<commit_message>
Updated response to reflective question 1 of Tutorial01
</commit_message>
<xml_diff>
--- a/Assignments/POLS6320_2020_Spring_Journal_Townes_v00.docx
+++ b/Assignments/POLS6320_2020_Spring_Journal_Townes_v00.docx
@@ -50,25 +50,61 @@
         <w:spacing w:line="276" w:lineRule="auto"/>
       </w:pPr>
       <w:r>
-        <w:t xml:space="preserve">No, I don’t agree with the characterization that organizations expend considerable effort to produce major failures because this seems to imply organizational intent.  I doubt that organizations intend to produce major failures.  I think it’s more appropriate to say that organizations expend considerable resources producing avoidable major failures.  In the example of Equifax, it did not intend enable a hack that would result in up to $1 billion in fines and loss of 31 percent of its market value.  </w:t>
-      </w:r>
-      <w:r>
-        <w:t xml:space="preserve">Moreover, it was the lack of effort (i.e., the failure to disable a comprised Web application) that resulted in the data breach.  </w:t>
-      </w:r>
-      <w:r>
-        <w:t>In the context of business management major failures</w:t>
-      </w:r>
-      <w:r>
-        <w:t xml:space="preserve"> such as the examples presented</w:t>
-      </w:r>
-      <w:r>
-        <w:t xml:space="preserve"> can be considered a</w:t>
-      </w:r>
-      <w:r>
-        <w:t>n extreme</w:t>
-      </w:r>
-      <w:r>
-        <w:t xml:space="preserve"> form of waste.</w:t>
+        <w:t xml:space="preserve">In the literal sense, the statement </w:t>
+      </w:r>
+      <w:r>
+        <w:t xml:space="preserve">that organizations expend considerable effort to produce major failures </w:t>
+      </w:r>
+      <w:r>
+        <w:t>seems correct</w:t>
+      </w:r>
+      <w:r>
+        <w:t xml:space="preserve"> but </w:t>
+      </w:r>
+      <w:r>
+        <w:t xml:space="preserve">I don’t necessarily agree </w:t>
+      </w:r>
+      <w:r>
+        <w:t>because</w:t>
+      </w:r>
+      <w:r>
+        <w:t xml:space="preserve"> </w:t>
+      </w:r>
+      <w:r>
+        <w:t>it</w:t>
+      </w:r>
+      <w:r>
+        <w:t xml:space="preserve"> seems to imply organizational intent</w:t>
+      </w:r>
+      <w:r>
+        <w:t xml:space="preserve"> or a direct causal linkage between the operation of organizational processes </w:t>
+      </w:r>
+      <w:r>
+        <w:t xml:space="preserve">as intended </w:t>
+      </w:r>
+      <w:r>
+        <w:t xml:space="preserve">and </w:t>
+      </w:r>
+      <w:r>
+        <w:t xml:space="preserve">major </w:t>
+      </w:r>
+      <w:r>
+        <w:t>failure</w:t>
+      </w:r>
+      <w:r>
+        <w:t xml:space="preserve">.  </w:t>
+      </w:r>
+      <w:r>
+        <w:t xml:space="preserve">I doubt that organizations intend to produce major failures.  </w:t>
+      </w:r>
+      <w:r>
+        <w:t xml:space="preserve">Moreover, effort is not always necessary for failure to occur.  </w:t>
+      </w:r>
+      <w:r>
+        <w:t xml:space="preserve">An unanticipated change in the environment can lead to major failure without any effort being expended by the organization itself.  </w:t>
+      </w:r>
+      <w:r>
+        <w:t xml:space="preserve">Additionally, I would not categorize outright fraudulent or unethical behavior by staff as organizational effort.  </w:t>
       </w:r>
     </w:p>
     <w:p>
@@ -77,6 +113,65 @@
       </w:pPr>
       <w:bookmarkStart w:id="0" w:name="_GoBack"/>
       <w:bookmarkEnd w:id="0"/>
+    </w:p>
+    <w:p>
+      <w:pPr>
+        <w:spacing w:line="276" w:lineRule="auto"/>
+      </w:pPr>
+      <w:r>
+        <w:t xml:space="preserve">In the example of Equifax, it did not intend enable a hack that would result in up to $1 billion in fines and loss of 31 percent of its market value.  </w:t>
+      </w:r>
+      <w:r>
+        <w:t>Moreover, it was the lack of effort (i.e., the failure to disable a comprised Web application) tha</w:t>
+      </w:r>
+      <w:r>
+        <w:t xml:space="preserve">t </w:t>
+      </w:r>
+      <w:r>
+        <w:t>enabled</w:t>
+      </w:r>
+      <w:r>
+        <w:t xml:space="preserve"> the data breach that led to the subsequent financial costs incurred by the organization.</w:t>
+      </w:r>
+    </w:p>
+    <w:p>
+      <w:pPr>
+        <w:spacing w:line="276" w:lineRule="auto"/>
+      </w:pPr>
+    </w:p>
+    <w:p>
+      <w:pPr>
+        <w:spacing w:line="276" w:lineRule="auto"/>
+      </w:pPr>
+      <w:r>
+        <w:t xml:space="preserve">I think it’s more appropriate to say that organizations </w:t>
+      </w:r>
+      <w:r>
+        <w:t>are susceptible to</w:t>
+      </w:r>
+      <w:r>
+        <w:t xml:space="preserve"> major failures</w:t>
+      </w:r>
+      <w:r>
+        <w:t xml:space="preserve"> that appear avoidable</w:t>
+      </w:r>
+      <w:r>
+        <w:t xml:space="preserve">.  </w:t>
+      </w:r>
+      <w:r>
+        <w:t xml:space="preserve">A considerable amount of organizational resources </w:t>
+      </w:r>
+      <w:r>
+        <w:t>is</w:t>
+      </w:r>
+      <w:r>
+        <w:t xml:space="preserve"> often wasted pursuing activities that are detrimental to the organization itself.</w:t>
+      </w:r>
+    </w:p>
+    <w:p>
+      <w:pPr>
+        <w:spacing w:line="276" w:lineRule="auto"/>
+      </w:pPr>
     </w:p>
     <w:sectPr>
       <w:headerReference w:type="default" r:id="rId6"/>
@@ -563,6 +658,7 @@
   <w:style w:type="character" w:default="1" w:styleId="DefaultParagraphFont">
     <w:name w:val="Default Paragraph Font"/>
     <w:uiPriority w:val="1"/>
+    <w:semiHidden/>
     <w:unhideWhenUsed/>
   </w:style>
   <w:style w:type="table" w:default="1" w:styleId="TableNormal">

</xml_diff>

<commit_message>
Updated response to Tutorial 01 reflective pause 1 in journal
</commit_message>
<xml_diff>
--- a/Assignments/POLS6320_2020_Spring_Journal_Townes_v00.docx
+++ b/Assignments/POLS6320_2020_Spring_Journal_Townes_v00.docx
@@ -21,7 +21,23 @@
         <w:spacing w:line="276" w:lineRule="auto"/>
       </w:pPr>
       <w:r>
-        <w:t>Reflective pause 01 for class on January 27, 2020:</w:t>
+        <w:t>Reflective pauses from Tutorial 01a for class on January 27, 2020</w:t>
+      </w:r>
+    </w:p>
+    <w:p>
+      <w:pPr>
+        <w:spacing w:line="276" w:lineRule="auto"/>
+      </w:pPr>
+    </w:p>
+    <w:p>
+      <w:pPr>
+        <w:spacing w:line="276" w:lineRule="auto"/>
+      </w:pPr>
+      <w:r>
+        <w:t>Reflection Prompt</w:t>
+      </w:r>
+      <w:r>
+        <w:t xml:space="preserve"> (slide 5):</w:t>
       </w:r>
     </w:p>
     <w:p>
@@ -59,52 +75,179 @@
         <w:t>seems correct</w:t>
       </w:r>
       <w:r>
-        <w:t xml:space="preserve"> but </w:t>
-      </w:r>
-      <w:r>
-        <w:t xml:space="preserve">I don’t necessarily agree </w:t>
-      </w:r>
-      <w:r>
-        <w:t>because</w:t>
+        <w:t xml:space="preserve"> but I don’t necessarily agree because </w:t>
+      </w:r>
+      <w:r>
+        <w:t>it seems to imply organizational intent</w:t>
+      </w:r>
+      <w:r>
+        <w:t xml:space="preserve"> or a direct causal linkage between the operation of organizational processes </w:t>
+      </w:r>
+      <w:r>
+        <w:t xml:space="preserve">as intended </w:t>
+      </w:r>
+      <w:r>
+        <w:t xml:space="preserve">and </w:t>
+      </w:r>
+      <w:r>
+        <w:t xml:space="preserve">major </w:t>
+      </w:r>
+      <w:r>
+        <w:t>failure</w:t>
+      </w:r>
+      <w:r>
+        <w:t xml:space="preserve">.  </w:t>
+      </w:r>
+      <w:r>
+        <w:t xml:space="preserve">It also suggests that in the absence of effort major failures would not occur.  I believe that effort is </w:t>
+      </w:r>
+      <w:r>
+        <w:t xml:space="preserve">not </w:t>
+      </w:r>
+      <w:r>
+        <w:t xml:space="preserve">necessary, and likely not sufficient, for major organizational failures to happen.  </w:t>
+      </w:r>
+      <w:r>
+        <w:t xml:space="preserve">I doubt that organizations intend to produce major failures.  </w:t>
+      </w:r>
+      <w:r>
+        <w:t>Moreover, u</w:t>
+      </w:r>
+      <w:r>
+        <w:t xml:space="preserve">nanticipated change in the environment can lead to major failure without any effort being expended by the organization itself.  </w:t>
+      </w:r>
+      <w:r>
+        <w:t>Additionally, I would not c</w:t>
+      </w:r>
+      <w:r>
+        <w:t>ategorize outright fraudulent and</w:t>
+      </w:r>
+      <w:r>
+        <w:t xml:space="preserve"> unethical behavior by staff</w:t>
+      </w:r>
+      <w:r>
+        <w:t xml:space="preserve"> or failure of foresight</w:t>
+      </w:r>
+      <w:r>
+        <w:t xml:space="preserve"> as effort</w:t>
       </w:r>
       <w:r>
         <w:t xml:space="preserve"> </w:t>
       </w:r>
       <w:r>
-        <w:t>it</w:t>
-      </w:r>
-      <w:r>
-        <w:t xml:space="preserve"> seems to imply organizational intent</w:t>
-      </w:r>
-      <w:r>
-        <w:t xml:space="preserve"> or a direct causal linkage between the operation of organizational processes </w:t>
-      </w:r>
-      <w:r>
-        <w:t xml:space="preserve">as intended </w:t>
-      </w:r>
-      <w:r>
-        <w:t xml:space="preserve">and </w:t>
-      </w:r>
-      <w:r>
-        <w:t xml:space="preserve">major </w:t>
-      </w:r>
-      <w:r>
-        <w:t>failure</w:t>
-      </w:r>
-      <w:r>
-        <w:t xml:space="preserve">.  </w:t>
-      </w:r>
-      <w:r>
-        <w:t xml:space="preserve">I doubt that organizations intend to produce major failures.  </w:t>
-      </w:r>
-      <w:r>
-        <w:t xml:space="preserve">Moreover, effort is not always necessary for failure to occur.  </w:t>
-      </w:r>
-      <w:r>
-        <w:t xml:space="preserve">An unanticipated change in the environment can lead to major failure without any effort being expended by the organization itself.  </w:t>
-      </w:r>
-      <w:r>
-        <w:t xml:space="preserve">Additionally, I would not categorize outright fraudulent or unethical behavior by staff as organizational effort.  </w:t>
+        <w:t>at the organizational level.</w:t>
+      </w:r>
+    </w:p>
+    <w:p>
+      <w:pPr>
+        <w:spacing w:line="276" w:lineRule="auto"/>
+      </w:pPr>
+    </w:p>
+    <w:p>
+      <w:pPr>
+        <w:spacing w:line="276" w:lineRule="auto"/>
+      </w:pPr>
+      <w:r>
+        <w:t xml:space="preserve">In the example of Equifax, it did not intend enable a hack that would result in up to $1 billion in fines and loss of 31 percent of its market value.  </w:t>
+      </w:r>
+      <w:r>
+        <w:t>Moreover, it was the lack of effort (i.e., the failure to disable a comprised Web application) tha</w:t>
+      </w:r>
+      <w:r>
+        <w:t xml:space="preserve">t </w:t>
+      </w:r>
+      <w:r>
+        <w:t>enabled</w:t>
+      </w:r>
+      <w:r>
+        <w:t xml:space="preserve"> the data breach that led to the subsequent financial costs incurred by the organization.</w:t>
+      </w:r>
+      <w:r>
+        <w:t xml:space="preserve">  In the case of Wells Fargo, if lower level employees and their </w:t>
+      </w:r>
+      <w:r>
+        <w:t xml:space="preserve">direct </w:t>
+      </w:r>
+      <w:r>
+        <w:t>supervisors actively engaged in illegal, immoral, and unethical behavior for which they took measures to hide from upper lev</w:t>
+      </w:r>
+      <w:r>
+        <w:t xml:space="preserve">els of management, is it </w:t>
+      </w:r>
+      <w:r>
+        <w:t xml:space="preserve">fair or accurate to characterize that </w:t>
+      </w:r>
+      <w:r>
+        <w:t>as effort undertaken by the organization?</w:t>
+      </w:r>
+    </w:p>
+    <w:p>
+      <w:pPr>
+        <w:spacing w:line="276" w:lineRule="auto"/>
+      </w:pPr>
+    </w:p>
+    <w:p>
+      <w:pPr>
+        <w:spacing w:line="276" w:lineRule="auto"/>
+      </w:pPr>
+      <w:r>
+        <w:t>I think it’s more appropriate to</w:t>
+      </w:r>
+      <w:r>
+        <w:t xml:space="preserve"> simply</w:t>
+      </w:r>
+      <w:r>
+        <w:t xml:space="preserve"> say that organizations are susceptible to major failures that appear </w:t>
+      </w:r>
+      <w:r>
+        <w:t xml:space="preserve">entirely </w:t>
+      </w:r>
+      <w:r>
+        <w:t xml:space="preserve">avoidable.  </w:t>
+      </w:r>
+      <w:r>
+        <w:t xml:space="preserve">A considerable amount of organizational resources </w:t>
+      </w:r>
+      <w:r>
+        <w:t>is</w:t>
+      </w:r>
+      <w:r>
+        <w:t xml:space="preserve"> often wasted </w:t>
+      </w:r>
+      <w:r>
+        <w:t xml:space="preserve">unnecessarily </w:t>
+      </w:r>
+      <w:r>
+        <w:t>pursuing activities that are detrimental to the organization itself.</w:t>
+      </w:r>
+    </w:p>
+    <w:p>
+      <w:pPr>
+        <w:spacing w:line="276" w:lineRule="auto"/>
+      </w:pPr>
+    </w:p>
+    <w:p>
+      <w:pPr>
+        <w:spacing w:line="276" w:lineRule="auto"/>
+      </w:pPr>
+    </w:p>
+    <w:p>
+      <w:pPr>
+        <w:spacing w:line="276" w:lineRule="auto"/>
+      </w:pPr>
+      <w:r>
+        <w:t>Reflection Prompt</w:t>
+      </w:r>
+      <w:r>
+        <w:t xml:space="preserve"> (slide 9):</w:t>
+      </w:r>
+    </w:p>
+    <w:p>
+      <w:pPr>
+        <w:spacing w:line="276" w:lineRule="auto"/>
+      </w:pPr>
+      <w:r>
+        <w:t xml:space="preserve">Ethics is often considered an individual challenge.  As you review the next slide, construct an ethical concern that each position incumbent should consider given their role.  </w:t>
       </w:r>
     </w:p>
     <w:p>
@@ -119,53 +262,80 @@
         <w:spacing w:line="276" w:lineRule="auto"/>
       </w:pPr>
       <w:r>
-        <w:t xml:space="preserve">In the example of Equifax, it did not intend enable a hack that would result in up to $1 billion in fines and loss of 31 percent of its market value.  </w:t>
-      </w:r>
-      <w:r>
-        <w:t>Moreover, it was the lack of effort (i.e., the failure to disable a comprised Web application) tha</w:t>
-      </w:r>
-      <w:r>
-        <w:t xml:space="preserve">t </w:t>
-      </w:r>
-      <w:r>
-        <w:t>enabled</w:t>
-      </w:r>
-      <w:r>
-        <w:t xml:space="preserve"> the data breach that led to the subsequent financial costs incurred by the organization.</w:t>
-      </w:r>
-    </w:p>
-    <w:p>
-      <w:pPr>
-        <w:spacing w:line="276" w:lineRule="auto"/>
-      </w:pPr>
-    </w:p>
-    <w:p>
-      <w:pPr>
-        <w:spacing w:line="276" w:lineRule="auto"/>
-      </w:pPr>
-      <w:r>
-        <w:t xml:space="preserve">I think it’s more appropriate to say that organizations </w:t>
-      </w:r>
-      <w:r>
-        <w:t>are susceptible to</w:t>
-      </w:r>
-      <w:r>
-        <w:t xml:space="preserve"> major failures</w:t>
-      </w:r>
-      <w:r>
-        <w:t xml:space="preserve"> that appear avoidable</w:t>
-      </w:r>
-      <w:r>
-        <w:t xml:space="preserve">.  </w:t>
-      </w:r>
-      <w:r>
-        <w:t xml:space="preserve">A considerable amount of organizational resources </w:t>
-      </w:r>
-      <w:r>
-        <w:t>is</w:t>
-      </w:r>
-      <w:r>
-        <w:t xml:space="preserve"> often wasted pursuing activities that are detrimental to the organization itself.</w:t>
+        <w:t>Response:</w:t>
+      </w:r>
+    </w:p>
+    <w:p>
+      <w:pPr>
+        <w:spacing w:line="276" w:lineRule="auto"/>
+      </w:pPr>
+      <w:r>
+        <w:t xml:space="preserve">An ethical concern for a person </w:t>
+      </w:r>
+      <w:r>
+        <w:t>responsible for scheduling all rail transport, passeng</w:t>
+      </w:r>
+      <w:r>
+        <w:t>er, freight, and special trains is …</w:t>
+      </w:r>
+    </w:p>
+    <w:p>
+      <w:pPr>
+        <w:spacing w:line="276" w:lineRule="auto"/>
+      </w:pPr>
+    </w:p>
+    <w:p>
+      <w:pPr>
+        <w:spacing w:line="276" w:lineRule="auto"/>
+      </w:pPr>
+      <w:r>
+        <w:t>An ethical concern for a person r</w:t>
+      </w:r>
+      <w:r>
+        <w:t>esponsible for records, creating, updating</w:t>
+      </w:r>
+      <w:r>
+        <w:t>,</w:t>
+      </w:r>
+      <w:r>
+        <w:t xml:space="preserve"> and keeping track of files of people under government jurisdiction</w:t>
+      </w:r>
+      <w:r>
+        <w:t xml:space="preserve"> is ..</w:t>
+      </w:r>
+      <w:r>
+        <w:t>.</w:t>
+      </w:r>
+    </w:p>
+    <w:p>
+      <w:pPr>
+        <w:spacing w:line="276" w:lineRule="auto"/>
+      </w:pPr>
+    </w:p>
+    <w:p>
+      <w:pPr>
+        <w:spacing w:line="276" w:lineRule="auto"/>
+      </w:pPr>
+      <w:r>
+        <w:t xml:space="preserve">An ethical concern for a person </w:t>
+      </w:r>
+      <w:r>
+        <w:t>responsible f</w:t>
+      </w:r>
+      <w:r>
+        <w:t xml:space="preserve">or heavy equipment maintenance </w:t>
+      </w:r>
+      <w:r>
+        <w:t>(</w:t>
+      </w:r>
+      <w:r>
+        <w:t xml:space="preserve">e.g., </w:t>
+      </w:r>
+      <w:r>
+        <w:t>pipe fitters, boiler makers, welders)</w:t>
+      </w:r>
+      <w:r>
+        <w:t xml:space="preserve"> is …</w:t>
       </w:r>
     </w:p>
     <w:p>
@@ -250,7 +420,7 @@
       <w:rPr>
         <w:noProof/>
       </w:rPr>
-      <w:t>1</w:t>
+      <w:t>2</w:t>
     </w:r>
     <w:r>
       <w:rPr>

</xml_diff>

<commit_message>
Completed responses to reflective pauses for Tutorial 01a
</commit_message>
<xml_diff>
--- a/Assignments/POLS6320_2020_Spring_Journal_Townes_v00.docx
+++ b/Assignments/POLS6320_2020_Spring_Journal_Townes_v00.docx
@@ -6,12 +6,12 @@
       <w:pPr>
         <w:spacing w:line="276" w:lineRule="auto"/>
         <w:rPr>
-          <w:u w:val="single"/>
-        </w:rPr>
-      </w:pPr>
-      <w:r>
-        <w:rPr>
-          <w:u w:val="single"/>
+          <w:b/>
+        </w:rPr>
+      </w:pPr>
+      <w:r>
+        <w:rPr>
+          <w:b/>
         </w:rPr>
         <w:t>January 15, 2020</w:t>
       </w:r>
@@ -19,8 +19,14 @@
     <w:p>
       <w:pPr>
         <w:spacing w:line="276" w:lineRule="auto"/>
-      </w:pPr>
-      <w:r>
+        <w:rPr>
+          <w:i/>
+        </w:rPr>
+      </w:pPr>
+      <w:r>
+        <w:rPr>
+          <w:i/>
+        </w:rPr>
         <w:t>Reflective pauses from Tutorial 01a for class on January 27, 2020</w:t>
       </w:r>
     </w:p>
@@ -32,12 +38,33 @@
     <w:p>
       <w:pPr>
         <w:spacing w:line="276" w:lineRule="auto"/>
-      </w:pPr>
-      <w:r>
+        <w:rPr>
+          <w:u w:val="single"/>
+        </w:rPr>
+      </w:pPr>
+      <w:r>
+        <w:rPr>
+          <w:u w:val="single"/>
+        </w:rPr>
         <w:t>Reflection Prompt</w:t>
       </w:r>
       <w:r>
-        <w:t xml:space="preserve"> (slide 5):</w:t>
+        <w:rPr>
+          <w:u w:val="single"/>
+        </w:rPr>
+        <w:t xml:space="preserve"> </w:t>
+      </w:r>
+      <w:r>
+        <w:rPr>
+          <w:u w:val="single"/>
+        </w:rPr>
+        <w:t xml:space="preserve">1 </w:t>
+      </w:r>
+      <w:r>
+        <w:rPr>
+          <w:u w:val="single"/>
+        </w:rPr>
+        <w:t>(slide 5):</w:t>
       </w:r>
     </w:p>
     <w:p>
@@ -234,11 +261,26 @@
     <w:p>
       <w:pPr>
         <w:spacing w:line="276" w:lineRule="auto"/>
-      </w:pPr>
-      <w:r>
+        <w:rPr>
+          <w:u w:val="single"/>
+        </w:rPr>
+      </w:pPr>
+      <w:r>
+        <w:rPr>
+          <w:u w:val="single"/>
+        </w:rPr>
         <w:t>Reflection Prompt</w:t>
       </w:r>
       <w:r>
+        <w:rPr>
+          <w:u w:val="single"/>
+        </w:rPr>
+        <w:t xml:space="preserve"> 2</w:t>
+      </w:r>
+      <w:r>
+        <w:rPr>
+          <w:u w:val="single"/>
+        </w:rPr>
         <w:t xml:space="preserve"> (slide 9):</w:t>
       </w:r>
     </w:p>
@@ -248,6 +290,747 @@
       </w:pPr>
       <w:r>
         <w:t xml:space="preserve">Ethics is often considered an individual challenge.  As you review the next slide, construct an ethical concern that each position incumbent should consider given their role.  </w:t>
+      </w:r>
+    </w:p>
+    <w:p>
+      <w:pPr>
+        <w:spacing w:line="276" w:lineRule="auto"/>
+      </w:pPr>
+    </w:p>
+    <w:p>
+      <w:pPr>
+        <w:spacing w:line="276" w:lineRule="auto"/>
+      </w:pPr>
+      <w:r>
+        <w:t>Response:</w:t>
+      </w:r>
+    </w:p>
+    <w:p>
+      <w:pPr>
+        <w:spacing w:line="276" w:lineRule="auto"/>
+      </w:pPr>
+      <w:r>
+        <w:t>An ethical concern that people in each of the jobs described is whether they are providing full value to their employer in performing the duties of the job.  This includes performing the jobs accurately, efficiently, and to the best of their abilities.</w:t>
+      </w:r>
+    </w:p>
+    <w:p>
+      <w:pPr>
+        <w:spacing w:line="276" w:lineRule="auto"/>
+      </w:pPr>
+    </w:p>
+    <w:p>
+      <w:pPr>
+        <w:spacing w:line="276" w:lineRule="auto"/>
+      </w:pPr>
+    </w:p>
+    <w:p>
+      <w:pPr>
+        <w:spacing w:line="276" w:lineRule="auto"/>
+        <w:rPr>
+          <w:u w:val="single"/>
+        </w:rPr>
+      </w:pPr>
+      <w:r>
+        <w:rPr>
+          <w:u w:val="single"/>
+        </w:rPr>
+        <w:lastRenderedPageBreak/>
+        <w:t>Reflection Prompt</w:t>
+      </w:r>
+      <w:r>
+        <w:rPr>
+          <w:u w:val="single"/>
+        </w:rPr>
+        <w:t xml:space="preserve"> 3</w:t>
+      </w:r>
+      <w:r>
+        <w:rPr>
+          <w:u w:val="single"/>
+        </w:rPr>
+        <w:t xml:space="preserve"> (slide 12):</w:t>
+      </w:r>
+    </w:p>
+    <w:p>
+      <w:pPr>
+        <w:spacing w:line="276" w:lineRule="auto"/>
+      </w:pPr>
+      <w:r>
+        <w:t>When you consider ethics from the level of organizational structure, an individual’s ethical responsibility changes.</w:t>
+      </w:r>
+      <w:r>
+        <w:t xml:space="preserve">  </w:t>
+      </w:r>
+      <w:r>
+        <w:t>Make a second list of ethical concerns for each of the positions using an organizational rather than individual perspective.  How does this list compare with the first?</w:t>
+      </w:r>
+    </w:p>
+    <w:p>
+      <w:pPr>
+        <w:spacing w:line="276" w:lineRule="auto"/>
+      </w:pPr>
+    </w:p>
+    <w:p>
+      <w:pPr>
+        <w:spacing w:line="276" w:lineRule="auto"/>
+      </w:pPr>
+      <w:r>
+        <w:t>Response:</w:t>
+      </w:r>
+    </w:p>
+    <w:p>
+      <w:pPr>
+        <w:spacing w:line="276" w:lineRule="auto"/>
+      </w:pPr>
+      <w:r>
+        <w:t xml:space="preserve">From an organizational perspective, an ethical concern that people in each of the jobs described is whether the organization’s </w:t>
+      </w:r>
+      <w:r>
+        <w:t>activities are</w:t>
+      </w:r>
+      <w:r>
+        <w:t xml:space="preserve"> legal and moral</w:t>
+      </w:r>
+      <w:r>
+        <w:t>.  If the organization’s activities are illegal or immoral, individuals must consider whether they are culpable in the illegal or immoral activities of the organization.  These concerns are almost paradoxical to the ethical concerns from an individual perspective.</w:t>
+      </w:r>
+    </w:p>
+    <w:p>
+      <w:pPr>
+        <w:spacing w:line="276" w:lineRule="auto"/>
+      </w:pPr>
+    </w:p>
+    <w:p>
+      <w:pPr>
+        <w:spacing w:line="276" w:lineRule="auto"/>
+      </w:pPr>
+    </w:p>
+    <w:p>
+      <w:pPr>
+        <w:spacing w:line="276" w:lineRule="auto"/>
+        <w:rPr>
+          <w:u w:val="single"/>
+        </w:rPr>
+      </w:pPr>
+      <w:r>
+        <w:rPr>
+          <w:u w:val="single"/>
+        </w:rPr>
+        <w:t>Reflection Prompt</w:t>
+      </w:r>
+      <w:r>
+        <w:rPr>
+          <w:u w:val="single"/>
+        </w:rPr>
+        <w:t xml:space="preserve"> 4</w:t>
+      </w:r>
+      <w:r>
+        <w:rPr>
+          <w:u w:val="single"/>
+        </w:rPr>
+        <w:t xml:space="preserve"> (slide 19):</w:t>
+      </w:r>
+    </w:p>
+    <w:p>
+      <w:pPr>
+        <w:spacing w:line="276" w:lineRule="auto"/>
+      </w:pPr>
+      <w:r>
+        <w:t>We will be discussing whistle blowing quite a bit, but it might be worthwhile at this point to consider your personal</w:t>
+      </w:r>
+      <w:r>
+        <w:t xml:space="preserve"> </w:t>
+      </w:r>
+      <w:r>
+        <w:t xml:space="preserve">Organizational Preferences </w:t>
+      </w:r>
+      <w:r>
+        <w:t>– What does your organizational-</w:t>
+      </w:r>
+      <w:r>
+        <w:t>self prefer?</w:t>
+      </w:r>
+    </w:p>
+    <w:p>
+      <w:pPr>
+        <w:spacing w:line="276" w:lineRule="auto"/>
+      </w:pPr>
+    </w:p>
+    <w:p>
+      <w:pPr>
+        <w:pStyle w:val="ListParagraph"/>
+        <w:numPr>
+          <w:ilvl w:val="0"/>
+          <w:numId w:val="1"/>
+        </w:numPr>
+        <w:spacing w:after="60" w:line="276" w:lineRule="auto"/>
+        <w:contextualSpacing w:val="0"/>
+      </w:pPr>
+      <w:r>
+        <w:t xml:space="preserve">Rocking the boat and agitating for improvement or wanting to be liked and feel accepted? </w:t>
+      </w:r>
+    </w:p>
+    <w:p>
+      <w:pPr>
+        <w:pStyle w:val="ListParagraph"/>
+        <w:numPr>
+          <w:ilvl w:val="0"/>
+          <w:numId w:val="1"/>
+        </w:numPr>
+        <w:spacing w:after="60" w:line="276" w:lineRule="auto"/>
+        <w:contextualSpacing w:val="0"/>
+      </w:pPr>
+      <w:r>
+        <w:t>Look for new ways to consider processes and tasks or liking routine and the sense</w:t>
+      </w:r>
+      <w:r>
+        <w:t xml:space="preserve"> of security and competence it </w:t>
+      </w:r>
+      <w:r>
+        <w:t>provides?</w:t>
+      </w:r>
+    </w:p>
+    <w:p>
+      <w:pPr>
+        <w:spacing w:line="276" w:lineRule="auto"/>
+      </w:pPr>
+    </w:p>
+    <w:p>
+      <w:pPr>
+        <w:spacing w:line="276" w:lineRule="auto"/>
+      </w:pPr>
+      <w:r>
+        <w:t xml:space="preserve">Answers to these questions will determine your own capacity for whistle blowing.  </w:t>
+      </w:r>
+    </w:p>
+    <w:p>
+      <w:pPr>
+        <w:spacing w:line="276" w:lineRule="auto"/>
+      </w:pPr>
+    </w:p>
+    <w:p>
+      <w:pPr>
+        <w:spacing w:line="276" w:lineRule="auto"/>
+      </w:pPr>
+      <w:r>
+        <w:t>Response:</w:t>
+      </w:r>
+    </w:p>
+    <w:p>
+      <w:pPr>
+        <w:spacing w:line="276" w:lineRule="auto"/>
+      </w:pPr>
+      <w:r>
+        <w:t>I’m okay rocking the boat and agitating for organizational improvement so long as I believe the theirs a reasonable chance that organizational leaders will give due consideration to proposed changes.  I grew up as an only child.  As an African-American male from a two-parent household who did well both academically and athletically, I’ve always stood apart to some extent from peers in my community when I was growing up in the 1970s and 1980s.  Over time I became comfortable with this situation and worried less about being liked and feeling accepted.  I have a natural tendency to look for new ways to consider processes and tasks.  As an INTJ on the Myers-Briggs Type Indicator scale, I would say that I’m a bit hard wired in that way.</w:t>
+      </w:r>
+    </w:p>
+    <w:p>
+      <w:pPr>
+        <w:spacing w:line="276" w:lineRule="auto"/>
+      </w:pPr>
+    </w:p>
+    <w:p>
+      <w:pPr>
+        <w:spacing w:line="276" w:lineRule="auto"/>
+      </w:pPr>
+    </w:p>
+    <w:p>
+      <w:pPr>
+        <w:spacing w:line="276" w:lineRule="auto"/>
+        <w:rPr>
+          <w:u w:val="single"/>
+        </w:rPr>
+      </w:pPr>
+      <w:r>
+        <w:rPr>
+          <w:u w:val="single"/>
+        </w:rPr>
+        <w:t>Reflection Prompt 5 (slide 27):</w:t>
+      </w:r>
+    </w:p>
+    <w:p>
+      <w:pPr>
+        <w:spacing w:line="276" w:lineRule="auto"/>
+      </w:pPr>
+      <w:r>
+        <w:t>What kind of</w:t>
+      </w:r>
+      <w:r>
+        <w:t xml:space="preserve"> organization do you belong to – R</w:t>
+      </w:r>
+      <w:r>
+        <w:t>isk Adverse or Risk Tolerant</w:t>
+      </w:r>
+      <w:r>
+        <w:t>?  What is your basis for this a</w:t>
+      </w:r>
+      <w:r>
+        <w:t>ssessment?</w:t>
+      </w:r>
+    </w:p>
+    <w:p>
+      <w:pPr>
+        <w:spacing w:line="276" w:lineRule="auto"/>
+      </w:pPr>
+    </w:p>
+    <w:p>
+      <w:pPr>
+        <w:spacing w:line="276" w:lineRule="auto"/>
+      </w:pPr>
+      <w:r>
+        <w:t>Response:</w:t>
+      </w:r>
+    </w:p>
+    <w:p>
+      <w:pPr>
+        <w:spacing w:line="276" w:lineRule="auto"/>
+      </w:pPr>
+      <w:r>
+        <w:t xml:space="preserve">I would say that I’m a member of a risk adverse organization, to which I’m specifically referring to the division I work in at Saint Louis University.  Signature authority is </w:t>
+      </w:r>
+      <w:r>
+        <w:t xml:space="preserve">centralized.  Staff members seem </w:t>
+      </w:r>
+      <w:r>
+        <w:lastRenderedPageBreak/>
+        <w:t>reluctant to act without explicit approval from supervisors.  Senior leadership makes all budget expenditure decisions, even relatively small amounts.</w:t>
+      </w:r>
+    </w:p>
+    <w:p>
+      <w:pPr>
+        <w:spacing w:line="276" w:lineRule="auto"/>
+      </w:pPr>
+    </w:p>
+    <w:p>
+      <w:pPr>
+        <w:spacing w:line="276" w:lineRule="auto"/>
+      </w:pPr>
+    </w:p>
+    <w:p>
+      <w:pPr>
+        <w:spacing w:line="276" w:lineRule="auto"/>
+        <w:rPr>
+          <w:u w:val="single"/>
+        </w:rPr>
+      </w:pPr>
+      <w:r>
+        <w:rPr>
+          <w:u w:val="single"/>
+        </w:rPr>
+        <w:t>Reflection Prompt 6 (slide 33):</w:t>
+      </w:r>
+    </w:p>
+    <w:p>
+      <w:pPr>
+        <w:spacing w:line="276" w:lineRule="auto"/>
+      </w:pPr>
+      <w:r>
+        <w:t>What do each of these terms</w:t>
+      </w:r>
+      <w:r>
+        <w:t xml:space="preserve"> (FUBAR, SNAFU, TARFU) </w:t>
+      </w:r>
+      <w:r>
+        <w:t>mean – what does it say about organizat</w:t>
+      </w:r>
+      <w:r>
+        <w:t>ional life as we experience it?</w:t>
+      </w:r>
+    </w:p>
+    <w:p>
+      <w:pPr>
+        <w:spacing w:line="276" w:lineRule="auto"/>
+      </w:pPr>
+    </w:p>
+    <w:p>
+      <w:pPr>
+        <w:spacing w:line="276" w:lineRule="auto"/>
+      </w:pPr>
+      <w:r>
+        <w:t>Response:</w:t>
+      </w:r>
+    </w:p>
+    <w:p>
+      <w:pPr>
+        <w:spacing w:line="276" w:lineRule="auto"/>
+      </w:pPr>
+      <w:r>
+        <w:t>These terms are acronyms for phra</w:t>
+      </w:r>
+      <w:r>
+        <w:t>ses used to describe undesired situations.  FUBAR means “</w:t>
+      </w:r>
+      <w:r>
+        <w:rPr>
+          <w:u w:val="single"/>
+        </w:rPr>
+        <w:t>f</w:t>
+      </w:r>
+      <w:r>
+        <w:t>*</w:t>
+      </w:r>
+      <w:proofErr w:type="spellStart"/>
+      <w:r>
+        <w:t>cked</w:t>
+      </w:r>
+      <w:proofErr w:type="spellEnd"/>
+      <w:r>
+        <w:t xml:space="preserve"> </w:t>
+      </w:r>
+      <w:r>
+        <w:rPr>
+          <w:u w:val="single"/>
+        </w:rPr>
+        <w:t>u</w:t>
+      </w:r>
+      <w:r>
+        <w:t xml:space="preserve">p </w:t>
+      </w:r>
+      <w:r>
+        <w:rPr>
+          <w:u w:val="single"/>
+        </w:rPr>
+        <w:t>b</w:t>
+      </w:r>
+      <w:r>
+        <w:t xml:space="preserve">eyond </w:t>
+      </w:r>
+      <w:r>
+        <w:rPr>
+          <w:u w:val="single"/>
+        </w:rPr>
+        <w:t>a</w:t>
+      </w:r>
+      <w:r>
+        <w:t xml:space="preserve">ll </w:t>
+      </w:r>
+      <w:r>
+        <w:rPr>
+          <w:u w:val="single"/>
+        </w:rPr>
+        <w:t>r</w:t>
+      </w:r>
+      <w:r>
+        <w:t>ecognition.”  SNAFU means “</w:t>
+      </w:r>
+      <w:r>
+        <w:rPr>
+          <w:u w:val="single"/>
+        </w:rPr>
+        <w:t>s</w:t>
+      </w:r>
+      <w:r>
+        <w:t xml:space="preserve">ituation </w:t>
+      </w:r>
+      <w:r>
+        <w:rPr>
+          <w:u w:val="single"/>
+        </w:rPr>
+        <w:t>n</w:t>
+      </w:r>
+      <w:r>
+        <w:t xml:space="preserve">ormal, </w:t>
+      </w:r>
+      <w:r>
+        <w:rPr>
+          <w:u w:val="single"/>
+        </w:rPr>
+        <w:t>a</w:t>
+      </w:r>
+      <w:r>
+        <w:t xml:space="preserve">ll </w:t>
+      </w:r>
+      <w:r>
+        <w:rPr>
+          <w:u w:val="single"/>
+        </w:rPr>
+        <w:t>f</w:t>
+      </w:r>
+      <w:r>
+        <w:t>*</w:t>
+      </w:r>
+      <w:proofErr w:type="spellStart"/>
+      <w:r>
+        <w:t>cked</w:t>
+      </w:r>
+      <w:proofErr w:type="spellEnd"/>
+      <w:r>
+        <w:t xml:space="preserve"> </w:t>
+      </w:r>
+      <w:r>
+        <w:rPr>
+          <w:u w:val="single"/>
+        </w:rPr>
+        <w:t>u</w:t>
+      </w:r>
+      <w:r>
+        <w:t>p.”  TARFU means “</w:t>
+      </w:r>
+      <w:r>
+        <w:rPr>
+          <w:u w:val="single"/>
+        </w:rPr>
+        <w:t>t</w:t>
+      </w:r>
+      <w:r>
+        <w:t xml:space="preserve">hings </w:t>
+      </w:r>
+      <w:r>
+        <w:rPr>
+          <w:u w:val="single"/>
+        </w:rPr>
+        <w:t>a</w:t>
+      </w:r>
+      <w:r>
+        <w:t xml:space="preserve">re </w:t>
+      </w:r>
+      <w:r>
+        <w:rPr>
+          <w:u w:val="single"/>
+        </w:rPr>
+        <w:t>r</w:t>
+      </w:r>
+      <w:r>
+        <w:t xml:space="preserve">eally </w:t>
+      </w:r>
+      <w:r>
+        <w:rPr>
+          <w:u w:val="single"/>
+        </w:rPr>
+        <w:t>f</w:t>
+      </w:r>
+      <w:r>
+        <w:t>*</w:t>
+      </w:r>
+      <w:proofErr w:type="spellStart"/>
+      <w:r>
+        <w:t>cked</w:t>
+      </w:r>
+      <w:proofErr w:type="spellEnd"/>
+      <w:r>
+        <w:t xml:space="preserve"> </w:t>
+      </w:r>
+      <w:r>
+        <w:rPr>
+          <w:u w:val="single"/>
+        </w:rPr>
+        <w:t>u</w:t>
+      </w:r>
+      <w:r>
+        <w:t>p.”  The fact that society has developed standard terms to such as these suggests that it’s common for the experience of individuals within organizational settings to lead to cynicism and dissatisfaction.</w:t>
+      </w:r>
+    </w:p>
+    <w:p>
+      <w:pPr>
+        <w:spacing w:line="276" w:lineRule="auto"/>
+      </w:pPr>
+    </w:p>
+    <w:p>
+      <w:pPr>
+        <w:spacing w:line="276" w:lineRule="auto"/>
+      </w:pPr>
+    </w:p>
+    <w:p>
+      <w:pPr>
+        <w:spacing w:line="276" w:lineRule="auto"/>
+        <w:rPr>
+          <w:u w:val="single"/>
+        </w:rPr>
+      </w:pPr>
+      <w:r>
+        <w:rPr>
+          <w:u w:val="single"/>
+        </w:rPr>
+        <w:t>Reflection Prompt 7 (slide 39):</w:t>
+      </w:r>
+    </w:p>
+    <w:p>
+      <w:pPr>
+        <w:spacing w:line="276" w:lineRule="auto"/>
+      </w:pPr>
+      <w:r>
+        <w:t>As a leader or manager, h</w:t>
+      </w:r>
+      <w:r>
+        <w:t>ow to you confront this paradox:</w:t>
+      </w:r>
+    </w:p>
+    <w:p>
+      <w:pPr>
+        <w:pStyle w:val="ListParagraph"/>
+        <w:numPr>
+          <w:ilvl w:val="0"/>
+          <w:numId w:val="2"/>
+        </w:numPr>
+        <w:spacing w:line="276" w:lineRule="auto"/>
+      </w:pPr>
+      <w:r>
+        <w:t>Too much rationality leads to alienation</w:t>
+      </w:r>
+    </w:p>
+    <w:p>
+      <w:pPr>
+        <w:pStyle w:val="ListParagraph"/>
+        <w:numPr>
+          <w:ilvl w:val="0"/>
+          <w:numId w:val="2"/>
+        </w:numPr>
+        <w:spacing w:line="276" w:lineRule="auto"/>
+      </w:pPr>
+      <w:r>
+        <w:t>Too little ra</w:t>
+      </w:r>
+      <w:r>
+        <w:t>tionality leads to alienation</w:t>
+      </w:r>
+    </w:p>
+    <w:p>
+      <w:pPr>
+        <w:spacing w:line="276" w:lineRule="auto"/>
+      </w:pPr>
+    </w:p>
+    <w:p>
+      <w:pPr>
+        <w:spacing w:line="276" w:lineRule="auto"/>
+      </w:pPr>
+      <w:r>
+        <w:t>Response:</w:t>
+      </w:r>
+    </w:p>
+    <w:p>
+      <w:pPr>
+        <w:spacing w:line="276" w:lineRule="auto"/>
+      </w:pPr>
+      <w:r>
+        <w:t xml:space="preserve">On the surface, there appears to be a paradox regarding rationality but I believe it simply suggests that there is a zone of optimal influence for rationality within organizations.  As the sayings go, </w:t>
+      </w:r>
+      <w:r>
+        <w:t>“</w:t>
+      </w:r>
+      <w:r>
+        <w:t>all things in moderation</w:t>
+      </w:r>
+      <w:r>
+        <w:t>”</w:t>
+      </w:r>
+      <w:r>
+        <w:t xml:space="preserve"> and </w:t>
+      </w:r>
+      <w:r>
+        <w:t>“</w:t>
+      </w:r>
+      <w:r>
+        <w:t>too much of a good thing is bad.</w:t>
+      </w:r>
+      <w:r>
+        <w:t>”</w:t>
+      </w:r>
+      <w:r>
+        <w:t xml:space="preserve">  This is true with much of </w:t>
+      </w:r>
+      <w:r>
+        <w:t>human activity</w:t>
+      </w:r>
+      <w:r>
+        <w:t>.  For example, water is essential for life.  Too little water can lead to dehydration and possible death.  But too much water can cause hyponatremia (i.e., overhydration) and possible death.</w:t>
+      </w:r>
+    </w:p>
+    <w:p>
+      <w:pPr>
+        <w:spacing w:line="276" w:lineRule="auto"/>
+      </w:pPr>
+    </w:p>
+    <w:p>
+      <w:pPr>
+        <w:spacing w:line="276" w:lineRule="auto"/>
+      </w:pPr>
+    </w:p>
+    <w:p>
+      <w:pPr>
+        <w:spacing w:line="276" w:lineRule="auto"/>
+        <w:rPr>
+          <w:i/>
+        </w:rPr>
+      </w:pPr>
+      <w:r>
+        <w:rPr>
+          <w:i/>
+        </w:rPr>
+        <w:t>Reflective pauses from Tutorial 01</w:t>
+      </w:r>
+      <w:r>
+        <w:rPr>
+          <w:i/>
+        </w:rPr>
+        <w:t>b</w:t>
+      </w:r>
+      <w:r>
+        <w:rPr>
+          <w:i/>
+        </w:rPr>
+        <w:t xml:space="preserve"> for class on January 27, 2020</w:t>
+      </w:r>
+    </w:p>
+    <w:p>
+      <w:pPr>
+        <w:spacing w:line="276" w:lineRule="auto"/>
+      </w:pPr>
+    </w:p>
+    <w:p>
+      <w:pPr>
+        <w:spacing w:line="276" w:lineRule="auto"/>
+        <w:rPr>
+          <w:u w:val="single"/>
+        </w:rPr>
+      </w:pPr>
+      <w:r>
+        <w:rPr>
+          <w:u w:val="single"/>
+        </w:rPr>
+        <w:t xml:space="preserve">Reflection Prompt </w:t>
+      </w:r>
+      <w:r>
+        <w:rPr>
+          <w:u w:val="single"/>
+        </w:rPr>
+        <w:t xml:space="preserve">1 </w:t>
+      </w:r>
+      <w:r>
+        <w:rPr>
+          <w:u w:val="single"/>
+        </w:rPr>
+        <w:t>(</w:t>
+      </w:r>
+      <w:proofErr w:type="gramStart"/>
+      <w:r>
+        <w:rPr>
+          <w:u w:val="single"/>
+        </w:rPr>
+        <w:t>slide )</w:t>
+      </w:r>
+      <w:proofErr w:type="gramEnd"/>
+      <w:r>
+        <w:rPr>
+          <w:u w:val="single"/>
+        </w:rPr>
+        <w:t>:</w:t>
+      </w:r>
+    </w:p>
+    <w:p>
+      <w:pPr>
+        <w:spacing w:line="276" w:lineRule="auto"/>
+      </w:pPr>
+    </w:p>
+    <w:p>
+      <w:pPr>
+        <w:spacing w:line="276" w:lineRule="auto"/>
+      </w:pPr>
+    </w:p>
+    <w:p>
+      <w:pPr>
+        <w:spacing w:line="276" w:lineRule="auto"/>
+      </w:pPr>
+      <w:r>
+        <w:t>Response:</w:t>
       </w:r>
     </w:p>
     <w:p>
@@ -257,94 +1040,8 @@
       <w:bookmarkStart w:id="0" w:name="_GoBack"/>
       <w:bookmarkEnd w:id="0"/>
     </w:p>
-    <w:p>
-      <w:pPr>
-        <w:spacing w:line="276" w:lineRule="auto"/>
-      </w:pPr>
-      <w:r>
-        <w:t>Response:</w:t>
-      </w:r>
-    </w:p>
-    <w:p>
-      <w:pPr>
-        <w:spacing w:line="276" w:lineRule="auto"/>
-      </w:pPr>
-      <w:r>
-        <w:t xml:space="preserve">An ethical concern for a person </w:t>
-      </w:r>
-      <w:r>
-        <w:t>responsible for scheduling all rail transport, passeng</w:t>
-      </w:r>
-      <w:r>
-        <w:t>er, freight, and special trains is …</w:t>
-      </w:r>
-    </w:p>
-    <w:p>
-      <w:pPr>
-        <w:spacing w:line="276" w:lineRule="auto"/>
-      </w:pPr>
-    </w:p>
-    <w:p>
-      <w:pPr>
-        <w:spacing w:line="276" w:lineRule="auto"/>
-      </w:pPr>
-      <w:r>
-        <w:t>An ethical concern for a person r</w:t>
-      </w:r>
-      <w:r>
-        <w:t>esponsible for records, creating, updating</w:t>
-      </w:r>
-      <w:r>
-        <w:t>,</w:t>
-      </w:r>
-      <w:r>
-        <w:t xml:space="preserve"> and keeping track of files of people under government jurisdiction</w:t>
-      </w:r>
-      <w:r>
-        <w:t xml:space="preserve"> is ..</w:t>
-      </w:r>
-      <w:r>
-        <w:t>.</w:t>
-      </w:r>
-    </w:p>
-    <w:p>
-      <w:pPr>
-        <w:spacing w:line="276" w:lineRule="auto"/>
-      </w:pPr>
-    </w:p>
-    <w:p>
-      <w:pPr>
-        <w:spacing w:line="276" w:lineRule="auto"/>
-      </w:pPr>
-      <w:r>
-        <w:t xml:space="preserve">An ethical concern for a person </w:t>
-      </w:r>
-      <w:r>
-        <w:t>responsible f</w:t>
-      </w:r>
-      <w:r>
-        <w:t xml:space="preserve">or heavy equipment maintenance </w:t>
-      </w:r>
-      <w:r>
-        <w:t>(</w:t>
-      </w:r>
-      <w:r>
-        <w:t xml:space="preserve">e.g., </w:t>
-      </w:r>
-      <w:r>
-        <w:t>pipe fitters, boiler makers, welders)</w:t>
-      </w:r>
-      <w:r>
-        <w:t xml:space="preserve"> is …</w:t>
-      </w:r>
-    </w:p>
-    <w:p>
-      <w:pPr>
-        <w:spacing w:line="276" w:lineRule="auto"/>
-      </w:pPr>
-    </w:p>
     <w:sectPr>
-      <w:headerReference w:type="default" r:id="rId6"/>
+      <w:headerReference w:type="default" r:id="rId7"/>
       <w:pgSz w:w="12240" w:h="15840"/>
       <w:pgMar w:top="1440" w:right="1440" w:bottom="1440" w:left="1440" w:header="720" w:footer="720" w:gutter="0"/>
       <w:cols w:space="720"/>
@@ -420,7 +1117,7 @@
       <w:rPr>
         <w:noProof/>
       </w:rPr>
-      <w:t>2</w:t>
+      <w:t>3</w:t>
     </w:r>
     <w:r>
       <w:rPr>
@@ -430,6 +1127,243 @@
     </w:r>
   </w:p>
 </w:hdr>
+</file>
+
+<file path=word/numbering.xml><?xml version="1.0" encoding="utf-8"?>
+<w:numbering xmlns:wpc="http://schemas.microsoft.com/office/word/2010/wordprocessingCanvas" xmlns:cx="http://schemas.microsoft.com/office/drawing/2014/chartex" xmlns:cx1="http://schemas.microsoft.com/office/drawing/2015/9/8/chartex" xmlns:cx2="http://schemas.microsoft.com/office/drawing/2015/10/21/chartex" xmlns:cx3="http://schemas.microsoft.com/office/drawing/2016/5/9/chartex" xmlns:cx4="http://schemas.microsoft.com/office/drawing/2016/5/10/chartex" xmlns:cx5="http://schemas.microsoft.com/office/drawing/2016/5/11/chartex" xmlns:mc="http://schemas.openxmlformats.org/markup-compatibility/2006" xmlns:o="urn:schemas-microsoft-com:office:office" xmlns:r="http://schemas.openxmlformats.org/officeDocument/2006/relationships" xmlns:m="http://schemas.openxmlformats.org/officeDocument/2006/math" xmlns:v="urn:schemas-microsoft-com:vml" xmlns:wp14="http://schemas.microsoft.com/office/word/2010/wordprocessingDrawing" xmlns:wp="http://schemas.openxmlformats.org/drawingml/2006/wordprocessingDrawing" xmlns:w10="urn:schemas-microsoft-com:office:word" xmlns:w="http://schemas.openxmlformats.org/wordprocessingml/2006/main" xmlns:w14="http://schemas.microsoft.com/office/word/2010/wordml" xmlns:w15="http://schemas.microsoft.com/office/word/2012/wordml" xmlns:w16se="http://schemas.microsoft.com/office/word/2015/wordml/symex" xmlns:wpg="http://schemas.microsoft.com/office/word/2010/wordprocessingGroup" xmlns:wpi="http://schemas.microsoft.com/office/word/2010/wordprocessingInk" xmlns:wne="http://schemas.microsoft.com/office/word/2006/wordml" xmlns:wps="http://schemas.microsoft.com/office/word/2010/wordprocessingShape" mc:Ignorable="w14 w15 w16se wp14">
+  <w:abstractNum w:abstractNumId="0" w15:restartNumberingAfterBreak="0">
+    <w:nsid w:val="284B07D8"/>
+    <w:multiLevelType w:val="hybridMultilevel"/>
+    <w:tmpl w:val="39D4D970"/>
+    <w:lvl w:ilvl="0" w:tplc="04090001">
+      <w:start w:val="1"/>
+      <w:numFmt w:val="bullet"/>
+      <w:lvlText w:val=""/>
+      <w:lvlJc w:val="left"/>
+      <w:pPr>
+        <w:ind w:left="720" w:hanging="360"/>
+      </w:pPr>
+      <w:rPr>
+        <w:rFonts w:ascii="Symbol" w:hAnsi="Symbol" w:hint="default"/>
+      </w:rPr>
+    </w:lvl>
+    <w:lvl w:ilvl="1" w:tplc="04090003" w:tentative="1">
+      <w:start w:val="1"/>
+      <w:numFmt w:val="bullet"/>
+      <w:lvlText w:val="o"/>
+      <w:lvlJc w:val="left"/>
+      <w:pPr>
+        <w:ind w:left="1440" w:hanging="360"/>
+      </w:pPr>
+      <w:rPr>
+        <w:rFonts w:ascii="Courier New" w:hAnsi="Courier New" w:cs="Courier New" w:hint="default"/>
+      </w:rPr>
+    </w:lvl>
+    <w:lvl w:ilvl="2" w:tplc="04090005" w:tentative="1">
+      <w:start w:val="1"/>
+      <w:numFmt w:val="bullet"/>
+      <w:lvlText w:val=""/>
+      <w:lvlJc w:val="left"/>
+      <w:pPr>
+        <w:ind w:left="2160" w:hanging="360"/>
+      </w:pPr>
+      <w:rPr>
+        <w:rFonts w:ascii="Wingdings" w:hAnsi="Wingdings" w:hint="default"/>
+      </w:rPr>
+    </w:lvl>
+    <w:lvl w:ilvl="3" w:tplc="04090001" w:tentative="1">
+      <w:start w:val="1"/>
+      <w:numFmt w:val="bullet"/>
+      <w:lvlText w:val=""/>
+      <w:lvlJc w:val="left"/>
+      <w:pPr>
+        <w:ind w:left="2880" w:hanging="360"/>
+      </w:pPr>
+      <w:rPr>
+        <w:rFonts w:ascii="Symbol" w:hAnsi="Symbol" w:hint="default"/>
+      </w:rPr>
+    </w:lvl>
+    <w:lvl w:ilvl="4" w:tplc="04090003" w:tentative="1">
+      <w:start w:val="1"/>
+      <w:numFmt w:val="bullet"/>
+      <w:lvlText w:val="o"/>
+      <w:lvlJc w:val="left"/>
+      <w:pPr>
+        <w:ind w:left="3600" w:hanging="360"/>
+      </w:pPr>
+      <w:rPr>
+        <w:rFonts w:ascii="Courier New" w:hAnsi="Courier New" w:cs="Courier New" w:hint="default"/>
+      </w:rPr>
+    </w:lvl>
+    <w:lvl w:ilvl="5" w:tplc="04090005" w:tentative="1">
+      <w:start w:val="1"/>
+      <w:numFmt w:val="bullet"/>
+      <w:lvlText w:val=""/>
+      <w:lvlJc w:val="left"/>
+      <w:pPr>
+        <w:ind w:left="4320" w:hanging="360"/>
+      </w:pPr>
+      <w:rPr>
+        <w:rFonts w:ascii="Wingdings" w:hAnsi="Wingdings" w:hint="default"/>
+      </w:rPr>
+    </w:lvl>
+    <w:lvl w:ilvl="6" w:tplc="04090001" w:tentative="1">
+      <w:start w:val="1"/>
+      <w:numFmt w:val="bullet"/>
+      <w:lvlText w:val=""/>
+      <w:lvlJc w:val="left"/>
+      <w:pPr>
+        <w:ind w:left="5040" w:hanging="360"/>
+      </w:pPr>
+      <w:rPr>
+        <w:rFonts w:ascii="Symbol" w:hAnsi="Symbol" w:hint="default"/>
+      </w:rPr>
+    </w:lvl>
+    <w:lvl w:ilvl="7" w:tplc="04090003" w:tentative="1">
+      <w:start w:val="1"/>
+      <w:numFmt w:val="bullet"/>
+      <w:lvlText w:val="o"/>
+      <w:lvlJc w:val="left"/>
+      <w:pPr>
+        <w:ind w:left="5760" w:hanging="360"/>
+      </w:pPr>
+      <w:rPr>
+        <w:rFonts w:ascii="Courier New" w:hAnsi="Courier New" w:cs="Courier New" w:hint="default"/>
+      </w:rPr>
+    </w:lvl>
+    <w:lvl w:ilvl="8" w:tplc="04090005" w:tentative="1">
+      <w:start w:val="1"/>
+      <w:numFmt w:val="bullet"/>
+      <w:lvlText w:val=""/>
+      <w:lvlJc w:val="left"/>
+      <w:pPr>
+        <w:ind w:left="6480" w:hanging="360"/>
+      </w:pPr>
+      <w:rPr>
+        <w:rFonts w:ascii="Wingdings" w:hAnsi="Wingdings" w:hint="default"/>
+      </w:rPr>
+    </w:lvl>
+  </w:abstractNum>
+  <w:abstractNum w:abstractNumId="1" w15:restartNumberingAfterBreak="0">
+    <w:nsid w:val="6B450579"/>
+    <w:multiLevelType w:val="hybridMultilevel"/>
+    <w:tmpl w:val="278EFC2C"/>
+    <w:lvl w:ilvl="0" w:tplc="04090001">
+      <w:start w:val="1"/>
+      <w:numFmt w:val="bullet"/>
+      <w:lvlText w:val=""/>
+      <w:lvlJc w:val="left"/>
+      <w:pPr>
+        <w:ind w:left="720" w:hanging="360"/>
+      </w:pPr>
+      <w:rPr>
+        <w:rFonts w:ascii="Symbol" w:hAnsi="Symbol" w:hint="default"/>
+      </w:rPr>
+    </w:lvl>
+    <w:lvl w:ilvl="1" w:tplc="04090003" w:tentative="1">
+      <w:start w:val="1"/>
+      <w:numFmt w:val="bullet"/>
+      <w:lvlText w:val="o"/>
+      <w:lvlJc w:val="left"/>
+      <w:pPr>
+        <w:ind w:left="1440" w:hanging="360"/>
+      </w:pPr>
+      <w:rPr>
+        <w:rFonts w:ascii="Courier New" w:hAnsi="Courier New" w:cs="Courier New" w:hint="default"/>
+      </w:rPr>
+    </w:lvl>
+    <w:lvl w:ilvl="2" w:tplc="04090005" w:tentative="1">
+      <w:start w:val="1"/>
+      <w:numFmt w:val="bullet"/>
+      <w:lvlText w:val=""/>
+      <w:lvlJc w:val="left"/>
+      <w:pPr>
+        <w:ind w:left="2160" w:hanging="360"/>
+      </w:pPr>
+      <w:rPr>
+        <w:rFonts w:ascii="Wingdings" w:hAnsi="Wingdings" w:hint="default"/>
+      </w:rPr>
+    </w:lvl>
+    <w:lvl w:ilvl="3" w:tplc="04090001" w:tentative="1">
+      <w:start w:val="1"/>
+      <w:numFmt w:val="bullet"/>
+      <w:lvlText w:val=""/>
+      <w:lvlJc w:val="left"/>
+      <w:pPr>
+        <w:ind w:left="2880" w:hanging="360"/>
+      </w:pPr>
+      <w:rPr>
+        <w:rFonts w:ascii="Symbol" w:hAnsi="Symbol" w:hint="default"/>
+      </w:rPr>
+    </w:lvl>
+    <w:lvl w:ilvl="4" w:tplc="04090003" w:tentative="1">
+      <w:start w:val="1"/>
+      <w:numFmt w:val="bullet"/>
+      <w:lvlText w:val="o"/>
+      <w:lvlJc w:val="left"/>
+      <w:pPr>
+        <w:ind w:left="3600" w:hanging="360"/>
+      </w:pPr>
+      <w:rPr>
+        <w:rFonts w:ascii="Courier New" w:hAnsi="Courier New" w:cs="Courier New" w:hint="default"/>
+      </w:rPr>
+    </w:lvl>
+    <w:lvl w:ilvl="5" w:tplc="04090005" w:tentative="1">
+      <w:start w:val="1"/>
+      <w:numFmt w:val="bullet"/>
+      <w:lvlText w:val=""/>
+      <w:lvlJc w:val="left"/>
+      <w:pPr>
+        <w:ind w:left="4320" w:hanging="360"/>
+      </w:pPr>
+      <w:rPr>
+        <w:rFonts w:ascii="Wingdings" w:hAnsi="Wingdings" w:hint="default"/>
+      </w:rPr>
+    </w:lvl>
+    <w:lvl w:ilvl="6" w:tplc="04090001" w:tentative="1">
+      <w:start w:val="1"/>
+      <w:numFmt w:val="bullet"/>
+      <w:lvlText w:val=""/>
+      <w:lvlJc w:val="left"/>
+      <w:pPr>
+        <w:ind w:left="5040" w:hanging="360"/>
+      </w:pPr>
+      <w:rPr>
+        <w:rFonts w:ascii="Symbol" w:hAnsi="Symbol" w:hint="default"/>
+      </w:rPr>
+    </w:lvl>
+    <w:lvl w:ilvl="7" w:tplc="04090003" w:tentative="1">
+      <w:start w:val="1"/>
+      <w:numFmt w:val="bullet"/>
+      <w:lvlText w:val="o"/>
+      <w:lvlJc w:val="left"/>
+      <w:pPr>
+        <w:ind w:left="5760" w:hanging="360"/>
+      </w:pPr>
+      <w:rPr>
+        <w:rFonts w:ascii="Courier New" w:hAnsi="Courier New" w:cs="Courier New" w:hint="default"/>
+      </w:rPr>
+    </w:lvl>
+    <w:lvl w:ilvl="8" w:tplc="04090005" w:tentative="1">
+      <w:start w:val="1"/>
+      <w:numFmt w:val="bullet"/>
+      <w:lvlText w:val=""/>
+      <w:lvlJc w:val="left"/>
+      <w:pPr>
+        <w:ind w:left="6480" w:hanging="360"/>
+      </w:pPr>
+      <w:rPr>
+        <w:rFonts w:ascii="Wingdings" w:hAnsi="Wingdings" w:hint="default"/>
+      </w:rPr>
+    </w:lvl>
+  </w:abstractNum>
+  <w:num w:numId="1">
+    <w:abstractNumId w:val="1"/>
+  </w:num>
+  <w:num w:numId="2">
+    <w:abstractNumId w:val="0"/>
+  </w:num>
+</w:numbering>
 </file>
 
 <file path=word/styles.xml><?xml version="1.0" encoding="utf-8"?>
@@ -828,7 +1762,6 @@
   <w:style w:type="character" w:default="1" w:styleId="DefaultParagraphFont">
     <w:name w:val="Default Paragraph Font"/>
     <w:uiPriority w:val="1"/>
-    <w:semiHidden/>
     <w:unhideWhenUsed/>
   </w:style>
   <w:style w:type="table" w:default="1" w:styleId="TableNormal">
@@ -893,6 +1826,17 @@
     <w:link w:val="Footer"/>
     <w:uiPriority w:val="99"/>
     <w:rsid w:val="0034588C"/>
+  </w:style>
+  <w:style w:type="paragraph" w:styleId="ListParagraph">
+    <w:name w:val="List Paragraph"/>
+    <w:basedOn w:val="Normal"/>
+    <w:uiPriority w:val="34"/>
+    <w:qFormat/>
+    <w:rsid w:val="003A509F"/>
+    <w:pPr>
+      <w:ind w:left="720"/>
+      <w:contextualSpacing/>
+    </w:pPr>
   </w:style>
 </w:styles>
 </file>

</xml_diff>

<commit_message>
Responded to reflection pauses in Tutorial 01b
</commit_message>
<xml_diff>
--- a/Assignments/POLS6320_2020_Spring_Journal_Townes_v00.docx
+++ b/Assignments/POLS6320_2020_Spring_Journal_Townes_v00.docx
@@ -955,19 +955,7 @@
         <w:rPr>
           <w:i/>
         </w:rPr>
-        <w:t>Reflective pauses from Tutorial 01</w:t>
-      </w:r>
-      <w:r>
-        <w:rPr>
-          <w:i/>
-        </w:rPr>
-        <w:t>b</w:t>
-      </w:r>
-      <w:r>
-        <w:rPr>
-          <w:i/>
-        </w:rPr>
-        <w:t xml:space="preserve"> for class on January 27, 2020</w:t>
+        <w:t>Reflective pauses from Tutorial 01b for class on January 27, 2020</w:t>
       </w:r>
     </w:p>
     <w:p>
@@ -992,13 +980,7 @@
         <w:rPr>
           <w:u w:val="single"/>
         </w:rPr>
-        <w:t xml:space="preserve">1 </w:t>
-      </w:r>
-      <w:r>
-        <w:rPr>
-          <w:u w:val="single"/>
-        </w:rPr>
-        <w:t>(</w:t>
+        <w:t>1 (</w:t>
       </w:r>
       <w:proofErr w:type="gramStart"/>
       <w:r>
@@ -1019,6 +1001,45 @@
       <w:pPr>
         <w:spacing w:line="276" w:lineRule="auto"/>
       </w:pPr>
+      <w:r>
+        <w:t xml:space="preserve">Do values </w:t>
+      </w:r>
+      <w:proofErr w:type="gramStart"/>
+      <w:r>
+        <w:t>have to</w:t>
+      </w:r>
+      <w:proofErr w:type="gramEnd"/>
+      <w:r>
+        <w:t xml:space="preserve"> change before there can be a major change in the way we accomplish tasks or do the ways we accomplish tasks change and we change are values/world views in response</w:t>
+      </w:r>
+      <w:r>
+        <w:t xml:space="preserve"> </w:t>
+      </w:r>
+      <w:r>
+        <w:t>(Weber v. Marx)</w:t>
+      </w:r>
+      <w:r>
+        <w:t xml:space="preserve">? </w:t>
+      </w:r>
+    </w:p>
+    <w:p>
+      <w:pPr>
+        <w:spacing w:line="276" w:lineRule="auto"/>
+      </w:pPr>
+      <w:r>
+        <w:t>Social media changed beliefs about privacy/on the other hand, the computer revolution itself was driven by the belief in the value of efficiency</w:t>
+      </w:r>
+      <w:r>
+        <w:t xml:space="preserve">.  </w:t>
+      </w:r>
+      <w:proofErr w:type="gramStart"/>
+      <w:r>
+        <w:t>So</w:t>
+      </w:r>
+      <w:proofErr w:type="gramEnd"/>
+      <w:r>
+        <w:t xml:space="preserve"> are you a Weberian or a Marxist?</w:t>
+      </w:r>
     </w:p>
     <w:p>
       <w:pPr>
@@ -1031,6 +1052,482 @@
       </w:pPr>
       <w:r>
         <w:t>Response:</w:t>
+      </w:r>
+    </w:p>
+    <w:p>
+      <w:pPr>
+        <w:spacing w:line="276" w:lineRule="auto"/>
+      </w:pPr>
+      <w:r>
+        <w:t>This question presents a false alternatives argument.  The two positions are not mutually exclusive and can co-exist.  Values can and do determine how we accomplish tasks.  But the ways we accomplish tasks can change due to external pressures.  Over time</w:t>
+      </w:r>
+      <w:r>
+        <w:t xml:space="preserve"> this can lead to changes in</w:t>
+      </w:r>
+      <w:r>
+        <w:t xml:space="preserve"> our values based on our experiences with the new procedures and </w:t>
+      </w:r>
+      <w:r>
+        <w:t xml:space="preserve">improved </w:t>
+      </w:r>
+      <w:r>
+        <w:t xml:space="preserve">understanding of </w:t>
+      </w:r>
+      <w:r>
+        <w:t xml:space="preserve">the consequences that experience </w:t>
+      </w:r>
+      <w:r>
+        <w:lastRenderedPageBreak/>
+        <w:t>produces.</w:t>
+      </w:r>
+      <w:r>
+        <w:t xml:space="preserve"> </w:t>
+      </w:r>
+      <w:r>
+        <w:t xml:space="preserve"> I consider myself neither exclusively Weberian nor exclusively Marxist but a third option that unifies the two viewpoints.</w:t>
+      </w:r>
+    </w:p>
+    <w:p>
+      <w:pPr>
+        <w:spacing w:line="276" w:lineRule="auto"/>
+      </w:pPr>
+    </w:p>
+    <w:p>
+      <w:pPr>
+        <w:spacing w:line="276" w:lineRule="auto"/>
+      </w:pPr>
+    </w:p>
+    <w:p>
+      <w:pPr>
+        <w:spacing w:line="276" w:lineRule="auto"/>
+        <w:rPr>
+          <w:u w:val="single"/>
+        </w:rPr>
+      </w:pPr>
+      <w:r>
+        <w:rPr>
+          <w:u w:val="single"/>
+        </w:rPr>
+        <w:t>Reflection Prompt 2 (slide 16):</w:t>
+      </w:r>
+    </w:p>
+    <w:p>
+      <w:pPr>
+        <w:spacing w:line="276" w:lineRule="auto"/>
+      </w:pPr>
+      <w:r>
+        <w:t xml:space="preserve">Weber argues that legal rational authority is dominant in modern society but is that </w:t>
+      </w:r>
+      <w:proofErr w:type="gramStart"/>
+      <w:r>
+        <w:t>really true</w:t>
+      </w:r>
+      <w:proofErr w:type="gramEnd"/>
+      <w:r>
+        <w:t>?  Think of organizations or experiences where you’ve encountered the other types of authority.</w:t>
+      </w:r>
+    </w:p>
+    <w:p>
+      <w:pPr>
+        <w:spacing w:line="276" w:lineRule="auto"/>
+      </w:pPr>
+    </w:p>
+    <w:p>
+      <w:pPr>
+        <w:spacing w:line="276" w:lineRule="auto"/>
+      </w:pPr>
+      <w:r>
+        <w:t>Response:</w:t>
+      </w:r>
+    </w:p>
+    <w:p>
+      <w:pPr>
+        <w:spacing w:line="276" w:lineRule="auto"/>
+      </w:pPr>
+      <w:r>
+        <w:t xml:space="preserve">No I don’t believe that legal rational authority is dominant in modern society.  Many organizations appear to legitimate authority </w:t>
+      </w:r>
+      <w:r>
+        <w:t>through inheritance or based on charisma.  Examples include News Corp, which is a publicly traded company but the children of its founder have essentially inherited their authority within the organization.  Succession practices in companies like General Electric, which espouse rational empirical decision making, are heavily influenced by inheritance tradition and charisma.  Even in circumstances where there is testing and credentialing, final decisions about appointments to leadership positions often come down to differences in perceived charisma of the candidates and the discretion of those making the appointments.</w:t>
+      </w:r>
+    </w:p>
+    <w:p>
+      <w:pPr>
+        <w:spacing w:line="276" w:lineRule="auto"/>
+      </w:pPr>
+    </w:p>
+    <w:p>
+      <w:pPr>
+        <w:spacing w:line="276" w:lineRule="auto"/>
+      </w:pPr>
+    </w:p>
+    <w:p>
+      <w:pPr>
+        <w:spacing w:line="276" w:lineRule="auto"/>
+        <w:rPr>
+          <w:u w:val="single"/>
+        </w:rPr>
+      </w:pPr>
+      <w:r>
+        <w:rPr>
+          <w:u w:val="single"/>
+        </w:rPr>
+        <w:t xml:space="preserve">Reflection Prompt 3 (slide </w:t>
+      </w:r>
+      <w:r>
+        <w:rPr>
+          <w:u w:val="single"/>
+        </w:rPr>
+        <w:t>22</w:t>
+      </w:r>
+      <w:r>
+        <w:rPr>
+          <w:u w:val="single"/>
+        </w:rPr>
+        <w:t>):</w:t>
+      </w:r>
+    </w:p>
+    <w:p>
+      <w:pPr>
+        <w:spacing w:line="276" w:lineRule="auto"/>
+      </w:pPr>
+      <w:r>
+        <w:t xml:space="preserve">Weber’s assessment of iron cages is </w:t>
+      </w:r>
+      <w:proofErr w:type="gramStart"/>
+      <w:r>
+        <w:t>fairly depressing</w:t>
+      </w:r>
+      <w:proofErr w:type="gramEnd"/>
+      <w:r>
+        <w:t xml:space="preserve">.  </w:t>
+      </w:r>
+      <w:r>
+        <w:t>Either system of organizing ends up putting people metaphorically (or sometimes literally) in cages.</w:t>
+      </w:r>
+      <w:r>
+        <w:t xml:space="preserve">  </w:t>
+      </w:r>
+      <w:r>
+        <w:t xml:space="preserve">In fact </w:t>
+      </w:r>
+      <w:proofErr w:type="gramStart"/>
+      <w:r>
+        <w:t>Weber</w:t>
+      </w:r>
+      <w:proofErr w:type="gramEnd"/>
+      <w:r>
+        <w:t xml:space="preserve"> himself suffered periods of deep depression, where he had to be hospitalized</w:t>
+      </w:r>
+      <w:r>
+        <w:t xml:space="preserve">.  </w:t>
+      </w:r>
+      <w:r>
+        <w:t xml:space="preserve">As you think about managing or leading, do you see </w:t>
+      </w:r>
+      <w:proofErr w:type="spellStart"/>
+      <w:r>
+        <w:t>anyway</w:t>
+      </w:r>
+      <w:proofErr w:type="spellEnd"/>
+      <w:r>
+        <w:t xml:space="preserve"> out of this dilemma?</w:t>
+      </w:r>
+    </w:p>
+    <w:p>
+      <w:pPr>
+        <w:spacing w:line="276" w:lineRule="auto"/>
+      </w:pPr>
+    </w:p>
+    <w:p>
+      <w:pPr>
+        <w:spacing w:line="276" w:lineRule="auto"/>
+      </w:pPr>
+      <w:r>
+        <w:t>Response:</w:t>
+      </w:r>
+    </w:p>
+    <w:p>
+      <w:pPr>
+        <w:spacing w:line="276" w:lineRule="auto"/>
+      </w:pPr>
+      <w:r>
+        <w:t xml:space="preserve">Perhaps cages are necessary for organizations to exist and operate.  To me a cage implies constraint.  I don’t see how a group of people could coordinate activities, whether efficiently or inefficiently, with constraining the choices and actions of individuals.  </w:t>
+      </w:r>
+      <w:r>
+        <w:t>it’s not an organization</w:t>
+      </w:r>
+      <w:r>
+        <w:t xml:space="preserve"> without constraint, it’s just a bunch of people pursuing individual objectives.  </w:t>
+      </w:r>
+      <w:r>
+        <w:t xml:space="preserve">The issue is </w:t>
+      </w:r>
+      <w:proofErr w:type="gramStart"/>
+      <w:r>
+        <w:t>whether or not</w:t>
+      </w:r>
+      <w:proofErr w:type="gramEnd"/>
+      <w:r>
+        <w:t xml:space="preserve"> there is a cage but the size of the cage.</w:t>
+      </w:r>
+    </w:p>
+    <w:p>
+      <w:pPr>
+        <w:spacing w:line="276" w:lineRule="auto"/>
+      </w:pPr>
+    </w:p>
+    <w:p>
+      <w:pPr>
+        <w:spacing w:line="276" w:lineRule="auto"/>
+      </w:pPr>
+    </w:p>
+    <w:p>
+      <w:pPr>
+        <w:spacing w:line="276" w:lineRule="auto"/>
+        <w:rPr>
+          <w:u w:val="single"/>
+        </w:rPr>
+      </w:pPr>
+      <w:r>
+        <w:rPr>
+          <w:u w:val="single"/>
+        </w:rPr>
+        <w:t xml:space="preserve">Reflection Prompt 4 (slide </w:t>
+      </w:r>
+      <w:r>
+        <w:rPr>
+          <w:u w:val="single"/>
+        </w:rPr>
+        <w:t>26</w:t>
+      </w:r>
+      <w:r>
+        <w:rPr>
+          <w:u w:val="single"/>
+        </w:rPr>
+        <w:t>):</w:t>
+      </w:r>
+    </w:p>
+    <w:p>
+      <w:pPr>
+        <w:spacing w:line="276" w:lineRule="auto"/>
+      </w:pPr>
+      <w:r>
+        <w:t>What are some of the societal consequences you think result from the predominance of secondary relationships in modern society?</w:t>
+      </w:r>
+    </w:p>
+    <w:p>
+      <w:pPr>
+        <w:spacing w:line="276" w:lineRule="auto"/>
+      </w:pPr>
+    </w:p>
+    <w:p>
+      <w:pPr>
+        <w:spacing w:line="276" w:lineRule="auto"/>
+      </w:pPr>
+      <w:r>
+        <w:t>Response:</w:t>
+      </w:r>
+    </w:p>
+    <w:p>
+      <w:pPr>
+        <w:spacing w:line="276" w:lineRule="auto"/>
+      </w:pPr>
+      <w:r>
+        <w:t>Some of the societal consequences of the predominance in modern society of secondary relationships as defined</w:t>
+      </w:r>
+      <w:r>
+        <w:t xml:space="preserve"> could include feelings of loneliness and isolation, decreased respect for authority, reduced civic engagement, less allegiance to group objectives, and an unwillingness to compromise for the greater good of the group.</w:t>
+      </w:r>
+    </w:p>
+    <w:p>
+      <w:pPr>
+        <w:spacing w:line="276" w:lineRule="auto"/>
+      </w:pPr>
+    </w:p>
+    <w:p>
+      <w:pPr>
+        <w:spacing w:line="276" w:lineRule="auto"/>
+        <w:rPr>
+          <w:u w:val="single"/>
+        </w:rPr>
+      </w:pPr>
+      <w:r>
+        <w:rPr>
+          <w:u w:val="single"/>
+        </w:rPr>
+        <w:t>Reflection Prompt 5 (slide 28</w:t>
+      </w:r>
+      <w:r>
+        <w:rPr>
+          <w:u w:val="single"/>
+        </w:rPr>
+        <w:t>):</w:t>
+      </w:r>
+    </w:p>
+    <w:p>
+      <w:pPr>
+        <w:spacing w:line="276" w:lineRule="auto"/>
+      </w:pPr>
+      <w:r>
+        <w:t>White males accounted for 69.67% of suicide deaths in 2017</w:t>
+      </w:r>
+      <w:r>
+        <w:t xml:space="preserve">.  </w:t>
+      </w:r>
+      <w:r>
+        <w:t xml:space="preserve">The rate of suicide is highest in middle-age white </w:t>
+      </w:r>
+      <w:proofErr w:type="gramStart"/>
+      <w:r>
+        <w:t>men in particular</w:t>
+      </w:r>
+      <w:proofErr w:type="gramEnd"/>
+      <w:r>
+        <w:t xml:space="preserve">.  </w:t>
+      </w:r>
+      <w:r>
+        <w:t>It is important to understand that Durkheim (and the above statistics) are rates – he is not purporting to explain an individual suicide</w:t>
+      </w:r>
+      <w:r>
+        <w:t xml:space="preserve">.  </w:t>
+      </w:r>
+      <w:proofErr w:type="gramStart"/>
+      <w:r>
+        <w:t>So</w:t>
+      </w:r>
+      <w:proofErr w:type="gramEnd"/>
+      <w:r>
+        <w:t xml:space="preserve"> of Durkheim’s types of suicide, which is driving the rates among middle age white males?</w:t>
+      </w:r>
+    </w:p>
+    <w:p>
+      <w:pPr>
+        <w:spacing w:line="276" w:lineRule="auto"/>
+      </w:pPr>
+    </w:p>
+    <w:p>
+      <w:pPr>
+        <w:spacing w:line="276" w:lineRule="auto"/>
+      </w:pPr>
+      <w:r>
+        <w:t>Response:</w:t>
+      </w:r>
+    </w:p>
+    <w:p>
+      <w:pPr>
+        <w:spacing w:line="276" w:lineRule="auto"/>
+      </w:pPr>
+      <w:r>
+        <w:t>I would suspect that egoistic suicide is driving the suicide rate among middle age white males.  But in the absence of additional data, it’s possible to craft scenarios in which the rate is driven by altruistic or anomic suicide.</w:t>
+      </w:r>
+    </w:p>
+    <w:p>
+      <w:pPr>
+        <w:spacing w:line="276" w:lineRule="auto"/>
+      </w:pPr>
+    </w:p>
+    <w:p>
+      <w:pPr>
+        <w:spacing w:line="276" w:lineRule="auto"/>
+      </w:pPr>
+    </w:p>
+    <w:p>
+      <w:pPr>
+        <w:spacing w:line="276" w:lineRule="auto"/>
+      </w:pPr>
+      <w:r>
+        <w:t>Reflection Prompt 6 (slide 39):</w:t>
+      </w:r>
+    </w:p>
+    <w:p>
+      <w:pPr>
+        <w:spacing w:line="276" w:lineRule="auto"/>
+      </w:pPr>
+      <w:r>
+        <w:t>Three takeaways seem apparent from this review of some classical org theorists</w:t>
+      </w:r>
+      <w:r>
+        <w:t>.</w:t>
+      </w:r>
+    </w:p>
+    <w:p>
+      <w:pPr>
+        <w:spacing w:line="276" w:lineRule="auto"/>
+      </w:pPr>
+      <w:r>
+        <w:t>Rationality has a downside</w:t>
+      </w:r>
+      <w:r>
+        <w:t xml:space="preserve">.  </w:t>
+      </w:r>
+      <w:r>
+        <w:t>There has been a systematic de-skilling of work and workers</w:t>
+      </w:r>
+      <w:r>
+        <w:t xml:space="preserve">. </w:t>
+      </w:r>
+    </w:p>
+    <w:p>
+      <w:pPr>
+        <w:spacing w:line="276" w:lineRule="auto"/>
+      </w:pPr>
+      <w:r>
+        <w:t>The worker is</w:t>
+      </w:r>
+      <w:r>
+        <w:t xml:space="preserve"> prized for effort not thinking; t</w:t>
+      </w:r>
+      <w:r>
+        <w:t>hinking is the boss’s job and so credit for outcomes moves to the boss away from the worker who is just a cog in the wheel</w:t>
+      </w:r>
+      <w:r>
+        <w:t xml:space="preserve">.  </w:t>
+      </w:r>
+      <w:r>
+        <w:t>How to these gloomy assessments match your experience/un</w:t>
+      </w:r>
+      <w:r>
+        <w:t xml:space="preserve">derstanding of the workplace?  </w:t>
+      </w:r>
+      <w:r>
+        <w:t xml:space="preserve">Do these </w:t>
+      </w:r>
+      <w:r>
+        <w:t xml:space="preserve">assessments </w:t>
+      </w:r>
+      <w:r>
+        <w:t>help explain increased suicide rates among middle</w:t>
+      </w:r>
+      <w:r>
+        <w:t xml:space="preserve"> age white males?  </w:t>
+      </w:r>
+    </w:p>
+    <w:p>
+      <w:pPr>
+        <w:spacing w:line="276" w:lineRule="auto"/>
+      </w:pPr>
+    </w:p>
+    <w:p>
+      <w:pPr>
+        <w:spacing w:line="276" w:lineRule="auto"/>
+      </w:pPr>
+      <w:r>
+        <w:t>Response:</w:t>
+      </w:r>
+    </w:p>
+    <w:p>
+      <w:pPr>
+        <w:spacing w:line="276" w:lineRule="auto"/>
+      </w:pPr>
+      <w:r>
+        <w:t>The assessments of classical organization theorists match my ex</w:t>
+      </w:r>
+      <w:r>
+        <w:t>perience of the workplace very</w:t>
+      </w:r>
+      <w:r>
+        <w:t xml:space="preserve"> well.  However, I don’t think we can say that these factors help explain the increased suicide rates among middle age white males.  Just because these factors seem to appear in conjunction with increased suicide rates among middle age white males doesn’t necessarily mean that they are causal factors.</w:t>
       </w:r>
     </w:p>
     <w:p>
@@ -1117,7 +1614,7 @@
       <w:rPr>
         <w:noProof/>
       </w:rPr>
-      <w:t>3</w:t>
+      <w:t>5</w:t>
     </w:r>
     <w:r>
       <w:rPr>

</xml_diff>

<commit_message>
Added prompts to final paper
</commit_message>
<xml_diff>
--- a/Assignments/POLS6320_2020_Spring_Journal_Townes_v00.docx
+++ b/Assignments/POLS6320_2020_Spring_Journal_Townes_v00.docx
@@ -901,7 +901,13 @@
         <w:spacing w:line="276" w:lineRule="auto"/>
       </w:pPr>
       <w:r>
-        <w:t xml:space="preserve">On the surface, there appears to be a paradox regarding rationality but I believe it simply suggests that there is a zone of optimal influence for rationality within organizations.  As the sayings go, </w:t>
+        <w:t xml:space="preserve">On the surface, there appears to be a paradox regarding rationality but I believe it simply suggests that there is a zone of </w:t>
+      </w:r>
+      <w:r>
+        <w:t>beneficial</w:t>
+      </w:r>
+      <w:r>
+        <w:t xml:space="preserve"> influence for rationality within organizations.  As the sayings go, </w:t>
       </w:r>
       <w:r>
         <w:t>“</w:t>
@@ -938,6 +944,8 @@
       <w:pPr>
         <w:spacing w:line="276" w:lineRule="auto"/>
       </w:pPr>
+      <w:bookmarkStart w:id="0" w:name="_GoBack"/>
+      <w:bookmarkEnd w:id="0"/>
     </w:p>
     <w:p>
       <w:pPr>
@@ -1016,10 +1024,7 @@
         <w:t xml:space="preserve"> </w:t>
       </w:r>
       <w:r>
-        <w:t>(Weber v. Marx)</w:t>
-      </w:r>
-      <w:r>
-        <w:t xml:space="preserve">? </w:t>
+        <w:t xml:space="preserve">(Weber v. Marx)? </w:t>
       </w:r>
     </w:p>
     <w:p>
@@ -1255,10 +1260,7 @@
         <w:t xml:space="preserve">Perhaps cages are necessary for organizations to exist and operate.  To me a cage implies constraint.  I don’t see how a group of people could coordinate activities, whether efficiently or inefficiently, with constraining the choices and actions of individuals.  </w:t>
       </w:r>
       <w:r>
-        <w:t>it’s not an organization</w:t>
-      </w:r>
-      <w:r>
-        <w:t xml:space="preserve"> without constraint, it’s just a bunch of people pursuing individual objectives.  </w:t>
+        <w:t xml:space="preserve">it’s not an organization without constraint, it’s just a bunch of people pursuing individual objectives.  </w:t>
       </w:r>
       <w:r>
         <w:t xml:space="preserve">The issue is </w:t>
@@ -1534,8 +1536,6 @@
       <w:pPr>
         <w:spacing w:line="276" w:lineRule="auto"/>
       </w:pPr>
-      <w:bookmarkStart w:id="0" w:name="_GoBack"/>
-      <w:bookmarkEnd w:id="0"/>
     </w:p>
     <w:sectPr>
       <w:headerReference w:type="default" r:id="rId7"/>
@@ -2259,6 +2259,7 @@
   <w:style w:type="character" w:default="1" w:styleId="DefaultParagraphFont">
     <w:name w:val="Default Paragraph Font"/>
     <w:uiPriority w:val="1"/>
+    <w:semiHidden/>
     <w:unhideWhenUsed/>
   </w:style>
   <w:style w:type="table" w:default="1" w:styleId="TableNormal">

</xml_diff>

<commit_message>
Notes from class on January 27, 2020
</commit_message>
<xml_diff>
--- a/Assignments/POLS6320_2020_Spring_Journal_Townes_v00.docx
+++ b/Assignments/POLS6320_2020_Spring_Journal_Townes_v00.docx
@@ -13,32 +13,12 @@
         <w:rPr>
           <w:b/>
         </w:rPr>
-        <w:t>January 18</w:t>
+        <w:t>Responses to r</w:t>
       </w:r>
       <w:r>
         <w:rPr>
           <w:b/>
         </w:rPr>
-        <w:t>, 2020</w:t>
-      </w:r>
-    </w:p>
-    <w:p>
-      <w:pPr>
-        <w:spacing w:line="276" w:lineRule="auto"/>
-        <w:rPr>
-          <w:i/>
-        </w:rPr>
-      </w:pPr>
-      <w:r>
-        <w:rPr>
-          <w:i/>
-        </w:rPr>
-        <w:t>Responses to r</w:t>
-      </w:r>
-      <w:r>
-        <w:rPr>
-          <w:i/>
-        </w:rPr>
         <w:t>eflective pauses from Tutorial 01a for class on January 27, 2020</w:t>
       </w:r>
     </w:p>
@@ -333,7 +313,16 @@
     <w:p>
       <w:pPr>
         <w:spacing w:line="276" w:lineRule="auto"/>
-      </w:pPr>
+        <w:rPr>
+          <w:u w:val="single"/>
+        </w:rPr>
+      </w:pPr>
+      <w:r>
+        <w:rPr>
+          <w:u w:val="single"/>
+        </w:rPr>
+        <w:br w:type="page"/>
+      </w:r>
     </w:p>
     <w:p>
       <w:pPr>
@@ -559,7 +548,10 @@
         <w:t>.  As an African-American male from a two-parent household who did well both academically and athletically,</w:t>
       </w:r>
       <w:r>
-        <w:t xml:space="preserve"> which set me apart from many of my peers.</w:t>
+        <w:t xml:space="preserve"> I often felt set </w:t>
+      </w:r>
+      <w:r>
+        <w:t>apart from many of my peers.</w:t>
       </w:r>
       <w:r>
         <w:t xml:space="preserve"> </w:t>
@@ -571,19 +563,7 @@
         <w:t xml:space="preserve">Over time I became comfortable with this situation and worried less about being liked and feeling accepted.  </w:t>
       </w:r>
       <w:r>
-        <w:t>Moreover, I’m</w:t>
-      </w:r>
-      <w:r>
-        <w:t xml:space="preserve"> an INTJ on the My</w:t>
-      </w:r>
-      <w:r>
-        <w:t xml:space="preserve">ers-Briggs Type Indicator scale. </w:t>
-      </w:r>
-      <w:r>
-        <w:t xml:space="preserve"> I would say that I</w:t>
-      </w:r>
-      <w:r>
-        <w:t xml:space="preserve">’m a bit hard wired with </w:t>
+        <w:t xml:space="preserve">Moreover, I’m an INTJ on the Myers-Briggs Type Indicator scale.  I would say that I’m a bit hard wired with </w:t>
       </w:r>
       <w:r>
         <w:t>a natural tendency to look for new ways to</w:t>
@@ -1041,14 +1021,36 @@
       <w:pPr>
         <w:spacing w:line="276" w:lineRule="auto"/>
         <w:rPr>
-          <w:i/>
-        </w:rPr>
-      </w:pPr>
-      <w:r>
-        <w:rPr>
-          <w:i/>
-        </w:rPr>
-        <w:t>Reflective pauses from Tutorial 01b for class on January 27, 2020</w:t>
+          <w:b/>
+        </w:rPr>
+        <w:sectPr>
+          <w:headerReference w:type="default" r:id="rId7"/>
+          <w:pgSz w:w="12240" w:h="15840"/>
+          <w:pgMar w:top="1440" w:right="1440" w:bottom="1440" w:left="1440" w:header="720" w:footer="720" w:gutter="0"/>
+          <w:cols w:space="720"/>
+          <w:docGrid w:linePitch="360"/>
+        </w:sectPr>
+      </w:pPr>
+    </w:p>
+    <w:p>
+      <w:pPr>
+        <w:spacing w:line="276" w:lineRule="auto"/>
+        <w:rPr>
+          <w:b/>
+        </w:rPr>
+      </w:pPr>
+      <w:r>
+        <w:rPr>
+          <w:b/>
+        </w:rPr>
+        <w:lastRenderedPageBreak/>
+        <w:t>Responses to r</w:t>
+      </w:r>
+      <w:r>
+        <w:rPr>
+          <w:b/>
+        </w:rPr>
+        <w:t>eflective pauses from Tutorial 01b for class on January 27, 2020</w:t>
       </w:r>
     </w:p>
     <w:p>
@@ -1173,26 +1175,317 @@
         <w:t xml:space="preserve">understanding of </w:t>
       </w:r>
       <w:r>
-        <w:t xml:space="preserve">the consequences </w:t>
+        <w:t>the consequences that experience produces.</w:t>
+      </w:r>
+      <w:r>
+        <w:t xml:space="preserve"> </w:t>
+      </w:r>
+      <w:r>
+        <w:t xml:space="preserve"> I consider myself neither exclusively Weberian nor exclusively Marxist but a third option that </w:t>
+      </w:r>
+      <w:r>
+        <w:t>allows the two viewpoints to co-exist.</w:t>
+      </w:r>
+    </w:p>
+    <w:p>
+      <w:pPr>
+        <w:spacing w:line="276" w:lineRule="auto"/>
+      </w:pPr>
+    </w:p>
+    <w:p>
+      <w:pPr>
+        <w:spacing w:line="276" w:lineRule="auto"/>
+      </w:pPr>
+    </w:p>
+    <w:p>
+      <w:pPr>
+        <w:spacing w:line="276" w:lineRule="auto"/>
+        <w:rPr>
+          <w:u w:val="single"/>
+        </w:rPr>
+      </w:pPr>
+      <w:r>
+        <w:rPr>
+          <w:u w:val="single"/>
+        </w:rPr>
+        <w:t>Reflective Pause</w:t>
+      </w:r>
+      <w:r>
+        <w:rPr>
+          <w:u w:val="single"/>
+        </w:rPr>
+        <w:t xml:space="preserve"> 2 (slide 16):</w:t>
+      </w:r>
+    </w:p>
+    <w:p>
+      <w:pPr>
+        <w:spacing w:line="276" w:lineRule="auto"/>
+      </w:pPr>
+      <w:r>
+        <w:t xml:space="preserve">Weber argues that legal rational authority is dominant in modern society but is that </w:t>
+      </w:r>
+      <w:proofErr w:type="gramStart"/>
+      <w:r>
+        <w:t>really true</w:t>
+      </w:r>
+      <w:proofErr w:type="gramEnd"/>
+      <w:r>
+        <w:t>?  Think of organizations or experiences where you’ve encountered the other types of authority.</w:t>
+      </w:r>
+    </w:p>
+    <w:p>
+      <w:pPr>
+        <w:spacing w:line="276" w:lineRule="auto"/>
+      </w:pPr>
+    </w:p>
+    <w:p>
+      <w:pPr>
+        <w:spacing w:line="276" w:lineRule="auto"/>
+      </w:pPr>
+      <w:r>
+        <w:t>Response:</w:t>
+      </w:r>
+    </w:p>
+    <w:p>
+      <w:pPr>
+        <w:spacing w:line="276" w:lineRule="auto"/>
+      </w:pPr>
+      <w:r>
+        <w:t xml:space="preserve">No I don’t believe that legal rational authority is dominant in modern society.  </w:t>
+      </w:r>
+      <w:r>
+        <w:t xml:space="preserve">There is a myth of American meritocracy.  </w:t>
+      </w:r>
+      <w:r>
+        <w:t xml:space="preserve">Many organizations appear to legitimate authority </w:t>
+      </w:r>
+      <w:r>
+        <w:t>through inheritance or based on charisma.  Examples include News Corp, which is a publicly traded company but the children of its founder have essentially inherited their authority within the organization.  Succession practices in companies like General Electric, which espouse rational empirical decision making, are heavily influenced by inheritance tradition and charisma.  Even in circumstances where there is testing and credentialing, final decisions about appointments to leadership positions often come down to differences in perceived charisma of the candidates and the discretion of those making the appointments.</w:t>
+      </w:r>
+    </w:p>
+    <w:p>
+      <w:pPr>
+        <w:spacing w:line="276" w:lineRule="auto"/>
+      </w:pPr>
+    </w:p>
+    <w:p>
+      <w:pPr>
+        <w:spacing w:line="276" w:lineRule="auto"/>
+      </w:pPr>
+    </w:p>
+    <w:p>
+      <w:pPr>
+        <w:spacing w:line="276" w:lineRule="auto"/>
+        <w:rPr>
+          <w:u w:val="single"/>
+        </w:rPr>
+      </w:pPr>
+      <w:r>
+        <w:rPr>
+          <w:u w:val="single"/>
+        </w:rPr>
+        <w:t>Reflective Pause</w:t>
+      </w:r>
+      <w:r>
+        <w:rPr>
+          <w:u w:val="single"/>
+        </w:rPr>
+        <w:t xml:space="preserve"> 3 (slide </w:t>
+      </w:r>
+      <w:r>
+        <w:rPr>
+          <w:u w:val="single"/>
+        </w:rPr>
+        <w:t>22</w:t>
+      </w:r>
+      <w:r>
+        <w:rPr>
+          <w:u w:val="single"/>
+        </w:rPr>
+        <w:t>):</w:t>
+      </w:r>
+    </w:p>
+    <w:p>
+      <w:pPr>
+        <w:spacing w:line="276" w:lineRule="auto"/>
+      </w:pPr>
+      <w:r>
+        <w:t xml:space="preserve">Weber’s assessment of iron cages is </w:t>
+      </w:r>
+      <w:proofErr w:type="gramStart"/>
+      <w:r>
+        <w:t>fairly depressing</w:t>
+      </w:r>
+      <w:proofErr w:type="gramEnd"/>
+      <w:r>
+        <w:t xml:space="preserve">.  </w:t>
+      </w:r>
+      <w:r>
+        <w:t>Either system of organizing ends up putting people metaphorically (or sometimes literally) in cages.</w:t>
+      </w:r>
+      <w:r>
+        <w:t xml:space="preserve">  </w:t>
+      </w:r>
+      <w:r>
+        <w:t xml:space="preserve">In fact </w:t>
+      </w:r>
+      <w:proofErr w:type="gramStart"/>
+      <w:r>
+        <w:t>Weber</w:t>
+      </w:r>
+      <w:proofErr w:type="gramEnd"/>
+      <w:r>
+        <w:t xml:space="preserve"> himself suffered periods of deep depression, where he had to be hospitalized</w:t>
+      </w:r>
+      <w:r>
+        <w:t xml:space="preserve">.  </w:t>
+      </w:r>
+      <w:r>
+        <w:t xml:space="preserve">As you think about managing or leading, do you see </w:t>
+      </w:r>
+      <w:proofErr w:type="spellStart"/>
+      <w:r>
+        <w:t>anyway</w:t>
+      </w:r>
+      <w:proofErr w:type="spellEnd"/>
+      <w:r>
+        <w:t xml:space="preserve"> out of this dilemma?</w:t>
+      </w:r>
+    </w:p>
+    <w:p>
+      <w:pPr>
+        <w:spacing w:line="276" w:lineRule="auto"/>
+      </w:pPr>
+    </w:p>
+    <w:p>
+      <w:pPr>
+        <w:spacing w:line="276" w:lineRule="auto"/>
+      </w:pPr>
+      <w:r>
+        <w:t>Response:</w:t>
+      </w:r>
+    </w:p>
+    <w:p>
+      <w:pPr>
+        <w:spacing w:line="276" w:lineRule="auto"/>
+      </w:pPr>
+      <w:r>
+        <w:t>Perhaps cages are necessary for organizations to exist and operate.  To me a cage implies constraint.  I don’t see how a group of people could coordinate activities, whether efficiently or inefficiently, with</w:t>
+      </w:r>
+      <w:r>
+        <w:t>out</w:t>
+      </w:r>
+      <w:r>
+        <w:t xml:space="preserve"> </w:t>
       </w:r>
       <w:r>
         <w:lastRenderedPageBreak/>
-        <w:t>that experience produces.</w:t>
+        <w:t xml:space="preserve">constraining the choices and actions of individuals.  </w:t>
+      </w:r>
+      <w:r>
+        <w:t>I</w:t>
+      </w:r>
+      <w:r>
+        <w:t xml:space="preserve">t’s not an organization without constraint, it’s just a bunch of people pursuing individual objectives.  </w:t>
+      </w:r>
+      <w:r>
+        <w:t>The issue is not whether</w:t>
+      </w:r>
+      <w:r>
+        <w:t xml:space="preserve"> there is a cage but the size of the cage.</w:t>
+      </w:r>
+    </w:p>
+    <w:p>
+      <w:pPr>
+        <w:spacing w:line="276" w:lineRule="auto"/>
+      </w:pPr>
+    </w:p>
+    <w:p>
+      <w:pPr>
+        <w:spacing w:line="276" w:lineRule="auto"/>
+      </w:pPr>
+    </w:p>
+    <w:p>
+      <w:pPr>
+        <w:spacing w:line="276" w:lineRule="auto"/>
+        <w:rPr>
+          <w:u w:val="single"/>
+        </w:rPr>
+      </w:pPr>
+      <w:r>
+        <w:rPr>
+          <w:u w:val="single"/>
+        </w:rPr>
+        <w:t>Reflective Pause</w:t>
+      </w:r>
+      <w:r>
+        <w:rPr>
+          <w:u w:val="single"/>
+        </w:rPr>
+        <w:t xml:space="preserve"> 4 (slide </w:t>
+      </w:r>
+      <w:r>
+        <w:rPr>
+          <w:u w:val="single"/>
+        </w:rPr>
+        <w:t>26</w:t>
+      </w:r>
+      <w:r>
+        <w:rPr>
+          <w:u w:val="single"/>
+        </w:rPr>
+        <w:t>):</w:t>
+      </w:r>
+    </w:p>
+    <w:p>
+      <w:pPr>
+        <w:spacing w:line="276" w:lineRule="auto"/>
+      </w:pPr>
+      <w:r>
+        <w:t>What are some of the societal consequences you think result from the predominance of secondary relationships in modern society?</w:t>
+      </w:r>
+    </w:p>
+    <w:p>
+      <w:pPr>
+        <w:spacing w:line="276" w:lineRule="auto"/>
+      </w:pPr>
+    </w:p>
+    <w:p>
+      <w:pPr>
+        <w:spacing w:line="276" w:lineRule="auto"/>
+      </w:pPr>
+      <w:r>
+        <w:t>Response:</w:t>
+      </w:r>
+    </w:p>
+    <w:p>
+      <w:pPr>
+        <w:spacing w:line="276" w:lineRule="auto"/>
+      </w:pPr>
+      <w:r>
+        <w:t>Some of the societal consequences of the predominance in modern society of secondary relationships as defined</w:t>
+      </w:r>
+      <w:r>
+        <w:t xml:space="preserve"> could include feelings of loneliness and isolation, decreased respect for authority, reduced civic engagement, less allegiance to group objectives, and an unwillingness to compromise for the greater good of the group.</w:t>
       </w:r>
       <w:r>
         <w:t xml:space="preserve"> </w:t>
       </w:r>
       <w:r>
-        <w:t xml:space="preserve"> I consider myself neither exclusively Weberian nor exclusively Marxist but a third option that </w:t>
-      </w:r>
-      <w:r>
-        <w:t>allows the two viewpoints to co-exist.</w:t>
-      </w:r>
-    </w:p>
-    <w:p>
-      <w:pPr>
-        <w:spacing w:line="276" w:lineRule="auto"/>
-      </w:pPr>
+        <w:t xml:space="preserve"> </w:t>
+      </w:r>
+      <w:r>
+        <w:t xml:space="preserve">But perhaps the issue is a lack of </w:t>
+      </w:r>
+      <w:r>
+        <w:t xml:space="preserve">a certain number of </w:t>
+      </w:r>
+      <w:r>
+        <w:t xml:space="preserve">primary relationships rather than whether primary or secondary relationships are dominant.  An organization may only need a minimum number of primary relationships.  Moreover, humans </w:t>
+      </w:r>
+      <w:r>
+        <w:t>have a limited capacity for primary relationships.</w:t>
+      </w:r>
     </w:p>
     <w:p>
       <w:pPr>
@@ -1216,23 +1509,49 @@
         <w:rPr>
           <w:u w:val="single"/>
         </w:rPr>
-        <w:t xml:space="preserve"> 2 (slide 16):</w:t>
-      </w:r>
-    </w:p>
-    <w:p>
-      <w:pPr>
-        <w:spacing w:line="276" w:lineRule="auto"/>
-      </w:pPr>
-      <w:r>
-        <w:t xml:space="preserve">Weber argues that legal rational authority is dominant in modern society but is that </w:t>
+        <w:t xml:space="preserve"> 5 (slide 28</w:t>
+      </w:r>
+      <w:r>
+        <w:rPr>
+          <w:u w:val="single"/>
+        </w:rPr>
+        <w:t>):</w:t>
+      </w:r>
+    </w:p>
+    <w:p>
+      <w:pPr>
+        <w:spacing w:line="276" w:lineRule="auto"/>
+      </w:pPr>
+      <w:r>
+        <w:t>White males accounted for 69.67% of suicide deaths in 2017</w:t>
+      </w:r>
+      <w:r>
+        <w:t xml:space="preserve">.  </w:t>
+      </w:r>
+      <w:r>
+        <w:t xml:space="preserve">The rate of suicide is highest in middle-age white </w:t>
       </w:r>
       <w:proofErr w:type="gramStart"/>
       <w:r>
-        <w:t>really true</w:t>
+        <w:t>men in particular</w:t>
       </w:r>
       <w:proofErr w:type="gramEnd"/>
       <w:r>
-        <w:t>?  Think of organizations or experiences where you’ve encountered the other types of authority.</w:t>
+        <w:t xml:space="preserve">.  </w:t>
+      </w:r>
+      <w:r>
+        <w:t>It is important to understand that Durkheim (and the above statistics) are rates – he is not purporting to explain an individual suicide</w:t>
+      </w:r>
+      <w:r>
+        <w:t xml:space="preserve">.  </w:t>
+      </w:r>
+      <w:proofErr w:type="gramStart"/>
+      <w:r>
+        <w:t>So</w:t>
+      </w:r>
+      <w:proofErr w:type="gramEnd"/>
+      <w:r>
+        <w:t xml:space="preserve"> of Durkheim’s types of suicide, which is driving the rates among middle age white males?</w:t>
       </w:r>
     </w:p>
     <w:p>
@@ -1253,10 +1572,7 @@
         <w:spacing w:line="276" w:lineRule="auto"/>
       </w:pPr>
       <w:r>
-        <w:t xml:space="preserve">No I don’t believe that legal rational authority is dominant in modern society.  Many organizations appear to legitimate authority </w:t>
-      </w:r>
-      <w:r>
-        <w:t>through inheritance or based on charisma.  Examples include News Corp, which is a publicly traded company but the children of its founder have essentially inherited their authority within the organization.  Succession practices in companies like General Electric, which espouse rational empirical decision making, are heavily influenced by inheritance tradition and charisma.  Even in circumstances where there is testing and credentialing, final decisions about appointments to leadership positions often come down to differences in perceived charisma of the candidates and the discretion of those making the appointments.</w:t>
+        <w:t>I would suspect that egoistic suicide is driving the suicide rate among middle age white males.  But in the absence of additional data, it’s possible to craft scenarios in which the rate is driven by altruistic or anomic suicide.</w:t>
       </w:r>
     </w:p>
     <w:p>
@@ -1286,76 +1602,402 @@
         <w:rPr>
           <w:u w:val="single"/>
         </w:rPr>
-        <w:t xml:space="preserve"> 3 (slide </w:t>
-      </w:r>
-      <w:r>
-        <w:rPr>
-          <w:u w:val="single"/>
-        </w:rPr>
-        <w:t>22</w:t>
-      </w:r>
-      <w:r>
-        <w:rPr>
-          <w:u w:val="single"/>
-        </w:rPr>
-        <w:t>):</w:t>
-      </w:r>
-    </w:p>
-    <w:p>
-      <w:pPr>
-        <w:spacing w:line="276" w:lineRule="auto"/>
-      </w:pPr>
-      <w:r>
-        <w:t xml:space="preserve">Weber’s assessment of iron cages is </w:t>
+        <w:t xml:space="preserve"> 6 (slide 39):</w:t>
+      </w:r>
+    </w:p>
+    <w:p>
+      <w:pPr>
+        <w:spacing w:line="276" w:lineRule="auto"/>
+      </w:pPr>
+      <w:r>
+        <w:t>Three takeaways seem apparent from this review of some classical org theorists</w:t>
+      </w:r>
+      <w:r>
+        <w:t>.</w:t>
+      </w:r>
+      <w:r>
+        <w:t xml:space="preserve"> </w:t>
+      </w:r>
+      <w:r>
+        <w:t>Rationality has a downside</w:t>
+      </w:r>
+      <w:r>
+        <w:t xml:space="preserve">.  </w:t>
+      </w:r>
+      <w:r>
+        <w:t>There has been a systematic de-skilling of work and workers</w:t>
+      </w:r>
+      <w:r>
+        <w:t xml:space="preserve">. </w:t>
+      </w:r>
+      <w:r>
+        <w:t>The worker is</w:t>
+      </w:r>
+      <w:r>
+        <w:t xml:space="preserve"> prized for effort not thinking; t</w:t>
+      </w:r>
+      <w:r>
+        <w:t>hinking is the boss’s job and so credit for outcomes moves to the boss away from the worker who is just a cog in the wheel</w:t>
+      </w:r>
+      <w:r>
+        <w:t xml:space="preserve">.  </w:t>
+      </w:r>
+      <w:r>
+        <w:t xml:space="preserve">How to these gloomy assessments match your </w:t>
+      </w:r>
+      <w:r>
+        <w:t>e</w:t>
+      </w:r>
+      <w:r>
+        <w:t>xperience/un</w:t>
+      </w:r>
+      <w:r>
+        <w:t xml:space="preserve">derstanding of the workplace?  </w:t>
+      </w:r>
+      <w:r>
+        <w:t xml:space="preserve">Do these </w:t>
+      </w:r>
+      <w:r>
+        <w:t xml:space="preserve">assessments </w:t>
+      </w:r>
+      <w:r>
+        <w:t>help explain increased suicide rates among middle</w:t>
+      </w:r>
+      <w:r>
+        <w:t xml:space="preserve"> age white males?  </w:t>
+      </w:r>
+    </w:p>
+    <w:p>
+      <w:pPr>
+        <w:spacing w:line="276" w:lineRule="auto"/>
+      </w:pPr>
+    </w:p>
+    <w:p>
+      <w:pPr>
+        <w:spacing w:line="276" w:lineRule="auto"/>
+      </w:pPr>
+      <w:r>
+        <w:t>Response:</w:t>
+      </w:r>
+    </w:p>
+    <w:p>
+      <w:pPr>
+        <w:spacing w:line="276" w:lineRule="auto"/>
+      </w:pPr>
+      <w:r>
+        <w:t>The assessments of classical organization theorists match my ex</w:t>
+      </w:r>
+      <w:r>
+        <w:t>perience of the workplace very</w:t>
+      </w:r>
+      <w:r>
+        <w:t xml:space="preserve"> well.  However, I don’t think we can say that these factors help explain the increased suicide rates among middle age white males.  </w:t>
+      </w:r>
+      <w:r>
+        <w:t xml:space="preserve">While the factors describe present an argument for anomic suicide we can’t </w:t>
+      </w:r>
+      <w:r>
+        <w:lastRenderedPageBreak/>
+        <w:t xml:space="preserve">say for certain.  </w:t>
+      </w:r>
+      <w:r>
+        <w:t>Just because these factors seem to appear in conjunction with increased suicide rates among middle age white males doesn’t necessarily mean that they are causal factors.</w:t>
+      </w:r>
+    </w:p>
+    <w:p>
+      <w:pPr>
+        <w:spacing w:line="276" w:lineRule="auto"/>
+      </w:pPr>
+    </w:p>
+    <w:p>
+      <w:r>
+        <w:br w:type="page"/>
+      </w:r>
+    </w:p>
+    <w:p>
+      <w:pPr>
+        <w:spacing w:line="276" w:lineRule="auto"/>
+        <w:rPr>
+          <w:b/>
+        </w:rPr>
+      </w:pPr>
+      <w:r>
+        <w:rPr>
+          <w:b/>
+        </w:rPr>
+        <w:lastRenderedPageBreak/>
+        <w:t>Responses to reflective pauses</w:t>
+      </w:r>
+      <w:r>
+        <w:rPr>
+          <w:b/>
+        </w:rPr>
+        <w:t xml:space="preserve"> for O’Leary (2020) for class on February 10, 2020</w:t>
+      </w:r>
+    </w:p>
+    <w:p>
+      <w:pPr>
+        <w:spacing w:line="276" w:lineRule="auto"/>
+      </w:pPr>
+    </w:p>
+    <w:p>
+      <w:pPr>
+        <w:numPr>
+          <w:ilvl w:val="0"/>
+          <w:numId w:val="3"/>
+        </w:numPr>
+        <w:spacing w:line="276" w:lineRule="auto"/>
+        <w:ind w:left="360"/>
+      </w:pPr>
+      <w:r>
+        <w:t>Organizational loyalty can and does at times conflict with personal values and ethics. A leader is someone who helps employees navigate this difficult terrain.   Do you have experience of a leader who does this well; someone who does it poorly; someone who is oblivious to the dilemma?  Have you as a leader ever encountered this kind of challenge?</w:t>
+      </w:r>
+      <w:r>
+        <w:br/>
+      </w:r>
+      <w:r>
+        <w:br/>
+        <w:t xml:space="preserve">Response: </w:t>
+      </w:r>
+    </w:p>
+    <w:p>
+      <w:pPr>
+        <w:spacing w:line="276" w:lineRule="auto"/>
+        <w:ind w:left="360"/>
+      </w:pPr>
+      <w:bookmarkStart w:id="0" w:name="_GoBack"/>
+      <w:bookmarkEnd w:id="0"/>
+    </w:p>
+    <w:p>
+      <w:pPr>
+        <w:spacing w:line="276" w:lineRule="auto"/>
+      </w:pPr>
+    </w:p>
+    <w:p>
+      <w:pPr>
+        <w:numPr>
+          <w:ilvl w:val="0"/>
+          <w:numId w:val="3"/>
+        </w:numPr>
+        <w:spacing w:line="276" w:lineRule="auto"/>
+        <w:ind w:left="360"/>
+      </w:pPr>
+      <w:r>
+        <w:t xml:space="preserve">O’Leary views guerrilla governance through three lenses: bureaucratic politics; organization and management; and ethics.  The first lens suggests that guerrilla activity is commonplace, particularly in public sector organizations.  The second lens focuses on organizational culture as an incubator of guerrilla activity and organizational networks as tools in advancing guerrilla causes. Finally, the third lens, ethics, demands balancing personal, organizational, and professional ethics in pursuing change.  In the real world, are people </w:t>
       </w:r>
       <w:proofErr w:type="gramStart"/>
       <w:r>
-        <w:t>fairly depressing</w:t>
+        <w:t>actually that</w:t>
       </w:r>
       <w:proofErr w:type="gramEnd"/>
       <w:r>
-        <w:t xml:space="preserve">.  </w:t>
-      </w:r>
-      <w:r>
-        <w:t>Either system of organizing ends up putting people metaphorically (or sometimes literally) in cages.</w:t>
-      </w:r>
-      <w:r>
-        <w:t xml:space="preserve">  </w:t>
-      </w:r>
-      <w:r>
-        <w:t xml:space="preserve">In fact </w:t>
+        <w:t xml:space="preserve"> reflective about their day to day organizational lives?  Why or Why not?  What issues have you encountered that illustrate the views observed through each of the lenses?    </w:t>
+      </w:r>
+    </w:p>
+    <w:p>
+      <w:pPr>
+        <w:spacing w:line="276" w:lineRule="auto"/>
+        <w:ind w:left="-360"/>
+      </w:pPr>
+    </w:p>
+    <w:p>
+      <w:pPr>
+        <w:numPr>
+          <w:ilvl w:val="0"/>
+          <w:numId w:val="3"/>
+        </w:numPr>
+        <w:spacing w:line="276" w:lineRule="auto"/>
+        <w:ind w:left="360"/>
+      </w:pPr>
+      <w:r>
+        <w:t xml:space="preserve">Waldo’s Map of Ethical Obligations raise </w:t>
       </w:r>
       <w:proofErr w:type="gramStart"/>
       <w:r>
-        <w:t>Weber</w:t>
+        <w:t>a number of</w:t>
       </w:r>
       <w:proofErr w:type="gramEnd"/>
       <w:r>
-        <w:t xml:space="preserve"> himself suffered periods of deep depression, where he had to be hospitalized</w:t>
-      </w:r>
-      <w:r>
-        <w:t xml:space="preserve">.  </w:t>
-      </w:r>
-      <w:r>
-        <w:t xml:space="preserve">As you think about managing or leading, do you see </w:t>
-      </w:r>
-      <w:proofErr w:type="spellStart"/>
-      <w:r>
-        <w:t>anyway</w:t>
-      </w:r>
-      <w:proofErr w:type="spellEnd"/>
-      <w:r>
-        <w:t xml:space="preserve"> out of this dilemma?</w:t>
-      </w:r>
-    </w:p>
-    <w:p>
-      <w:pPr>
-        <w:spacing w:line="276" w:lineRule="auto"/>
-      </w:pPr>
-    </w:p>
-    <w:p>
-      <w:pPr>
-        <w:spacing w:line="276" w:lineRule="auto"/>
+        <w:t xml:space="preserve"> issues.  Is there a hierarchy – is the hierarchy changeable due to public policy/judicial challenges – does this help us work our way through some current knotty organizational issues such as: A county clerk not signing marriage licenses for gay couples -  a baker refusing to bake a cake for gay couples – a business refusing to cover birth control for employees:  in all of these cases, religious commitments conflict with commitments to the law and if we had commitment to democracy to the mix, things really get muddled; I should be free to follow my conscious; I should be free to get services protected by law.  </w:t>
+      </w:r>
+    </w:p>
+    <w:p>
+      <w:pPr>
+        <w:spacing w:line="276" w:lineRule="auto"/>
+        <w:ind w:left="-360"/>
+      </w:pPr>
+    </w:p>
+    <w:p>
+      <w:pPr>
+        <w:numPr>
+          <w:ilvl w:val="0"/>
+          <w:numId w:val="3"/>
+        </w:numPr>
+        <w:spacing w:line="276" w:lineRule="auto"/>
+        <w:ind w:left="360"/>
+      </w:pPr>
+      <w:r>
+        <w:t>Does the map help us in trying to figure out if the “deep” state is protecting us or harming our democracy?  Are Rogue Twitters good or bad for the nation; for professional public servants?</w:t>
+      </w:r>
+    </w:p>
+    <w:p>
+      <w:pPr>
+        <w:spacing w:line="276" w:lineRule="auto"/>
+        <w:ind w:left="-360"/>
+      </w:pPr>
+    </w:p>
+    <w:p>
+      <w:pPr>
+        <w:numPr>
+          <w:ilvl w:val="0"/>
+          <w:numId w:val="3"/>
+        </w:numPr>
+        <w:spacing w:line="276" w:lineRule="auto"/>
+        <w:ind w:left="360"/>
+      </w:pPr>
+      <w:proofErr w:type="gramStart"/>
+      <w:r>
+        <w:t>Compare and contrast</w:t>
+      </w:r>
+      <w:proofErr w:type="gramEnd"/>
+      <w:r>
+        <w:t xml:space="preserve"> the guerrilla government activities in the Nevada Wetlands Case with the guerrilla activities in the EPA’s Seattle Office and with Claude Ferguson’s activities fighting his own agency, The National Forest Service on off the road vehicles in Hoosier National Forest.  What tactics were common or unique to the situation and players? What role did management play in exacerbating or reducing discontent? What was the role of media? What do these cases tell us about network governance? What of the emotional toll such actions extracted from those who participated in them?  What lessons can be learned for how better to manage such situations?  </w:t>
+      </w:r>
+    </w:p>
+    <w:p>
+      <w:pPr>
+        <w:spacing w:line="276" w:lineRule="auto"/>
+        <w:ind w:left="-360"/>
+      </w:pPr>
+    </w:p>
+    <w:p>
+      <w:pPr>
+        <w:numPr>
+          <w:ilvl w:val="0"/>
+          <w:numId w:val="3"/>
+        </w:numPr>
+        <w:spacing w:line="276" w:lineRule="auto"/>
+        <w:ind w:left="360"/>
+      </w:pPr>
+      <w:r>
+        <w:t>Regarding Chelsea Manning and Edward Snowden:</w:t>
+      </w:r>
+    </w:p>
+    <w:p>
+      <w:pPr>
+        <w:numPr>
+          <w:ilvl w:val="1"/>
+          <w:numId w:val="3"/>
+        </w:numPr>
+        <w:spacing w:line="276" w:lineRule="auto"/>
+        <w:ind w:left="720"/>
+      </w:pPr>
+      <w:r>
+        <w:t xml:space="preserve">What kind of </w:t>
+      </w:r>
+      <w:proofErr w:type="gramStart"/>
+      <w:r>
+        <w:t>guerrilla’s</w:t>
+      </w:r>
+      <w:proofErr w:type="gramEnd"/>
+      <w:r>
+        <w:t xml:space="preserve"> were they?</w:t>
+      </w:r>
+    </w:p>
+    <w:p>
+      <w:pPr>
+        <w:numPr>
+          <w:ilvl w:val="1"/>
+          <w:numId w:val="3"/>
+        </w:numPr>
+        <w:spacing w:line="276" w:lineRule="auto"/>
+        <w:ind w:left="720"/>
+      </w:pPr>
+      <w:r>
+        <w:t>Was their behavior ethical; would it have been unethical to do nothing?</w:t>
+      </w:r>
+    </w:p>
+    <w:p>
+      <w:pPr>
+        <w:numPr>
+          <w:ilvl w:val="1"/>
+          <w:numId w:val="3"/>
+        </w:numPr>
+        <w:spacing w:line="276" w:lineRule="auto"/>
+        <w:ind w:left="720"/>
+      </w:pPr>
+      <w:r>
+        <w:t>Were they heroes or crazed malcontents?</w:t>
+      </w:r>
+    </w:p>
+    <w:p>
+      <w:pPr>
+        <w:spacing w:line="276" w:lineRule="auto"/>
+        <w:ind w:left="-360"/>
+      </w:pPr>
+    </w:p>
+    <w:p>
+      <w:pPr>
+        <w:numPr>
+          <w:ilvl w:val="0"/>
+          <w:numId w:val="3"/>
+        </w:numPr>
+        <w:spacing w:line="276" w:lineRule="auto"/>
+        <w:ind w:left="360"/>
+      </w:pPr>
+      <w:r>
+        <w:t>From a leadership/management point of view:</w:t>
+      </w:r>
+    </w:p>
+    <w:p>
+      <w:pPr>
+        <w:numPr>
+          <w:ilvl w:val="1"/>
+          <w:numId w:val="3"/>
+        </w:numPr>
+        <w:spacing w:line="276" w:lineRule="auto"/>
+        <w:ind w:left="720"/>
+      </w:pPr>
+      <w:r>
+        <w:t>What is the role of SOPs in fostering or hindering guerilla movements?</w:t>
+      </w:r>
+    </w:p>
+    <w:p>
+      <w:pPr>
+        <w:numPr>
+          <w:ilvl w:val="1"/>
+          <w:numId w:val="3"/>
+        </w:numPr>
+        <w:spacing w:line="276" w:lineRule="auto"/>
+        <w:ind w:left="720"/>
+      </w:pPr>
+      <w:r>
+        <w:t>What is the role of Silos/group think in fostering/hindering guerrilla movements?</w:t>
+      </w:r>
+    </w:p>
+    <w:p>
+      <w:pPr>
+        <w:numPr>
+          <w:ilvl w:val="1"/>
+          <w:numId w:val="3"/>
+        </w:numPr>
+        <w:spacing w:line="276" w:lineRule="auto"/>
+        <w:ind w:left="720"/>
+      </w:pPr>
+      <w:r>
+        <w:t>“Guerrillas can do it to you in ways you’ll never know.” What does this mean in the context of the professional bureaucrat?</w:t>
+      </w:r>
+    </w:p>
+    <w:p>
+      <w:pPr>
+        <w:spacing w:line="276" w:lineRule="auto"/>
+        <w:ind w:left="360"/>
+      </w:pPr>
+    </w:p>
+    <w:p>
+      <w:pPr>
+        <w:spacing w:line="276" w:lineRule="auto"/>
+        <w:ind w:left="360"/>
       </w:pPr>
       <w:r>
         <w:t>Response:</w:t>
@@ -1364,319 +2006,10 @@
     <w:p>
       <w:pPr>
         <w:spacing w:line="276" w:lineRule="auto"/>
-      </w:pPr>
-      <w:r>
-        <w:t>Perhaps cages are necessary for organizations to exist and operate.  To me a cage implies constraint.  I don’t see how a group of people could coordinate activities, whether efficiently or inefficiently, with</w:t>
-      </w:r>
-      <w:r>
-        <w:t>out</w:t>
-      </w:r>
-      <w:r>
-        <w:t xml:space="preserve"> constraining the choices and actions of individuals.  </w:t>
-      </w:r>
-      <w:r>
-        <w:t>I</w:t>
-      </w:r>
-      <w:r>
-        <w:t xml:space="preserve">t’s not an organization without constraint, it’s just a bunch of people pursuing individual objectives.  </w:t>
-      </w:r>
-      <w:r>
-        <w:t>The issue is not whether</w:t>
-      </w:r>
-      <w:r>
-        <w:t xml:space="preserve"> there is a cage but the size of the cage.</w:t>
-      </w:r>
-    </w:p>
-    <w:p>
-      <w:pPr>
-        <w:spacing w:line="276" w:lineRule="auto"/>
-      </w:pPr>
-    </w:p>
-    <w:p>
-      <w:pPr>
-        <w:spacing w:line="276" w:lineRule="auto"/>
-      </w:pPr>
-    </w:p>
-    <w:p>
-      <w:pPr>
-        <w:spacing w:line="276" w:lineRule="auto"/>
-        <w:rPr>
-          <w:u w:val="single"/>
-        </w:rPr>
-      </w:pPr>
-      <w:r>
-        <w:rPr>
-          <w:u w:val="single"/>
-        </w:rPr>
-        <w:t>Reflective Pause</w:t>
-      </w:r>
-      <w:r>
-        <w:rPr>
-          <w:u w:val="single"/>
-        </w:rPr>
-        <w:t xml:space="preserve"> 4 (slide </w:t>
-      </w:r>
-      <w:r>
-        <w:rPr>
-          <w:u w:val="single"/>
-        </w:rPr>
-        <w:t>26</w:t>
-      </w:r>
-      <w:r>
-        <w:rPr>
-          <w:u w:val="single"/>
-        </w:rPr>
-        <w:t>):</w:t>
-      </w:r>
-    </w:p>
-    <w:p>
-      <w:pPr>
-        <w:spacing w:line="276" w:lineRule="auto"/>
-      </w:pPr>
-      <w:r>
-        <w:t>What are some of the societal consequences you think result from the predominance of secondary relationships in modern society?</w:t>
-      </w:r>
-    </w:p>
-    <w:p>
-      <w:pPr>
-        <w:spacing w:line="276" w:lineRule="auto"/>
-      </w:pPr>
-    </w:p>
-    <w:p>
-      <w:pPr>
-        <w:spacing w:line="276" w:lineRule="auto"/>
-      </w:pPr>
-      <w:r>
-        <w:t>Response:</w:t>
-      </w:r>
-    </w:p>
-    <w:p>
-      <w:pPr>
-        <w:spacing w:line="276" w:lineRule="auto"/>
-      </w:pPr>
-      <w:r>
-        <w:t>Some of the societal consequences of the predominance in modern society of secondary relationships as defined</w:t>
-      </w:r>
-      <w:r>
-        <w:t xml:space="preserve"> could include feelings of loneliness and isolation, decreased respect for authority, reduced civic engagement, less allegiance to group objectives, and an unwillingness to compromise for the greater good of the group.</w:t>
-      </w:r>
-    </w:p>
-    <w:p>
-      <w:pPr>
-        <w:spacing w:line="276" w:lineRule="auto"/>
-      </w:pPr>
-    </w:p>
-    <w:p>
-      <w:pPr>
-        <w:spacing w:line="276" w:lineRule="auto"/>
-        <w:rPr>
-          <w:u w:val="single"/>
-        </w:rPr>
-      </w:pPr>
-      <w:r>
-        <w:rPr>
-          <w:u w:val="single"/>
-        </w:rPr>
-        <w:t>Reflective Pause</w:t>
-      </w:r>
-      <w:r>
-        <w:rPr>
-          <w:u w:val="single"/>
-        </w:rPr>
-        <w:t xml:space="preserve"> 5 (slide 28</w:t>
-      </w:r>
-      <w:r>
-        <w:rPr>
-          <w:u w:val="single"/>
-        </w:rPr>
-        <w:t>):</w:t>
-      </w:r>
-    </w:p>
-    <w:p>
-      <w:pPr>
-        <w:spacing w:line="276" w:lineRule="auto"/>
-      </w:pPr>
-      <w:r>
-        <w:t>White males accounted for 69.67% of suicide deaths in 2017</w:t>
-      </w:r>
-      <w:r>
-        <w:t xml:space="preserve">.  </w:t>
-      </w:r>
-      <w:r>
-        <w:t xml:space="preserve">The rate of suicide is highest in middle-age white </w:t>
-      </w:r>
-      <w:proofErr w:type="gramStart"/>
-      <w:r>
-        <w:t>men in particular</w:t>
-      </w:r>
-      <w:proofErr w:type="gramEnd"/>
-      <w:r>
-        <w:t xml:space="preserve">.  </w:t>
-      </w:r>
-      <w:r>
-        <w:t>It is important to understand that Durkheim (and the above statistics) are rates – he is not purporting to explain an individual suicide</w:t>
-      </w:r>
-      <w:r>
-        <w:t xml:space="preserve">.  </w:t>
-      </w:r>
-      <w:proofErr w:type="gramStart"/>
-      <w:r>
-        <w:t>So</w:t>
-      </w:r>
-      <w:proofErr w:type="gramEnd"/>
-      <w:r>
-        <w:t xml:space="preserve"> of Durkheim’s types of suicide, which is driving the rates among middle age white males?</w:t>
-      </w:r>
-    </w:p>
-    <w:p>
-      <w:pPr>
-        <w:spacing w:line="276" w:lineRule="auto"/>
-      </w:pPr>
-    </w:p>
-    <w:p>
-      <w:pPr>
-        <w:spacing w:line="276" w:lineRule="auto"/>
-      </w:pPr>
-      <w:r>
-        <w:t>Response:</w:t>
-      </w:r>
-    </w:p>
-    <w:p>
-      <w:pPr>
-        <w:spacing w:line="276" w:lineRule="auto"/>
-      </w:pPr>
-      <w:r>
-        <w:t>I would suspect that egoistic suicide is driving the suicide rate among middle age white males.  But in the absence of additional data, it’s possible to craft scenarios in which the rate is driven by altruistic or anomic suicide.</w:t>
-      </w:r>
-    </w:p>
-    <w:p>
-      <w:pPr>
-        <w:spacing w:line="276" w:lineRule="auto"/>
-      </w:pPr>
-    </w:p>
-    <w:p>
-      <w:pPr>
-        <w:spacing w:line="276" w:lineRule="auto"/>
-      </w:pPr>
-    </w:p>
-    <w:p>
-      <w:pPr>
-        <w:spacing w:line="276" w:lineRule="auto"/>
-        <w:rPr>
-          <w:u w:val="single"/>
-        </w:rPr>
-      </w:pPr>
-      <w:bookmarkStart w:id="0" w:name="_GoBack"/>
-      <w:r>
-        <w:rPr>
-          <w:u w:val="single"/>
-        </w:rPr>
-        <w:t>Reflective Pause</w:t>
-      </w:r>
-      <w:r>
-        <w:rPr>
-          <w:u w:val="single"/>
-        </w:rPr>
-        <w:t xml:space="preserve"> 6 (slide 39):</w:t>
-      </w:r>
-    </w:p>
-    <w:bookmarkEnd w:id="0"/>
-    <w:p>
-      <w:pPr>
-        <w:spacing w:line="276" w:lineRule="auto"/>
-      </w:pPr>
-      <w:r>
-        <w:t>Three takeaways seem apparent from this review of some classical org theorists</w:t>
-      </w:r>
-      <w:r>
-        <w:t>.</w:t>
-      </w:r>
-      <w:r>
-        <w:t xml:space="preserve"> </w:t>
-      </w:r>
-      <w:r>
-        <w:t>Rationality has a downside</w:t>
-      </w:r>
-      <w:r>
-        <w:t xml:space="preserve">.  </w:t>
-      </w:r>
-      <w:r>
-        <w:t>There has been a systematic de-skilling of work and workers</w:t>
-      </w:r>
-      <w:r>
-        <w:t xml:space="preserve">. </w:t>
-      </w:r>
-      <w:r>
-        <w:t>The worker is</w:t>
-      </w:r>
-      <w:r>
-        <w:t xml:space="preserve"> prized for effort not thinking; t</w:t>
-      </w:r>
-      <w:r>
-        <w:t>hinking is the boss’s job and so credit for outcomes moves to the boss away from the worker who is just a cog in the wheel</w:t>
-      </w:r>
-      <w:r>
-        <w:t xml:space="preserve">.  </w:t>
-      </w:r>
-      <w:r>
-        <w:t xml:space="preserve">How to these gloomy assessments match your </w:t>
-      </w:r>
-      <w:r>
-        <w:t>e</w:t>
-      </w:r>
-      <w:r>
-        <w:t>xperience/un</w:t>
-      </w:r>
-      <w:r>
-        <w:t xml:space="preserve">derstanding of the workplace?  </w:t>
-      </w:r>
-      <w:r>
-        <w:t xml:space="preserve">Do these </w:t>
-      </w:r>
-      <w:r>
-        <w:t xml:space="preserve">assessments </w:t>
-      </w:r>
-      <w:r>
-        <w:t>help explain increased suicide rates among middle</w:t>
-      </w:r>
-      <w:r>
-        <w:t xml:space="preserve"> age white males?  </w:t>
-      </w:r>
-    </w:p>
-    <w:p>
-      <w:pPr>
-        <w:spacing w:line="276" w:lineRule="auto"/>
-      </w:pPr>
-    </w:p>
-    <w:p>
-      <w:pPr>
-        <w:spacing w:line="276" w:lineRule="auto"/>
-      </w:pPr>
-      <w:r>
-        <w:t>Response:</w:t>
-      </w:r>
-    </w:p>
-    <w:p>
-      <w:pPr>
-        <w:spacing w:line="276" w:lineRule="auto"/>
-      </w:pPr>
-      <w:r>
-        <w:t>The assessments of classical organization theorists match my ex</w:t>
-      </w:r>
-      <w:r>
-        <w:t>perience of the workplace very</w:t>
-      </w:r>
-      <w:r>
-        <w:t xml:space="preserve"> well.  However, I don’t think we can say that these factors help explain the increased suicide rates among middle age white males.  Just because these factors seem to appear in conjunction with increased suicide rates among middle age white males doesn’t necessarily mean that they are causal factors.</w:t>
-      </w:r>
-    </w:p>
-    <w:p>
-      <w:pPr>
-        <w:spacing w:line="276" w:lineRule="auto"/>
+        <w:ind w:left="360"/>
       </w:pPr>
     </w:p>
     <w:sectPr>
-      <w:headerReference w:type="default" r:id="rId7"/>
       <w:pgSz w:w="12240" w:h="15840"/>
       <w:pgMar w:top="1440" w:right="1440" w:bottom="1440" w:left="1440" w:header="720" w:footer="720" w:gutter="0"/>
       <w:cols w:space="720"/>
@@ -1752,7 +2085,7 @@
       <w:rPr>
         <w:noProof/>
       </w:rPr>
-      <w:t>4</w:t>
+      <w:t>8</w:t>
     </w:r>
     <w:r>
       <w:rPr>
@@ -1880,6 +2213,95 @@
     </w:lvl>
   </w:abstractNum>
   <w:abstractNum w:abstractNumId="1" w15:restartNumberingAfterBreak="0">
+    <w:nsid w:val="396810D7"/>
+    <w:multiLevelType w:val="hybridMultilevel"/>
+    <w:tmpl w:val="CA6403CE"/>
+    <w:lvl w:ilvl="0" w:tplc="0409000F">
+      <w:start w:val="1"/>
+      <w:numFmt w:val="decimal"/>
+      <w:lvlText w:val="%1."/>
+      <w:lvlJc w:val="left"/>
+      <w:pPr>
+        <w:ind w:left="720" w:hanging="360"/>
+      </w:pPr>
+      <w:rPr>
+        <w:rFonts w:hint="default"/>
+      </w:rPr>
+    </w:lvl>
+    <w:lvl w:ilvl="1" w:tplc="04090019">
+      <w:start w:val="1"/>
+      <w:numFmt w:val="lowerLetter"/>
+      <w:lvlText w:val="%2."/>
+      <w:lvlJc w:val="left"/>
+      <w:pPr>
+        <w:ind w:left="1440" w:hanging="360"/>
+      </w:pPr>
+    </w:lvl>
+    <w:lvl w:ilvl="2" w:tplc="0409001B" w:tentative="1">
+      <w:start w:val="1"/>
+      <w:numFmt w:val="lowerRoman"/>
+      <w:lvlText w:val="%3."/>
+      <w:lvlJc w:val="right"/>
+      <w:pPr>
+        <w:ind w:left="2160" w:hanging="180"/>
+      </w:pPr>
+    </w:lvl>
+    <w:lvl w:ilvl="3" w:tplc="0409000F" w:tentative="1">
+      <w:start w:val="1"/>
+      <w:numFmt w:val="decimal"/>
+      <w:lvlText w:val="%4."/>
+      <w:lvlJc w:val="left"/>
+      <w:pPr>
+        <w:ind w:left="2880" w:hanging="360"/>
+      </w:pPr>
+    </w:lvl>
+    <w:lvl w:ilvl="4" w:tplc="04090019" w:tentative="1">
+      <w:start w:val="1"/>
+      <w:numFmt w:val="lowerLetter"/>
+      <w:lvlText w:val="%5."/>
+      <w:lvlJc w:val="left"/>
+      <w:pPr>
+        <w:ind w:left="3600" w:hanging="360"/>
+      </w:pPr>
+    </w:lvl>
+    <w:lvl w:ilvl="5" w:tplc="0409001B" w:tentative="1">
+      <w:start w:val="1"/>
+      <w:numFmt w:val="lowerRoman"/>
+      <w:lvlText w:val="%6."/>
+      <w:lvlJc w:val="right"/>
+      <w:pPr>
+        <w:ind w:left="4320" w:hanging="180"/>
+      </w:pPr>
+    </w:lvl>
+    <w:lvl w:ilvl="6" w:tplc="0409000F" w:tentative="1">
+      <w:start w:val="1"/>
+      <w:numFmt w:val="decimal"/>
+      <w:lvlText w:val="%7."/>
+      <w:lvlJc w:val="left"/>
+      <w:pPr>
+        <w:ind w:left="5040" w:hanging="360"/>
+      </w:pPr>
+    </w:lvl>
+    <w:lvl w:ilvl="7" w:tplc="04090019" w:tentative="1">
+      <w:start w:val="1"/>
+      <w:numFmt w:val="lowerLetter"/>
+      <w:lvlText w:val="%8."/>
+      <w:lvlJc w:val="left"/>
+      <w:pPr>
+        <w:ind w:left="5760" w:hanging="360"/>
+      </w:pPr>
+    </w:lvl>
+    <w:lvl w:ilvl="8" w:tplc="0409001B" w:tentative="1">
+      <w:start w:val="1"/>
+      <w:numFmt w:val="lowerRoman"/>
+      <w:lvlText w:val="%9."/>
+      <w:lvlJc w:val="right"/>
+      <w:pPr>
+        <w:ind w:left="6480" w:hanging="180"/>
+      </w:pPr>
+    </w:lvl>
+  </w:abstractNum>
+  <w:abstractNum w:abstractNumId="2" w15:restartNumberingAfterBreak="0">
     <w:nsid w:val="6B450579"/>
     <w:multiLevelType w:val="hybridMultilevel"/>
     <w:tmpl w:val="278EFC2C"/>
@@ -1993,10 +2415,13 @@
     </w:lvl>
   </w:abstractNum>
   <w:num w:numId="1">
-    <w:abstractNumId w:val="1"/>
+    <w:abstractNumId w:val="2"/>
   </w:num>
   <w:num w:numId="2">
     <w:abstractNumId w:val="0"/>
+  </w:num>
+  <w:num w:numId="3">
+    <w:abstractNumId w:val="1"/>
   </w:num>
 </w:numbering>
 </file>
@@ -2397,7 +2822,6 @@
   <w:style w:type="character" w:default="1" w:styleId="DefaultParagraphFont">
     <w:name w:val="Default Paragraph Font"/>
     <w:uiPriority w:val="1"/>
-    <w:semiHidden/>
     <w:unhideWhenUsed/>
   </w:style>
   <w:style w:type="table" w:default="1" w:styleId="TableNormal">

</xml_diff>

<commit_message>
Reflective journal entries through question 4 for O'Leary (2020)
</commit_message>
<xml_diff>
--- a/Assignments/POLS6320_2020_Spring_Journal_Townes_v00.docx
+++ b/Assignments/POLS6320_2020_Spring_Journal_Townes_v00.docx
@@ -1765,8 +1765,39 @@
         <w:spacing w:line="276" w:lineRule="auto"/>
         <w:ind w:left="360"/>
       </w:pPr>
-      <w:bookmarkStart w:id="0" w:name="_GoBack"/>
-      <w:bookmarkEnd w:id="0"/>
+      <w:r>
+        <w:t>I have had experience with leaders who does well at helping employees navigate conflicts between personal values and ethics and organizational loyalty.  My first supervisor in my first job after graduating with my bachelor of science in mechanical engineering and my supervisor when I worked at Missouri S&amp;T both did this well.  They had very admirable personal values and ethics.  Moreover, they could be trusted to hold confidences and not punish an employee out of simple spite.</w:t>
+      </w:r>
+    </w:p>
+    <w:p>
+      <w:pPr>
+        <w:spacing w:line="276" w:lineRule="auto"/>
+        <w:ind w:left="360"/>
+      </w:pPr>
+    </w:p>
+    <w:p>
+      <w:pPr>
+        <w:spacing w:line="276" w:lineRule="auto"/>
+        <w:ind w:left="360"/>
+      </w:pPr>
+      <w:r>
+        <w:t>I can’t exactly say that I’ve had experience with leaders who perform poorly at helping employees navigate conflicts between personal values and ethics and organizational loyalty or who are oblivious to the dilemma.  I never broached such subjects with those leaders that seemed questionable in this regard.</w:t>
+      </w:r>
+    </w:p>
+    <w:p>
+      <w:pPr>
+        <w:spacing w:line="276" w:lineRule="auto"/>
+        <w:ind w:left="360"/>
+      </w:pPr>
+    </w:p>
+    <w:p>
+      <w:pPr>
+        <w:spacing w:line="276" w:lineRule="auto"/>
+        <w:ind w:left="360"/>
+      </w:pPr>
+      <w:r>
+        <w:t>I have encountered the challenge of helping a colleague navigate conflicts between personal values and ethics and organizational loyalty.  However, in most instances in was not as a supervisor or subordinates.  Instead it was as a subordinate advising my direct supervisor.</w:t>
+      </w:r>
     </w:p>
     <w:p>
       <w:pPr>
@@ -1791,7 +1822,89 @@
       </w:r>
       <w:proofErr w:type="gramEnd"/>
       <w:r>
-        <w:t xml:space="preserve"> reflective about their day to day organizational lives?  Why or Why not?  What issues have you encountered that illustrate the views observed through each of the lenses?    </w:t>
+        <w:t xml:space="preserve"> reflective about their day to day organizational lives?  Why or Why not?  What issues have you encountered that illustrate the views observed</w:t>
+      </w:r>
+      <w:r>
+        <w:t xml:space="preserve"> through each of the lenses? </w:t>
+      </w:r>
+      <w:r>
+        <w:br/>
+      </w:r>
+      <w:r>
+        <w:br/>
+        <w:t>Response:</w:t>
+      </w:r>
+    </w:p>
+    <w:p>
+      <w:pPr>
+        <w:spacing w:line="276" w:lineRule="auto"/>
+        <w:ind w:left="360"/>
+      </w:pPr>
+      <w:r>
+        <w:t xml:space="preserve">I don’t think people are very reflective about their daily organizational lives in the real world.  The three lens are simply models that help us understand guerrilla activity.  They don’t necessarily describe the actual process that people use to make decisions about guerrilla government activity.  An analogy of this concept is two people playing catch with a football.  Partial differential calculus can help appreciate everything the challenge a person faces when </w:t>
+      </w:r>
+      <w:r>
+        <w:t xml:space="preserve">determining within seconds the flight path of the football and making the catch.  But it doesn’t mean that people </w:t>
+      </w:r>
+      <w:proofErr w:type="gramStart"/>
+      <w:r>
+        <w:t>actually perform</w:t>
+      </w:r>
+      <w:proofErr w:type="gramEnd"/>
+      <w:r>
+        <w:t xml:space="preserve"> partial differentiation in their heads when playing catch with a football.</w:t>
+      </w:r>
+    </w:p>
+    <w:p>
+      <w:pPr>
+        <w:spacing w:line="276" w:lineRule="auto"/>
+        <w:ind w:left="360"/>
+      </w:pPr>
+    </w:p>
+    <w:p>
+      <w:pPr>
+        <w:spacing w:line="276" w:lineRule="auto"/>
+        <w:ind w:left="360"/>
+      </w:pPr>
+      <w:r>
+        <w:lastRenderedPageBreak/>
+        <w:t>It’s hard to say whether I’ve encountered examples that illustrate the views observed through each of the lenses.  Because organizational guerillas tend to act clandestinely, I don’t think I have the direct empirical evidence to say that the bureaucratic lens is accurate in theorizing that guerilla activity is commonplace.</w:t>
+      </w:r>
+    </w:p>
+    <w:p>
+      <w:pPr>
+        <w:spacing w:line="276" w:lineRule="auto"/>
+        <w:ind w:left="360"/>
+      </w:pPr>
+    </w:p>
+    <w:p>
+      <w:pPr>
+        <w:spacing w:line="276" w:lineRule="auto"/>
+        <w:ind w:left="360"/>
+      </w:pPr>
+      <w:r>
+        <w:t>My experience throughout my career does align with the organizational lens which suggests that organizational culture is an incubator of guerilla activity.</w:t>
+      </w:r>
+      <w:r>
+        <w:t xml:space="preserve">  I’ve often heard complaints from colleagues that reflect the conflict between their personal values and ethics and organizational loyalty.  But again, because organizational guerilla activity is often carried out clandestinely I can’t say that I’ve encountered examples of how guerilla’s use organizational networks advance guerilla activity. </w:t>
+      </w:r>
+    </w:p>
+    <w:p>
+      <w:pPr>
+        <w:spacing w:line="276" w:lineRule="auto"/>
+        <w:ind w:left="360"/>
+      </w:pPr>
+    </w:p>
+    <w:p>
+      <w:pPr>
+        <w:spacing w:line="276" w:lineRule="auto"/>
+        <w:ind w:left="360"/>
+      </w:pPr>
+      <w:r>
+        <w:t xml:space="preserve">The ethics lens is more normative in nature.  It essentially examines what people should do in making decisions about guerilla activity.  I have encountered examples of people trying to balance personal, professional, and organizational </w:t>
+      </w:r>
+      <w:r>
+        <w:t>ethics in making decisions about how to respond to organizational actions with which they disagree.  However, I believe there is a certain threshold that an issue must reach before the ethics lens becomes relevant to the decision process for most people.</w:t>
       </w:r>
     </w:p>
     <w:p>
@@ -1820,6 +1933,37 @@
       <w:r>
         <w:t xml:space="preserve"> issues.  Is there a hierarchy – is the hierarchy changeable due to public policy/judicial challenges – does this help us work our way through some current knotty organizational issues such as: A county clerk not signing marriage licenses for gay couples -  a baker refusing to bake a cake for gay couples – a business refusing to cover birth control for employees:  in all of these cases, religious commitments conflict with commitments to the law and if we had commitment to democracy to the mix, things really get muddled; I should be free to follow my conscious; I should be free to get services protected by law.  </w:t>
       </w:r>
+      <w:r>
+        <w:br/>
+      </w:r>
+      <w:r>
+        <w:br/>
+        <w:t>Response:</w:t>
+      </w:r>
+    </w:p>
+    <w:p>
+      <w:pPr>
+        <w:spacing w:line="276" w:lineRule="auto"/>
+        <w:ind w:left="360"/>
+      </w:pPr>
+      <w:r>
+        <w:t>The map of ethical obligations proposed by Waldo (1988) is of limited usefulness in working through knotty organizational issues.  H</w:t>
+      </w:r>
+      <w:r>
+        <w:t>e</w:t>
+      </w:r>
+      <w:r>
+        <w:t xml:space="preserve"> caution</w:t>
+      </w:r>
+      <w:r>
+        <w:t>s</w:t>
+      </w:r>
+      <w:r>
+        <w:t xml:space="preserve"> that the map is capable of indefinite expansion</w:t>
+      </w:r>
+      <w:r>
+        <w:t>.  Such a framework is counterproductive to understanding complex issues.  Waldo has essentially offered a framework of infinite obligations that can be prioritized in infinite ways.  This neither helps elucidate the issues nor provides normative or descriptive insight to help guide decisions.</w:t>
+      </w:r>
     </w:p>
     <w:p>
       <w:pPr>
@@ -1843,6 +1987,37 @@
     <w:p>
       <w:pPr>
         <w:spacing w:line="276" w:lineRule="auto"/>
+        <w:ind w:left="360"/>
+      </w:pPr>
+    </w:p>
+    <w:p>
+      <w:pPr>
+        <w:spacing w:line="276" w:lineRule="auto"/>
+        <w:ind w:left="360"/>
+      </w:pPr>
+      <w:r>
+        <w:t>Response:</w:t>
+      </w:r>
+    </w:p>
+    <w:p>
+      <w:pPr>
+        <w:spacing w:line="276" w:lineRule="auto"/>
+        <w:ind w:left="360"/>
+      </w:pPr>
+      <w:r>
+        <w:t>I disagree with the premise of the question that a “deep” state exists.  Even if we assume that the deep state does exist, the map of ethical obligations proposed by Waldo (1988) does nothing to help determine if it is protecting or harming our democracy for the reasons described above.</w:t>
+      </w:r>
+      <w:r>
+        <w:t xml:space="preserve">  For example, rogue Twitter accounts are nothing more than a tool and any tool can be wielded for good </w:t>
+      </w:r>
+      <w:r>
+        <w:lastRenderedPageBreak/>
+        <w:t>or ill.  Waldo’s map provides no insight into the effect of tools used to advance guerilla government activity.  At best, it will simply provide a rationale for why the person may have chosen to wield the tool as they did.</w:t>
+      </w:r>
+    </w:p>
+    <w:p>
+      <w:pPr>
+        <w:spacing w:line="276" w:lineRule="auto"/>
         <w:ind w:left="-360"/>
       </w:pPr>
     </w:p>
@@ -1861,7 +2036,33 @@
       </w:r>
       <w:proofErr w:type="gramEnd"/>
       <w:r>
-        <w:t xml:space="preserve"> the guerrilla government activities in the Nevada Wetlands Case with the guerrilla activities in the EPA’s Seattle Office and with Claude Ferguson’s activities fighting his own agency, The National Forest Service on off the road vehicles in Hoosier National Forest.  What tactics were common or unique to the situation and players? What role did management play in exacerbating or reducing discontent? What was the role of media? What do these cases tell us about network governance? What of the emotional toll such actions extracted from those who participated in them?  What lessons can be learned for how better to manage such situations?  </w:t>
+        <w:t xml:space="preserve"> the guerrilla government activities in the Nevada Wetlands Case with the guerrilla activities in the EPA’s Seattle Office and with Claude Ferguson’s activities fighting his own agency, The National Forest Service on off the road vehicles in Hoosier National Forest.  What tactics were common or unique to the situation and players? What role did management play in exacerbating or reducing discontent? What was the role of media? What do these cases tell us about network governance? What of the emotional toll such actions extracted from those who participated in them?  What lessons can be learned for how better to manage such situations? </w:t>
+      </w:r>
+    </w:p>
+    <w:p>
+      <w:pPr>
+        <w:spacing w:line="276" w:lineRule="auto"/>
+        <w:ind w:left="360"/>
+      </w:pPr>
+    </w:p>
+    <w:p>
+      <w:pPr>
+        <w:spacing w:line="276" w:lineRule="auto"/>
+        <w:ind w:left="360"/>
+      </w:pPr>
+      <w:r>
+        <w:t>Response:</w:t>
+      </w:r>
+    </w:p>
+    <w:p>
+      <w:pPr>
+        <w:spacing w:line="276" w:lineRule="auto"/>
+        <w:ind w:left="360"/>
+      </w:pPr>
+      <w:bookmarkStart w:id="0" w:name="_GoBack"/>
+      <w:bookmarkEnd w:id="0"/>
+      <w:r>
+        <w:t xml:space="preserve"> </w:t>
       </w:r>
     </w:p>
     <w:p>
@@ -2085,7 +2286,7 @@
       <w:rPr>
         <w:noProof/>
       </w:rPr>
-      <w:t>8</w:t>
+      <w:t>9</w:t>
     </w:r>
     <w:r>
       <w:rPr>
@@ -2822,6 +3023,7 @@
   <w:style w:type="character" w:default="1" w:styleId="DefaultParagraphFont">
     <w:name w:val="Default Paragraph Font"/>
     <w:uiPriority w:val="1"/>
+    <w:semiHidden/>
     <w:unhideWhenUsed/>
   </w:style>
   <w:style w:type="table" w:default="1" w:styleId="TableNormal">

</xml_diff>

<commit_message>
Completed responses to reflective questions for class on February 10, 2020
</commit_message>
<xml_diff>
--- a/Assignments/POLS6320_2020_Spring_Journal_Townes_v00.docx
+++ b/Assignments/POLS6320_2020_Spring_Journal_Townes_v00.docx
@@ -2059,10 +2059,26 @@
         <w:spacing w:line="276" w:lineRule="auto"/>
         <w:ind w:left="360"/>
       </w:pPr>
-      <w:bookmarkStart w:id="0" w:name="_GoBack"/>
-      <w:bookmarkEnd w:id="0"/>
-      <w:r>
-        <w:t xml:space="preserve"> </w:t>
+      <w:r>
+        <w:t>In all three cases, the guerilla activities were spurred by behavior on the part of supervisors that was of questionable ethics and morality, possibly illegal, and counter to the norms of the organizational culture.  Guerillas in all three cases chose to act outside of the bureaucracy to varying degrees very early on.  The primary tactic was to develop coalitions with outside organizations that could bring pressure to bear on the bureaucracy.</w:t>
+      </w:r>
+      <w:r>
+        <w:t xml:space="preserve">  None of the guerillas acted alone to effect change which suggests that effective network governance is a necessary condition for successful guerilla government campaigns.  Guerillas used the media as a primary channel to communicate information and bring transparency to the actions of the organization.  However, guerillas all seemed to suffer a heavy emotional toll in pursuit of change.</w:t>
+      </w:r>
+      <w:r>
+        <w:t xml:space="preserve">  The key lessons these cases provide for managing such situations is that guerilla campaigns to bring organizational change can only be successful if an external coalition of organizations can be successfully created and deployed and if the those within the organization who are leading the guerilla effort </w:t>
+      </w:r>
+      <w:r>
+        <w:t>can bolster</w:t>
+      </w:r>
+      <w:r>
+        <w:t xml:space="preserve"> themselves</w:t>
+      </w:r>
+      <w:r>
+        <w:t xml:space="preserve"> with emotional support mechanisms</w:t>
+      </w:r>
+      <w:r>
+        <w:t>.</w:t>
       </w:r>
     </w:p>
     <w:p>
@@ -2134,6 +2150,67 @@
     <w:p>
       <w:pPr>
         <w:spacing w:line="276" w:lineRule="auto"/>
+        <w:ind w:left="360"/>
+      </w:pPr>
+    </w:p>
+    <w:p>
+      <w:pPr>
+        <w:spacing w:line="276" w:lineRule="auto"/>
+        <w:ind w:left="360"/>
+      </w:pPr>
+      <w:r>
+        <w:t>Response:</w:t>
+      </w:r>
+    </w:p>
+    <w:p>
+      <w:pPr>
+        <w:spacing w:line="276" w:lineRule="auto"/>
+        <w:ind w:left="360"/>
+      </w:pPr>
+      <w:r>
+        <w:t>Manning and Snowden seemed to be two entirely different kinds of government guerillas.  Manning seemed to be motivated by self-interest.  Snowden appeared to be primarily motivated by allegiance to a higher principal.  However, I believe ego played a significant role in both cases.</w:t>
+      </w:r>
+    </w:p>
+    <w:p>
+      <w:pPr>
+        <w:spacing w:line="276" w:lineRule="auto"/>
+        <w:ind w:left="360"/>
+      </w:pPr>
+    </w:p>
+    <w:p>
+      <w:pPr>
+        <w:spacing w:line="276" w:lineRule="auto"/>
+        <w:ind w:left="360"/>
+      </w:pPr>
+      <w:r>
+        <w:t xml:space="preserve">I question the ethics of both Manning and Snowden.  Neither of these individuals seemed to accidentally stumble into knowledge of possible wrongdoing.  They both seemed to intentionally violate protocols and laws to seek out damaging information.  Regardless of how they came upon the knowledge of possible wrongdoing, it would have been unethical for them to do nothing once known.  The real question is whether the actions they took to effectuate change were ethical.  I </w:t>
+      </w:r>
+      <w:r>
+        <w:lastRenderedPageBreak/>
+        <w:t xml:space="preserve">believe the initial actions </w:t>
+      </w:r>
+      <w:r>
+        <w:t>of Manning and Snowden were ethical but at some point, crossed into an unethical region.</w:t>
+      </w:r>
+    </w:p>
+    <w:p>
+      <w:pPr>
+        <w:spacing w:line="276" w:lineRule="auto"/>
+        <w:ind w:left="360"/>
+      </w:pPr>
+    </w:p>
+    <w:p>
+      <w:pPr>
+        <w:spacing w:line="276" w:lineRule="auto"/>
+        <w:ind w:left="360"/>
+      </w:pPr>
+      <w:r>
+        <w:t xml:space="preserve">Whether Manning and Snowden are heroes are crazed malcontents is interesting.  I see no reason why they can’t be both.  In addition to raising the question of does the end justify the means, these cases bring to light the question of whether the motivation matters if the end is justified.  </w:t>
+      </w:r>
+    </w:p>
+    <w:p>
+      <w:pPr>
+        <w:spacing w:line="276" w:lineRule="auto"/>
         <w:ind w:left="-360"/>
       </w:pPr>
     </w:p>
@@ -2203,6 +2280,25 @@
       <w:r>
         <w:t>Response:</w:t>
       </w:r>
+    </w:p>
+    <w:p>
+      <w:pPr>
+        <w:spacing w:line="276" w:lineRule="auto"/>
+        <w:ind w:left="360"/>
+      </w:pPr>
+      <w:r>
+        <w:t>From a leadership and management point of view, organizational structure plays an interesting role in guerilla movements.  Standard operating procedures (SOPs) can foster guerilla activity if they memorialize processes</w:t>
+      </w:r>
+      <w:r>
+        <w:t xml:space="preserve"> that lead to undesirable outcomes.  However, they can be a way to prevent guerilla activity if staff can participate in their creation and modification.  Group think can foster or hinder guerilla movements depending on the shared values developed by the group.  The expression “guerillas can do it to you in ways you’ll never know” suggests that the professional bureaucrat has a certain amount of influence and power over superiors in the organizational hierarchy.  Positional authority confers a certain amount of power but that can be countered by power derived from expertise and organizational culture.</w:t>
+      </w:r>
+    </w:p>
+    <w:p>
+      <w:pPr>
+        <w:spacing w:line="276" w:lineRule="auto"/>
+      </w:pPr>
+      <w:bookmarkStart w:id="0" w:name="_GoBack"/>
+      <w:bookmarkEnd w:id="0"/>
     </w:p>
     <w:p>
       <w:pPr>

</xml_diff>

<commit_message>
Notes from class on February 10, 2020
</commit_message>
<xml_diff>
--- a/Assignments/POLS6320_2020_Spring_Journal_Townes_v00.docx
+++ b/Assignments/POLS6320_2020_Spring_Journal_Townes_v00.docx
@@ -1841,7 +1841,13 @@
         <w:ind w:left="360"/>
       </w:pPr>
       <w:r>
-        <w:t xml:space="preserve">I don’t think people are very reflective about their daily organizational lives in the real world.  The three lens are simply models that help us understand guerrilla activity.  They don’t necessarily describe the actual process that people use to make decisions about guerrilla government activity.  An analogy of this concept is two people playing catch with a football.  Partial differential calculus can help appreciate everything the challenge a person faces when </w:t>
+        <w:t>I don’t think people are very reflective about their daily organizational lives in the real world.  The three lens are simply models that help us understand guerrilla activity.  They don’t necessarily describe the actual process that people use to make decisions about guerrilla government activity.  An analogy of this concept is two people playing catch with a football.  Partial differential calculu</w:t>
+      </w:r>
+      <w:r>
+        <w:t>s can help appreciate all</w:t>
+      </w:r>
+      <w:r>
+        <w:t xml:space="preserve"> the challenge a person faces when </w:t>
       </w:r>
       <w:r>
         <w:t xml:space="preserve">determining within seconds the flight path of the football and making the catch.  But it doesn’t mean that people </w:t>
@@ -2290,15 +2296,27 @@
         <w:t>From a leadership and management point of view, organizational structure plays an interesting role in guerilla movements.  Standard operating procedures (SOPs) can foster guerilla activity if they memorialize processes</w:t>
       </w:r>
       <w:r>
-        <w:t xml:space="preserve"> that lead to undesirable outcomes.  However, they can be a way to prevent guerilla activity if staff can participate in their creation and modification.  Group think can foster or hinder guerilla movements depending on the shared values developed by the group.  The expression “guerillas can do it to you in ways you’ll never know” suggests that the professional bureaucrat has a certain amount of influence and power over superiors in the organizational hierarchy.  Positional authority confers a certain amount of power but that can be countered by power derived from expertise and organizational culture.</w:t>
-      </w:r>
-    </w:p>
-    <w:p>
-      <w:pPr>
-        <w:spacing w:line="276" w:lineRule="auto"/>
+        <w:t xml:space="preserve"> that lead to undesirable outcomes.  However, they can be a way to prevent guerilla activity if staff can participate in their creation and modification.  Group think can foster or hinder guerilla movements depending on the shared values developed by the group.  </w:t>
+      </w:r>
+      <w:r>
+        <w:t xml:space="preserve">Groups with different opinions that can’t get heard are probably more likely to pursue guerilla activity.  </w:t>
+      </w:r>
+      <w:r>
+        <w:t>The expression “guerillas can do it to you in ways you’ll never know” suggests that the professional bureaucrat has a certain amount of influence and power over superiors in the organizational hierarchy.  Positional authority confers a certain amount of power but that can be countered by power derived from expertise and organizational culture.</w:t>
+      </w:r>
+    </w:p>
+    <w:p>
+      <w:pPr>
+        <w:spacing w:line="276" w:lineRule="auto"/>
+        <w:ind w:left="360"/>
       </w:pPr>
       <w:bookmarkStart w:id="0" w:name="_GoBack"/>
       <w:bookmarkEnd w:id="0"/>
+    </w:p>
+    <w:p>
+      <w:pPr>
+        <w:spacing w:line="276" w:lineRule="auto"/>
+      </w:pPr>
     </w:p>
     <w:p>
       <w:pPr>
@@ -2382,7 +2400,7 @@
       <w:rPr>
         <w:noProof/>
       </w:rPr>
-      <w:t>9</w:t>
+      <w:t>10</w:t>
     </w:r>
     <w:r>
       <w:rPr>

</xml_diff>

<commit_message>
Prepared journal for responses to reflective pauses for Tutorial02
</commit_message>
<xml_diff>
--- a/Assignments/POLS6320_2020_Spring_Journal_Townes_v00.docx
+++ b/Assignments/POLS6320_2020_Spring_Journal_Townes_v00.docx
@@ -2306,6 +2306,136 @@
       </w:r>
     </w:p>
     <w:p>
+      <w:r>
+        <w:br w:type="page"/>
+      </w:r>
+    </w:p>
+    <w:p>
+      <w:pPr>
+        <w:spacing w:line="276" w:lineRule="auto"/>
+        <w:rPr>
+          <w:b/>
+        </w:rPr>
+      </w:pPr>
+      <w:r>
+        <w:rPr>
+          <w:b/>
+        </w:rPr>
+        <w:lastRenderedPageBreak/>
+        <w:t>Responses to reflective p</w:t>
+      </w:r>
+      <w:r>
+        <w:rPr>
+          <w:b/>
+        </w:rPr>
+        <w:t>auses for Tutorial02 for class on February 24, 2020</w:t>
+      </w:r>
+    </w:p>
+    <w:p>
+      <w:pPr>
+        <w:spacing w:line="276" w:lineRule="auto"/>
+      </w:pPr>
+    </w:p>
+    <w:p>
+      <w:pPr>
+        <w:numPr>
+          <w:ilvl w:val="0"/>
+          <w:numId w:val="7"/>
+        </w:numPr>
+        <w:spacing w:line="276" w:lineRule="auto"/>
+      </w:pPr>
+      <w:r>
+        <w:t>Do the readings before reviewing the Slides.</w:t>
+      </w:r>
+    </w:p>
+    <w:p>
+      <w:pPr>
+        <w:spacing w:line="276" w:lineRule="auto"/>
+      </w:pPr>
+    </w:p>
+    <w:p>
+      <w:pPr>
+        <w:numPr>
+          <w:ilvl w:val="0"/>
+          <w:numId w:val="7"/>
+        </w:numPr>
+        <w:spacing w:line="276" w:lineRule="auto"/>
+      </w:pPr>
+      <w:r>
+        <w:t>For each of the theorists, the following questions should guide your reading and will be used to frame the discussion:</w:t>
+      </w:r>
+    </w:p>
+    <w:p>
+      <w:pPr>
+        <w:numPr>
+          <w:ilvl w:val="1"/>
+          <w:numId w:val="7"/>
+        </w:numPr>
+        <w:spacing w:line="276" w:lineRule="auto"/>
+      </w:pPr>
+      <w:r>
+        <w:t>Did the theorist’s life experience influence his/her theoretical approach to organizations? How?</w:t>
+      </w:r>
+    </w:p>
+    <w:p>
+      <w:pPr>
+        <w:numPr>
+          <w:ilvl w:val="1"/>
+          <w:numId w:val="7"/>
+        </w:numPr>
+        <w:spacing w:line="276" w:lineRule="auto"/>
+      </w:pPr>
+      <w:r>
+        <w:t>What are the main points of the theory?</w:t>
+      </w:r>
+    </w:p>
+    <w:p>
+      <w:pPr>
+        <w:numPr>
+          <w:ilvl w:val="1"/>
+          <w:numId w:val="7"/>
+        </w:numPr>
+        <w:spacing w:line="276" w:lineRule="auto"/>
+      </w:pPr>
+      <w:r>
+        <w:t xml:space="preserve">Thinking about your own experience with organizations, how does the theory square with your understanding of organizational life? Be prepared to give specific examples of congruencies and incongruences with what you’ve experienced. </w:t>
+      </w:r>
+    </w:p>
+    <w:p>
+      <w:pPr>
+        <w:numPr>
+          <w:ilvl w:val="1"/>
+          <w:numId w:val="7"/>
+        </w:numPr>
+        <w:spacing w:line="276" w:lineRule="auto"/>
+      </w:pPr>
+      <w:r>
+        <w:t xml:space="preserve">Finally, does the theory have any relevance to you personally in your organizational life – does it suggest ways of being a good subordinate, colleague, boss? Or does it suggest the opposite; what not to do as exemplified in some of the managers in </w:t>
+      </w:r>
+      <w:r>
+        <w:rPr>
+          <w:b/>
+          <w:bCs/>
+        </w:rPr>
+        <w:t>The Ethics of Dissent?</w:t>
+      </w:r>
+    </w:p>
+    <w:p>
+      <w:pPr>
+        <w:spacing w:line="276" w:lineRule="auto"/>
+        <w:ind w:left="360"/>
+      </w:pPr>
+    </w:p>
+    <w:p>
+      <w:pPr>
+        <w:spacing w:line="276" w:lineRule="auto"/>
+        <w:ind w:left="360"/>
+      </w:pPr>
+      <w:r>
+        <w:t>Response:</w:t>
+      </w:r>
+    </w:p>
+    <w:p>
       <w:pPr>
         <w:spacing w:line="276" w:lineRule="auto"/>
         <w:ind w:left="360"/>
@@ -2316,7 +2446,467 @@
     <w:p>
       <w:pPr>
         <w:spacing w:line="276" w:lineRule="auto"/>
-      </w:pPr>
+        <w:rPr>
+          <w:b/>
+          <w:bCs/>
+        </w:rPr>
+      </w:pPr>
+    </w:p>
+    <w:p>
+      <w:pPr>
+        <w:numPr>
+          <w:ilvl w:val="0"/>
+          <w:numId w:val="7"/>
+        </w:numPr>
+        <w:spacing w:line="276" w:lineRule="auto"/>
+      </w:pPr>
+      <w:r>
+        <w:t>Reflective Pauses for the Slides</w:t>
+      </w:r>
+    </w:p>
+    <w:p>
+      <w:pPr>
+        <w:pStyle w:val="ListParagraph"/>
+        <w:numPr>
+          <w:ilvl w:val="1"/>
+          <w:numId w:val="7"/>
+        </w:numPr>
+        <w:spacing w:line="276" w:lineRule="auto"/>
+      </w:pPr>
+      <w:r>
+        <w:t>The map suggests that organizations can be slotted along two dimensions – the degree of control that is exercised over the worker/processes and organizational focus, inward or external.  The map provides an efficient heuristic for classifying the various approaches taken by different schools of organizational theory.</w:t>
+      </w:r>
+    </w:p>
+    <w:p>
+      <w:pPr>
+        <w:pStyle w:val="ListParagraph"/>
+        <w:numPr>
+          <w:ilvl w:val="2"/>
+          <w:numId w:val="7"/>
+        </w:numPr>
+        <w:spacing w:line="276" w:lineRule="auto"/>
+      </w:pPr>
+      <w:r>
+        <w:t xml:space="preserve">Complex organizations consist of multiple organizational types.  Reflecting on SLU, give an example of an operating unit that would fit into each of the quadrants. </w:t>
+      </w:r>
+    </w:p>
+    <w:p>
+      <w:pPr>
+        <w:pStyle w:val="ListParagraph"/>
+        <w:numPr>
+          <w:ilvl w:val="2"/>
+          <w:numId w:val="7"/>
+        </w:numPr>
+        <w:spacing w:line="276" w:lineRule="auto"/>
+      </w:pPr>
+      <w:r>
+        <w:t>Do the different ways of organizing explain some of the tensions that arise within the organization?</w:t>
+      </w:r>
+    </w:p>
+    <w:p>
+      <w:pPr>
+        <w:pStyle w:val="ListParagraph"/>
+        <w:numPr>
+          <w:ilvl w:val="2"/>
+          <w:numId w:val="7"/>
+        </w:numPr>
+        <w:spacing w:line="276" w:lineRule="auto"/>
+      </w:pPr>
+      <w:r>
+        <w:t xml:space="preserve">Do the values and processes of a </w:t>
+      </w:r>
+      <w:proofErr w:type="gramStart"/>
+      <w:r>
+        <w:t>particular design</w:t>
+      </w:r>
+      <w:proofErr w:type="gramEnd"/>
+      <w:r>
+        <w:t xml:space="preserve"> dominate or is the “proper” way t</w:t>
+      </w:r>
+      <w:r>
+        <w:t>o do things always contested?</w:t>
+      </w:r>
+    </w:p>
+    <w:p>
+      <w:pPr>
+        <w:pStyle w:val="ListParagraph"/>
+        <w:spacing w:line="276" w:lineRule="auto"/>
+        <w:ind w:left="360"/>
+      </w:pPr>
+    </w:p>
+    <w:p>
+      <w:pPr>
+        <w:pStyle w:val="ListParagraph"/>
+        <w:spacing w:line="276" w:lineRule="auto"/>
+        <w:ind w:left="360"/>
+      </w:pPr>
+      <w:r>
+        <w:t>Response:</w:t>
+      </w:r>
+    </w:p>
+    <w:p>
+      <w:pPr>
+        <w:pStyle w:val="ListParagraph"/>
+        <w:spacing w:line="276" w:lineRule="auto"/>
+        <w:ind w:left="360"/>
+      </w:pPr>
+    </w:p>
+    <w:p>
+      <w:pPr>
+        <w:spacing w:line="276" w:lineRule="auto"/>
+        <w:ind w:left="-360"/>
+      </w:pPr>
+    </w:p>
+    <w:p>
+      <w:pPr>
+        <w:pStyle w:val="ListParagraph"/>
+        <w:numPr>
+          <w:ilvl w:val="0"/>
+          <w:numId w:val="7"/>
+        </w:numPr>
+        <w:spacing w:line="276" w:lineRule="auto"/>
+      </w:pPr>
+      <w:r>
+        <w:t>The political turmoil that our country is now experiencing centers around these three tensions. The Republican Party frames many of its arguments around the first tension – bemoaning the anti-democratic role of the deep state (i.e. professional bureaucrats)</w:t>
+      </w:r>
+      <w:r>
+        <w:t>.</w:t>
+      </w:r>
+    </w:p>
+    <w:p>
+      <w:pPr>
+        <w:pStyle w:val="ListParagraph"/>
+        <w:numPr>
+          <w:ilvl w:val="1"/>
+          <w:numId w:val="7"/>
+        </w:numPr>
+        <w:spacing w:line="276" w:lineRule="auto"/>
+      </w:pPr>
+      <w:r>
+        <w:t>The Democratic Party frames many of its arguments around the second tension – administration is a political process as well as a technical process and bureaucrats need to highlight and defend their expertise.</w:t>
+      </w:r>
+    </w:p>
+    <w:p>
+      <w:pPr>
+        <w:pStyle w:val="ListParagraph"/>
+        <w:numPr>
+          <w:ilvl w:val="1"/>
+          <w:numId w:val="7"/>
+        </w:numPr>
+        <w:spacing w:line="276" w:lineRule="auto"/>
+      </w:pPr>
+      <w:r>
+        <w:t>Each party blames the other for grid lock (lack of efficiency) but also claims to be representing the interests of their constituency.  As you confront each of these dilemmas, can you find a middle ground, a rule of thumb to g</w:t>
+      </w:r>
+      <w:r>
+        <w:t>uide navigating these shoals?</w:t>
+      </w:r>
+    </w:p>
+    <w:p>
+      <w:pPr>
+        <w:pStyle w:val="ListParagraph"/>
+        <w:spacing w:line="276" w:lineRule="auto"/>
+        <w:ind w:left="360"/>
+      </w:pPr>
+    </w:p>
+    <w:p>
+      <w:pPr>
+        <w:pStyle w:val="ListParagraph"/>
+        <w:spacing w:line="276" w:lineRule="auto"/>
+        <w:ind w:left="360"/>
+      </w:pPr>
+      <w:r>
+        <w:t>Response:</w:t>
+      </w:r>
+    </w:p>
+    <w:p>
+      <w:pPr>
+        <w:pStyle w:val="ListParagraph"/>
+        <w:spacing w:line="276" w:lineRule="auto"/>
+        <w:ind w:left="360"/>
+      </w:pPr>
+    </w:p>
+    <w:p>
+      <w:pPr>
+        <w:spacing w:line="276" w:lineRule="auto"/>
+        <w:ind w:left="-360"/>
+      </w:pPr>
+    </w:p>
+    <w:p>
+      <w:pPr>
+        <w:pStyle w:val="ListParagraph"/>
+        <w:numPr>
+          <w:ilvl w:val="0"/>
+          <w:numId w:val="7"/>
+        </w:numPr>
+        <w:spacing w:line="276" w:lineRule="auto"/>
+      </w:pPr>
+      <w:r>
+        <w:t xml:space="preserve">Modern Times represents a stunning visual critique of Taylorism and the assumptions of some within the classical school (the worker as child, monkey, etc.) </w:t>
+      </w:r>
+    </w:p>
+    <w:p>
+      <w:pPr>
+        <w:pStyle w:val="ListParagraph"/>
+        <w:numPr>
+          <w:ilvl w:val="1"/>
+          <w:numId w:val="7"/>
+        </w:numPr>
+        <w:spacing w:line="276" w:lineRule="auto"/>
+      </w:pPr>
+      <w:r>
+        <w:t>What is your reaction to the movie?</w:t>
+      </w:r>
+    </w:p>
+    <w:p>
+      <w:pPr>
+        <w:pStyle w:val="ListParagraph"/>
+        <w:numPr>
+          <w:ilvl w:val="1"/>
+          <w:numId w:val="7"/>
+        </w:numPr>
+        <w:spacing w:line="276" w:lineRule="auto"/>
+      </w:pPr>
+      <w:r>
+        <w:t xml:space="preserve">Please read the following:  </w:t>
+      </w:r>
+      <w:hyperlink r:id="rId8" w:history="1">
+        <w:r>
+          <w:rPr>
+            <w:rStyle w:val="Hyperlink"/>
+          </w:rPr>
+          <w:t>https://www.nytimes.com/2020/01/31/health/pharmacists-medication-errors.html</w:t>
+        </w:r>
+      </w:hyperlink>
+    </w:p>
+    <w:p>
+      <w:pPr>
+        <w:pStyle w:val="ListParagraph"/>
+        <w:numPr>
+          <w:ilvl w:val="1"/>
+          <w:numId w:val="7"/>
+        </w:numPr>
+        <w:spacing w:line="276" w:lineRule="auto"/>
+      </w:pPr>
+      <w:r>
+        <w:t>Compare Charlie’s organizational work life with the pharmacists highlighted in the article. A new “Modern Times” brought to you by AI and performance metrics?</w:t>
+      </w:r>
+    </w:p>
+    <w:p>
+      <w:pPr>
+        <w:pStyle w:val="ListParagraph"/>
+        <w:spacing w:line="276" w:lineRule="auto"/>
+        <w:ind w:left="360"/>
+      </w:pPr>
+    </w:p>
+    <w:p>
+      <w:pPr>
+        <w:pStyle w:val="ListParagraph"/>
+        <w:spacing w:line="276" w:lineRule="auto"/>
+        <w:ind w:left="360"/>
+      </w:pPr>
+      <w:r>
+        <w:t>Response:</w:t>
+      </w:r>
+    </w:p>
+    <w:p>
+      <w:pPr>
+        <w:pStyle w:val="ListParagraph"/>
+        <w:spacing w:line="276" w:lineRule="auto"/>
+        <w:ind w:left="360"/>
+      </w:pPr>
+    </w:p>
+    <w:p>
+      <w:pPr>
+        <w:spacing w:line="276" w:lineRule="auto"/>
+        <w:ind w:left="-360"/>
+      </w:pPr>
+    </w:p>
+    <w:p>
+      <w:pPr>
+        <w:pStyle w:val="ListParagraph"/>
+        <w:numPr>
+          <w:ilvl w:val="0"/>
+          <w:numId w:val="7"/>
+        </w:numPr>
+        <w:spacing w:line="276" w:lineRule="auto"/>
+      </w:pPr>
+      <w:r>
+        <w:t>Think of concrete examples in your own organizational life that illustrate some of the problems with the classical school approach:</w:t>
+      </w:r>
+    </w:p>
+    <w:p>
+      <w:pPr>
+        <w:numPr>
+          <w:ilvl w:val="1"/>
+          <w:numId w:val="7"/>
+        </w:numPr>
+        <w:spacing w:line="276" w:lineRule="auto"/>
+      </w:pPr>
+      <w:r>
+        <w:t xml:space="preserve"> Labor discipline breeds over conformity (working to hit a production number rather than quality control) also negatively affecting the relationship between bureaucrat and public</w:t>
+      </w:r>
+    </w:p>
+    <w:p>
+      <w:pPr>
+        <w:numPr>
+          <w:ilvl w:val="1"/>
+          <w:numId w:val="7"/>
+        </w:numPr>
+        <w:spacing w:line="276" w:lineRule="auto"/>
+      </w:pPr>
+      <w:r>
+        <w:t xml:space="preserve">Co-Optation/organizations need to adopt to the external environment or they perish </w:t>
+      </w:r>
+    </w:p>
+    <w:p>
+      <w:pPr>
+        <w:numPr>
+          <w:ilvl w:val="1"/>
+          <w:numId w:val="7"/>
+        </w:numPr>
+        <w:spacing w:line="276" w:lineRule="auto"/>
+      </w:pPr>
+      <w:r>
+        <w:t>Hierarchy inhibits open communication</w:t>
+      </w:r>
+    </w:p>
+    <w:p>
+      <w:pPr>
+        <w:spacing w:line="276" w:lineRule="auto"/>
+        <w:ind w:left="360"/>
+      </w:pPr>
+    </w:p>
+    <w:p>
+      <w:pPr>
+        <w:spacing w:line="276" w:lineRule="auto"/>
+        <w:ind w:left="360"/>
+      </w:pPr>
+      <w:r>
+        <w:t>Response:</w:t>
+      </w:r>
+    </w:p>
+    <w:p>
+      <w:pPr>
+        <w:spacing w:line="276" w:lineRule="auto"/>
+        <w:ind w:left="360"/>
+      </w:pPr>
+    </w:p>
+    <w:p>
+      <w:pPr>
+        <w:spacing w:line="276" w:lineRule="auto"/>
+        <w:ind w:left="-360"/>
+      </w:pPr>
+    </w:p>
+    <w:p>
+      <w:pPr>
+        <w:numPr>
+          <w:ilvl w:val="0"/>
+          <w:numId w:val="7"/>
+        </w:numPr>
+        <w:spacing w:line="276" w:lineRule="auto"/>
+      </w:pPr>
+      <w:r>
+        <w:t xml:space="preserve"> Did the lack of formal organization/hierarchy in the tea party allow for its takeover by a strong leader stressing centralized control?</w:t>
+      </w:r>
+    </w:p>
+    <w:p>
+      <w:pPr>
+        <w:pStyle w:val="ListParagraph"/>
+        <w:numPr>
+          <w:ilvl w:val="1"/>
+          <w:numId w:val="7"/>
+        </w:numPr>
+        <w:spacing w:line="276" w:lineRule="auto"/>
+      </w:pPr>
+      <w:r>
+        <w:t>“There is no longer a Republican party, just the party of Trump”</w:t>
+      </w:r>
+    </w:p>
+    <w:p>
+      <w:pPr>
+        <w:pStyle w:val="ListParagraph"/>
+        <w:numPr>
+          <w:ilvl w:val="1"/>
+          <w:numId w:val="7"/>
+        </w:numPr>
+        <w:spacing w:line="276" w:lineRule="auto"/>
+      </w:pPr>
+      <w:r>
+        <w:t>Regardless of your political leanings, from an organizational standpoint does this make sense?</w:t>
+      </w:r>
+    </w:p>
+    <w:p>
+      <w:pPr>
+        <w:pStyle w:val="ListParagraph"/>
+        <w:spacing w:line="276" w:lineRule="auto"/>
+        <w:ind w:left="360"/>
+      </w:pPr>
+    </w:p>
+    <w:p>
+      <w:pPr>
+        <w:pStyle w:val="ListParagraph"/>
+        <w:spacing w:line="276" w:lineRule="auto"/>
+        <w:ind w:left="360"/>
+      </w:pPr>
+      <w:r>
+        <w:t>Response:</w:t>
+      </w:r>
+    </w:p>
+    <w:p>
+      <w:pPr>
+        <w:pStyle w:val="ListParagraph"/>
+        <w:spacing w:line="276" w:lineRule="auto"/>
+        <w:ind w:left="360"/>
+      </w:pPr>
+    </w:p>
+    <w:p>
+      <w:pPr>
+        <w:spacing w:line="276" w:lineRule="auto"/>
+        <w:ind w:left="-360"/>
+      </w:pPr>
+    </w:p>
+    <w:p>
+      <w:pPr>
+        <w:numPr>
+          <w:ilvl w:val="0"/>
+          <w:numId w:val="7"/>
+        </w:numPr>
+        <w:spacing w:line="276" w:lineRule="auto"/>
+      </w:pPr>
+      <w:r>
+        <w:t>The major take away from our review of both secular schol</w:t>
+      </w:r>
+      <w:r>
+        <w:t>ars and religious leaders is: “</w:t>
+      </w:r>
+      <w:r>
+        <w:t xml:space="preserve">How People Organize Themselves has Consequences for both the Common </w:t>
+      </w:r>
+      <w:r>
+        <w:t xml:space="preserve">Good and Individual Development.”  </w:t>
+      </w:r>
+      <w:r>
+        <w:t>Critique the SLU effort to navigate sometimes two contradictory imperatives: Efficiency and emphasis on delivering a competitive product and being concerned about the individual and his/her development</w:t>
+      </w:r>
+      <w:r>
+        <w:t>.</w:t>
+      </w:r>
+    </w:p>
+    <w:p>
+      <w:pPr>
+        <w:spacing w:line="276" w:lineRule="auto"/>
+        <w:ind w:left="360"/>
+      </w:pPr>
+    </w:p>
+    <w:p>
+      <w:pPr>
+        <w:spacing w:line="276" w:lineRule="auto"/>
+        <w:ind w:left="360"/>
+      </w:pPr>
+      <w:r>
+        <w:t>Response:</w:t>
+      </w:r>
     </w:p>
     <w:p>
       <w:pPr>
@@ -2400,7 +2990,7 @@
       <w:rPr>
         <w:noProof/>
       </w:rPr>
-      <w:t>10</w:t>
+      <w:t>11</w:t>
     </w:r>
     <w:r>
       <w:rPr>
@@ -2415,6 +3005,184 @@
 <file path=word/numbering.xml><?xml version="1.0" encoding="utf-8"?>
 <w:numbering xmlns:wpc="http://schemas.microsoft.com/office/word/2010/wordprocessingCanvas" xmlns:cx="http://schemas.microsoft.com/office/drawing/2014/chartex" xmlns:cx1="http://schemas.microsoft.com/office/drawing/2015/9/8/chartex" xmlns:cx2="http://schemas.microsoft.com/office/drawing/2015/10/21/chartex" xmlns:cx3="http://schemas.microsoft.com/office/drawing/2016/5/9/chartex" xmlns:cx4="http://schemas.microsoft.com/office/drawing/2016/5/10/chartex" xmlns:cx5="http://schemas.microsoft.com/office/drawing/2016/5/11/chartex" xmlns:mc="http://schemas.openxmlformats.org/markup-compatibility/2006" xmlns:o="urn:schemas-microsoft-com:office:office" xmlns:r="http://schemas.openxmlformats.org/officeDocument/2006/relationships" xmlns:m="http://schemas.openxmlformats.org/officeDocument/2006/math" xmlns:v="urn:schemas-microsoft-com:vml" xmlns:wp14="http://schemas.microsoft.com/office/word/2010/wordprocessingDrawing" xmlns:wp="http://schemas.openxmlformats.org/drawingml/2006/wordprocessingDrawing" xmlns:w10="urn:schemas-microsoft-com:office:word" xmlns:w="http://schemas.openxmlformats.org/wordprocessingml/2006/main" xmlns:w14="http://schemas.microsoft.com/office/word/2010/wordml" xmlns:w15="http://schemas.microsoft.com/office/word/2012/wordml" xmlns:w16se="http://schemas.microsoft.com/office/word/2015/wordml/symex" xmlns:wpg="http://schemas.microsoft.com/office/word/2010/wordprocessingGroup" xmlns:wpi="http://schemas.microsoft.com/office/word/2010/wordprocessingInk" xmlns:wne="http://schemas.microsoft.com/office/word/2006/wordml" xmlns:wps="http://schemas.microsoft.com/office/word/2010/wordprocessingShape" mc:Ignorable="w14 w15 w16se wp14">
   <w:abstractNum w:abstractNumId="0" w15:restartNumberingAfterBreak="0">
+    <w:nsid w:val="11D66223"/>
+    <w:multiLevelType w:val="hybridMultilevel"/>
+    <w:tmpl w:val="7EC85170"/>
+    <w:lvl w:ilvl="0" w:tplc="14C405A8">
+      <w:start w:val="1"/>
+      <w:numFmt w:val="upperRoman"/>
+      <w:lvlText w:val="%1."/>
+      <w:lvlJc w:val="left"/>
+      <w:pPr>
+        <w:ind w:left="1080" w:hanging="720"/>
+      </w:pPr>
+      <w:rPr>
+        <w:rFonts w:hint="default"/>
+      </w:rPr>
+    </w:lvl>
+    <w:lvl w:ilvl="1" w:tplc="04090019" w:tentative="1">
+      <w:start w:val="1"/>
+      <w:numFmt w:val="lowerLetter"/>
+      <w:lvlText w:val="%2."/>
+      <w:lvlJc w:val="left"/>
+      <w:pPr>
+        <w:ind w:left="1440" w:hanging="360"/>
+      </w:pPr>
+    </w:lvl>
+    <w:lvl w:ilvl="2" w:tplc="0409001B" w:tentative="1">
+      <w:start w:val="1"/>
+      <w:numFmt w:val="lowerRoman"/>
+      <w:lvlText w:val="%3."/>
+      <w:lvlJc w:val="right"/>
+      <w:pPr>
+        <w:ind w:left="2160" w:hanging="180"/>
+      </w:pPr>
+    </w:lvl>
+    <w:lvl w:ilvl="3" w:tplc="0409000F" w:tentative="1">
+      <w:start w:val="1"/>
+      <w:numFmt w:val="decimal"/>
+      <w:lvlText w:val="%4."/>
+      <w:lvlJc w:val="left"/>
+      <w:pPr>
+        <w:ind w:left="2880" w:hanging="360"/>
+      </w:pPr>
+    </w:lvl>
+    <w:lvl w:ilvl="4" w:tplc="04090019" w:tentative="1">
+      <w:start w:val="1"/>
+      <w:numFmt w:val="lowerLetter"/>
+      <w:lvlText w:val="%5."/>
+      <w:lvlJc w:val="left"/>
+      <w:pPr>
+        <w:ind w:left="3600" w:hanging="360"/>
+      </w:pPr>
+    </w:lvl>
+    <w:lvl w:ilvl="5" w:tplc="0409001B" w:tentative="1">
+      <w:start w:val="1"/>
+      <w:numFmt w:val="lowerRoman"/>
+      <w:lvlText w:val="%6."/>
+      <w:lvlJc w:val="right"/>
+      <w:pPr>
+        <w:ind w:left="4320" w:hanging="180"/>
+      </w:pPr>
+    </w:lvl>
+    <w:lvl w:ilvl="6" w:tplc="0409000F" w:tentative="1">
+      <w:start w:val="1"/>
+      <w:numFmt w:val="decimal"/>
+      <w:lvlText w:val="%7."/>
+      <w:lvlJc w:val="left"/>
+      <w:pPr>
+        <w:ind w:left="5040" w:hanging="360"/>
+      </w:pPr>
+    </w:lvl>
+    <w:lvl w:ilvl="7" w:tplc="04090019" w:tentative="1">
+      <w:start w:val="1"/>
+      <w:numFmt w:val="lowerLetter"/>
+      <w:lvlText w:val="%8."/>
+      <w:lvlJc w:val="left"/>
+      <w:pPr>
+        <w:ind w:left="5760" w:hanging="360"/>
+      </w:pPr>
+    </w:lvl>
+    <w:lvl w:ilvl="8" w:tplc="0409001B" w:tentative="1">
+      <w:start w:val="1"/>
+      <w:numFmt w:val="lowerRoman"/>
+      <w:lvlText w:val="%9."/>
+      <w:lvlJc w:val="right"/>
+      <w:pPr>
+        <w:ind w:left="6480" w:hanging="180"/>
+      </w:pPr>
+    </w:lvl>
+  </w:abstractNum>
+  <w:abstractNum w:abstractNumId="1" w15:restartNumberingAfterBreak="0">
+    <w:nsid w:val="1FFF3A1A"/>
+    <w:multiLevelType w:val="hybridMultilevel"/>
+    <w:tmpl w:val="C6483600"/>
+    <w:lvl w:ilvl="0" w:tplc="04090015">
+      <w:start w:val="1"/>
+      <w:numFmt w:val="upperLetter"/>
+      <w:lvlText w:val="%1."/>
+      <w:lvlJc w:val="left"/>
+      <w:pPr>
+        <w:ind w:left="720" w:hanging="360"/>
+      </w:pPr>
+      <w:rPr>
+        <w:rFonts w:hint="default"/>
+      </w:rPr>
+    </w:lvl>
+    <w:lvl w:ilvl="1" w:tplc="04090019" w:tentative="1">
+      <w:start w:val="1"/>
+      <w:numFmt w:val="lowerLetter"/>
+      <w:lvlText w:val="%2."/>
+      <w:lvlJc w:val="left"/>
+      <w:pPr>
+        <w:ind w:left="1440" w:hanging="360"/>
+      </w:pPr>
+    </w:lvl>
+    <w:lvl w:ilvl="2" w:tplc="0409001B" w:tentative="1">
+      <w:start w:val="1"/>
+      <w:numFmt w:val="lowerRoman"/>
+      <w:lvlText w:val="%3."/>
+      <w:lvlJc w:val="right"/>
+      <w:pPr>
+        <w:ind w:left="2160" w:hanging="180"/>
+      </w:pPr>
+    </w:lvl>
+    <w:lvl w:ilvl="3" w:tplc="0409000F" w:tentative="1">
+      <w:start w:val="1"/>
+      <w:numFmt w:val="decimal"/>
+      <w:lvlText w:val="%4."/>
+      <w:lvlJc w:val="left"/>
+      <w:pPr>
+        <w:ind w:left="2880" w:hanging="360"/>
+      </w:pPr>
+    </w:lvl>
+    <w:lvl w:ilvl="4" w:tplc="04090019" w:tentative="1">
+      <w:start w:val="1"/>
+      <w:numFmt w:val="lowerLetter"/>
+      <w:lvlText w:val="%5."/>
+      <w:lvlJc w:val="left"/>
+      <w:pPr>
+        <w:ind w:left="3600" w:hanging="360"/>
+      </w:pPr>
+    </w:lvl>
+    <w:lvl w:ilvl="5" w:tplc="0409001B" w:tentative="1">
+      <w:start w:val="1"/>
+      <w:numFmt w:val="lowerRoman"/>
+      <w:lvlText w:val="%6."/>
+      <w:lvlJc w:val="right"/>
+      <w:pPr>
+        <w:ind w:left="4320" w:hanging="180"/>
+      </w:pPr>
+    </w:lvl>
+    <w:lvl w:ilvl="6" w:tplc="0409000F" w:tentative="1">
+      <w:start w:val="1"/>
+      <w:numFmt w:val="decimal"/>
+      <w:lvlText w:val="%7."/>
+      <w:lvlJc w:val="left"/>
+      <w:pPr>
+        <w:ind w:left="5040" w:hanging="360"/>
+      </w:pPr>
+    </w:lvl>
+    <w:lvl w:ilvl="7" w:tplc="04090019" w:tentative="1">
+      <w:start w:val="1"/>
+      <w:numFmt w:val="lowerLetter"/>
+      <w:lvlText w:val="%8."/>
+      <w:lvlJc w:val="left"/>
+      <w:pPr>
+        <w:ind w:left="5760" w:hanging="360"/>
+      </w:pPr>
+    </w:lvl>
+    <w:lvl w:ilvl="8" w:tplc="0409001B" w:tentative="1">
+      <w:start w:val="1"/>
+      <w:numFmt w:val="lowerRoman"/>
+      <w:lvlText w:val="%9."/>
+      <w:lvlJc w:val="right"/>
+      <w:pPr>
+        <w:ind w:left="6480" w:hanging="180"/>
+      </w:pPr>
+    </w:lvl>
+  </w:abstractNum>
+  <w:abstractNum w:abstractNumId="2" w15:restartNumberingAfterBreak="0">
     <w:nsid w:val="284B07D8"/>
     <w:multiLevelType w:val="hybridMultilevel"/>
     <w:tmpl w:val="39D4D970"/>
@@ -2527,7 +3295,7 @@
       </w:rPr>
     </w:lvl>
   </w:abstractNum>
-  <w:abstractNum w:abstractNumId="1" w15:restartNumberingAfterBreak="0">
+  <w:abstractNum w:abstractNumId="3" w15:restartNumberingAfterBreak="0">
     <w:nsid w:val="396810D7"/>
     <w:multiLevelType w:val="hybridMultilevel"/>
     <w:tmpl w:val="CA6403CE"/>
@@ -2616,7 +3384,317 @@
       </w:pPr>
     </w:lvl>
   </w:abstractNum>
-  <w:abstractNum w:abstractNumId="2" w15:restartNumberingAfterBreak="0">
+  <w:abstractNum w:abstractNumId="4" w15:restartNumberingAfterBreak="0">
+    <w:nsid w:val="58C82A7A"/>
+    <w:multiLevelType w:val="hybridMultilevel"/>
+    <w:tmpl w:val="184A5206"/>
+    <w:lvl w:ilvl="0" w:tplc="459C071C">
+      <w:start w:val="1"/>
+      <w:numFmt w:val="upperLetter"/>
+      <w:lvlText w:val="%1."/>
+      <w:lvlJc w:val="left"/>
+      <w:pPr>
+        <w:ind w:left="1800" w:hanging="360"/>
+      </w:pPr>
+      <w:rPr>
+        <w:rFonts w:hint="default"/>
+      </w:rPr>
+    </w:lvl>
+    <w:lvl w:ilvl="1" w:tplc="04090019" w:tentative="1">
+      <w:start w:val="1"/>
+      <w:numFmt w:val="lowerLetter"/>
+      <w:lvlText w:val="%2."/>
+      <w:lvlJc w:val="left"/>
+      <w:pPr>
+        <w:ind w:left="2520" w:hanging="360"/>
+      </w:pPr>
+    </w:lvl>
+    <w:lvl w:ilvl="2" w:tplc="0409001B" w:tentative="1">
+      <w:start w:val="1"/>
+      <w:numFmt w:val="lowerRoman"/>
+      <w:lvlText w:val="%3."/>
+      <w:lvlJc w:val="right"/>
+      <w:pPr>
+        <w:ind w:left="3240" w:hanging="180"/>
+      </w:pPr>
+    </w:lvl>
+    <w:lvl w:ilvl="3" w:tplc="0409000F" w:tentative="1">
+      <w:start w:val="1"/>
+      <w:numFmt w:val="decimal"/>
+      <w:lvlText w:val="%4."/>
+      <w:lvlJc w:val="left"/>
+      <w:pPr>
+        <w:ind w:left="3960" w:hanging="360"/>
+      </w:pPr>
+    </w:lvl>
+    <w:lvl w:ilvl="4" w:tplc="04090019" w:tentative="1">
+      <w:start w:val="1"/>
+      <w:numFmt w:val="lowerLetter"/>
+      <w:lvlText w:val="%5."/>
+      <w:lvlJc w:val="left"/>
+      <w:pPr>
+        <w:ind w:left="4680" w:hanging="360"/>
+      </w:pPr>
+    </w:lvl>
+    <w:lvl w:ilvl="5" w:tplc="0409001B" w:tentative="1">
+      <w:start w:val="1"/>
+      <w:numFmt w:val="lowerRoman"/>
+      <w:lvlText w:val="%6."/>
+      <w:lvlJc w:val="right"/>
+      <w:pPr>
+        <w:ind w:left="5400" w:hanging="180"/>
+      </w:pPr>
+    </w:lvl>
+    <w:lvl w:ilvl="6" w:tplc="0409000F" w:tentative="1">
+      <w:start w:val="1"/>
+      <w:numFmt w:val="decimal"/>
+      <w:lvlText w:val="%7."/>
+      <w:lvlJc w:val="left"/>
+      <w:pPr>
+        <w:ind w:left="6120" w:hanging="360"/>
+      </w:pPr>
+    </w:lvl>
+    <w:lvl w:ilvl="7" w:tplc="04090019" w:tentative="1">
+      <w:start w:val="1"/>
+      <w:numFmt w:val="lowerLetter"/>
+      <w:lvlText w:val="%8."/>
+      <w:lvlJc w:val="left"/>
+      <w:pPr>
+        <w:ind w:left="6840" w:hanging="360"/>
+      </w:pPr>
+    </w:lvl>
+    <w:lvl w:ilvl="8" w:tplc="0409001B" w:tentative="1">
+      <w:start w:val="1"/>
+      <w:numFmt w:val="lowerRoman"/>
+      <w:lvlText w:val="%9."/>
+      <w:lvlJc w:val="right"/>
+      <w:pPr>
+        <w:ind w:left="7560" w:hanging="180"/>
+      </w:pPr>
+    </w:lvl>
+  </w:abstractNum>
+  <w:abstractNum w:abstractNumId="5" w15:restartNumberingAfterBreak="0">
+    <w:nsid w:val="619554B1"/>
+    <w:multiLevelType w:val="hybridMultilevel"/>
+    <w:tmpl w:val="BEDA5080"/>
+    <w:lvl w:ilvl="0" w:tplc="D804BA82">
+      <w:start w:val="1"/>
+      <w:numFmt w:val="bullet"/>
+      <w:lvlText w:val="•"/>
+      <w:lvlJc w:val="left"/>
+      <w:pPr>
+        <w:tabs>
+          <w:tab w:val="num" w:pos="720"/>
+        </w:tabs>
+        <w:ind w:left="720" w:hanging="360"/>
+      </w:pPr>
+      <w:rPr>
+        <w:rFonts w:ascii="Times New Roman" w:hAnsi="Times New Roman" w:hint="default"/>
+      </w:rPr>
+    </w:lvl>
+    <w:lvl w:ilvl="1" w:tplc="A22E5946">
+      <w:numFmt w:val="none"/>
+      <w:lvlText w:val=""/>
+      <w:lvlJc w:val="left"/>
+      <w:pPr>
+        <w:tabs>
+          <w:tab w:val="num" w:pos="360"/>
+        </w:tabs>
+      </w:pPr>
+    </w:lvl>
+    <w:lvl w:ilvl="2" w:tplc="589A843C" w:tentative="1">
+      <w:start w:val="1"/>
+      <w:numFmt w:val="bullet"/>
+      <w:lvlText w:val="•"/>
+      <w:lvlJc w:val="left"/>
+      <w:pPr>
+        <w:tabs>
+          <w:tab w:val="num" w:pos="2160"/>
+        </w:tabs>
+        <w:ind w:left="2160" w:hanging="360"/>
+      </w:pPr>
+      <w:rPr>
+        <w:rFonts w:ascii="Times New Roman" w:hAnsi="Times New Roman" w:hint="default"/>
+      </w:rPr>
+    </w:lvl>
+    <w:lvl w:ilvl="3" w:tplc="7FF45332" w:tentative="1">
+      <w:start w:val="1"/>
+      <w:numFmt w:val="bullet"/>
+      <w:lvlText w:val="•"/>
+      <w:lvlJc w:val="left"/>
+      <w:pPr>
+        <w:tabs>
+          <w:tab w:val="num" w:pos="2880"/>
+        </w:tabs>
+        <w:ind w:left="2880" w:hanging="360"/>
+      </w:pPr>
+      <w:rPr>
+        <w:rFonts w:ascii="Times New Roman" w:hAnsi="Times New Roman" w:hint="default"/>
+      </w:rPr>
+    </w:lvl>
+    <w:lvl w:ilvl="4" w:tplc="2B9EA4AC" w:tentative="1">
+      <w:start w:val="1"/>
+      <w:numFmt w:val="bullet"/>
+      <w:lvlText w:val="•"/>
+      <w:lvlJc w:val="left"/>
+      <w:pPr>
+        <w:tabs>
+          <w:tab w:val="num" w:pos="3600"/>
+        </w:tabs>
+        <w:ind w:left="3600" w:hanging="360"/>
+      </w:pPr>
+      <w:rPr>
+        <w:rFonts w:ascii="Times New Roman" w:hAnsi="Times New Roman" w:hint="default"/>
+      </w:rPr>
+    </w:lvl>
+    <w:lvl w:ilvl="5" w:tplc="EF1CC9CC" w:tentative="1">
+      <w:start w:val="1"/>
+      <w:numFmt w:val="bullet"/>
+      <w:lvlText w:val="•"/>
+      <w:lvlJc w:val="left"/>
+      <w:pPr>
+        <w:tabs>
+          <w:tab w:val="num" w:pos="4320"/>
+        </w:tabs>
+        <w:ind w:left="4320" w:hanging="360"/>
+      </w:pPr>
+      <w:rPr>
+        <w:rFonts w:ascii="Times New Roman" w:hAnsi="Times New Roman" w:hint="default"/>
+      </w:rPr>
+    </w:lvl>
+    <w:lvl w:ilvl="6" w:tplc="472272AE" w:tentative="1">
+      <w:start w:val="1"/>
+      <w:numFmt w:val="bullet"/>
+      <w:lvlText w:val="•"/>
+      <w:lvlJc w:val="left"/>
+      <w:pPr>
+        <w:tabs>
+          <w:tab w:val="num" w:pos="5040"/>
+        </w:tabs>
+        <w:ind w:left="5040" w:hanging="360"/>
+      </w:pPr>
+      <w:rPr>
+        <w:rFonts w:ascii="Times New Roman" w:hAnsi="Times New Roman" w:hint="default"/>
+      </w:rPr>
+    </w:lvl>
+    <w:lvl w:ilvl="7" w:tplc="111CE4B0" w:tentative="1">
+      <w:start w:val="1"/>
+      <w:numFmt w:val="bullet"/>
+      <w:lvlText w:val="•"/>
+      <w:lvlJc w:val="left"/>
+      <w:pPr>
+        <w:tabs>
+          <w:tab w:val="num" w:pos="5760"/>
+        </w:tabs>
+        <w:ind w:left="5760" w:hanging="360"/>
+      </w:pPr>
+      <w:rPr>
+        <w:rFonts w:ascii="Times New Roman" w:hAnsi="Times New Roman" w:hint="default"/>
+      </w:rPr>
+    </w:lvl>
+    <w:lvl w:ilvl="8" w:tplc="F252EABE" w:tentative="1">
+      <w:start w:val="1"/>
+      <w:numFmt w:val="bullet"/>
+      <w:lvlText w:val="•"/>
+      <w:lvlJc w:val="left"/>
+      <w:pPr>
+        <w:tabs>
+          <w:tab w:val="num" w:pos="6480"/>
+        </w:tabs>
+        <w:ind w:left="6480" w:hanging="360"/>
+      </w:pPr>
+      <w:rPr>
+        <w:rFonts w:ascii="Times New Roman" w:hAnsi="Times New Roman" w:hint="default"/>
+      </w:rPr>
+    </w:lvl>
+  </w:abstractNum>
+  <w:abstractNum w:abstractNumId="6" w15:restartNumberingAfterBreak="0">
+    <w:nsid w:val="690064AC"/>
+    <w:multiLevelType w:val="multilevel"/>
+    <w:tmpl w:val="0409001D"/>
+    <w:lvl w:ilvl="0">
+      <w:start w:val="1"/>
+      <w:numFmt w:val="decimal"/>
+      <w:lvlText w:val="%1)"/>
+      <w:lvlJc w:val="left"/>
+      <w:pPr>
+        <w:ind w:left="360" w:hanging="360"/>
+      </w:pPr>
+    </w:lvl>
+    <w:lvl w:ilvl="1">
+      <w:start w:val="1"/>
+      <w:numFmt w:val="lowerLetter"/>
+      <w:lvlText w:val="%2)"/>
+      <w:lvlJc w:val="left"/>
+      <w:pPr>
+        <w:ind w:left="720" w:hanging="360"/>
+      </w:pPr>
+    </w:lvl>
+    <w:lvl w:ilvl="2">
+      <w:start w:val="1"/>
+      <w:numFmt w:val="lowerRoman"/>
+      <w:lvlText w:val="%3)"/>
+      <w:lvlJc w:val="left"/>
+      <w:pPr>
+        <w:ind w:left="1080" w:hanging="360"/>
+      </w:pPr>
+    </w:lvl>
+    <w:lvl w:ilvl="3">
+      <w:start w:val="1"/>
+      <w:numFmt w:val="decimal"/>
+      <w:lvlText w:val="(%4)"/>
+      <w:lvlJc w:val="left"/>
+      <w:pPr>
+        <w:ind w:left="1440" w:hanging="360"/>
+      </w:pPr>
+    </w:lvl>
+    <w:lvl w:ilvl="4">
+      <w:start w:val="1"/>
+      <w:numFmt w:val="lowerLetter"/>
+      <w:lvlText w:val="(%5)"/>
+      <w:lvlJc w:val="left"/>
+      <w:pPr>
+        <w:ind w:left="1800" w:hanging="360"/>
+      </w:pPr>
+    </w:lvl>
+    <w:lvl w:ilvl="5">
+      <w:start w:val="1"/>
+      <w:numFmt w:val="lowerRoman"/>
+      <w:lvlText w:val="(%6)"/>
+      <w:lvlJc w:val="left"/>
+      <w:pPr>
+        <w:ind w:left="2160" w:hanging="360"/>
+      </w:pPr>
+    </w:lvl>
+    <w:lvl w:ilvl="6">
+      <w:start w:val="1"/>
+      <w:numFmt w:val="decimal"/>
+      <w:lvlText w:val="%7."/>
+      <w:lvlJc w:val="left"/>
+      <w:pPr>
+        <w:ind w:left="2520" w:hanging="360"/>
+      </w:pPr>
+    </w:lvl>
+    <w:lvl w:ilvl="7">
+      <w:start w:val="1"/>
+      <w:numFmt w:val="lowerLetter"/>
+      <w:lvlText w:val="%8."/>
+      <w:lvlJc w:val="left"/>
+      <w:pPr>
+        <w:ind w:left="2880" w:hanging="360"/>
+      </w:pPr>
+    </w:lvl>
+    <w:lvl w:ilvl="8">
+      <w:start w:val="1"/>
+      <w:numFmt w:val="lowerRoman"/>
+      <w:lvlText w:val="%9."/>
+      <w:lvlJc w:val="left"/>
+      <w:pPr>
+        <w:ind w:left="3240" w:hanging="360"/>
+      </w:pPr>
+    </w:lvl>
+  </w:abstractNum>
+  <w:abstractNum w:abstractNumId="7" w15:restartNumberingAfterBreak="0">
     <w:nsid w:val="6B450579"/>
     <w:multiLevelType w:val="hybridMultilevel"/>
     <w:tmpl w:val="278EFC2C"/>
@@ -2729,13 +3807,117 @@
       </w:rPr>
     </w:lvl>
   </w:abstractNum>
+  <w:abstractNum w:abstractNumId="8" w15:restartNumberingAfterBreak="0">
+    <w:nsid w:val="6B7414FF"/>
+    <w:multiLevelType w:val="multilevel"/>
+    <w:tmpl w:val="0409001D"/>
+    <w:lvl w:ilvl="0">
+      <w:start w:val="1"/>
+      <w:numFmt w:val="decimal"/>
+      <w:lvlText w:val="%1)"/>
+      <w:lvlJc w:val="left"/>
+      <w:pPr>
+        <w:ind w:left="360" w:hanging="360"/>
+      </w:pPr>
+    </w:lvl>
+    <w:lvl w:ilvl="1">
+      <w:start w:val="1"/>
+      <w:numFmt w:val="lowerLetter"/>
+      <w:lvlText w:val="%2)"/>
+      <w:lvlJc w:val="left"/>
+      <w:pPr>
+        <w:ind w:left="720" w:hanging="360"/>
+      </w:pPr>
+    </w:lvl>
+    <w:lvl w:ilvl="2">
+      <w:start w:val="1"/>
+      <w:numFmt w:val="lowerRoman"/>
+      <w:lvlText w:val="%3)"/>
+      <w:lvlJc w:val="left"/>
+      <w:pPr>
+        <w:ind w:left="1080" w:hanging="360"/>
+      </w:pPr>
+    </w:lvl>
+    <w:lvl w:ilvl="3">
+      <w:start w:val="1"/>
+      <w:numFmt w:val="decimal"/>
+      <w:lvlText w:val="(%4)"/>
+      <w:lvlJc w:val="left"/>
+      <w:pPr>
+        <w:ind w:left="1440" w:hanging="360"/>
+      </w:pPr>
+    </w:lvl>
+    <w:lvl w:ilvl="4">
+      <w:start w:val="1"/>
+      <w:numFmt w:val="lowerLetter"/>
+      <w:lvlText w:val="(%5)"/>
+      <w:lvlJc w:val="left"/>
+      <w:pPr>
+        <w:ind w:left="1800" w:hanging="360"/>
+      </w:pPr>
+    </w:lvl>
+    <w:lvl w:ilvl="5">
+      <w:start w:val="1"/>
+      <w:numFmt w:val="lowerRoman"/>
+      <w:lvlText w:val="(%6)"/>
+      <w:lvlJc w:val="left"/>
+      <w:pPr>
+        <w:ind w:left="2160" w:hanging="360"/>
+      </w:pPr>
+    </w:lvl>
+    <w:lvl w:ilvl="6">
+      <w:start w:val="1"/>
+      <w:numFmt w:val="decimal"/>
+      <w:lvlText w:val="%7."/>
+      <w:lvlJc w:val="left"/>
+      <w:pPr>
+        <w:ind w:left="2520" w:hanging="360"/>
+      </w:pPr>
+    </w:lvl>
+    <w:lvl w:ilvl="7">
+      <w:start w:val="1"/>
+      <w:numFmt w:val="lowerLetter"/>
+      <w:lvlText w:val="%8."/>
+      <w:lvlJc w:val="left"/>
+      <w:pPr>
+        <w:ind w:left="2880" w:hanging="360"/>
+      </w:pPr>
+    </w:lvl>
+    <w:lvl w:ilvl="8">
+      <w:start w:val="1"/>
+      <w:numFmt w:val="lowerRoman"/>
+      <w:lvlText w:val="%9."/>
+      <w:lvlJc w:val="left"/>
+      <w:pPr>
+        <w:ind w:left="3240" w:hanging="360"/>
+      </w:pPr>
+    </w:lvl>
+  </w:abstractNum>
   <w:num w:numId="1">
+    <w:abstractNumId w:val="7"/>
+  </w:num>
+  <w:num w:numId="2">
     <w:abstractNumId w:val="2"/>
   </w:num>
-  <w:num w:numId="2">
+  <w:num w:numId="3">
+    <w:abstractNumId w:val="3"/>
+  </w:num>
+  <w:num w:numId="4">
     <w:abstractNumId w:val="0"/>
   </w:num>
-  <w:num w:numId="3">
+  <w:num w:numId="5">
+    <w:abstractNumId w:val="4"/>
+  </w:num>
+  <w:num w:numId="6">
+    <w:abstractNumId w:val="5"/>
+  </w:num>
+  <w:num w:numId="7">
+    <w:abstractNumId w:val="6"/>
+  </w:num>
+  <w:num w:numId="8">
+    <w:abstractNumId w:val="8"/>
+  </w:num>
+  <w:num w:numId="9">
     <w:abstractNumId w:val="1"/>
   </w:num>
 </w:numbering>
@@ -3137,7 +4319,6 @@
   <w:style w:type="character" w:default="1" w:styleId="DefaultParagraphFont">
     <w:name w:val="Default Paragraph Font"/>
     <w:uiPriority w:val="1"/>
-    <w:semiHidden/>
     <w:unhideWhenUsed/>
   </w:style>
   <w:style w:type="table" w:default="1" w:styleId="TableNormal">
@@ -3213,6 +4394,17 @@
       <w:ind w:left="720"/>
       <w:contextualSpacing/>
     </w:pPr>
+  </w:style>
+  <w:style w:type="character" w:styleId="Hyperlink">
+    <w:name w:val="Hyperlink"/>
+    <w:basedOn w:val="DefaultParagraphFont"/>
+    <w:uiPriority w:val="99"/>
+    <w:unhideWhenUsed/>
+    <w:rsid w:val="0061533E"/>
+    <w:rPr>
+      <w:color w:val="0563C1" w:themeColor="hyperlink"/>
+      <w:u w:val="single"/>
+    </w:rPr>
   </w:style>
 </w:styles>
 </file>

</xml_diff>

<commit_message>
Partial response to reflective question 2 for class on February 24, 2020
</commit_message>
<xml_diff>
--- a/Assignments/POLS6320_2020_Spring_Journal_Townes_v00.docx
+++ b/Assignments/POLS6320_2020_Spring_Journal_Townes_v00.docx
@@ -2440,8 +2440,178 @@
         <w:spacing w:line="276" w:lineRule="auto"/>
         <w:ind w:left="360"/>
       </w:pPr>
-      <w:bookmarkStart w:id="0" w:name="_GoBack"/>
-      <w:bookmarkEnd w:id="0"/>
+      <w:r>
+        <w:t>Based on the what’s presented in the text, it’s difficult to know if Weber’s life experience influenced his theoretical approach.</w:t>
+      </w:r>
+      <w:r>
+        <w:t xml:space="preserve">  The text leaves the impression that many members of Weber’s family were in positions of authority in both government and religious organizations.  One can only assume that Weber was cognizant of this fact.  This may have focused his intellectual curiosity and motivated him to offer a theory that connected the two worlds.</w:t>
+      </w:r>
+    </w:p>
+    <w:p>
+      <w:pPr>
+        <w:spacing w:line="276" w:lineRule="auto"/>
+        <w:ind w:left="360"/>
+      </w:pPr>
+    </w:p>
+    <w:p>
+      <w:pPr>
+        <w:spacing w:line="276" w:lineRule="auto"/>
+        <w:ind w:left="360"/>
+      </w:pPr>
+      <w:r>
+        <w:t>Weber</w:t>
+      </w:r>
+      <w:r>
+        <w:t>’s</w:t>
+      </w:r>
+      <w:r>
+        <w:t xml:space="preserve"> theory was focused on social action and explaining purposive individual actions in a social context.  </w:t>
+      </w:r>
+      <w:proofErr w:type="gramStart"/>
+      <w:r>
+        <w:t>According to</w:t>
+      </w:r>
+      <w:proofErr w:type="gramEnd"/>
+      <w:r>
+        <w:t xml:space="preserve"> Weber, such action can be best understood in the context of societal rationalization, which </w:t>
+      </w:r>
+      <w:r>
+        <w:t xml:space="preserve">can be described as the natural </w:t>
+      </w:r>
+      <w:r>
+        <w:t>tendency of</w:t>
+      </w:r>
+      <w:r>
+        <w:t xml:space="preserve"> society to progress from using tradition to scientific reason as the basis for organizing and controlling its members</w:t>
+      </w:r>
+      <w:r>
+        <w:t xml:space="preserve">.  </w:t>
+      </w:r>
+      <w:r>
+        <w:t xml:space="preserve">When a society undergoes </w:t>
+      </w:r>
+      <w:proofErr w:type="gramStart"/>
+      <w:r>
+        <w:t>r</w:t>
+      </w:r>
+      <w:r>
+        <w:t>ationalization</w:t>
+      </w:r>
+      <w:proofErr w:type="gramEnd"/>
+      <w:r>
+        <w:t xml:space="preserve"> </w:t>
+      </w:r>
+      <w:r>
+        <w:t>it focuses more on</w:t>
+      </w:r>
+      <w:r>
+        <w:t xml:space="preserve"> </w:t>
+      </w:r>
+      <w:r>
+        <w:t>increasing</w:t>
+      </w:r>
+      <w:r>
+        <w:t xml:space="preserve"> </w:t>
+      </w:r>
+      <w:r>
+        <w:t xml:space="preserve">the </w:t>
+      </w:r>
+      <w:r>
+        <w:t>efficiency, predictability, and calculability of social outcomes.</w:t>
+      </w:r>
+      <w:r>
+        <w:t xml:space="preserve">  But the methods and tools used to achieve this have a dehumanizing effect on society.  </w:t>
+      </w:r>
+      <w:r>
+        <w:t xml:space="preserve">The process of rationalization can be observed in the various forms of </w:t>
+      </w:r>
+      <w:r>
+        <w:t>domination</w:t>
+      </w:r>
+      <w:r>
+        <w:t xml:space="preserve"> used by societies</w:t>
+      </w:r>
+      <w:r>
+        <w:t xml:space="preserve">.  Domination is the exercise of power perceived as legitimate by social norms and comes in two forms – domination based constellations of interest and domination based on authority. </w:t>
+      </w:r>
+      <w:r>
+        <w:t xml:space="preserve"> </w:t>
+      </w:r>
+      <w:r>
+        <w:t>Authority-based domination manifests itself in the form of government structure and bureaucratic organizations.</w:t>
+      </w:r>
+      <w:r>
+        <w:t xml:space="preserve">  The legitimacy of authority-based domination is derived from charisma, tradition, and legality.  The process of rationalization is not </w:t>
+      </w:r>
+      <w:proofErr w:type="spellStart"/>
+      <w:r>
+        <w:t>unilinear</w:t>
+      </w:r>
+      <w:proofErr w:type="spellEnd"/>
+      <w:r>
+        <w:t>.  It is often punctuated by reversions to domination legitimized by charisma and tradition.</w:t>
+      </w:r>
+    </w:p>
+    <w:p>
+      <w:pPr>
+        <w:spacing w:line="276" w:lineRule="auto"/>
+        <w:ind w:left="360"/>
+      </w:pPr>
+    </w:p>
+    <w:p>
+      <w:pPr>
+        <w:spacing w:line="276" w:lineRule="auto"/>
+        <w:ind w:left="360"/>
+      </w:pPr>
+      <w:r>
+        <w:t>Weber’s theory does by in large seem to reflect my own experience with organizations, I’m not sure that I completely by it.</w:t>
+      </w:r>
+      <w:r>
+        <w:t xml:space="preserve">  By analogy,</w:t>
+      </w:r>
+      <w:r>
+        <w:t xml:space="preserve"> the Ptolemaic mode</w:t>
+      </w:r>
+      <w:r>
+        <w:t>l of the solar system provided an explanation for the movement of celestial bodies but end the end proved to be completely wrong.  Weber’s theory seems to suggest that over time a society would completely move away from authority-based domination legitimized by charisma and tradition to legitimization by legality.  But in my experience, this is not the case.  In fact,</w:t>
+      </w:r>
+      <w:r>
+        <w:t xml:space="preserve"> three forms of legitimization</w:t>
+      </w:r>
+      <w:r>
+        <w:t xml:space="preserve"> seem to co-exist.  </w:t>
+      </w:r>
+      <w:r>
+        <w:lastRenderedPageBreak/>
+        <w:t>L</w:t>
+      </w:r>
+      <w:r>
+        <w:t>egality is often used to buttress authority-based domination legitimized by charisma and tradition.</w:t>
+      </w:r>
+      <w:r>
+        <w:t xml:space="preserve">  Tradition can be used to temper domination legitimized by legality.</w:t>
+      </w:r>
+    </w:p>
+    <w:p>
+      <w:pPr>
+        <w:spacing w:line="276" w:lineRule="auto"/>
+        <w:ind w:left="360"/>
+      </w:pPr>
+    </w:p>
+    <w:p>
+      <w:pPr>
+        <w:spacing w:line="276" w:lineRule="auto"/>
+        <w:ind w:left="360"/>
+      </w:pPr>
+      <w:r>
+        <w:t xml:space="preserve">Subordinates can possibly use </w:t>
+      </w:r>
+      <w:r>
+        <w:t xml:space="preserve">Weber’s framework </w:t>
+      </w:r>
+      <w:r>
+        <w:t>to identify ways of either supporting or undermining colleagues and managers.  This can be done by identifying their source of legitimacy and either reinforcing or attacking it.  Managers can possibly use Weber’s framework to identify where threats to their authority may manifest and take appropriate actions to prevent or curtail them.</w:t>
+      </w:r>
     </w:p>
     <w:p>
       <w:pPr>
@@ -2550,6 +2720,8 @@
         <w:spacing w:line="276" w:lineRule="auto"/>
         <w:ind w:left="360"/>
       </w:pPr>
+      <w:bookmarkStart w:id="0" w:name="_GoBack"/>
+      <w:bookmarkEnd w:id="0"/>
     </w:p>
     <w:p>
       <w:pPr>
@@ -2689,6 +2861,7 @@
         <w:spacing w:line="276" w:lineRule="auto"/>
       </w:pPr>
       <w:r>
+        <w:lastRenderedPageBreak/>
         <w:t>Compare Charlie’s organizational work life with the pharmacists highlighted in the article. A new “Modern Times” brought to you by AI and performance metrics?</w:t>
       </w:r>
     </w:p>
@@ -2990,7 +3163,7 @@
       <w:rPr>
         <w:noProof/>
       </w:rPr>
-      <w:t>11</w:t>
+      <w:t>12</w:t>
     </w:r>
     <w:r>
       <w:rPr>
@@ -4319,6 +4492,7 @@
   <w:style w:type="character" w:default="1" w:styleId="DefaultParagraphFont">
     <w:name w:val="Default Paragraph Font"/>
     <w:uiPriority w:val="1"/>
+    <w:semiHidden/>
     <w:unhideWhenUsed/>
   </w:style>
   <w:style w:type="table" w:default="1" w:styleId="TableNormal">

</xml_diff>

<commit_message>
Added reflective journal responses for all questions except Modern Times, Taylor, and Gulick
</commit_message>
<xml_diff>
--- a/Assignments/POLS6320_2020_Spring_Journal_Townes_v00.docx
+++ b/Assignments/POLS6320_2020_Spring_Journal_Townes_v00.docx
@@ -2439,6 +2439,21 @@
       <w:pPr>
         <w:spacing w:line="276" w:lineRule="auto"/>
         <w:ind w:left="360"/>
+        <w:rPr>
+          <w:u w:val="single"/>
+        </w:rPr>
+      </w:pPr>
+      <w:r>
+        <w:rPr>
+          <w:u w:val="single"/>
+        </w:rPr>
+        <w:t>Max Weber</w:t>
+      </w:r>
+    </w:p>
+    <w:p>
+      <w:pPr>
+        <w:spacing w:line="276" w:lineRule="auto"/>
+        <w:ind w:left="360"/>
       </w:pPr>
       <w:r>
         <w:t>Based on the what’s presented in the text, it’s difficult to know if Weber’s life experience influenced his theoretical approach.</w:t>
@@ -2573,7 +2588,11 @@
         <w:t xml:space="preserve"> the Ptolemaic mode</w:t>
       </w:r>
       <w:r>
-        <w:t>l of the solar system provided an explanation for the movement of celestial bodies but end the end proved to be completely wrong.  Weber’s theory seems to suggest that over time a society would completely move away from authority-based domination legitimized by charisma and tradition to legitimization by legality.  But in my experience, this is not the case.  In fact,</w:t>
+        <w:t xml:space="preserve">l of the solar system provided an explanation for the movement of celestial bodies but end the end proved to be completely wrong.  Weber’s theory seems to suggest that over time a society would completely move away from authority-based domination legitimized by charisma and tradition to legitimization by legality.  But </w:t>
+      </w:r>
+      <w:r>
+        <w:lastRenderedPageBreak/>
+        <w:t>in my experience, this is not the case.  In fact,</w:t>
       </w:r>
       <w:r>
         <w:t xml:space="preserve"> three forms of legitimization</w:t>
@@ -2582,7 +2601,6 @@
         <w:t xml:space="preserve"> seem to co-exist.  </w:t>
       </w:r>
       <w:r>
-        <w:lastRenderedPageBreak/>
         <w:t>L</w:t>
       </w:r>
       <w:r>
@@ -2612,6 +2630,14 @@
       <w:r>
         <w:t>to identify ways of either supporting or undermining colleagues and managers.  This can be done by identifying their source of legitimacy and either reinforcing or attacking it.  Managers can possibly use Weber’s framework to identify where threats to their authority may manifest and take appropriate actions to prevent or curtail them.</w:t>
       </w:r>
+    </w:p>
+    <w:p>
+      <w:pPr>
+        <w:spacing w:line="276" w:lineRule="auto"/>
+        <w:ind w:left="360"/>
+      </w:pPr>
+      <w:bookmarkStart w:id="0" w:name="_GoBack"/>
+      <w:bookmarkEnd w:id="0"/>
     </w:p>
     <w:p>
       <w:pPr>
@@ -2720,8 +2746,71 @@
         <w:spacing w:line="276" w:lineRule="auto"/>
         <w:ind w:left="360"/>
       </w:pPr>
-      <w:bookmarkStart w:id="0" w:name="_GoBack"/>
-      <w:bookmarkEnd w:id="0"/>
+      <w:r>
+        <w:t>Saint Louis University has units that exemplify each of the qua</w:t>
+      </w:r>
+      <w:r>
+        <w:t>drants of the organizational design map</w:t>
+      </w:r>
+      <w:r>
+        <w:t>.  The human resources department and the school of medicine fit the classic bureaucracy.  The office of the vice president for research (OVPR) aligns with the planning quadrant. I suspect that the office of corporate and foundation relations exemplifies an open systems approach.  I would imagine that specific academic departments would fall within the human relations quadrant.</w:t>
+      </w:r>
+    </w:p>
+    <w:p>
+      <w:pPr>
+        <w:pStyle w:val="ListParagraph"/>
+        <w:spacing w:line="276" w:lineRule="auto"/>
+        <w:ind w:left="360"/>
+      </w:pPr>
+    </w:p>
+    <w:p>
+      <w:pPr>
+        <w:pStyle w:val="ListParagraph"/>
+        <w:spacing w:line="276" w:lineRule="auto"/>
+        <w:ind w:left="360"/>
+      </w:pPr>
+      <w:r>
+        <w:t xml:space="preserve">I believe the different ways of organizing do explain some of the tensions that arise within the organization.  Each approach gives rise to a different view of how organization is supposed to function.  Moreover, each approach influences the subculture that develops within </w:t>
+      </w:r>
+      <w:r>
+        <w:t>a unit.</w:t>
+      </w:r>
+    </w:p>
+    <w:p>
+      <w:pPr>
+        <w:pStyle w:val="ListParagraph"/>
+        <w:spacing w:line="276" w:lineRule="auto"/>
+        <w:ind w:left="360"/>
+      </w:pPr>
+    </w:p>
+    <w:p>
+      <w:pPr>
+        <w:pStyle w:val="ListParagraph"/>
+        <w:spacing w:line="276" w:lineRule="auto"/>
+        <w:ind w:left="360"/>
+      </w:pPr>
+      <w:r>
+        <w:t>I believe th</w:t>
+      </w:r>
+      <w:r>
+        <w:t>at the values and processes of</w:t>
+      </w:r>
+      <w:r>
+        <w:t xml:space="preserve"> one of the organizational designs does dominate the others but which design dominates is likely depe</w:t>
+      </w:r>
+      <w:r>
+        <w:t>ndent on environment in which the organization</w:t>
+      </w:r>
+      <w:r>
+        <w:t xml:space="preserve"> operates.</w:t>
+      </w:r>
+    </w:p>
+    <w:p>
+      <w:pPr>
+        <w:pStyle w:val="ListParagraph"/>
+        <w:spacing w:line="276" w:lineRule="auto"/>
+        <w:ind w:left="360"/>
+      </w:pPr>
     </w:p>
     <w:p>
       <w:pPr>
@@ -2755,6 +2844,7 @@
         <w:spacing w:line="276" w:lineRule="auto"/>
       </w:pPr>
       <w:r>
+        <w:lastRenderedPageBreak/>
         <w:t>The Democratic Party frames many of its arguments around the second tension – administration is a political process as well as a technical process and bureaucrats need to highlight and defend their expertise.</w:t>
       </w:r>
     </w:p>
@@ -2797,6 +2887,28 @@
         <w:spacing w:line="276" w:lineRule="auto"/>
         <w:ind w:left="360"/>
       </w:pPr>
+      <w:r>
+        <w:t xml:space="preserve">It seems to me that the discourse about what public administration and management should be can be thought of as a type of negotiation.  The two schools of thought can make possibly progress if they attempt to frame their arguments in a way that is more palatable to the other side when engaging with them.  Republicans could frame their position as a desire to leverage the needed expertise of professional bureaucrats </w:t>
+      </w:r>
+      <w:r>
+        <w:t xml:space="preserve">in a way that minimizes the anti-democratic impacts.  Democrats could frame their position as the necessity for professional bureaucrats to engage in the political process to provide accurate </w:t>
+      </w:r>
+      <w:r>
+        <w:t xml:space="preserve">data and information </w:t>
+      </w:r>
+      <w:r>
+        <w:t>to democratically-elected lawmakers to use in making good policy and citizens to use to hold lawmakers accountable in a democratic system.</w:t>
+      </w:r>
+    </w:p>
+    <w:p>
+      <w:pPr>
+        <w:pStyle w:val="ListParagraph"/>
+        <w:spacing w:line="276" w:lineRule="auto"/>
+        <w:ind w:left="360"/>
+      </w:pPr>
+      <w:r>
+        <w:t xml:space="preserve"> </w:t>
+      </w:r>
     </w:p>
     <w:p>
       <w:pPr>
@@ -2861,7 +2973,6 @@
         <w:spacing w:line="276" w:lineRule="auto"/>
       </w:pPr>
       <w:r>
-        <w:lastRenderedPageBreak/>
         <w:t>Compare Charlie’s organizational work life with the pharmacists highlighted in the article. A new “Modern Times” brought to you by AI and performance metrics?</w:t>
       </w:r>
     </w:p>
@@ -2917,7 +3028,7 @@
         <w:spacing w:line="276" w:lineRule="auto"/>
       </w:pPr>
       <w:r>
-        <w:t xml:space="preserve"> Labor discipline breeds over conformity (working to hit a production number rather than quality control) also negatively affecting the relationship between bureaucrat and public</w:t>
+        <w:t>Labor discipline breeds over conformity (working to hit a production number rather than quality control) also negatively affecting the relationship between bureaucrat and public</w:t>
       </w:r>
     </w:p>
     <w:p>
@@ -2957,6 +3068,30 @@
       </w:pPr>
       <w:r>
         <w:t>Response:</w:t>
+      </w:r>
+    </w:p>
+    <w:p>
+      <w:pPr>
+        <w:spacing w:line="276" w:lineRule="auto"/>
+        <w:ind w:left="360"/>
+      </w:pPr>
+      <w:r>
+        <w:t xml:space="preserve">There are several examples from my own experience in organization that illustrate some of the problems with the classical approach to organization. In the office of the vice president for research (OVPR) grants administration often focus on complying with the rules and the objective often gets lost in the discussion.  </w:t>
+      </w:r>
+      <w:proofErr w:type="gramStart"/>
+      <w:r>
+        <w:t>As a result</w:t>
+      </w:r>
+      <w:proofErr w:type="gramEnd"/>
+      <w:r>
+        <w:t xml:space="preserve">, the process generally becomes a frustration for those involved.  As </w:t>
+      </w:r>
+      <w:r>
+        <w:lastRenderedPageBreak/>
+        <w:t xml:space="preserve">an example of co-optation, OVPR recently absorbed Gateway Venture Mentoring Service (GVMS), which was a community organization that provided mentorship to early-stage businesses in the community.  </w:t>
+      </w:r>
+      <w:r>
+        <w:t>Hierarchy inhibiting open communication is also apparent in OVPR.  There is cultural pressure to communicate through the chain of command.  Moreover, senior leadership has demonstrated that they don’t want to hear bad news.</w:t>
       </w:r>
     </w:p>
     <w:p>
@@ -3032,6 +3167,25 @@
         <w:spacing w:line="276" w:lineRule="auto"/>
         <w:ind w:left="360"/>
       </w:pPr>
+      <w:r>
+        <w:t>I don’t believe that the lack of formal organizational hierarchy in the tea party contributed to a strong leader stressing centralized control taking it over.  One could argue that Ronald Reagan was a strong leader</w:t>
+      </w:r>
+      <w:r>
+        <w:t xml:space="preserve"> who took over the Republican party.</w:t>
+      </w:r>
+      <w:r>
+        <w:t xml:space="preserve"> </w:t>
+      </w:r>
+      <w:r>
+        <w:t xml:space="preserve"> The statement that “there is no longer a republican party, just the party of Trump” does not make sense to me.  If a lack of formal organizational hierarchy was the prime factor for Trump’s ascendency, that would suggest that the previous hierarchy of the Republican party was not present which is simply not true.</w:t>
+      </w:r>
+    </w:p>
+    <w:p>
+      <w:pPr>
+        <w:pStyle w:val="ListParagraph"/>
+        <w:spacing w:line="276" w:lineRule="auto"/>
+        <w:ind w:left="360"/>
+      </w:pPr>
     </w:p>
     <w:p>
       <w:pPr>
@@ -3086,6 +3240,35 @@
         <w:spacing w:line="276" w:lineRule="auto"/>
         <w:ind w:left="360"/>
       </w:pPr>
+      <w:r>
+        <w:t xml:space="preserve">The effort of Saint Louis University to balance the efficient delivery of a competitive product and a desire to support individuals and their development has been </w:t>
+      </w:r>
+      <w:r>
+        <w:t>ineffective</w:t>
+      </w:r>
+      <w:r>
+        <w:t>.</w:t>
+      </w:r>
+      <w:r>
+        <w:t xml:space="preserve">  I think this was apparent with the results of the campus climate survey that was conducted a couple of years ago.  Essentially, the organization is trying to serve two masters.  As a Jesuit university, one would think the institution is </w:t>
+      </w:r>
+      <w:proofErr w:type="gramStart"/>
+      <w:r>
+        <w:t>well aware</w:t>
+      </w:r>
+      <w:proofErr w:type="gramEnd"/>
+      <w:r>
+        <w:t xml:space="preserve"> of the Bible’s warning in Matthew 6:24 </w:t>
+      </w:r>
+      <w:r>
+        <w:t xml:space="preserve">(King James Version) </w:t>
+      </w:r>
+      <w:r>
+        <w:t>against such attempts.  “No man can serve two master: for either he will hate the one and love the other, or else he will hold to the one and despise the other.”</w:t>
+      </w:r>
+      <w:r>
+        <w:t xml:space="preserve">  In trying to perform two mutually exclusive tasks, it ended up disappointing performances for both.</w:t>
+      </w:r>
     </w:p>
     <w:sectPr>
       <w:pgSz w:w="12240" w:h="15840"/>
@@ -3163,7 +3346,7 @@
       <w:rPr>
         <w:noProof/>
       </w:rPr>
-      <w:t>12</w:t>
+      <w:t>14</w:t>
     </w:r>
     <w:r>
       <w:rPr>

</xml_diff>

<commit_message>
Add response to question about Modern Times
</commit_message>
<xml_diff>
--- a/Assignments/POLS6320_2020_Spring_Journal_Townes_v00.docx
+++ b/Assignments/POLS6320_2020_Spring_Journal_Townes_v00.docx
@@ -2582,20 +2582,47 @@
         <w:t>Weber’s theory does by in large seem to reflect my own experience with organizations, I’m not sure that I completely by it.</w:t>
       </w:r>
       <w:r>
-        <w:t xml:space="preserve">  By analogy,</w:t>
+        <w:t xml:space="preserve">  </w:t>
+      </w:r>
+      <w:r>
+        <w:t>Just because a theory seems to reflect one’s experience doesn’t necessarily mean that it is correct.  For example,</w:t>
       </w:r>
       <w:r>
         <w:t xml:space="preserve"> the Ptolemaic mode</w:t>
       </w:r>
       <w:r>
-        <w:t xml:space="preserve">l of the solar system provided an explanation for the movement of celestial bodies but end the end proved to be completely wrong.  Weber’s theory seems to suggest that over time a society would completely move away from authority-based domination legitimized by charisma and tradition to legitimization by legality.  But </w:t>
+        <w:t xml:space="preserve">l of the solar system provided an explanation for the movement of celestial bodies </w:t>
+      </w:r>
+      <w:r>
+        <w:t xml:space="preserve">that seemed to account for what could be observed </w:t>
+      </w:r>
+      <w:r>
+        <w:t>but</w:t>
+      </w:r>
+      <w:r>
+        <w:t xml:space="preserve"> in </w:t>
+      </w:r>
+      <w:r>
+        <w:t xml:space="preserve">the end proved to be completely wrong.  Weber’s theory seems to suggest that over </w:t>
       </w:r>
       <w:r>
         <w:lastRenderedPageBreak/>
-        <w:t>in my experience, this is not the case.  In fact,</w:t>
-      </w:r>
-      <w:r>
-        <w:t xml:space="preserve"> three forms of legitimization</w:t>
+        <w:t xml:space="preserve">time a society would completely move away from authority-based domination legitimized by charisma and tradition to legitimization by legality.  But in my experience, this is not </w:t>
+      </w:r>
+      <w:r>
+        <w:t xml:space="preserve">entirely </w:t>
+      </w:r>
+      <w:r>
+        <w:t>the case.  In fact,</w:t>
+      </w:r>
+      <w:r>
+        <w:t xml:space="preserve"> </w:t>
+      </w:r>
+      <w:r>
+        <w:t xml:space="preserve">the </w:t>
+      </w:r>
+      <w:r>
+        <w:t>three forms of legitimization</w:t>
       </w:r>
       <w:r>
         <w:t xml:space="preserve"> seem to co-exist.  </w:t>
@@ -2607,7 +2634,13 @@
         <w:t>egality is often used to buttress authority-based domination legitimized by charisma and tradition.</w:t>
       </w:r>
       <w:r>
-        <w:t xml:space="preserve">  Tradition can be used to temper domination legitimized by legality.</w:t>
+        <w:t xml:space="preserve">  Tradition can be used to </w:t>
+      </w:r>
+      <w:r>
+        <w:t>restrain</w:t>
+      </w:r>
+      <w:r>
+        <w:t xml:space="preserve"> domination legitimized by legality.</w:t>
       </w:r>
     </w:p>
     <w:p>
@@ -2828,6 +2861,7 @@
         <w:spacing w:line="276" w:lineRule="auto"/>
       </w:pPr>
       <w:r>
+        <w:lastRenderedPageBreak/>
         <w:t>The political turmoil that our country is now experiencing centers around these three tensions. The Republican Party frames many of its arguments around the first tension – bemoaning the anti-democratic role of the deep state (i.e. professional bureaucrats)</w:t>
       </w:r>
       <w:r>
@@ -2844,7 +2878,6 @@
         <w:spacing w:line="276" w:lineRule="auto"/>
       </w:pPr>
       <w:r>
-        <w:lastRenderedPageBreak/>
         <w:t>The Democratic Party frames many of its arguments around the second tension – administration is a political process as well as a technical process and bureaucrats need to highlight and defend their expertise.</w:t>
       </w:r>
     </w:p>
@@ -2891,13 +2924,7 @@
         <w:t xml:space="preserve">It seems to me that the discourse about what public administration and management should be can be thought of as a type of negotiation.  The two schools of thought can make possibly progress if they attempt to frame their arguments in a way that is more palatable to the other side when engaging with them.  Republicans could frame their position as a desire to leverage the needed expertise of professional bureaucrats </w:t>
       </w:r>
       <w:r>
-        <w:t xml:space="preserve">in a way that minimizes the anti-democratic impacts.  Democrats could frame their position as the necessity for professional bureaucrats to engage in the political process to provide accurate </w:t>
-      </w:r>
-      <w:r>
-        <w:t xml:space="preserve">data and information </w:t>
-      </w:r>
-      <w:r>
-        <w:t>to democratically-elected lawmakers to use in making good policy and citizens to use to hold lawmakers accountable in a democratic system.</w:t>
+        <w:t>in a way that minimizes the anti-democratic impacts.  Democrats could frame their position as the necessity for professional bureaucrats to engage in the political process to provide accurate data and information to democratically-elected lawmakers to use in making good policy and citizens to use to hold lawmakers accountable in a democratic system.</w:t>
       </w:r>
     </w:p>
     <w:p>
@@ -2999,6 +3026,16 @@
         <w:spacing w:line="276" w:lineRule="auto"/>
         <w:ind w:left="360"/>
       </w:pPr>
+      <w:r>
+        <w:t>Aside from the impressive artistic quality, I thought the film made an obvious statement about the tendency of bureaucratic organizations to strip people of their agency as well as their sanity.  I would agree that there are significant parallels between organizational work life portrayed in the film Modern Times and the issues highlighted in the New York Times article about the impact of performance metrics in the pharmacy industry.  The examples of pharmacists complaining about being pushed to work so much that they don’t have time to use the restroom or eat lunch was reminiscent of the factory restroom scene and the mechanical feeding machine scene in Modern Times.  However, in addition to costing people their agency and sanity the current push for efficiency and profit is also costing people their lives.</w:t>
+      </w:r>
+    </w:p>
+    <w:p>
+      <w:pPr>
+        <w:pStyle w:val="ListParagraph"/>
+        <w:spacing w:line="276" w:lineRule="auto"/>
+        <w:ind w:left="360"/>
+      </w:pPr>
     </w:p>
     <w:p>
       <w:pPr>
@@ -3016,6 +3053,7 @@
         <w:spacing w:line="276" w:lineRule="auto"/>
       </w:pPr>
       <w:r>
+        <w:lastRenderedPageBreak/>
         <w:t>Think of concrete examples in your own organizational life that illustrate some of the problems with the classical school approach:</w:t>
       </w:r>
     </w:p>
@@ -3076,19 +3114,55 @@
         <w:ind w:left="360"/>
       </w:pPr>
       <w:r>
-        <w:t xml:space="preserve">There are several examples from my own experience in organization that illustrate some of the problems with the classical approach to organization. In the office of the vice president for research (OVPR) grants administration often focus on complying with the rules and the objective often gets lost in the discussion.  </w:t>
-      </w:r>
-      <w:proofErr w:type="gramStart"/>
-      <w:r>
-        <w:t>As a result</w:t>
-      </w:r>
-      <w:proofErr w:type="gramEnd"/>
-      <w:r>
-        <w:t xml:space="preserve">, the process generally becomes a frustration for those involved.  As </w:t>
-      </w:r>
-      <w:r>
-        <w:lastRenderedPageBreak/>
-        <w:t xml:space="preserve">an example of co-optation, OVPR recently absorbed Gateway Venture Mentoring Service (GVMS), which was a community organization that provided mentorship to early-stage businesses in the community.  </w:t>
+        <w:t xml:space="preserve">There are several examples from my own experience in organization that illustrate some of the problems with the classical approach to organization. </w:t>
+      </w:r>
+      <w:r>
+        <w:t xml:space="preserve"> The </w:t>
+      </w:r>
+      <w:r>
+        <w:t>grants administration</w:t>
+      </w:r>
+      <w:r>
+        <w:t xml:space="preserve"> unit within</w:t>
+      </w:r>
+      <w:r>
+        <w:t xml:space="preserve"> the </w:t>
+      </w:r>
+      <w:r>
+        <w:t>Office of the Vice President for R</w:t>
+      </w:r>
+      <w:r>
+        <w:t>esearch (OVPR) often focus</w:t>
+      </w:r>
+      <w:r>
+        <w:t>es</w:t>
+      </w:r>
+      <w:r>
+        <w:t xml:space="preserve"> on complying with the rules </w:t>
+      </w:r>
+      <w:r>
+        <w:t>to the extent that</w:t>
+      </w:r>
+      <w:r>
+        <w:t xml:space="preserve"> the objective often gets lost in the discussion.  </w:t>
+      </w:r>
+      <w:r>
+        <w:t>Consequently</w:t>
+      </w:r>
+      <w:r>
+        <w:t xml:space="preserve">, the process generally becomes a frustration for those involved. </w:t>
+      </w:r>
+      <w:r>
+        <w:t xml:space="preserve">The same can be said for the Institutional Review Board (IRB) when it comes to evaluating human subjects research plans. </w:t>
+      </w:r>
+      <w:r>
+        <w:t xml:space="preserve"> As an example of co-optation, OVPR recently absorbed Gateway Venture Mentoring Service (GVMS), which was a community organization that provided mentorship to early-stage businesses in the </w:t>
+      </w:r>
+      <w:r>
+        <w:t>St. Louis area</w:t>
+      </w:r>
+      <w:r>
+        <w:t xml:space="preserve">.  </w:t>
       </w:r>
       <w:r>
         <w:t>Hierarchy inhibiting open communication is also apparent in OVPR.  There is cultural pressure to communicate through the chain of command.  Moreover, senior leadership has demonstrated that they don’t want to hear bad news.</w:t>
@@ -3241,6 +3315,7 @@
         <w:ind w:left="360"/>
       </w:pPr>
       <w:r>
+        <w:lastRenderedPageBreak/>
         <w:t xml:space="preserve">The effort of Saint Louis University to balance the efficient delivery of a competitive product and a desire to support individuals and their development has been </w:t>
       </w:r>
       <w:r>
@@ -3250,15 +3325,13 @@
         <w:t>.</w:t>
       </w:r>
       <w:r>
-        <w:t xml:space="preserve">  I think this was apparent with the results of the campus climate survey that was conducted a couple of years ago.  Essentially, the organization is trying to serve two masters.  As a Jesuit university, one would think the institution is </w:t>
-      </w:r>
-      <w:proofErr w:type="gramStart"/>
-      <w:r>
-        <w:t>well aware</w:t>
-      </w:r>
-      <w:proofErr w:type="gramEnd"/>
-      <w:r>
-        <w:t xml:space="preserve"> of the Bible’s warning in Matthew 6:24 </w:t>
+        <w:t xml:space="preserve">  I think this was apparent with the results of the campus climate survey that was conducted a couple of years ago.  Essentially, the organization is trying to serve two masters.  As a Jesuit university, one woul</w:t>
+      </w:r>
+      <w:r>
+        <w:t xml:space="preserve">d think the institution is certainly </w:t>
+      </w:r>
+      <w:r>
+        <w:t xml:space="preserve">aware of the Bible’s warning in Matthew 6:24 </w:t>
       </w:r>
       <w:r>
         <w:t xml:space="preserve">(King James Version) </w:t>
@@ -3267,8 +3340,26 @@
         <w:t>against such attempts.  “No man can serve two master: for either he will hate the one and love the other, or else he will hold to the one and despise the other.”</w:t>
       </w:r>
       <w:r>
-        <w:t xml:space="preserve">  In trying to perform two mutually exclusive tasks, it ended up disappointing performances for both.</w:t>
-      </w:r>
+        <w:t xml:space="preserve">  In trying to perform two </w:t>
+      </w:r>
+      <w:r>
+        <w:t xml:space="preserve">apparently </w:t>
+      </w:r>
+      <w:r>
+        <w:t xml:space="preserve">mutually exclusive tasks, it ended up </w:t>
+      </w:r>
+      <w:r>
+        <w:t xml:space="preserve">with </w:t>
+      </w:r>
+      <w:r>
+        <w:t>disappointing performances for both.</w:t>
+      </w:r>
+    </w:p>
+    <w:p>
+      <w:pPr>
+        <w:spacing w:line="276" w:lineRule="auto"/>
+        <w:ind w:left="360"/>
+      </w:pPr>
     </w:p>
     <w:sectPr>
       <w:pgSz w:w="12240" w:h="15840"/>
@@ -3346,7 +3437,7 @@
       <w:rPr>
         <w:noProof/>
       </w:rPr>
-      <w:t>14</w:t>
+      <w:t>12</w:t>
     </w:r>
     <w:r>
       <w:rPr>
@@ -4675,7 +4766,6 @@
   <w:style w:type="character" w:default="1" w:styleId="DefaultParagraphFont">
     <w:name w:val="Default Paragraph Font"/>
     <w:uiPriority w:val="1"/>
-    <w:semiHidden/>
     <w:unhideWhenUsed/>
   </w:style>
   <w:style w:type="table" w:default="1" w:styleId="TableNormal">
@@ -4760,6 +4850,18 @@
     <w:rsid w:val="0061533E"/>
     <w:rPr>
       <w:color w:val="0563C1" w:themeColor="hyperlink"/>
+      <w:u w:val="single"/>
+    </w:rPr>
+  </w:style>
+  <w:style w:type="character" w:styleId="FollowedHyperlink">
+    <w:name w:val="FollowedHyperlink"/>
+    <w:basedOn w:val="DefaultParagraphFont"/>
+    <w:uiPriority w:val="99"/>
+    <w:semiHidden/>
+    <w:unhideWhenUsed/>
+    <w:rsid w:val="00033154"/>
+    <w:rPr>
+      <w:color w:val="954F72" w:themeColor="followedHyperlink"/>
       <w:u w:val="single"/>
     </w:rPr>
   </w:style>

</xml_diff>

<commit_message>
Completed reflective journal for class on February 24, 2020
</commit_message>
<xml_diff>
--- a/Assignments/POLS6320_2020_Spring_Journal_Townes_v00.docx
+++ b/Assignments/POLS6320_2020_Spring_Journal_Townes_v00.docx
@@ -9,6 +9,8 @@
           <w:b/>
         </w:rPr>
       </w:pPr>
+      <w:bookmarkStart w:id="0" w:name="Jan27"/>
+      <w:bookmarkEnd w:id="0"/>
       <w:r>
         <w:rPr>
           <w:b/>
@@ -1721,6 +1723,8 @@
           <w:b/>
         </w:rPr>
       </w:pPr>
+      <w:bookmarkStart w:id="1" w:name="Feb10"/>
+      <w:bookmarkEnd w:id="1"/>
       <w:r>
         <w:rPr>
           <w:b/>
@@ -2317,6 +2321,10 @@
           <w:b/>
         </w:rPr>
       </w:pPr>
+      <w:bookmarkStart w:id="2" w:name="Feb24"/>
+      <w:bookmarkStart w:id="3" w:name="_GoBack"/>
+      <w:bookmarkEnd w:id="2"/>
+      <w:bookmarkEnd w:id="3"/>
       <w:r>
         <w:rPr>
           <w:b/>
@@ -2456,10 +2464,22 @@
         <w:ind w:left="360"/>
       </w:pPr>
       <w:r>
-        <w:t>Based on the what’s presented in the text, it’s difficult to know if Weber’s life experience influenced his theoretical approach.</w:t>
-      </w:r>
-      <w:r>
-        <w:t xml:space="preserve">  The text leaves the impression that many members of Weber’s family were in positions of authority in both government and religious organizations.  One can only assume that Weber was cognizant of this fact.  This may have focused his intellectual curiosity and motivated him to offer a theory that connected the two worlds.</w:t>
+        <w:t xml:space="preserve">Based on the what’s presented in the text, it’s difficult to know if </w:t>
+      </w:r>
+      <w:r>
+        <w:t xml:space="preserve">Max </w:t>
+      </w:r>
+      <w:r>
+        <w:t>Weber’s life experience influenced his theoretical approach.</w:t>
+      </w:r>
+      <w:r>
+        <w:t xml:space="preserve">  The text leaves the impression that many members of Weber’s family were in positions of authority in both government and religious organizations.  One can only assume that Weber was cognizant of this fact.  This may have focused his intellectual curiosity and motivated him t</w:t>
+      </w:r>
+      <w:r>
+        <w:t xml:space="preserve">o offer a theory that synthesized a common explanation for the exercise of authority he witnessed in </w:t>
+      </w:r>
+      <w:r>
+        <w:t>the two worlds.</w:t>
       </w:r>
     </w:p>
     <w:p>
@@ -2594,7 +2614,11 @@
         <w:t xml:space="preserve">l of the solar system provided an explanation for the movement of celestial bodies </w:t>
       </w:r>
       <w:r>
-        <w:t xml:space="preserve">that seemed to account for what could be observed </w:t>
+        <w:t xml:space="preserve">that seemed to account for what could be </w:t>
+      </w:r>
+      <w:r>
+        <w:lastRenderedPageBreak/>
+        <w:t xml:space="preserve">observed </w:t>
       </w:r>
       <w:r>
         <w:t>but</w:t>
@@ -2603,74 +2627,354 @@
         <w:t xml:space="preserve"> in </w:t>
       </w:r>
       <w:r>
-        <w:t xml:space="preserve">the end proved to be completely wrong.  Weber’s theory seems to suggest that over </w:t>
-      </w:r>
-      <w:r>
+        <w:t xml:space="preserve">the end proved to be completely wrong.  Weber’s theory seems to suggest that over time a society would completely move away from authority-based domination legitimized by charisma and tradition to legitimization by legality.  But in my experience, this is not </w:t>
+      </w:r>
+      <w:r>
+        <w:t xml:space="preserve">entirely </w:t>
+      </w:r>
+      <w:r>
+        <w:t>the case.  In fact,</w:t>
+      </w:r>
+      <w:r>
+        <w:t xml:space="preserve"> </w:t>
+      </w:r>
+      <w:r>
+        <w:t xml:space="preserve">the </w:t>
+      </w:r>
+      <w:r>
+        <w:t>three forms of legitimization</w:t>
+      </w:r>
+      <w:r>
+        <w:t xml:space="preserve"> seem to co-exist.  </w:t>
+      </w:r>
+      <w:r>
+        <w:t>L</w:t>
+      </w:r>
+      <w:r>
+        <w:t>egality is often used to buttress authority-based domination legitimized by charisma and tradition.</w:t>
+      </w:r>
+      <w:r>
+        <w:t xml:space="preserve">  Tradition can be used to </w:t>
+      </w:r>
+      <w:r>
+        <w:t>restrain</w:t>
+      </w:r>
+      <w:r>
+        <w:t xml:space="preserve"> domination legitimized by legality.</w:t>
+      </w:r>
+    </w:p>
+    <w:p>
+      <w:pPr>
+        <w:spacing w:line="276" w:lineRule="auto"/>
+        <w:ind w:left="360"/>
+      </w:pPr>
+    </w:p>
+    <w:p>
+      <w:pPr>
+        <w:spacing w:line="276" w:lineRule="auto"/>
+        <w:ind w:left="360"/>
+      </w:pPr>
+      <w:r>
+        <w:t xml:space="preserve">Subordinates can possibly use </w:t>
+      </w:r>
+      <w:r>
+        <w:t xml:space="preserve">Weber’s framework </w:t>
+      </w:r>
+      <w:r>
+        <w:t>to identify ways of either supporting or undermining colleagues and managers.  This can be done by identifying their source of legitimacy and either reinforcing or attacking it.  Managers can possibly use Weber’s framework to identify where threats to their authority may manifest and take appropriate actions to prevent or curtail them.</w:t>
+      </w:r>
+    </w:p>
+    <w:p>
+      <w:pPr>
+        <w:spacing w:line="276" w:lineRule="auto"/>
+        <w:ind w:left="360"/>
+      </w:pPr>
+    </w:p>
+    <w:p>
+      <w:pPr>
+        <w:spacing w:line="276" w:lineRule="auto"/>
+        <w:ind w:left="360"/>
+        <w:rPr>
+          <w:u w:val="single"/>
+        </w:rPr>
+      </w:pPr>
+      <w:r>
+        <w:rPr>
+          <w:u w:val="single"/>
+        </w:rPr>
+        <w:t>Frederick Taylor</w:t>
+      </w:r>
+    </w:p>
+    <w:p>
+      <w:pPr>
+        <w:spacing w:line="276" w:lineRule="auto"/>
+        <w:ind w:left="360"/>
+      </w:pPr>
+      <w:r>
+        <w:t>It appears that Frederick Taylor’s life had a significant influence on this Theory of Scientific Management.  He was largely influence by his mother whose Puritan background was manifested in discipline which she surely must have imbued within the household.  In many respects, Scientific Management is simply a method of imposing organizational discipline.</w:t>
+      </w:r>
+    </w:p>
+    <w:p>
+      <w:pPr>
+        <w:spacing w:line="276" w:lineRule="auto"/>
+        <w:ind w:left="360"/>
+      </w:pPr>
+    </w:p>
+    <w:p>
+      <w:pPr>
+        <w:spacing w:line="276" w:lineRule="auto"/>
+        <w:ind w:left="360"/>
+      </w:pPr>
+      <w:r>
+        <w:t>Taylor’s theory of scientific management synthesized related concepts into a coherent system focused on the interface between man and machine</w:t>
+      </w:r>
+      <w:r>
+        <w:t xml:space="preserve"> and its impact on efficiency</w:t>
+      </w:r>
+      <w:r>
+        <w:t>.  A primary objective of the system was eliminating arbitrariness within the workplace both in terms of how laborers performed work and how management exercised its authority.</w:t>
+      </w:r>
+      <w:r>
+        <w:t xml:space="preserve">  </w:t>
+      </w:r>
+      <w:r>
+        <w:t>Ironically, the methods Taylor used to establish standards for work performance</w:t>
+      </w:r>
+      <w:r>
+        <w:t>, such as basing the work standard on the performance of the “first-class workman,”</w:t>
+      </w:r>
+      <w:r>
+        <w:t xml:space="preserve"> were rather arbitrary</w:t>
+      </w:r>
+      <w:r>
+        <w:t xml:space="preserve">.  </w:t>
+      </w:r>
+      <w:r>
+        <w:t>Scientific management only examined factors that were internal to the organization and did not take into consideration the influence of factors external to the organization.</w:t>
+      </w:r>
+      <w:r>
+        <w:t xml:space="preserve">  A major assumption of Taylor’s theory was that employees derived their fulfillment outside of the organization and work was simply a means to an end.</w:t>
+      </w:r>
+      <w:r>
+        <w:t xml:space="preserve">  Another important assumption was that employees pursued their self-interest in a wholly rational manner without the influence of emotion.</w:t>
+      </w:r>
+    </w:p>
+    <w:p>
+      <w:pPr>
+        <w:spacing w:line="276" w:lineRule="auto"/>
+        <w:ind w:left="360"/>
+      </w:pPr>
+    </w:p>
+    <w:p>
+      <w:pPr>
+        <w:spacing w:line="276" w:lineRule="auto"/>
+        <w:ind w:left="360"/>
+      </w:pPr>
+      <w:r>
+        <w:t>I’ve observed elements of Taylor’s theory in my own</w:t>
+      </w:r>
+      <w:r>
+        <w:t xml:space="preserve"> </w:t>
+      </w:r>
+      <w:r>
+        <w:t xml:space="preserve">organizational </w:t>
+      </w:r>
+      <w:r>
+        <w:t>experience</w:t>
+      </w:r>
+      <w:r>
+        <w:t>.  At one point during my career I worked as a management consultant with Proudfoot Consulting Company.  Th</w:t>
+      </w:r>
+      <w:r>
+        <w:t xml:space="preserve">e primary approach the company used to assist clients was based on standardizing work by establishing “work-to-time” relationships and teaching managers an approach termed “active management behaviors.” </w:t>
+      </w:r>
+      <w:r>
+        <w:t xml:space="preserve"> </w:t>
+      </w:r>
+    </w:p>
+    <w:p>
+      <w:pPr>
+        <w:spacing w:line="276" w:lineRule="auto"/>
+        <w:ind w:left="360"/>
+      </w:pPr>
+    </w:p>
+    <w:p>
+      <w:pPr>
+        <w:spacing w:line="276" w:lineRule="auto"/>
+        <w:ind w:left="360"/>
+      </w:pPr>
+      <w:r>
+        <w:t>Taylorism suggests that one can be a good subordinate by faithfully sticking to the script for performing work and relinquishing all agency. One can be a good manager by enforcing the script without arbitrariness.</w:t>
+      </w:r>
+    </w:p>
+    <w:p>
+      <w:pPr>
+        <w:spacing w:line="276" w:lineRule="auto"/>
+        <w:ind w:left="360"/>
+      </w:pPr>
+    </w:p>
+    <w:p>
+      <w:pPr>
+        <w:rPr>
+          <w:u w:val="single"/>
+        </w:rPr>
+      </w:pPr>
+      <w:r>
+        <w:rPr>
+          <w:u w:val="single"/>
+        </w:rPr>
+        <w:br w:type="page"/>
+      </w:r>
+    </w:p>
+    <w:p>
+      <w:pPr>
+        <w:spacing w:line="276" w:lineRule="auto"/>
+        <w:ind w:left="360"/>
+        <w:rPr>
+          <w:u w:val="single"/>
+        </w:rPr>
+      </w:pPr>
+      <w:r>
+        <w:rPr>
+          <w:u w:val="single"/>
+        </w:rPr>
         <w:lastRenderedPageBreak/>
-        <w:t xml:space="preserve">time a society would completely move away from authority-based domination legitimized by charisma and tradition to legitimization by legality.  But in my experience, this is not </w:t>
-      </w:r>
-      <w:r>
-        <w:t xml:space="preserve">entirely </w:t>
-      </w:r>
-      <w:r>
-        <w:t>the case.  In fact,</w:t>
-      </w:r>
-      <w:r>
-        <w:t xml:space="preserve"> </w:t>
-      </w:r>
-      <w:r>
-        <w:t xml:space="preserve">the </w:t>
-      </w:r>
-      <w:r>
-        <w:t>three forms of legitimization</w:t>
-      </w:r>
-      <w:r>
-        <w:t xml:space="preserve"> seem to co-exist.  </w:t>
-      </w:r>
-      <w:r>
-        <w:t>L</w:t>
-      </w:r>
-      <w:r>
-        <w:t>egality is often used to buttress authority-based domination legitimized by charisma and tradition.</w:t>
-      </w:r>
-      <w:r>
-        <w:t xml:space="preserve">  Tradition can be used to </w:t>
-      </w:r>
-      <w:r>
-        <w:t>restrain</w:t>
-      </w:r>
-      <w:r>
-        <w:t xml:space="preserve"> domination legitimized by legality.</w:t>
-      </w:r>
-    </w:p>
-    <w:p>
-      <w:pPr>
-        <w:spacing w:line="276" w:lineRule="auto"/>
-        <w:ind w:left="360"/>
-      </w:pPr>
-    </w:p>
-    <w:p>
-      <w:pPr>
-        <w:spacing w:line="276" w:lineRule="auto"/>
-        <w:ind w:left="360"/>
-      </w:pPr>
-      <w:r>
-        <w:t xml:space="preserve">Subordinates can possibly use </w:t>
-      </w:r>
-      <w:r>
-        <w:t xml:space="preserve">Weber’s framework </w:t>
-      </w:r>
-      <w:r>
-        <w:t>to identify ways of either supporting or undermining colleagues and managers.  This can be done by identifying their source of legitimacy and either reinforcing or attacking it.  Managers can possibly use Weber’s framework to identify where threats to their authority may manifest and take appropriate actions to prevent or curtail them.</w:t>
-      </w:r>
-    </w:p>
-    <w:p>
-      <w:pPr>
-        <w:spacing w:line="276" w:lineRule="auto"/>
-        <w:ind w:left="360"/>
-      </w:pPr>
-      <w:bookmarkStart w:id="0" w:name="_GoBack"/>
-      <w:bookmarkEnd w:id="0"/>
+        <w:t xml:space="preserve">Luther </w:t>
+      </w:r>
+      <w:proofErr w:type="spellStart"/>
+      <w:r>
+        <w:rPr>
+          <w:u w:val="single"/>
+        </w:rPr>
+        <w:t>Gulick</w:t>
+      </w:r>
+      <w:proofErr w:type="spellEnd"/>
+    </w:p>
+    <w:p>
+      <w:pPr>
+        <w:spacing w:line="276" w:lineRule="auto"/>
+        <w:ind w:left="360"/>
+      </w:pPr>
+      <w:r>
+        <w:t xml:space="preserve">Despite earning a doctorate degree, Luther </w:t>
+      </w:r>
+      <w:proofErr w:type="spellStart"/>
+      <w:r>
+        <w:t>Gulick</w:t>
+      </w:r>
+      <w:proofErr w:type="spellEnd"/>
+      <w:r>
+        <w:t xml:space="preserve"> seemed to be primarily a practitioner which provided the pers</w:t>
+      </w:r>
+      <w:r>
+        <w:t>pective that shaped his theoretical approach to organization</w:t>
+      </w:r>
+      <w:r>
+        <w:t>.</w:t>
+      </w:r>
+      <w:r>
+        <w:t xml:space="preserve">  His experience working in several different government organizations seems to have had a major influence in shaping his theories and motivating his search for general principles of administration.</w:t>
+      </w:r>
+      <w:r>
+        <w:t xml:space="preserve">  </w:t>
+      </w:r>
+    </w:p>
+    <w:p>
+      <w:pPr>
+        <w:spacing w:line="276" w:lineRule="auto"/>
+        <w:ind w:left="360"/>
+      </w:pPr>
+    </w:p>
+    <w:p>
+      <w:pPr>
+        <w:spacing w:line="276" w:lineRule="auto"/>
+        <w:ind w:left="360"/>
+      </w:pPr>
+      <w:proofErr w:type="spellStart"/>
+      <w:r>
+        <w:t>Gulick’s</w:t>
+      </w:r>
+      <w:proofErr w:type="spellEnd"/>
+      <w:r>
+        <w:t xml:space="preserve"> theory focused on efficiency in government and administration.  He believed efficiency was driven by the executive and legislative branch playing very specific roles and limited roles.  This consisted of the executive branch proposing and implementing policies and the legislative branch simply approving or rejecting such policies without modification.  </w:t>
+      </w:r>
+      <w:proofErr w:type="spellStart"/>
+      <w:r>
+        <w:t>Gulick</w:t>
+      </w:r>
+      <w:proofErr w:type="spellEnd"/>
+      <w:r>
+        <w:t xml:space="preserve"> seemed to acknowledge the role of professional bureaucrats as a</w:t>
+      </w:r>
+      <w:r>
+        <w:t xml:space="preserve"> necessary </w:t>
+      </w:r>
+      <w:r>
+        <w:t>evil that posed a constant danger to the organization</w:t>
+      </w:r>
+      <w:r>
+        <w:t>.  Moreover, government should only intervene when the actions of the private sector fall short in serving the public interest.  This seems to deny the existence of political action in its entirety.</w:t>
+      </w:r>
+    </w:p>
+    <w:p>
+      <w:pPr>
+        <w:spacing w:line="276" w:lineRule="auto"/>
+        <w:ind w:left="360"/>
+      </w:pPr>
+    </w:p>
+    <w:p>
+      <w:pPr>
+        <w:spacing w:line="276" w:lineRule="auto"/>
+        <w:ind w:left="360"/>
+      </w:pPr>
+      <w:r>
+        <w:t xml:space="preserve">More own understanding of organizational life does not seem to align with </w:t>
+      </w:r>
+      <w:proofErr w:type="spellStart"/>
+      <w:r>
+        <w:t>Gulick’s</w:t>
+      </w:r>
+      <w:proofErr w:type="spellEnd"/>
+      <w:r>
+        <w:t xml:space="preserve"> theories, which seem to be normative in nature.  From my vantage point, it seems that the legislative branch does far more than what </w:t>
+      </w:r>
+      <w:proofErr w:type="spellStart"/>
+      <w:r>
+        <w:t>Gulick</w:t>
+      </w:r>
+      <w:proofErr w:type="spellEnd"/>
+      <w:r>
+        <w:t xml:space="preserve"> would limit it to doing.  Moreover, he advocated for consolidating power within the executive branch to a much greater degree.  I believe our current experience with the Trump administration highlights the dangers of this approach.  Additionally, my experience suggests that unity of purpose determined by senior leadership within the government or any other organization is the exception rather than the rule.</w:t>
+      </w:r>
+    </w:p>
+    <w:p>
+      <w:pPr>
+        <w:spacing w:line="276" w:lineRule="auto"/>
+        <w:ind w:left="360"/>
+      </w:pPr>
+    </w:p>
+    <w:p>
+      <w:pPr>
+        <w:spacing w:line="276" w:lineRule="auto"/>
+        <w:ind w:left="360"/>
+      </w:pPr>
+      <w:proofErr w:type="spellStart"/>
+      <w:r>
+        <w:t>Gulick’s</w:t>
+      </w:r>
+      <w:proofErr w:type="spellEnd"/>
+      <w:r>
+        <w:t xml:space="preserve"> theories seem to suggest that a good subordinate is one who simply implements the wishes of top management without question under the assumption that the top management of the organization will do what is right for the organization and </w:t>
+      </w:r>
+      <w:r>
+        <w:t>its members.  The examples in O’Leary (2020) and our recent experience with federal and state government administrations provide plenty of evidence that this assumption simply is not true.</w:t>
+      </w:r>
+    </w:p>
+    <w:p>
+      <w:pPr>
+        <w:spacing w:line="276" w:lineRule="auto"/>
+        <w:ind w:left="720" w:hanging="360"/>
+      </w:pPr>
     </w:p>
     <w:p>
       <w:pPr>
@@ -2770,6 +3074,7 @@
         <w:ind w:left="360"/>
       </w:pPr>
       <w:r>
+        <w:lastRenderedPageBreak/>
         <w:t>Response:</w:t>
       </w:r>
     </w:p>
@@ -2861,7 +3166,6 @@
         <w:spacing w:line="276" w:lineRule="auto"/>
       </w:pPr>
       <w:r>
-        <w:lastRenderedPageBreak/>
         <w:t>The political turmoil that our country is now experiencing centers around these three tensions. The Republican Party frames many of its arguments around the first tension – bemoaning the anti-democratic role of the deep state (i.e. professional bureaucrats)</w:t>
       </w:r>
       <w:r>
@@ -2979,6 +3283,7 @@
         <w:spacing w:line="276" w:lineRule="auto"/>
       </w:pPr>
       <w:r>
+        <w:lastRenderedPageBreak/>
         <w:t xml:space="preserve">Please read the following:  </w:t>
       </w:r>
       <w:hyperlink r:id="rId8" w:history="1">
@@ -3053,7 +3358,6 @@
         <w:spacing w:line="276" w:lineRule="auto"/>
       </w:pPr>
       <w:r>
-        <w:lastRenderedPageBreak/>
         <w:t>Think of concrete examples in your own organizational life that illustrate some of the problems with the classical school approach:</w:t>
       </w:r>
     </w:p>
@@ -3117,13 +3421,7 @@
         <w:t xml:space="preserve">There are several examples from my own experience in organization that illustrate some of the problems with the classical approach to organization. </w:t>
       </w:r>
       <w:r>
-        <w:t xml:space="preserve"> The </w:t>
-      </w:r>
-      <w:r>
-        <w:t>grants administration</w:t>
-      </w:r>
-      <w:r>
-        <w:t xml:space="preserve"> unit within</w:t>
+        <w:t xml:space="preserve"> The grants administration unit within</w:t>
       </w:r>
       <w:r>
         <w:t xml:space="preserve"> the </w:t>
@@ -3315,7 +3613,6 @@
         <w:ind w:left="360"/>
       </w:pPr>
       <w:r>
-        <w:lastRenderedPageBreak/>
         <w:t xml:space="preserve">The effort of Saint Louis University to balance the efficient delivery of a competitive product and a desire to support individuals and their development has been </w:t>
       </w:r>
       <w:r>
@@ -3437,7 +3734,7 @@
       <w:rPr>
         <w:noProof/>
       </w:rPr>
-      <w:t>12</w:t>
+      <w:t>16</w:t>
     </w:r>
     <w:r>
       <w:rPr>
@@ -4766,6 +5063,7 @@
   <w:style w:type="character" w:default="1" w:styleId="DefaultParagraphFont">
     <w:name w:val="Default Paragraph Font"/>
     <w:uiPriority w:val="1"/>
+    <w:semiHidden/>
     <w:unhideWhenUsed/>
   </w:style>
   <w:style w:type="table" w:default="1" w:styleId="TableNormal">

</xml_diff>

<commit_message>
Notes from class on February 24, 2020
</commit_message>
<xml_diff>
--- a/Assignments/POLS6320_2020_Spring_Journal_Townes_v00.docx
+++ b/Assignments/POLS6320_2020_Spring_Journal_Townes_v00.docx
@@ -2322,9 +2322,7 @@
         </w:rPr>
       </w:pPr>
       <w:bookmarkStart w:id="2" w:name="Feb24"/>
-      <w:bookmarkStart w:id="3" w:name="_GoBack"/>
       <w:bookmarkEnd w:id="2"/>
-      <w:bookmarkEnd w:id="3"/>
       <w:r>
         <w:rPr>
           <w:b/>
@@ -2500,7 +2498,13 @@
         <w:t>’s</w:t>
       </w:r>
       <w:r>
-        <w:t xml:space="preserve"> theory was focused on social action and explaining purposive individual actions in a social context.  </w:t>
+        <w:t xml:space="preserve"> theory was focused on social</w:t>
+      </w:r>
+      <w:r>
+        <w:t xml:space="preserve"> action and explaining purposeful</w:t>
+      </w:r>
+      <w:r>
+        <w:t xml:space="preserve"> individual actions in a social context.  </w:t>
       </w:r>
       <w:proofErr w:type="gramStart"/>
       <w:r>
@@ -2928,7 +2932,10 @@
         <w:ind w:left="360"/>
       </w:pPr>
       <w:r>
-        <w:t xml:space="preserve">More own understanding of organizational life does not seem to align with </w:t>
+        <w:t>My</w:t>
+      </w:r>
+      <w:r>
+        <w:t xml:space="preserve"> own understanding of organizational life does not seem to align with </w:t>
       </w:r>
       <w:proofErr w:type="spellStart"/>
       <w:r>
@@ -3224,6 +3231,17 @@
         <w:spacing w:line="276" w:lineRule="auto"/>
         <w:ind w:left="360"/>
       </w:pPr>
+      <w:r>
+        <w:t xml:space="preserve">I question whether the two sides </w:t>
+      </w:r>
+      <w:proofErr w:type="gramStart"/>
+      <w:r>
+        <w:t>actually believe</w:t>
+      </w:r>
+      <w:proofErr w:type="gramEnd"/>
+      <w:r>
+        <w:t xml:space="preserve"> these positions or if they are just engaging in political theater.  </w:t>
+      </w:r>
       <w:r>
         <w:t xml:space="preserve">It seems to me that the discourse about what public administration and management should be can be thought of as a type of negotiation.  The two schools of thought can make possibly progress if they attempt to frame their arguments in a way that is more palatable to the other side when engaging with them.  Republicans could frame their position as a desire to leverage the needed expertise of professional bureaucrats </w:t>
       </w:r>
@@ -3657,6 +3675,8 @@
         <w:spacing w:line="276" w:lineRule="auto"/>
         <w:ind w:left="360"/>
       </w:pPr>
+      <w:bookmarkStart w:id="3" w:name="_GoBack"/>
+      <w:bookmarkEnd w:id="3"/>
     </w:p>
     <w:sectPr>
       <w:pgSz w:w="12240" w:h="15840"/>

</xml_diff>

<commit_message>
Began notes on reflective questions set 04
</commit_message>
<xml_diff>
--- a/Assignments/POLS6320_2020_Spring_Journal_Townes_v00.docx
+++ b/Assignments/POLS6320_2020_Spring_Journal_Townes_v00.docx
@@ -21,7 +21,19 @@
         <w:rPr>
           <w:b/>
         </w:rPr>
-        <w:t>eflective pauses from Tutorial 01a for class on January 27, 2020</w:t>
+        <w:t>e</w:t>
+      </w:r>
+      <w:r>
+        <w:rPr>
+          <w:b/>
+        </w:rPr>
+        <w:t>flective pauses set 01a</w:t>
+      </w:r>
+      <w:r>
+        <w:rPr>
+          <w:b/>
+        </w:rPr>
+        <w:t xml:space="preserve"> for class on January 27, 2020</w:t>
       </w:r>
     </w:p>
     <w:p>
@@ -1052,7 +1064,19 @@
         <w:rPr>
           <w:b/>
         </w:rPr>
-        <w:t>eflective pauses from Tutorial 01b for class on January 27, 2020</w:t>
+        <w:t>ef</w:t>
+      </w:r>
+      <w:r>
+        <w:rPr>
+          <w:b/>
+        </w:rPr>
+        <w:t>lective pauses set 01b</w:t>
+      </w:r>
+      <w:r>
+        <w:rPr>
+          <w:b/>
+        </w:rPr>
+        <w:t xml:space="preserve"> for class on January 27, 2020</w:t>
       </w:r>
     </w:p>
     <w:p>
@@ -1736,7 +1760,19 @@
         <w:rPr>
           <w:b/>
         </w:rPr>
-        <w:t xml:space="preserve"> for O’Leary (2020) for class on February 10, 2020</w:t>
+        <w:t xml:space="preserve"> </w:t>
+      </w:r>
+      <w:r>
+        <w:rPr>
+          <w:b/>
+        </w:rPr>
+        <w:t>set 02 regarding</w:t>
+      </w:r>
+      <w:r>
+        <w:rPr>
+          <w:b/>
+        </w:rPr>
+        <w:t xml:space="preserve"> O’Leary (2020) for class on February 10, 2020</w:t>
       </w:r>
     </w:p>
     <w:p>
@@ -2334,7 +2370,13 @@
         <w:rPr>
           <w:b/>
         </w:rPr>
-        <w:t>auses for Tutorial02 for class on February 24, 2020</w:t>
+        <w:t>auses set 03</w:t>
+      </w:r>
+      <w:r>
+        <w:rPr>
+          <w:b/>
+        </w:rPr>
+        <w:t xml:space="preserve"> for class on February 24, 2020</w:t>
       </w:r>
     </w:p>
     <w:p>
@@ -3671,9 +3713,624 @@
       </w:r>
     </w:p>
     <w:p>
-      <w:pPr>
-        <w:spacing w:line="276" w:lineRule="auto"/>
-        <w:ind w:left="360"/>
+      <w:r>
+        <w:br w:type="page"/>
+      </w:r>
+    </w:p>
+    <w:p>
+      <w:pPr>
+        <w:spacing w:line="276" w:lineRule="auto"/>
+        <w:rPr>
+          <w:b/>
+        </w:rPr>
+      </w:pPr>
+      <w:r>
+        <w:rPr>
+          <w:b/>
+        </w:rPr>
+        <w:lastRenderedPageBreak/>
+        <w:t>Responses to reflective p</w:t>
+      </w:r>
+      <w:r>
+        <w:rPr>
+          <w:b/>
+        </w:rPr>
+        <w:t>auses set 04 for class on March 16</w:t>
+      </w:r>
+      <w:r>
+        <w:rPr>
+          <w:b/>
+        </w:rPr>
+        <w:t>, 2020</w:t>
+      </w:r>
+    </w:p>
+    <w:p>
+      <w:pPr>
+        <w:spacing w:line="276" w:lineRule="auto"/>
+      </w:pPr>
+    </w:p>
+    <w:p>
+      <w:pPr>
+        <w:numPr>
+          <w:ilvl w:val="0"/>
+          <w:numId w:val="10"/>
+        </w:numPr>
+        <w:spacing w:line="276" w:lineRule="auto"/>
+      </w:pPr>
+      <w:r>
+        <w:t>Do the readings before reviewing the Slides.</w:t>
+      </w:r>
+    </w:p>
+    <w:p>
+      <w:pPr>
+        <w:spacing w:line="276" w:lineRule="auto"/>
+      </w:pPr>
+    </w:p>
+    <w:p>
+      <w:pPr>
+        <w:numPr>
+          <w:ilvl w:val="0"/>
+          <w:numId w:val="10"/>
+        </w:numPr>
+        <w:spacing w:line="276" w:lineRule="auto"/>
+      </w:pPr>
+      <w:r>
+        <w:t>For each of the theorists, the following questions should guide your reading and will be used to frame the discussion:</w:t>
+      </w:r>
+    </w:p>
+    <w:p>
+      <w:pPr>
+        <w:numPr>
+          <w:ilvl w:val="1"/>
+          <w:numId w:val="10"/>
+        </w:numPr>
+        <w:spacing w:line="276" w:lineRule="auto"/>
+      </w:pPr>
+      <w:r>
+        <w:t>Did the theorist’s life experience influence his/her theoretical approach to organizations? How?</w:t>
+      </w:r>
+    </w:p>
+    <w:p>
+      <w:pPr>
+        <w:numPr>
+          <w:ilvl w:val="1"/>
+          <w:numId w:val="10"/>
+        </w:numPr>
+        <w:spacing w:line="276" w:lineRule="auto"/>
+      </w:pPr>
+      <w:r>
+        <w:t>What are the main points of the theory?</w:t>
+      </w:r>
+    </w:p>
+    <w:p>
+      <w:pPr>
+        <w:numPr>
+          <w:ilvl w:val="1"/>
+          <w:numId w:val="10"/>
+        </w:numPr>
+        <w:spacing w:line="276" w:lineRule="auto"/>
+      </w:pPr>
+      <w:r>
+        <w:t xml:space="preserve">Thinking about your own experience with organizations, how does the theory square with your understanding of organizational life? Be prepared to give specific examples of congruencies and incongruences with what you’ve experienced. </w:t>
+      </w:r>
+    </w:p>
+    <w:p>
+      <w:pPr>
+        <w:numPr>
+          <w:ilvl w:val="1"/>
+          <w:numId w:val="10"/>
+        </w:numPr>
+        <w:spacing w:line="276" w:lineRule="auto"/>
+      </w:pPr>
+      <w:r>
+        <w:t xml:space="preserve">Finally, does the theory have any relevance to you personally in your organizational life – does it suggest ways of being a good subordinate, colleague, boss? Or does it suggest the opposite; what not to do as exemplified in some of the managers in </w:t>
+      </w:r>
+      <w:r>
+        <w:rPr>
+          <w:b/>
+          <w:bCs/>
+        </w:rPr>
+        <w:t>The Ethics of Dissent?</w:t>
+      </w:r>
+    </w:p>
+    <w:p>
+      <w:pPr>
+        <w:spacing w:line="276" w:lineRule="auto"/>
+        <w:ind w:left="360"/>
+        <w:rPr>
+          <w:b/>
+          <w:bCs/>
+        </w:rPr>
+      </w:pPr>
+    </w:p>
+    <w:p>
+      <w:pPr>
+        <w:spacing w:line="276" w:lineRule="auto"/>
+        <w:ind w:left="360"/>
+        <w:rPr>
+          <w:bCs/>
+        </w:rPr>
+      </w:pPr>
+      <w:r>
+        <w:rPr>
+          <w:bCs/>
+        </w:rPr>
+        <w:t>Response</w:t>
+      </w:r>
+      <w:r>
+        <w:rPr>
+          <w:bCs/>
+        </w:rPr>
+        <w:t>:</w:t>
+      </w:r>
+    </w:p>
+    <w:p>
+      <w:pPr>
+        <w:spacing w:line="276" w:lineRule="auto"/>
+        <w:ind w:left="360"/>
+        <w:rPr>
+          <w:u w:val="single"/>
+        </w:rPr>
+      </w:pPr>
+      <w:r>
+        <w:rPr>
+          <w:u w:val="single"/>
+        </w:rPr>
+        <w:t>Mary Parker Follett</w:t>
+      </w:r>
+    </w:p>
+    <w:p>
+      <w:pPr>
+        <w:spacing w:line="276" w:lineRule="auto"/>
+        <w:ind w:left="360"/>
+      </w:pPr>
+      <w:r>
+        <w:t>During Mary Parker Follett’s childhood, she seemed to always be in the position of caring for others, whether it was her younger siblings or her ill mother.  This caregiver role may have influenced her beliefs about leadership and how a group should function.</w:t>
+      </w:r>
+    </w:p>
+    <w:p>
+      <w:pPr>
+        <w:spacing w:line="276" w:lineRule="auto"/>
+        <w:ind w:left="360"/>
+      </w:pPr>
+    </w:p>
+    <w:p>
+      <w:pPr>
+        <w:spacing w:line="276" w:lineRule="auto"/>
+        <w:ind w:left="360"/>
+      </w:pPr>
+      <w:r>
+        <w:t>Follett’s theory rested on two main assumptions.  F</w:t>
+      </w:r>
+      <w:r>
+        <w:t>irst, she assumed that people’s</w:t>
+      </w:r>
+      <w:r>
+        <w:t xml:space="preserve"> attitudes can be changed.  Second, Follett assumed</w:t>
+      </w:r>
+      <w:r>
+        <w:t xml:space="preserve"> that people’s</w:t>
+      </w:r>
+      <w:r>
+        <w:t xml:space="preserve"> interests can be structured in such a way to enable </w:t>
+      </w:r>
+      <w:r>
+        <w:t xml:space="preserve">solutions that integrate them (i.e., </w:t>
+      </w:r>
+      <w:r>
+        <w:t>integrative reconciliation</w:t>
+      </w:r>
+      <w:r>
+        <w:t>) rather than compromises that require each party to forgo something or zero sum outcomes</w:t>
+      </w:r>
+      <w:r>
+        <w:t>.</w:t>
+      </w:r>
+    </w:p>
+    <w:p>
+      <w:pPr>
+        <w:spacing w:line="276" w:lineRule="auto"/>
+        <w:ind w:left="360"/>
+      </w:pPr>
+    </w:p>
+    <w:p>
+      <w:pPr>
+        <w:spacing w:line="276" w:lineRule="auto"/>
+        <w:ind w:left="360"/>
+      </w:pPr>
+      <w:r>
+        <w:t>Follett believed that the group was the primary unit of social processes and how individuals achieved fulfillment.  When individuals perceive that they are treated unjustly, the feel that their fulfillment is jeopardized.  In such cases, emotions take over and their productivity decreases.</w:t>
+      </w:r>
+    </w:p>
+    <w:p>
+      <w:pPr>
+        <w:spacing w:line="276" w:lineRule="auto"/>
+        <w:ind w:left="360"/>
+      </w:pPr>
+      <w:r>
+        <w:t>QUESTION: What is meant by fulfillment?</w:t>
+      </w:r>
+    </w:p>
+    <w:p>
+      <w:pPr>
+        <w:spacing w:line="276" w:lineRule="auto"/>
+        <w:ind w:left="360"/>
+      </w:pPr>
+    </w:p>
+    <w:p>
+      <w:pPr>
+        <w:spacing w:line="276" w:lineRule="auto"/>
+        <w:ind w:left="360"/>
+      </w:pPr>
+      <w:proofErr w:type="gramStart"/>
+      <w:r>
+        <w:t>According to</w:t>
+      </w:r>
+      <w:proofErr w:type="gramEnd"/>
+      <w:r>
+        <w:t xml:space="preserve"> Follett, the state is the highest expression of group in social life.  Democracy with full member participation and a federal structure based on neighborhood groups produce the best states.</w:t>
+      </w:r>
+    </w:p>
+    <w:p>
+      <w:pPr>
+        <w:spacing w:line="276" w:lineRule="auto"/>
+        <w:ind w:left="360"/>
+      </w:pPr>
+      <w:r>
+        <w:t>QUESTION: How is “best” defined?</w:t>
+      </w:r>
+    </w:p>
+    <w:p>
+      <w:pPr>
+        <w:spacing w:line="276" w:lineRule="auto"/>
+        <w:ind w:left="360"/>
+      </w:pPr>
+      <w:r>
+        <w:t>COMMENT: This aspect of Follett’s theory might be testable.</w:t>
+      </w:r>
+    </w:p>
+    <w:p>
+      <w:pPr>
+        <w:spacing w:line="276" w:lineRule="auto"/>
+        <w:ind w:left="360"/>
+      </w:pPr>
+    </w:p>
+    <w:p>
+      <w:pPr>
+        <w:spacing w:line="276" w:lineRule="auto"/>
+        <w:ind w:left="360"/>
+      </w:pPr>
+      <w:r>
+        <w:t>An organization is a group with structured activities.  The primary task of an organization is to coordinate its activities to produce functional unity.</w:t>
+      </w:r>
+      <w:r>
+        <w:t xml:space="preserve">  Circular response, evocation, and integration is the best way to achieve functional unity in a group.  In an organizational context, functional relating confers control and authority rather than position.  Functional relating is knowledge of the situation and the rules that govern it.  The primary functions of organizational leadership are to provide </w:t>
+      </w:r>
+      <w:r>
+        <w:lastRenderedPageBreak/>
+        <w:t>members with the opportunity to participate and guide individual efforts so that they achieve a common purpose.</w:t>
+      </w:r>
+    </w:p>
+    <w:p>
+      <w:pPr>
+        <w:spacing w:line="276" w:lineRule="auto"/>
+        <w:ind w:left="360"/>
+      </w:pPr>
+      <w:r>
+        <w:t>QUESTION: What is the definition of functional unity?</w:t>
+      </w:r>
+    </w:p>
+    <w:p>
+      <w:pPr>
+        <w:spacing w:line="276" w:lineRule="auto"/>
+        <w:ind w:left="360"/>
+      </w:pPr>
+      <w:r>
+        <w:t>QUESTION: In what is leadership enabling members to participate?</w:t>
+      </w:r>
+    </w:p>
+    <w:p>
+      <w:pPr>
+        <w:spacing w:line="276" w:lineRule="auto"/>
+        <w:ind w:left="360"/>
+      </w:pPr>
+      <w:r>
+        <w:t>COMMENT:  This notion that circular response, evocation, and integration is the best way to achieve functional unity in a group may be testable.</w:t>
+      </w:r>
+    </w:p>
+    <w:p>
+      <w:pPr>
+        <w:spacing w:line="276" w:lineRule="auto"/>
+        <w:ind w:left="360"/>
+      </w:pPr>
+    </w:p>
+    <w:p>
+      <w:pPr>
+        <w:spacing w:line="276" w:lineRule="auto"/>
+        <w:ind w:left="360"/>
+      </w:pPr>
+      <w:r>
+        <w:t>Follett’s theory does not align with my own experience with organizational life.  Leaders talk about “open door policies” and that everyone is critical to the organization’s success but the way they act betrays this stance.  From my experience leaders seem to treat employees like puppets meant only to do as commanded.  Their go to response whenever the organization faces financial difficulty is to terminate employees which implies that those employees weren’t very critical to the organization.</w:t>
+      </w:r>
+    </w:p>
+    <w:p>
+      <w:pPr>
+        <w:spacing w:line="276" w:lineRule="auto"/>
+        <w:ind w:left="360"/>
+      </w:pPr>
+    </w:p>
+    <w:p>
+      <w:pPr>
+        <w:spacing w:line="276" w:lineRule="auto"/>
+        <w:ind w:left="360"/>
+      </w:pPr>
+      <w:r>
+        <w:t xml:space="preserve">Follett’s theory suggests that to be a better manager one should ensure that those whom one manages feel that they can participate in the organization in a meaningful way.  Being a better employee means fully participating in the organization. </w:t>
+      </w:r>
+    </w:p>
+    <w:p>
+      <w:pPr>
+        <w:spacing w:line="276" w:lineRule="auto"/>
+        <w:ind w:left="360"/>
+      </w:pPr>
+    </w:p>
+    <w:p>
+      <w:pPr>
+        <w:spacing w:line="276" w:lineRule="auto"/>
+        <w:ind w:left="360"/>
+        <w:rPr>
+          <w:u w:val="single"/>
+        </w:rPr>
+      </w:pPr>
+      <w:r>
+        <w:rPr>
+          <w:u w:val="single"/>
+        </w:rPr>
+        <w:t>Elton Mayo</w:t>
+      </w:r>
+    </w:p>
+    <w:p>
+      <w:pPr>
+        <w:spacing w:line="276" w:lineRule="auto"/>
+        <w:ind w:left="360"/>
+      </w:pPr>
+      <w:r>
+        <w:t xml:space="preserve">It’s not clear to me whether Elton Mayo’s life experience influenced his theoretical approach to organizations.  The text simply states that his involvement in the psychotherapeutic treatment of soldiers during the First World War and </w:t>
+      </w:r>
+      <w:r>
+        <w:t xml:space="preserve">the class divisions and labor strife in Australia influenced his work in organizational theory and behavior but it doesn’t explain how. </w:t>
+      </w:r>
+    </w:p>
+    <w:p>
+      <w:pPr>
+        <w:spacing w:line="276" w:lineRule="auto"/>
+        <w:ind w:left="360"/>
+      </w:pPr>
+    </w:p>
+    <w:p>
+      <w:pPr>
+        <w:spacing w:line="276" w:lineRule="auto"/>
+        <w:ind w:left="360"/>
+      </w:pPr>
+      <w:r>
+        <w:t xml:space="preserve">Mayo’s theory assumed that humans are social animals which makes them instinctively seek association with other humans.  This association provides a sense of meaning, purpose, and safety.  </w:t>
+      </w:r>
+      <w:r>
+        <w:t>However, industrialization undermines this instinct because it fragments people and prevents them from become familiar enough with one other to enable the spontaneous collaboration of association. As such, people lack the social conditioning that makes spontaneous collaboration both possible and effective.</w:t>
+      </w:r>
+    </w:p>
+    <w:p>
+      <w:pPr>
+        <w:spacing w:line="276" w:lineRule="auto"/>
+        <w:ind w:left="360"/>
+      </w:pPr>
+      <w:r>
+        <w:t>QUESTION: To what end is spontaneous collaboration and how does an organization benefit from it?</w:t>
+      </w:r>
+    </w:p>
+    <w:p>
+      <w:pPr>
+        <w:spacing w:line="276" w:lineRule="auto"/>
+        <w:ind w:left="360"/>
+      </w:pPr>
+    </w:p>
+    <w:p>
+      <w:pPr>
+        <w:spacing w:line="276" w:lineRule="auto"/>
+        <w:ind w:left="360"/>
+      </w:pPr>
+      <w:r>
+        <w:t xml:space="preserve">Mayo believed that modern economic theory which argues that the pursuit of individual self-interests results in benefits for society in whole is contributing to social disorganization.  This social disorganization leads to personal disorganization which causes anomie (i.e., </w:t>
+      </w:r>
+      <w:proofErr w:type="spellStart"/>
+      <w:r>
+        <w:t>planless</w:t>
+      </w:r>
+      <w:proofErr w:type="spellEnd"/>
+      <w:r>
+        <w:t xml:space="preserve"> living) among individuals in society because people have no sense of social function.</w:t>
+      </w:r>
+    </w:p>
+    <w:p>
+      <w:pPr>
+        <w:spacing w:line="276" w:lineRule="auto"/>
+        <w:ind w:left="360"/>
+      </w:pPr>
+      <w:r>
+        <w:t>QUESTON: How do you measure social disorganization and personal disorganization.</w:t>
+      </w:r>
+    </w:p>
+    <w:p>
+      <w:pPr>
+        <w:spacing w:line="276" w:lineRule="auto"/>
+        <w:ind w:left="360"/>
+      </w:pPr>
+    </w:p>
+    <w:p>
+      <w:pPr>
+        <w:spacing w:line="276" w:lineRule="auto"/>
+        <w:ind w:left="360"/>
+      </w:pPr>
+      <w:r>
+        <w:t xml:space="preserve">Mayo’s theory does not align with my own experience with organizational life.  Technological change has not taken away social meaning or caused social disorganization. It has changed social meaning and the organization of society.  </w:t>
+      </w:r>
+    </w:p>
+    <w:p>
+      <w:pPr>
+        <w:spacing w:line="276" w:lineRule="auto"/>
+        <w:ind w:left="360"/>
+      </w:pPr>
+    </w:p>
+    <w:p>
+      <w:pPr>
+        <w:spacing w:line="276" w:lineRule="auto"/>
+        <w:ind w:left="360"/>
+      </w:pPr>
+      <w:r>
+        <w:lastRenderedPageBreak/>
+        <w:t xml:space="preserve">Mayo’s theory suggests that to be a better manager who should focus on creating an environment where employees can form personal associations and engage in spontaneous collaboration.  Being </w:t>
+      </w:r>
+      <w:proofErr w:type="gramStart"/>
+      <w:r>
+        <w:t>a better employees</w:t>
+      </w:r>
+      <w:proofErr w:type="gramEnd"/>
+      <w:r>
+        <w:t xml:space="preserve"> involves forming as many social connections as possible with other employees and engaging in spontaneous collaboration.</w:t>
+      </w:r>
+    </w:p>
+    <w:p>
+      <w:pPr>
+        <w:spacing w:line="276" w:lineRule="auto"/>
+        <w:ind w:left="360"/>
+      </w:pPr>
+    </w:p>
+    <w:p>
+      <w:pPr>
+        <w:spacing w:line="276" w:lineRule="auto"/>
+        <w:ind w:left="360"/>
+        <w:rPr>
+          <w:u w:val="single"/>
+        </w:rPr>
+      </w:pPr>
+      <w:r>
+        <w:rPr>
+          <w:u w:val="single"/>
+        </w:rPr>
+        <w:t>Chester Bernard</w:t>
+      </w:r>
+    </w:p>
+    <w:p>
+      <w:pPr>
+        <w:spacing w:line="276" w:lineRule="auto"/>
+        <w:ind w:left="360"/>
+      </w:pPr>
+      <w:proofErr w:type="gramStart"/>
+      <w:r>
+        <w:t>According to</w:t>
+      </w:r>
+      <w:proofErr w:type="gramEnd"/>
+      <w:r>
+        <w:t xml:space="preserve"> the text, Chester Bernard’s theories were influenced by his New England </w:t>
+      </w:r>
+      <w:r>
+        <w:t xml:space="preserve">upbringing </w:t>
+      </w:r>
+      <w:r>
+        <w:t>that emphasized independent thought, pragmatism, respect for individuality, and</w:t>
+      </w:r>
+      <w:r>
+        <w:t xml:space="preserve"> </w:t>
+      </w:r>
+      <w:r>
+        <w:t>hard work.</w:t>
+      </w:r>
+    </w:p>
+    <w:p>
+      <w:pPr>
+        <w:spacing w:line="276" w:lineRule="auto"/>
+        <w:ind w:left="360"/>
+      </w:pPr>
+    </w:p>
+    <w:p>
+      <w:pPr>
+        <w:spacing w:line="276" w:lineRule="auto"/>
+        <w:ind w:left="360"/>
+      </w:pPr>
+      <w:r>
+        <w:t>Bernard theorized that complex formal organizations were essentially voluntary contractual arrangements between the organization and its members.  The organization uses incentives to align individual interests with organizational interests.  Authority is exercised only with the consent of the subordinate.</w:t>
+      </w:r>
+      <w:r>
+        <w:t xml:space="preserve">  Organizational decision processes are specialized and logical.  Moreover, communication plays a critical role in organizational decision processes.  The primary role for organizational leadership is to define organizational objectives, secure individual efforts to meet organizational objectives, and provide adequate means of communication to enable decision making.  Organizational leadership requires both a personal and organizational moral code.</w:t>
+      </w:r>
+    </w:p>
+    <w:p>
+      <w:pPr>
+        <w:spacing w:line="276" w:lineRule="auto"/>
+        <w:ind w:left="360"/>
+      </w:pPr>
+    </w:p>
+    <w:p>
+      <w:pPr>
+        <w:spacing w:line="276" w:lineRule="auto"/>
+        <w:ind w:left="360"/>
+      </w:pPr>
+      <w:r>
+        <w:t xml:space="preserve">Bernard’s theory is based on several important assumptions.  People have an irreducible minimum level of free will.  They are driven to cooperate because they are motivated by purpose but have individual limitations.  The strategic and limiting factor for cooperation is social.  Cooperative arrangements must accomplish their purpose and satisfy individual motivations.  Informal cooperation tends to give way to formal cooperation.  Complex formal organizations arise from simple formal organizations.  Complex formal organizations have processes that are structured, </w:t>
+      </w:r>
+      <w:r>
+        <w:t xml:space="preserve">specialized, </w:t>
+      </w:r>
+      <w:r>
+        <w:t>depersonalized,</w:t>
+      </w:r>
+      <w:r>
+        <w:t xml:space="preserve"> and environment-oriented.  Informal groups exist within complex formal organizations.</w:t>
+      </w:r>
+    </w:p>
+    <w:p>
+      <w:pPr>
+        <w:spacing w:line="276" w:lineRule="auto"/>
+        <w:ind w:left="360"/>
+      </w:pPr>
+      <w:r>
+        <w:t>QUESTION: What specifically is the strategic and limiting factor for cooperation?</w:t>
+      </w:r>
+    </w:p>
+    <w:p>
+      <w:pPr>
+        <w:spacing w:line="276" w:lineRule="auto"/>
+        <w:ind w:left="360"/>
+      </w:pPr>
+    </w:p>
+    <w:p>
+      <w:pPr>
+        <w:spacing w:line="276" w:lineRule="auto"/>
+        <w:ind w:left="360"/>
+      </w:pPr>
+      <w:proofErr w:type="gramStart"/>
+      <w:r>
+        <w:t>According to</w:t>
+      </w:r>
+      <w:proofErr w:type="gramEnd"/>
+      <w:r>
+        <w:t xml:space="preserve"> Bernard’s theory, the way to be a better manager is to focus on clearly defining organizational purposes and objectives, establish the right incentive system to secure the necessary efforts from individuals, and provide adequate means of communication for decision-making.</w:t>
+      </w:r>
+    </w:p>
+    <w:p>
+      <w:pPr>
+        <w:spacing w:line="276" w:lineRule="auto"/>
+        <w:ind w:left="360"/>
+      </w:pPr>
+    </w:p>
+    <w:p>
+      <w:pPr>
+        <w:pStyle w:val="ListParagraph"/>
+        <w:numPr>
+          <w:ilvl w:val="0"/>
+          <w:numId w:val="10"/>
+        </w:numPr>
+        <w:spacing w:line="276" w:lineRule="auto"/>
       </w:pPr>
       <w:bookmarkStart w:id="3" w:name="_GoBack"/>
       <w:bookmarkEnd w:id="3"/>
@@ -3754,7 +4411,7 @@
       <w:rPr>
         <w:noProof/>
       </w:rPr>
-      <w:t>16</w:t>
+      <w:t>19</w:t>
     </w:r>
     <w:r>
       <w:rPr>
@@ -3858,6 +4515,92 @@
     </w:lvl>
   </w:abstractNum>
   <w:abstractNum w:abstractNumId="1" w15:restartNumberingAfterBreak="0">
+    <w:nsid w:val="171B11E5"/>
+    <w:multiLevelType w:val="multilevel"/>
+    <w:tmpl w:val="0409001D"/>
+    <w:lvl w:ilvl="0">
+      <w:start w:val="1"/>
+      <w:numFmt w:val="decimal"/>
+      <w:lvlText w:val="%1)"/>
+      <w:lvlJc w:val="left"/>
+      <w:pPr>
+        <w:ind w:left="360" w:hanging="360"/>
+      </w:pPr>
+    </w:lvl>
+    <w:lvl w:ilvl="1">
+      <w:start w:val="1"/>
+      <w:numFmt w:val="lowerLetter"/>
+      <w:lvlText w:val="%2)"/>
+      <w:lvlJc w:val="left"/>
+      <w:pPr>
+        <w:ind w:left="720" w:hanging="360"/>
+      </w:pPr>
+    </w:lvl>
+    <w:lvl w:ilvl="2">
+      <w:start w:val="1"/>
+      <w:numFmt w:val="lowerRoman"/>
+      <w:lvlText w:val="%3)"/>
+      <w:lvlJc w:val="left"/>
+      <w:pPr>
+        <w:ind w:left="1080" w:hanging="360"/>
+      </w:pPr>
+    </w:lvl>
+    <w:lvl w:ilvl="3">
+      <w:start w:val="1"/>
+      <w:numFmt w:val="decimal"/>
+      <w:lvlText w:val="(%4)"/>
+      <w:lvlJc w:val="left"/>
+      <w:pPr>
+        <w:ind w:left="1440" w:hanging="360"/>
+      </w:pPr>
+    </w:lvl>
+    <w:lvl w:ilvl="4">
+      <w:start w:val="1"/>
+      <w:numFmt w:val="lowerLetter"/>
+      <w:lvlText w:val="(%5)"/>
+      <w:lvlJc w:val="left"/>
+      <w:pPr>
+        <w:ind w:left="1800" w:hanging="360"/>
+      </w:pPr>
+    </w:lvl>
+    <w:lvl w:ilvl="5">
+      <w:start w:val="1"/>
+      <w:numFmt w:val="lowerRoman"/>
+      <w:lvlText w:val="(%6)"/>
+      <w:lvlJc w:val="left"/>
+      <w:pPr>
+        <w:ind w:left="2160" w:hanging="360"/>
+      </w:pPr>
+    </w:lvl>
+    <w:lvl w:ilvl="6">
+      <w:start w:val="1"/>
+      <w:numFmt w:val="decimal"/>
+      <w:lvlText w:val="%7."/>
+      <w:lvlJc w:val="left"/>
+      <w:pPr>
+        <w:ind w:left="2520" w:hanging="360"/>
+      </w:pPr>
+    </w:lvl>
+    <w:lvl w:ilvl="7">
+      <w:start w:val="1"/>
+      <w:numFmt w:val="lowerLetter"/>
+      <w:lvlText w:val="%8."/>
+      <w:lvlJc w:val="left"/>
+      <w:pPr>
+        <w:ind w:left="2880" w:hanging="360"/>
+      </w:pPr>
+    </w:lvl>
+    <w:lvl w:ilvl="8">
+      <w:start w:val="1"/>
+      <w:numFmt w:val="lowerRoman"/>
+      <w:lvlText w:val="%9."/>
+      <w:lvlJc w:val="left"/>
+      <w:pPr>
+        <w:ind w:left="3240" w:hanging="360"/>
+      </w:pPr>
+    </w:lvl>
+  </w:abstractNum>
+  <w:abstractNum w:abstractNumId="2" w15:restartNumberingAfterBreak="0">
     <w:nsid w:val="1FFF3A1A"/>
     <w:multiLevelType w:val="hybridMultilevel"/>
     <w:tmpl w:val="C6483600"/>
@@ -3946,7 +4689,7 @@
       </w:pPr>
     </w:lvl>
   </w:abstractNum>
-  <w:abstractNum w:abstractNumId="2" w15:restartNumberingAfterBreak="0">
+  <w:abstractNum w:abstractNumId="3" w15:restartNumberingAfterBreak="0">
     <w:nsid w:val="284B07D8"/>
     <w:multiLevelType w:val="hybridMultilevel"/>
     <w:tmpl w:val="39D4D970"/>
@@ -4059,7 +4802,7 @@
       </w:rPr>
     </w:lvl>
   </w:abstractNum>
-  <w:abstractNum w:abstractNumId="3" w15:restartNumberingAfterBreak="0">
+  <w:abstractNum w:abstractNumId="4" w15:restartNumberingAfterBreak="0">
     <w:nsid w:val="396810D7"/>
     <w:multiLevelType w:val="hybridMultilevel"/>
     <w:tmpl w:val="CA6403CE"/>
@@ -4148,7 +4891,7 @@
       </w:pPr>
     </w:lvl>
   </w:abstractNum>
-  <w:abstractNum w:abstractNumId="4" w15:restartNumberingAfterBreak="0">
+  <w:abstractNum w:abstractNumId="5" w15:restartNumberingAfterBreak="0">
     <w:nsid w:val="58C82A7A"/>
     <w:multiLevelType w:val="hybridMultilevel"/>
     <w:tmpl w:val="184A5206"/>
@@ -4237,7 +4980,7 @@
       </w:pPr>
     </w:lvl>
   </w:abstractNum>
-  <w:abstractNum w:abstractNumId="5" w15:restartNumberingAfterBreak="0">
+  <w:abstractNum w:abstractNumId="6" w15:restartNumberingAfterBreak="0">
     <w:nsid w:val="619554B1"/>
     <w:multiLevelType w:val="hybridMultilevel"/>
     <w:tmpl w:val="BEDA5080"/>
@@ -4372,7 +5115,7 @@
       </w:rPr>
     </w:lvl>
   </w:abstractNum>
-  <w:abstractNum w:abstractNumId="6" w15:restartNumberingAfterBreak="0">
+  <w:abstractNum w:abstractNumId="7" w15:restartNumberingAfterBreak="0">
     <w:nsid w:val="690064AC"/>
     <w:multiLevelType w:val="multilevel"/>
     <w:tmpl w:val="0409001D"/>
@@ -4458,7 +5201,7 @@
       </w:pPr>
     </w:lvl>
   </w:abstractNum>
-  <w:abstractNum w:abstractNumId="7" w15:restartNumberingAfterBreak="0">
+  <w:abstractNum w:abstractNumId="8" w15:restartNumberingAfterBreak="0">
     <w:nsid w:val="6B450579"/>
     <w:multiLevelType w:val="hybridMultilevel"/>
     <w:tmpl w:val="278EFC2C"/>
@@ -4571,7 +5314,7 @@
       </w:rPr>
     </w:lvl>
   </w:abstractNum>
-  <w:abstractNum w:abstractNumId="8" w15:restartNumberingAfterBreak="0">
+  <w:abstractNum w:abstractNumId="9" w15:restartNumberingAfterBreak="0">
     <w:nsid w:val="6B7414FF"/>
     <w:multiLevelType w:val="multilevel"/>
     <w:tmpl w:val="0409001D"/>
@@ -4658,30 +5401,33 @@
     </w:lvl>
   </w:abstractNum>
   <w:num w:numId="1">
-    <w:abstractNumId w:val="7"/>
+    <w:abstractNumId w:val="8"/>
   </w:num>
   <w:num w:numId="2">
-    <w:abstractNumId w:val="2"/>
+    <w:abstractNumId w:val="3"/>
   </w:num>
   <w:num w:numId="3">
-    <w:abstractNumId w:val="3"/>
+    <w:abstractNumId w:val="4"/>
   </w:num>
   <w:num w:numId="4">
     <w:abstractNumId w:val="0"/>
   </w:num>
   <w:num w:numId="5">
-    <w:abstractNumId w:val="4"/>
+    <w:abstractNumId w:val="5"/>
   </w:num>
   <w:num w:numId="6">
-    <w:abstractNumId w:val="5"/>
+    <w:abstractNumId w:val="6"/>
   </w:num>
   <w:num w:numId="7">
-    <w:abstractNumId w:val="6"/>
+    <w:abstractNumId w:val="7"/>
   </w:num>
   <w:num w:numId="8">
-    <w:abstractNumId w:val="8"/>
+    <w:abstractNumId w:val="9"/>
   </w:num>
   <w:num w:numId="9">
+    <w:abstractNumId w:val="2"/>
+  </w:num>
+  <w:num w:numId="10">
     <w:abstractNumId w:val="1"/>
   </w:num>
 </w:numbering>

</xml_diff>

<commit_message>
Responses to reflective pauses set 04 through question 5
</commit_message>
<xml_diff>
--- a/Assignments/POLS6320_2020_Spring_Journal_Townes_v00.docx
+++ b/Assignments/POLS6320_2020_Spring_Journal_Townes_v00.docx
@@ -3729,13 +3729,7 @@
           <w:b/>
         </w:rPr>
         <w:lastRenderedPageBreak/>
-        <w:t>Responses to reflective p</w:t>
-      </w:r>
-      <w:r>
-        <w:rPr>
-          <w:b/>
-        </w:rPr>
-        <w:t>auses set 04 for class on March 16</w:t>
+        <w:t>Responses to reflective pauses set 04 for class on March 16</w:t>
       </w:r>
       <w:r>
         <w:rPr>
@@ -4322,6 +4316,147 @@
         <w:spacing w:line="276" w:lineRule="auto"/>
         <w:ind w:left="360"/>
       </w:pPr>
+    </w:p>
+    <w:p>
+      <w:pPr>
+        <w:pStyle w:val="ListParagraph"/>
+        <w:numPr>
+          <w:ilvl w:val="0"/>
+          <w:numId w:val="10"/>
+        </w:numPr>
+        <w:spacing w:line="276" w:lineRule="auto"/>
+      </w:pPr>
+      <w:r>
+        <w:t>An example where the dominant model is of the worker as a passive recipient of environmental stimuli was when I worked on a consulting project for manufacturing facility of Trinity Industries that produce railroad car components. Example of the second model of the worker having agency driven by his or her attitude toward change was when I worked on a consulting project for Allstate Insurance.</w:t>
+      </w:r>
+      <w:r>
+        <w:br/>
+      </w:r>
+    </w:p>
+    <w:p>
+      <w:pPr>
+        <w:pStyle w:val="ListParagraph"/>
+        <w:numPr>
+          <w:ilvl w:val="0"/>
+          <w:numId w:val="10"/>
+        </w:numPr>
+        <w:spacing w:line="276" w:lineRule="auto"/>
+      </w:pPr>
+      <w:r>
+        <w:t>From a management perspective, the Interpretive Research Paradigm seems more appropriate than the Normative Research Paradigm.</w:t>
+      </w:r>
+      <w:r>
+        <w:t xml:space="preserve">  Securing the efforts of individuals is a primary function of management.  Individuals are motivated </w:t>
+      </w:r>
+      <w:r>
+        <w:t>in part by self-interests, which vary from person to person.</w:t>
+      </w:r>
+      <w:r>
+        <w:br/>
+      </w:r>
+      <w:r>
+        <w:br/>
+      </w:r>
+      <w:r>
+        <w:lastRenderedPageBreak/>
+        <w:t xml:space="preserve">Deciding whether the homeless person or the social scientist who studies homelessness has the most expertise about homeless partly depends on </w:t>
+      </w:r>
+      <w:r>
+        <w:t>how you define expertise and on what aspects of homelessness you focus.  The homeless person probably has more expertise in surviving and living as a homeless individual but this is predominantly from one perspective.  The social scientist has more expertise in understanding commonalities of homelessness across many situations and the broader social implications but they derive this from the experiences of the individual homeless persons.</w:t>
+      </w:r>
+      <w:r>
+        <w:br/>
+      </w:r>
+    </w:p>
+    <w:p>
+      <w:pPr>
+        <w:pStyle w:val="ListParagraph"/>
+        <w:numPr>
+          <w:ilvl w:val="0"/>
+          <w:numId w:val="10"/>
+        </w:numPr>
+        <w:spacing w:line="276" w:lineRule="auto"/>
+      </w:pPr>
+      <w:r>
+        <w:t>The Obama administration was an example of leadership instead of management.  Open source projects are an example of motivation instead of detailed rules and supervision.  The U.S. military is an example of emphasis on teamwork rather than individual progress.</w:t>
+      </w:r>
+      <w:r>
+        <w:t xml:space="preserve">  The technology industry (e.g., Amazon, Facebook, Google) is an example of less demarcation between work and social outlets.  </w:t>
+      </w:r>
+      <w:r>
+        <w:t>Policy advisors to elected officials are an example of power and influence not being the sole possession of the positional leader.</w:t>
+      </w:r>
+      <w:r>
+        <w:br/>
+      </w:r>
+    </w:p>
+    <w:p>
+      <w:pPr>
+        <w:pStyle w:val="ListParagraph"/>
+        <w:numPr>
+          <w:ilvl w:val="0"/>
+          <w:numId w:val="10"/>
+        </w:numPr>
+        <w:spacing w:line="276" w:lineRule="auto"/>
+      </w:pPr>
+      <w:r>
+        <w:t>I believe the cause of the Boeing 737 Max crisis and the Iowa Caucus vote tallying problems was too much machine.  Those who were probably aware of the problems lacked authority and agency to do anything to prevent them.  T</w:t>
+      </w:r>
+      <w:r>
+        <w:t>oo much team</w:t>
+      </w:r>
+      <w:r>
+        <w:t xml:space="preserve"> likely played a role in the turmoil in the U.S intelligence community and </w:t>
+      </w:r>
+      <w:r>
+        <w:t>the discrimination law suit</w:t>
+      </w:r>
+      <w:r>
+        <w:t xml:space="preserve"> against the St. Louis County Police Department.  The group dynamic was probably taken to the extreme creating an “us versus them” mentality.</w:t>
+      </w:r>
+      <w:r>
+        <w:br/>
+      </w:r>
+    </w:p>
+    <w:p>
+      <w:pPr>
+        <w:pStyle w:val="ListParagraph"/>
+        <w:numPr>
+          <w:ilvl w:val="0"/>
+          <w:numId w:val="10"/>
+        </w:numPr>
+        <w:spacing w:line="276" w:lineRule="auto"/>
+      </w:pPr>
+      <w:r>
+        <w:t xml:space="preserve">I believe that most, if not all, jobs can be enriched.  The question is </w:t>
+      </w:r>
+      <w:r>
+        <w:t>at what cost.  However, I believe the more salient question is whether all workers want enriched jobs.  It’s very likely that some individuals do not want job enrichment.</w:t>
+      </w:r>
+      <w:r>
+        <w:br/>
+      </w:r>
+      <w:r>
+        <w:br/>
+        <w:t xml:space="preserve">The Theory Z type A organization seems to be the predominant form in the U.S. and the one with which I’m mostly familiar from personal experience.  U.S. colleges, high schools, and elementary schools as well as the U.S. government seem to exemplify Theory Z </w:t>
+      </w:r>
+      <w:proofErr w:type="gramStart"/>
+      <w:r>
+        <w:t>type</w:t>
+      </w:r>
+      <w:proofErr w:type="gramEnd"/>
+      <w:r>
+        <w:t xml:space="preserve"> Z organizations.  A lot of manufacturing and industrial products companies seem to typify Theory X organizations.</w:t>
+      </w:r>
+      <w:r>
+        <w:t xml:space="preserve">  </w:t>
+      </w:r>
+      <w:r>
+        <w:t>Nonprofit organizations seem to illustrate Theory Y organizations.</w:t>
+      </w:r>
+      <w:r>
+        <w:br/>
+      </w:r>
     </w:p>
     <w:p>
       <w:pPr>

</xml_diff>

<commit_message>
Responses to reflective pauses for The Revolution Begins tutorial
</commit_message>
<xml_diff>
--- a/Assignments/POLS6320_2020_Spring_Journal_Townes_v00.docx
+++ b/Assignments/POLS6320_2020_Spring_Journal_Townes_v00.docx
@@ -4314,6 +4314,19 @@
     <w:p>
       <w:pPr>
         <w:spacing w:line="276" w:lineRule="auto"/>
+      </w:pPr>
+    </w:p>
+    <w:p>
+      <w:pPr>
+        <w:spacing w:line="276" w:lineRule="auto"/>
+      </w:pPr>
+      <w:r>
+        <w:t>Tutorial: The Revolution Begins</w:t>
+      </w:r>
+    </w:p>
+    <w:p>
+      <w:pPr>
+        <w:spacing w:line="276" w:lineRule="auto"/>
         <w:ind w:left="360"/>
       </w:pPr>
     </w:p>
@@ -4346,7 +4359,11 @@
         <w:t>From a management perspective, the Interpretive Research Paradigm seems more appropriate than the Normative Research Paradigm.</w:t>
       </w:r>
       <w:r>
-        <w:t xml:space="preserve">  Securing the efforts of individuals is a primary function of management.  Individuals are motivated </w:t>
+        <w:t xml:space="preserve">  Securing the efforts of individuals is a primary function of </w:t>
+      </w:r>
+      <w:r>
+        <w:lastRenderedPageBreak/>
+        <w:t xml:space="preserve">management.  Individuals are motivated </w:t>
       </w:r>
       <w:r>
         <w:t>in part by self-interests, which vary from person to person.</w:t>
@@ -4356,9 +4373,6 @@
       </w:r>
       <w:r>
         <w:br/>
-      </w:r>
-      <w:r>
-        <w:lastRenderedPageBreak/>
         <w:t xml:space="preserve">Deciding whether the homeless person or the social scientist who studies homelessness has the most expertise about homeless partly depends on </w:t>
       </w:r>
       <w:r>
@@ -4378,13 +4392,7 @@
         <w:spacing w:line="276" w:lineRule="auto"/>
       </w:pPr>
       <w:r>
-        <w:t>The Obama administration was an example of leadership instead of management.  Open source projects are an example of motivation instead of detailed rules and supervision.  The U.S. military is an example of emphasis on teamwork rather than individual progress.</w:t>
-      </w:r>
-      <w:r>
-        <w:t xml:space="preserve">  The technology industry (e.g., Amazon, Facebook, Google) is an example of less demarcation between work and social outlets.  </w:t>
-      </w:r>
-      <w:r>
-        <w:t>Policy advisors to elected officials are an example of power and influence not being the sole possession of the positional leader.</w:t>
+        <w:t>The Obama administration was an example of leadership instead of management.  Open source projects are an example of motivation instead of detailed rules and supervision.  The U.S. military is an example of emphasis on teamwork rather than individual progress.  The technology industry (e.g., Amazon, Facebook, Google) is an example of less demarcation between work and social outlets.  Policy advisors to elected officials are an example of power and influence not being the sole possession of the positional leader.</w:t>
       </w:r>
       <w:r>
         <w:br/>
@@ -4400,19 +4408,7 @@
         <w:spacing w:line="276" w:lineRule="auto"/>
       </w:pPr>
       <w:r>
-        <w:t>I believe the cause of the Boeing 737 Max crisis and the Iowa Caucus vote tallying problems was too much machine.  Those who were probably aware of the problems lacked authority and agency to do anything to prevent them.  T</w:t>
-      </w:r>
-      <w:r>
-        <w:t>oo much team</w:t>
-      </w:r>
-      <w:r>
-        <w:t xml:space="preserve"> likely played a role in the turmoil in the U.S intelligence community and </w:t>
-      </w:r>
-      <w:r>
-        <w:t>the discrimination law suit</w:t>
-      </w:r>
-      <w:r>
-        <w:t xml:space="preserve"> against the St. Louis County Police Department.  The group dynamic was probably taken to the extreme creating an “us versus them” mentality.</w:t>
+        <w:t>I believe the cause of the Boeing 737 Max crisis and the Iowa Caucus vote tallying problems was too much machine.  Those who were probably aware of the problems lacked authority and agency to do anything to prevent them.  Too much team likely played a role in the turmoil in the U.S intelligence community and the discrimination law suit against the St. Louis County Police Department.  The group dynamic was probably taken to the extreme creating an “us versus them” mentality.</w:t>
       </w:r>
       <w:r>
         <w:br/>
@@ -4457,6 +4453,117 @@
       <w:r>
         <w:br/>
       </w:r>
+    </w:p>
+    <w:p>
+      <w:pPr>
+        <w:pStyle w:val="ListParagraph"/>
+        <w:numPr>
+          <w:ilvl w:val="0"/>
+          <w:numId w:val="10"/>
+        </w:numPr>
+        <w:spacing w:line="276" w:lineRule="auto"/>
+      </w:pPr>
+      <w:r>
+        <w:t xml:space="preserve">The statements “this class is like other classes” and “this class is different than other classes” can be true at the same time.  No two classes will be </w:t>
+      </w:r>
+      <w:proofErr w:type="gramStart"/>
+      <w:r>
+        <w:t>exactly the same</w:t>
+      </w:r>
+      <w:proofErr w:type="gramEnd"/>
+      <w:r>
+        <w:t xml:space="preserve"> but there may be similarities.</w:t>
+      </w:r>
+    </w:p>
+    <w:p>
+      <w:pPr>
+        <w:pStyle w:val="ListParagraph"/>
+        <w:spacing w:line="276" w:lineRule="auto"/>
+        <w:ind w:left="360"/>
+      </w:pPr>
+    </w:p>
+    <w:p>
+      <w:pPr>
+        <w:pStyle w:val="ListParagraph"/>
+        <w:numPr>
+          <w:ilvl w:val="0"/>
+          <w:numId w:val="10"/>
+        </w:numPr>
+        <w:spacing w:line="276" w:lineRule="auto"/>
+      </w:pPr>
+      <w:r>
+        <w:t>I’m not certain how to apply Mayo’s theories to the opioid crisis and the rise of populism in America.</w:t>
+      </w:r>
+    </w:p>
+    <w:p>
+      <w:pPr>
+        <w:pStyle w:val="ListParagraph"/>
+      </w:pPr>
+    </w:p>
+    <w:p>
+      <w:pPr>
+        <w:pStyle w:val="ListParagraph"/>
+        <w:numPr>
+          <w:ilvl w:val="0"/>
+          <w:numId w:val="10"/>
+        </w:numPr>
+        <w:spacing w:line="276" w:lineRule="auto"/>
+      </w:pPr>
+      <w:r>
+        <w:t>It seems that the growth of co-working spaces and innovation communities (e.g., CIC, Cortex) are attempts to create commons.  This seems to also harken to the Coase Theorem in public sector economics.</w:t>
+      </w:r>
+      <w:r>
+        <w:br/>
+        <w:t>QUESTION: Why don’t Third Places foster agency?</w:t>
+      </w:r>
+      <w:r>
+        <w:t xml:space="preserve"> What is the relationship between size an agency?</w:t>
+      </w:r>
+    </w:p>
+    <w:p>
+      <w:pPr>
+        <w:pStyle w:val="ListParagraph"/>
+      </w:pPr>
+    </w:p>
+    <w:p>
+      <w:pPr>
+        <w:pStyle w:val="ListParagraph"/>
+        <w:numPr>
+          <w:ilvl w:val="0"/>
+          <w:numId w:val="10"/>
+        </w:numPr>
+        <w:spacing w:line="276" w:lineRule="auto"/>
+      </w:pPr>
+      <w:r>
+        <w:t xml:space="preserve">The Human Relations school suggests that the best way to deal with </w:t>
+      </w:r>
+      <w:r>
+        <w:t xml:space="preserve">the </w:t>
+      </w:r>
+      <w:r>
+        <w:t xml:space="preserve">challenge of commons is </w:t>
+      </w:r>
+      <w:r>
+        <w:t>through participatory integrative problem solving.  Again, this seems to harken to the Coase Theorem in public sector economics.</w:t>
+      </w:r>
+    </w:p>
+    <w:p>
+      <w:pPr>
+        <w:pStyle w:val="ListParagraph"/>
+      </w:pPr>
+    </w:p>
+    <w:p>
+      <w:pPr>
+        <w:spacing w:line="276" w:lineRule="auto"/>
+      </w:pPr>
+      <w:r>
+        <w:t>Tutorial: Organizational Culture</w:t>
+      </w:r>
+    </w:p>
+    <w:p>
+      <w:pPr>
+        <w:pStyle w:val="ListParagraph"/>
+      </w:pPr>
     </w:p>
     <w:p>
       <w:pPr>
@@ -4546,7 +4653,7 @@
       <w:rPr>
         <w:noProof/>
       </w:rPr>
-      <w:t>19</w:t>
+      <w:t>20</w:t>
     </w:r>
     <w:r>
       <w:rPr>

</xml_diff>

<commit_message>
Responses to reflective pauses for Organizational Culture tutorial through question 5
</commit_message>
<xml_diff>
--- a/Assignments/POLS6320_2020_Spring_Journal_Townes_v00.docx
+++ b/Assignments/POLS6320_2020_Spring_Journal_Townes_v00.docx
@@ -4335,7 +4335,7 @@
         <w:pStyle w:val="ListParagraph"/>
         <w:numPr>
           <w:ilvl w:val="0"/>
-          <w:numId w:val="10"/>
+          <w:numId w:val="11"/>
         </w:numPr>
         <w:spacing w:line="276" w:lineRule="auto"/>
       </w:pPr>
@@ -4351,7 +4351,7 @@
         <w:pStyle w:val="ListParagraph"/>
         <w:numPr>
           <w:ilvl w:val="0"/>
-          <w:numId w:val="10"/>
+          <w:numId w:val="11"/>
         </w:numPr>
         <w:spacing w:line="276" w:lineRule="auto"/>
       </w:pPr>
@@ -4387,7 +4387,7 @@
         <w:pStyle w:val="ListParagraph"/>
         <w:numPr>
           <w:ilvl w:val="0"/>
-          <w:numId w:val="10"/>
+          <w:numId w:val="11"/>
         </w:numPr>
         <w:spacing w:line="276" w:lineRule="auto"/>
       </w:pPr>
@@ -4403,7 +4403,7 @@
         <w:pStyle w:val="ListParagraph"/>
         <w:numPr>
           <w:ilvl w:val="0"/>
-          <w:numId w:val="10"/>
+          <w:numId w:val="11"/>
         </w:numPr>
         <w:spacing w:line="276" w:lineRule="auto"/>
       </w:pPr>
@@ -4419,7 +4419,7 @@
         <w:pStyle w:val="ListParagraph"/>
         <w:numPr>
           <w:ilvl w:val="0"/>
-          <w:numId w:val="10"/>
+          <w:numId w:val="11"/>
         </w:numPr>
         <w:spacing w:line="276" w:lineRule="auto"/>
       </w:pPr>
@@ -4459,7 +4459,7 @@
         <w:pStyle w:val="ListParagraph"/>
         <w:numPr>
           <w:ilvl w:val="0"/>
-          <w:numId w:val="10"/>
+          <w:numId w:val="11"/>
         </w:numPr>
         <w:spacing w:line="276" w:lineRule="auto"/>
       </w:pPr>
@@ -4487,7 +4487,7 @@
         <w:pStyle w:val="ListParagraph"/>
         <w:numPr>
           <w:ilvl w:val="0"/>
-          <w:numId w:val="10"/>
+          <w:numId w:val="11"/>
         </w:numPr>
         <w:spacing w:line="276" w:lineRule="auto"/>
       </w:pPr>
@@ -4505,7 +4505,7 @@
         <w:pStyle w:val="ListParagraph"/>
         <w:numPr>
           <w:ilvl w:val="0"/>
-          <w:numId w:val="10"/>
+          <w:numId w:val="11"/>
         </w:numPr>
         <w:spacing w:line="276" w:lineRule="auto"/>
       </w:pPr>
@@ -4530,7 +4530,7 @@
         <w:pStyle w:val="ListParagraph"/>
         <w:numPr>
           <w:ilvl w:val="0"/>
-          <w:numId w:val="10"/>
+          <w:numId w:val="11"/>
         </w:numPr>
         <w:spacing w:line="276" w:lineRule="auto"/>
       </w:pPr>
@@ -4570,12 +4570,218 @@
         <w:pStyle w:val="ListParagraph"/>
         <w:numPr>
           <w:ilvl w:val="0"/>
-          <w:numId w:val="10"/>
+          <w:numId w:val="12"/>
         </w:numPr>
         <w:spacing w:line="276" w:lineRule="auto"/>
       </w:pPr>
+      <w:r>
+        <w:t>I’m find it difficult to identify examples from my own organizational experience of a commons that enable people to come together across organizational boundaries.  When I worked in product management at General Cable Corporation we had regular weekly cross-functional meetings with product management, production, supply chain, and inside sales.  These were essentially problem solving meetings.</w:t>
+      </w:r>
+      <w:r>
+        <w:t xml:space="preserve">  However, I’m not sure if this meets the definition of a commons.</w:t>
+      </w:r>
+    </w:p>
+    <w:p>
+      <w:pPr>
+        <w:pStyle w:val="ListParagraph"/>
+        <w:spacing w:line="276" w:lineRule="auto"/>
+        <w:ind w:left="360"/>
+      </w:pPr>
+    </w:p>
+    <w:p>
+      <w:pPr>
+        <w:pStyle w:val="ListParagraph"/>
+        <w:numPr>
+          <w:ilvl w:val="0"/>
+          <w:numId w:val="12"/>
+        </w:numPr>
+        <w:spacing w:line="276" w:lineRule="auto"/>
+      </w:pPr>
+      <w:r>
+        <w:t>Theory X Y Z exemplifies culture as comparative management.  Follett seems to demonstrate culture as organizational cognition. Mayo typifies organizational symbolism.  Not having to learn to “do class” illustrates culture as unconscious processes and organization.  The proliferation of University Library Commons represents corporate culture.</w:t>
+      </w:r>
+    </w:p>
+    <w:p>
+      <w:pPr>
+        <w:pStyle w:val="ListParagraph"/>
+      </w:pPr>
+    </w:p>
+    <w:p>
+      <w:pPr>
+        <w:pStyle w:val="ListParagraph"/>
+        <w:numPr>
+          <w:ilvl w:val="0"/>
+          <w:numId w:val="12"/>
+        </w:numPr>
+        <w:spacing w:line="276" w:lineRule="auto"/>
+      </w:pPr>
+      <w:r>
+        <w:t xml:space="preserve">Venture capital-backed companies probably exemplify low degree of feedback and high degree of risk (i.e., bet your company).  Companies in the semiconductor industry (e.g., Intel) might exhibit a high degree of feedback and high degree of risk (e.g., macho).  </w:t>
+      </w:r>
+      <w:r>
+        <w:t>I suspect that the U.S. Internal Revenue Service</w:t>
+      </w:r>
+      <w:r>
+        <w:t xml:space="preserve"> or state departments of motor vehicles</w:t>
+      </w:r>
+      <w:r>
+        <w:t xml:space="preserve"> </w:t>
+      </w:r>
+      <w:r>
+        <w:t>are</w:t>
+      </w:r>
+      <w:r>
+        <w:t xml:space="preserve"> example</w:t>
+      </w:r>
+      <w:r>
+        <w:t>s</w:t>
+      </w:r>
+      <w:r>
+        <w:t xml:space="preserve"> of low degree of feedback and low degree of risk</w:t>
+      </w:r>
+      <w:r>
+        <w:t xml:space="preserve"> (e.g., process)</w:t>
+      </w:r>
+      <w:r>
+        <w:t>.</w:t>
+      </w:r>
+      <w:r>
+        <w:t xml:space="preserve">  Economic development agencies or the Tupperware Brands might illustrate a high degree of feedback and low degree of risk.</w:t>
+      </w:r>
+      <w:r>
+        <w:br/>
+        <w:t>QUESTION: Risk in what sense?  Feedback about what?</w:t>
+      </w:r>
+    </w:p>
+    <w:p>
+      <w:pPr>
+        <w:pStyle w:val="ListParagraph"/>
+      </w:pPr>
+    </w:p>
+    <w:p>
+      <w:pPr>
+        <w:pStyle w:val="ListParagraph"/>
+        <w:numPr>
+          <w:ilvl w:val="0"/>
+          <w:numId w:val="12"/>
+        </w:numPr>
+        <w:spacing w:line="276" w:lineRule="auto"/>
+      </w:pPr>
+      <w:r>
+        <w:t>Even though the Office of the Vice President for Research (i.e., Research Administration) has</w:t>
+      </w:r>
+      <w:r>
+        <w:t xml:space="preserve"> seen a significant amount of staff change in the last five years, there are still examples of people filling cultural roles in the organization.  In some cases, individuals might fulfill multiple roles or their roles may periodically change under different circumstances.</w:t>
+      </w:r>
+    </w:p>
+    <w:p>
+      <w:pPr>
+        <w:pStyle w:val="ListParagraph"/>
+      </w:pPr>
+    </w:p>
+    <w:p>
+      <w:pPr>
+        <w:pStyle w:val="ListParagraph"/>
+        <w:numPr>
+          <w:ilvl w:val="0"/>
+          <w:numId w:val="12"/>
+        </w:numPr>
+        <w:spacing w:line="276" w:lineRule="auto"/>
+      </w:pPr>
+      <w:r>
+        <w:t>I would characterize the seven cultural story themes for the Office of the Vice President for Research (OVPR) as follows:</w:t>
+      </w:r>
+    </w:p>
+    <w:p>
+      <w:pPr>
+        <w:pStyle w:val="ListParagraph"/>
+      </w:pPr>
+    </w:p>
+    <w:p>
+      <w:pPr>
+        <w:pStyle w:val="ListParagraph"/>
+        <w:numPr>
+          <w:ilvl w:val="1"/>
+          <w:numId w:val="12"/>
+        </w:numPr>
+        <w:spacing w:line="276" w:lineRule="auto"/>
+      </w:pPr>
+      <w:r>
+        <w:t>Rule breaking is frowned upon.</w:t>
+      </w:r>
+    </w:p>
+    <w:p>
+      <w:pPr>
+        <w:pStyle w:val="ListParagraph"/>
+        <w:numPr>
+          <w:ilvl w:val="1"/>
+          <w:numId w:val="12"/>
+        </w:numPr>
+        <w:spacing w:line="276" w:lineRule="auto"/>
+      </w:pPr>
+      <w:r>
+        <w:t>The big boss is not approachable although he tries to portray himself as such.  Moreover, he does not like to appear fallible.</w:t>
+      </w:r>
+    </w:p>
+    <w:p>
+      <w:pPr>
+        <w:pStyle w:val="ListParagraph"/>
+        <w:numPr>
+          <w:ilvl w:val="1"/>
+          <w:numId w:val="12"/>
+        </w:numPr>
+        <w:spacing w:line="276" w:lineRule="auto"/>
+      </w:pPr>
+      <w:r>
+        <w:t>The little person has little chance to rise to the top.</w:t>
+      </w:r>
+    </w:p>
+    <w:p>
+      <w:pPr>
+        <w:pStyle w:val="ListParagraph"/>
+        <w:numPr>
+          <w:ilvl w:val="1"/>
+          <w:numId w:val="12"/>
+        </w:numPr>
+        <w:spacing w:line="276" w:lineRule="auto"/>
+      </w:pPr>
+      <w:r>
+        <w:t xml:space="preserve">It’s unlikely that someone will get fired unless there is an egregious violation. </w:t>
+      </w:r>
+    </w:p>
+    <w:p>
+      <w:pPr>
+        <w:pStyle w:val="ListParagraph"/>
+        <w:numPr>
+          <w:ilvl w:val="1"/>
+          <w:numId w:val="12"/>
+        </w:numPr>
+        <w:spacing w:line="276" w:lineRule="auto"/>
+      </w:pPr>
+      <w:r>
+        <w:t>The boss is likely to react badly to a mistake (although the opposite is true within our specific group).</w:t>
+      </w:r>
+    </w:p>
+    <w:p>
+      <w:pPr>
+        <w:pStyle w:val="ListParagraph"/>
+        <w:numPr>
+          <w:ilvl w:val="1"/>
+          <w:numId w:val="12"/>
+        </w:numPr>
+        <w:spacing w:line="276" w:lineRule="auto"/>
+      </w:pPr>
+      <w:r>
+        <w:t xml:space="preserve">The organization tends to ignore obstacles </w:t>
+      </w:r>
+      <w:r>
+        <w:t xml:space="preserve">and problems </w:t>
+      </w:r>
       <w:bookmarkStart w:id="3" w:name="_GoBack"/>
       <w:bookmarkEnd w:id="3"/>
+      <w:r>
+        <w:t>until they can no longer be ignored.</w:t>
+      </w:r>
     </w:p>
     <w:sectPr>
       <w:pgSz w:w="12240" w:h="15840"/>
@@ -4653,7 +4859,7 @@
       <w:rPr>
         <w:noProof/>
       </w:rPr>
-      <w:t>20</w:t>
+      <w:t>21</w:t>
     </w:r>
     <w:r>
       <w:rPr>
@@ -4757,6 +4963,92 @@
     </w:lvl>
   </w:abstractNum>
   <w:abstractNum w:abstractNumId="1" w15:restartNumberingAfterBreak="0">
+    <w:nsid w:val="14315900"/>
+    <w:multiLevelType w:val="multilevel"/>
+    <w:tmpl w:val="0409001D"/>
+    <w:lvl w:ilvl="0">
+      <w:start w:val="1"/>
+      <w:numFmt w:val="decimal"/>
+      <w:lvlText w:val="%1)"/>
+      <w:lvlJc w:val="left"/>
+      <w:pPr>
+        <w:ind w:left="360" w:hanging="360"/>
+      </w:pPr>
+    </w:lvl>
+    <w:lvl w:ilvl="1">
+      <w:start w:val="1"/>
+      <w:numFmt w:val="lowerLetter"/>
+      <w:lvlText w:val="%2)"/>
+      <w:lvlJc w:val="left"/>
+      <w:pPr>
+        <w:ind w:left="720" w:hanging="360"/>
+      </w:pPr>
+    </w:lvl>
+    <w:lvl w:ilvl="2">
+      <w:start w:val="1"/>
+      <w:numFmt w:val="lowerRoman"/>
+      <w:lvlText w:val="%3)"/>
+      <w:lvlJc w:val="left"/>
+      <w:pPr>
+        <w:ind w:left="1080" w:hanging="360"/>
+      </w:pPr>
+    </w:lvl>
+    <w:lvl w:ilvl="3">
+      <w:start w:val="1"/>
+      <w:numFmt w:val="decimal"/>
+      <w:lvlText w:val="(%4)"/>
+      <w:lvlJc w:val="left"/>
+      <w:pPr>
+        <w:ind w:left="1440" w:hanging="360"/>
+      </w:pPr>
+    </w:lvl>
+    <w:lvl w:ilvl="4">
+      <w:start w:val="1"/>
+      <w:numFmt w:val="lowerLetter"/>
+      <w:lvlText w:val="(%5)"/>
+      <w:lvlJc w:val="left"/>
+      <w:pPr>
+        <w:ind w:left="1800" w:hanging="360"/>
+      </w:pPr>
+    </w:lvl>
+    <w:lvl w:ilvl="5">
+      <w:start w:val="1"/>
+      <w:numFmt w:val="lowerRoman"/>
+      <w:lvlText w:val="(%6)"/>
+      <w:lvlJc w:val="left"/>
+      <w:pPr>
+        <w:ind w:left="2160" w:hanging="360"/>
+      </w:pPr>
+    </w:lvl>
+    <w:lvl w:ilvl="6">
+      <w:start w:val="1"/>
+      <w:numFmt w:val="decimal"/>
+      <w:lvlText w:val="%7."/>
+      <w:lvlJc w:val="left"/>
+      <w:pPr>
+        <w:ind w:left="2520" w:hanging="360"/>
+      </w:pPr>
+    </w:lvl>
+    <w:lvl w:ilvl="7">
+      <w:start w:val="1"/>
+      <w:numFmt w:val="lowerLetter"/>
+      <w:lvlText w:val="%8."/>
+      <w:lvlJc w:val="left"/>
+      <w:pPr>
+        <w:ind w:left="2880" w:hanging="360"/>
+      </w:pPr>
+    </w:lvl>
+    <w:lvl w:ilvl="8">
+      <w:start w:val="1"/>
+      <w:numFmt w:val="lowerRoman"/>
+      <w:lvlText w:val="%9."/>
+      <w:lvlJc w:val="left"/>
+      <w:pPr>
+        <w:ind w:left="3240" w:hanging="360"/>
+      </w:pPr>
+    </w:lvl>
+  </w:abstractNum>
+  <w:abstractNum w:abstractNumId="2" w15:restartNumberingAfterBreak="0">
     <w:nsid w:val="171B11E5"/>
     <w:multiLevelType w:val="multilevel"/>
     <w:tmpl w:val="0409001D"/>
@@ -4842,7 +5134,7 @@
       </w:pPr>
     </w:lvl>
   </w:abstractNum>
-  <w:abstractNum w:abstractNumId="2" w15:restartNumberingAfterBreak="0">
+  <w:abstractNum w:abstractNumId="3" w15:restartNumberingAfterBreak="0">
     <w:nsid w:val="1FFF3A1A"/>
     <w:multiLevelType w:val="hybridMultilevel"/>
     <w:tmpl w:val="C6483600"/>
@@ -4931,7 +5223,7 @@
       </w:pPr>
     </w:lvl>
   </w:abstractNum>
-  <w:abstractNum w:abstractNumId="3" w15:restartNumberingAfterBreak="0">
+  <w:abstractNum w:abstractNumId="4" w15:restartNumberingAfterBreak="0">
     <w:nsid w:val="284B07D8"/>
     <w:multiLevelType w:val="hybridMultilevel"/>
     <w:tmpl w:val="39D4D970"/>
@@ -5044,7 +5336,7 @@
       </w:rPr>
     </w:lvl>
   </w:abstractNum>
-  <w:abstractNum w:abstractNumId="4" w15:restartNumberingAfterBreak="0">
+  <w:abstractNum w:abstractNumId="5" w15:restartNumberingAfterBreak="0">
     <w:nsid w:val="396810D7"/>
     <w:multiLevelType w:val="hybridMultilevel"/>
     <w:tmpl w:val="CA6403CE"/>
@@ -5133,7 +5425,7 @@
       </w:pPr>
     </w:lvl>
   </w:abstractNum>
-  <w:abstractNum w:abstractNumId="5" w15:restartNumberingAfterBreak="0">
+  <w:abstractNum w:abstractNumId="6" w15:restartNumberingAfterBreak="0">
     <w:nsid w:val="58C82A7A"/>
     <w:multiLevelType w:val="hybridMultilevel"/>
     <w:tmpl w:val="184A5206"/>
@@ -5222,7 +5514,7 @@
       </w:pPr>
     </w:lvl>
   </w:abstractNum>
-  <w:abstractNum w:abstractNumId="6" w15:restartNumberingAfterBreak="0">
+  <w:abstractNum w:abstractNumId="7" w15:restartNumberingAfterBreak="0">
     <w:nsid w:val="619554B1"/>
     <w:multiLevelType w:val="hybridMultilevel"/>
     <w:tmpl w:val="BEDA5080"/>
@@ -5357,7 +5649,93 @@
       </w:rPr>
     </w:lvl>
   </w:abstractNum>
-  <w:abstractNum w:abstractNumId="7" w15:restartNumberingAfterBreak="0">
+  <w:abstractNum w:abstractNumId="8" w15:restartNumberingAfterBreak="0">
+    <w:nsid w:val="651C1FD6"/>
+    <w:multiLevelType w:val="multilevel"/>
+    <w:tmpl w:val="0409001D"/>
+    <w:lvl w:ilvl="0">
+      <w:start w:val="1"/>
+      <w:numFmt w:val="decimal"/>
+      <w:lvlText w:val="%1)"/>
+      <w:lvlJc w:val="left"/>
+      <w:pPr>
+        <w:ind w:left="360" w:hanging="360"/>
+      </w:pPr>
+    </w:lvl>
+    <w:lvl w:ilvl="1">
+      <w:start w:val="1"/>
+      <w:numFmt w:val="lowerLetter"/>
+      <w:lvlText w:val="%2)"/>
+      <w:lvlJc w:val="left"/>
+      <w:pPr>
+        <w:ind w:left="720" w:hanging="360"/>
+      </w:pPr>
+    </w:lvl>
+    <w:lvl w:ilvl="2">
+      <w:start w:val="1"/>
+      <w:numFmt w:val="lowerRoman"/>
+      <w:lvlText w:val="%3)"/>
+      <w:lvlJc w:val="left"/>
+      <w:pPr>
+        <w:ind w:left="1080" w:hanging="360"/>
+      </w:pPr>
+    </w:lvl>
+    <w:lvl w:ilvl="3">
+      <w:start w:val="1"/>
+      <w:numFmt w:val="decimal"/>
+      <w:lvlText w:val="(%4)"/>
+      <w:lvlJc w:val="left"/>
+      <w:pPr>
+        <w:ind w:left="1440" w:hanging="360"/>
+      </w:pPr>
+    </w:lvl>
+    <w:lvl w:ilvl="4">
+      <w:start w:val="1"/>
+      <w:numFmt w:val="lowerLetter"/>
+      <w:lvlText w:val="(%5)"/>
+      <w:lvlJc w:val="left"/>
+      <w:pPr>
+        <w:ind w:left="1800" w:hanging="360"/>
+      </w:pPr>
+    </w:lvl>
+    <w:lvl w:ilvl="5">
+      <w:start w:val="1"/>
+      <w:numFmt w:val="lowerRoman"/>
+      <w:lvlText w:val="(%6)"/>
+      <w:lvlJc w:val="left"/>
+      <w:pPr>
+        <w:ind w:left="2160" w:hanging="360"/>
+      </w:pPr>
+    </w:lvl>
+    <w:lvl w:ilvl="6">
+      <w:start w:val="1"/>
+      <w:numFmt w:val="decimal"/>
+      <w:lvlText w:val="%7."/>
+      <w:lvlJc w:val="left"/>
+      <w:pPr>
+        <w:ind w:left="2520" w:hanging="360"/>
+      </w:pPr>
+    </w:lvl>
+    <w:lvl w:ilvl="7">
+      <w:start w:val="1"/>
+      <w:numFmt w:val="lowerLetter"/>
+      <w:lvlText w:val="%8."/>
+      <w:lvlJc w:val="left"/>
+      <w:pPr>
+        <w:ind w:left="2880" w:hanging="360"/>
+      </w:pPr>
+    </w:lvl>
+    <w:lvl w:ilvl="8">
+      <w:start w:val="1"/>
+      <w:numFmt w:val="lowerRoman"/>
+      <w:lvlText w:val="%9."/>
+      <w:lvlJc w:val="left"/>
+      <w:pPr>
+        <w:ind w:left="3240" w:hanging="360"/>
+      </w:pPr>
+    </w:lvl>
+  </w:abstractNum>
+  <w:abstractNum w:abstractNumId="9" w15:restartNumberingAfterBreak="0">
     <w:nsid w:val="690064AC"/>
     <w:multiLevelType w:val="multilevel"/>
     <w:tmpl w:val="0409001D"/>
@@ -5443,7 +5821,7 @@
       </w:pPr>
     </w:lvl>
   </w:abstractNum>
-  <w:abstractNum w:abstractNumId="8" w15:restartNumberingAfterBreak="0">
+  <w:abstractNum w:abstractNumId="10" w15:restartNumberingAfterBreak="0">
     <w:nsid w:val="6B450579"/>
     <w:multiLevelType w:val="hybridMultilevel"/>
     <w:tmpl w:val="278EFC2C"/>
@@ -5556,7 +5934,7 @@
       </w:rPr>
     </w:lvl>
   </w:abstractNum>
-  <w:abstractNum w:abstractNumId="9" w15:restartNumberingAfterBreak="0">
+  <w:abstractNum w:abstractNumId="11" w15:restartNumberingAfterBreak="0">
     <w:nsid w:val="6B7414FF"/>
     <w:multiLevelType w:val="multilevel"/>
     <w:tmpl w:val="0409001D"/>
@@ -5643,34 +6021,40 @@
     </w:lvl>
   </w:abstractNum>
   <w:num w:numId="1">
-    <w:abstractNumId w:val="8"/>
+    <w:abstractNumId w:val="10"/>
   </w:num>
   <w:num w:numId="2">
-    <w:abstractNumId w:val="3"/>
+    <w:abstractNumId w:val="4"/>
   </w:num>
   <w:num w:numId="3">
-    <w:abstractNumId w:val="4"/>
+    <w:abstractNumId w:val="5"/>
   </w:num>
   <w:num w:numId="4">
     <w:abstractNumId w:val="0"/>
   </w:num>
   <w:num w:numId="5">
-    <w:abstractNumId w:val="5"/>
+    <w:abstractNumId w:val="6"/>
   </w:num>
   <w:num w:numId="6">
-    <w:abstractNumId w:val="6"/>
+    <w:abstractNumId w:val="7"/>
   </w:num>
   <w:num w:numId="7">
-    <w:abstractNumId w:val="7"/>
+    <w:abstractNumId w:val="9"/>
   </w:num>
   <w:num w:numId="8">
-    <w:abstractNumId w:val="9"/>
+    <w:abstractNumId w:val="11"/>
   </w:num>
   <w:num w:numId="9">
+    <w:abstractNumId w:val="3"/>
+  </w:num>
+  <w:num w:numId="10">
     <w:abstractNumId w:val="2"/>
   </w:num>
-  <w:num w:numId="10">
+  <w:num w:numId="11">
     <w:abstractNumId w:val="1"/>
+  </w:num>
+  <w:num w:numId="12">
+    <w:abstractNumId w:val="8"/>
   </w:num>
 </w:numbering>
 </file>

</xml_diff>

<commit_message>
Responses to reflective pauses for Organizational Culture tutorial through slide 31
</commit_message>
<xml_diff>
--- a/Assignments/POLS6320_2020_Spring_Journal_Townes_v00.docx
+++ b/Assignments/POLS6320_2020_Spring_Journal_Townes_v00.docx
@@ -11,6 +11,14 @@
       </w:pPr>
       <w:bookmarkStart w:id="0" w:name="Jan27"/>
       <w:bookmarkEnd w:id="0"/>
+    </w:p>
+    <w:p>
+      <w:pPr>
+        <w:spacing w:line="276" w:lineRule="auto"/>
+        <w:rPr>
+          <w:b/>
+        </w:rPr>
+      </w:pPr>
       <w:r>
         <w:rPr>
           <w:b/>
@@ -4777,11 +4785,1059 @@
       <w:r>
         <w:t xml:space="preserve">and problems </w:t>
       </w:r>
+      <w:r>
+        <w:t>until they can no longer be ignored.</w:t>
+      </w:r>
+    </w:p>
+    <w:p>
+      <w:pPr>
+        <w:pStyle w:val="ListParagraph"/>
+        <w:spacing w:line="276" w:lineRule="auto"/>
+        <w:ind w:left="360"/>
+      </w:pPr>
+    </w:p>
+    <w:p>
+      <w:pPr>
+        <w:pStyle w:val="ListParagraph"/>
+        <w:numPr>
+          <w:ilvl w:val="0"/>
+          <w:numId w:val="12"/>
+        </w:numPr>
+        <w:spacing w:line="276" w:lineRule="auto"/>
+      </w:pPr>
+      <w:r>
+        <w:lastRenderedPageBreak/>
+        <w:t>Dominant Characteristics</w:t>
+      </w:r>
+    </w:p>
+    <w:p>
+      <w:pPr>
+        <w:pStyle w:val="ListParagraph"/>
+        <w:numPr>
+          <w:ilvl w:val="1"/>
+          <w:numId w:val="12"/>
+        </w:numPr>
+        <w:spacing w:line="276" w:lineRule="auto"/>
+      </w:pPr>
+      <w:r>
+        <w:t>20</w:t>
+      </w:r>
+    </w:p>
+    <w:p>
+      <w:pPr>
+        <w:pStyle w:val="ListParagraph"/>
+        <w:numPr>
+          <w:ilvl w:val="1"/>
+          <w:numId w:val="12"/>
+        </w:numPr>
+        <w:spacing w:line="276" w:lineRule="auto"/>
+      </w:pPr>
+      <w:r>
+        <w:t>10</w:t>
+      </w:r>
+    </w:p>
+    <w:p>
+      <w:pPr>
+        <w:pStyle w:val="ListParagraph"/>
+        <w:numPr>
+          <w:ilvl w:val="1"/>
+          <w:numId w:val="12"/>
+        </w:numPr>
+        <w:spacing w:line="276" w:lineRule="auto"/>
+      </w:pPr>
+      <w:r>
+        <w:t>60</w:t>
+      </w:r>
+    </w:p>
+    <w:p>
+      <w:pPr>
+        <w:pStyle w:val="ListParagraph"/>
+        <w:numPr>
+          <w:ilvl w:val="1"/>
+          <w:numId w:val="12"/>
+        </w:numPr>
+        <w:spacing w:line="276" w:lineRule="auto"/>
+      </w:pPr>
+      <w:r>
+        <w:t>10</w:t>
+      </w:r>
+    </w:p>
+    <w:p>
+      <w:pPr>
+        <w:pStyle w:val="ListParagraph"/>
+        <w:spacing w:line="276" w:lineRule="auto"/>
+      </w:pPr>
+    </w:p>
+    <w:p>
+      <w:pPr>
+        <w:pStyle w:val="ListParagraph"/>
+        <w:numPr>
+          <w:ilvl w:val="0"/>
+          <w:numId w:val="12"/>
+        </w:numPr>
+        <w:spacing w:line="276" w:lineRule="auto"/>
+      </w:pPr>
+      <w:r>
+        <w:t>Organizational Leader</w:t>
+      </w:r>
+    </w:p>
+    <w:p>
+      <w:pPr>
+        <w:pStyle w:val="ListParagraph"/>
+        <w:numPr>
+          <w:ilvl w:val="1"/>
+          <w:numId w:val="12"/>
+        </w:numPr>
+        <w:spacing w:line="276" w:lineRule="auto"/>
+      </w:pPr>
+      <w:r>
+        <w:t>5</w:t>
+      </w:r>
+    </w:p>
+    <w:p>
+      <w:pPr>
+        <w:pStyle w:val="ListParagraph"/>
+        <w:numPr>
+          <w:ilvl w:val="1"/>
+          <w:numId w:val="12"/>
+        </w:numPr>
+        <w:spacing w:line="276" w:lineRule="auto"/>
+      </w:pPr>
+      <w:r>
+        <w:t>1</w:t>
+      </w:r>
+      <w:r>
+        <w:t>5</w:t>
+      </w:r>
+    </w:p>
+    <w:p>
+      <w:pPr>
+        <w:pStyle w:val="ListParagraph"/>
+        <w:numPr>
+          <w:ilvl w:val="1"/>
+          <w:numId w:val="12"/>
+        </w:numPr>
+        <w:spacing w:line="276" w:lineRule="auto"/>
+      </w:pPr>
+      <w:r>
+        <w:t>5</w:t>
+      </w:r>
+    </w:p>
+    <w:p>
+      <w:pPr>
+        <w:pStyle w:val="ListParagraph"/>
+        <w:numPr>
+          <w:ilvl w:val="1"/>
+          <w:numId w:val="12"/>
+        </w:numPr>
+        <w:spacing w:line="276" w:lineRule="auto"/>
+      </w:pPr>
+      <w:r>
+        <w:t>7</w:t>
+      </w:r>
+      <w:r>
+        <w:t>5</w:t>
+      </w:r>
+    </w:p>
+    <w:p>
+      <w:pPr>
+        <w:pStyle w:val="ListParagraph"/>
+        <w:spacing w:line="276" w:lineRule="auto"/>
+      </w:pPr>
+    </w:p>
+    <w:p>
+      <w:pPr>
+        <w:pStyle w:val="ListParagraph"/>
+        <w:numPr>
+          <w:ilvl w:val="0"/>
+          <w:numId w:val="12"/>
+        </w:numPr>
+        <w:spacing w:line="276" w:lineRule="auto"/>
+      </w:pPr>
+      <w:r>
+        <w:t>Organizational Glue</w:t>
+      </w:r>
+    </w:p>
+    <w:p>
+      <w:pPr>
+        <w:pStyle w:val="ListParagraph"/>
+        <w:numPr>
+          <w:ilvl w:val="1"/>
+          <w:numId w:val="12"/>
+        </w:numPr>
+        <w:spacing w:line="276" w:lineRule="auto"/>
+      </w:pPr>
+      <w:r>
+        <w:t>10</w:t>
+      </w:r>
+    </w:p>
+    <w:p>
+      <w:pPr>
+        <w:pStyle w:val="ListParagraph"/>
+        <w:numPr>
+          <w:ilvl w:val="1"/>
+          <w:numId w:val="12"/>
+        </w:numPr>
+        <w:spacing w:line="276" w:lineRule="auto"/>
+      </w:pPr>
+      <w:r>
+        <w:t>30</w:t>
+      </w:r>
+    </w:p>
+    <w:p>
+      <w:pPr>
+        <w:pStyle w:val="ListParagraph"/>
+        <w:numPr>
+          <w:ilvl w:val="1"/>
+          <w:numId w:val="12"/>
+        </w:numPr>
+        <w:spacing w:line="276" w:lineRule="auto"/>
+      </w:pPr>
+      <w:r>
+        <w:t>30</w:t>
+      </w:r>
+    </w:p>
+    <w:p>
+      <w:pPr>
+        <w:pStyle w:val="ListParagraph"/>
+        <w:numPr>
+          <w:ilvl w:val="1"/>
+          <w:numId w:val="12"/>
+        </w:numPr>
+        <w:spacing w:line="276" w:lineRule="auto"/>
+      </w:pPr>
+      <w:r>
+        <w:t>30</w:t>
+      </w:r>
+    </w:p>
+    <w:p>
+      <w:pPr>
+        <w:pStyle w:val="ListParagraph"/>
+        <w:spacing w:line="276" w:lineRule="auto"/>
+      </w:pPr>
+    </w:p>
+    <w:p>
+      <w:pPr>
+        <w:pStyle w:val="ListParagraph"/>
+        <w:numPr>
+          <w:ilvl w:val="0"/>
+          <w:numId w:val="12"/>
+        </w:numPr>
+        <w:spacing w:line="276" w:lineRule="auto"/>
+      </w:pPr>
+      <w:r>
+        <w:t>Organizational Climate</w:t>
+      </w:r>
+    </w:p>
+    <w:p>
+      <w:pPr>
+        <w:pStyle w:val="ListParagraph"/>
+        <w:numPr>
+          <w:ilvl w:val="1"/>
+          <w:numId w:val="12"/>
+        </w:numPr>
+        <w:spacing w:line="276" w:lineRule="auto"/>
+      </w:pPr>
+      <w:r>
+        <w:t>10</w:t>
+      </w:r>
+    </w:p>
+    <w:p>
+      <w:pPr>
+        <w:pStyle w:val="ListParagraph"/>
+        <w:numPr>
+          <w:ilvl w:val="1"/>
+          <w:numId w:val="12"/>
+        </w:numPr>
+        <w:spacing w:line="276" w:lineRule="auto"/>
+      </w:pPr>
+      <w:r>
+        <w:t>1</w:t>
+      </w:r>
+      <w:r>
+        <w:t>5</w:t>
+      </w:r>
+    </w:p>
+    <w:p>
+      <w:pPr>
+        <w:pStyle w:val="ListParagraph"/>
+        <w:numPr>
+          <w:ilvl w:val="1"/>
+          <w:numId w:val="12"/>
+        </w:numPr>
+        <w:spacing w:line="276" w:lineRule="auto"/>
+      </w:pPr>
+      <w:r>
+        <w:t>5</w:t>
+      </w:r>
+      <w:r>
+        <w:t>0</w:t>
+      </w:r>
+    </w:p>
+    <w:p>
+      <w:pPr>
+        <w:pStyle w:val="ListParagraph"/>
+        <w:numPr>
+          <w:ilvl w:val="1"/>
+          <w:numId w:val="12"/>
+        </w:numPr>
+        <w:spacing w:line="276" w:lineRule="auto"/>
+      </w:pPr>
+      <w:r>
+        <w:t>25</w:t>
+      </w:r>
+    </w:p>
+    <w:p>
+      <w:pPr>
+        <w:pStyle w:val="ListParagraph"/>
+        <w:spacing w:line="276" w:lineRule="auto"/>
+      </w:pPr>
+    </w:p>
+    <w:p>
+      <w:pPr>
+        <w:pStyle w:val="ListParagraph"/>
+        <w:numPr>
+          <w:ilvl w:val="0"/>
+          <w:numId w:val="12"/>
+        </w:numPr>
+        <w:spacing w:line="276" w:lineRule="auto"/>
+      </w:pPr>
+      <w:r>
+        <w:t>Criteria of Success</w:t>
+      </w:r>
+    </w:p>
+    <w:p>
+      <w:pPr>
+        <w:pStyle w:val="ListParagraph"/>
+        <w:numPr>
+          <w:ilvl w:val="1"/>
+          <w:numId w:val="12"/>
+        </w:numPr>
+        <w:spacing w:line="276" w:lineRule="auto"/>
+      </w:pPr>
+      <w:r>
+        <w:t>5</w:t>
+      </w:r>
+    </w:p>
+    <w:p>
+      <w:pPr>
+        <w:pStyle w:val="ListParagraph"/>
+        <w:numPr>
+          <w:ilvl w:val="1"/>
+          <w:numId w:val="12"/>
+        </w:numPr>
+        <w:spacing w:line="276" w:lineRule="auto"/>
+      </w:pPr>
+      <w:r>
+        <w:t>2</w:t>
+      </w:r>
+      <w:r>
+        <w:t>0</w:t>
+      </w:r>
+    </w:p>
+    <w:p>
+      <w:pPr>
+        <w:pStyle w:val="ListParagraph"/>
+        <w:numPr>
+          <w:ilvl w:val="1"/>
+          <w:numId w:val="12"/>
+        </w:numPr>
+        <w:spacing w:line="276" w:lineRule="auto"/>
+      </w:pPr>
+      <w:r>
+        <w:t>3</w:t>
+      </w:r>
+      <w:r>
+        <w:t>5</w:t>
+      </w:r>
+    </w:p>
+    <w:p>
+      <w:pPr>
+        <w:pStyle w:val="ListParagraph"/>
+        <w:numPr>
+          <w:ilvl w:val="1"/>
+          <w:numId w:val="12"/>
+        </w:numPr>
+        <w:spacing w:line="276" w:lineRule="auto"/>
+      </w:pPr>
+      <w:r>
+        <w:t>40</w:t>
+      </w:r>
+    </w:p>
+    <w:p>
+      <w:pPr>
+        <w:pStyle w:val="ListParagraph"/>
+        <w:spacing w:line="276" w:lineRule="auto"/>
+      </w:pPr>
+    </w:p>
+    <w:p>
+      <w:pPr>
+        <w:pStyle w:val="ListParagraph"/>
+        <w:numPr>
+          <w:ilvl w:val="0"/>
+          <w:numId w:val="12"/>
+        </w:numPr>
+        <w:spacing w:line="276" w:lineRule="auto"/>
+      </w:pPr>
+      <w:r>
+        <w:t>Leadership Style</w:t>
+      </w:r>
+    </w:p>
+    <w:p>
+      <w:pPr>
+        <w:pStyle w:val="ListParagraph"/>
+        <w:numPr>
+          <w:ilvl w:val="1"/>
+          <w:numId w:val="12"/>
+        </w:numPr>
+        <w:spacing w:line="276" w:lineRule="auto"/>
+      </w:pPr>
+      <w:r>
+        <w:t>15</w:t>
+      </w:r>
+    </w:p>
+    <w:p>
+      <w:pPr>
+        <w:pStyle w:val="ListParagraph"/>
+        <w:numPr>
+          <w:ilvl w:val="1"/>
+          <w:numId w:val="12"/>
+        </w:numPr>
+        <w:spacing w:line="276" w:lineRule="auto"/>
+      </w:pPr>
+      <w:r>
+        <w:t>1</w:t>
+      </w:r>
+      <w:r>
+        <w:t>5</w:t>
+      </w:r>
+    </w:p>
+    <w:p>
+      <w:pPr>
+        <w:pStyle w:val="ListParagraph"/>
+        <w:numPr>
+          <w:ilvl w:val="1"/>
+          <w:numId w:val="12"/>
+        </w:numPr>
+        <w:spacing w:line="276" w:lineRule="auto"/>
+      </w:pPr>
+      <w:r>
+        <w:t>3</w:t>
+      </w:r>
+      <w:r>
+        <w:t>5</w:t>
+      </w:r>
+    </w:p>
+    <w:p>
+      <w:pPr>
+        <w:pStyle w:val="ListParagraph"/>
+        <w:numPr>
+          <w:ilvl w:val="1"/>
+          <w:numId w:val="12"/>
+        </w:numPr>
+        <w:spacing w:line="276" w:lineRule="auto"/>
+      </w:pPr>
+      <w:r>
+        <w:t>35</w:t>
+      </w:r>
+    </w:p>
+    <w:p>
+      <w:pPr>
+        <w:spacing w:line="276" w:lineRule="auto"/>
+        <w:ind w:left="360"/>
+      </w:pPr>
+    </w:p>
+    <w:p>
+      <w:pPr>
+        <w:pStyle w:val="ListParagraph"/>
+        <w:numPr>
+          <w:ilvl w:val="0"/>
+          <w:numId w:val="12"/>
+        </w:numPr>
+        <w:spacing w:line="276" w:lineRule="auto"/>
+      </w:pPr>
+      <w:r>
+        <w:t>Organization Profile</w:t>
+      </w:r>
+    </w:p>
+    <w:p>
+      <w:pPr>
+        <w:pStyle w:val="ListParagraph"/>
+        <w:numPr>
+          <w:ilvl w:val="1"/>
+          <w:numId w:val="12"/>
+        </w:numPr>
+        <w:spacing w:line="276" w:lineRule="auto"/>
+      </w:pPr>
+      <w:r>
+        <w:t>A = (20+5+10+10+5+15)/6 = 10.8</w:t>
+      </w:r>
+    </w:p>
+    <w:p>
+      <w:pPr>
+        <w:pStyle w:val="ListParagraph"/>
+        <w:numPr>
+          <w:ilvl w:val="1"/>
+          <w:numId w:val="12"/>
+        </w:numPr>
+        <w:spacing w:line="276" w:lineRule="auto"/>
+      </w:pPr>
+      <w:r>
+        <w:t>B = (10+15+30+15+20+15)/6 = 17.5</w:t>
+      </w:r>
+    </w:p>
+    <w:p>
+      <w:pPr>
+        <w:pStyle w:val="ListParagraph"/>
+        <w:numPr>
+          <w:ilvl w:val="1"/>
+          <w:numId w:val="12"/>
+        </w:numPr>
+        <w:spacing w:line="276" w:lineRule="auto"/>
+      </w:pPr>
+      <w:r>
+        <w:t>C = (60+5+30+50+35+35)/6 = 35.8</w:t>
+      </w:r>
+    </w:p>
+    <w:p>
+      <w:pPr>
+        <w:pStyle w:val="ListParagraph"/>
+        <w:numPr>
+          <w:ilvl w:val="1"/>
+          <w:numId w:val="12"/>
+        </w:numPr>
+        <w:spacing w:line="276" w:lineRule="auto"/>
+      </w:pPr>
+      <w:r>
+        <w:t>D = (10+75+30+25</w:t>
+      </w:r>
+      <w:r>
+        <w:t xml:space="preserve">+40+35)/6 </w:t>
+      </w:r>
+      <w:proofErr w:type="gramStart"/>
+      <w:r>
+        <w:t xml:space="preserve">=  </w:t>
+      </w:r>
+      <w:r>
+        <w:t>35.8</w:t>
+      </w:r>
+      <w:proofErr w:type="gramEnd"/>
+    </w:p>
+    <w:p>
+      <w:pPr>
+        <w:pStyle w:val="ListParagraph"/>
+        <w:spacing w:line="276" w:lineRule="auto"/>
+      </w:pPr>
+    </w:p>
+    <w:p>
+      <w:pPr>
+        <w:pStyle w:val="ListParagraph"/>
+        <w:numPr>
+          <w:ilvl w:val="0"/>
+          <w:numId w:val="12"/>
+        </w:numPr>
+        <w:spacing w:line="276" w:lineRule="auto"/>
+      </w:pPr>
+      <w:r>
+        <w:lastRenderedPageBreak/>
+        <w:t>Leadership related to culture</w:t>
+      </w:r>
+    </w:p>
+    <w:p>
+      <w:pPr>
+        <w:pStyle w:val="ListParagraph"/>
+        <w:numPr>
+          <w:ilvl w:val="1"/>
+          <w:numId w:val="12"/>
+        </w:numPr>
+        <w:spacing w:line="276" w:lineRule="auto"/>
+      </w:pPr>
+      <w:r>
+        <w:t>1</w:t>
+      </w:r>
+      <w:r>
+        <w:t xml:space="preserve"> </w:t>
+      </w:r>
+      <w:r>
+        <w:sym w:font="Wingdings" w:char="F0E0"/>
+      </w:r>
+      <w:r>
+        <w:t xml:space="preserve"> 1</w:t>
+      </w:r>
+    </w:p>
+    <w:p>
+      <w:pPr>
+        <w:pStyle w:val="ListParagraph"/>
+        <w:numPr>
+          <w:ilvl w:val="1"/>
+          <w:numId w:val="12"/>
+        </w:numPr>
+        <w:spacing w:line="276" w:lineRule="auto"/>
+      </w:pPr>
+      <w:r>
+        <w:t>2</w:t>
+      </w:r>
+      <w:r>
+        <w:t xml:space="preserve"> </w:t>
+      </w:r>
+      <w:r>
+        <w:sym w:font="Wingdings" w:char="F0E0"/>
+      </w:r>
+      <w:r>
+        <w:t xml:space="preserve"> 2</w:t>
+      </w:r>
+    </w:p>
+    <w:p>
+      <w:pPr>
+        <w:pStyle w:val="ListParagraph"/>
+        <w:numPr>
+          <w:ilvl w:val="1"/>
+          <w:numId w:val="12"/>
+        </w:numPr>
+        <w:spacing w:line="276" w:lineRule="auto"/>
+      </w:pPr>
+      <w:r>
+        <w:t>3</w:t>
+      </w:r>
+      <w:r>
+        <w:t xml:space="preserve"> </w:t>
+      </w:r>
+      <w:r>
+        <w:sym w:font="Wingdings" w:char="F0E0"/>
+      </w:r>
+      <w:r>
+        <w:t xml:space="preserve"> 5</w:t>
+      </w:r>
+    </w:p>
+    <w:p>
+      <w:pPr>
+        <w:pStyle w:val="ListParagraph"/>
+        <w:numPr>
+          <w:ilvl w:val="1"/>
+          <w:numId w:val="12"/>
+        </w:numPr>
+        <w:spacing w:line="276" w:lineRule="auto"/>
+      </w:pPr>
+      <w:r>
+        <w:t>4</w:t>
+      </w:r>
+      <w:r>
+        <w:t xml:space="preserve"> </w:t>
+      </w:r>
+      <w:r>
+        <w:sym w:font="Wingdings" w:char="F0E0"/>
+      </w:r>
+      <w:r>
+        <w:t xml:space="preserve"> 3</w:t>
+      </w:r>
+    </w:p>
+    <w:p>
+      <w:pPr>
+        <w:pStyle w:val="ListParagraph"/>
+        <w:numPr>
+          <w:ilvl w:val="1"/>
+          <w:numId w:val="12"/>
+        </w:numPr>
+        <w:spacing w:line="276" w:lineRule="auto"/>
+      </w:pPr>
+      <w:r>
+        <w:t>5</w:t>
+      </w:r>
+      <w:r>
+        <w:t xml:space="preserve"> </w:t>
+      </w:r>
+      <w:r>
+        <w:sym w:font="Wingdings" w:char="F0E0"/>
+      </w:r>
+      <w:r>
+        <w:t xml:space="preserve"> 4</w:t>
+      </w:r>
+    </w:p>
+    <w:p>
+      <w:pPr>
+        <w:pStyle w:val="ListParagraph"/>
+        <w:numPr>
+          <w:ilvl w:val="1"/>
+          <w:numId w:val="12"/>
+        </w:numPr>
+        <w:spacing w:line="276" w:lineRule="auto"/>
+      </w:pPr>
+      <w:r>
+        <w:t>6</w:t>
+      </w:r>
+      <w:r>
+        <w:t xml:space="preserve"> </w:t>
+      </w:r>
+      <w:r>
+        <w:sym w:font="Wingdings" w:char="F0E0"/>
+      </w:r>
+      <w:r>
+        <w:t xml:space="preserve"> 7</w:t>
+      </w:r>
+    </w:p>
+    <w:p>
+      <w:pPr>
+        <w:pStyle w:val="ListParagraph"/>
+        <w:numPr>
+          <w:ilvl w:val="1"/>
+          <w:numId w:val="12"/>
+        </w:numPr>
+        <w:spacing w:line="276" w:lineRule="auto"/>
+      </w:pPr>
+      <w:r>
+        <w:t>7</w:t>
+      </w:r>
+      <w:r>
+        <w:t xml:space="preserve"> </w:t>
+      </w:r>
+      <w:r>
+        <w:sym w:font="Wingdings" w:char="F0E0"/>
+      </w:r>
+      <w:r>
+        <w:t xml:space="preserve"> 2</w:t>
+      </w:r>
+    </w:p>
+    <w:p>
+      <w:pPr>
+        <w:pStyle w:val="ListParagraph"/>
+        <w:numPr>
+          <w:ilvl w:val="1"/>
+          <w:numId w:val="12"/>
+        </w:numPr>
+        <w:spacing w:line="276" w:lineRule="auto"/>
+      </w:pPr>
+      <w:r>
+        <w:t>8</w:t>
+      </w:r>
+      <w:r>
+        <w:t xml:space="preserve"> </w:t>
+      </w:r>
+      <w:r>
+        <w:sym w:font="Wingdings" w:char="F0E0"/>
+      </w:r>
+      <w:r>
+        <w:t xml:space="preserve"> 3</w:t>
+      </w:r>
+    </w:p>
+    <w:p>
+      <w:pPr>
+        <w:pStyle w:val="ListParagraph"/>
+        <w:numPr>
+          <w:ilvl w:val="1"/>
+          <w:numId w:val="12"/>
+        </w:numPr>
+        <w:spacing w:line="276" w:lineRule="auto"/>
+      </w:pPr>
+      <w:r>
+        <w:t>9</w:t>
+      </w:r>
+      <w:r>
+        <w:t xml:space="preserve"> </w:t>
+      </w:r>
+      <w:r>
+        <w:sym w:font="Wingdings" w:char="F0E0"/>
+      </w:r>
+      <w:r>
+        <w:t xml:space="preserve"> 2</w:t>
+      </w:r>
+    </w:p>
+    <w:p>
+      <w:pPr>
+        <w:pStyle w:val="ListParagraph"/>
+        <w:numPr>
+          <w:ilvl w:val="1"/>
+          <w:numId w:val="12"/>
+        </w:numPr>
+        <w:spacing w:line="276" w:lineRule="auto"/>
+      </w:pPr>
+      <w:r>
+        <w:t>10</w:t>
+      </w:r>
+      <w:r>
+        <w:t xml:space="preserve"> </w:t>
+      </w:r>
+      <w:r>
+        <w:sym w:font="Wingdings" w:char="F0E0"/>
+      </w:r>
+      <w:r>
+        <w:t xml:space="preserve"> 4</w:t>
+      </w:r>
+    </w:p>
+    <w:p>
+      <w:pPr>
+        <w:pStyle w:val="ListParagraph"/>
+        <w:numPr>
+          <w:ilvl w:val="1"/>
+          <w:numId w:val="12"/>
+        </w:numPr>
+        <w:spacing w:line="276" w:lineRule="auto"/>
+      </w:pPr>
+      <w:r>
+        <w:t>11</w:t>
+      </w:r>
+      <w:r>
+        <w:t xml:space="preserve"> </w:t>
+      </w:r>
+      <w:r>
+        <w:sym w:font="Wingdings" w:char="F0E0"/>
+      </w:r>
+      <w:r>
+        <w:t xml:space="preserve"> 3</w:t>
+      </w:r>
+    </w:p>
+    <w:p>
+      <w:pPr>
+        <w:pStyle w:val="ListParagraph"/>
+        <w:numPr>
+          <w:ilvl w:val="1"/>
+          <w:numId w:val="12"/>
+        </w:numPr>
+        <w:spacing w:line="276" w:lineRule="auto"/>
+      </w:pPr>
+      <w:r>
+        <w:t>12</w:t>
+      </w:r>
+      <w:r>
+        <w:t xml:space="preserve"> </w:t>
+      </w:r>
+      <w:r>
+        <w:sym w:font="Wingdings" w:char="F0E0"/>
+      </w:r>
+      <w:r>
+        <w:t xml:space="preserve"> 5</w:t>
+      </w:r>
+    </w:p>
+    <w:p>
+      <w:pPr>
+        <w:pStyle w:val="ListParagraph"/>
+        <w:numPr>
+          <w:ilvl w:val="1"/>
+          <w:numId w:val="12"/>
+        </w:numPr>
+        <w:spacing w:line="276" w:lineRule="auto"/>
+      </w:pPr>
+      <w:r>
+        <w:t>13</w:t>
+      </w:r>
+      <w:r>
+        <w:t xml:space="preserve"> </w:t>
+      </w:r>
+      <w:r>
+        <w:sym w:font="Wingdings" w:char="F0E0"/>
+      </w:r>
+      <w:r>
+        <w:t xml:space="preserve"> 7</w:t>
+      </w:r>
+    </w:p>
+    <w:p>
+      <w:pPr>
+        <w:pStyle w:val="ListParagraph"/>
+        <w:numPr>
+          <w:ilvl w:val="1"/>
+          <w:numId w:val="12"/>
+        </w:numPr>
+        <w:spacing w:line="276" w:lineRule="auto"/>
+      </w:pPr>
+      <w:r>
+        <w:t>14</w:t>
+      </w:r>
+      <w:r>
+        <w:t xml:space="preserve"> </w:t>
+      </w:r>
+      <w:r>
+        <w:sym w:font="Wingdings" w:char="F0E0"/>
+      </w:r>
+      <w:r>
+        <w:t xml:space="preserve"> 6</w:t>
+      </w:r>
+    </w:p>
+    <w:p>
+      <w:pPr>
+        <w:pStyle w:val="ListParagraph"/>
+        <w:numPr>
+          <w:ilvl w:val="1"/>
+          <w:numId w:val="12"/>
+        </w:numPr>
+        <w:spacing w:line="276" w:lineRule="auto"/>
+      </w:pPr>
+      <w:r>
+        <w:t>15</w:t>
+      </w:r>
+      <w:r>
+        <w:t xml:space="preserve"> </w:t>
+      </w:r>
+      <w:r>
+        <w:sym w:font="Wingdings" w:char="F0E0"/>
+      </w:r>
+      <w:r>
+        <w:t xml:space="preserve"> 3</w:t>
+      </w:r>
+    </w:p>
+    <w:p>
+      <w:pPr>
+        <w:pStyle w:val="ListParagraph"/>
+        <w:numPr>
+          <w:ilvl w:val="1"/>
+          <w:numId w:val="12"/>
+        </w:numPr>
+        <w:spacing w:line="276" w:lineRule="auto"/>
+      </w:pPr>
+      <w:r>
+        <w:t>16</w:t>
+      </w:r>
+      <w:r>
+        <w:t xml:space="preserve"> </w:t>
+      </w:r>
+      <w:r>
+        <w:sym w:font="Wingdings" w:char="F0E0"/>
+      </w:r>
+      <w:r>
+        <w:t xml:space="preserve"> 2</w:t>
+      </w:r>
+    </w:p>
+    <w:p>
+      <w:pPr>
+        <w:spacing w:line="276" w:lineRule="auto"/>
+        <w:ind w:left="360"/>
+      </w:pPr>
+    </w:p>
+    <w:p>
+      <w:pPr>
+        <w:pStyle w:val="ListParagraph"/>
+        <w:numPr>
+          <w:ilvl w:val="0"/>
+          <w:numId w:val="12"/>
+        </w:numPr>
+        <w:spacing w:line="276" w:lineRule="auto"/>
+      </w:pPr>
+      <w:r>
+        <w:t>Leadership</w:t>
+      </w:r>
+      <w:r>
+        <w:t xml:space="preserve"> Style Mapping</w:t>
+      </w:r>
+    </w:p>
+    <w:p>
+      <w:pPr>
+        <w:pStyle w:val="ListParagraph"/>
+        <w:numPr>
+          <w:ilvl w:val="1"/>
+          <w:numId w:val="12"/>
+        </w:numPr>
+        <w:spacing w:line="276" w:lineRule="auto"/>
+      </w:pPr>
+      <w:r>
+        <w:t>Facilitator (#7 &amp; #16) = 2 + 2 = 4</w:t>
+      </w:r>
+    </w:p>
+    <w:p>
+      <w:pPr>
+        <w:pStyle w:val="ListParagraph"/>
+        <w:numPr>
+          <w:ilvl w:val="1"/>
+          <w:numId w:val="12"/>
+        </w:numPr>
+        <w:spacing w:line="276" w:lineRule="auto"/>
+      </w:pPr>
+      <w:r>
+        <w:t>Innovator (#4 &amp; #12) = 3 + 5 = 8</w:t>
+      </w:r>
+    </w:p>
+    <w:p>
+      <w:pPr>
+        <w:pStyle w:val="ListParagraph"/>
+        <w:numPr>
+          <w:ilvl w:val="1"/>
+          <w:numId w:val="12"/>
+        </w:numPr>
+        <w:spacing w:line="276" w:lineRule="auto"/>
+      </w:pPr>
+      <w:r>
+        <w:t>Producer (#6 &amp; #15) = 7 + 3 = 10</w:t>
+      </w:r>
+    </w:p>
+    <w:p>
+      <w:pPr>
+        <w:pStyle w:val="ListParagraph"/>
+        <w:numPr>
+          <w:ilvl w:val="1"/>
+          <w:numId w:val="12"/>
+        </w:numPr>
+        <w:spacing w:line="276" w:lineRule="auto"/>
+      </w:pPr>
+      <w:r>
+        <w:t>Coordinator (#8 &amp; #14) = 3 + 6 = 9</w:t>
+      </w:r>
+    </w:p>
+    <w:p>
+      <w:pPr>
+        <w:pStyle w:val="ListParagraph"/>
+        <w:numPr>
+          <w:ilvl w:val="1"/>
+          <w:numId w:val="12"/>
+        </w:numPr>
+        <w:spacing w:line="276" w:lineRule="auto"/>
+      </w:pPr>
+      <w:r>
+        <w:t>Mentor (#1 &amp; #10) = 1 + 4 = 5</w:t>
+      </w:r>
+    </w:p>
+    <w:p>
+      <w:pPr>
+        <w:pStyle w:val="ListParagraph"/>
+        <w:numPr>
+          <w:ilvl w:val="1"/>
+          <w:numId w:val="12"/>
+        </w:numPr>
+        <w:spacing w:line="276" w:lineRule="auto"/>
+      </w:pPr>
+      <w:r>
+        <w:t>Broker (#3 &amp; #13) = 5 + 7 = 12</w:t>
+      </w:r>
+    </w:p>
+    <w:p>
+      <w:pPr>
+        <w:pStyle w:val="ListParagraph"/>
+        <w:numPr>
+          <w:ilvl w:val="1"/>
+          <w:numId w:val="12"/>
+        </w:numPr>
+        <w:spacing w:line="276" w:lineRule="auto"/>
+      </w:pPr>
+      <w:r>
+        <w:t>Director (#5 &amp; #11) = 4 + 3 = 7</w:t>
+      </w:r>
+    </w:p>
+    <w:p>
+      <w:pPr>
+        <w:pStyle w:val="ListParagraph"/>
+        <w:numPr>
+          <w:ilvl w:val="1"/>
+          <w:numId w:val="12"/>
+        </w:numPr>
+        <w:spacing w:line="276" w:lineRule="auto"/>
+      </w:pPr>
+      <w:r>
+        <w:t>Monitor (#2 &amp; #9) = 2 + 2 = 4</w:t>
+      </w:r>
+    </w:p>
+    <w:p>
+      <w:pPr>
+        <w:spacing w:line="276" w:lineRule="auto"/>
+        <w:ind w:left="360"/>
+      </w:pPr>
       <w:bookmarkStart w:id="3" w:name="_GoBack"/>
       <w:bookmarkEnd w:id="3"/>
-      <w:r>
-        <w:t>until they can no longer be ignored.</w:t>
-      </w:r>
+    </w:p>
+    <w:p>
+      <w:pPr>
+        <w:pStyle w:val="ListParagraph"/>
+        <w:numPr>
+          <w:ilvl w:val="0"/>
+          <w:numId w:val="12"/>
+        </w:numPr>
+        <w:spacing w:line="276" w:lineRule="auto"/>
+      </w:pPr>
     </w:p>
     <w:sectPr>
       <w:pgSz w:w="12240" w:h="15840"/>
@@ -4859,7 +5915,7 @@
       <w:rPr>
         <w:noProof/>
       </w:rPr>
-      <w:t>21</w:t>
+      <w:t>20</w:t>
     </w:r>
     <w:r>
       <w:rPr>

</xml_diff>

<commit_message>
Completed reflective pauses for class on March 16, 2020
</commit_message>
<xml_diff>
--- a/Assignments/POLS6320_2020_Spring_Journal_Townes_v00.docx
+++ b/Assignments/POLS6320_2020_Spring_Journal_Townes_v00.docx
@@ -4606,7 +4606,23 @@
         <w:spacing w:line="276" w:lineRule="auto"/>
       </w:pPr>
       <w:r>
-        <w:t>Theory X Y Z exemplifies culture as comparative management.  Follett seems to demonstrate culture as organizational cognition. Mayo typifies organizational symbolism.  Not having to learn to “do class” illustrates culture as unconscious processes and organization.  The proliferation of University Library Commons represents corporate culture.</w:t>
+        <w:t xml:space="preserve">Theory X Y Z exemplifies culture as comparative management.  Follett seems to demonstrate culture as organizational cognition. Mayo typifies organizational symbolism.  Not having to learn to “do class” illustrates culture as </w:t>
+      </w:r>
+      <w:r>
+        <w:t>organizational cognition</w:t>
+      </w:r>
+      <w:r>
+        <w:t>.  The proliferation of University Library Commons represents corporate culture.</w:t>
+      </w:r>
+    </w:p>
+    <w:p>
+      <w:pPr>
+        <w:pStyle w:val="ListParagraph"/>
+        <w:spacing w:line="276" w:lineRule="auto"/>
+        <w:ind w:left="360"/>
+      </w:pPr>
+      <w:r>
+        <w:t>COMMENT: I don’t quite understand the differences between the states of the cultural continuum.</w:t>
       </w:r>
     </w:p>
     <w:p>
@@ -4806,7 +4822,6 @@
         <w:spacing w:line="276" w:lineRule="auto"/>
       </w:pPr>
       <w:r>
-        <w:lastRenderedPageBreak/>
         <w:t>Dominant Characteristics</w:t>
       </w:r>
     </w:p>
@@ -5339,7 +5354,6 @@
         <w:spacing w:line="276" w:lineRule="auto"/>
       </w:pPr>
       <w:r>
-        <w:lastRenderedPageBreak/>
         <w:t>Leadership related to culture</w:t>
       </w:r>
     </w:p>
@@ -5824,20 +5838,138 @@
     <w:p>
       <w:pPr>
         <w:spacing w:line="276" w:lineRule="auto"/>
-        <w:ind w:left="360"/>
+      </w:pPr>
+    </w:p>
+    <w:p>
+      <w:pPr>
+        <w:spacing w:line="276" w:lineRule="auto"/>
+      </w:pPr>
+      <w:r>
+        <w:t>QUESTION: Is culture itself not considered an organizational element?</w:t>
+      </w:r>
+    </w:p>
+    <w:p>
+      <w:pPr>
+        <w:spacing w:line="276" w:lineRule="auto"/>
+      </w:pPr>
+    </w:p>
+    <w:p>
+      <w:pPr>
+        <w:spacing w:line="276" w:lineRule="auto"/>
+      </w:pPr>
+      <w:r>
+        <w:t>QUESTION: What is Follett’s concept of circular response?</w:t>
+      </w:r>
+    </w:p>
+    <w:p>
+      <w:pPr>
+        <w:spacing w:line="276" w:lineRule="auto"/>
+      </w:pPr>
+    </w:p>
+    <w:p>
+      <w:pPr>
+        <w:spacing w:line="276" w:lineRule="auto"/>
+      </w:pPr>
+      <w:r>
+        <w:t xml:space="preserve">OBSERVATION:  All of this seems </w:t>
+      </w:r>
+      <w:r>
+        <w:t>very much like</w:t>
+      </w:r>
+      <w:r>
+        <w:t xml:space="preserve"> various approaches to </w:t>
+      </w:r>
+      <w:r>
+        <w:t xml:space="preserve">business </w:t>
+      </w:r>
+      <w:r>
+        <w:t>negotiation.</w:t>
+      </w:r>
+    </w:p>
+    <w:p>
+      <w:pPr>
+        <w:spacing w:line="276" w:lineRule="auto"/>
+      </w:pPr>
+    </w:p>
+    <w:p>
+      <w:pPr>
+        <w:spacing w:line="276" w:lineRule="auto"/>
+        <w:ind w:left="1440" w:hanging="720"/>
+      </w:pPr>
+      <w:proofErr w:type="spellStart"/>
+      <w:r>
+        <w:t>Bazerman</w:t>
+      </w:r>
+      <w:proofErr w:type="spellEnd"/>
+      <w:r>
+        <w:t>, M. H., &amp; Neale, M. A. (1992). Negotiating rationally. New York, NY: The Free Press.</w:t>
+      </w:r>
+    </w:p>
+    <w:p>
+      <w:pPr>
+        <w:spacing w:line="276" w:lineRule="auto"/>
+        <w:ind w:left="1440" w:hanging="720"/>
+      </w:pPr>
+    </w:p>
+    <w:p>
+      <w:pPr>
+        <w:spacing w:line="276" w:lineRule="auto"/>
+        <w:ind w:left="1440" w:hanging="720"/>
+      </w:pPr>
+      <w:r>
+        <w:t xml:space="preserve">Fisher, R., </w:t>
+      </w:r>
+      <w:proofErr w:type="spellStart"/>
+      <w:r>
+        <w:t>Ury</w:t>
+      </w:r>
+      <w:proofErr w:type="spellEnd"/>
+      <w:r>
+        <w:t>, W., &amp; Patton, B. (2011). Getting to yes: Negotiating agreement without giving in. New York, NY: Penguin Books.</w:t>
+      </w:r>
+    </w:p>
+    <w:p>
+      <w:pPr>
+        <w:spacing w:line="276" w:lineRule="auto"/>
+      </w:pPr>
+    </w:p>
+    <w:p>
+      <w:pPr>
+        <w:pStyle w:val="ListParagraph"/>
+        <w:numPr>
+          <w:ilvl w:val="0"/>
+          <w:numId w:val="12"/>
+        </w:numPr>
+        <w:spacing w:line="276" w:lineRule="auto"/>
+      </w:pPr>
+      <w:r>
+        <w:t xml:space="preserve">In general, OVPR leadership tends to treat people as objects rather than partners in decision-making although I doubt they would recognize this situation.  The leadership often makes decisions without </w:t>
+      </w:r>
+      <w:r>
+        <w:lastRenderedPageBreak/>
+        <w:t>involving or consulting the staff that are most affected or likely to have more insight about the issue.</w:t>
+      </w:r>
+      <w:r>
+        <w:br/>
+      </w:r>
+      <w:r>
+        <w:br/>
+        <w:t>When I worked as a consultant, the perspective of the project sponsor and project champion were the primary concern.  Whether an action or outcome might negatively affect the relationship with the sponsor or champion was of great concern because they were considered price sources of additional business for the consulting firm.</w:t>
+      </w:r>
+      <w:r>
+        <w:br/>
+      </w:r>
+      <w:r>
+        <w:br/>
+        <w:t xml:space="preserve">I have not had the experience of inadvertently contributing to a negative stereotype of a group.  However, this was a factor considered in the design of a study that several classmates and I conducted on formerly incarcerated individuals as a class project for SOC 5800 Survey Design and Sampling. </w:t>
+      </w:r>
+    </w:p>
+    <w:p>
+      <w:pPr>
+        <w:spacing w:line="276" w:lineRule="auto"/>
       </w:pPr>
       <w:bookmarkStart w:id="3" w:name="_GoBack"/>
       <w:bookmarkEnd w:id="3"/>
-    </w:p>
-    <w:p>
-      <w:pPr>
-        <w:pStyle w:val="ListParagraph"/>
-        <w:numPr>
-          <w:ilvl w:val="0"/>
-          <w:numId w:val="12"/>
-        </w:numPr>
-        <w:spacing w:line="276" w:lineRule="auto"/>
-      </w:pPr>
     </w:p>
     <w:sectPr>
       <w:pgSz w:w="12240" w:h="15840"/>
@@ -5915,7 +6047,7 @@
       <w:rPr>
         <w:noProof/>
       </w:rPr>
-      <w:t>20</w:t>
+      <w:t>24</w:t>
     </w:r>
     <w:r>
       <w:rPr>

</xml_diff>

<commit_message>
Created radar maps of oranizational culture and leadership style
</commit_message>
<xml_diff>
--- a/Assignments/POLS6320_2020_Spring_Journal_Townes_v00.docx
+++ b/Assignments/POLS6320_2020_Spring_Journal_Townes_v00.docx
@@ -5272,7 +5272,13 @@
         <w:spacing w:line="276" w:lineRule="auto"/>
       </w:pPr>
       <w:r>
-        <w:t>Organization Profile</w:t>
+        <w:t>Organization</w:t>
+      </w:r>
+      <w:r>
+        <w:t>al Culture</w:t>
+      </w:r>
+      <w:r>
+        <w:t xml:space="preserve"> Profile</w:t>
       </w:r>
     </w:p>
     <w:p>
@@ -5356,6 +5362,9 @@
       <w:r>
         <w:t>Leadership related to culture</w:t>
       </w:r>
+      <w:r>
+        <w:t xml:space="preserve"> (VPR | me)</w:t>
+      </w:r>
     </w:p>
     <w:p>
       <w:pPr>
@@ -5378,6 +5387,9 @@
       <w:r>
         <w:t xml:space="preserve"> 1</w:t>
       </w:r>
+      <w:r>
+        <w:t xml:space="preserve"> | 1</w:t>
+      </w:r>
     </w:p>
     <w:p>
       <w:pPr>
@@ -5400,6 +5412,12 @@
       <w:r>
         <w:t xml:space="preserve"> 2</w:t>
       </w:r>
+      <w:r>
+        <w:t xml:space="preserve"> | </w:t>
+      </w:r>
+      <w:r>
+        <w:t>6</w:t>
+      </w:r>
     </w:p>
     <w:p>
       <w:pPr>
@@ -5422,6 +5440,9 @@
       <w:r>
         <w:t xml:space="preserve"> 5</w:t>
       </w:r>
+      <w:r>
+        <w:t xml:space="preserve"> | 3</w:t>
+      </w:r>
     </w:p>
     <w:p>
       <w:pPr>
@@ -5444,6 +5465,9 @@
       <w:r>
         <w:t xml:space="preserve"> 3</w:t>
       </w:r>
+      <w:r>
+        <w:t xml:space="preserve"> | 6</w:t>
+      </w:r>
     </w:p>
     <w:p>
       <w:pPr>
@@ -5466,6 +5490,9 @@
       <w:r>
         <w:t xml:space="preserve"> 4</w:t>
       </w:r>
+      <w:r>
+        <w:t xml:space="preserve"> | 7</w:t>
+      </w:r>
     </w:p>
     <w:p>
       <w:pPr>
@@ -5488,6 +5515,9 @@
       <w:r>
         <w:t xml:space="preserve"> 7</w:t>
       </w:r>
+      <w:r>
+        <w:t xml:space="preserve"> | 5</w:t>
+      </w:r>
     </w:p>
     <w:p>
       <w:pPr>
@@ -5510,6 +5540,9 @@
       <w:r>
         <w:t xml:space="preserve"> 2</w:t>
       </w:r>
+      <w:r>
+        <w:t xml:space="preserve"> | 4</w:t>
+      </w:r>
     </w:p>
     <w:p>
       <w:pPr>
@@ -5532,6 +5565,9 @@
       <w:r>
         <w:t xml:space="preserve"> 3</w:t>
       </w:r>
+      <w:r>
+        <w:t xml:space="preserve"> | 6</w:t>
+      </w:r>
     </w:p>
     <w:p>
       <w:pPr>
@@ -5554,6 +5590,9 @@
       <w:r>
         <w:t xml:space="preserve"> 2</w:t>
       </w:r>
+      <w:r>
+        <w:t xml:space="preserve"> | 4</w:t>
+      </w:r>
     </w:p>
     <w:p>
       <w:pPr>
@@ -5576,6 +5615,9 @@
       <w:r>
         <w:t xml:space="preserve"> 4</w:t>
       </w:r>
+      <w:r>
+        <w:t xml:space="preserve"> | 5</w:t>
+      </w:r>
     </w:p>
     <w:p>
       <w:pPr>
@@ -5598,6 +5640,9 @@
       <w:r>
         <w:t xml:space="preserve"> 3</w:t>
       </w:r>
+      <w:r>
+        <w:t xml:space="preserve"> | 5</w:t>
+      </w:r>
     </w:p>
     <w:p>
       <w:pPr>
@@ -5620,6 +5665,9 @@
       <w:r>
         <w:t xml:space="preserve"> 5</w:t>
       </w:r>
+      <w:r>
+        <w:t xml:space="preserve"> | 6</w:t>
+      </w:r>
     </w:p>
     <w:p>
       <w:pPr>
@@ -5642,6 +5690,9 @@
       <w:r>
         <w:t xml:space="preserve"> 7</w:t>
       </w:r>
+      <w:r>
+        <w:t xml:space="preserve"> | 1</w:t>
+      </w:r>
     </w:p>
     <w:p>
       <w:pPr>
@@ -5664,6 +5715,9 @@
       <w:r>
         <w:t xml:space="preserve"> 6</w:t>
       </w:r>
+      <w:r>
+        <w:t xml:space="preserve"> | 5</w:t>
+      </w:r>
     </w:p>
     <w:p>
       <w:pPr>
@@ -5686,6 +5740,9 @@
       <w:r>
         <w:t xml:space="preserve"> 3</w:t>
       </w:r>
+      <w:r>
+        <w:t xml:space="preserve"> | 7</w:t>
+      </w:r>
     </w:p>
     <w:p>
       <w:pPr>
@@ -5707,6 +5764,9 @@
       </w:r>
       <w:r>
         <w:t xml:space="preserve"> 2</w:t>
+      </w:r>
+      <w:r>
+        <w:t xml:space="preserve"> | 4</w:t>
       </w:r>
     </w:p>
     <w:p>
@@ -5734,6 +5794,16 @@
     <w:p>
       <w:pPr>
         <w:pStyle w:val="ListParagraph"/>
+        <w:spacing w:line="276" w:lineRule="auto"/>
+        <w:ind w:left="360"/>
+      </w:pPr>
+      <w:r>
+        <w:t>For VPR</w:t>
+      </w:r>
+    </w:p>
+    <w:p>
+      <w:pPr>
+        <w:pStyle w:val="ListParagraph"/>
         <w:numPr>
           <w:ilvl w:val="1"/>
           <w:numId w:val="12"/>
@@ -5754,6 +5824,19 @@
         <w:spacing w:line="276" w:lineRule="auto"/>
       </w:pPr>
       <w:r>
+        <w:t>Mentor (#1 &amp; #10) = 1 + 4 = 5</w:t>
+      </w:r>
+    </w:p>
+    <w:p>
+      <w:pPr>
+        <w:pStyle w:val="ListParagraph"/>
+        <w:numPr>
+          <w:ilvl w:val="1"/>
+          <w:numId w:val="12"/>
+        </w:numPr>
+        <w:spacing w:line="276" w:lineRule="auto"/>
+      </w:pPr>
+      <w:r>
         <w:t>Innovator (#4 &amp; #12) = 3 + 5 = 8</w:t>
       </w:r>
     </w:p>
@@ -5767,6 +5850,19 @@
         <w:spacing w:line="276" w:lineRule="auto"/>
       </w:pPr>
       <w:r>
+        <w:t>Broker (#3 &amp; #13) = 5 + 7 = 12</w:t>
+      </w:r>
+    </w:p>
+    <w:p>
+      <w:pPr>
+        <w:pStyle w:val="ListParagraph"/>
+        <w:numPr>
+          <w:ilvl w:val="1"/>
+          <w:numId w:val="12"/>
+        </w:numPr>
+        <w:spacing w:line="276" w:lineRule="auto"/>
+      </w:pPr>
+      <w:r>
         <w:t>Producer (#6 &amp; #15) = 7 + 3 = 10</w:t>
       </w:r>
     </w:p>
@@ -5780,6 +5876,19 @@
         <w:spacing w:line="276" w:lineRule="auto"/>
       </w:pPr>
       <w:r>
+        <w:t>Director (#5 &amp; #11) = 4 + 3 = 7</w:t>
+      </w:r>
+    </w:p>
+    <w:p>
+      <w:pPr>
+        <w:pStyle w:val="ListParagraph"/>
+        <w:numPr>
+          <w:ilvl w:val="1"/>
+          <w:numId w:val="12"/>
+        </w:numPr>
+        <w:spacing w:line="276" w:lineRule="auto"/>
+      </w:pPr>
+      <w:r>
         <w:t>Coordinator (#8 &amp; #14) = 3 + 6 = 9</w:t>
       </w:r>
     </w:p>
@@ -5793,58 +5902,149 @@
         <w:spacing w:line="276" w:lineRule="auto"/>
       </w:pPr>
       <w:r>
-        <w:t>Mentor (#1 &amp; #10) = 1 + 4 = 5</w:t>
-      </w:r>
-    </w:p>
-    <w:p>
-      <w:pPr>
-        <w:pStyle w:val="ListParagraph"/>
-        <w:numPr>
-          <w:ilvl w:val="1"/>
-          <w:numId w:val="12"/>
-        </w:numPr>
-        <w:spacing w:line="276" w:lineRule="auto"/>
-      </w:pPr>
-      <w:r>
-        <w:t>Broker (#3 &amp; #13) = 5 + 7 = 12</w:t>
-      </w:r>
-    </w:p>
-    <w:p>
-      <w:pPr>
-        <w:pStyle w:val="ListParagraph"/>
-        <w:numPr>
-          <w:ilvl w:val="1"/>
-          <w:numId w:val="12"/>
-        </w:numPr>
-        <w:spacing w:line="276" w:lineRule="auto"/>
-      </w:pPr>
-      <w:r>
-        <w:t>Director (#5 &amp; #11) = 4 + 3 = 7</w:t>
-      </w:r>
-    </w:p>
-    <w:p>
-      <w:pPr>
-        <w:pStyle w:val="ListParagraph"/>
-        <w:numPr>
-          <w:ilvl w:val="1"/>
-          <w:numId w:val="12"/>
-        </w:numPr>
-        <w:spacing w:line="276" w:lineRule="auto"/>
-      </w:pPr>
-      <w:r>
         <w:t>Monitor (#2 &amp; #9) = 2 + 2 = 4</w:t>
       </w:r>
     </w:p>
     <w:p>
       <w:pPr>
-        <w:spacing w:line="276" w:lineRule="auto"/>
-      </w:pPr>
-    </w:p>
-    <w:p>
-      <w:pPr>
-        <w:spacing w:line="276" w:lineRule="auto"/>
-      </w:pPr>
-      <w:r>
+        <w:pStyle w:val="ListParagraph"/>
+        <w:spacing w:line="276" w:lineRule="auto"/>
+        <w:ind w:left="360"/>
+      </w:pPr>
+    </w:p>
+    <w:p>
+      <w:pPr>
+        <w:pStyle w:val="ListParagraph"/>
+        <w:spacing w:line="276" w:lineRule="auto"/>
+        <w:ind w:left="360"/>
+      </w:pPr>
+      <w:r>
+        <w:t>For me</w:t>
+      </w:r>
+    </w:p>
+    <w:p>
+      <w:pPr>
+        <w:pStyle w:val="ListParagraph"/>
+        <w:numPr>
+          <w:ilvl w:val="1"/>
+          <w:numId w:val="11"/>
+        </w:numPr>
+        <w:spacing w:line="276" w:lineRule="auto"/>
+      </w:pPr>
+      <w:r>
+        <w:t xml:space="preserve">Facilitator (#7 &amp; #16) = </w:t>
+      </w:r>
+      <w:r>
+        <w:t>4 + 4 = 8</w:t>
+      </w:r>
+    </w:p>
+    <w:p>
+      <w:pPr>
+        <w:pStyle w:val="ListParagraph"/>
+        <w:numPr>
+          <w:ilvl w:val="1"/>
+          <w:numId w:val="11"/>
+        </w:numPr>
+        <w:spacing w:line="276" w:lineRule="auto"/>
+      </w:pPr>
+      <w:r>
+        <w:t>Mentor (#1 &amp; #10) = 1 + 5 = 6</w:t>
+      </w:r>
+    </w:p>
+    <w:p>
+      <w:pPr>
+        <w:pStyle w:val="ListParagraph"/>
+        <w:numPr>
+          <w:ilvl w:val="1"/>
+          <w:numId w:val="11"/>
+        </w:numPr>
+        <w:spacing w:line="276" w:lineRule="auto"/>
+      </w:pPr>
+      <w:r>
+        <w:t>Innovator (#4 &amp; #12) = 7 + 6 = 13</w:t>
+      </w:r>
+    </w:p>
+    <w:p>
+      <w:pPr>
+        <w:pStyle w:val="ListParagraph"/>
+        <w:numPr>
+          <w:ilvl w:val="1"/>
+          <w:numId w:val="11"/>
+        </w:numPr>
+        <w:spacing w:line="276" w:lineRule="auto"/>
+      </w:pPr>
+      <w:r>
+        <w:t>Broker (#3 &amp; #13) = 3 + 1 = 4</w:t>
+      </w:r>
+    </w:p>
+    <w:p>
+      <w:pPr>
+        <w:pStyle w:val="ListParagraph"/>
+        <w:numPr>
+          <w:ilvl w:val="1"/>
+          <w:numId w:val="11"/>
+        </w:numPr>
+        <w:spacing w:line="276" w:lineRule="auto"/>
+      </w:pPr>
+      <w:r>
+        <w:t>Producer (#6 &amp; #15) = 5 + 7 = 12</w:t>
+      </w:r>
+    </w:p>
+    <w:p>
+      <w:pPr>
+        <w:pStyle w:val="ListParagraph"/>
+        <w:numPr>
+          <w:ilvl w:val="1"/>
+          <w:numId w:val="11"/>
+        </w:numPr>
+        <w:spacing w:line="276" w:lineRule="auto"/>
+      </w:pPr>
+      <w:r>
+        <w:t>Director (#5 &amp; #11) = 7 + 5 = 12</w:t>
+      </w:r>
+    </w:p>
+    <w:p>
+      <w:pPr>
+        <w:pStyle w:val="ListParagraph"/>
+        <w:numPr>
+          <w:ilvl w:val="1"/>
+          <w:numId w:val="11"/>
+        </w:numPr>
+        <w:spacing w:line="276" w:lineRule="auto"/>
+      </w:pPr>
+      <w:r>
+        <w:t>Coordinator (#8 &amp; #14) = 6 + 5 = 11</w:t>
+      </w:r>
+    </w:p>
+    <w:p>
+      <w:pPr>
+        <w:pStyle w:val="ListParagraph"/>
+        <w:numPr>
+          <w:ilvl w:val="1"/>
+          <w:numId w:val="11"/>
+        </w:numPr>
+        <w:spacing w:line="276" w:lineRule="auto"/>
+      </w:pPr>
+      <w:r>
+        <w:t>Monitor (#2 &amp; #9) = 6 + 4 = 10</w:t>
+      </w:r>
+    </w:p>
+    <w:p>
+      <w:pPr>
+        <w:spacing w:line="276" w:lineRule="auto"/>
+      </w:pPr>
+    </w:p>
+    <w:p>
+      <w:r>
+        <w:br w:type="page"/>
+      </w:r>
+    </w:p>
+    <w:p>
+      <w:pPr>
+        <w:spacing w:line="276" w:lineRule="auto"/>
+      </w:pPr>
+      <w:r>
+        <w:lastRenderedPageBreak/>
         <w:t>QUESTION: Is culture itself not considered an organizational element?</w:t>
       </w:r>
     </w:p>
@@ -5943,11 +6143,7 @@
         <w:spacing w:line="276" w:lineRule="auto"/>
       </w:pPr>
       <w:r>
-        <w:t xml:space="preserve">In general, OVPR leadership tends to treat people as objects rather than partners in decision-making although I doubt they would recognize this situation.  The leadership often makes decisions without </w:t>
-      </w:r>
-      <w:r>
-        <w:lastRenderedPageBreak/>
-        <w:t>involving or consulting the staff that are most affected or likely to have more insight about the issue.</w:t>
+        <w:t>In general, OVPR leadership tends to treat people as objects rather than partners in decision-making although I doubt they would recognize this situation.  The leadership often makes decisions without involving or consulting the staff that are most affected or likely to have more insight about the issue.</w:t>
       </w:r>
       <w:r>
         <w:br/>
@@ -6047,7 +6243,7 @@
       <w:rPr>
         <w:noProof/>
       </w:rPr>
-      <w:t>24</w:t>
+      <w:t>23</w:t>
     </w:r>
     <w:r>
       <w:rPr>

</xml_diff>

<commit_message>
Added to reflective journal response about the application of Mayo's theories
</commit_message>
<xml_diff>
--- a/Assignments/POLS6320_2020_Spring_Journal_Townes_v00.docx
+++ b/Assignments/POLS6320_2020_Spring_Journal_Townes_v00.docx
@@ -5922,7 +5922,13 @@
         <w:t xml:space="preserve">Mayo’s theory assumed that humans are social animals which makes them instinctively seek association with other humans.  This association provides a sense of meaning, purpose, and safety.  </w:t>
       </w:r>
       <w:r>
-        <w:t>However, industrialization undermines this instinct because it fragments people and prevents them from become familiar enough with one other to enable the spontaneous collaboration of association. As such, people lack the social conditioning that makes spontaneous collaboration both possible and effective.</w:t>
+        <w:t>However, industrialization undermines this instinct because it fragments people</w:t>
+      </w:r>
+      <w:r>
+        <w:t>.  This causes social malaise</w:t>
+      </w:r>
+      <w:r>
+        <w:t xml:space="preserve"> and prevents them from become familiar enough with one other to enable the spontaneous collaboration of association. As such, people lack the social conditioning that makes spontaneous collaboration both possible and effective.</w:t>
       </w:r>
     </w:p>
     <w:p>
@@ -6330,6 +6336,17 @@
       <w:r>
         <w:t>I’m not certain how to apply Mayo’s theories to the opioid crisis and the rise of populism in America.</w:t>
       </w:r>
+      <w:r>
+        <w:t xml:space="preserve">  I suppose that </w:t>
+      </w:r>
+      <w:proofErr w:type="gramStart"/>
+      <w:r>
+        <w:t>according to</w:t>
+      </w:r>
+      <w:proofErr w:type="gramEnd"/>
+      <w:r>
+        <w:t xml:space="preserve"> Mayo’s theories, industrialization and modern society has contributed to the opioid crisis and the lack of social conditioning has promoted the rise of populism.  The solution would be restricting the role of the government and empowering social organizations to deal with these issues. </w:t>
+      </w:r>
     </w:p>
     <w:p>
       <w:pPr>
@@ -6534,6 +6551,7 @@
         <w:spacing w:line="276" w:lineRule="auto"/>
       </w:pPr>
       <w:r>
+        <w:lastRenderedPageBreak/>
         <w:t>Even though the Office of the Vice President for Research (i.e., Research Administration) has</w:t>
       </w:r>
       <w:r>
@@ -6951,6 +6969,11 @@
       </w:pPr>
     </w:p>
     <w:p>
+      <w:r>
+        <w:br w:type="page"/>
+      </w:r>
+    </w:p>
+    <w:p>
       <w:pPr>
         <w:pStyle w:val="ListParagraph"/>
         <w:numPr>
@@ -6960,6 +6983,7 @@
         <w:spacing w:line="276" w:lineRule="auto"/>
       </w:pPr>
       <w:r>
+        <w:lastRenderedPageBreak/>
         <w:t>Criteria of Success</w:t>
       </w:r>
     </w:p>
@@ -7188,9 +7212,76 @@
     </w:p>
     <w:p>
       <w:pPr>
-        <w:pStyle w:val="ListParagraph"/>
-        <w:spacing w:line="276" w:lineRule="auto"/>
-      </w:pPr>
+        <w:spacing w:line="276" w:lineRule="auto"/>
+        <w:ind w:left="360"/>
+      </w:pPr>
+    </w:p>
+    <w:p>
+      <w:pPr>
+        <w:spacing w:line="276" w:lineRule="auto"/>
+        <w:ind w:left="360"/>
+      </w:pPr>
+      <w:r>
+        <w:rPr>
+          <w:noProof/>
+        </w:rPr>
+        <w:drawing>
+          <wp:inline distT="0" distB="0" distL="0" distR="0" wp14:anchorId="357F2DCE">
+            <wp:extent cx="6047740" cy="4157980"/>
+            <wp:effectExtent l="0" t="0" r="0" b="0"/>
+            <wp:docPr id="1" name="Picture 1"/>
+            <wp:cNvGraphicFramePr>
+              <a:graphicFrameLocks xmlns:a="http://schemas.openxmlformats.org/drawingml/2006/main" noChangeAspect="1"/>
+            </wp:cNvGraphicFramePr>
+            <a:graphic xmlns:a="http://schemas.openxmlformats.org/drawingml/2006/main">
+              <a:graphicData uri="http://schemas.openxmlformats.org/drawingml/2006/picture">
+                <pic:pic xmlns:pic="http://schemas.openxmlformats.org/drawingml/2006/picture">
+                  <pic:nvPicPr>
+                    <pic:cNvPr id="0" name="Picture 2"/>
+                    <pic:cNvPicPr>
+                      <a:picLocks noChangeAspect="1" noChangeArrowheads="1"/>
+                    </pic:cNvPicPr>
+                  </pic:nvPicPr>
+                  <pic:blipFill>
+                    <a:blip r:embed="rId9">
+                      <a:extLst>
+                        <a:ext uri="{28A0092B-C50C-407E-A947-70E740481C1C}">
+                          <a14:useLocalDpi xmlns:a14="http://schemas.microsoft.com/office/drawing/2010/main" val="0"/>
+                        </a:ext>
+                      </a:extLst>
+                    </a:blip>
+                    <a:srcRect/>
+                    <a:stretch>
+                      <a:fillRect/>
+                    </a:stretch>
+                  </pic:blipFill>
+                  <pic:spPr bwMode="auto">
+                    <a:xfrm>
+                      <a:off x="0" y="0"/>
+                      <a:ext cx="6047740" cy="4157980"/>
+                    </a:xfrm>
+                    <a:prstGeom prst="rect">
+                      <a:avLst/>
+                    </a:prstGeom>
+                    <a:noFill/>
+                  </pic:spPr>
+                </pic:pic>
+              </a:graphicData>
+            </a:graphic>
+          </wp:inline>
+        </w:drawing>
+      </w:r>
+    </w:p>
+    <w:p>
+      <w:pPr>
+        <w:spacing w:line="276" w:lineRule="auto"/>
+        <w:ind w:left="360"/>
+      </w:pPr>
+    </w:p>
+    <w:p>
+      <w:r>
+        <w:br w:type="page"/>
+      </w:r>
     </w:p>
     <w:p>
       <w:pPr>
@@ -7202,6 +7293,7 @@
         <w:spacing w:line="276" w:lineRule="auto"/>
       </w:pPr>
       <w:r>
+        <w:lastRenderedPageBreak/>
         <w:t>Leadership related to culture</w:t>
       </w:r>
       <w:r>
@@ -7639,6 +7731,13 @@
         <w:spacing w:line="276" w:lineRule="auto"/>
         <w:ind w:left="360"/>
       </w:pPr>
+    </w:p>
+    <w:p>
+      <w:pPr>
+        <w:pStyle w:val="ListParagraph"/>
+        <w:spacing w:line="276" w:lineRule="auto"/>
+        <w:ind w:left="360"/>
+      </w:pPr>
       <w:r>
         <w:t>For VPR</w:t>
       </w:r>
@@ -7761,116 +7860,260 @@
         <w:ind w:left="360"/>
       </w:pPr>
       <w:r>
+        <w:t>For me</w:t>
+      </w:r>
+    </w:p>
+    <w:p>
+      <w:pPr>
+        <w:pStyle w:val="ListParagraph"/>
+        <w:numPr>
+          <w:ilvl w:val="1"/>
+          <w:numId w:val="11"/>
+        </w:numPr>
+        <w:spacing w:line="276" w:lineRule="auto"/>
+      </w:pPr>
+      <w:r>
+        <w:t xml:space="preserve">Facilitator (#7 &amp; #16) = </w:t>
+      </w:r>
+      <w:r>
+        <w:t>4 + 4 = 8</w:t>
+      </w:r>
+    </w:p>
+    <w:p>
+      <w:pPr>
+        <w:pStyle w:val="ListParagraph"/>
+        <w:numPr>
+          <w:ilvl w:val="1"/>
+          <w:numId w:val="11"/>
+        </w:numPr>
+        <w:spacing w:line="276" w:lineRule="auto"/>
+      </w:pPr>
+      <w:r>
+        <w:t>Mentor (#1 &amp; #10) = 1 + 5 = 6</w:t>
+      </w:r>
+    </w:p>
+    <w:p>
+      <w:pPr>
+        <w:pStyle w:val="ListParagraph"/>
+        <w:numPr>
+          <w:ilvl w:val="1"/>
+          <w:numId w:val="11"/>
+        </w:numPr>
+        <w:spacing w:line="276" w:lineRule="auto"/>
+      </w:pPr>
+      <w:r>
+        <w:t>Innovator (#4 &amp; #12) = 7 + 6 = 13</w:t>
+      </w:r>
+    </w:p>
+    <w:p>
+      <w:pPr>
+        <w:pStyle w:val="ListParagraph"/>
+        <w:numPr>
+          <w:ilvl w:val="1"/>
+          <w:numId w:val="11"/>
+        </w:numPr>
+        <w:spacing w:line="276" w:lineRule="auto"/>
+      </w:pPr>
+      <w:r>
+        <w:t>Broker (#3 &amp; #13) = 3 + 1 = 4</w:t>
+      </w:r>
+    </w:p>
+    <w:p>
+      <w:pPr>
+        <w:pStyle w:val="ListParagraph"/>
+        <w:numPr>
+          <w:ilvl w:val="1"/>
+          <w:numId w:val="11"/>
+        </w:numPr>
+        <w:spacing w:line="276" w:lineRule="auto"/>
+      </w:pPr>
+      <w:r>
+        <w:t>Producer (#6 &amp; #15) = 5 + 7 = 12</w:t>
+      </w:r>
+    </w:p>
+    <w:p>
+      <w:pPr>
+        <w:pStyle w:val="ListParagraph"/>
+        <w:numPr>
+          <w:ilvl w:val="1"/>
+          <w:numId w:val="11"/>
+        </w:numPr>
+        <w:spacing w:line="276" w:lineRule="auto"/>
+      </w:pPr>
+      <w:r>
+        <w:t>Director (#5 &amp; #11) = 7 + 5 = 12</w:t>
+      </w:r>
+    </w:p>
+    <w:p>
+      <w:pPr>
+        <w:pStyle w:val="ListParagraph"/>
+        <w:numPr>
+          <w:ilvl w:val="1"/>
+          <w:numId w:val="11"/>
+        </w:numPr>
+        <w:spacing w:line="276" w:lineRule="auto"/>
+      </w:pPr>
+      <w:r>
+        <w:t>Coordinator (#8 &amp; #14) = 6 + 5 = 11</w:t>
+      </w:r>
+    </w:p>
+    <w:p>
+      <w:pPr>
+        <w:pStyle w:val="ListParagraph"/>
+        <w:numPr>
+          <w:ilvl w:val="1"/>
+          <w:numId w:val="11"/>
+        </w:numPr>
+        <w:spacing w:line="276" w:lineRule="auto"/>
+      </w:pPr>
+      <w:r>
+        <w:t>Monitor (#2 &amp; #9) = 6 + 4 = 10</w:t>
+      </w:r>
+    </w:p>
+    <w:p>
+      <w:pPr>
+        <w:spacing w:line="276" w:lineRule="auto"/>
+        <w:ind w:left="360"/>
+      </w:pPr>
+    </w:p>
+    <w:p>
+      <w:pPr>
+        <w:spacing w:line="276" w:lineRule="auto"/>
+        <w:ind w:left="360"/>
+      </w:pPr>
+      <w:r>
+        <w:t>I’m not sure if I’m supposed to be mapping my leadership style or that for the division’s leader.</w:t>
+      </w:r>
+    </w:p>
+    <w:p>
+      <w:pPr>
+        <w:spacing w:line="276" w:lineRule="auto"/>
+        <w:ind w:left="360"/>
+      </w:pPr>
+    </w:p>
+    <w:p>
+      <w:pPr>
+        <w:spacing w:line="276" w:lineRule="auto"/>
+        <w:ind w:left="360"/>
+      </w:pPr>
+      <w:r>
+        <w:rPr>
+          <w:noProof/>
+        </w:rPr>
         <w:lastRenderedPageBreak/>
-        <w:t>For me</w:t>
-      </w:r>
-    </w:p>
-    <w:p>
-      <w:pPr>
-        <w:pStyle w:val="ListParagraph"/>
-        <w:numPr>
-          <w:ilvl w:val="1"/>
-          <w:numId w:val="11"/>
-        </w:numPr>
-        <w:spacing w:line="276" w:lineRule="auto"/>
-      </w:pPr>
-      <w:r>
-        <w:t xml:space="preserve">Facilitator (#7 &amp; #16) = </w:t>
-      </w:r>
-      <w:r>
-        <w:t>4 + 4 = 8</w:t>
-      </w:r>
-    </w:p>
-    <w:p>
-      <w:pPr>
-        <w:pStyle w:val="ListParagraph"/>
-        <w:numPr>
-          <w:ilvl w:val="1"/>
-          <w:numId w:val="11"/>
-        </w:numPr>
-        <w:spacing w:line="276" w:lineRule="auto"/>
-      </w:pPr>
-      <w:r>
-        <w:t>Mentor (#1 &amp; #10) = 1 + 5 = 6</w:t>
-      </w:r>
-    </w:p>
-    <w:p>
-      <w:pPr>
-        <w:pStyle w:val="ListParagraph"/>
-        <w:numPr>
-          <w:ilvl w:val="1"/>
-          <w:numId w:val="11"/>
-        </w:numPr>
-        <w:spacing w:line="276" w:lineRule="auto"/>
-      </w:pPr>
-      <w:r>
-        <w:t>Innovator (#4 &amp; #12) = 7 + 6 = 13</w:t>
-      </w:r>
-    </w:p>
-    <w:p>
-      <w:pPr>
-        <w:pStyle w:val="ListParagraph"/>
-        <w:numPr>
-          <w:ilvl w:val="1"/>
-          <w:numId w:val="11"/>
-        </w:numPr>
-        <w:spacing w:line="276" w:lineRule="auto"/>
-      </w:pPr>
-      <w:r>
-        <w:t>Broker (#3 &amp; #13) = 3 + 1 = 4</w:t>
-      </w:r>
-    </w:p>
-    <w:p>
-      <w:pPr>
-        <w:pStyle w:val="ListParagraph"/>
-        <w:numPr>
-          <w:ilvl w:val="1"/>
-          <w:numId w:val="11"/>
-        </w:numPr>
-        <w:spacing w:line="276" w:lineRule="auto"/>
-      </w:pPr>
-      <w:r>
-        <w:t>Producer (#6 &amp; #15) = 5 + 7 = 12</w:t>
-      </w:r>
-    </w:p>
-    <w:p>
-      <w:pPr>
-        <w:pStyle w:val="ListParagraph"/>
-        <w:numPr>
-          <w:ilvl w:val="1"/>
-          <w:numId w:val="11"/>
-        </w:numPr>
-        <w:spacing w:line="276" w:lineRule="auto"/>
-      </w:pPr>
-      <w:r>
-        <w:t>Director (#5 &amp; #11) = 7 + 5 = 12</w:t>
-      </w:r>
-    </w:p>
-    <w:p>
-      <w:pPr>
-        <w:pStyle w:val="ListParagraph"/>
-        <w:numPr>
-          <w:ilvl w:val="1"/>
-          <w:numId w:val="11"/>
-        </w:numPr>
-        <w:spacing w:line="276" w:lineRule="auto"/>
-      </w:pPr>
-      <w:r>
-        <w:t>Coordinator (#8 &amp; #14) = 6 + 5 = 11</w:t>
-      </w:r>
-    </w:p>
-    <w:p>
-      <w:pPr>
-        <w:pStyle w:val="ListParagraph"/>
-        <w:numPr>
-          <w:ilvl w:val="1"/>
-          <w:numId w:val="11"/>
-        </w:numPr>
-        <w:spacing w:line="276" w:lineRule="auto"/>
-      </w:pPr>
-      <w:r>
-        <w:t>Monitor (#2 &amp; #9) = 6 + 4 = 10</w:t>
-      </w:r>
+        <w:drawing>
+          <wp:inline distT="0" distB="0" distL="0" distR="0" wp14:anchorId="70523BAF">
+            <wp:extent cx="5730454" cy="3931920"/>
+            <wp:effectExtent l="0" t="0" r="3810" b="0"/>
+            <wp:docPr id="4" name="Picture 4"/>
+            <wp:cNvGraphicFramePr>
+              <a:graphicFrameLocks xmlns:a="http://schemas.openxmlformats.org/drawingml/2006/main" noChangeAspect="1"/>
+            </wp:cNvGraphicFramePr>
+            <a:graphic xmlns:a="http://schemas.openxmlformats.org/drawingml/2006/main">
+              <a:graphicData uri="http://schemas.openxmlformats.org/drawingml/2006/picture">
+                <pic:pic xmlns:pic="http://schemas.openxmlformats.org/drawingml/2006/picture">
+                  <pic:nvPicPr>
+                    <pic:cNvPr id="0" name="Picture 5"/>
+                    <pic:cNvPicPr>
+                      <a:picLocks noChangeAspect="1" noChangeArrowheads="1"/>
+                    </pic:cNvPicPr>
+                  </pic:nvPicPr>
+                  <pic:blipFill>
+                    <a:blip r:embed="rId10">
+                      <a:extLst>
+                        <a:ext uri="{28A0092B-C50C-407E-A947-70E740481C1C}">
+                          <a14:useLocalDpi xmlns:a14="http://schemas.microsoft.com/office/drawing/2010/main" val="0"/>
+                        </a:ext>
+                      </a:extLst>
+                    </a:blip>
+                    <a:srcRect/>
+                    <a:stretch>
+                      <a:fillRect/>
+                    </a:stretch>
+                  </pic:blipFill>
+                  <pic:spPr bwMode="auto">
+                    <a:xfrm>
+                      <a:off x="0" y="0"/>
+                      <a:ext cx="5730454" cy="3931920"/>
+                    </a:xfrm>
+                    <a:prstGeom prst="rect">
+                      <a:avLst/>
+                    </a:prstGeom>
+                    <a:noFill/>
+                  </pic:spPr>
+                </pic:pic>
+              </a:graphicData>
+            </a:graphic>
+          </wp:inline>
+        </w:drawing>
+      </w:r>
+    </w:p>
+    <w:p>
+      <w:pPr>
+        <w:spacing w:line="276" w:lineRule="auto"/>
+        <w:ind w:left="360"/>
+      </w:pPr>
+    </w:p>
+    <w:p>
+      <w:pPr>
+        <w:spacing w:line="276" w:lineRule="auto"/>
+        <w:ind w:left="360"/>
+      </w:pPr>
+      <w:r>
+        <w:rPr>
+          <w:noProof/>
+        </w:rPr>
+        <w:drawing>
+          <wp:inline distT="0" distB="0" distL="0" distR="0" wp14:anchorId="774C8331">
+            <wp:extent cx="5730454" cy="3931920"/>
+            <wp:effectExtent l="0" t="0" r="3810" b="0"/>
+            <wp:docPr id="5" name="Picture 5"/>
+            <wp:cNvGraphicFramePr>
+              <a:graphicFrameLocks xmlns:a="http://schemas.openxmlformats.org/drawingml/2006/main" noChangeAspect="1"/>
+            </wp:cNvGraphicFramePr>
+            <a:graphic xmlns:a="http://schemas.openxmlformats.org/drawingml/2006/main">
+              <a:graphicData uri="http://schemas.openxmlformats.org/drawingml/2006/picture">
+                <pic:pic xmlns:pic="http://schemas.openxmlformats.org/drawingml/2006/picture">
+                  <pic:nvPicPr>
+                    <pic:cNvPr id="0" name="Picture 6"/>
+                    <pic:cNvPicPr>
+                      <a:picLocks noChangeAspect="1" noChangeArrowheads="1"/>
+                    </pic:cNvPicPr>
+                  </pic:nvPicPr>
+                  <pic:blipFill>
+                    <a:blip r:embed="rId11">
+                      <a:extLst>
+                        <a:ext uri="{28A0092B-C50C-407E-A947-70E740481C1C}">
+                          <a14:useLocalDpi xmlns:a14="http://schemas.microsoft.com/office/drawing/2010/main" val="0"/>
+                        </a:ext>
+                      </a:extLst>
+                    </a:blip>
+                    <a:srcRect/>
+                    <a:stretch>
+                      <a:fillRect/>
+                    </a:stretch>
+                  </pic:blipFill>
+                  <pic:spPr bwMode="auto">
+                    <a:xfrm>
+                      <a:off x="0" y="0"/>
+                      <a:ext cx="5730454" cy="3931920"/>
+                    </a:xfrm>
+                    <a:prstGeom prst="rect">
+                      <a:avLst/>
+                    </a:prstGeom>
+                    <a:noFill/>
+                  </pic:spPr>
+                </pic:pic>
+              </a:graphicData>
+            </a:graphic>
+          </wp:inline>
+        </w:drawing>
+      </w:r>
+    </w:p>
+    <w:p>
+      <w:pPr>
+        <w:spacing w:line="276" w:lineRule="auto"/>
+      </w:pPr>
     </w:p>
     <w:p>
       <w:pPr>
@@ -7993,6 +8236,8 @@
       </w:r>
     </w:p>
     <w:p>
+      <w:bookmarkStart w:id="9" w:name="_GoBack"/>
+      <w:bookmarkEnd w:id="9"/>
       <w:r>
         <w:br w:type="page"/>
       </w:r>
@@ -8021,8 +8266,6 @@
       <w:pPr>
         <w:spacing w:line="276" w:lineRule="auto"/>
       </w:pPr>
-      <w:bookmarkStart w:id="9" w:name="_GoBack"/>
-      <w:bookmarkEnd w:id="9"/>
     </w:p>
     <w:sectPr>
       <w:pgSz w:w="12240" w:h="15840"/>
@@ -8100,7 +8343,7 @@
       <w:rPr>
         <w:noProof/>
       </w:rPr>
-      <w:t>29</w:t>
+      <w:t>33</w:t>
     </w:r>
     <w:r>
       <w:rPr>
@@ -11266,6 +11509,7 @@
   <w:style w:type="character" w:default="1" w:styleId="DefaultParagraphFont">
     <w:name w:val="Default Paragraph Font"/>
     <w:uiPriority w:val="1"/>
+    <w:semiHidden/>
     <w:unhideWhenUsed/>
   </w:style>
   <w:style w:type="table" w:default="1" w:styleId="TableNormal">

</xml_diff>

<commit_message>
Modified response to question about the opioid crisis and the rise of populism
</commit_message>
<xml_diff>
--- a/Assignments/POLS6320_2020_Spring_Journal_Townes_v00.docx
+++ b/Assignments/POLS6320_2020_Spring_Journal_Townes_v00.docx
@@ -6345,13 +6345,37 @@
       </w:r>
       <w:proofErr w:type="gramEnd"/>
       <w:r>
-        <w:t xml:space="preserve"> Mayo’s theories, industrialization and modern society has contributed to the opioid crisis and the lack of social conditioning has promoted the rise of populism.  The solution would be restricting the role of the government and empowering social organizations to deal with these issues. </w:t>
-      </w:r>
-    </w:p>
-    <w:p>
-      <w:pPr>
-        <w:pStyle w:val="ListParagraph"/>
-      </w:pPr>
+        <w:t xml:space="preserve"> Mayo’s</w:t>
+      </w:r>
+      <w:r>
+        <w:t xml:space="preserve"> theories, industrialization,</w:t>
+      </w:r>
+      <w:r>
+        <w:t xml:space="preserve"> modern society</w:t>
+      </w:r>
+      <w:r>
+        <w:t xml:space="preserve">, </w:t>
+      </w:r>
+      <w:r>
+        <w:t xml:space="preserve">and the lack of social conditioning </w:t>
+      </w:r>
+      <w:r>
+        <w:t>has contributed to the opioid crisis</w:t>
+      </w:r>
+      <w:r>
+        <w:t>.</w:t>
+      </w:r>
+      <w:r>
+        <w:t xml:space="preserve"> The solution would be restricting the role of the government and empowering social organizations to deal with these issues. </w:t>
+      </w:r>
+      <w:r>
+        <w:t xml:space="preserve"> As such, Mayo might consider the rise of populism to be an antidote for industrialization and modern society and thus a good thing. </w:t>
+      </w:r>
+      <w:r>
+        <w:br/>
+      </w:r>
+      <w:bookmarkStart w:id="9" w:name="_GoBack"/>
+      <w:bookmarkEnd w:id="9"/>
     </w:p>
     <w:p>
       <w:pPr>
@@ -6551,425 +6575,425 @@
         <w:spacing w:line="276" w:lineRule="auto"/>
       </w:pPr>
       <w:r>
+        <w:t>Even though the Office of the Vice President for Research (i.e., Research Administration) has</w:t>
+      </w:r>
+      <w:r>
+        <w:t xml:space="preserve"> seen a significant amount of staff change in the last five years, there are still examples of people filling cultural roles in the organization.  In some cases, individuals might fulfill multiple roles or their roles may periodically change under different circumstances.</w:t>
+      </w:r>
+    </w:p>
+    <w:p>
+      <w:pPr>
+        <w:pStyle w:val="ListParagraph"/>
+      </w:pPr>
+    </w:p>
+    <w:p>
+      <w:pPr>
+        <w:pStyle w:val="ListParagraph"/>
+        <w:numPr>
+          <w:ilvl w:val="0"/>
+          <w:numId w:val="12"/>
+        </w:numPr>
+        <w:spacing w:line="276" w:lineRule="auto"/>
+      </w:pPr>
+      <w:r>
+        <w:t>I would characterize the seven cultural story themes for the Office of the Vice President for Research (OVPR) as follows:</w:t>
+      </w:r>
+    </w:p>
+    <w:p>
+      <w:pPr>
+        <w:pStyle w:val="ListParagraph"/>
+      </w:pPr>
+    </w:p>
+    <w:p>
+      <w:pPr>
+        <w:pStyle w:val="ListParagraph"/>
+        <w:numPr>
+          <w:ilvl w:val="1"/>
+          <w:numId w:val="12"/>
+        </w:numPr>
+        <w:spacing w:line="276" w:lineRule="auto"/>
+      </w:pPr>
+      <w:r>
+        <w:t>Rule breaking is frowned upon.</w:t>
+      </w:r>
+    </w:p>
+    <w:p>
+      <w:pPr>
+        <w:pStyle w:val="ListParagraph"/>
+        <w:numPr>
+          <w:ilvl w:val="1"/>
+          <w:numId w:val="12"/>
+        </w:numPr>
+        <w:spacing w:line="276" w:lineRule="auto"/>
+      </w:pPr>
+      <w:r>
+        <w:t>The big boss is not approachable although he tries to portray himself as such.  Moreover, he does not like to appear fallible.</w:t>
+      </w:r>
+    </w:p>
+    <w:p>
+      <w:pPr>
+        <w:pStyle w:val="ListParagraph"/>
+        <w:numPr>
+          <w:ilvl w:val="1"/>
+          <w:numId w:val="12"/>
+        </w:numPr>
+        <w:spacing w:line="276" w:lineRule="auto"/>
+      </w:pPr>
+      <w:r>
+        <w:t>The little person has little chance to rise to the top.</w:t>
+      </w:r>
+    </w:p>
+    <w:p>
+      <w:pPr>
+        <w:pStyle w:val="ListParagraph"/>
+        <w:numPr>
+          <w:ilvl w:val="1"/>
+          <w:numId w:val="12"/>
+        </w:numPr>
+        <w:spacing w:line="276" w:lineRule="auto"/>
+      </w:pPr>
+      <w:r>
+        <w:t xml:space="preserve">It’s unlikely that someone will get fired unless there is an egregious violation. </w:t>
+      </w:r>
+    </w:p>
+    <w:p>
+      <w:pPr>
+        <w:pStyle w:val="ListParagraph"/>
+        <w:numPr>
+          <w:ilvl w:val="1"/>
+          <w:numId w:val="12"/>
+        </w:numPr>
+        <w:spacing w:line="276" w:lineRule="auto"/>
+      </w:pPr>
+      <w:r>
+        <w:t>The boss is likely to react badly to a mistake (although the opposite is true within our specific group).</w:t>
+      </w:r>
+    </w:p>
+    <w:p>
+      <w:pPr>
+        <w:pStyle w:val="ListParagraph"/>
+        <w:numPr>
+          <w:ilvl w:val="1"/>
+          <w:numId w:val="12"/>
+        </w:numPr>
+        <w:spacing w:line="276" w:lineRule="auto"/>
+      </w:pPr>
+      <w:r>
+        <w:t xml:space="preserve">The organization tends to ignore obstacles </w:t>
+      </w:r>
+      <w:r>
+        <w:t xml:space="preserve">and problems </w:t>
+      </w:r>
+      <w:r>
+        <w:t>until they can no longer be ignored.</w:t>
+      </w:r>
+    </w:p>
+    <w:p>
+      <w:pPr>
+        <w:pStyle w:val="ListParagraph"/>
+        <w:spacing w:line="276" w:lineRule="auto"/>
+        <w:ind w:left="360"/>
+      </w:pPr>
+    </w:p>
+    <w:p>
+      <w:pPr>
+        <w:pStyle w:val="ListParagraph"/>
+        <w:numPr>
+          <w:ilvl w:val="0"/>
+          <w:numId w:val="12"/>
+        </w:numPr>
+        <w:spacing w:line="276" w:lineRule="auto"/>
+      </w:pPr>
+      <w:r>
+        <w:t>Dominant Characteristics</w:t>
+      </w:r>
+    </w:p>
+    <w:p>
+      <w:pPr>
+        <w:pStyle w:val="ListParagraph"/>
+        <w:numPr>
+          <w:ilvl w:val="1"/>
+          <w:numId w:val="12"/>
+        </w:numPr>
+        <w:spacing w:line="276" w:lineRule="auto"/>
+      </w:pPr>
+      <w:r>
+        <w:t>20</w:t>
+      </w:r>
+    </w:p>
+    <w:p>
+      <w:pPr>
+        <w:pStyle w:val="ListParagraph"/>
+        <w:numPr>
+          <w:ilvl w:val="1"/>
+          <w:numId w:val="12"/>
+        </w:numPr>
+        <w:spacing w:line="276" w:lineRule="auto"/>
+      </w:pPr>
+      <w:r>
+        <w:t>10</w:t>
+      </w:r>
+    </w:p>
+    <w:p>
+      <w:pPr>
+        <w:pStyle w:val="ListParagraph"/>
+        <w:numPr>
+          <w:ilvl w:val="1"/>
+          <w:numId w:val="12"/>
+        </w:numPr>
+        <w:spacing w:line="276" w:lineRule="auto"/>
+      </w:pPr>
+      <w:r>
+        <w:t>60</w:t>
+      </w:r>
+    </w:p>
+    <w:p>
+      <w:pPr>
+        <w:pStyle w:val="ListParagraph"/>
+        <w:numPr>
+          <w:ilvl w:val="1"/>
+          <w:numId w:val="12"/>
+        </w:numPr>
+        <w:spacing w:line="276" w:lineRule="auto"/>
+      </w:pPr>
+      <w:r>
+        <w:t>10</w:t>
+      </w:r>
+    </w:p>
+    <w:p>
+      <w:pPr>
+        <w:pStyle w:val="ListParagraph"/>
+        <w:spacing w:line="276" w:lineRule="auto"/>
+      </w:pPr>
+    </w:p>
+    <w:p>
+      <w:pPr>
+        <w:pStyle w:val="ListParagraph"/>
+        <w:numPr>
+          <w:ilvl w:val="0"/>
+          <w:numId w:val="12"/>
+        </w:numPr>
+        <w:spacing w:line="276" w:lineRule="auto"/>
+      </w:pPr>
+      <w:r>
+        <w:t>Organizational Leader</w:t>
+      </w:r>
+    </w:p>
+    <w:p>
+      <w:pPr>
+        <w:pStyle w:val="ListParagraph"/>
+        <w:numPr>
+          <w:ilvl w:val="1"/>
+          <w:numId w:val="12"/>
+        </w:numPr>
+        <w:spacing w:line="276" w:lineRule="auto"/>
+      </w:pPr>
+      <w:r>
+        <w:t>5</w:t>
+      </w:r>
+    </w:p>
+    <w:p>
+      <w:pPr>
+        <w:pStyle w:val="ListParagraph"/>
+        <w:numPr>
+          <w:ilvl w:val="1"/>
+          <w:numId w:val="12"/>
+        </w:numPr>
+        <w:spacing w:line="276" w:lineRule="auto"/>
+      </w:pPr>
+      <w:r>
+        <w:t>1</w:t>
+      </w:r>
+      <w:r>
+        <w:t>5</w:t>
+      </w:r>
+    </w:p>
+    <w:p>
+      <w:pPr>
+        <w:pStyle w:val="ListParagraph"/>
+        <w:numPr>
+          <w:ilvl w:val="1"/>
+          <w:numId w:val="12"/>
+        </w:numPr>
+        <w:spacing w:line="276" w:lineRule="auto"/>
+      </w:pPr>
+      <w:r>
+        <w:t>5</w:t>
+      </w:r>
+    </w:p>
+    <w:p>
+      <w:pPr>
+        <w:pStyle w:val="ListParagraph"/>
+        <w:numPr>
+          <w:ilvl w:val="1"/>
+          <w:numId w:val="12"/>
+        </w:numPr>
+        <w:spacing w:line="276" w:lineRule="auto"/>
+      </w:pPr>
+      <w:r>
+        <w:t>7</w:t>
+      </w:r>
+      <w:r>
+        <w:t>5</w:t>
+      </w:r>
+    </w:p>
+    <w:p>
+      <w:pPr>
+        <w:pStyle w:val="ListParagraph"/>
+        <w:spacing w:line="276" w:lineRule="auto"/>
+      </w:pPr>
+    </w:p>
+    <w:p>
+      <w:pPr>
+        <w:pStyle w:val="ListParagraph"/>
+        <w:numPr>
+          <w:ilvl w:val="0"/>
+          <w:numId w:val="12"/>
+        </w:numPr>
+        <w:spacing w:line="276" w:lineRule="auto"/>
+      </w:pPr>
+      <w:r>
+        <w:t>Organizational Glue</w:t>
+      </w:r>
+    </w:p>
+    <w:p>
+      <w:pPr>
+        <w:pStyle w:val="ListParagraph"/>
+        <w:numPr>
+          <w:ilvl w:val="1"/>
+          <w:numId w:val="12"/>
+        </w:numPr>
+        <w:spacing w:line="276" w:lineRule="auto"/>
+      </w:pPr>
+      <w:r>
+        <w:t>10</w:t>
+      </w:r>
+    </w:p>
+    <w:p>
+      <w:pPr>
+        <w:pStyle w:val="ListParagraph"/>
+        <w:numPr>
+          <w:ilvl w:val="1"/>
+          <w:numId w:val="12"/>
+        </w:numPr>
+        <w:spacing w:line="276" w:lineRule="auto"/>
+      </w:pPr>
+      <w:r>
+        <w:t>30</w:t>
+      </w:r>
+    </w:p>
+    <w:p>
+      <w:pPr>
+        <w:pStyle w:val="ListParagraph"/>
+        <w:numPr>
+          <w:ilvl w:val="1"/>
+          <w:numId w:val="12"/>
+        </w:numPr>
+        <w:spacing w:line="276" w:lineRule="auto"/>
+      </w:pPr>
+      <w:r>
+        <w:t>30</w:t>
+      </w:r>
+    </w:p>
+    <w:p>
+      <w:pPr>
+        <w:pStyle w:val="ListParagraph"/>
+        <w:numPr>
+          <w:ilvl w:val="1"/>
+          <w:numId w:val="12"/>
+        </w:numPr>
+        <w:spacing w:line="276" w:lineRule="auto"/>
+      </w:pPr>
+      <w:r>
+        <w:t>30</w:t>
+      </w:r>
+    </w:p>
+    <w:p>
+      <w:pPr>
+        <w:pStyle w:val="ListParagraph"/>
+        <w:spacing w:line="276" w:lineRule="auto"/>
+      </w:pPr>
+    </w:p>
+    <w:p>
+      <w:pPr>
+        <w:pStyle w:val="ListParagraph"/>
+        <w:numPr>
+          <w:ilvl w:val="0"/>
+          <w:numId w:val="12"/>
+        </w:numPr>
+        <w:spacing w:line="276" w:lineRule="auto"/>
+      </w:pPr>
+      <w:r>
+        <w:t>Organizational Climate</w:t>
+      </w:r>
+    </w:p>
+    <w:p>
+      <w:pPr>
+        <w:pStyle w:val="ListParagraph"/>
+        <w:numPr>
+          <w:ilvl w:val="1"/>
+          <w:numId w:val="12"/>
+        </w:numPr>
+        <w:spacing w:line="276" w:lineRule="auto"/>
+      </w:pPr>
+      <w:r>
+        <w:t>10</w:t>
+      </w:r>
+    </w:p>
+    <w:p>
+      <w:pPr>
+        <w:pStyle w:val="ListParagraph"/>
+        <w:numPr>
+          <w:ilvl w:val="1"/>
+          <w:numId w:val="12"/>
+        </w:numPr>
+        <w:spacing w:line="276" w:lineRule="auto"/>
+      </w:pPr>
+      <w:r>
+        <w:t>1</w:t>
+      </w:r>
+      <w:r>
+        <w:t>5</w:t>
+      </w:r>
+    </w:p>
+    <w:p>
+      <w:pPr>
+        <w:pStyle w:val="ListParagraph"/>
+        <w:numPr>
+          <w:ilvl w:val="1"/>
+          <w:numId w:val="12"/>
+        </w:numPr>
+        <w:spacing w:line="276" w:lineRule="auto"/>
+      </w:pPr>
+      <w:r>
+        <w:t>5</w:t>
+      </w:r>
+      <w:r>
+        <w:t>0</w:t>
+      </w:r>
+    </w:p>
+    <w:p>
+      <w:pPr>
+        <w:pStyle w:val="ListParagraph"/>
+        <w:numPr>
+          <w:ilvl w:val="1"/>
+          <w:numId w:val="12"/>
+        </w:numPr>
+        <w:spacing w:line="276" w:lineRule="auto"/>
+      </w:pPr>
+      <w:r>
+        <w:t>25</w:t>
+      </w:r>
+    </w:p>
+    <w:p>
+      <w:pPr>
+        <w:pStyle w:val="ListParagraph"/>
+        <w:spacing w:line="276" w:lineRule="auto"/>
+      </w:pPr>
+    </w:p>
+    <w:p>
+      <w:r>
         <w:lastRenderedPageBreak/>
-        <w:t>Even though the Office of the Vice President for Research (i.e., Research Administration) has</w:t>
-      </w:r>
-      <w:r>
-        <w:t xml:space="preserve"> seen a significant amount of staff change in the last five years, there are still examples of people filling cultural roles in the organization.  In some cases, individuals might fulfill multiple roles or their roles may periodically change under different circumstances.</w:t>
-      </w:r>
-    </w:p>
-    <w:p>
-      <w:pPr>
-        <w:pStyle w:val="ListParagraph"/>
-      </w:pPr>
-    </w:p>
-    <w:p>
-      <w:pPr>
-        <w:pStyle w:val="ListParagraph"/>
-        <w:numPr>
-          <w:ilvl w:val="0"/>
-          <w:numId w:val="12"/>
-        </w:numPr>
-        <w:spacing w:line="276" w:lineRule="auto"/>
-      </w:pPr>
-      <w:r>
-        <w:t>I would characterize the seven cultural story themes for the Office of the Vice President for Research (OVPR) as follows:</w:t>
-      </w:r>
-    </w:p>
-    <w:p>
-      <w:pPr>
-        <w:pStyle w:val="ListParagraph"/>
-      </w:pPr>
-    </w:p>
-    <w:p>
-      <w:pPr>
-        <w:pStyle w:val="ListParagraph"/>
-        <w:numPr>
-          <w:ilvl w:val="1"/>
-          <w:numId w:val="12"/>
-        </w:numPr>
-        <w:spacing w:line="276" w:lineRule="auto"/>
-      </w:pPr>
-      <w:r>
-        <w:t>Rule breaking is frowned upon.</w:t>
-      </w:r>
-    </w:p>
-    <w:p>
-      <w:pPr>
-        <w:pStyle w:val="ListParagraph"/>
-        <w:numPr>
-          <w:ilvl w:val="1"/>
-          <w:numId w:val="12"/>
-        </w:numPr>
-        <w:spacing w:line="276" w:lineRule="auto"/>
-      </w:pPr>
-      <w:r>
-        <w:t>The big boss is not approachable although he tries to portray himself as such.  Moreover, he does not like to appear fallible.</w:t>
-      </w:r>
-    </w:p>
-    <w:p>
-      <w:pPr>
-        <w:pStyle w:val="ListParagraph"/>
-        <w:numPr>
-          <w:ilvl w:val="1"/>
-          <w:numId w:val="12"/>
-        </w:numPr>
-        <w:spacing w:line="276" w:lineRule="auto"/>
-      </w:pPr>
-      <w:r>
-        <w:t>The little person has little chance to rise to the top.</w:t>
-      </w:r>
-    </w:p>
-    <w:p>
-      <w:pPr>
-        <w:pStyle w:val="ListParagraph"/>
-        <w:numPr>
-          <w:ilvl w:val="1"/>
-          <w:numId w:val="12"/>
-        </w:numPr>
-        <w:spacing w:line="276" w:lineRule="auto"/>
-      </w:pPr>
-      <w:r>
-        <w:t xml:space="preserve">It’s unlikely that someone will get fired unless there is an egregious violation. </w:t>
-      </w:r>
-    </w:p>
-    <w:p>
-      <w:pPr>
-        <w:pStyle w:val="ListParagraph"/>
-        <w:numPr>
-          <w:ilvl w:val="1"/>
-          <w:numId w:val="12"/>
-        </w:numPr>
-        <w:spacing w:line="276" w:lineRule="auto"/>
-      </w:pPr>
-      <w:r>
-        <w:t>The boss is likely to react badly to a mistake (although the opposite is true within our specific group).</w:t>
-      </w:r>
-    </w:p>
-    <w:p>
-      <w:pPr>
-        <w:pStyle w:val="ListParagraph"/>
-        <w:numPr>
-          <w:ilvl w:val="1"/>
-          <w:numId w:val="12"/>
-        </w:numPr>
-        <w:spacing w:line="276" w:lineRule="auto"/>
-      </w:pPr>
-      <w:r>
-        <w:t xml:space="preserve">The organization tends to ignore obstacles </w:t>
-      </w:r>
-      <w:r>
-        <w:t xml:space="preserve">and problems </w:t>
-      </w:r>
-      <w:r>
-        <w:t>until they can no longer be ignored.</w:t>
-      </w:r>
-    </w:p>
-    <w:p>
-      <w:pPr>
-        <w:pStyle w:val="ListParagraph"/>
-        <w:spacing w:line="276" w:lineRule="auto"/>
-        <w:ind w:left="360"/>
-      </w:pPr>
-    </w:p>
-    <w:p>
-      <w:pPr>
-        <w:pStyle w:val="ListParagraph"/>
-        <w:numPr>
-          <w:ilvl w:val="0"/>
-          <w:numId w:val="12"/>
-        </w:numPr>
-        <w:spacing w:line="276" w:lineRule="auto"/>
-      </w:pPr>
-      <w:r>
-        <w:t>Dominant Characteristics</w:t>
-      </w:r>
-    </w:p>
-    <w:p>
-      <w:pPr>
-        <w:pStyle w:val="ListParagraph"/>
-        <w:numPr>
-          <w:ilvl w:val="1"/>
-          <w:numId w:val="12"/>
-        </w:numPr>
-        <w:spacing w:line="276" w:lineRule="auto"/>
-      </w:pPr>
-      <w:r>
-        <w:t>20</w:t>
-      </w:r>
-    </w:p>
-    <w:p>
-      <w:pPr>
-        <w:pStyle w:val="ListParagraph"/>
-        <w:numPr>
-          <w:ilvl w:val="1"/>
-          <w:numId w:val="12"/>
-        </w:numPr>
-        <w:spacing w:line="276" w:lineRule="auto"/>
-      </w:pPr>
-      <w:r>
-        <w:t>10</w:t>
-      </w:r>
-    </w:p>
-    <w:p>
-      <w:pPr>
-        <w:pStyle w:val="ListParagraph"/>
-        <w:numPr>
-          <w:ilvl w:val="1"/>
-          <w:numId w:val="12"/>
-        </w:numPr>
-        <w:spacing w:line="276" w:lineRule="auto"/>
-      </w:pPr>
-      <w:r>
-        <w:t>60</w:t>
-      </w:r>
-    </w:p>
-    <w:p>
-      <w:pPr>
-        <w:pStyle w:val="ListParagraph"/>
-        <w:numPr>
-          <w:ilvl w:val="1"/>
-          <w:numId w:val="12"/>
-        </w:numPr>
-        <w:spacing w:line="276" w:lineRule="auto"/>
-      </w:pPr>
-      <w:r>
-        <w:t>10</w:t>
-      </w:r>
-    </w:p>
-    <w:p>
-      <w:pPr>
-        <w:pStyle w:val="ListParagraph"/>
-        <w:spacing w:line="276" w:lineRule="auto"/>
-      </w:pPr>
-    </w:p>
-    <w:p>
-      <w:pPr>
-        <w:pStyle w:val="ListParagraph"/>
-        <w:numPr>
-          <w:ilvl w:val="0"/>
-          <w:numId w:val="12"/>
-        </w:numPr>
-        <w:spacing w:line="276" w:lineRule="auto"/>
-      </w:pPr>
-      <w:r>
-        <w:t>Organizational Leader</w:t>
-      </w:r>
-    </w:p>
-    <w:p>
-      <w:pPr>
-        <w:pStyle w:val="ListParagraph"/>
-        <w:numPr>
-          <w:ilvl w:val="1"/>
-          <w:numId w:val="12"/>
-        </w:numPr>
-        <w:spacing w:line="276" w:lineRule="auto"/>
-      </w:pPr>
-      <w:r>
-        <w:t>5</w:t>
-      </w:r>
-    </w:p>
-    <w:p>
-      <w:pPr>
-        <w:pStyle w:val="ListParagraph"/>
-        <w:numPr>
-          <w:ilvl w:val="1"/>
-          <w:numId w:val="12"/>
-        </w:numPr>
-        <w:spacing w:line="276" w:lineRule="auto"/>
-      </w:pPr>
-      <w:r>
-        <w:t>1</w:t>
-      </w:r>
-      <w:r>
-        <w:t>5</w:t>
-      </w:r>
-    </w:p>
-    <w:p>
-      <w:pPr>
-        <w:pStyle w:val="ListParagraph"/>
-        <w:numPr>
-          <w:ilvl w:val="1"/>
-          <w:numId w:val="12"/>
-        </w:numPr>
-        <w:spacing w:line="276" w:lineRule="auto"/>
-      </w:pPr>
-      <w:r>
-        <w:t>5</w:t>
-      </w:r>
-    </w:p>
-    <w:p>
-      <w:pPr>
-        <w:pStyle w:val="ListParagraph"/>
-        <w:numPr>
-          <w:ilvl w:val="1"/>
-          <w:numId w:val="12"/>
-        </w:numPr>
-        <w:spacing w:line="276" w:lineRule="auto"/>
-      </w:pPr>
-      <w:r>
-        <w:t>7</w:t>
-      </w:r>
-      <w:r>
-        <w:t>5</w:t>
-      </w:r>
-    </w:p>
-    <w:p>
-      <w:pPr>
-        <w:pStyle w:val="ListParagraph"/>
-        <w:spacing w:line="276" w:lineRule="auto"/>
-      </w:pPr>
-    </w:p>
-    <w:p>
-      <w:pPr>
-        <w:pStyle w:val="ListParagraph"/>
-        <w:numPr>
-          <w:ilvl w:val="0"/>
-          <w:numId w:val="12"/>
-        </w:numPr>
-        <w:spacing w:line="276" w:lineRule="auto"/>
-      </w:pPr>
-      <w:r>
-        <w:t>Organizational Glue</w:t>
-      </w:r>
-    </w:p>
-    <w:p>
-      <w:pPr>
-        <w:pStyle w:val="ListParagraph"/>
-        <w:numPr>
-          <w:ilvl w:val="1"/>
-          <w:numId w:val="12"/>
-        </w:numPr>
-        <w:spacing w:line="276" w:lineRule="auto"/>
-      </w:pPr>
-      <w:r>
-        <w:t>10</w:t>
-      </w:r>
-    </w:p>
-    <w:p>
-      <w:pPr>
-        <w:pStyle w:val="ListParagraph"/>
-        <w:numPr>
-          <w:ilvl w:val="1"/>
-          <w:numId w:val="12"/>
-        </w:numPr>
-        <w:spacing w:line="276" w:lineRule="auto"/>
-      </w:pPr>
-      <w:r>
-        <w:t>30</w:t>
-      </w:r>
-    </w:p>
-    <w:p>
-      <w:pPr>
-        <w:pStyle w:val="ListParagraph"/>
-        <w:numPr>
-          <w:ilvl w:val="1"/>
-          <w:numId w:val="12"/>
-        </w:numPr>
-        <w:spacing w:line="276" w:lineRule="auto"/>
-      </w:pPr>
-      <w:r>
-        <w:t>30</w:t>
-      </w:r>
-    </w:p>
-    <w:p>
-      <w:pPr>
-        <w:pStyle w:val="ListParagraph"/>
-        <w:numPr>
-          <w:ilvl w:val="1"/>
-          <w:numId w:val="12"/>
-        </w:numPr>
-        <w:spacing w:line="276" w:lineRule="auto"/>
-      </w:pPr>
-      <w:r>
-        <w:t>30</w:t>
-      </w:r>
-    </w:p>
-    <w:p>
-      <w:pPr>
-        <w:pStyle w:val="ListParagraph"/>
-        <w:spacing w:line="276" w:lineRule="auto"/>
-      </w:pPr>
-    </w:p>
-    <w:p>
-      <w:pPr>
-        <w:pStyle w:val="ListParagraph"/>
-        <w:numPr>
-          <w:ilvl w:val="0"/>
-          <w:numId w:val="12"/>
-        </w:numPr>
-        <w:spacing w:line="276" w:lineRule="auto"/>
-      </w:pPr>
-      <w:r>
-        <w:t>Organizational Climate</w:t>
-      </w:r>
-    </w:p>
-    <w:p>
-      <w:pPr>
-        <w:pStyle w:val="ListParagraph"/>
-        <w:numPr>
-          <w:ilvl w:val="1"/>
-          <w:numId w:val="12"/>
-        </w:numPr>
-        <w:spacing w:line="276" w:lineRule="auto"/>
-      </w:pPr>
-      <w:r>
-        <w:t>10</w:t>
-      </w:r>
-    </w:p>
-    <w:p>
-      <w:pPr>
-        <w:pStyle w:val="ListParagraph"/>
-        <w:numPr>
-          <w:ilvl w:val="1"/>
-          <w:numId w:val="12"/>
-        </w:numPr>
-        <w:spacing w:line="276" w:lineRule="auto"/>
-      </w:pPr>
-      <w:r>
-        <w:t>1</w:t>
-      </w:r>
-      <w:r>
-        <w:t>5</w:t>
-      </w:r>
-    </w:p>
-    <w:p>
-      <w:pPr>
-        <w:pStyle w:val="ListParagraph"/>
-        <w:numPr>
-          <w:ilvl w:val="1"/>
-          <w:numId w:val="12"/>
-        </w:numPr>
-        <w:spacing w:line="276" w:lineRule="auto"/>
-      </w:pPr>
-      <w:r>
-        <w:t>5</w:t>
-      </w:r>
-      <w:r>
-        <w:t>0</w:t>
-      </w:r>
-    </w:p>
-    <w:p>
-      <w:pPr>
-        <w:pStyle w:val="ListParagraph"/>
-        <w:numPr>
-          <w:ilvl w:val="1"/>
-          <w:numId w:val="12"/>
-        </w:numPr>
-        <w:spacing w:line="276" w:lineRule="auto"/>
-      </w:pPr>
-      <w:r>
-        <w:t>25</w:t>
-      </w:r>
-    </w:p>
-    <w:p>
-      <w:pPr>
-        <w:pStyle w:val="ListParagraph"/>
-        <w:spacing w:line="276" w:lineRule="auto"/>
-      </w:pPr>
-    </w:p>
-    <w:p>
-      <w:r>
         <w:br w:type="page"/>
       </w:r>
     </w:p>
@@ -8236,8 +8260,6 @@
       </w:r>
     </w:p>
     <w:p>
-      <w:bookmarkStart w:id="9" w:name="_GoBack"/>
-      <w:bookmarkEnd w:id="9"/>
       <w:r>
         <w:br w:type="page"/>
       </w:r>

</xml_diff>

<commit_message>
Additions to final paper
</commit_message>
<xml_diff>
--- a/Assignments/POLS6320_2020_Spring_Journal_Townes_v00.docx
+++ b/Assignments/POLS6320_2020_Spring_Journal_Townes_v00.docx
@@ -619,6 +619,19 @@
     </w:p>
     <w:p>
       <w:pPr>
+        <w:rPr>
+          <w:u w:val="single"/>
+        </w:rPr>
+      </w:pPr>
+      <w:r>
+        <w:rPr>
+          <w:u w:val="single"/>
+        </w:rPr>
+        <w:br w:type="page"/>
+      </w:r>
+    </w:p>
+    <w:p>
+      <w:pPr>
         <w:pStyle w:val="ListParagraph"/>
         <w:numPr>
           <w:ilvl w:val="0"/>
@@ -633,6 +646,7 @@
         <w:rPr>
           <w:u w:val="single"/>
         </w:rPr>
+        <w:lastRenderedPageBreak/>
         <w:t>Reflective Pause</w:t>
       </w:r>
       <w:r>
@@ -654,7 +668,6 @@
         <w:spacing w:line="276" w:lineRule="auto"/>
       </w:pPr>
       <w:r>
-        <w:lastRenderedPageBreak/>
         <w:t>When you consider ethics from the level of organizational structure, an individual’s ethical responsibility changes.</w:t>
       </w:r>
       <w:r>
@@ -3900,7 +3913,12 @@
         <w:t xml:space="preserve"> in </w:t>
       </w:r>
       <w:r>
-        <w:t xml:space="preserve">the end proved to be completely wrong.  Weber’s theory seems to suggest that over time a society would completely move away from authority-based domination legitimized by charisma and tradition to legitimization by legality.  But in my experience, this is not </w:t>
+        <w:t>the end proved to be completely wrong.  Weber’s theory seems to suggest that over time</w:t>
+      </w:r>
+      <w:bookmarkStart w:id="7" w:name="_GoBack"/>
+      <w:bookmarkEnd w:id="7"/>
+      <w:r>
+        <w:t xml:space="preserve"> a society would completely move away from authority-based domination legitimized by charisma and tradition to legitimization by legality.  But in my experience, this is not </w:t>
       </w:r>
       <w:r>
         <w:t xml:space="preserve">entirely </w:t>
@@ -4961,8 +4979,8 @@
           <w:b/>
         </w:rPr>
       </w:pPr>
-      <w:bookmarkStart w:id="7" w:name="ClassNotes04"/>
-      <w:bookmarkEnd w:id="7"/>
+      <w:bookmarkStart w:id="8" w:name="ClassNotes04"/>
+      <w:bookmarkEnd w:id="8"/>
       <w:r>
         <w:rPr>
           <w:b/>
@@ -5504,8 +5522,8 @@
           <w:b/>
         </w:rPr>
       </w:pPr>
-      <w:bookmarkStart w:id="8" w:name="ReflectivePauses04"/>
-      <w:bookmarkEnd w:id="8"/>
+      <w:bookmarkStart w:id="9" w:name="ReflectivePauses04"/>
+      <w:bookmarkEnd w:id="9"/>
       <w:r>
         <w:rPr>
           <w:b/>
@@ -6354,10 +6372,7 @@
         <w:t xml:space="preserve"> modern society</w:t>
       </w:r>
       <w:r>
-        <w:t xml:space="preserve">, </w:t>
-      </w:r>
-      <w:r>
-        <w:t xml:space="preserve">and the lack of social conditioning </w:t>
+        <w:t xml:space="preserve">, and the lack of social conditioning </w:t>
       </w:r>
       <w:r>
         <w:t>has contributed to the opioid crisis</w:t>
@@ -6374,8 +6389,6 @@
       <w:r>
         <w:br/>
       </w:r>
-      <w:bookmarkStart w:id="9" w:name="_GoBack"/>
-      <w:bookmarkEnd w:id="9"/>
     </w:p>
     <w:p>
       <w:pPr>
@@ -8365,7 +8378,7 @@
       <w:rPr>
         <w:noProof/>
       </w:rPr>
-      <w:t>33</w:t>
+      <w:t>25</w:t>
     </w:r>
     <w:r>
       <w:rPr>

</xml_diff>

<commit_message>
Notes from class on March 23, 2020
</commit_message>
<xml_diff>
--- a/Assignments/POLS6320_2020_Spring_Journal_Townes_v00.docx
+++ b/Assignments/POLS6320_2020_Spring_Journal_Townes_v00.docx
@@ -3913,12 +3913,7 @@
         <w:t xml:space="preserve"> in </w:t>
       </w:r>
       <w:r>
-        <w:t>the end proved to be completely wrong.  Weber’s theory seems to suggest that over time</w:t>
-      </w:r>
-      <w:bookmarkStart w:id="7" w:name="_GoBack"/>
-      <w:bookmarkEnd w:id="7"/>
-      <w:r>
-        <w:t xml:space="preserve"> a society would completely move away from authority-based domination legitimized by charisma and tradition to legitimization by legality.  But in my experience, this is not </w:t>
+        <w:t xml:space="preserve">the end proved to be completely wrong.  Weber’s theory seems to suggest that over time a society would completely move away from authority-based domination legitimized by charisma and tradition to legitimization by legality.  But in my experience, this is not </w:t>
       </w:r>
       <w:r>
         <w:t xml:space="preserve">entirely </w:t>
@@ -4979,8 +4974,8 @@
           <w:b/>
         </w:rPr>
       </w:pPr>
-      <w:bookmarkStart w:id="8" w:name="ClassNotes04"/>
-      <w:bookmarkEnd w:id="8"/>
+      <w:bookmarkStart w:id="7" w:name="ClassNotes04"/>
+      <w:bookmarkEnd w:id="7"/>
       <w:r>
         <w:rPr>
           <w:b/>
@@ -5522,8 +5517,8 @@
           <w:b/>
         </w:rPr>
       </w:pPr>
-      <w:bookmarkStart w:id="9" w:name="ReflectivePauses04"/>
-      <w:bookmarkEnd w:id="9"/>
+      <w:bookmarkStart w:id="8" w:name="ReflectivePauses04"/>
+      <w:bookmarkEnd w:id="8"/>
       <w:r>
         <w:rPr>
           <w:b/>
@@ -5537,6 +5532,12 @@
         </w:rPr>
         <w:t>, 2020</w:t>
       </w:r>
+      <w:r>
+        <w:rPr>
+          <w:b/>
+        </w:rPr>
+        <w:t xml:space="preserve"> (March 23, 2020)</w:t>
+      </w:r>
     </w:p>
     <w:p>
       <w:pPr>
@@ -5961,7 +5962,13 @@
         <w:ind w:left="360"/>
       </w:pPr>
       <w:r>
-        <w:t>QUESTION: To what end is spontaneous collaboration and how does an organization benefit from it?</w:t>
+        <w:t xml:space="preserve">QUESTION: To what end is spontaneous collaboration </w:t>
+      </w:r>
+      <w:r>
+        <w:t xml:space="preserve">pursued </w:t>
+      </w:r>
+      <w:r>
+        <w:t>and how does an organization benefit from it?</w:t>
       </w:r>
     </w:p>
     <w:p>
@@ -5999,190 +6006,195 @@
         <w:ind w:left="360"/>
       </w:pPr>
       <w:r>
+        <w:t>QUESTON: How do you measure social disorganizati</w:t>
+      </w:r>
+      <w:r>
+        <w:t>on and personal disorganization?</w:t>
+      </w:r>
+    </w:p>
+    <w:p>
+      <w:pPr>
+        <w:spacing w:line="276" w:lineRule="auto"/>
+        <w:ind w:left="360"/>
+      </w:pPr>
+    </w:p>
+    <w:p>
+      <w:pPr>
+        <w:spacing w:line="276" w:lineRule="auto"/>
+        <w:ind w:left="360"/>
+      </w:pPr>
+      <w:r>
+        <w:t xml:space="preserve">Mayo’s theory does not align with my own experience with organizational life.  Technological change has not taken away social meaning or caused social disorganization. It has changed social meaning and the organization of society.  </w:t>
+      </w:r>
+    </w:p>
+    <w:p>
+      <w:pPr>
+        <w:spacing w:line="276" w:lineRule="auto"/>
+        <w:ind w:left="360"/>
+      </w:pPr>
+    </w:p>
+    <w:p>
+      <w:pPr>
+        <w:spacing w:line="276" w:lineRule="auto"/>
+        <w:ind w:left="360"/>
+      </w:pPr>
+      <w:r>
+        <w:t xml:space="preserve">Mayo’s theory suggests that to be a better manager who should focus on creating an environment where employees can form personal associations and engage in spontaneous collaboration.  Being </w:t>
+      </w:r>
+      <w:proofErr w:type="gramStart"/>
+      <w:r>
+        <w:t>a better employees</w:t>
+      </w:r>
+      <w:proofErr w:type="gramEnd"/>
+      <w:r>
+        <w:t xml:space="preserve"> involves forming as many social connections as possible with other employees and engaging in spontaneous collaboration.</w:t>
+      </w:r>
+    </w:p>
+    <w:p>
+      <w:pPr>
+        <w:spacing w:line="276" w:lineRule="auto"/>
+        <w:ind w:left="360"/>
+      </w:pPr>
+    </w:p>
+    <w:p>
+      <w:pPr>
+        <w:spacing w:line="276" w:lineRule="auto"/>
+        <w:ind w:left="360"/>
+        <w:rPr>
+          <w:u w:val="single"/>
+        </w:rPr>
+      </w:pPr>
+      <w:r>
+        <w:rPr>
+          <w:u w:val="single"/>
+        </w:rPr>
+        <w:t>Chester Bernard</w:t>
+      </w:r>
+    </w:p>
+    <w:p>
+      <w:pPr>
+        <w:spacing w:line="276" w:lineRule="auto"/>
+        <w:ind w:left="360"/>
+      </w:pPr>
+      <w:proofErr w:type="gramStart"/>
+      <w:r>
+        <w:t>According to</w:t>
+      </w:r>
+      <w:proofErr w:type="gramEnd"/>
+      <w:r>
+        <w:t xml:space="preserve"> the text, Chester Bernard’s theories were influenced by his New England </w:t>
+      </w:r>
+      <w:r>
+        <w:t xml:space="preserve">upbringing </w:t>
+      </w:r>
+      <w:r>
+        <w:t>that emphasized independent thought, pragmatism, respect for individuality, and</w:t>
+      </w:r>
+      <w:r>
+        <w:t xml:space="preserve"> </w:t>
+      </w:r>
+      <w:r>
+        <w:t>hard work.</w:t>
+      </w:r>
+    </w:p>
+    <w:p>
+      <w:pPr>
+        <w:spacing w:line="276" w:lineRule="auto"/>
+        <w:ind w:left="360"/>
+      </w:pPr>
+    </w:p>
+    <w:p>
+      <w:pPr>
+        <w:spacing w:line="276" w:lineRule="auto"/>
+        <w:ind w:left="360"/>
+      </w:pPr>
+      <w:r>
+        <w:t>Bernard theorized that complex formal organizations were essentially voluntary contractual arrangements between the organization and its members.  The organization uses incentives to align individual interests with organizational interests.  Authority is exercised only with the consent of the subordinate.</w:t>
+      </w:r>
+      <w:r>
+        <w:t xml:space="preserve">  Organizational decision processes are specialized and logical.  Moreover, communication plays a critical role in organizational decision processes.  The primary role for organizational leadership is to define organizational objectives, secure individual efforts to meet organizational objectives, and provide adequate means of communication to enable decision making.  Organizational leadership requires both a personal and organizational moral code.</w:t>
+      </w:r>
+    </w:p>
+    <w:p>
+      <w:pPr>
+        <w:spacing w:line="276" w:lineRule="auto"/>
+        <w:ind w:left="360"/>
+      </w:pPr>
+    </w:p>
+    <w:p>
+      <w:pPr>
+        <w:spacing w:line="276" w:lineRule="auto"/>
+        <w:ind w:left="360"/>
+      </w:pPr>
+      <w:r>
+        <w:t xml:space="preserve">Bernard’s theory is based on several important assumptions.  People have an irreducible minimum level of free will.  They are driven to cooperate because they are motivated by purpose but have individual limitations.  The strategic and limiting factor for cooperation is social.  Cooperative arrangements must accomplish their purpose and satisfy individual motivations.  Informal cooperation tends to give way to formal cooperation.  Complex formal organizations arise from simple formal organizations.  Complex formal organizations have processes that are structured, </w:t>
+      </w:r>
+      <w:r>
+        <w:t xml:space="preserve">specialized, </w:t>
+      </w:r>
+      <w:r>
+        <w:t>depersonalized,</w:t>
+      </w:r>
+      <w:r>
+        <w:t xml:space="preserve"> and environment-oriented.  Informal groups exist within complex formal organizations.</w:t>
+      </w:r>
+    </w:p>
+    <w:p>
+      <w:pPr>
+        <w:spacing w:line="276" w:lineRule="auto"/>
+        <w:ind w:left="360"/>
+      </w:pPr>
+    </w:p>
+    <w:p>
+      <w:pPr>
+        <w:spacing w:line="276" w:lineRule="auto"/>
+        <w:ind w:left="360"/>
+      </w:pPr>
+      <w:r>
+        <w:t>QUESTION: What specifically is the strategic and limiting factor for cooperation?</w:t>
+      </w:r>
+    </w:p>
+    <w:p>
+      <w:pPr>
+        <w:spacing w:line="276" w:lineRule="auto"/>
+        <w:ind w:left="360"/>
+      </w:pPr>
+    </w:p>
+    <w:p>
+      <w:pPr>
+        <w:spacing w:line="276" w:lineRule="auto"/>
+        <w:ind w:left="360"/>
+      </w:pPr>
+      <w:proofErr w:type="gramStart"/>
+      <w:r>
+        <w:t>According to</w:t>
+      </w:r>
+      <w:proofErr w:type="gramEnd"/>
+      <w:r>
+        <w:t xml:space="preserve"> Bernard’s theory, the way to be a better manager is to focus on clearly defining organizational purposes and objectives, establish the right incentive system to secure the necessary efforts from individuals, and provide adequate means of communication for decision-making.</w:t>
+      </w:r>
+    </w:p>
+    <w:p>
+      <w:pPr>
+        <w:spacing w:line="276" w:lineRule="auto"/>
+      </w:pPr>
+    </w:p>
+    <w:p>
+      <w:pPr>
+        <w:spacing w:line="276" w:lineRule="auto"/>
+      </w:pPr>
+    </w:p>
+    <w:p>
+      <w:r>
+        <w:br w:type="page"/>
+      </w:r>
+    </w:p>
+    <w:p>
+      <w:pPr>
+        <w:spacing w:line="276" w:lineRule="auto"/>
+      </w:pPr>
+      <w:r>
         <w:lastRenderedPageBreak/>
-        <w:t>QUESTON: How do you measure social disorganizati</w:t>
-      </w:r>
-      <w:r>
-        <w:t>on and personal disorganization?</w:t>
-      </w:r>
-    </w:p>
-    <w:p>
-      <w:pPr>
-        <w:spacing w:line="276" w:lineRule="auto"/>
-        <w:ind w:left="360"/>
-      </w:pPr>
-    </w:p>
-    <w:p>
-      <w:pPr>
-        <w:spacing w:line="276" w:lineRule="auto"/>
-        <w:ind w:left="360"/>
-      </w:pPr>
-      <w:r>
-        <w:t xml:space="preserve">Mayo’s theory does not align with my own experience with organizational life.  Technological change has not taken away social meaning or caused social disorganization. It has changed social meaning and the organization of society.  </w:t>
-      </w:r>
-    </w:p>
-    <w:p>
-      <w:pPr>
-        <w:spacing w:line="276" w:lineRule="auto"/>
-        <w:ind w:left="360"/>
-      </w:pPr>
-    </w:p>
-    <w:p>
-      <w:pPr>
-        <w:spacing w:line="276" w:lineRule="auto"/>
-        <w:ind w:left="360"/>
-      </w:pPr>
-      <w:r>
-        <w:t xml:space="preserve">Mayo’s theory suggests that to be a better manager who should focus on creating an environment where employees can form personal associations and engage in spontaneous collaboration.  Being </w:t>
-      </w:r>
-      <w:proofErr w:type="gramStart"/>
-      <w:r>
-        <w:t>a better employees</w:t>
-      </w:r>
-      <w:proofErr w:type="gramEnd"/>
-      <w:r>
-        <w:t xml:space="preserve"> involves forming as many social connections as possible with other employees and engaging in spontaneous collaboration.</w:t>
-      </w:r>
-    </w:p>
-    <w:p>
-      <w:pPr>
-        <w:spacing w:line="276" w:lineRule="auto"/>
-        <w:ind w:left="360"/>
-      </w:pPr>
-    </w:p>
-    <w:p>
-      <w:pPr>
-        <w:spacing w:line="276" w:lineRule="auto"/>
-        <w:ind w:left="360"/>
-        <w:rPr>
-          <w:u w:val="single"/>
-        </w:rPr>
-      </w:pPr>
-      <w:r>
-        <w:rPr>
-          <w:u w:val="single"/>
-        </w:rPr>
-        <w:t>Chester Bernard</w:t>
-      </w:r>
-    </w:p>
-    <w:p>
-      <w:pPr>
-        <w:spacing w:line="276" w:lineRule="auto"/>
-        <w:ind w:left="360"/>
-      </w:pPr>
-      <w:proofErr w:type="gramStart"/>
-      <w:r>
-        <w:t>According to</w:t>
-      </w:r>
-      <w:proofErr w:type="gramEnd"/>
-      <w:r>
-        <w:t xml:space="preserve"> the text, Chester Bernard’s theories were influenced by his New England </w:t>
-      </w:r>
-      <w:r>
-        <w:t xml:space="preserve">upbringing </w:t>
-      </w:r>
-      <w:r>
-        <w:t>that emphasized independent thought, pragmatism, respect for individuality, and</w:t>
-      </w:r>
-      <w:r>
-        <w:t xml:space="preserve"> </w:t>
-      </w:r>
-      <w:r>
-        <w:t>hard work.</w:t>
-      </w:r>
-    </w:p>
-    <w:p>
-      <w:pPr>
-        <w:spacing w:line="276" w:lineRule="auto"/>
-        <w:ind w:left="360"/>
-      </w:pPr>
-    </w:p>
-    <w:p>
-      <w:pPr>
-        <w:spacing w:line="276" w:lineRule="auto"/>
-        <w:ind w:left="360"/>
-      </w:pPr>
-      <w:r>
-        <w:t>Bernard theorized that complex formal organizations were essentially voluntary contractual arrangements between the organization and its members.  The organization uses incentives to align individual interests with organizational interests.  Authority is exercised only with the consent of the subordinate.</w:t>
-      </w:r>
-      <w:r>
-        <w:t xml:space="preserve">  Organizational decision processes are specialized and logical.  Moreover, communication plays a critical role in organizational decision processes.  The primary role for organizational leadership is to define organizational objectives, secure individual efforts to meet organizational objectives, and provide adequate means of communication to enable decision making.  Organizational leadership requires both a personal and organizational moral code.</w:t>
-      </w:r>
-    </w:p>
-    <w:p>
-      <w:pPr>
-        <w:spacing w:line="276" w:lineRule="auto"/>
-        <w:ind w:left="360"/>
-      </w:pPr>
-    </w:p>
-    <w:p>
-      <w:pPr>
-        <w:spacing w:line="276" w:lineRule="auto"/>
-        <w:ind w:left="360"/>
-      </w:pPr>
-      <w:r>
-        <w:t xml:space="preserve">Bernard’s theory is based on several important assumptions.  People have an irreducible minimum level of free will.  They are driven to cooperate because they are motivated by purpose but have individual limitations.  The strategic and limiting factor for cooperation is social.  Cooperative arrangements must accomplish their purpose and satisfy individual motivations.  Informal cooperation tends to give way to formal cooperation.  Complex formal organizations arise from simple formal organizations.  Complex formal organizations have processes that are structured, </w:t>
-      </w:r>
-      <w:r>
-        <w:t xml:space="preserve">specialized, </w:t>
-      </w:r>
-      <w:r>
-        <w:t>depersonalized,</w:t>
-      </w:r>
-      <w:r>
-        <w:t xml:space="preserve"> and environment-oriented.  Informal groups exist within complex formal organizations.</w:t>
-      </w:r>
-    </w:p>
-    <w:p>
-      <w:pPr>
-        <w:spacing w:line="276" w:lineRule="auto"/>
-        <w:ind w:left="360"/>
-      </w:pPr>
-    </w:p>
-    <w:p>
-      <w:pPr>
-        <w:spacing w:line="276" w:lineRule="auto"/>
-        <w:ind w:left="360"/>
-      </w:pPr>
-      <w:r>
-        <w:t>QUESTION: What specifically is the strategic and limiting factor for cooperation?</w:t>
-      </w:r>
-    </w:p>
-    <w:p>
-      <w:pPr>
-        <w:spacing w:line="276" w:lineRule="auto"/>
-        <w:ind w:left="360"/>
-      </w:pPr>
-    </w:p>
-    <w:p>
-      <w:pPr>
-        <w:spacing w:line="276" w:lineRule="auto"/>
-        <w:ind w:left="360"/>
-      </w:pPr>
-      <w:proofErr w:type="gramStart"/>
-      <w:r>
-        <w:t>According to</w:t>
-      </w:r>
-      <w:proofErr w:type="gramEnd"/>
-      <w:r>
-        <w:t xml:space="preserve"> Bernard’s theory, the way to be a better manager is to focus on clearly defining organizational purposes and objectives, establish the right incentive system to secure the necessary efforts from individuals, and provide adequate means of communication for decision-making.</w:t>
-      </w:r>
-    </w:p>
-    <w:p>
-      <w:pPr>
-        <w:spacing w:line="276" w:lineRule="auto"/>
-      </w:pPr>
-    </w:p>
-    <w:p>
-      <w:pPr>
-        <w:spacing w:line="276" w:lineRule="auto"/>
-      </w:pPr>
-    </w:p>
-    <w:p>
-      <w:pPr>
-        <w:spacing w:line="276" w:lineRule="auto"/>
-      </w:pPr>
-      <w:r>
         <w:t>Tutorial: The Revolution Begins</w:t>
       </w:r>
     </w:p>
@@ -6202,7 +6214,6 @@
         <w:spacing w:line="276" w:lineRule="auto"/>
       </w:pPr>
       <w:r>
-        <w:lastRenderedPageBreak/>
         <w:t>An example where the dominant model is of the worker as a passive recipient of environmental stimuli was when I worked on a consulting project for manufacturing facility of Trinity Industries that produce railroad car components. Example of the second model of the worker having agency driven by his or her attitude toward change was when I worked on a consulting project for Allstate Insurance.</w:t>
       </w:r>
       <w:r>
@@ -6307,7 +6318,11 @@
         <w:t xml:space="preserve">  </w:t>
       </w:r>
       <w:r>
-        <w:t>Nonprofit organizations seem to illustrate Theory Y organizations.</w:t>
+        <w:t xml:space="preserve">Nonprofit </w:t>
+      </w:r>
+      <w:r>
+        <w:lastRenderedPageBreak/>
+        <w:t>organizations seem to illustrate Theory Y organizations.</w:t>
       </w:r>
       <w:r>
         <w:br/>
@@ -6323,945 +6338,1011 @@
         <w:spacing w:line="276" w:lineRule="auto"/>
       </w:pPr>
       <w:r>
+        <w:t xml:space="preserve">The statements “this class is like other classes” and “this class is different than other classes” can be true at the same time.  No two classes will be </w:t>
+      </w:r>
+      <w:proofErr w:type="gramStart"/>
+      <w:r>
+        <w:t>exactly the same</w:t>
+      </w:r>
+      <w:proofErr w:type="gramEnd"/>
+      <w:r>
+        <w:t xml:space="preserve"> but there may be similarities.</w:t>
+      </w:r>
+    </w:p>
+    <w:p>
+      <w:pPr>
+        <w:pStyle w:val="ListParagraph"/>
+        <w:spacing w:line="276" w:lineRule="auto"/>
+        <w:ind w:left="360"/>
+      </w:pPr>
+    </w:p>
+    <w:p>
+      <w:pPr>
+        <w:pStyle w:val="ListParagraph"/>
+        <w:numPr>
+          <w:ilvl w:val="0"/>
+          <w:numId w:val="11"/>
+        </w:numPr>
+        <w:spacing w:line="276" w:lineRule="auto"/>
+      </w:pPr>
+      <w:r>
+        <w:t>I’m not certain how to apply Mayo’s theories to the opioid crisis and the rise of populism in America.</w:t>
+      </w:r>
+      <w:r>
+        <w:t xml:space="preserve">  I suppose that </w:t>
+      </w:r>
+      <w:proofErr w:type="gramStart"/>
+      <w:r>
+        <w:t>according to</w:t>
+      </w:r>
+      <w:proofErr w:type="gramEnd"/>
+      <w:r>
+        <w:t xml:space="preserve"> Mayo’s</w:t>
+      </w:r>
+      <w:r>
+        <w:t xml:space="preserve"> theories, industrialization,</w:t>
+      </w:r>
+      <w:r>
+        <w:t xml:space="preserve"> modern society</w:t>
+      </w:r>
+      <w:r>
+        <w:t xml:space="preserve">, and the lack of social conditioning </w:t>
+      </w:r>
+      <w:r>
+        <w:t>has contributed to the opioid crisis</w:t>
+      </w:r>
+      <w:r>
+        <w:t>.</w:t>
+      </w:r>
+      <w:r>
+        <w:t xml:space="preserve"> The solution would be restricting the role of the government and empowering social organizations to deal with these issues. </w:t>
+      </w:r>
+      <w:r>
+        <w:t xml:space="preserve"> As such, Mayo might consider the rise of populism to be an antidote for industrialization and modern society and thus a good thing. </w:t>
+      </w:r>
+      <w:r>
+        <w:br/>
+      </w:r>
+    </w:p>
+    <w:p>
+      <w:pPr>
+        <w:pStyle w:val="ListParagraph"/>
+        <w:numPr>
+          <w:ilvl w:val="0"/>
+          <w:numId w:val="11"/>
+        </w:numPr>
+        <w:spacing w:line="276" w:lineRule="auto"/>
+      </w:pPr>
+      <w:r>
+        <w:t>It seems that the growth of co-working spaces and innovation communities (e.g., CIC, Cortex) are attempts to create commons.  This seems to also harken to the Coase Theorem in public sector economics.</w:t>
+      </w:r>
+      <w:r>
+        <w:br/>
+      </w:r>
+    </w:p>
+    <w:p>
+      <w:pPr>
+        <w:pStyle w:val="ListParagraph"/>
+        <w:spacing w:line="276" w:lineRule="auto"/>
+        <w:ind w:left="360"/>
+      </w:pPr>
+      <w:r>
+        <w:t>QUESTION: Why don’t Third Places foster agency?</w:t>
+      </w:r>
+      <w:r>
+        <w:t xml:space="preserve"> What is the relationship between size an agency?</w:t>
+      </w:r>
+    </w:p>
+    <w:p>
+      <w:pPr>
+        <w:pStyle w:val="ListParagraph"/>
+      </w:pPr>
+    </w:p>
+    <w:p>
+      <w:pPr>
+        <w:pStyle w:val="ListParagraph"/>
+        <w:numPr>
+          <w:ilvl w:val="0"/>
+          <w:numId w:val="11"/>
+        </w:numPr>
+        <w:spacing w:line="276" w:lineRule="auto"/>
+      </w:pPr>
+      <w:r>
+        <w:t xml:space="preserve">The Human Relations school suggests that the best way to deal with </w:t>
+      </w:r>
+      <w:r>
+        <w:t xml:space="preserve">the </w:t>
+      </w:r>
+      <w:r>
+        <w:t xml:space="preserve">challenge of commons is </w:t>
+      </w:r>
+      <w:r>
+        <w:t>through participatory integrative problem solving.  Again, this seems to harken to the Coase Theorem in public sector economics.</w:t>
+      </w:r>
+    </w:p>
+    <w:p/>
+    <w:p>
+      <w:pPr>
+        <w:spacing w:line="276" w:lineRule="auto"/>
+      </w:pPr>
+    </w:p>
+    <w:p>
+      <w:pPr>
+        <w:spacing w:line="276" w:lineRule="auto"/>
+      </w:pPr>
+      <w:r>
+        <w:t>Tutorial: Organizational Culture</w:t>
+      </w:r>
+    </w:p>
+    <w:p>
+      <w:pPr>
+        <w:pStyle w:val="ListParagraph"/>
+      </w:pPr>
+    </w:p>
+    <w:p>
+      <w:pPr>
+        <w:pStyle w:val="ListParagraph"/>
+        <w:numPr>
+          <w:ilvl w:val="0"/>
+          <w:numId w:val="12"/>
+        </w:numPr>
+        <w:spacing w:line="276" w:lineRule="auto"/>
+      </w:pPr>
+      <w:r>
+        <w:t>I’m find</w:t>
+      </w:r>
+      <w:r>
+        <w:t>ing</w:t>
+      </w:r>
+      <w:r>
+        <w:t xml:space="preserve"> it difficult to identify examples from my own organizational experience of a commons that enable people to come together across organizational boundaries.  When I worked in product management at General Cable Corporation we had regular weekly cross-functional meetings with product management, production, supply chain, and inside sales.  These were essentially problem solving meetings.</w:t>
+      </w:r>
+      <w:r>
+        <w:t xml:space="preserve">  However, I’m not sure if this meets the definition of a commons.</w:t>
+      </w:r>
+    </w:p>
+    <w:p>
+      <w:pPr>
+        <w:pStyle w:val="ListParagraph"/>
+        <w:spacing w:line="276" w:lineRule="auto"/>
+        <w:ind w:left="360"/>
+      </w:pPr>
+    </w:p>
+    <w:p>
+      <w:pPr>
+        <w:pStyle w:val="ListParagraph"/>
+        <w:numPr>
+          <w:ilvl w:val="0"/>
+          <w:numId w:val="12"/>
+        </w:numPr>
+        <w:spacing w:line="276" w:lineRule="auto"/>
+      </w:pPr>
+      <w:r>
+        <w:t xml:space="preserve">Theory X Y Z exemplifies culture as comparative management.  Follett seems to demonstrate culture as organizational cognition. Mayo typifies organizational symbolism.  Not having to learn to “do class” illustrates culture as </w:t>
+      </w:r>
+      <w:r>
+        <w:t>organizational cognition</w:t>
+      </w:r>
+      <w:r>
+        <w:t>.  The proliferation of University Library Commons represents corporate culture.</w:t>
+      </w:r>
+    </w:p>
+    <w:p>
+      <w:pPr>
+        <w:pStyle w:val="ListParagraph"/>
+        <w:spacing w:line="276" w:lineRule="auto"/>
+        <w:ind w:left="360"/>
+      </w:pPr>
+    </w:p>
+    <w:p>
+      <w:pPr>
+        <w:pStyle w:val="ListParagraph"/>
+        <w:spacing w:line="276" w:lineRule="auto"/>
+        <w:ind w:left="360"/>
+      </w:pPr>
+      <w:r>
+        <w:t>COMMENT: I don’t quite understand the differences between the states of the cultural continuum.</w:t>
+      </w:r>
+    </w:p>
+    <w:p>
+      <w:pPr>
+        <w:pStyle w:val="ListParagraph"/>
+      </w:pPr>
+    </w:p>
+    <w:p>
+      <w:pPr>
+        <w:pStyle w:val="ListParagraph"/>
+        <w:numPr>
+          <w:ilvl w:val="0"/>
+          <w:numId w:val="12"/>
+        </w:numPr>
+        <w:spacing w:line="276" w:lineRule="auto"/>
+      </w:pPr>
+      <w:r>
+        <w:t xml:space="preserve">Venture capital-backed </w:t>
+      </w:r>
+      <w:r>
+        <w:t>companies probably exemplify high</w:t>
+      </w:r>
+      <w:r>
+        <w:t xml:space="preserve"> degree of feedback and high degr</w:t>
+      </w:r>
+      <w:r>
+        <w:t>ee of risk (i.e., macho</w:t>
+      </w:r>
+      <w:r>
+        <w:t>).  Companies in the semiconductor industry (e</w:t>
+      </w:r>
+      <w:r>
+        <w:t>.g., Intel) might exhibit a low</w:t>
+      </w:r>
+      <w:r>
+        <w:t xml:space="preserve"> degree of feedback and </w:t>
+      </w:r>
+      <w:r>
+        <w:t>high degree of risk (e.g., bet your company</w:t>
+      </w:r>
+      <w:r>
+        <w:t xml:space="preserve">).  </w:t>
+      </w:r>
+      <w:r>
+        <w:t>I suspect that the U.S. Internal Revenue Service</w:t>
+      </w:r>
+      <w:r>
+        <w:t>,</w:t>
+      </w:r>
+      <w:r>
+        <w:t xml:space="preserve"> state departments of motor vehicles</w:t>
+      </w:r>
+      <w:r>
+        <w:t xml:space="preserve">, and academic departments </w:t>
+      </w:r>
+      <w:r>
+        <w:t>are</w:t>
+      </w:r>
+      <w:r>
+        <w:t xml:space="preserve"> example</w:t>
+      </w:r>
+      <w:r>
+        <w:t>s</w:t>
+      </w:r>
+      <w:r>
+        <w:t xml:space="preserve"> of </w:t>
+      </w:r>
+      <w:r>
         <w:lastRenderedPageBreak/>
-        <w:t xml:space="preserve">The statements “this class is like other classes” and “this class is different than other classes” can be true at the same time.  No two classes will be </w:t>
+        <w:t>low degree of feedback and low degree of risk</w:t>
+      </w:r>
+      <w:r>
+        <w:t xml:space="preserve"> (e.g., process)</w:t>
+      </w:r>
+      <w:r>
+        <w:t>.</w:t>
+      </w:r>
+      <w:r>
+        <w:t xml:space="preserve">  Economic development agencies or the Tupperware Brands might illustrate a high degree of feedback and low degree of risk.</w:t>
+      </w:r>
+      <w:r>
+        <w:br/>
+      </w:r>
+    </w:p>
+    <w:p>
+      <w:pPr>
+        <w:pStyle w:val="ListParagraph"/>
+        <w:spacing w:line="276" w:lineRule="auto"/>
+        <w:ind w:left="360"/>
+      </w:pPr>
+      <w:r>
+        <w:t>QUESTION: Risk in what sense?  Feedback about what?</w:t>
+      </w:r>
+    </w:p>
+    <w:p>
+      <w:pPr>
+        <w:pStyle w:val="ListParagraph"/>
+      </w:pPr>
+    </w:p>
+    <w:p>
+      <w:pPr>
+        <w:pStyle w:val="ListParagraph"/>
+        <w:numPr>
+          <w:ilvl w:val="0"/>
+          <w:numId w:val="12"/>
+        </w:numPr>
+        <w:spacing w:line="276" w:lineRule="auto"/>
+      </w:pPr>
+      <w:r>
+        <w:t>Even though the Office of the Vice President for Research (i.e., Research Administration) has</w:t>
+      </w:r>
+      <w:r>
+        <w:t xml:space="preserve"> seen a significant amount of staff change in the last five years, there are still examples of people filling cultural roles in the organization.  In some cases, individuals might fulfill multiple roles or their roles may periodically change under different circumstances.</w:t>
+      </w:r>
+    </w:p>
+    <w:p>
+      <w:pPr>
+        <w:pStyle w:val="ListParagraph"/>
+      </w:pPr>
+    </w:p>
+    <w:p>
+      <w:pPr>
+        <w:pStyle w:val="ListParagraph"/>
+        <w:numPr>
+          <w:ilvl w:val="0"/>
+          <w:numId w:val="12"/>
+        </w:numPr>
+        <w:spacing w:line="276" w:lineRule="auto"/>
+      </w:pPr>
+      <w:r>
+        <w:t>I would characterize the seven cultural story themes for the Office of the Vice President for Research (OVPR) as follows:</w:t>
+      </w:r>
+    </w:p>
+    <w:p>
+      <w:pPr>
+        <w:pStyle w:val="ListParagraph"/>
+      </w:pPr>
+    </w:p>
+    <w:p>
+      <w:pPr>
+        <w:pStyle w:val="ListParagraph"/>
+        <w:numPr>
+          <w:ilvl w:val="1"/>
+          <w:numId w:val="12"/>
+        </w:numPr>
+        <w:spacing w:line="276" w:lineRule="auto"/>
+      </w:pPr>
+      <w:r>
+        <w:t>Rule breaking is frowned upon.</w:t>
+      </w:r>
+    </w:p>
+    <w:p>
+      <w:pPr>
+        <w:pStyle w:val="ListParagraph"/>
+        <w:numPr>
+          <w:ilvl w:val="1"/>
+          <w:numId w:val="12"/>
+        </w:numPr>
+        <w:spacing w:line="276" w:lineRule="auto"/>
+      </w:pPr>
+      <w:r>
+        <w:t>The big boss is not approachable although he tries to portray himself as such.  Moreover, he does not like to appear fallible.</w:t>
+      </w:r>
+    </w:p>
+    <w:p>
+      <w:pPr>
+        <w:pStyle w:val="ListParagraph"/>
+        <w:numPr>
+          <w:ilvl w:val="1"/>
+          <w:numId w:val="12"/>
+        </w:numPr>
+        <w:spacing w:line="276" w:lineRule="auto"/>
+      </w:pPr>
+      <w:r>
+        <w:t>The little person has little chance to rise to the top.</w:t>
+      </w:r>
+    </w:p>
+    <w:p>
+      <w:pPr>
+        <w:pStyle w:val="ListParagraph"/>
+        <w:numPr>
+          <w:ilvl w:val="1"/>
+          <w:numId w:val="12"/>
+        </w:numPr>
+        <w:spacing w:line="276" w:lineRule="auto"/>
+      </w:pPr>
+      <w:r>
+        <w:t xml:space="preserve">It’s unlikely that someone will get fired unless there is an egregious violation. </w:t>
+      </w:r>
+    </w:p>
+    <w:p>
+      <w:pPr>
+        <w:pStyle w:val="ListParagraph"/>
+        <w:numPr>
+          <w:ilvl w:val="1"/>
+          <w:numId w:val="12"/>
+        </w:numPr>
+        <w:spacing w:line="276" w:lineRule="auto"/>
+      </w:pPr>
+      <w:r>
+        <w:t>The boss is likely to react badly to a mistake (although the opposite is true within our specific group).</w:t>
+      </w:r>
+    </w:p>
+    <w:p>
+      <w:pPr>
+        <w:pStyle w:val="ListParagraph"/>
+        <w:numPr>
+          <w:ilvl w:val="1"/>
+          <w:numId w:val="12"/>
+        </w:numPr>
+        <w:spacing w:line="276" w:lineRule="auto"/>
+      </w:pPr>
+      <w:r>
+        <w:t xml:space="preserve">The organization tends to ignore obstacles </w:t>
+      </w:r>
+      <w:r>
+        <w:t xml:space="preserve">and problems </w:t>
+      </w:r>
+      <w:r>
+        <w:t>until they can no longer be ignored.</w:t>
+      </w:r>
+    </w:p>
+    <w:p>
+      <w:pPr>
+        <w:pStyle w:val="ListParagraph"/>
+        <w:spacing w:line="276" w:lineRule="auto"/>
+        <w:ind w:left="360"/>
+      </w:pPr>
+    </w:p>
+    <w:p>
+      <w:pPr>
+        <w:pStyle w:val="ListParagraph"/>
+        <w:numPr>
+          <w:ilvl w:val="0"/>
+          <w:numId w:val="12"/>
+        </w:numPr>
+        <w:spacing w:line="276" w:lineRule="auto"/>
+      </w:pPr>
+      <w:r>
+        <w:t>Dominant Characteristics</w:t>
+      </w:r>
+    </w:p>
+    <w:p>
+      <w:pPr>
+        <w:pStyle w:val="ListParagraph"/>
+        <w:numPr>
+          <w:ilvl w:val="1"/>
+          <w:numId w:val="12"/>
+        </w:numPr>
+        <w:spacing w:line="276" w:lineRule="auto"/>
+      </w:pPr>
+      <w:r>
+        <w:t>20</w:t>
+      </w:r>
+      <w:r>
+        <w:t xml:space="preserve"> (bottom left</w:t>
+      </w:r>
+      <w:r>
+        <w:t xml:space="preserve"> – machine)</w:t>
+      </w:r>
+    </w:p>
+    <w:p>
+      <w:pPr>
+        <w:pStyle w:val="ListParagraph"/>
+        <w:numPr>
+          <w:ilvl w:val="1"/>
+          <w:numId w:val="12"/>
+        </w:numPr>
+        <w:spacing w:line="276" w:lineRule="auto"/>
+      </w:pPr>
+      <w:r>
+        <w:t>10</w:t>
+      </w:r>
+      <w:r>
+        <w:t xml:space="preserve"> (upper left</w:t>
+      </w:r>
+      <w:r>
+        <w:t xml:space="preserve"> – human relations)</w:t>
+      </w:r>
+    </w:p>
+    <w:p>
+      <w:pPr>
+        <w:pStyle w:val="ListParagraph"/>
+        <w:numPr>
+          <w:ilvl w:val="1"/>
+          <w:numId w:val="12"/>
+        </w:numPr>
+        <w:spacing w:line="276" w:lineRule="auto"/>
+      </w:pPr>
+      <w:r>
+        <w:t>60</w:t>
+      </w:r>
+      <w:r>
+        <w:t xml:space="preserve"> </w:t>
+      </w:r>
+    </w:p>
+    <w:p>
+      <w:pPr>
+        <w:pStyle w:val="ListParagraph"/>
+        <w:numPr>
+          <w:ilvl w:val="1"/>
+          <w:numId w:val="12"/>
+        </w:numPr>
+        <w:spacing w:line="276" w:lineRule="auto"/>
+      </w:pPr>
+      <w:r>
+        <w:t>10</w:t>
+      </w:r>
+      <w:r>
+        <w:t xml:space="preserve"> </w:t>
+      </w:r>
+    </w:p>
+    <w:p>
+      <w:pPr>
+        <w:pStyle w:val="ListParagraph"/>
+        <w:numPr>
+          <w:ilvl w:val="0"/>
+          <w:numId w:val="12"/>
+        </w:numPr>
+        <w:spacing w:line="276" w:lineRule="auto"/>
+      </w:pPr>
+      <w:r>
+        <w:t>Organizational Leader</w:t>
+      </w:r>
+    </w:p>
+    <w:p>
+      <w:pPr>
+        <w:pStyle w:val="ListParagraph"/>
+        <w:numPr>
+          <w:ilvl w:val="1"/>
+          <w:numId w:val="12"/>
+        </w:numPr>
+        <w:spacing w:line="276" w:lineRule="auto"/>
+      </w:pPr>
+      <w:r>
+        <w:t>5</w:t>
+      </w:r>
+    </w:p>
+    <w:p>
+      <w:pPr>
+        <w:pStyle w:val="ListParagraph"/>
+        <w:numPr>
+          <w:ilvl w:val="1"/>
+          <w:numId w:val="12"/>
+        </w:numPr>
+        <w:spacing w:line="276" w:lineRule="auto"/>
+      </w:pPr>
+      <w:r>
+        <w:t>1</w:t>
+      </w:r>
+      <w:r>
+        <w:t>5</w:t>
+      </w:r>
+    </w:p>
+    <w:p>
+      <w:pPr>
+        <w:pStyle w:val="ListParagraph"/>
+        <w:numPr>
+          <w:ilvl w:val="1"/>
+          <w:numId w:val="12"/>
+        </w:numPr>
+        <w:spacing w:line="276" w:lineRule="auto"/>
+      </w:pPr>
+      <w:r>
+        <w:t>5</w:t>
+      </w:r>
+    </w:p>
+    <w:p>
+      <w:pPr>
+        <w:pStyle w:val="ListParagraph"/>
+        <w:numPr>
+          <w:ilvl w:val="1"/>
+          <w:numId w:val="12"/>
+        </w:numPr>
+        <w:spacing w:line="276" w:lineRule="auto"/>
+      </w:pPr>
+      <w:r>
+        <w:t>7</w:t>
+      </w:r>
+      <w:r>
+        <w:t>5</w:t>
+      </w:r>
+    </w:p>
+    <w:p>
+      <w:pPr>
+        <w:pStyle w:val="ListParagraph"/>
+        <w:spacing w:line="276" w:lineRule="auto"/>
+      </w:pPr>
+    </w:p>
+    <w:p>
+      <w:pPr>
+        <w:pStyle w:val="ListParagraph"/>
+        <w:numPr>
+          <w:ilvl w:val="0"/>
+          <w:numId w:val="12"/>
+        </w:numPr>
+        <w:spacing w:line="276" w:lineRule="auto"/>
+      </w:pPr>
+      <w:r>
+        <w:t>Organizational Glue</w:t>
+      </w:r>
+    </w:p>
+    <w:p>
+      <w:pPr>
+        <w:pStyle w:val="ListParagraph"/>
+        <w:numPr>
+          <w:ilvl w:val="1"/>
+          <w:numId w:val="12"/>
+        </w:numPr>
+        <w:spacing w:line="276" w:lineRule="auto"/>
+      </w:pPr>
+      <w:r>
+        <w:t>10</w:t>
+      </w:r>
+    </w:p>
+    <w:p>
+      <w:pPr>
+        <w:pStyle w:val="ListParagraph"/>
+        <w:numPr>
+          <w:ilvl w:val="1"/>
+          <w:numId w:val="12"/>
+        </w:numPr>
+        <w:spacing w:line="276" w:lineRule="auto"/>
+      </w:pPr>
+      <w:r>
+        <w:t>30</w:t>
+      </w:r>
+    </w:p>
+    <w:p>
+      <w:pPr>
+        <w:pStyle w:val="ListParagraph"/>
+        <w:numPr>
+          <w:ilvl w:val="1"/>
+          <w:numId w:val="12"/>
+        </w:numPr>
+        <w:spacing w:line="276" w:lineRule="auto"/>
+      </w:pPr>
+      <w:r>
+        <w:t>30</w:t>
+      </w:r>
+    </w:p>
+    <w:p>
+      <w:pPr>
+        <w:pStyle w:val="ListParagraph"/>
+        <w:numPr>
+          <w:ilvl w:val="1"/>
+          <w:numId w:val="12"/>
+        </w:numPr>
+        <w:spacing w:line="276" w:lineRule="auto"/>
+      </w:pPr>
+      <w:r>
+        <w:t>30</w:t>
+      </w:r>
+    </w:p>
+    <w:p>
+      <w:pPr>
+        <w:pStyle w:val="ListParagraph"/>
+        <w:spacing w:line="276" w:lineRule="auto"/>
+      </w:pPr>
+    </w:p>
+    <w:p>
+      <w:pPr>
+        <w:pStyle w:val="ListParagraph"/>
+        <w:numPr>
+          <w:ilvl w:val="0"/>
+          <w:numId w:val="12"/>
+        </w:numPr>
+        <w:spacing w:line="276" w:lineRule="auto"/>
+      </w:pPr>
+      <w:r>
+        <w:t>Organizational Climate</w:t>
+      </w:r>
+    </w:p>
+    <w:p>
+      <w:pPr>
+        <w:pStyle w:val="ListParagraph"/>
+        <w:numPr>
+          <w:ilvl w:val="1"/>
+          <w:numId w:val="12"/>
+        </w:numPr>
+        <w:spacing w:line="276" w:lineRule="auto"/>
+      </w:pPr>
+      <w:r>
+        <w:t>10</w:t>
+      </w:r>
+    </w:p>
+    <w:p>
+      <w:pPr>
+        <w:pStyle w:val="ListParagraph"/>
+        <w:numPr>
+          <w:ilvl w:val="1"/>
+          <w:numId w:val="12"/>
+        </w:numPr>
+        <w:spacing w:line="276" w:lineRule="auto"/>
+      </w:pPr>
+      <w:r>
+        <w:t>1</w:t>
+      </w:r>
+      <w:r>
+        <w:t>5</w:t>
+      </w:r>
+    </w:p>
+    <w:p>
+      <w:pPr>
+        <w:pStyle w:val="ListParagraph"/>
+        <w:numPr>
+          <w:ilvl w:val="1"/>
+          <w:numId w:val="12"/>
+        </w:numPr>
+        <w:spacing w:line="276" w:lineRule="auto"/>
+      </w:pPr>
+      <w:r>
+        <w:lastRenderedPageBreak/>
+        <w:t>5</w:t>
+      </w:r>
+      <w:r>
+        <w:t>0</w:t>
+      </w:r>
+    </w:p>
+    <w:p>
+      <w:pPr>
+        <w:pStyle w:val="ListParagraph"/>
+        <w:numPr>
+          <w:ilvl w:val="1"/>
+          <w:numId w:val="12"/>
+        </w:numPr>
+        <w:spacing w:line="276" w:lineRule="auto"/>
+      </w:pPr>
+      <w:r>
+        <w:t>25</w:t>
+      </w:r>
+    </w:p>
+    <w:p>
+      <w:pPr>
+        <w:pStyle w:val="ListParagraph"/>
+        <w:spacing w:line="276" w:lineRule="auto"/>
+      </w:pPr>
+    </w:p>
+    <w:p>
+      <w:pPr>
+        <w:pStyle w:val="ListParagraph"/>
+        <w:numPr>
+          <w:ilvl w:val="0"/>
+          <w:numId w:val="12"/>
+        </w:numPr>
+        <w:spacing w:line="276" w:lineRule="auto"/>
+      </w:pPr>
+      <w:r>
+        <w:t>Criteria of Success</w:t>
+      </w:r>
+    </w:p>
+    <w:p>
+      <w:pPr>
+        <w:pStyle w:val="ListParagraph"/>
+        <w:numPr>
+          <w:ilvl w:val="1"/>
+          <w:numId w:val="12"/>
+        </w:numPr>
+        <w:spacing w:line="276" w:lineRule="auto"/>
+      </w:pPr>
+      <w:r>
+        <w:t>5</w:t>
+      </w:r>
+    </w:p>
+    <w:p>
+      <w:pPr>
+        <w:pStyle w:val="ListParagraph"/>
+        <w:numPr>
+          <w:ilvl w:val="1"/>
+          <w:numId w:val="12"/>
+        </w:numPr>
+        <w:spacing w:line="276" w:lineRule="auto"/>
+      </w:pPr>
+      <w:r>
+        <w:t>2</w:t>
+      </w:r>
+      <w:r>
+        <w:t>0</w:t>
+      </w:r>
+    </w:p>
+    <w:p>
+      <w:pPr>
+        <w:pStyle w:val="ListParagraph"/>
+        <w:numPr>
+          <w:ilvl w:val="1"/>
+          <w:numId w:val="12"/>
+        </w:numPr>
+        <w:spacing w:line="276" w:lineRule="auto"/>
+      </w:pPr>
+      <w:r>
+        <w:t>3</w:t>
+      </w:r>
+      <w:r>
+        <w:t>5</w:t>
+      </w:r>
+    </w:p>
+    <w:p>
+      <w:pPr>
+        <w:pStyle w:val="ListParagraph"/>
+        <w:numPr>
+          <w:ilvl w:val="1"/>
+          <w:numId w:val="12"/>
+        </w:numPr>
+        <w:spacing w:line="276" w:lineRule="auto"/>
+      </w:pPr>
+      <w:r>
+        <w:t>40</w:t>
+      </w:r>
+    </w:p>
+    <w:p>
+      <w:pPr>
+        <w:pStyle w:val="ListParagraph"/>
+        <w:spacing w:line="276" w:lineRule="auto"/>
+      </w:pPr>
+    </w:p>
+    <w:p>
+      <w:pPr>
+        <w:pStyle w:val="ListParagraph"/>
+        <w:numPr>
+          <w:ilvl w:val="0"/>
+          <w:numId w:val="12"/>
+        </w:numPr>
+        <w:spacing w:line="276" w:lineRule="auto"/>
+      </w:pPr>
+      <w:r>
+        <w:t>Leadership Style</w:t>
+      </w:r>
+    </w:p>
+    <w:p>
+      <w:pPr>
+        <w:pStyle w:val="ListParagraph"/>
+        <w:numPr>
+          <w:ilvl w:val="1"/>
+          <w:numId w:val="12"/>
+        </w:numPr>
+        <w:spacing w:line="276" w:lineRule="auto"/>
+      </w:pPr>
+      <w:r>
+        <w:t>15</w:t>
+      </w:r>
+    </w:p>
+    <w:p>
+      <w:pPr>
+        <w:pStyle w:val="ListParagraph"/>
+        <w:numPr>
+          <w:ilvl w:val="1"/>
+          <w:numId w:val="12"/>
+        </w:numPr>
+        <w:spacing w:line="276" w:lineRule="auto"/>
+      </w:pPr>
+      <w:r>
+        <w:t>1</w:t>
+      </w:r>
+      <w:r>
+        <w:t>5</w:t>
+      </w:r>
+    </w:p>
+    <w:p>
+      <w:pPr>
+        <w:pStyle w:val="ListParagraph"/>
+        <w:numPr>
+          <w:ilvl w:val="1"/>
+          <w:numId w:val="12"/>
+        </w:numPr>
+        <w:spacing w:line="276" w:lineRule="auto"/>
+      </w:pPr>
+      <w:r>
+        <w:t>3</w:t>
+      </w:r>
+      <w:r>
+        <w:t>5</w:t>
+      </w:r>
+    </w:p>
+    <w:p>
+      <w:pPr>
+        <w:pStyle w:val="ListParagraph"/>
+        <w:numPr>
+          <w:ilvl w:val="1"/>
+          <w:numId w:val="12"/>
+        </w:numPr>
+        <w:spacing w:line="276" w:lineRule="auto"/>
+      </w:pPr>
+      <w:r>
+        <w:t>35</w:t>
+      </w:r>
+    </w:p>
+    <w:p>
+      <w:pPr>
+        <w:spacing w:line="276" w:lineRule="auto"/>
+        <w:ind w:left="360"/>
+      </w:pPr>
+    </w:p>
+    <w:p>
+      <w:pPr>
+        <w:pStyle w:val="ListParagraph"/>
+        <w:numPr>
+          <w:ilvl w:val="0"/>
+          <w:numId w:val="12"/>
+        </w:numPr>
+        <w:spacing w:line="276" w:lineRule="auto"/>
+      </w:pPr>
+      <w:r>
+        <w:t>Organization</w:t>
+      </w:r>
+      <w:r>
+        <w:t>al Culture</w:t>
+      </w:r>
+      <w:r>
+        <w:t xml:space="preserve"> Profile</w:t>
+      </w:r>
+    </w:p>
+    <w:p>
+      <w:pPr>
+        <w:pStyle w:val="ListParagraph"/>
+        <w:numPr>
+          <w:ilvl w:val="1"/>
+          <w:numId w:val="12"/>
+        </w:numPr>
+        <w:spacing w:line="276" w:lineRule="auto"/>
+      </w:pPr>
+      <w:r>
+        <w:t>A = (20+5+10+10+5+15)/6 = 10.8</w:t>
+      </w:r>
+    </w:p>
+    <w:p>
+      <w:pPr>
+        <w:pStyle w:val="ListParagraph"/>
+        <w:numPr>
+          <w:ilvl w:val="1"/>
+          <w:numId w:val="12"/>
+        </w:numPr>
+        <w:spacing w:line="276" w:lineRule="auto"/>
+      </w:pPr>
+      <w:r>
+        <w:t>B = (10+15+30+15+20+15)/6 = 17.5</w:t>
+      </w:r>
+    </w:p>
+    <w:p>
+      <w:pPr>
+        <w:pStyle w:val="ListParagraph"/>
+        <w:numPr>
+          <w:ilvl w:val="1"/>
+          <w:numId w:val="12"/>
+        </w:numPr>
+        <w:spacing w:line="276" w:lineRule="auto"/>
+      </w:pPr>
+      <w:r>
+        <w:t>C = (60+5+30+50+35+35)/6 = 35.8</w:t>
+      </w:r>
+      <w:r>
+        <w:t xml:space="preserve"> </w:t>
+      </w:r>
+      <w:r>
+        <w:t>(upper right – organism/environment)</w:t>
+      </w:r>
+    </w:p>
+    <w:p>
+      <w:pPr>
+        <w:pStyle w:val="ListParagraph"/>
+        <w:numPr>
+          <w:ilvl w:val="1"/>
+          <w:numId w:val="12"/>
+        </w:numPr>
+      </w:pPr>
+      <w:r>
+        <w:t>D = (10+75+30+25</w:t>
+      </w:r>
+      <w:r>
+        <w:t xml:space="preserve">+40+35)/6 </w:t>
       </w:r>
       <w:proofErr w:type="gramStart"/>
       <w:r>
-        <w:t>exactly the same</w:t>
+        <w:t xml:space="preserve">=  </w:t>
+      </w:r>
+      <w:r>
+        <w:t>35.8</w:t>
       </w:r>
       <w:proofErr w:type="gramEnd"/>
       <w:r>
-        <w:t xml:space="preserve"> but there may be similarities.</w:t>
-      </w:r>
-    </w:p>
-    <w:p>
-      <w:pPr>
-        <w:pStyle w:val="ListParagraph"/>
-        <w:spacing w:line="276" w:lineRule="auto"/>
-        <w:ind w:left="360"/>
-      </w:pPr>
-    </w:p>
-    <w:p>
-      <w:pPr>
-        <w:pStyle w:val="ListParagraph"/>
-        <w:numPr>
-          <w:ilvl w:val="0"/>
-          <w:numId w:val="11"/>
-        </w:numPr>
-        <w:spacing w:line="276" w:lineRule="auto"/>
-      </w:pPr>
-      <w:r>
-        <w:t>I’m not certain how to apply Mayo’s theories to the opioid crisis and the rise of populism in America.</w:t>
-      </w:r>
-      <w:r>
-        <w:t xml:space="preserve">  I suppose that </w:t>
-      </w:r>
-      <w:proofErr w:type="gramStart"/>
-      <w:r>
-        <w:t>according to</w:t>
-      </w:r>
-      <w:proofErr w:type="gramEnd"/>
-      <w:r>
-        <w:t xml:space="preserve"> Mayo’s</w:t>
-      </w:r>
-      <w:r>
-        <w:t xml:space="preserve"> theories, industrialization,</w:t>
-      </w:r>
-      <w:r>
-        <w:t xml:space="preserve"> modern society</w:t>
-      </w:r>
-      <w:r>
-        <w:t xml:space="preserve">, and the lack of social conditioning </w:t>
-      </w:r>
-      <w:r>
-        <w:t>has contributed to the opioid crisis</w:t>
-      </w:r>
-      <w:r>
-        <w:t>.</w:t>
-      </w:r>
-      <w:r>
-        <w:t xml:space="preserve"> The solution would be restricting the role of the government and empowering social organizations to deal with these issues. </w:t>
-      </w:r>
-      <w:r>
-        <w:t xml:space="preserve"> As such, Mayo might consider the rise of populism to be an antidote for industrialization and modern society and thus a good thing. </w:t>
-      </w:r>
-      <w:r>
-        <w:br/>
-      </w:r>
-    </w:p>
-    <w:p>
-      <w:pPr>
-        <w:pStyle w:val="ListParagraph"/>
-        <w:numPr>
-          <w:ilvl w:val="0"/>
-          <w:numId w:val="11"/>
-        </w:numPr>
-        <w:spacing w:line="276" w:lineRule="auto"/>
-      </w:pPr>
-      <w:r>
-        <w:t>It seems that the growth of co-working spaces and innovation communities (e.g., CIC, Cortex) are attempts to create commons.  This seems to also harken to the Coase Theorem in public sector economics.</w:t>
-      </w:r>
-      <w:r>
-        <w:br/>
-      </w:r>
-    </w:p>
-    <w:p>
-      <w:pPr>
-        <w:pStyle w:val="ListParagraph"/>
-        <w:spacing w:line="276" w:lineRule="auto"/>
-        <w:ind w:left="360"/>
-      </w:pPr>
-      <w:r>
-        <w:t>QUESTION: Why don’t Third Places foster agency?</w:t>
-      </w:r>
-      <w:r>
-        <w:t xml:space="preserve"> What is the relationship between size an agency?</w:t>
-      </w:r>
-    </w:p>
-    <w:p>
-      <w:pPr>
-        <w:pStyle w:val="ListParagraph"/>
-      </w:pPr>
-    </w:p>
-    <w:p>
-      <w:pPr>
-        <w:pStyle w:val="ListParagraph"/>
-        <w:numPr>
-          <w:ilvl w:val="0"/>
-          <w:numId w:val="11"/>
-        </w:numPr>
-        <w:spacing w:line="276" w:lineRule="auto"/>
-      </w:pPr>
-      <w:r>
-        <w:t xml:space="preserve">The Human Relations school suggests that the best way to deal with </w:t>
-      </w:r>
-      <w:r>
-        <w:t xml:space="preserve">the </w:t>
-      </w:r>
-      <w:r>
-        <w:t xml:space="preserve">challenge of commons is </w:t>
-      </w:r>
-      <w:r>
-        <w:t>through participatory integrative problem solving.  Again, this seems to harken to the Coase Theorem in public sector economics.</w:t>
-      </w:r>
-    </w:p>
-    <w:p>
-      <w:pPr>
-        <w:pStyle w:val="ListParagraph"/>
-      </w:pPr>
-    </w:p>
-    <w:p>
-      <w:pPr>
-        <w:spacing w:line="276" w:lineRule="auto"/>
-      </w:pPr>
-    </w:p>
-    <w:p>
-      <w:pPr>
-        <w:spacing w:line="276" w:lineRule="auto"/>
-      </w:pPr>
-      <w:r>
-        <w:t>Tutorial: Organizational Culture</w:t>
-      </w:r>
-    </w:p>
-    <w:p>
-      <w:pPr>
-        <w:pStyle w:val="ListParagraph"/>
-      </w:pPr>
-    </w:p>
-    <w:p>
-      <w:pPr>
-        <w:pStyle w:val="ListParagraph"/>
-        <w:numPr>
-          <w:ilvl w:val="0"/>
-          <w:numId w:val="12"/>
-        </w:numPr>
-        <w:spacing w:line="276" w:lineRule="auto"/>
-      </w:pPr>
-      <w:r>
-        <w:t>I’m find it difficult to identify examples from my own organizational experience of a commons that enable people to come together across organizational boundaries.  When I worked in product management at General Cable Corporation we had regular weekly cross-functional meetings with product management, production, supply chain, and inside sales.  These were essentially problem solving meetings.</w:t>
-      </w:r>
-      <w:r>
-        <w:t xml:space="preserve">  However, I’m not sure if this meets the definition of a commons.</w:t>
-      </w:r>
-    </w:p>
-    <w:p>
-      <w:pPr>
-        <w:pStyle w:val="ListParagraph"/>
-        <w:spacing w:line="276" w:lineRule="auto"/>
-        <w:ind w:left="360"/>
-      </w:pPr>
-    </w:p>
-    <w:p>
-      <w:pPr>
-        <w:pStyle w:val="ListParagraph"/>
-        <w:numPr>
-          <w:ilvl w:val="0"/>
-          <w:numId w:val="12"/>
-        </w:numPr>
-        <w:spacing w:line="276" w:lineRule="auto"/>
-      </w:pPr>
-      <w:r>
-        <w:t xml:space="preserve">Theory X Y Z exemplifies culture as comparative management.  Follett seems to demonstrate culture as organizational cognition. Mayo typifies organizational symbolism.  Not having to learn to “do class” illustrates culture as </w:t>
-      </w:r>
-      <w:r>
-        <w:t>organizational cognition</w:t>
-      </w:r>
-      <w:r>
-        <w:t>.  The proliferation of University Library Commons represents corporate culture.</w:t>
-      </w:r>
-    </w:p>
-    <w:p>
-      <w:pPr>
-        <w:pStyle w:val="ListParagraph"/>
-        <w:spacing w:line="276" w:lineRule="auto"/>
-        <w:ind w:left="360"/>
-      </w:pPr>
-      <w:r>
-        <w:t>COMMENT: I don’t quite understand the differences between the states of the cultural continuum.</w:t>
-      </w:r>
-    </w:p>
-    <w:p>
-      <w:pPr>
-        <w:pStyle w:val="ListParagraph"/>
-      </w:pPr>
-    </w:p>
-    <w:p>
-      <w:pPr>
-        <w:pStyle w:val="ListParagraph"/>
-        <w:numPr>
-          <w:ilvl w:val="0"/>
-          <w:numId w:val="12"/>
-        </w:numPr>
-        <w:spacing w:line="276" w:lineRule="auto"/>
-      </w:pPr>
-      <w:r>
-        <w:t xml:space="preserve">Venture capital-backed companies probably exemplify low degree of feedback and high degree of risk (i.e., bet your company).  Companies in the semiconductor industry (e.g., Intel) might exhibit a high degree of feedback and high degree of risk (e.g., macho).  </w:t>
-      </w:r>
-      <w:r>
-        <w:t>I suspect that the U.S. Internal Revenue Service</w:t>
-      </w:r>
-      <w:r>
-        <w:t xml:space="preserve"> or state departments of motor vehicles</w:t>
-      </w:r>
-      <w:r>
         <w:t xml:space="preserve"> </w:t>
       </w:r>
       <w:r>
-        <w:t>are</w:t>
-      </w:r>
-      <w:r>
-        <w:t xml:space="preserve"> example</w:t>
-      </w:r>
-      <w:r>
-        <w:t>s</w:t>
-      </w:r>
-      <w:r>
-        <w:t xml:space="preserve"> of low degree of feedback and low degree of risk</w:t>
-      </w:r>
-      <w:r>
-        <w:t xml:space="preserve"> (e.g., process)</w:t>
-      </w:r>
-      <w:r>
-        <w:t>.</w:t>
-      </w:r>
-      <w:r>
-        <w:t xml:space="preserve">  Economic development agencies or the Tupperware Brands might illustrate a high degree of feedback and low degree of risk.</w:t>
-      </w:r>
-      <w:r>
-        <w:br/>
-        <w:t>QUESTION: Risk in what sense?  Feedback about what?</w:t>
-      </w:r>
-    </w:p>
-    <w:p>
-      <w:pPr>
-        <w:pStyle w:val="ListParagraph"/>
-      </w:pPr>
-    </w:p>
-    <w:p>
-      <w:pPr>
-        <w:pStyle w:val="ListParagraph"/>
-        <w:numPr>
-          <w:ilvl w:val="0"/>
-          <w:numId w:val="12"/>
-        </w:numPr>
-        <w:spacing w:line="276" w:lineRule="auto"/>
-      </w:pPr>
-      <w:r>
-        <w:t>Even though the Office of the Vice President for Research (i.e., Research Administration) has</w:t>
-      </w:r>
-      <w:r>
-        <w:t xml:space="preserve"> seen a significant amount of staff change in the last five years, there are still examples of people filling cultural roles in the organization.  In some cases, individuals might fulfill multiple roles or their roles may periodically change under different circumstances.</w:t>
-      </w:r>
-    </w:p>
-    <w:p>
-      <w:pPr>
-        <w:pStyle w:val="ListParagraph"/>
-      </w:pPr>
-    </w:p>
-    <w:p>
-      <w:pPr>
-        <w:pStyle w:val="ListParagraph"/>
-        <w:numPr>
-          <w:ilvl w:val="0"/>
-          <w:numId w:val="12"/>
-        </w:numPr>
-        <w:spacing w:line="276" w:lineRule="auto"/>
-      </w:pPr>
-      <w:r>
-        <w:t>I would characterize the seven cultural story themes for the Office of the Vice President for Research (OVPR) as follows:</w:t>
-      </w:r>
-    </w:p>
-    <w:p>
-      <w:pPr>
-        <w:pStyle w:val="ListParagraph"/>
-      </w:pPr>
-    </w:p>
-    <w:p>
-      <w:pPr>
-        <w:pStyle w:val="ListParagraph"/>
-        <w:numPr>
-          <w:ilvl w:val="1"/>
-          <w:numId w:val="12"/>
-        </w:numPr>
-        <w:spacing w:line="276" w:lineRule="auto"/>
-      </w:pPr>
-      <w:r>
-        <w:t>Rule breaking is frowned upon.</w:t>
-      </w:r>
-    </w:p>
-    <w:p>
-      <w:pPr>
-        <w:pStyle w:val="ListParagraph"/>
-        <w:numPr>
-          <w:ilvl w:val="1"/>
-          <w:numId w:val="12"/>
-        </w:numPr>
-        <w:spacing w:line="276" w:lineRule="auto"/>
-      </w:pPr>
-      <w:r>
-        <w:t>The big boss is not approachable although he tries to portray himself as such.  Moreover, he does not like to appear fallible.</w:t>
-      </w:r>
-    </w:p>
-    <w:p>
-      <w:pPr>
-        <w:pStyle w:val="ListParagraph"/>
-        <w:numPr>
-          <w:ilvl w:val="1"/>
-          <w:numId w:val="12"/>
-        </w:numPr>
-        <w:spacing w:line="276" w:lineRule="auto"/>
-      </w:pPr>
-      <w:r>
-        <w:t>The little person has little chance to rise to the top.</w:t>
-      </w:r>
-    </w:p>
-    <w:p>
-      <w:pPr>
-        <w:pStyle w:val="ListParagraph"/>
-        <w:numPr>
-          <w:ilvl w:val="1"/>
-          <w:numId w:val="12"/>
-        </w:numPr>
-        <w:spacing w:line="276" w:lineRule="auto"/>
-      </w:pPr>
-      <w:r>
-        <w:t xml:space="preserve">It’s unlikely that someone will get fired unless there is an egregious violation. </w:t>
-      </w:r>
-    </w:p>
-    <w:p>
-      <w:pPr>
-        <w:pStyle w:val="ListParagraph"/>
-        <w:numPr>
-          <w:ilvl w:val="1"/>
-          <w:numId w:val="12"/>
-        </w:numPr>
-        <w:spacing w:line="276" w:lineRule="auto"/>
-      </w:pPr>
-      <w:r>
-        <w:t>The boss is likely to react badly to a mistake (although the opposite is true within our specific group).</w:t>
-      </w:r>
-    </w:p>
-    <w:p>
-      <w:pPr>
-        <w:pStyle w:val="ListParagraph"/>
-        <w:numPr>
-          <w:ilvl w:val="1"/>
-          <w:numId w:val="12"/>
-        </w:numPr>
-        <w:spacing w:line="276" w:lineRule="auto"/>
-      </w:pPr>
-      <w:r>
-        <w:t xml:space="preserve">The organization tends to ignore obstacles </w:t>
-      </w:r>
-      <w:r>
-        <w:t xml:space="preserve">and problems </w:t>
-      </w:r>
-      <w:r>
-        <w:t>until they can no longer be ignored.</w:t>
-      </w:r>
-    </w:p>
-    <w:p>
-      <w:pPr>
-        <w:pStyle w:val="ListParagraph"/>
-        <w:spacing w:line="276" w:lineRule="auto"/>
-        <w:ind w:left="360"/>
-      </w:pPr>
-    </w:p>
-    <w:p>
-      <w:pPr>
-        <w:pStyle w:val="ListParagraph"/>
-        <w:numPr>
-          <w:ilvl w:val="0"/>
-          <w:numId w:val="12"/>
-        </w:numPr>
-        <w:spacing w:line="276" w:lineRule="auto"/>
-      </w:pPr>
-      <w:r>
-        <w:t>Dominant Characteristics</w:t>
-      </w:r>
-    </w:p>
-    <w:p>
-      <w:pPr>
-        <w:pStyle w:val="ListParagraph"/>
-        <w:numPr>
-          <w:ilvl w:val="1"/>
-          <w:numId w:val="12"/>
-        </w:numPr>
-        <w:spacing w:line="276" w:lineRule="auto"/>
-      </w:pPr>
-      <w:r>
-        <w:t>20</w:t>
-      </w:r>
-    </w:p>
-    <w:p>
-      <w:pPr>
-        <w:pStyle w:val="ListParagraph"/>
-        <w:numPr>
-          <w:ilvl w:val="1"/>
-          <w:numId w:val="12"/>
-        </w:numPr>
-        <w:spacing w:line="276" w:lineRule="auto"/>
-      </w:pPr>
-      <w:r>
-        <w:t>10</w:t>
-      </w:r>
-    </w:p>
-    <w:p>
-      <w:pPr>
-        <w:pStyle w:val="ListParagraph"/>
-        <w:numPr>
-          <w:ilvl w:val="1"/>
-          <w:numId w:val="12"/>
-        </w:numPr>
-        <w:spacing w:line="276" w:lineRule="auto"/>
-      </w:pPr>
-      <w:r>
-        <w:t>60</w:t>
-      </w:r>
-    </w:p>
-    <w:p>
-      <w:pPr>
-        <w:pStyle w:val="ListParagraph"/>
-        <w:numPr>
-          <w:ilvl w:val="1"/>
-          <w:numId w:val="12"/>
-        </w:numPr>
-        <w:spacing w:line="276" w:lineRule="auto"/>
-      </w:pPr>
-      <w:r>
-        <w:t>10</w:t>
-      </w:r>
-    </w:p>
-    <w:p>
-      <w:pPr>
-        <w:pStyle w:val="ListParagraph"/>
-        <w:spacing w:line="276" w:lineRule="auto"/>
-      </w:pPr>
-    </w:p>
-    <w:p>
-      <w:pPr>
-        <w:pStyle w:val="ListParagraph"/>
-        <w:numPr>
-          <w:ilvl w:val="0"/>
-          <w:numId w:val="12"/>
-        </w:numPr>
-        <w:spacing w:line="276" w:lineRule="auto"/>
-      </w:pPr>
-      <w:r>
-        <w:t>Organizational Leader</w:t>
-      </w:r>
-    </w:p>
-    <w:p>
-      <w:pPr>
-        <w:pStyle w:val="ListParagraph"/>
-        <w:numPr>
-          <w:ilvl w:val="1"/>
-          <w:numId w:val="12"/>
-        </w:numPr>
-        <w:spacing w:line="276" w:lineRule="auto"/>
-      </w:pPr>
-      <w:r>
-        <w:t>5</w:t>
-      </w:r>
-    </w:p>
-    <w:p>
-      <w:pPr>
-        <w:pStyle w:val="ListParagraph"/>
-        <w:numPr>
-          <w:ilvl w:val="1"/>
-          <w:numId w:val="12"/>
-        </w:numPr>
-        <w:spacing w:line="276" w:lineRule="auto"/>
-      </w:pPr>
-      <w:r>
-        <w:t>1</w:t>
-      </w:r>
-      <w:r>
-        <w:t>5</w:t>
-      </w:r>
-    </w:p>
-    <w:p>
-      <w:pPr>
-        <w:pStyle w:val="ListParagraph"/>
-        <w:numPr>
-          <w:ilvl w:val="1"/>
-          <w:numId w:val="12"/>
-        </w:numPr>
-        <w:spacing w:line="276" w:lineRule="auto"/>
-      </w:pPr>
-      <w:r>
-        <w:t>5</w:t>
-      </w:r>
-    </w:p>
-    <w:p>
-      <w:pPr>
-        <w:pStyle w:val="ListParagraph"/>
-        <w:numPr>
-          <w:ilvl w:val="1"/>
-          <w:numId w:val="12"/>
-        </w:numPr>
-        <w:spacing w:line="276" w:lineRule="auto"/>
-      </w:pPr>
-      <w:r>
-        <w:t>7</w:t>
-      </w:r>
-      <w:r>
-        <w:t>5</w:t>
-      </w:r>
-    </w:p>
-    <w:p>
-      <w:pPr>
-        <w:pStyle w:val="ListParagraph"/>
-        <w:spacing w:line="276" w:lineRule="auto"/>
-      </w:pPr>
-    </w:p>
-    <w:p>
-      <w:pPr>
-        <w:pStyle w:val="ListParagraph"/>
-        <w:numPr>
-          <w:ilvl w:val="0"/>
-          <w:numId w:val="12"/>
-        </w:numPr>
-        <w:spacing w:line="276" w:lineRule="auto"/>
-      </w:pPr>
-      <w:r>
-        <w:t>Organizational Glue</w:t>
-      </w:r>
-    </w:p>
-    <w:p>
-      <w:pPr>
-        <w:pStyle w:val="ListParagraph"/>
-        <w:numPr>
-          <w:ilvl w:val="1"/>
-          <w:numId w:val="12"/>
-        </w:numPr>
-        <w:spacing w:line="276" w:lineRule="auto"/>
-      </w:pPr>
-      <w:r>
-        <w:t>10</w:t>
-      </w:r>
-    </w:p>
-    <w:p>
-      <w:pPr>
-        <w:pStyle w:val="ListParagraph"/>
-        <w:numPr>
-          <w:ilvl w:val="1"/>
-          <w:numId w:val="12"/>
-        </w:numPr>
-        <w:spacing w:line="276" w:lineRule="auto"/>
-      </w:pPr>
-      <w:r>
-        <w:t>30</w:t>
-      </w:r>
-    </w:p>
-    <w:p>
-      <w:pPr>
-        <w:pStyle w:val="ListParagraph"/>
-        <w:numPr>
-          <w:ilvl w:val="1"/>
-          <w:numId w:val="12"/>
-        </w:numPr>
-        <w:spacing w:line="276" w:lineRule="auto"/>
-      </w:pPr>
-      <w:r>
-        <w:t>30</w:t>
-      </w:r>
-    </w:p>
-    <w:p>
-      <w:pPr>
-        <w:pStyle w:val="ListParagraph"/>
-        <w:numPr>
-          <w:ilvl w:val="1"/>
-          <w:numId w:val="12"/>
-        </w:numPr>
-        <w:spacing w:line="276" w:lineRule="auto"/>
-      </w:pPr>
-      <w:r>
-        <w:t>30</w:t>
-      </w:r>
-    </w:p>
-    <w:p>
-      <w:pPr>
-        <w:pStyle w:val="ListParagraph"/>
-        <w:spacing w:line="276" w:lineRule="auto"/>
-      </w:pPr>
-    </w:p>
-    <w:p>
-      <w:pPr>
-        <w:pStyle w:val="ListParagraph"/>
-        <w:numPr>
-          <w:ilvl w:val="0"/>
-          <w:numId w:val="12"/>
-        </w:numPr>
-        <w:spacing w:line="276" w:lineRule="auto"/>
-      </w:pPr>
-      <w:r>
-        <w:t>Organizational Climate</w:t>
-      </w:r>
-    </w:p>
-    <w:p>
-      <w:pPr>
-        <w:pStyle w:val="ListParagraph"/>
-        <w:numPr>
-          <w:ilvl w:val="1"/>
-          <w:numId w:val="12"/>
-        </w:numPr>
-        <w:spacing w:line="276" w:lineRule="auto"/>
-      </w:pPr>
-      <w:r>
-        <w:t>10</w:t>
-      </w:r>
-    </w:p>
-    <w:p>
-      <w:pPr>
-        <w:pStyle w:val="ListParagraph"/>
-        <w:numPr>
-          <w:ilvl w:val="1"/>
-          <w:numId w:val="12"/>
-        </w:numPr>
-        <w:spacing w:line="276" w:lineRule="auto"/>
-      </w:pPr>
-      <w:r>
-        <w:t>1</w:t>
-      </w:r>
-      <w:r>
-        <w:t>5</w:t>
-      </w:r>
-    </w:p>
-    <w:p>
-      <w:pPr>
-        <w:pStyle w:val="ListParagraph"/>
-        <w:numPr>
-          <w:ilvl w:val="1"/>
-          <w:numId w:val="12"/>
-        </w:numPr>
-        <w:spacing w:line="276" w:lineRule="auto"/>
-      </w:pPr>
-      <w:r>
-        <w:t>5</w:t>
-      </w:r>
-      <w:r>
-        <w:t>0</w:t>
-      </w:r>
-    </w:p>
-    <w:p>
-      <w:pPr>
-        <w:pStyle w:val="ListParagraph"/>
-        <w:numPr>
-          <w:ilvl w:val="1"/>
-          <w:numId w:val="12"/>
-        </w:numPr>
-        <w:spacing w:line="276" w:lineRule="auto"/>
-      </w:pPr>
-      <w:r>
-        <w:t>25</w:t>
-      </w:r>
-    </w:p>
-    <w:p>
-      <w:pPr>
-        <w:pStyle w:val="ListParagraph"/>
-        <w:spacing w:line="276" w:lineRule="auto"/>
-      </w:pPr>
-    </w:p>
-    <w:p>
-      <w:r>
+        <w:t xml:space="preserve">(bottom right – productivity) </w:t>
+      </w:r>
+    </w:p>
+    <w:p>
+      <w:pPr>
+        <w:spacing w:line="276" w:lineRule="auto"/>
+        <w:ind w:left="360"/>
+      </w:pPr>
+    </w:p>
+    <w:p>
+      <w:pPr>
+        <w:spacing w:line="276" w:lineRule="auto"/>
+        <w:ind w:left="360"/>
+      </w:pPr>
+      <w:r>
+        <w:rPr>
+          <w:noProof/>
+        </w:rPr>
         <w:lastRenderedPageBreak/>
-        <w:br w:type="page"/>
-      </w:r>
-    </w:p>
-    <w:p>
-      <w:pPr>
-        <w:pStyle w:val="ListParagraph"/>
-        <w:numPr>
-          <w:ilvl w:val="0"/>
-          <w:numId w:val="12"/>
-        </w:numPr>
-        <w:spacing w:line="276" w:lineRule="auto"/>
-      </w:pPr>
-      <w:r>
-        <w:lastRenderedPageBreak/>
-        <w:t>Criteria of Success</w:t>
-      </w:r>
-    </w:p>
-    <w:p>
-      <w:pPr>
-        <w:pStyle w:val="ListParagraph"/>
-        <w:numPr>
-          <w:ilvl w:val="1"/>
-          <w:numId w:val="12"/>
-        </w:numPr>
-        <w:spacing w:line="276" w:lineRule="auto"/>
-      </w:pPr>
-      <w:r>
-        <w:t>5</w:t>
-      </w:r>
-    </w:p>
-    <w:p>
-      <w:pPr>
-        <w:pStyle w:val="ListParagraph"/>
-        <w:numPr>
-          <w:ilvl w:val="1"/>
-          <w:numId w:val="12"/>
-        </w:numPr>
-        <w:spacing w:line="276" w:lineRule="auto"/>
-      </w:pPr>
-      <w:r>
-        <w:t>2</w:t>
-      </w:r>
-      <w:r>
-        <w:t>0</w:t>
-      </w:r>
-    </w:p>
-    <w:p>
-      <w:pPr>
-        <w:pStyle w:val="ListParagraph"/>
-        <w:numPr>
-          <w:ilvl w:val="1"/>
-          <w:numId w:val="12"/>
-        </w:numPr>
-        <w:spacing w:line="276" w:lineRule="auto"/>
-      </w:pPr>
-      <w:r>
-        <w:t>3</w:t>
-      </w:r>
-      <w:r>
-        <w:t>5</w:t>
-      </w:r>
-    </w:p>
-    <w:p>
-      <w:pPr>
-        <w:pStyle w:val="ListParagraph"/>
-        <w:numPr>
-          <w:ilvl w:val="1"/>
-          <w:numId w:val="12"/>
-        </w:numPr>
-        <w:spacing w:line="276" w:lineRule="auto"/>
-      </w:pPr>
-      <w:r>
-        <w:t>40</w:t>
-      </w:r>
-    </w:p>
-    <w:p>
-      <w:pPr>
-        <w:pStyle w:val="ListParagraph"/>
-        <w:spacing w:line="276" w:lineRule="auto"/>
-      </w:pPr>
-    </w:p>
-    <w:p>
-      <w:pPr>
-        <w:pStyle w:val="ListParagraph"/>
-        <w:numPr>
-          <w:ilvl w:val="0"/>
-          <w:numId w:val="12"/>
-        </w:numPr>
-        <w:spacing w:line="276" w:lineRule="auto"/>
-      </w:pPr>
-      <w:r>
-        <w:t>Leadership Style</w:t>
-      </w:r>
-    </w:p>
-    <w:p>
-      <w:pPr>
-        <w:pStyle w:val="ListParagraph"/>
-        <w:numPr>
-          <w:ilvl w:val="1"/>
-          <w:numId w:val="12"/>
-        </w:numPr>
-        <w:spacing w:line="276" w:lineRule="auto"/>
-      </w:pPr>
-      <w:r>
-        <w:t>15</w:t>
-      </w:r>
-    </w:p>
-    <w:p>
-      <w:pPr>
-        <w:pStyle w:val="ListParagraph"/>
-        <w:numPr>
-          <w:ilvl w:val="1"/>
-          <w:numId w:val="12"/>
-        </w:numPr>
-        <w:spacing w:line="276" w:lineRule="auto"/>
-      </w:pPr>
-      <w:r>
-        <w:t>1</w:t>
-      </w:r>
-      <w:r>
-        <w:t>5</w:t>
-      </w:r>
-    </w:p>
-    <w:p>
-      <w:pPr>
-        <w:pStyle w:val="ListParagraph"/>
-        <w:numPr>
-          <w:ilvl w:val="1"/>
-          <w:numId w:val="12"/>
-        </w:numPr>
-        <w:spacing w:line="276" w:lineRule="auto"/>
-      </w:pPr>
-      <w:r>
-        <w:t>3</w:t>
-      </w:r>
-      <w:r>
-        <w:t>5</w:t>
-      </w:r>
-    </w:p>
-    <w:p>
-      <w:pPr>
-        <w:pStyle w:val="ListParagraph"/>
-        <w:numPr>
-          <w:ilvl w:val="1"/>
-          <w:numId w:val="12"/>
-        </w:numPr>
-        <w:spacing w:line="276" w:lineRule="auto"/>
-      </w:pPr>
-      <w:r>
-        <w:t>35</w:t>
-      </w:r>
-    </w:p>
-    <w:p>
-      <w:pPr>
-        <w:spacing w:line="276" w:lineRule="auto"/>
-        <w:ind w:left="360"/>
-      </w:pPr>
-    </w:p>
-    <w:p>
-      <w:pPr>
-        <w:pStyle w:val="ListParagraph"/>
-        <w:numPr>
-          <w:ilvl w:val="0"/>
-          <w:numId w:val="12"/>
-        </w:numPr>
-        <w:spacing w:line="276" w:lineRule="auto"/>
-      </w:pPr>
-      <w:r>
-        <w:t>Organization</w:t>
-      </w:r>
-      <w:r>
-        <w:t>al Culture</w:t>
-      </w:r>
-      <w:r>
-        <w:t xml:space="preserve"> Profile</w:t>
-      </w:r>
-    </w:p>
-    <w:p>
-      <w:pPr>
-        <w:pStyle w:val="ListParagraph"/>
-        <w:numPr>
-          <w:ilvl w:val="1"/>
-          <w:numId w:val="12"/>
-        </w:numPr>
-        <w:spacing w:line="276" w:lineRule="auto"/>
-      </w:pPr>
-      <w:r>
-        <w:t>A = (20+5+10+10+5+15)/6 = 10.8</w:t>
-      </w:r>
-    </w:p>
-    <w:p>
-      <w:pPr>
-        <w:pStyle w:val="ListParagraph"/>
-        <w:numPr>
-          <w:ilvl w:val="1"/>
-          <w:numId w:val="12"/>
-        </w:numPr>
-        <w:spacing w:line="276" w:lineRule="auto"/>
-      </w:pPr>
-      <w:r>
-        <w:t>B = (10+15+30+15+20+15)/6 = 17.5</w:t>
-      </w:r>
-    </w:p>
-    <w:p>
-      <w:pPr>
-        <w:pStyle w:val="ListParagraph"/>
-        <w:numPr>
-          <w:ilvl w:val="1"/>
-          <w:numId w:val="12"/>
-        </w:numPr>
-        <w:spacing w:line="276" w:lineRule="auto"/>
-      </w:pPr>
-      <w:r>
-        <w:t>C = (60+5+30+50+35+35)/6 = 35.8</w:t>
-      </w:r>
-    </w:p>
-    <w:p>
-      <w:pPr>
-        <w:pStyle w:val="ListParagraph"/>
-        <w:numPr>
-          <w:ilvl w:val="1"/>
-          <w:numId w:val="12"/>
-        </w:numPr>
-        <w:spacing w:line="276" w:lineRule="auto"/>
-      </w:pPr>
-      <w:r>
-        <w:t>D = (10+75+30+25</w:t>
-      </w:r>
-      <w:r>
-        <w:t xml:space="preserve">+40+35)/6 </w:t>
-      </w:r>
-      <w:proofErr w:type="gramStart"/>
-      <w:r>
-        <w:t xml:space="preserve">=  </w:t>
-      </w:r>
-      <w:r>
-        <w:t>35.8</w:t>
-      </w:r>
-      <w:proofErr w:type="gramEnd"/>
-    </w:p>
-    <w:p>
-      <w:pPr>
-        <w:spacing w:line="276" w:lineRule="auto"/>
-        <w:ind w:left="360"/>
-      </w:pPr>
-    </w:p>
-    <w:p>
-      <w:pPr>
-        <w:spacing w:line="276" w:lineRule="auto"/>
-        <w:ind w:left="360"/>
-      </w:pPr>
-      <w:r>
-        <w:rPr>
-          <w:noProof/>
-        </w:rPr>
         <w:drawing>
           <wp:inline distT="0" distB="0" distL="0" distR="0" wp14:anchorId="357F2DCE">
             <wp:extent cx="6047740" cy="4157980"/>
@@ -7316,11 +7397,6 @@
       </w:pPr>
     </w:p>
     <w:p>
-      <w:r>
-        <w:br w:type="page"/>
-      </w:r>
-    </w:p>
-    <w:p>
       <w:pPr>
         <w:pStyle w:val="ListParagraph"/>
         <w:numPr>
@@ -7330,7 +7406,6 @@
         <w:spacing w:line="276" w:lineRule="auto"/>
       </w:pPr>
       <w:r>
-        <w:lastRenderedPageBreak/>
         <w:t>Leadership related to culture</w:t>
       </w:r>
       <w:r>
@@ -8299,8 +8374,283 @@
     </w:p>
     <w:p>
       <w:pPr>
-        <w:spacing w:line="276" w:lineRule="auto"/>
-      </w:pPr>
+        <w:numPr>
+          <w:ilvl w:val="0"/>
+          <w:numId w:val="17"/>
+        </w:numPr>
+        <w:spacing w:line="276" w:lineRule="auto"/>
+      </w:pPr>
+      <w:r>
+        <w:t>Organization form is contingent on the environmental requirements.</w:t>
+      </w:r>
+    </w:p>
+    <w:p>
+      <w:pPr>
+        <w:numPr>
+          <w:ilvl w:val="1"/>
+          <w:numId w:val="17"/>
+        </w:numPr>
+        <w:spacing w:line="276" w:lineRule="auto"/>
+      </w:pPr>
+      <w:r>
+        <w:t>Team vs. machine depends on environment.</w:t>
+      </w:r>
+    </w:p>
+    <w:p>
+      <w:pPr>
+        <w:numPr>
+          <w:ilvl w:val="0"/>
+          <w:numId w:val="17"/>
+        </w:numPr>
+        <w:spacing w:line="276" w:lineRule="auto"/>
+      </w:pPr>
+      <w:r>
+        <w:t>Interactionism</w:t>
+      </w:r>
+    </w:p>
+    <w:p>
+      <w:pPr>
+        <w:numPr>
+          <w:ilvl w:val="1"/>
+          <w:numId w:val="17"/>
+        </w:numPr>
+        <w:spacing w:line="276" w:lineRule="auto"/>
+      </w:pPr>
+      <w:r>
+        <w:t>People react to an interpretation of reality, not to reality itself.</w:t>
+      </w:r>
+    </w:p>
+    <w:p>
+      <w:pPr>
+        <w:numPr>
+          <w:ilvl w:val="1"/>
+          <w:numId w:val="17"/>
+        </w:numPr>
+        <w:spacing w:line="276" w:lineRule="auto"/>
+      </w:pPr>
+      <w:proofErr w:type="gramStart"/>
+      <w:r>
+        <w:t>According to</w:t>
+      </w:r>
+      <w:proofErr w:type="gramEnd"/>
+      <w:r>
+        <w:t xml:space="preserve"> Follett, people respond to an interpretation of what someone else is doing.</w:t>
+      </w:r>
+    </w:p>
+    <w:p>
+      <w:pPr>
+        <w:numPr>
+          <w:ilvl w:val="1"/>
+          <w:numId w:val="17"/>
+        </w:numPr>
+        <w:spacing w:line="276" w:lineRule="auto"/>
+      </w:pPr>
+      <w:r>
+        <w:t>“I” is the active part of self.</w:t>
+      </w:r>
+    </w:p>
+    <w:p>
+      <w:pPr>
+        <w:numPr>
+          <w:ilvl w:val="1"/>
+          <w:numId w:val="17"/>
+        </w:numPr>
+        <w:spacing w:line="276" w:lineRule="auto"/>
+      </w:pPr>
+      <w:r>
+        <w:t>“Me” is the social part of self.</w:t>
+      </w:r>
+    </w:p>
+    <w:p>
+      <w:pPr>
+        <w:numPr>
+          <w:ilvl w:val="0"/>
+          <w:numId w:val="17"/>
+        </w:numPr>
+        <w:spacing w:line="276" w:lineRule="auto"/>
+      </w:pPr>
+      <w:r>
+        <w:t>The nature of organization and management is contingent on the facts on the ground.</w:t>
+      </w:r>
+    </w:p>
+    <w:p>
+      <w:pPr>
+        <w:numPr>
+          <w:ilvl w:val="0"/>
+          <w:numId w:val="17"/>
+        </w:numPr>
+        <w:spacing w:line="276" w:lineRule="auto"/>
+      </w:pPr>
+      <w:r>
+        <w:t>Third places versus commons</w:t>
+      </w:r>
+    </w:p>
+    <w:p>
+      <w:pPr>
+        <w:numPr>
+          <w:ilvl w:val="1"/>
+          <w:numId w:val="17"/>
+        </w:numPr>
+        <w:spacing w:line="276" w:lineRule="auto"/>
+      </w:pPr>
+      <w:r>
+        <w:t>Third places focus on sharing, connecting, and ideas.</w:t>
+      </w:r>
+    </w:p>
+    <w:p>
+      <w:pPr>
+        <w:numPr>
+          <w:ilvl w:val="1"/>
+          <w:numId w:val="17"/>
+        </w:numPr>
+        <w:spacing w:line="276" w:lineRule="auto"/>
+      </w:pPr>
+      <w:r>
+        <w:t>Commons focus on action and effectuating change.</w:t>
+      </w:r>
+    </w:p>
+    <w:p>
+      <w:pPr>
+        <w:numPr>
+          <w:ilvl w:val="1"/>
+          <w:numId w:val="17"/>
+        </w:numPr>
+        <w:spacing w:line="276" w:lineRule="auto"/>
+      </w:pPr>
+      <w:r>
+        <w:t>Size is required to manifest political power.</w:t>
+      </w:r>
+    </w:p>
+    <w:p>
+      <w:pPr>
+        <w:numPr>
+          <w:ilvl w:val="0"/>
+          <w:numId w:val="17"/>
+        </w:numPr>
+        <w:spacing w:line="276" w:lineRule="auto"/>
+      </w:pPr>
+      <w:r>
+        <w:t>Culture</w:t>
+      </w:r>
+    </w:p>
+    <w:p>
+      <w:pPr>
+        <w:numPr>
+          <w:ilvl w:val="1"/>
+          <w:numId w:val="17"/>
+        </w:numPr>
+        <w:spacing w:line="276" w:lineRule="auto"/>
+      </w:pPr>
+      <w:r>
+        <w:t>Physical artifacts (i.e., external)</w:t>
+      </w:r>
+    </w:p>
+    <w:p>
+      <w:pPr>
+        <w:numPr>
+          <w:ilvl w:val="1"/>
+          <w:numId w:val="17"/>
+        </w:numPr>
+        <w:spacing w:line="276" w:lineRule="auto"/>
+      </w:pPr>
+      <w:r>
+        <w:t>A way of thinking about or believing (i.e., internal)</w:t>
+      </w:r>
+    </w:p>
+    <w:p>
+      <w:pPr>
+        <w:numPr>
+          <w:ilvl w:val="0"/>
+          <w:numId w:val="17"/>
+        </w:numPr>
+        <w:spacing w:line="276" w:lineRule="auto"/>
+      </w:pPr>
+      <w:r>
+        <w:t>Organizations respond to the world through the filter of culture.</w:t>
+      </w:r>
+    </w:p>
+    <w:p>
+      <w:pPr>
+        <w:numPr>
+          <w:ilvl w:val="0"/>
+          <w:numId w:val="17"/>
+        </w:numPr>
+        <w:spacing w:line="276" w:lineRule="auto"/>
+      </w:pPr>
+      <w:r>
+        <w:t>Deal &amp; Kennedy culture typology</w:t>
+      </w:r>
+    </w:p>
+    <w:p>
+      <w:pPr>
+        <w:numPr>
+          <w:ilvl w:val="1"/>
+          <w:numId w:val="17"/>
+        </w:numPr>
+        <w:spacing w:line="276" w:lineRule="auto"/>
+      </w:pPr>
+      <w:r>
+        <w:t>Feedback from the environment (i.e., knowing whether an action worked as intended).</w:t>
+      </w:r>
+    </w:p>
+    <w:p>
+      <w:pPr>
+        <w:numPr>
+          <w:ilvl w:val="1"/>
+          <w:numId w:val="17"/>
+        </w:numPr>
+        <w:spacing w:line="276" w:lineRule="auto"/>
+      </w:pPr>
+      <w:r>
+        <w:t>Risk is a threat to the existence of the organization.</w:t>
+      </w:r>
+    </w:p>
+    <w:p>
+      <w:pPr>
+        <w:spacing w:line="276" w:lineRule="auto"/>
+      </w:pPr>
+      <w:r>
+        <w:br w:type="page"/>
+      </w:r>
+    </w:p>
+    <w:p>
+      <w:pPr>
+        <w:spacing w:line="276" w:lineRule="auto"/>
+        <w:rPr>
+          <w:b/>
+        </w:rPr>
+      </w:pPr>
+      <w:r>
+        <w:rPr>
+          <w:b/>
+        </w:rPr>
+        <w:lastRenderedPageBreak/>
+        <w:t>Respo</w:t>
+      </w:r>
+      <w:r>
+        <w:rPr>
+          <w:b/>
+        </w:rPr>
+        <w:t>nses to reflective pauses set 05 for class on March 30</w:t>
+      </w:r>
+      <w:r>
+        <w:rPr>
+          <w:b/>
+        </w:rPr>
+        <w:t>, 2020</w:t>
+      </w:r>
+    </w:p>
+    <w:p>
+      <w:pPr>
+        <w:spacing w:line="276" w:lineRule="auto"/>
+      </w:pPr>
+    </w:p>
+    <w:p>
+      <w:pPr>
+        <w:spacing w:line="276" w:lineRule="auto"/>
+      </w:pPr>
+      <w:bookmarkStart w:id="9" w:name="_GoBack"/>
+      <w:bookmarkEnd w:id="9"/>
     </w:p>
     <w:sectPr>
       <w:pgSz w:w="12240" w:h="15840"/>
@@ -8378,7 +8728,7 @@
       <w:rPr>
         <w:noProof/>
       </w:rPr>
-      <w:t>25</w:t>
+      <w:t>33</w:t>
     </w:r>
     <w:r>
       <w:rPr>
@@ -10857,7 +11207,7 @@
         <w:rFonts w:ascii="Symbol" w:hAnsi="Symbol" w:hint="default"/>
       </w:rPr>
     </w:lvl>
-    <w:lvl w:ilvl="1" w:tplc="04090003" w:tentative="1">
+    <w:lvl w:ilvl="1" w:tplc="04090003">
       <w:start w:val="1"/>
       <w:numFmt w:val="bullet"/>
       <w:lvlText w:val="o"/>
@@ -11544,7 +11894,6 @@
   <w:style w:type="character" w:default="1" w:styleId="DefaultParagraphFont">
     <w:name w:val="Default Paragraph Font"/>
     <w:uiPriority w:val="1"/>
-    <w:semiHidden/>
     <w:unhideWhenUsed/>
   </w:style>
   <w:style w:type="table" w:default="1" w:styleId="TableNormal">

</xml_diff>

<commit_message>
Edits to final paper
</commit_message>
<xml_diff>
--- a/Assignments/POLS6320_2020_Spring_Journal_Townes_v00.docx
+++ b/Assignments/POLS6320_2020_Spring_Journal_Townes_v00.docx
@@ -6389,17 +6389,31 @@
         <w:t xml:space="preserve">, and the lack of social conditioning </w:t>
       </w:r>
       <w:r>
-        <w:t>has contributed to the opioid crisis</w:t>
+        <w:t>has contributed to both the</w:t>
+      </w:r>
+      <w:r>
+        <w:t xml:space="preserve"> opioid crisis</w:t>
+      </w:r>
+      <w:r>
+        <w:t xml:space="preserve"> and the rise of populism</w:t>
       </w:r>
       <w:r>
         <w:t>.</w:t>
       </w:r>
       <w:r>
-        <w:t xml:space="preserve"> The solution would be restricting the role of the government and empowering social organizations to deal with these issues. </w:t>
-      </w:r>
-      <w:r>
-        <w:t xml:space="preserve"> As such, Mayo might consider the rise of populism to be an antidote for industrialization and modern society and thus a good thing. </w:t>
-      </w:r>
+        <w:t xml:space="preserve"> </w:t>
+      </w:r>
+      <w:r>
+        <w:t xml:space="preserve"> </w:t>
+      </w:r>
+      <w:r>
+        <w:t>The solution would be restricting the role of the government and empowering social organizations</w:t>
+      </w:r>
+      <w:r>
+        <w:t xml:space="preserve"> with expertise to deal with these issues.</w:t>
+      </w:r>
+      <w:bookmarkStart w:id="9" w:name="_GoBack"/>
+      <w:bookmarkEnd w:id="9"/>
       <w:r>
         <w:br/>
       </w:r>
@@ -6607,20 +6621,20 @@
         <w:t>s</w:t>
       </w:r>
       <w:r>
-        <w:t xml:space="preserve"> of </w:t>
+        <w:t xml:space="preserve"> of low degree of feedback and low degree of risk</w:t>
+      </w:r>
+      <w:r>
+        <w:t xml:space="preserve"> (e.g., process)</w:t>
+      </w:r>
+      <w:r>
+        <w:t>.</w:t>
+      </w:r>
+      <w:r>
+        <w:t xml:space="preserve">  Economic development agencies or </w:t>
       </w:r>
       <w:r>
         <w:lastRenderedPageBreak/>
-        <w:t>low degree of feedback and low degree of risk</w:t>
-      </w:r>
-      <w:r>
-        <w:t xml:space="preserve"> (e.g., process)</w:t>
-      </w:r>
-      <w:r>
-        <w:t>.</w:t>
-      </w:r>
-      <w:r>
-        <w:t xml:space="preserve">  Economic development agencies or the Tupperware Brands might illustrate a high degree of feedback and low degree of risk.</w:t>
+        <w:t>the Tupperware Brands might illustrate a high degree of feedback and low degree of risk.</w:t>
       </w:r>
       <w:r>
         <w:br/>
@@ -6853,6 +6867,12 @@
       <w:r>
         <w:t xml:space="preserve"> </w:t>
       </w:r>
+    </w:p>
+    <w:p>
+      <w:pPr>
+        <w:pStyle w:val="ListParagraph"/>
+        <w:spacing w:line="276" w:lineRule="auto"/>
+      </w:pPr>
     </w:p>
     <w:p>
       <w:pPr>
@@ -8649,8 +8669,6 @@
       <w:pPr>
         <w:spacing w:line="276" w:lineRule="auto"/>
       </w:pPr>
-      <w:bookmarkStart w:id="9" w:name="_GoBack"/>
-      <w:bookmarkEnd w:id="9"/>
     </w:p>
     <w:sectPr>
       <w:pgSz w:w="12240" w:h="15840"/>
@@ -8728,7 +8746,7 @@
       <w:rPr>
         <w:noProof/>
       </w:rPr>
-      <w:t>33</w:t>
+      <w:t>27</w:t>
     </w:r>
     <w:r>
       <w:rPr>
@@ -11894,6 +11912,7 @@
   <w:style w:type="character" w:default="1" w:styleId="DefaultParagraphFont">
     <w:name w:val="Default Paragraph Font"/>
     <w:uiPriority w:val="1"/>
+    <w:semiHidden/>
     <w:unhideWhenUsed/>
   </w:style>
   <w:style w:type="table" w:default="1" w:styleId="TableNormal">

</xml_diff>

<commit_message>
Responses to reflective pauses for class on March 30, 2020
</commit_message>
<xml_diff>
--- a/Assignments/POLS6320_2020_Spring_Journal_Townes_v00.docx
+++ b/Assignments/POLS6320_2020_Spring_Journal_Townes_v00.docx
@@ -6412,8 +6412,6 @@
       <w:r>
         <w:t xml:space="preserve"> with expertise to deal with these issues.</w:t>
       </w:r>
-      <w:bookmarkStart w:id="9" w:name="_GoBack"/>
-      <w:bookmarkEnd w:id="9"/>
       <w:r>
         <w:br/>
       </w:r>
@@ -8667,8 +8665,434 @@
     </w:p>
     <w:p>
       <w:pPr>
-        <w:spacing w:line="276" w:lineRule="auto"/>
-      </w:pPr>
+        <w:pStyle w:val="ListParagraph"/>
+        <w:numPr>
+          <w:ilvl w:val="0"/>
+          <w:numId w:val="27"/>
+        </w:numPr>
+        <w:spacing w:line="276" w:lineRule="auto"/>
+      </w:pPr>
+      <w:r>
+        <w:t>Nonprofit organizations are particularly vulnerable to the “founder syndrome.”</w:t>
+      </w:r>
+      <w:r>
+        <w:t xml:space="preserve">  </w:t>
+      </w:r>
+      <w:r>
+        <w:t>The organism metaphor draws our attention to the fact that an organization must continually change and adjust as new environmental demands are placed on it</w:t>
+      </w:r>
+      <w:r>
+        <w:t xml:space="preserve">.  </w:t>
+      </w:r>
+      <w:r>
+        <w:t>Often this means evolving from a “movement” (the foundin</w:t>
+      </w:r>
+      <w:r>
+        <w:t xml:space="preserve">g vision) to an “organization” </w:t>
+      </w:r>
+      <w:r>
+        <w:t>with rules, regulations, and sops</w:t>
+      </w:r>
+      <w:r>
+        <w:t xml:space="preserve">.  </w:t>
+      </w:r>
+      <w:r>
+        <w:t>Have you ever had to confront a “founder” who needed to move out of the way for the next growth phase to take place?</w:t>
+      </w:r>
+      <w:r>
+        <w:t xml:space="preserve"> (Slide 8)</w:t>
+      </w:r>
+    </w:p>
+    <w:p>
+      <w:pPr>
+        <w:pStyle w:val="ListParagraph"/>
+        <w:spacing w:line="276" w:lineRule="auto"/>
+      </w:pPr>
+    </w:p>
+    <w:p>
+      <w:pPr>
+        <w:pStyle w:val="ListParagraph"/>
+        <w:spacing w:line="276" w:lineRule="auto"/>
+      </w:pPr>
+      <w:r>
+        <w:t>Response:</w:t>
+      </w:r>
+    </w:p>
+    <w:p>
+      <w:pPr>
+        <w:pStyle w:val="ListParagraph"/>
+        <w:spacing w:line="276" w:lineRule="auto"/>
+      </w:pPr>
+      <w:r>
+        <w:t>No, I’ve never had experience with a “founder” who needed to move out of the way for the next growth phase to take place.  I think this situation is more generally described as the organizational leader not recognizing their inability to adapt to either a change in environment or a change in the organization’s needs relative to the environment.  Bill Gates</w:t>
+      </w:r>
+      <w:r>
+        <w:t>’</w:t>
+      </w:r>
+      <w:r>
+        <w:t xml:space="preserve"> exit from direct management of Microsoft Corporation might be an example of </w:t>
+      </w:r>
+      <w:r>
+        <w:t xml:space="preserve">this.  </w:t>
+      </w:r>
+      <w:proofErr w:type="gramStart"/>
+      <w:r>
+        <w:t>S</w:t>
+      </w:r>
+      <w:r>
+        <w:t>o</w:t>
+      </w:r>
+      <w:proofErr w:type="gramEnd"/>
+      <w:r>
+        <w:t xml:space="preserve"> might Steve Ballmer’s subsequent exit from direct management of Microsoft Corporation.</w:t>
+      </w:r>
+    </w:p>
+    <w:p>
+      <w:pPr>
+        <w:pStyle w:val="ListParagraph"/>
+        <w:spacing w:line="276" w:lineRule="auto"/>
+      </w:pPr>
+    </w:p>
+    <w:p>
+      <w:pPr>
+        <w:pStyle w:val="ListParagraph"/>
+        <w:numPr>
+          <w:ilvl w:val="0"/>
+          <w:numId w:val="27"/>
+        </w:numPr>
+        <w:spacing w:line="276" w:lineRule="auto"/>
+      </w:pPr>
+      <w:r>
+        <w:t>Can you think of structures at SLU tha</w:t>
+      </w:r>
+      <w:r>
+        <w:t xml:space="preserve">t seem to be more in response to </w:t>
+      </w:r>
+      <w:r>
+        <w:t>what is expected of a modern, “</w:t>
+      </w:r>
+      <w:r>
+        <w:t>with it” university, rather than to a clear functional demand from the environment?</w:t>
+      </w:r>
+      <w:r>
+        <w:t xml:space="preserve"> (Slide 15)</w:t>
+      </w:r>
+    </w:p>
+    <w:p>
+      <w:pPr>
+        <w:pStyle w:val="ListParagraph"/>
+        <w:spacing w:line="276" w:lineRule="auto"/>
+      </w:pPr>
+    </w:p>
+    <w:p>
+      <w:pPr>
+        <w:pStyle w:val="ListParagraph"/>
+        <w:spacing w:line="276" w:lineRule="auto"/>
+      </w:pPr>
+      <w:r>
+        <w:t>Response:</w:t>
+      </w:r>
+    </w:p>
+    <w:p>
+      <w:pPr>
+        <w:pStyle w:val="ListParagraph"/>
+        <w:spacing w:line="276" w:lineRule="auto"/>
+      </w:pPr>
+      <w:r>
+        <w:t>I can think of several structures at Saint Louis University that seem to be more of a response to what is expected of a modern university rather than demands from the environment.  These include the Tech Commons in Pius XII Memorial Library, collegiate athletic teams, and the COLLAB space in the Cortex Innovation Community.</w:t>
+      </w:r>
+      <w:r>
+        <w:br/>
+      </w:r>
+    </w:p>
+    <w:p>
+      <w:pPr>
+        <w:pStyle w:val="ListParagraph"/>
+        <w:numPr>
+          <w:ilvl w:val="0"/>
+          <w:numId w:val="27"/>
+        </w:numPr>
+        <w:spacing w:line="276" w:lineRule="auto"/>
+      </w:pPr>
+      <w:r>
+        <w:t>Record your initial impression of how each call was handled</w:t>
+      </w:r>
+      <w:r>
+        <w:t xml:space="preserve">. </w:t>
+      </w:r>
+      <w:r>
+        <w:t>Include things like did the call taker respond appropriately to the incident</w:t>
+      </w:r>
+      <w:r>
+        <w:t>, w</w:t>
+      </w:r>
+      <w:r>
+        <w:t>hat resource was being requested</w:t>
+      </w:r>
+      <w:r>
+        <w:t>, w</w:t>
+      </w:r>
+      <w:r>
+        <w:t>as the request appropriate</w:t>
+      </w:r>
+      <w:r>
+        <w:t xml:space="preserve">? </w:t>
+      </w:r>
+      <w:r>
+        <w:t xml:space="preserve">Is 9-1-1 </w:t>
+      </w:r>
+      <w:proofErr w:type="gramStart"/>
+      <w:r>
+        <w:t>really an</w:t>
+      </w:r>
+      <w:proofErr w:type="gramEnd"/>
+      <w:r>
+        <w:t xml:space="preserve"> emergency response system? </w:t>
+      </w:r>
+    </w:p>
+    <w:p>
+      <w:pPr>
+        <w:pStyle w:val="ListParagraph"/>
+        <w:spacing w:line="276" w:lineRule="auto"/>
+      </w:pPr>
+    </w:p>
+    <w:p>
+      <w:pPr>
+        <w:pStyle w:val="ListParagraph"/>
+        <w:spacing w:line="276" w:lineRule="auto"/>
+      </w:pPr>
+      <w:r>
+        <w:t>Response:</w:t>
+      </w:r>
+    </w:p>
+    <w:p>
+      <w:pPr>
+        <w:pStyle w:val="ListParagraph"/>
+        <w:spacing w:line="276" w:lineRule="auto"/>
+      </w:pPr>
+      <w:r>
+        <w:t xml:space="preserve">In the “A police officer been hit with a </w:t>
+      </w:r>
+      <w:proofErr w:type="spellStart"/>
+      <w:r>
+        <w:t>gun shot</w:t>
+      </w:r>
+      <w:proofErr w:type="spellEnd"/>
+      <w:r>
+        <w:t xml:space="preserve">” call, the </w:t>
+      </w:r>
+      <w:r>
+        <w:t>request seemed appropriate.  It seems that medical assistance is being requested but that was never explicitly stated. It’s unclear whether the call taker responded appropriately because we can</w:t>
+      </w:r>
+      <w:r>
+        <w:t>not</w:t>
+      </w:r>
+      <w:r>
+        <w:t xml:space="preserve"> see what she is doing during the call.  There may be an established protocol that must be followed for such calls.</w:t>
+      </w:r>
+      <w:r>
+        <w:t xml:space="preserve"> </w:t>
+      </w:r>
+      <w:r>
+        <w:t>However, the call taker’s</w:t>
+      </w:r>
+      <w:r>
+        <w:t xml:space="preserve"> tone </w:t>
+      </w:r>
+      <w:r>
+        <w:t xml:space="preserve">seems to </w:t>
+      </w:r>
+      <w:r>
+        <w:t>convey</w:t>
+      </w:r>
+      <w:r>
+        <w:t xml:space="preserve"> a certain degree</w:t>
+      </w:r>
+      <w:r>
+        <w:t xml:space="preserve"> of unconcern and even annoyance.</w:t>
+      </w:r>
+    </w:p>
+    <w:p>
+      <w:pPr>
+        <w:pStyle w:val="ListParagraph"/>
+        <w:spacing w:line="276" w:lineRule="auto"/>
+      </w:pPr>
+    </w:p>
+    <w:p>
+      <w:pPr>
+        <w:pStyle w:val="ListParagraph"/>
+        <w:spacing w:line="276" w:lineRule="auto"/>
+      </w:pPr>
+      <w:r>
+        <w:t>In the “Is Retha there?” call, the request was not appropriate for the intended purposes of the 911 system.  Information is being requested.  I believe the call taker responded appropriately by informing the caller who to contact.</w:t>
+      </w:r>
+    </w:p>
+    <w:p>
+      <w:pPr>
+        <w:pStyle w:val="ListParagraph"/>
+        <w:spacing w:line="276" w:lineRule="auto"/>
+      </w:pPr>
+    </w:p>
+    <w:p>
+      <w:pPr>
+        <w:pStyle w:val="ListParagraph"/>
+        <w:spacing w:line="276" w:lineRule="auto"/>
+      </w:pPr>
+      <w:r>
+        <w:lastRenderedPageBreak/>
+        <w:t>In the “Take Care of This” call, the request did not seem appropriate for the intended purposes of the 911 system.  It’s not clear what resource the caller is requesting because she is hard to hear in the recording.  The caller seems delusional. It’s not clear if the call taker responded appropriately because we don’t know what she did after the call ended.</w:t>
+      </w:r>
+    </w:p>
+    <w:p>
+      <w:pPr>
+        <w:pStyle w:val="ListParagraph"/>
+        <w:spacing w:line="276" w:lineRule="auto"/>
+      </w:pPr>
+    </w:p>
+    <w:p>
+      <w:pPr>
+        <w:pStyle w:val="ListParagraph"/>
+        <w:spacing w:line="276" w:lineRule="auto"/>
+      </w:pPr>
+      <w:r>
+        <w:t>In the “They is clowning tough” call, the request may have been appropriate for the intended purposes of the 911 system.  It seems that the caller is requesting police assist</w:t>
+      </w:r>
+      <w:r>
+        <w:t>ance.  The call taker seemed to have responded appropriately although her tone conveyed a degree of unconcern.</w:t>
+      </w:r>
+    </w:p>
+    <w:p>
+      <w:pPr>
+        <w:pStyle w:val="ListParagraph"/>
+        <w:spacing w:line="276" w:lineRule="auto"/>
+      </w:pPr>
+    </w:p>
+    <w:p>
+      <w:pPr>
+        <w:pStyle w:val="ListParagraph"/>
+        <w:spacing w:line="276" w:lineRule="auto"/>
+      </w:pPr>
+      <w:r>
+        <w:t>The 9-1-1 system is used as more than just an emergency response system by the public.  But I don’t necessarily fault the public for this situation.  Without strict guidelines about what constitutes an emergency from a first responder perspective, people will apply their own definition, which will vary from person to person.  Moreover, there is no training provided to the public about when one should call for 9-1-1 system.</w:t>
+      </w:r>
+    </w:p>
+    <w:p>
+      <w:pPr>
+        <w:pStyle w:val="ListParagraph"/>
+        <w:spacing w:line="276" w:lineRule="auto"/>
+      </w:pPr>
+    </w:p>
+    <w:p>
+      <w:pPr>
+        <w:pStyle w:val="ListParagraph"/>
+        <w:spacing w:line="276" w:lineRule="auto"/>
+      </w:pPr>
+    </w:p>
+    <w:p>
+      <w:pPr>
+        <w:pStyle w:val="ListParagraph"/>
+        <w:numPr>
+          <w:ilvl w:val="0"/>
+          <w:numId w:val="27"/>
+        </w:numPr>
+        <w:spacing w:line="276" w:lineRule="auto"/>
+      </w:pPr>
+      <w:r>
+        <w:t xml:space="preserve">The Clark Kent Syndrome refers to the tendency for many of us to think we can only make significant change based on our ability to gain positional authority (i.e. wait till I get to the right phone both, and I’ll show people that I’m superman and will </w:t>
+      </w:r>
+      <w:proofErr w:type="gramStart"/>
+      <w:r>
+        <w:t>really change</w:t>
+      </w:r>
+      <w:proofErr w:type="gramEnd"/>
+      <w:r>
+        <w:t xml:space="preserve"> things then!)</w:t>
+      </w:r>
+      <w:r>
+        <w:t xml:space="preserve">.  </w:t>
+      </w:r>
+      <w:r>
+        <w:t xml:space="preserve">This raises the issue of leadership from any position – is it </w:t>
+      </w:r>
+      <w:proofErr w:type="gramStart"/>
+      <w:r>
+        <w:t>really possible</w:t>
+      </w:r>
+      <w:proofErr w:type="gramEnd"/>
+      <w:r>
+        <w:t xml:space="preserve"> to be a leader from a position with little formal authority. Yes, No, How?</w:t>
+      </w:r>
+    </w:p>
+    <w:p>
+      <w:pPr>
+        <w:pStyle w:val="ListParagraph"/>
+        <w:spacing w:line="276" w:lineRule="auto"/>
+      </w:pPr>
+    </w:p>
+    <w:p>
+      <w:pPr>
+        <w:pStyle w:val="ListParagraph"/>
+        <w:spacing w:line="276" w:lineRule="auto"/>
+      </w:pPr>
+      <w:r>
+        <w:t>Response:</w:t>
+      </w:r>
+    </w:p>
+    <w:p>
+      <w:pPr>
+        <w:pStyle w:val="ListParagraph"/>
+        <w:spacing w:line="276" w:lineRule="auto"/>
+      </w:pPr>
+      <w:r>
+        <w:t>This all depends on how you define a leader.  I reframe the question as whether it is possible to significantly influence the organization with little formal authority?  I believe the answer to this question is yes.  Do so becomes a matter of understanding where decision making authority resides in an organization</w:t>
+      </w:r>
+      <w:r>
+        <w:t xml:space="preserve">, </w:t>
+      </w:r>
+      <w:r>
+        <w:t>who controls the necessary resource</w:t>
+      </w:r>
+      <w:r>
+        <w:t>s to perform the desired action, and what motivates them.</w:t>
+      </w:r>
+    </w:p>
+    <w:p>
+      <w:pPr>
+        <w:pStyle w:val="ListParagraph"/>
+        <w:spacing w:line="276" w:lineRule="auto"/>
+      </w:pPr>
+    </w:p>
+    <w:p>
+      <w:pPr>
+        <w:pStyle w:val="ListParagraph"/>
+        <w:spacing w:line="276" w:lineRule="auto"/>
+      </w:pPr>
+      <w:r>
+        <w:t>QUESTION: Why is turning a metaphor into a myth problematic? (Slide 29)</w:t>
+      </w:r>
+    </w:p>
+    <w:p>
+      <w:pPr>
+        <w:pStyle w:val="ListParagraph"/>
+        <w:spacing w:line="276" w:lineRule="auto"/>
+      </w:pPr>
+    </w:p>
+    <w:p>
+      <w:pPr>
+        <w:pStyle w:val="ListParagraph"/>
+        <w:spacing w:line="276" w:lineRule="auto"/>
+      </w:pPr>
+      <w:r>
+        <w:t>QUESTION: How does satisficing prevent double loop learning?</w:t>
+      </w:r>
+    </w:p>
+    <w:p>
+      <w:pPr>
+        <w:pStyle w:val="ListParagraph"/>
+        <w:spacing w:line="276" w:lineRule="auto"/>
+      </w:pPr>
+      <w:bookmarkStart w:id="9" w:name="_GoBack"/>
+      <w:bookmarkEnd w:id="9"/>
     </w:p>
     <w:sectPr>
       <w:pgSz w:w="12240" w:h="15840"/>
@@ -8746,7 +9170,7 @@
       <w:rPr>
         <w:noProof/>
       </w:rPr>
-      <w:t>27</w:t>
+      <w:t>36</w:t>
     </w:r>
     <w:r>
       <w:rPr>
@@ -9735,9 +10159,149 @@
     </w:lvl>
   </w:abstractNum>
   <w:abstractNum w:abstractNumId="10" w15:restartNumberingAfterBreak="0">
+    <w:nsid w:val="37481618"/>
+    <w:multiLevelType w:val="hybridMultilevel"/>
+    <w:tmpl w:val="88E075DC"/>
+    <w:lvl w:ilvl="0" w:tplc="185857BE">
+      <w:start w:val="1"/>
+      <w:numFmt w:val="bullet"/>
+      <w:lvlText w:val="•"/>
+      <w:lvlJc w:val="left"/>
+      <w:pPr>
+        <w:tabs>
+          <w:tab w:val="num" w:pos="720"/>
+        </w:tabs>
+        <w:ind w:left="720" w:hanging="360"/>
+      </w:pPr>
+      <w:rPr>
+        <w:rFonts w:ascii="Arial" w:hAnsi="Arial" w:hint="default"/>
+      </w:rPr>
+    </w:lvl>
+    <w:lvl w:ilvl="1" w:tplc="87507304" w:tentative="1">
+      <w:start w:val="1"/>
+      <w:numFmt w:val="bullet"/>
+      <w:lvlText w:val="•"/>
+      <w:lvlJc w:val="left"/>
+      <w:pPr>
+        <w:tabs>
+          <w:tab w:val="num" w:pos="1440"/>
+        </w:tabs>
+        <w:ind w:left="1440" w:hanging="360"/>
+      </w:pPr>
+      <w:rPr>
+        <w:rFonts w:ascii="Arial" w:hAnsi="Arial" w:hint="default"/>
+      </w:rPr>
+    </w:lvl>
+    <w:lvl w:ilvl="2" w:tplc="D4322134" w:tentative="1">
+      <w:start w:val="1"/>
+      <w:numFmt w:val="bullet"/>
+      <w:lvlText w:val="•"/>
+      <w:lvlJc w:val="left"/>
+      <w:pPr>
+        <w:tabs>
+          <w:tab w:val="num" w:pos="2160"/>
+        </w:tabs>
+        <w:ind w:left="2160" w:hanging="360"/>
+      </w:pPr>
+      <w:rPr>
+        <w:rFonts w:ascii="Arial" w:hAnsi="Arial" w:hint="default"/>
+      </w:rPr>
+    </w:lvl>
+    <w:lvl w:ilvl="3" w:tplc="1306423C" w:tentative="1">
+      <w:start w:val="1"/>
+      <w:numFmt w:val="bullet"/>
+      <w:lvlText w:val="•"/>
+      <w:lvlJc w:val="left"/>
+      <w:pPr>
+        <w:tabs>
+          <w:tab w:val="num" w:pos="2880"/>
+        </w:tabs>
+        <w:ind w:left="2880" w:hanging="360"/>
+      </w:pPr>
+      <w:rPr>
+        <w:rFonts w:ascii="Arial" w:hAnsi="Arial" w:hint="default"/>
+      </w:rPr>
+    </w:lvl>
+    <w:lvl w:ilvl="4" w:tplc="63009482" w:tentative="1">
+      <w:start w:val="1"/>
+      <w:numFmt w:val="bullet"/>
+      <w:lvlText w:val="•"/>
+      <w:lvlJc w:val="left"/>
+      <w:pPr>
+        <w:tabs>
+          <w:tab w:val="num" w:pos="3600"/>
+        </w:tabs>
+        <w:ind w:left="3600" w:hanging="360"/>
+      </w:pPr>
+      <w:rPr>
+        <w:rFonts w:ascii="Arial" w:hAnsi="Arial" w:hint="default"/>
+      </w:rPr>
+    </w:lvl>
+    <w:lvl w:ilvl="5" w:tplc="DAB29F80" w:tentative="1">
+      <w:start w:val="1"/>
+      <w:numFmt w:val="bullet"/>
+      <w:lvlText w:val="•"/>
+      <w:lvlJc w:val="left"/>
+      <w:pPr>
+        <w:tabs>
+          <w:tab w:val="num" w:pos="4320"/>
+        </w:tabs>
+        <w:ind w:left="4320" w:hanging="360"/>
+      </w:pPr>
+      <w:rPr>
+        <w:rFonts w:ascii="Arial" w:hAnsi="Arial" w:hint="default"/>
+      </w:rPr>
+    </w:lvl>
+    <w:lvl w:ilvl="6" w:tplc="7A465470" w:tentative="1">
+      <w:start w:val="1"/>
+      <w:numFmt w:val="bullet"/>
+      <w:lvlText w:val="•"/>
+      <w:lvlJc w:val="left"/>
+      <w:pPr>
+        <w:tabs>
+          <w:tab w:val="num" w:pos="5040"/>
+        </w:tabs>
+        <w:ind w:left="5040" w:hanging="360"/>
+      </w:pPr>
+      <w:rPr>
+        <w:rFonts w:ascii="Arial" w:hAnsi="Arial" w:hint="default"/>
+      </w:rPr>
+    </w:lvl>
+    <w:lvl w:ilvl="7" w:tplc="9E0CBAB0" w:tentative="1">
+      <w:start w:val="1"/>
+      <w:numFmt w:val="bullet"/>
+      <w:lvlText w:val="•"/>
+      <w:lvlJc w:val="left"/>
+      <w:pPr>
+        <w:tabs>
+          <w:tab w:val="num" w:pos="5760"/>
+        </w:tabs>
+        <w:ind w:left="5760" w:hanging="360"/>
+      </w:pPr>
+      <w:rPr>
+        <w:rFonts w:ascii="Arial" w:hAnsi="Arial" w:hint="default"/>
+      </w:rPr>
+    </w:lvl>
+    <w:lvl w:ilvl="8" w:tplc="9C4A5A90" w:tentative="1">
+      <w:start w:val="1"/>
+      <w:numFmt w:val="bullet"/>
+      <w:lvlText w:val="•"/>
+      <w:lvlJc w:val="left"/>
+      <w:pPr>
+        <w:tabs>
+          <w:tab w:val="num" w:pos="6480"/>
+        </w:tabs>
+        <w:ind w:left="6480" w:hanging="360"/>
+      </w:pPr>
+      <w:rPr>
+        <w:rFonts w:ascii="Arial" w:hAnsi="Arial" w:hint="default"/>
+      </w:rPr>
+    </w:lvl>
+  </w:abstractNum>
+  <w:abstractNum w:abstractNumId="11" w15:restartNumberingAfterBreak="0">
     <w:nsid w:val="396810D7"/>
     <w:multiLevelType w:val="hybridMultilevel"/>
-    <w:tmpl w:val="CA6403CE"/>
+    <w:tmpl w:val="488ED3DC"/>
     <w:lvl w:ilvl="0" w:tplc="0409000F">
       <w:start w:val="1"/>
       <w:numFmt w:val="decimal"/>
@@ -9823,7 +10387,7 @@
       </w:pPr>
     </w:lvl>
   </w:abstractNum>
-  <w:abstractNum w:abstractNumId="11" w15:restartNumberingAfterBreak="0">
+  <w:abstractNum w:abstractNumId="12" w15:restartNumberingAfterBreak="0">
     <w:nsid w:val="3D0F3134"/>
     <w:multiLevelType w:val="hybridMultilevel"/>
     <w:tmpl w:val="BD34E3C6"/>
@@ -9936,7 +10500,7 @@
       </w:rPr>
     </w:lvl>
   </w:abstractNum>
-  <w:abstractNum w:abstractNumId="12" w15:restartNumberingAfterBreak="0">
+  <w:abstractNum w:abstractNumId="13" w15:restartNumberingAfterBreak="0">
     <w:nsid w:val="3F1F3FD6"/>
     <w:multiLevelType w:val="hybridMultilevel"/>
     <w:tmpl w:val="02001B02"/>
@@ -10049,7 +10613,96 @@
       </w:rPr>
     </w:lvl>
   </w:abstractNum>
-  <w:abstractNum w:abstractNumId="13" w15:restartNumberingAfterBreak="0">
+  <w:abstractNum w:abstractNumId="14" w15:restartNumberingAfterBreak="0">
+    <w:nsid w:val="400C59C9"/>
+    <w:multiLevelType w:val="hybridMultilevel"/>
+    <w:tmpl w:val="488ED3DC"/>
+    <w:lvl w:ilvl="0" w:tplc="0409000F">
+      <w:start w:val="1"/>
+      <w:numFmt w:val="decimal"/>
+      <w:lvlText w:val="%1."/>
+      <w:lvlJc w:val="left"/>
+      <w:pPr>
+        <w:ind w:left="720" w:hanging="360"/>
+      </w:pPr>
+      <w:rPr>
+        <w:rFonts w:hint="default"/>
+      </w:rPr>
+    </w:lvl>
+    <w:lvl w:ilvl="1" w:tplc="04090019">
+      <w:start w:val="1"/>
+      <w:numFmt w:val="lowerLetter"/>
+      <w:lvlText w:val="%2."/>
+      <w:lvlJc w:val="left"/>
+      <w:pPr>
+        <w:ind w:left="1440" w:hanging="360"/>
+      </w:pPr>
+    </w:lvl>
+    <w:lvl w:ilvl="2" w:tplc="0409001B" w:tentative="1">
+      <w:start w:val="1"/>
+      <w:numFmt w:val="lowerRoman"/>
+      <w:lvlText w:val="%3."/>
+      <w:lvlJc w:val="right"/>
+      <w:pPr>
+        <w:ind w:left="2160" w:hanging="180"/>
+      </w:pPr>
+    </w:lvl>
+    <w:lvl w:ilvl="3" w:tplc="0409000F" w:tentative="1">
+      <w:start w:val="1"/>
+      <w:numFmt w:val="decimal"/>
+      <w:lvlText w:val="%4."/>
+      <w:lvlJc w:val="left"/>
+      <w:pPr>
+        <w:ind w:left="2880" w:hanging="360"/>
+      </w:pPr>
+    </w:lvl>
+    <w:lvl w:ilvl="4" w:tplc="04090019" w:tentative="1">
+      <w:start w:val="1"/>
+      <w:numFmt w:val="lowerLetter"/>
+      <w:lvlText w:val="%5."/>
+      <w:lvlJc w:val="left"/>
+      <w:pPr>
+        <w:ind w:left="3600" w:hanging="360"/>
+      </w:pPr>
+    </w:lvl>
+    <w:lvl w:ilvl="5" w:tplc="0409001B" w:tentative="1">
+      <w:start w:val="1"/>
+      <w:numFmt w:val="lowerRoman"/>
+      <w:lvlText w:val="%6."/>
+      <w:lvlJc w:val="right"/>
+      <w:pPr>
+        <w:ind w:left="4320" w:hanging="180"/>
+      </w:pPr>
+    </w:lvl>
+    <w:lvl w:ilvl="6" w:tplc="0409000F" w:tentative="1">
+      <w:start w:val="1"/>
+      <w:numFmt w:val="decimal"/>
+      <w:lvlText w:val="%7."/>
+      <w:lvlJc w:val="left"/>
+      <w:pPr>
+        <w:ind w:left="5040" w:hanging="360"/>
+      </w:pPr>
+    </w:lvl>
+    <w:lvl w:ilvl="7" w:tplc="04090019" w:tentative="1">
+      <w:start w:val="1"/>
+      <w:numFmt w:val="lowerLetter"/>
+      <w:lvlText w:val="%8."/>
+      <w:lvlJc w:val="left"/>
+      <w:pPr>
+        <w:ind w:left="5760" w:hanging="360"/>
+      </w:pPr>
+    </w:lvl>
+    <w:lvl w:ilvl="8" w:tplc="0409001B" w:tentative="1">
+      <w:start w:val="1"/>
+      <w:numFmt w:val="lowerRoman"/>
+      <w:lvlText w:val="%9."/>
+      <w:lvlJc w:val="right"/>
+      <w:pPr>
+        <w:ind w:left="6480" w:hanging="180"/>
+      </w:pPr>
+    </w:lvl>
+  </w:abstractNum>
+  <w:abstractNum w:abstractNumId="15" w15:restartNumberingAfterBreak="0">
     <w:nsid w:val="47CE67FE"/>
     <w:multiLevelType w:val="hybridMultilevel"/>
     <w:tmpl w:val="9AF42AC8"/>
@@ -10162,7 +10815,7 @@
       </w:rPr>
     </w:lvl>
   </w:abstractNum>
-  <w:abstractNum w:abstractNumId="14" w15:restartNumberingAfterBreak="0">
+  <w:abstractNum w:abstractNumId="16" w15:restartNumberingAfterBreak="0">
     <w:nsid w:val="562058CE"/>
     <w:multiLevelType w:val="hybridMultilevel"/>
     <w:tmpl w:val="652A78E8"/>
@@ -10275,7 +10928,7 @@
       </w:rPr>
     </w:lvl>
   </w:abstractNum>
-  <w:abstractNum w:abstractNumId="15" w15:restartNumberingAfterBreak="0">
+  <w:abstractNum w:abstractNumId="17" w15:restartNumberingAfterBreak="0">
     <w:nsid w:val="58C82A7A"/>
     <w:multiLevelType w:val="hybridMultilevel"/>
     <w:tmpl w:val="184A5206"/>
@@ -10364,7 +11017,147 @@
       </w:pPr>
     </w:lvl>
   </w:abstractNum>
-  <w:abstractNum w:abstractNumId="16" w15:restartNumberingAfterBreak="0">
+  <w:abstractNum w:abstractNumId="18" w15:restartNumberingAfterBreak="0">
+    <w:nsid w:val="5E714FD0"/>
+    <w:multiLevelType w:val="hybridMultilevel"/>
+    <w:tmpl w:val="6526B922"/>
+    <w:lvl w:ilvl="0" w:tplc="D3EE1352">
+      <w:start w:val="1"/>
+      <w:numFmt w:val="bullet"/>
+      <w:lvlText w:val="•"/>
+      <w:lvlJc w:val="left"/>
+      <w:pPr>
+        <w:tabs>
+          <w:tab w:val="num" w:pos="720"/>
+        </w:tabs>
+        <w:ind w:left="720" w:hanging="360"/>
+      </w:pPr>
+      <w:rPr>
+        <w:rFonts w:ascii="Arial" w:hAnsi="Arial" w:hint="default"/>
+      </w:rPr>
+    </w:lvl>
+    <w:lvl w:ilvl="1" w:tplc="82FA3F34" w:tentative="1">
+      <w:start w:val="1"/>
+      <w:numFmt w:val="bullet"/>
+      <w:lvlText w:val="•"/>
+      <w:lvlJc w:val="left"/>
+      <w:pPr>
+        <w:tabs>
+          <w:tab w:val="num" w:pos="1440"/>
+        </w:tabs>
+        <w:ind w:left="1440" w:hanging="360"/>
+      </w:pPr>
+      <w:rPr>
+        <w:rFonts w:ascii="Arial" w:hAnsi="Arial" w:hint="default"/>
+      </w:rPr>
+    </w:lvl>
+    <w:lvl w:ilvl="2" w:tplc="21449C5E" w:tentative="1">
+      <w:start w:val="1"/>
+      <w:numFmt w:val="bullet"/>
+      <w:lvlText w:val="•"/>
+      <w:lvlJc w:val="left"/>
+      <w:pPr>
+        <w:tabs>
+          <w:tab w:val="num" w:pos="2160"/>
+        </w:tabs>
+        <w:ind w:left="2160" w:hanging="360"/>
+      </w:pPr>
+      <w:rPr>
+        <w:rFonts w:ascii="Arial" w:hAnsi="Arial" w:hint="default"/>
+      </w:rPr>
+    </w:lvl>
+    <w:lvl w:ilvl="3" w:tplc="56EC33CE" w:tentative="1">
+      <w:start w:val="1"/>
+      <w:numFmt w:val="bullet"/>
+      <w:lvlText w:val="•"/>
+      <w:lvlJc w:val="left"/>
+      <w:pPr>
+        <w:tabs>
+          <w:tab w:val="num" w:pos="2880"/>
+        </w:tabs>
+        <w:ind w:left="2880" w:hanging="360"/>
+      </w:pPr>
+      <w:rPr>
+        <w:rFonts w:ascii="Arial" w:hAnsi="Arial" w:hint="default"/>
+      </w:rPr>
+    </w:lvl>
+    <w:lvl w:ilvl="4" w:tplc="BC5CCA44" w:tentative="1">
+      <w:start w:val="1"/>
+      <w:numFmt w:val="bullet"/>
+      <w:lvlText w:val="•"/>
+      <w:lvlJc w:val="left"/>
+      <w:pPr>
+        <w:tabs>
+          <w:tab w:val="num" w:pos="3600"/>
+        </w:tabs>
+        <w:ind w:left="3600" w:hanging="360"/>
+      </w:pPr>
+      <w:rPr>
+        <w:rFonts w:ascii="Arial" w:hAnsi="Arial" w:hint="default"/>
+      </w:rPr>
+    </w:lvl>
+    <w:lvl w:ilvl="5" w:tplc="292ABC84" w:tentative="1">
+      <w:start w:val="1"/>
+      <w:numFmt w:val="bullet"/>
+      <w:lvlText w:val="•"/>
+      <w:lvlJc w:val="left"/>
+      <w:pPr>
+        <w:tabs>
+          <w:tab w:val="num" w:pos="4320"/>
+        </w:tabs>
+        <w:ind w:left="4320" w:hanging="360"/>
+      </w:pPr>
+      <w:rPr>
+        <w:rFonts w:ascii="Arial" w:hAnsi="Arial" w:hint="default"/>
+      </w:rPr>
+    </w:lvl>
+    <w:lvl w:ilvl="6" w:tplc="B36A7CEC" w:tentative="1">
+      <w:start w:val="1"/>
+      <w:numFmt w:val="bullet"/>
+      <w:lvlText w:val="•"/>
+      <w:lvlJc w:val="left"/>
+      <w:pPr>
+        <w:tabs>
+          <w:tab w:val="num" w:pos="5040"/>
+        </w:tabs>
+        <w:ind w:left="5040" w:hanging="360"/>
+      </w:pPr>
+      <w:rPr>
+        <w:rFonts w:ascii="Arial" w:hAnsi="Arial" w:hint="default"/>
+      </w:rPr>
+    </w:lvl>
+    <w:lvl w:ilvl="7" w:tplc="CF14C92E" w:tentative="1">
+      <w:start w:val="1"/>
+      <w:numFmt w:val="bullet"/>
+      <w:lvlText w:val="•"/>
+      <w:lvlJc w:val="left"/>
+      <w:pPr>
+        <w:tabs>
+          <w:tab w:val="num" w:pos="5760"/>
+        </w:tabs>
+        <w:ind w:left="5760" w:hanging="360"/>
+      </w:pPr>
+      <w:rPr>
+        <w:rFonts w:ascii="Arial" w:hAnsi="Arial" w:hint="default"/>
+      </w:rPr>
+    </w:lvl>
+    <w:lvl w:ilvl="8" w:tplc="69F0AB62" w:tentative="1">
+      <w:start w:val="1"/>
+      <w:numFmt w:val="bullet"/>
+      <w:lvlText w:val="•"/>
+      <w:lvlJc w:val="left"/>
+      <w:pPr>
+        <w:tabs>
+          <w:tab w:val="num" w:pos="6480"/>
+        </w:tabs>
+        <w:ind w:left="6480" w:hanging="360"/>
+      </w:pPr>
+      <w:rPr>
+        <w:rFonts w:ascii="Arial" w:hAnsi="Arial" w:hint="default"/>
+      </w:rPr>
+    </w:lvl>
+  </w:abstractNum>
+  <w:abstractNum w:abstractNumId="19" w15:restartNumberingAfterBreak="0">
     <w:nsid w:val="613500C2"/>
     <w:multiLevelType w:val="hybridMultilevel"/>
     <w:tmpl w:val="83BE9062"/>
@@ -10477,7 +11270,7 @@
       </w:rPr>
     </w:lvl>
   </w:abstractNum>
-  <w:abstractNum w:abstractNumId="17" w15:restartNumberingAfterBreak="0">
+  <w:abstractNum w:abstractNumId="20" w15:restartNumberingAfterBreak="0">
     <w:nsid w:val="619554B1"/>
     <w:multiLevelType w:val="hybridMultilevel"/>
     <w:tmpl w:val="BEDA5080"/>
@@ -10612,7 +11405,7 @@
       </w:rPr>
     </w:lvl>
   </w:abstractNum>
-  <w:abstractNum w:abstractNumId="18" w15:restartNumberingAfterBreak="0">
+  <w:abstractNum w:abstractNumId="21" w15:restartNumberingAfterBreak="0">
     <w:nsid w:val="651C1FD6"/>
     <w:multiLevelType w:val="multilevel"/>
     <w:tmpl w:val="0409001D"/>
@@ -10698,7 +11491,7 @@
       </w:pPr>
     </w:lvl>
   </w:abstractNum>
-  <w:abstractNum w:abstractNumId="19" w15:restartNumberingAfterBreak="0">
+  <w:abstractNum w:abstractNumId="22" w15:restartNumberingAfterBreak="0">
     <w:nsid w:val="68D512B0"/>
     <w:multiLevelType w:val="hybridMultilevel"/>
     <w:tmpl w:val="35DC889A"/>
@@ -10811,7 +11604,7 @@
       </w:rPr>
     </w:lvl>
   </w:abstractNum>
-  <w:abstractNum w:abstractNumId="20" w15:restartNumberingAfterBreak="0">
+  <w:abstractNum w:abstractNumId="23" w15:restartNumberingAfterBreak="0">
     <w:nsid w:val="690064AC"/>
     <w:multiLevelType w:val="multilevel"/>
     <w:tmpl w:val="0409001D"/>
@@ -10897,7 +11690,7 @@
       </w:pPr>
     </w:lvl>
   </w:abstractNum>
-  <w:abstractNum w:abstractNumId="21" w15:restartNumberingAfterBreak="0">
+  <w:abstractNum w:abstractNumId="24" w15:restartNumberingAfterBreak="0">
     <w:nsid w:val="6B450579"/>
     <w:multiLevelType w:val="hybridMultilevel"/>
     <w:tmpl w:val="278EFC2C"/>
@@ -11010,7 +11803,7 @@
       </w:rPr>
     </w:lvl>
   </w:abstractNum>
-  <w:abstractNum w:abstractNumId="22" w15:restartNumberingAfterBreak="0">
+  <w:abstractNum w:abstractNumId="25" w15:restartNumberingAfterBreak="0">
     <w:nsid w:val="6B7414FF"/>
     <w:multiLevelType w:val="multilevel"/>
     <w:tmpl w:val="0409001D"/>
@@ -11096,7 +11889,7 @@
       </w:pPr>
     </w:lvl>
   </w:abstractNum>
-  <w:abstractNum w:abstractNumId="23" w15:restartNumberingAfterBreak="0">
+  <w:abstractNum w:abstractNumId="26" w15:restartNumberingAfterBreak="0">
     <w:nsid w:val="799A6CAC"/>
     <w:multiLevelType w:val="hybridMultilevel"/>
     <w:tmpl w:val="F82443C6"/>
@@ -11209,7 +12002,7 @@
       </w:rPr>
     </w:lvl>
   </w:abstractNum>
-  <w:abstractNum w:abstractNumId="24" w15:restartNumberingAfterBreak="0">
+  <w:abstractNum w:abstractNumId="27" w15:restartNumberingAfterBreak="0">
     <w:nsid w:val="7D30751E"/>
     <w:multiLevelType w:val="hybridMultilevel"/>
     <w:tmpl w:val="822C3114"/>
@@ -11322,7 +12115,7 @@
       </w:rPr>
     </w:lvl>
   </w:abstractNum>
-  <w:abstractNum w:abstractNumId="25" w15:restartNumberingAfterBreak="0">
+  <w:abstractNum w:abstractNumId="28" w15:restartNumberingAfterBreak="0">
     <w:nsid w:val="7F6801C2"/>
     <w:multiLevelType w:val="hybridMultilevel"/>
     <w:tmpl w:val="581CC620"/>
@@ -11436,28 +12229,28 @@
     </w:lvl>
   </w:abstractNum>
   <w:num w:numId="1">
-    <w:abstractNumId w:val="21"/>
+    <w:abstractNumId w:val="24"/>
   </w:num>
   <w:num w:numId="2">
     <w:abstractNumId w:val="8"/>
   </w:num>
   <w:num w:numId="3">
-    <w:abstractNumId w:val="10"/>
+    <w:abstractNumId w:val="11"/>
   </w:num>
   <w:num w:numId="4">
     <w:abstractNumId w:val="0"/>
   </w:num>
   <w:num w:numId="5">
-    <w:abstractNumId w:val="15"/>
+    <w:abstractNumId w:val="17"/>
   </w:num>
   <w:num w:numId="6">
-    <w:abstractNumId w:val="17"/>
+    <w:abstractNumId w:val="20"/>
   </w:num>
   <w:num w:numId="7">
-    <w:abstractNumId w:val="20"/>
+    <w:abstractNumId w:val="23"/>
   </w:num>
   <w:num w:numId="8">
-    <w:abstractNumId w:val="22"/>
+    <w:abstractNumId w:val="25"/>
   </w:num>
   <w:num w:numId="9">
     <w:abstractNumId w:val="6"/>
@@ -11469,49 +12262,58 @@
     <w:abstractNumId w:val="2"/>
   </w:num>
   <w:num w:numId="12">
-    <w:abstractNumId w:val="18"/>
+    <w:abstractNumId w:val="21"/>
   </w:num>
   <w:num w:numId="13">
     <w:abstractNumId w:val="7"/>
   </w:num>
   <w:num w:numId="14">
-    <w:abstractNumId w:val="19"/>
+    <w:abstractNumId w:val="22"/>
   </w:num>
   <w:num w:numId="15">
-    <w:abstractNumId w:val="25"/>
+    <w:abstractNumId w:val="28"/>
   </w:num>
   <w:num w:numId="16">
-    <w:abstractNumId w:val="23"/>
+    <w:abstractNumId w:val="26"/>
   </w:num>
   <w:num w:numId="17">
-    <w:abstractNumId w:val="24"/>
+    <w:abstractNumId w:val="27"/>
   </w:num>
   <w:num w:numId="18">
     <w:abstractNumId w:val="1"/>
   </w:num>
   <w:num w:numId="19">
-    <w:abstractNumId w:val="11"/>
+    <w:abstractNumId w:val="12"/>
   </w:num>
   <w:num w:numId="20">
     <w:abstractNumId w:val="4"/>
   </w:num>
   <w:num w:numId="21">
-    <w:abstractNumId w:val="12"/>
+    <w:abstractNumId w:val="13"/>
   </w:num>
   <w:num w:numId="22">
-    <w:abstractNumId w:val="14"/>
+    <w:abstractNumId w:val="16"/>
   </w:num>
   <w:num w:numId="23">
-    <w:abstractNumId w:val="16"/>
+    <w:abstractNumId w:val="19"/>
   </w:num>
   <w:num w:numId="24">
     <w:abstractNumId w:val="5"/>
   </w:num>
   <w:num w:numId="25">
-    <w:abstractNumId w:val="13"/>
+    <w:abstractNumId w:val="15"/>
   </w:num>
   <w:num w:numId="26">
     <w:abstractNumId w:val="9"/>
+  </w:num>
+  <w:num w:numId="27">
+    <w:abstractNumId w:val="14"/>
+  </w:num>
+  <w:num w:numId="28">
+    <w:abstractNumId w:val="18"/>
+  </w:num>
+  <w:num w:numId="29">
+    <w:abstractNumId w:val="10"/>
   </w:num>
 </w:numbering>
 </file>
@@ -11912,7 +12714,6 @@
   <w:style w:type="character" w:default="1" w:styleId="DefaultParagraphFont">
     <w:name w:val="Default Paragraph Font"/>
     <w:uiPriority w:val="1"/>
-    <w:semiHidden/>
     <w:unhideWhenUsed/>
   </w:style>
   <w:style w:type="table" w:default="1" w:styleId="TableNormal">

</xml_diff>

<commit_message>
Updated reflective journal with notes on Herbert Simon
</commit_message>
<xml_diff>
--- a/Assignments/POLS6320_2020_Spring_Journal_Townes_v00.docx
+++ b/Assignments/POLS6320_2020_Spring_Journal_Townes_v00.docx
@@ -7360,11 +7360,10 @@
         <w:rPr>
           <w:noProof/>
         </w:rPr>
-        <w:lastRenderedPageBreak/>
         <w:drawing>
           <wp:inline distT="0" distB="0" distL="0" distR="0" wp14:anchorId="357F2DCE">
-            <wp:extent cx="6047740" cy="4157980"/>
-            <wp:effectExtent l="0" t="0" r="0" b="0"/>
+            <wp:extent cx="5943600" cy="4086381"/>
+            <wp:effectExtent l="0" t="0" r="0" b="9525"/>
             <wp:docPr id="1" name="Picture 1"/>
             <wp:cNvGraphicFramePr>
               <a:graphicFrameLocks xmlns:a="http://schemas.openxmlformats.org/drawingml/2006/main" noChangeAspect="1"/>
@@ -7394,7 +7393,7 @@
                   <pic:spPr bwMode="auto">
                     <a:xfrm>
                       <a:off x="0" y="0"/>
-                      <a:ext cx="6047740" cy="4157980"/>
+                      <a:ext cx="5943600" cy="4086381"/>
                     </a:xfrm>
                     <a:prstGeom prst="rect">
                       <a:avLst/>
@@ -8130,11 +8129,10 @@
         <w:rPr>
           <w:noProof/>
         </w:rPr>
-        <w:lastRenderedPageBreak/>
         <w:drawing>
           <wp:inline distT="0" distB="0" distL="0" distR="0" wp14:anchorId="70523BAF">
-            <wp:extent cx="5730454" cy="3931920"/>
-            <wp:effectExtent l="0" t="0" r="3810" b="0"/>
+            <wp:extent cx="5669280" cy="3889946"/>
+            <wp:effectExtent l="0" t="0" r="7620" b="0"/>
             <wp:docPr id="4" name="Picture 4"/>
             <wp:cNvGraphicFramePr>
               <a:graphicFrameLocks xmlns:a="http://schemas.openxmlformats.org/drawingml/2006/main" noChangeAspect="1"/>
@@ -8164,7 +8162,7 @@
                   <pic:spPr bwMode="auto">
                     <a:xfrm>
                       <a:off x="0" y="0"/>
-                      <a:ext cx="5730454" cy="3931920"/>
+                      <a:ext cx="5669280" cy="3889946"/>
                     </a:xfrm>
                     <a:prstGeom prst="rect">
                       <a:avLst/>
@@ -8195,8 +8193,8 @@
         </w:rPr>
         <w:drawing>
           <wp:inline distT="0" distB="0" distL="0" distR="0" wp14:anchorId="774C8331">
-            <wp:extent cx="5730454" cy="3931920"/>
-            <wp:effectExtent l="0" t="0" r="3810" b="0"/>
+            <wp:extent cx="5669280" cy="3889946"/>
+            <wp:effectExtent l="0" t="0" r="7620" b="0"/>
             <wp:docPr id="5" name="Picture 5"/>
             <wp:cNvGraphicFramePr>
               <a:graphicFrameLocks xmlns:a="http://schemas.openxmlformats.org/drawingml/2006/main" noChangeAspect="1"/>
@@ -8226,7 +8224,7 @@
                   <pic:spPr bwMode="auto">
                     <a:xfrm>
                       <a:off x="0" y="0"/>
-                      <a:ext cx="5730454" cy="3931920"/>
+                      <a:ext cx="5669280" cy="3889946"/>
                     </a:xfrm>
                     <a:prstGeom prst="rect">
                       <a:avLst/>
@@ -8665,6 +8663,27 @@
     </w:p>
     <w:p>
       <w:pPr>
+        <w:spacing w:line="276" w:lineRule="auto"/>
+      </w:pPr>
+      <w:r>
+        <w:t xml:space="preserve">Fry &amp; </w:t>
+      </w:r>
+      <w:proofErr w:type="spellStart"/>
+      <w:r>
+        <w:t>Raadshelders</w:t>
+      </w:r>
+      <w:proofErr w:type="spellEnd"/>
+      <w:r>
+        <w:t xml:space="preserve"> (2014)</w:t>
+      </w:r>
+    </w:p>
+    <w:p>
+      <w:pPr>
+        <w:spacing w:line="276" w:lineRule="auto"/>
+      </w:pPr>
+    </w:p>
+    <w:p>
+      <w:pPr>
         <w:pStyle w:val="ListParagraph"/>
         <w:numPr>
           <w:ilvl w:val="0"/>
@@ -8673,426 +8692,621 @@
         <w:spacing w:line="276" w:lineRule="auto"/>
       </w:pPr>
       <w:r>
-        <w:t>Nonprofit organizations are particularly vulnerable to the “founder syndrome.”</w:t>
-      </w:r>
-      <w:r>
-        <w:t xml:space="preserve">  </w:t>
-      </w:r>
-      <w:r>
-        <w:t>The organism metaphor draws our attention to the fact that an organization must continually change and adjust as new environmental demands are placed on it</w:t>
-      </w:r>
-      <w:r>
-        <w:t xml:space="preserve">.  </w:t>
-      </w:r>
-      <w:r>
-        <w:t>Often this means evolving from a “movement” (the foundin</w:t>
-      </w:r>
-      <w:r>
-        <w:t xml:space="preserve">g vision) to an “organization” </w:t>
-      </w:r>
-      <w:r>
-        <w:t>with rules, regulations, and sops</w:t>
-      </w:r>
-      <w:r>
-        <w:t xml:space="preserve">.  </w:t>
-      </w:r>
-      <w:r>
-        <w:t>Have you ever had to confront a “founder” who needed to move out of the way for the next growth phase to take place?</w:t>
-      </w:r>
-      <w:r>
-        <w:t xml:space="preserve"> (Slide 8)</w:t>
-      </w:r>
-    </w:p>
-    <w:p>
-      <w:pPr>
-        <w:pStyle w:val="ListParagraph"/>
-        <w:spacing w:line="276" w:lineRule="auto"/>
-      </w:pPr>
-    </w:p>
-    <w:p>
-      <w:pPr>
-        <w:pStyle w:val="ListParagraph"/>
-        <w:spacing w:line="276" w:lineRule="auto"/>
-      </w:pPr>
-      <w:r>
-        <w:t>Response:</w:t>
-      </w:r>
-    </w:p>
-    <w:p>
-      <w:pPr>
-        <w:pStyle w:val="ListParagraph"/>
-        <w:spacing w:line="276" w:lineRule="auto"/>
-      </w:pPr>
-      <w:r>
-        <w:t>No, I’ve never had experience with a “founder” who needed to move out of the way for the next growth phase to take place.  I think this situation is more generally described as the organizational leader not recognizing their inability to adapt to either a change in environment or a change in the organization’s needs relative to the environment.  Bill Gates</w:t>
-      </w:r>
-      <w:r>
-        <w:t>’</w:t>
-      </w:r>
-      <w:r>
-        <w:t xml:space="preserve"> exit from direct management of Microsoft Corporation might be an example of </w:t>
-      </w:r>
-      <w:r>
-        <w:t xml:space="preserve">this.  </w:t>
-      </w:r>
-      <w:proofErr w:type="gramStart"/>
-      <w:r>
-        <w:t>S</w:t>
-      </w:r>
-      <w:r>
-        <w:t>o</w:t>
-      </w:r>
-      <w:proofErr w:type="gramEnd"/>
-      <w:r>
-        <w:t xml:space="preserve"> might Steve Ballmer’s subsequent exit from direct management of Microsoft Corporation.</w:t>
-      </w:r>
-    </w:p>
-    <w:p>
-      <w:pPr>
-        <w:pStyle w:val="ListParagraph"/>
-        <w:spacing w:line="276" w:lineRule="auto"/>
-      </w:pPr>
-    </w:p>
-    <w:p>
-      <w:pPr>
-        <w:pStyle w:val="ListParagraph"/>
-        <w:numPr>
-          <w:ilvl w:val="0"/>
+        <w:t>For each of the theorists, the following questions should guide your reading and will be used to frame the discussion:</w:t>
+      </w:r>
+    </w:p>
+    <w:p>
+      <w:pPr>
+        <w:pStyle w:val="ListParagraph"/>
+        <w:numPr>
+          <w:ilvl w:val="1"/>
           <w:numId w:val="27"/>
         </w:numPr>
         <w:spacing w:line="276" w:lineRule="auto"/>
       </w:pPr>
       <w:r>
-        <w:t>Can you think of structures at SLU tha</w:t>
-      </w:r>
-      <w:r>
-        <w:t xml:space="preserve">t seem to be more in response to </w:t>
-      </w:r>
-      <w:r>
-        <w:t>what is expected of a modern, “</w:t>
-      </w:r>
-      <w:r>
-        <w:t>with it” university, rather than to a clear functional demand from the environment?</w:t>
-      </w:r>
-      <w:r>
-        <w:t xml:space="preserve"> (Slide 15)</w:t>
-      </w:r>
-    </w:p>
-    <w:p>
-      <w:pPr>
-        <w:pStyle w:val="ListParagraph"/>
-        <w:spacing w:line="276" w:lineRule="auto"/>
-      </w:pPr>
-    </w:p>
-    <w:p>
-      <w:pPr>
-        <w:pStyle w:val="ListParagraph"/>
-        <w:spacing w:line="276" w:lineRule="auto"/>
-      </w:pPr>
-      <w:r>
-        <w:t>Response:</w:t>
-      </w:r>
-    </w:p>
-    <w:p>
-      <w:pPr>
-        <w:pStyle w:val="ListParagraph"/>
-        <w:spacing w:line="276" w:lineRule="auto"/>
-      </w:pPr>
-      <w:r>
-        <w:t>I can think of several structures at Saint Louis University that seem to be more of a response to what is expected of a modern university rather than demands from the environment.  These include the Tech Commons in Pius XII Memorial Library, collegiate athletic teams, and the COLLAB space in the Cortex Innovation Community.</w:t>
-      </w:r>
-      <w:r>
-        <w:br/>
-      </w:r>
-    </w:p>
-    <w:p>
-      <w:pPr>
-        <w:pStyle w:val="ListParagraph"/>
-        <w:numPr>
-          <w:ilvl w:val="0"/>
+        <w:t>Did the theorist’s life experience influence his/her theoretical approach to organizations? How?</w:t>
+      </w:r>
+    </w:p>
+    <w:p>
+      <w:pPr>
+        <w:pStyle w:val="ListParagraph"/>
+        <w:numPr>
+          <w:ilvl w:val="1"/>
           <w:numId w:val="27"/>
         </w:numPr>
         <w:spacing w:line="276" w:lineRule="auto"/>
       </w:pPr>
       <w:r>
-        <w:t>Record your initial impression of how each call was handled</w:t>
-      </w:r>
-      <w:r>
-        <w:t xml:space="preserve">. </w:t>
-      </w:r>
-      <w:r>
-        <w:t>Include things like did the call taker respond appropriately to the incident</w:t>
-      </w:r>
-      <w:r>
-        <w:t>, w</w:t>
-      </w:r>
-      <w:r>
-        <w:t>hat resource was being requested</w:t>
-      </w:r>
-      <w:r>
-        <w:t>, w</w:t>
-      </w:r>
-      <w:r>
-        <w:t>as the request appropriate</w:t>
-      </w:r>
-      <w:r>
-        <w:t xml:space="preserve">? </w:t>
-      </w:r>
-      <w:r>
-        <w:t xml:space="preserve">Is 9-1-1 </w:t>
-      </w:r>
-      <w:proofErr w:type="gramStart"/>
-      <w:r>
-        <w:t>really an</w:t>
-      </w:r>
-      <w:proofErr w:type="gramEnd"/>
-      <w:r>
-        <w:t xml:space="preserve"> emergency response system? </w:t>
-      </w:r>
-    </w:p>
-    <w:p>
-      <w:pPr>
-        <w:pStyle w:val="ListParagraph"/>
-        <w:spacing w:line="276" w:lineRule="auto"/>
-      </w:pPr>
-    </w:p>
-    <w:p>
-      <w:pPr>
-        <w:pStyle w:val="ListParagraph"/>
-        <w:spacing w:line="276" w:lineRule="auto"/>
-      </w:pPr>
-      <w:r>
-        <w:t>Response:</w:t>
-      </w:r>
-    </w:p>
-    <w:p>
-      <w:pPr>
-        <w:pStyle w:val="ListParagraph"/>
-        <w:spacing w:line="276" w:lineRule="auto"/>
-      </w:pPr>
-      <w:r>
-        <w:t xml:space="preserve">In the “A police officer been hit with a </w:t>
-      </w:r>
-      <w:proofErr w:type="spellStart"/>
-      <w:r>
-        <w:t>gun shot</w:t>
-      </w:r>
-      <w:proofErr w:type="spellEnd"/>
-      <w:r>
-        <w:t xml:space="preserve">” call, the </w:t>
-      </w:r>
-      <w:r>
-        <w:t>request seemed appropriate.  It seems that medical assistance is being requested but that was never explicitly stated. It’s unclear whether the call taker responded appropriately because we can</w:t>
-      </w:r>
-      <w:r>
-        <w:t>not</w:t>
-      </w:r>
-      <w:r>
-        <w:t xml:space="preserve"> see what she is doing during the call.  There may be an established protocol that must be followed for such calls.</w:t>
-      </w:r>
-      <w:r>
-        <w:t xml:space="preserve"> </w:t>
-      </w:r>
-      <w:r>
-        <w:t>However, the call taker’s</w:t>
-      </w:r>
-      <w:r>
-        <w:t xml:space="preserve"> tone </w:t>
-      </w:r>
-      <w:r>
-        <w:t xml:space="preserve">seems to </w:t>
-      </w:r>
-      <w:r>
-        <w:t>convey</w:t>
-      </w:r>
-      <w:r>
-        <w:t xml:space="preserve"> a certain degree</w:t>
-      </w:r>
-      <w:r>
-        <w:t xml:space="preserve"> of unconcern and even annoyance.</w:t>
-      </w:r>
-    </w:p>
-    <w:p>
-      <w:pPr>
-        <w:pStyle w:val="ListParagraph"/>
-        <w:spacing w:line="276" w:lineRule="auto"/>
-      </w:pPr>
-    </w:p>
-    <w:p>
-      <w:pPr>
-        <w:pStyle w:val="ListParagraph"/>
-        <w:spacing w:line="276" w:lineRule="auto"/>
-      </w:pPr>
-      <w:r>
-        <w:t>In the “Is Retha there?” call, the request was not appropriate for the intended purposes of the 911 system.  Information is being requested.  I believe the call taker responded appropriately by informing the caller who to contact.</w:t>
-      </w:r>
-    </w:p>
-    <w:p>
-      <w:pPr>
-        <w:pStyle w:val="ListParagraph"/>
-        <w:spacing w:line="276" w:lineRule="auto"/>
-      </w:pPr>
-    </w:p>
-    <w:p>
-      <w:pPr>
-        <w:pStyle w:val="ListParagraph"/>
-        <w:spacing w:line="276" w:lineRule="auto"/>
-      </w:pPr>
-      <w:r>
-        <w:lastRenderedPageBreak/>
-        <w:t>In the “Take Care of This” call, the request did not seem appropriate for the intended purposes of the 911 system.  It’s not clear what resource the caller is requesting because she is hard to hear in the recording.  The caller seems delusional. It’s not clear if the call taker responded appropriately because we don’t know what she did after the call ended.</w:t>
-      </w:r>
-    </w:p>
-    <w:p>
-      <w:pPr>
-        <w:pStyle w:val="ListParagraph"/>
-        <w:spacing w:line="276" w:lineRule="auto"/>
-      </w:pPr>
-    </w:p>
-    <w:p>
-      <w:pPr>
-        <w:pStyle w:val="ListParagraph"/>
-        <w:spacing w:line="276" w:lineRule="auto"/>
-      </w:pPr>
-      <w:r>
-        <w:t>In the “They is clowning tough” call, the request may have been appropriate for the intended purposes of the 911 system.  It seems that the caller is requesting police assist</w:t>
-      </w:r>
-      <w:r>
-        <w:t>ance.  The call taker seemed to have responded appropriately although her tone conveyed a degree of unconcern.</w:t>
-      </w:r>
-    </w:p>
-    <w:p>
-      <w:pPr>
-        <w:pStyle w:val="ListParagraph"/>
-        <w:spacing w:line="276" w:lineRule="auto"/>
-      </w:pPr>
-    </w:p>
-    <w:p>
-      <w:pPr>
-        <w:pStyle w:val="ListParagraph"/>
-        <w:spacing w:line="276" w:lineRule="auto"/>
-      </w:pPr>
-      <w:r>
-        <w:t>The 9-1-1 system is used as more than just an emergency response system by the public.  But I don’t necessarily fault the public for this situation.  Without strict guidelines about what constitutes an emergency from a first responder perspective, people will apply their own definition, which will vary from person to person.  Moreover, there is no training provided to the public about when one should call for 9-1-1 system.</w:t>
-      </w:r>
-    </w:p>
-    <w:p>
-      <w:pPr>
-        <w:pStyle w:val="ListParagraph"/>
-        <w:spacing w:line="276" w:lineRule="auto"/>
-      </w:pPr>
-    </w:p>
-    <w:p>
-      <w:pPr>
-        <w:pStyle w:val="ListParagraph"/>
-        <w:spacing w:line="276" w:lineRule="auto"/>
-      </w:pPr>
-    </w:p>
-    <w:p>
-      <w:pPr>
-        <w:pStyle w:val="ListParagraph"/>
-        <w:numPr>
-          <w:ilvl w:val="0"/>
+        <w:t>What are the main points of the theory?</w:t>
+      </w:r>
+    </w:p>
+    <w:p>
+      <w:pPr>
+        <w:pStyle w:val="ListParagraph"/>
+        <w:numPr>
+          <w:ilvl w:val="1"/>
           <w:numId w:val="27"/>
         </w:numPr>
         <w:spacing w:line="276" w:lineRule="auto"/>
       </w:pPr>
       <w:r>
-        <w:t xml:space="preserve">The Clark Kent Syndrome refers to the tendency for many of us to think we can only make significant change based on our ability to gain positional authority (i.e. wait till I get to the right phone both, and I’ll show people that I’m superman and will </w:t>
-      </w:r>
-      <w:proofErr w:type="gramStart"/>
-      <w:r>
-        <w:t>really change</w:t>
-      </w:r>
-      <w:proofErr w:type="gramEnd"/>
-      <w:r>
-        <w:t xml:space="preserve"> things then!)</w:t>
-      </w:r>
-      <w:r>
-        <w:t xml:space="preserve">.  </w:t>
-      </w:r>
-      <w:r>
-        <w:t xml:space="preserve">This raises the issue of leadership from any position – is it </w:t>
-      </w:r>
-      <w:proofErr w:type="gramStart"/>
-      <w:r>
-        <w:t>really possible</w:t>
-      </w:r>
-      <w:proofErr w:type="gramEnd"/>
-      <w:r>
-        <w:t xml:space="preserve"> to be a leader from a position with little formal authority. Yes, No, How?</w:t>
-      </w:r>
-    </w:p>
-    <w:p>
-      <w:pPr>
-        <w:pStyle w:val="ListParagraph"/>
-        <w:spacing w:line="276" w:lineRule="auto"/>
-      </w:pPr>
-    </w:p>
-    <w:p>
-      <w:pPr>
-        <w:pStyle w:val="ListParagraph"/>
-        <w:spacing w:line="276" w:lineRule="auto"/>
-      </w:pPr>
-      <w:r>
-        <w:t>Response:</w:t>
-      </w:r>
-    </w:p>
-    <w:p>
-      <w:pPr>
-        <w:pStyle w:val="ListParagraph"/>
-        <w:spacing w:line="276" w:lineRule="auto"/>
-      </w:pPr>
-      <w:r>
-        <w:t>This all depends on how you define a leader.  I reframe the question as whether it is possible to significantly influence the organization with little formal authority?  I believe the answer to this question is yes.  Do so becomes a matter of understanding where decision making authority resides in an organization</w:t>
-      </w:r>
-      <w:r>
-        <w:t xml:space="preserve">, </w:t>
-      </w:r>
-      <w:r>
-        <w:t>who controls the necessary resource</w:t>
-      </w:r>
-      <w:r>
-        <w:t>s to perform the desired action, and what motivates them.</w:t>
-      </w:r>
-    </w:p>
-    <w:p>
-      <w:pPr>
-        <w:pStyle w:val="ListParagraph"/>
-        <w:spacing w:line="276" w:lineRule="auto"/>
-      </w:pPr>
-    </w:p>
-    <w:p>
-      <w:pPr>
-        <w:pStyle w:val="ListParagraph"/>
-        <w:spacing w:line="276" w:lineRule="auto"/>
-      </w:pPr>
-      <w:r>
-        <w:t>QUESTION: Why is turning a metaphor into a myth problematic? (Slide 29)</w:t>
-      </w:r>
-    </w:p>
-    <w:p>
-      <w:pPr>
-        <w:pStyle w:val="ListParagraph"/>
-        <w:spacing w:line="276" w:lineRule="auto"/>
-      </w:pPr>
-    </w:p>
-    <w:p>
-      <w:pPr>
-        <w:pStyle w:val="ListParagraph"/>
-        <w:spacing w:line="276" w:lineRule="auto"/>
-      </w:pPr>
-      <w:r>
-        <w:t>QUESTION: How does satisficing prevent double loop learning?</w:t>
-      </w:r>
-    </w:p>
-    <w:p>
-      <w:pPr>
-        <w:pStyle w:val="ListParagraph"/>
-        <w:spacing w:line="276" w:lineRule="auto"/>
+        <w:t xml:space="preserve">Thinking about your own experience with organizations, how does the theory square with your understanding of organizational life? Be prepared to give specific examples of congruencies and incongruences with what you’ve experienced. </w:t>
+      </w:r>
+    </w:p>
+    <w:p>
+      <w:pPr>
+        <w:pStyle w:val="ListParagraph"/>
+        <w:numPr>
+          <w:ilvl w:val="1"/>
+          <w:numId w:val="27"/>
+        </w:numPr>
+        <w:spacing w:line="276" w:lineRule="auto"/>
+      </w:pPr>
+      <w:r>
+        <w:t xml:space="preserve">Finally, does the theory have any relevance to you personally in your organizational life – does it suggest ways of being a good subordinate, colleague, boss? Or does it suggest the opposite; what not to do as exemplified in some of the managers in </w:t>
+      </w:r>
+      <w:r>
+        <w:rPr>
+          <w:b/>
+          <w:bCs/>
+        </w:rPr>
+        <w:t>The Ethics of Dissent?</w:t>
+      </w:r>
+    </w:p>
+    <w:p>
+      <w:pPr>
+        <w:pStyle w:val="ListParagraph"/>
+        <w:spacing w:line="276" w:lineRule="auto"/>
+        <w:rPr>
+          <w:bCs/>
+        </w:rPr>
       </w:pPr>
       <w:bookmarkStart w:id="9" w:name="_GoBack"/>
       <w:bookmarkEnd w:id="9"/>
+    </w:p>
+    <w:p>
+      <w:pPr>
+        <w:pStyle w:val="ListParagraph"/>
+        <w:spacing w:line="276" w:lineRule="auto"/>
+        <w:rPr>
+          <w:bCs/>
+        </w:rPr>
+      </w:pPr>
+      <w:r>
+        <w:rPr>
+          <w:bCs/>
+        </w:rPr>
+        <w:t>Response:</w:t>
+      </w:r>
+    </w:p>
+    <w:p>
+      <w:pPr>
+        <w:pStyle w:val="ListParagraph"/>
+        <w:spacing w:line="276" w:lineRule="auto"/>
+        <w:rPr>
+          <w:u w:val="single"/>
+        </w:rPr>
+      </w:pPr>
+      <w:r>
+        <w:rPr>
+          <w:u w:val="single"/>
+        </w:rPr>
+        <w:t>Herbert A. Simon</w:t>
+      </w:r>
+    </w:p>
+    <w:p>
+      <w:pPr>
+        <w:pStyle w:val="ListParagraph"/>
+        <w:spacing w:line="276" w:lineRule="auto"/>
+      </w:pPr>
+      <w:r>
+        <w:t>Herbert Simon sought to construct a science of administration using decision premises as the unit of analysis.  Decisions are not unitary events because parts of decisions may be made at different times and may involve more than one actor.  Decisions premises are the data input and program of instruction used to create the output called a decision.  Simon focused on identifying the sources of decision premises and the channels of communication and influence used to transmit decision premises in an organizational setting.</w:t>
+      </w:r>
+      <w:r>
+        <w:t xml:space="preserve">  He rejected the policy-administration dichotomy on both descriptive and normative grounds and replaced it with a fact-value dichotomy. Simon replaced Economic Man with Satisficing Man who practices bounded rationality. </w:t>
+      </w:r>
+    </w:p>
+    <w:p>
+      <w:pPr>
+        <w:pStyle w:val="ListParagraph"/>
+        <w:spacing w:line="276" w:lineRule="auto"/>
+      </w:pPr>
+    </w:p>
+    <w:p>
+      <w:pPr>
+        <w:pStyle w:val="ListParagraph"/>
+        <w:spacing w:line="276" w:lineRule="auto"/>
+        <w:rPr>
+          <w:u w:val="single"/>
+        </w:rPr>
+      </w:pPr>
+      <w:r>
+        <w:rPr>
+          <w:u w:val="single"/>
+        </w:rPr>
+        <w:t xml:space="preserve">Charles E. </w:t>
+      </w:r>
+      <w:proofErr w:type="spellStart"/>
+      <w:r>
+        <w:rPr>
+          <w:u w:val="single"/>
+        </w:rPr>
+        <w:t>Lindblom</w:t>
+      </w:r>
+      <w:proofErr w:type="spellEnd"/>
+    </w:p>
+    <w:p>
+      <w:pPr>
+        <w:pStyle w:val="ListParagraph"/>
+        <w:spacing w:line="276" w:lineRule="auto"/>
+      </w:pPr>
+      <w:r>
+        <w:t>[Enter text]</w:t>
+      </w:r>
+    </w:p>
+    <w:p>
+      <w:pPr>
+        <w:pStyle w:val="ListParagraph"/>
+        <w:spacing w:line="276" w:lineRule="auto"/>
+      </w:pPr>
+    </w:p>
+    <w:p>
+      <w:pPr>
+        <w:pStyle w:val="ListParagraph"/>
+        <w:spacing w:line="276" w:lineRule="auto"/>
+        <w:rPr>
+          <w:u w:val="single"/>
+        </w:rPr>
+      </w:pPr>
+      <w:r>
+        <w:rPr>
+          <w:u w:val="single"/>
+        </w:rPr>
+        <w:t>Dwight Waldo</w:t>
+      </w:r>
+    </w:p>
+    <w:p>
+      <w:pPr>
+        <w:pStyle w:val="ListParagraph"/>
+        <w:spacing w:line="276" w:lineRule="auto"/>
+      </w:pPr>
+      <w:r>
+        <w:t>[Enter text]</w:t>
+      </w:r>
+    </w:p>
+    <w:p>
+      <w:pPr>
+        <w:spacing w:line="276" w:lineRule="auto"/>
+      </w:pPr>
+    </w:p>
+    <w:p>
+      <w:pPr>
+        <w:spacing w:line="276" w:lineRule="auto"/>
+      </w:pPr>
+      <w:r>
+        <w:t>Tutorial: Moving to Complexity</w:t>
+      </w:r>
+    </w:p>
+    <w:p>
+      <w:pPr>
+        <w:spacing w:line="276" w:lineRule="auto"/>
+      </w:pPr>
+    </w:p>
+    <w:p>
+      <w:pPr>
+        <w:pStyle w:val="ListParagraph"/>
+        <w:numPr>
+          <w:ilvl w:val="0"/>
+          <w:numId w:val="31"/>
+        </w:numPr>
+        <w:spacing w:line="276" w:lineRule="auto"/>
+      </w:pPr>
+      <w:r>
+        <w:t>Nonprofit organizations are particularly vulnerable to the “founder syndrome.”</w:t>
+      </w:r>
+      <w:r>
+        <w:t xml:space="preserve">  </w:t>
+      </w:r>
+      <w:r>
+        <w:t>The organism metaphor draws our attention to the fact that an organization must continually change and adjust as new environmental demands are placed on it</w:t>
+      </w:r>
+      <w:r>
+        <w:t xml:space="preserve">.  </w:t>
+      </w:r>
+      <w:r>
+        <w:t>Often this means evolving from a “movement” (the foundin</w:t>
+      </w:r>
+      <w:r>
+        <w:t xml:space="preserve">g vision) to an “organization” </w:t>
+      </w:r>
+      <w:r>
+        <w:t>with rules, regulations, and sops</w:t>
+      </w:r>
+      <w:r>
+        <w:t xml:space="preserve">.  </w:t>
+      </w:r>
+      <w:r>
+        <w:t xml:space="preserve">Have </w:t>
+      </w:r>
+      <w:r>
+        <w:lastRenderedPageBreak/>
+        <w:t>you ever had to confront a “founder” who needed to move out of the way for the next growth phase to take place?</w:t>
+      </w:r>
+      <w:r>
+        <w:t xml:space="preserve"> (Slide 8)</w:t>
+      </w:r>
+    </w:p>
+    <w:p>
+      <w:pPr>
+        <w:pStyle w:val="ListParagraph"/>
+        <w:spacing w:line="276" w:lineRule="auto"/>
+      </w:pPr>
+    </w:p>
+    <w:p>
+      <w:pPr>
+        <w:pStyle w:val="ListParagraph"/>
+        <w:spacing w:line="276" w:lineRule="auto"/>
+      </w:pPr>
+      <w:r>
+        <w:t>Response:</w:t>
+      </w:r>
+    </w:p>
+    <w:p>
+      <w:pPr>
+        <w:pStyle w:val="ListParagraph"/>
+        <w:spacing w:line="276" w:lineRule="auto"/>
+      </w:pPr>
+      <w:r>
+        <w:t>No, I’ve never had experience with a “founder” who needed to move out of the way for the next growth phase to take place.  I think this situation is more generally described as the organizational leader not recognizing their inability to adapt to either a change in environment or a change in the organization’s needs relative to the environment.  Bill Gates</w:t>
+      </w:r>
+      <w:r>
+        <w:t>’</w:t>
+      </w:r>
+      <w:r>
+        <w:t xml:space="preserve"> exit from direct management of Microsoft Corporation might be an example of </w:t>
+      </w:r>
+      <w:r>
+        <w:t xml:space="preserve">this.  </w:t>
+      </w:r>
+      <w:proofErr w:type="gramStart"/>
+      <w:r>
+        <w:t>S</w:t>
+      </w:r>
+      <w:r>
+        <w:t>o</w:t>
+      </w:r>
+      <w:proofErr w:type="gramEnd"/>
+      <w:r>
+        <w:t xml:space="preserve"> might Steve Ballmer’s subsequent exit from direct management of Microsoft Corporation.</w:t>
+      </w:r>
+    </w:p>
+    <w:p>
+      <w:pPr>
+        <w:pStyle w:val="ListParagraph"/>
+        <w:spacing w:line="276" w:lineRule="auto"/>
+      </w:pPr>
+    </w:p>
+    <w:p>
+      <w:pPr>
+        <w:pStyle w:val="ListParagraph"/>
+        <w:numPr>
+          <w:ilvl w:val="0"/>
+          <w:numId w:val="31"/>
+        </w:numPr>
+        <w:spacing w:line="276" w:lineRule="auto"/>
+      </w:pPr>
+      <w:r>
+        <w:t xml:space="preserve">Can you think of structures at SLU that seem to be more in response to </w:t>
+      </w:r>
+      <w:r>
+        <w:t>what is expected of a modern, “</w:t>
+      </w:r>
+      <w:r>
+        <w:t>with it” university, rather than to a clear functional demand from the environment?</w:t>
+      </w:r>
+      <w:r>
+        <w:t xml:space="preserve"> (Slide 15)</w:t>
+      </w:r>
+    </w:p>
+    <w:p>
+      <w:pPr>
+        <w:pStyle w:val="ListParagraph"/>
+        <w:spacing w:line="276" w:lineRule="auto"/>
+      </w:pPr>
+    </w:p>
+    <w:p>
+      <w:pPr>
+        <w:pStyle w:val="ListParagraph"/>
+        <w:spacing w:line="276" w:lineRule="auto"/>
+      </w:pPr>
+      <w:r>
+        <w:t>Response:</w:t>
+      </w:r>
+    </w:p>
+    <w:p>
+      <w:pPr>
+        <w:pStyle w:val="ListParagraph"/>
+        <w:spacing w:line="276" w:lineRule="auto"/>
+      </w:pPr>
+      <w:r>
+        <w:t>I can think of several structures at Saint Louis University that seem to be more of a response to what is expected of a modern university rather than demands from the environment.  These include the Tech Commons in Pius XII Memorial Library, collegiate athletic teams, and the COLLAB space in the Cortex Innovation Community.</w:t>
+      </w:r>
+      <w:r>
+        <w:br/>
+      </w:r>
+    </w:p>
+    <w:p>
+      <w:pPr>
+        <w:pStyle w:val="ListParagraph"/>
+        <w:numPr>
+          <w:ilvl w:val="0"/>
+          <w:numId w:val="31"/>
+        </w:numPr>
+        <w:spacing w:line="276" w:lineRule="auto"/>
+      </w:pPr>
+      <w:r>
+        <w:t>Record your initial impression of how each call was handled</w:t>
+      </w:r>
+      <w:r>
+        <w:t xml:space="preserve">. </w:t>
+      </w:r>
+      <w:r>
+        <w:t>Include things like did the call taker respond appropriately to the incident</w:t>
+      </w:r>
+      <w:r>
+        <w:t>, w</w:t>
+      </w:r>
+      <w:r>
+        <w:t>hat resource was being requested</w:t>
+      </w:r>
+      <w:r>
+        <w:t>, w</w:t>
+      </w:r>
+      <w:r>
+        <w:t>as the request appropriate</w:t>
+      </w:r>
+      <w:r>
+        <w:t xml:space="preserve">? </w:t>
+      </w:r>
+      <w:r>
+        <w:t xml:space="preserve">Is 9-1-1 </w:t>
+      </w:r>
+      <w:proofErr w:type="gramStart"/>
+      <w:r>
+        <w:t>really an</w:t>
+      </w:r>
+      <w:proofErr w:type="gramEnd"/>
+      <w:r>
+        <w:t xml:space="preserve"> emergency response system? </w:t>
+      </w:r>
+    </w:p>
+    <w:p>
+      <w:pPr>
+        <w:pStyle w:val="ListParagraph"/>
+        <w:spacing w:line="276" w:lineRule="auto"/>
+      </w:pPr>
+    </w:p>
+    <w:p>
+      <w:pPr>
+        <w:pStyle w:val="ListParagraph"/>
+        <w:spacing w:line="276" w:lineRule="auto"/>
+      </w:pPr>
+      <w:r>
+        <w:t>Response:</w:t>
+      </w:r>
+    </w:p>
+    <w:p>
+      <w:pPr>
+        <w:pStyle w:val="ListParagraph"/>
+        <w:spacing w:line="276" w:lineRule="auto"/>
+      </w:pPr>
+      <w:r>
+        <w:t xml:space="preserve">In the “A police officer been hit with a </w:t>
+      </w:r>
+      <w:proofErr w:type="spellStart"/>
+      <w:r>
+        <w:t>gun shot</w:t>
+      </w:r>
+      <w:proofErr w:type="spellEnd"/>
+      <w:r>
+        <w:t xml:space="preserve">” call, the </w:t>
+      </w:r>
+      <w:r>
+        <w:t>request seemed appropriate.  It seems that medical assistance is being requested but that was never explicitly stated. It’s unclear whether the call taker responded appropriately because we can</w:t>
+      </w:r>
+      <w:r>
+        <w:t>not</w:t>
+      </w:r>
+      <w:r>
+        <w:t xml:space="preserve"> see what she is doing during the call.  There may be an established protocol that must be followed for such calls.</w:t>
+      </w:r>
+      <w:r>
+        <w:t xml:space="preserve"> </w:t>
+      </w:r>
+      <w:r>
+        <w:t>However, the call taker’s tone seems to convey a certain degree of unconcern and even annoyance.</w:t>
+      </w:r>
+    </w:p>
+    <w:p>
+      <w:pPr>
+        <w:pStyle w:val="ListParagraph"/>
+        <w:spacing w:line="276" w:lineRule="auto"/>
+      </w:pPr>
+    </w:p>
+    <w:p>
+      <w:pPr>
+        <w:pStyle w:val="ListParagraph"/>
+        <w:spacing w:line="276" w:lineRule="auto"/>
+      </w:pPr>
+      <w:r>
+        <w:t>In the “Is Retha there?” call, the request was not appropriate for the intended purposes of the 911 system.  Information is being requested.  I believe the call taker responded appropriately by informing the caller who to contact.</w:t>
+      </w:r>
+    </w:p>
+    <w:p>
+      <w:pPr>
+        <w:pStyle w:val="ListParagraph"/>
+        <w:spacing w:line="276" w:lineRule="auto"/>
+      </w:pPr>
+    </w:p>
+    <w:p>
+      <w:pPr>
+        <w:pStyle w:val="ListParagraph"/>
+        <w:spacing w:line="276" w:lineRule="auto"/>
+      </w:pPr>
+      <w:r>
+        <w:t>In the “Take Care of This” call, the request did not seem appropriate for the intended purposes of the 911 system.  It’s not clear what resource the caller is requesting because she is hard to hear in the recording.  The caller seems delusional. It’s not clear if the call taker responded appropriately because we don’t know what she did after the call ended.</w:t>
+      </w:r>
+    </w:p>
+    <w:p>
+      <w:pPr>
+        <w:pStyle w:val="ListParagraph"/>
+        <w:spacing w:line="276" w:lineRule="auto"/>
+      </w:pPr>
+    </w:p>
+    <w:p>
+      <w:pPr>
+        <w:pStyle w:val="ListParagraph"/>
+        <w:spacing w:line="276" w:lineRule="auto"/>
+      </w:pPr>
+      <w:r>
+        <w:lastRenderedPageBreak/>
+        <w:t>In the “They is clowning tough” call, the request may have been appropriate for the intended purposes of the 911 system.  It seems that the caller is requesting police assist</w:t>
+      </w:r>
+      <w:r>
+        <w:t>ance.  The call taker seemed to have responded appropriately although her tone conveyed a degree of unconcern.</w:t>
+      </w:r>
+    </w:p>
+    <w:p>
+      <w:pPr>
+        <w:pStyle w:val="ListParagraph"/>
+        <w:spacing w:line="276" w:lineRule="auto"/>
+      </w:pPr>
+    </w:p>
+    <w:p>
+      <w:pPr>
+        <w:pStyle w:val="ListParagraph"/>
+        <w:spacing w:line="276" w:lineRule="auto"/>
+      </w:pPr>
+      <w:r>
+        <w:t>The 9-1-1 system is used as more than just an emergency response system by the public.  But I don’t necessarily fault the public for this situation.  Without strict guidelines about what constitutes an emergency from a first responder perspective, people will apply their own definition, which will vary from person to person.  Moreover, there is no training provided to the public about when one should call for 9-1-1 system.</w:t>
+      </w:r>
+    </w:p>
+    <w:p>
+      <w:pPr>
+        <w:pStyle w:val="ListParagraph"/>
+        <w:spacing w:line="276" w:lineRule="auto"/>
+      </w:pPr>
+    </w:p>
+    <w:p>
+      <w:pPr>
+        <w:pStyle w:val="ListParagraph"/>
+        <w:spacing w:line="276" w:lineRule="auto"/>
+      </w:pPr>
+    </w:p>
+    <w:p>
+      <w:pPr>
+        <w:pStyle w:val="ListParagraph"/>
+        <w:numPr>
+          <w:ilvl w:val="0"/>
+          <w:numId w:val="31"/>
+        </w:numPr>
+        <w:spacing w:line="276" w:lineRule="auto"/>
+      </w:pPr>
+      <w:r>
+        <w:t xml:space="preserve">The Clark Kent Syndrome refers to the tendency for many of us to think we can only make significant change based on our ability to gain positional authority (i.e. wait till I get to the right phone both, and I’ll show people that I’m superman and will </w:t>
+      </w:r>
+      <w:proofErr w:type="gramStart"/>
+      <w:r>
+        <w:t>really change</w:t>
+      </w:r>
+      <w:proofErr w:type="gramEnd"/>
+      <w:r>
+        <w:t xml:space="preserve"> things then!)</w:t>
+      </w:r>
+      <w:r>
+        <w:t xml:space="preserve">.  </w:t>
+      </w:r>
+      <w:r>
+        <w:t xml:space="preserve">This raises the issue of leadership from any position – is it </w:t>
+      </w:r>
+      <w:proofErr w:type="gramStart"/>
+      <w:r>
+        <w:t>really possible</w:t>
+      </w:r>
+      <w:proofErr w:type="gramEnd"/>
+      <w:r>
+        <w:t xml:space="preserve"> to be a leader from a position with little formal authority. Yes, No, How?</w:t>
+      </w:r>
+    </w:p>
+    <w:p>
+      <w:pPr>
+        <w:pStyle w:val="ListParagraph"/>
+        <w:spacing w:line="276" w:lineRule="auto"/>
+      </w:pPr>
+    </w:p>
+    <w:p>
+      <w:pPr>
+        <w:pStyle w:val="ListParagraph"/>
+        <w:spacing w:line="276" w:lineRule="auto"/>
+      </w:pPr>
+      <w:r>
+        <w:t>Response:</w:t>
+      </w:r>
+    </w:p>
+    <w:p>
+      <w:pPr>
+        <w:pStyle w:val="ListParagraph"/>
+        <w:spacing w:line="276" w:lineRule="auto"/>
+      </w:pPr>
+      <w:r>
+        <w:t>This all depends on how you define a leader.  I reframe the question as whether it is possible to significantly influence the organization with little formal authority?  I believe the answer to this question is yes.  Do so becomes a matter of understanding where decision making authority resides in an organization</w:t>
+      </w:r>
+      <w:r>
+        <w:t xml:space="preserve">, </w:t>
+      </w:r>
+      <w:r>
+        <w:t>who controls the necessary resource</w:t>
+      </w:r>
+      <w:r>
+        <w:t>s to perform the desired action, and what motivates them.</w:t>
+      </w:r>
+    </w:p>
+    <w:p>
+      <w:pPr>
+        <w:pStyle w:val="ListParagraph"/>
+        <w:spacing w:line="276" w:lineRule="auto"/>
+      </w:pPr>
+    </w:p>
+    <w:p>
+      <w:pPr>
+        <w:pStyle w:val="ListParagraph"/>
+        <w:spacing w:line="276" w:lineRule="auto"/>
+      </w:pPr>
+      <w:r>
+        <w:t>QUESTION: Why is turning a metaphor into a myth problematic? (Slide 29)</w:t>
+      </w:r>
+    </w:p>
+    <w:p>
+      <w:pPr>
+        <w:pStyle w:val="ListParagraph"/>
+        <w:spacing w:line="276" w:lineRule="auto"/>
+      </w:pPr>
+    </w:p>
+    <w:p>
+      <w:pPr>
+        <w:pStyle w:val="ListParagraph"/>
+        <w:spacing w:line="276" w:lineRule="auto"/>
+      </w:pPr>
+      <w:r>
+        <w:t>QUESTION: How does satisficing prevent double loop learning?</w:t>
+      </w:r>
+    </w:p>
+    <w:p>
+      <w:pPr>
+        <w:pStyle w:val="ListParagraph"/>
+        <w:spacing w:line="276" w:lineRule="auto"/>
+      </w:pPr>
     </w:p>
     <w:sectPr>
       <w:pgSz w:w="12240" w:h="15840"/>
@@ -9170,7 +9384,7 @@
       <w:rPr>
         <w:noProof/>
       </w:rPr>
-      <w:t>36</w:t>
+      <w:t>35</w:t>
     </w:r>
     <w:r>
       <w:rPr>
@@ -10159,6 +10373,95 @@
     </w:lvl>
   </w:abstractNum>
   <w:abstractNum w:abstractNumId="10" w15:restartNumberingAfterBreak="0">
+    <w:nsid w:val="30920F14"/>
+    <w:multiLevelType w:val="hybridMultilevel"/>
+    <w:tmpl w:val="488ED3DC"/>
+    <w:lvl w:ilvl="0" w:tplc="0409000F">
+      <w:start w:val="1"/>
+      <w:numFmt w:val="decimal"/>
+      <w:lvlText w:val="%1."/>
+      <w:lvlJc w:val="left"/>
+      <w:pPr>
+        <w:ind w:left="720" w:hanging="360"/>
+      </w:pPr>
+      <w:rPr>
+        <w:rFonts w:hint="default"/>
+      </w:rPr>
+    </w:lvl>
+    <w:lvl w:ilvl="1" w:tplc="04090019">
+      <w:start w:val="1"/>
+      <w:numFmt w:val="lowerLetter"/>
+      <w:lvlText w:val="%2."/>
+      <w:lvlJc w:val="left"/>
+      <w:pPr>
+        <w:ind w:left="1440" w:hanging="360"/>
+      </w:pPr>
+    </w:lvl>
+    <w:lvl w:ilvl="2" w:tplc="0409001B" w:tentative="1">
+      <w:start w:val="1"/>
+      <w:numFmt w:val="lowerRoman"/>
+      <w:lvlText w:val="%3."/>
+      <w:lvlJc w:val="right"/>
+      <w:pPr>
+        <w:ind w:left="2160" w:hanging="180"/>
+      </w:pPr>
+    </w:lvl>
+    <w:lvl w:ilvl="3" w:tplc="0409000F" w:tentative="1">
+      <w:start w:val="1"/>
+      <w:numFmt w:val="decimal"/>
+      <w:lvlText w:val="%4."/>
+      <w:lvlJc w:val="left"/>
+      <w:pPr>
+        <w:ind w:left="2880" w:hanging="360"/>
+      </w:pPr>
+    </w:lvl>
+    <w:lvl w:ilvl="4" w:tplc="04090019" w:tentative="1">
+      <w:start w:val="1"/>
+      <w:numFmt w:val="lowerLetter"/>
+      <w:lvlText w:val="%5."/>
+      <w:lvlJc w:val="left"/>
+      <w:pPr>
+        <w:ind w:left="3600" w:hanging="360"/>
+      </w:pPr>
+    </w:lvl>
+    <w:lvl w:ilvl="5" w:tplc="0409001B" w:tentative="1">
+      <w:start w:val="1"/>
+      <w:numFmt w:val="lowerRoman"/>
+      <w:lvlText w:val="%6."/>
+      <w:lvlJc w:val="right"/>
+      <w:pPr>
+        <w:ind w:left="4320" w:hanging="180"/>
+      </w:pPr>
+    </w:lvl>
+    <w:lvl w:ilvl="6" w:tplc="0409000F" w:tentative="1">
+      <w:start w:val="1"/>
+      <w:numFmt w:val="decimal"/>
+      <w:lvlText w:val="%7."/>
+      <w:lvlJc w:val="left"/>
+      <w:pPr>
+        <w:ind w:left="5040" w:hanging="360"/>
+      </w:pPr>
+    </w:lvl>
+    <w:lvl w:ilvl="7" w:tplc="04090019" w:tentative="1">
+      <w:start w:val="1"/>
+      <w:numFmt w:val="lowerLetter"/>
+      <w:lvlText w:val="%8."/>
+      <w:lvlJc w:val="left"/>
+      <w:pPr>
+        <w:ind w:left="5760" w:hanging="360"/>
+      </w:pPr>
+    </w:lvl>
+    <w:lvl w:ilvl="8" w:tplc="0409001B" w:tentative="1">
+      <w:start w:val="1"/>
+      <w:numFmt w:val="lowerRoman"/>
+      <w:lvlText w:val="%9."/>
+      <w:lvlJc w:val="right"/>
+      <w:pPr>
+        <w:ind w:left="6480" w:hanging="180"/>
+      </w:pPr>
+    </w:lvl>
+  </w:abstractNum>
+  <w:abstractNum w:abstractNumId="11" w15:restartNumberingAfterBreak="0">
     <w:nsid w:val="37481618"/>
     <w:multiLevelType w:val="hybridMultilevel"/>
     <w:tmpl w:val="88E075DC"/>
@@ -10298,7 +10601,7 @@
       </w:rPr>
     </w:lvl>
   </w:abstractNum>
-  <w:abstractNum w:abstractNumId="11" w15:restartNumberingAfterBreak="0">
+  <w:abstractNum w:abstractNumId="12" w15:restartNumberingAfterBreak="0">
     <w:nsid w:val="396810D7"/>
     <w:multiLevelType w:val="hybridMultilevel"/>
     <w:tmpl w:val="488ED3DC"/>
@@ -10387,7 +10690,93 @@
       </w:pPr>
     </w:lvl>
   </w:abstractNum>
-  <w:abstractNum w:abstractNumId="12" w15:restartNumberingAfterBreak="0">
+  <w:abstractNum w:abstractNumId="13" w15:restartNumberingAfterBreak="0">
+    <w:nsid w:val="3B9D463F"/>
+    <w:multiLevelType w:val="multilevel"/>
+    <w:tmpl w:val="0409001D"/>
+    <w:lvl w:ilvl="0">
+      <w:start w:val="1"/>
+      <w:numFmt w:val="decimal"/>
+      <w:lvlText w:val="%1)"/>
+      <w:lvlJc w:val="left"/>
+      <w:pPr>
+        <w:ind w:left="360" w:hanging="360"/>
+      </w:pPr>
+    </w:lvl>
+    <w:lvl w:ilvl="1">
+      <w:start w:val="1"/>
+      <w:numFmt w:val="lowerLetter"/>
+      <w:lvlText w:val="%2)"/>
+      <w:lvlJc w:val="left"/>
+      <w:pPr>
+        <w:ind w:left="720" w:hanging="360"/>
+      </w:pPr>
+    </w:lvl>
+    <w:lvl w:ilvl="2">
+      <w:start w:val="1"/>
+      <w:numFmt w:val="lowerRoman"/>
+      <w:lvlText w:val="%3)"/>
+      <w:lvlJc w:val="left"/>
+      <w:pPr>
+        <w:ind w:left="1080" w:hanging="360"/>
+      </w:pPr>
+    </w:lvl>
+    <w:lvl w:ilvl="3">
+      <w:start w:val="1"/>
+      <w:numFmt w:val="decimal"/>
+      <w:lvlText w:val="(%4)"/>
+      <w:lvlJc w:val="left"/>
+      <w:pPr>
+        <w:ind w:left="1440" w:hanging="360"/>
+      </w:pPr>
+    </w:lvl>
+    <w:lvl w:ilvl="4">
+      <w:start w:val="1"/>
+      <w:numFmt w:val="lowerLetter"/>
+      <w:lvlText w:val="(%5)"/>
+      <w:lvlJc w:val="left"/>
+      <w:pPr>
+        <w:ind w:left="1800" w:hanging="360"/>
+      </w:pPr>
+    </w:lvl>
+    <w:lvl w:ilvl="5">
+      <w:start w:val="1"/>
+      <w:numFmt w:val="lowerRoman"/>
+      <w:lvlText w:val="(%6)"/>
+      <w:lvlJc w:val="left"/>
+      <w:pPr>
+        <w:ind w:left="2160" w:hanging="360"/>
+      </w:pPr>
+    </w:lvl>
+    <w:lvl w:ilvl="6">
+      <w:start w:val="1"/>
+      <w:numFmt w:val="decimal"/>
+      <w:lvlText w:val="%7."/>
+      <w:lvlJc w:val="left"/>
+      <w:pPr>
+        <w:ind w:left="2520" w:hanging="360"/>
+      </w:pPr>
+    </w:lvl>
+    <w:lvl w:ilvl="7">
+      <w:start w:val="1"/>
+      <w:numFmt w:val="lowerLetter"/>
+      <w:lvlText w:val="%8."/>
+      <w:lvlJc w:val="left"/>
+      <w:pPr>
+        <w:ind w:left="2880" w:hanging="360"/>
+      </w:pPr>
+    </w:lvl>
+    <w:lvl w:ilvl="8">
+      <w:start w:val="1"/>
+      <w:numFmt w:val="lowerRoman"/>
+      <w:lvlText w:val="%9."/>
+      <w:lvlJc w:val="left"/>
+      <w:pPr>
+        <w:ind w:left="3240" w:hanging="360"/>
+      </w:pPr>
+    </w:lvl>
+  </w:abstractNum>
+  <w:abstractNum w:abstractNumId="14" w15:restartNumberingAfterBreak="0">
     <w:nsid w:val="3D0F3134"/>
     <w:multiLevelType w:val="hybridMultilevel"/>
     <w:tmpl w:val="BD34E3C6"/>
@@ -10500,7 +10889,7 @@
       </w:rPr>
     </w:lvl>
   </w:abstractNum>
-  <w:abstractNum w:abstractNumId="13" w15:restartNumberingAfterBreak="0">
+  <w:abstractNum w:abstractNumId="15" w15:restartNumberingAfterBreak="0">
     <w:nsid w:val="3F1F3FD6"/>
     <w:multiLevelType w:val="hybridMultilevel"/>
     <w:tmpl w:val="02001B02"/>
@@ -10613,7 +11002,7 @@
       </w:rPr>
     </w:lvl>
   </w:abstractNum>
-  <w:abstractNum w:abstractNumId="14" w15:restartNumberingAfterBreak="0">
+  <w:abstractNum w:abstractNumId="16" w15:restartNumberingAfterBreak="0">
     <w:nsid w:val="400C59C9"/>
     <w:multiLevelType w:val="hybridMultilevel"/>
     <w:tmpl w:val="488ED3DC"/>
@@ -10702,7 +11091,7 @@
       </w:pPr>
     </w:lvl>
   </w:abstractNum>
-  <w:abstractNum w:abstractNumId="15" w15:restartNumberingAfterBreak="0">
+  <w:abstractNum w:abstractNumId="17" w15:restartNumberingAfterBreak="0">
     <w:nsid w:val="47CE67FE"/>
     <w:multiLevelType w:val="hybridMultilevel"/>
     <w:tmpl w:val="9AF42AC8"/>
@@ -10815,7 +11204,7 @@
       </w:rPr>
     </w:lvl>
   </w:abstractNum>
-  <w:abstractNum w:abstractNumId="16" w15:restartNumberingAfterBreak="0">
+  <w:abstractNum w:abstractNumId="18" w15:restartNumberingAfterBreak="0">
     <w:nsid w:val="562058CE"/>
     <w:multiLevelType w:val="hybridMultilevel"/>
     <w:tmpl w:val="652A78E8"/>
@@ -10928,7 +11317,7 @@
       </w:rPr>
     </w:lvl>
   </w:abstractNum>
-  <w:abstractNum w:abstractNumId="17" w15:restartNumberingAfterBreak="0">
+  <w:abstractNum w:abstractNumId="19" w15:restartNumberingAfterBreak="0">
     <w:nsid w:val="58C82A7A"/>
     <w:multiLevelType w:val="hybridMultilevel"/>
     <w:tmpl w:val="184A5206"/>
@@ -11017,7 +11406,7 @@
       </w:pPr>
     </w:lvl>
   </w:abstractNum>
-  <w:abstractNum w:abstractNumId="18" w15:restartNumberingAfterBreak="0">
+  <w:abstractNum w:abstractNumId="20" w15:restartNumberingAfterBreak="0">
     <w:nsid w:val="5E714FD0"/>
     <w:multiLevelType w:val="hybridMultilevel"/>
     <w:tmpl w:val="6526B922"/>
@@ -11157,7 +11546,7 @@
       </w:rPr>
     </w:lvl>
   </w:abstractNum>
-  <w:abstractNum w:abstractNumId="19" w15:restartNumberingAfterBreak="0">
+  <w:abstractNum w:abstractNumId="21" w15:restartNumberingAfterBreak="0">
     <w:nsid w:val="613500C2"/>
     <w:multiLevelType w:val="hybridMultilevel"/>
     <w:tmpl w:val="83BE9062"/>
@@ -11270,7 +11659,7 @@
       </w:rPr>
     </w:lvl>
   </w:abstractNum>
-  <w:abstractNum w:abstractNumId="20" w15:restartNumberingAfterBreak="0">
+  <w:abstractNum w:abstractNumId="22" w15:restartNumberingAfterBreak="0">
     <w:nsid w:val="619554B1"/>
     <w:multiLevelType w:val="hybridMultilevel"/>
     <w:tmpl w:val="BEDA5080"/>
@@ -11405,7 +11794,7 @@
       </w:rPr>
     </w:lvl>
   </w:abstractNum>
-  <w:abstractNum w:abstractNumId="21" w15:restartNumberingAfterBreak="0">
+  <w:abstractNum w:abstractNumId="23" w15:restartNumberingAfterBreak="0">
     <w:nsid w:val="651C1FD6"/>
     <w:multiLevelType w:val="multilevel"/>
     <w:tmpl w:val="0409001D"/>
@@ -11491,7 +11880,7 @@
       </w:pPr>
     </w:lvl>
   </w:abstractNum>
-  <w:abstractNum w:abstractNumId="22" w15:restartNumberingAfterBreak="0">
+  <w:abstractNum w:abstractNumId="24" w15:restartNumberingAfterBreak="0">
     <w:nsid w:val="68D512B0"/>
     <w:multiLevelType w:val="hybridMultilevel"/>
     <w:tmpl w:val="35DC889A"/>
@@ -11604,7 +11993,7 @@
       </w:rPr>
     </w:lvl>
   </w:abstractNum>
-  <w:abstractNum w:abstractNumId="23" w15:restartNumberingAfterBreak="0">
+  <w:abstractNum w:abstractNumId="25" w15:restartNumberingAfterBreak="0">
     <w:nsid w:val="690064AC"/>
     <w:multiLevelType w:val="multilevel"/>
     <w:tmpl w:val="0409001D"/>
@@ -11690,7 +12079,7 @@
       </w:pPr>
     </w:lvl>
   </w:abstractNum>
-  <w:abstractNum w:abstractNumId="24" w15:restartNumberingAfterBreak="0">
+  <w:abstractNum w:abstractNumId="26" w15:restartNumberingAfterBreak="0">
     <w:nsid w:val="6B450579"/>
     <w:multiLevelType w:val="hybridMultilevel"/>
     <w:tmpl w:val="278EFC2C"/>
@@ -11803,7 +12192,7 @@
       </w:rPr>
     </w:lvl>
   </w:abstractNum>
-  <w:abstractNum w:abstractNumId="25" w15:restartNumberingAfterBreak="0">
+  <w:abstractNum w:abstractNumId="27" w15:restartNumberingAfterBreak="0">
     <w:nsid w:val="6B7414FF"/>
     <w:multiLevelType w:val="multilevel"/>
     <w:tmpl w:val="0409001D"/>
@@ -11889,7 +12278,7 @@
       </w:pPr>
     </w:lvl>
   </w:abstractNum>
-  <w:abstractNum w:abstractNumId="26" w15:restartNumberingAfterBreak="0">
+  <w:abstractNum w:abstractNumId="28" w15:restartNumberingAfterBreak="0">
     <w:nsid w:val="799A6CAC"/>
     <w:multiLevelType w:val="hybridMultilevel"/>
     <w:tmpl w:val="F82443C6"/>
@@ -12002,7 +12391,7 @@
       </w:rPr>
     </w:lvl>
   </w:abstractNum>
-  <w:abstractNum w:abstractNumId="27" w15:restartNumberingAfterBreak="0">
+  <w:abstractNum w:abstractNumId="29" w15:restartNumberingAfterBreak="0">
     <w:nsid w:val="7D30751E"/>
     <w:multiLevelType w:val="hybridMultilevel"/>
     <w:tmpl w:val="822C3114"/>
@@ -12115,7 +12504,7 @@
       </w:rPr>
     </w:lvl>
   </w:abstractNum>
-  <w:abstractNum w:abstractNumId="28" w15:restartNumberingAfterBreak="0">
+  <w:abstractNum w:abstractNumId="30" w15:restartNumberingAfterBreak="0">
     <w:nsid w:val="7F6801C2"/>
     <w:multiLevelType w:val="hybridMultilevel"/>
     <w:tmpl w:val="581CC620"/>
@@ -12229,28 +12618,28 @@
     </w:lvl>
   </w:abstractNum>
   <w:num w:numId="1">
-    <w:abstractNumId w:val="24"/>
+    <w:abstractNumId w:val="26"/>
   </w:num>
   <w:num w:numId="2">
     <w:abstractNumId w:val="8"/>
   </w:num>
   <w:num w:numId="3">
-    <w:abstractNumId w:val="11"/>
+    <w:abstractNumId w:val="12"/>
   </w:num>
   <w:num w:numId="4">
     <w:abstractNumId w:val="0"/>
   </w:num>
   <w:num w:numId="5">
-    <w:abstractNumId w:val="17"/>
+    <w:abstractNumId w:val="19"/>
   </w:num>
   <w:num w:numId="6">
-    <w:abstractNumId w:val="20"/>
+    <w:abstractNumId w:val="22"/>
   </w:num>
   <w:num w:numId="7">
-    <w:abstractNumId w:val="23"/>
+    <w:abstractNumId w:val="25"/>
   </w:num>
   <w:num w:numId="8">
-    <w:abstractNumId w:val="25"/>
+    <w:abstractNumId w:val="27"/>
   </w:num>
   <w:num w:numId="9">
     <w:abstractNumId w:val="6"/>
@@ -12262,57 +12651,63 @@
     <w:abstractNumId w:val="2"/>
   </w:num>
   <w:num w:numId="12">
-    <w:abstractNumId w:val="21"/>
+    <w:abstractNumId w:val="23"/>
   </w:num>
   <w:num w:numId="13">
     <w:abstractNumId w:val="7"/>
   </w:num>
   <w:num w:numId="14">
-    <w:abstractNumId w:val="22"/>
+    <w:abstractNumId w:val="24"/>
   </w:num>
   <w:num w:numId="15">
+    <w:abstractNumId w:val="30"/>
+  </w:num>
+  <w:num w:numId="16">
     <w:abstractNumId w:val="28"/>
   </w:num>
-  <w:num w:numId="16">
-    <w:abstractNumId w:val="26"/>
-  </w:num>
   <w:num w:numId="17">
-    <w:abstractNumId w:val="27"/>
+    <w:abstractNumId w:val="29"/>
   </w:num>
   <w:num w:numId="18">
     <w:abstractNumId w:val="1"/>
   </w:num>
   <w:num w:numId="19">
-    <w:abstractNumId w:val="12"/>
+    <w:abstractNumId w:val="14"/>
   </w:num>
   <w:num w:numId="20">
     <w:abstractNumId w:val="4"/>
   </w:num>
   <w:num w:numId="21">
-    <w:abstractNumId w:val="13"/>
+    <w:abstractNumId w:val="15"/>
   </w:num>
   <w:num w:numId="22">
-    <w:abstractNumId w:val="16"/>
+    <w:abstractNumId w:val="18"/>
   </w:num>
   <w:num w:numId="23">
-    <w:abstractNumId w:val="19"/>
+    <w:abstractNumId w:val="21"/>
   </w:num>
   <w:num w:numId="24">
     <w:abstractNumId w:val="5"/>
   </w:num>
   <w:num w:numId="25">
-    <w:abstractNumId w:val="15"/>
+    <w:abstractNumId w:val="17"/>
   </w:num>
   <w:num w:numId="26">
     <w:abstractNumId w:val="9"/>
   </w:num>
   <w:num w:numId="27">
-    <w:abstractNumId w:val="14"/>
+    <w:abstractNumId w:val="16"/>
   </w:num>
   <w:num w:numId="28">
-    <w:abstractNumId w:val="18"/>
+    <w:abstractNumId w:val="20"/>
   </w:num>
   <w:num w:numId="29">
+    <w:abstractNumId w:val="11"/>
+  </w:num>
+  <w:num w:numId="30">
+    <w:abstractNumId w:val="13"/>
+  </w:num>
+  <w:num w:numId="31">
     <w:abstractNumId w:val="10"/>
   </w:num>
 </w:numbering>
@@ -12710,10 +13105,12 @@
   <w:style w:type="paragraph" w:default="1" w:styleId="Normal">
     <w:name w:val="Normal"/>
     <w:qFormat/>
+    <w:rsid w:val="00CF0E99"/>
   </w:style>
   <w:style w:type="character" w:default="1" w:styleId="DefaultParagraphFont">
     <w:name w:val="Default Paragraph Font"/>
     <w:uiPriority w:val="1"/>
+    <w:semiHidden/>
     <w:unhideWhenUsed/>
   </w:style>
   <w:style w:type="table" w:default="1" w:styleId="TableNormal">

</xml_diff>

<commit_message>
Added content about Lindblom and Waldo to reflective journal
</commit_message>
<xml_diff>
--- a/Assignments/POLS6320_2020_Spring_Journal_Townes_v00.docx
+++ b/Assignments/POLS6320_2020_Spring_Journal_Townes_v00.docx
@@ -8762,551 +8762,694 @@
           <w:bCs/>
         </w:rPr>
       </w:pPr>
+    </w:p>
+    <w:p>
+      <w:pPr>
+        <w:pStyle w:val="ListParagraph"/>
+        <w:spacing w:line="276" w:lineRule="auto"/>
+        <w:rPr>
+          <w:bCs/>
+        </w:rPr>
+      </w:pPr>
+      <w:r>
+        <w:rPr>
+          <w:bCs/>
+        </w:rPr>
+        <w:t>Response:</w:t>
+      </w:r>
+    </w:p>
+    <w:p>
+      <w:pPr>
+        <w:pStyle w:val="ListParagraph"/>
+        <w:spacing w:line="276" w:lineRule="auto"/>
+        <w:rPr>
+          <w:u w:val="single"/>
+        </w:rPr>
+      </w:pPr>
+      <w:r>
+        <w:rPr>
+          <w:u w:val="single"/>
+        </w:rPr>
+        <w:t>Herbert A. Simon</w:t>
+      </w:r>
+    </w:p>
+    <w:p>
+      <w:pPr>
+        <w:pStyle w:val="ListParagraph"/>
+        <w:spacing w:line="276" w:lineRule="auto"/>
+      </w:pPr>
+      <w:r>
+        <w:t>Herbert Simon sought to construct a science of administration using decision premises as the unit of analysis.  Decisions are not unitary events because parts of decisions may be made at different times and may involve more than one actor.  Decisions premises are the data input and program of instruction used to create the output called a decision.  Simon focused on identifying the sources of decision premises and the channels of communication and influence used to transmit decision premises in an organizational setting.</w:t>
+      </w:r>
+      <w:r>
+        <w:t xml:space="preserve">  He rejected the policy-administration dichotomy on both descriptive and normative grounds and replaced it with a fact-value dichotomy. Simon replaced Economic Man with Satisficing Man who practices bounded rationality. </w:t>
+      </w:r>
+    </w:p>
+    <w:p>
+      <w:pPr>
+        <w:pStyle w:val="ListParagraph"/>
+        <w:spacing w:line="276" w:lineRule="auto"/>
+      </w:pPr>
+    </w:p>
+    <w:p>
+      <w:pPr>
+        <w:pStyle w:val="ListParagraph"/>
+        <w:spacing w:line="276" w:lineRule="auto"/>
+        <w:rPr>
+          <w:u w:val="single"/>
+        </w:rPr>
+      </w:pPr>
+      <w:r>
+        <w:rPr>
+          <w:u w:val="single"/>
+        </w:rPr>
+        <w:t xml:space="preserve">Charles E. </w:t>
+      </w:r>
+      <w:proofErr w:type="spellStart"/>
+      <w:r>
+        <w:rPr>
+          <w:u w:val="single"/>
+        </w:rPr>
+        <w:t>Lindblom</w:t>
+      </w:r>
+      <w:proofErr w:type="spellEnd"/>
+    </w:p>
+    <w:p>
+      <w:pPr>
+        <w:pStyle w:val="ListParagraph"/>
+        <w:spacing w:line="276" w:lineRule="auto"/>
+      </w:pPr>
+      <w:r>
+        <w:t xml:space="preserve">Charles </w:t>
+      </w:r>
+      <w:proofErr w:type="spellStart"/>
+      <w:r>
+        <w:t>Lindblom</w:t>
+      </w:r>
+      <w:proofErr w:type="spellEnd"/>
+      <w:r>
+        <w:t xml:space="preserve"> attempted to correct the imbalance between study of multilateral controls (e.g., markets, polyarchies), which he believed were understudied, and unilateral controls (e.g., totalitarianism, bureaucracies, hierarchies), which he believed was a limiting case of social and organizational control structures.  He argued that hierarchies were inconsistent with the spirit of democracy.  </w:t>
+      </w:r>
+      <w:proofErr w:type="spellStart"/>
+      <w:r>
+        <w:t>Lindblom</w:t>
+      </w:r>
+      <w:proofErr w:type="spellEnd"/>
+      <w:r>
+        <w:t xml:space="preserve"> viewed bureaucracy as a special case of hierarchy.</w:t>
+      </w:r>
+      <w:r>
+        <w:t xml:space="preserve">  </w:t>
+      </w:r>
+    </w:p>
+    <w:p>
+      <w:pPr>
+        <w:pStyle w:val="ListParagraph"/>
+        <w:spacing w:line="276" w:lineRule="auto"/>
+      </w:pPr>
+    </w:p>
+    <w:p>
+      <w:pPr>
+        <w:pStyle w:val="ListParagraph"/>
+        <w:spacing w:line="276" w:lineRule="auto"/>
+      </w:pPr>
+      <w:proofErr w:type="gramStart"/>
+      <w:r>
+        <w:t>According to</w:t>
+      </w:r>
+      <w:proofErr w:type="gramEnd"/>
+      <w:r>
+        <w:t xml:space="preserve"> </w:t>
+      </w:r>
+      <w:proofErr w:type="spellStart"/>
+      <w:r>
+        <w:t>Lindblom</w:t>
+      </w:r>
+      <w:proofErr w:type="spellEnd"/>
+      <w:r>
+        <w:t>, all societies were a mixture of markets and governments, which exercised three forms of control over markets.  He applied the concept of multilateral and unilateral controls to decision making and the policymaking process.  Unilateral controls consisted of rational-comprehensive decision making while multilateral controls were manifested as bargaining and incrementalism.</w:t>
+      </w:r>
+      <w:r>
+        <w:t xml:space="preserve">  </w:t>
+      </w:r>
+    </w:p>
+    <w:p>
+      <w:pPr>
+        <w:pStyle w:val="ListParagraph"/>
+        <w:spacing w:line="276" w:lineRule="auto"/>
+      </w:pPr>
+    </w:p>
+    <w:p>
+      <w:pPr>
+        <w:pStyle w:val="ListParagraph"/>
+        <w:spacing w:line="276" w:lineRule="auto"/>
+      </w:pPr>
+      <w:r>
+        <w:lastRenderedPageBreak/>
+        <w:t>Incrementalism is a process of successive limited comparisons that simplify the decision-making process and allow a decision maker to correct previous decisions if necessary.</w:t>
+      </w:r>
+      <w:r>
+        <w:t xml:space="preserve">  As </w:t>
+      </w:r>
+      <w:proofErr w:type="spellStart"/>
+      <w:r>
+        <w:t>Lindblom</w:t>
+      </w:r>
+      <w:proofErr w:type="spellEnd"/>
+      <w:r>
+        <w:t xml:space="preserve"> conceived it, incrementalism was inevitable but not necessarily desirable.  </w:t>
+      </w:r>
+      <w:proofErr w:type="spellStart"/>
+      <w:r>
+        <w:t>Lindblom’s</w:t>
+      </w:r>
+      <w:proofErr w:type="spellEnd"/>
+      <w:r>
+        <w:t xml:space="preserve"> concept of partisan mutual adjustment is reminiscent of Follett’s integration and circular response.</w:t>
+      </w:r>
+    </w:p>
+    <w:p>
+      <w:pPr>
+        <w:pStyle w:val="ListParagraph"/>
+        <w:spacing w:line="276" w:lineRule="auto"/>
+      </w:pPr>
+    </w:p>
+    <w:p>
+      <w:pPr>
+        <w:pStyle w:val="ListParagraph"/>
+        <w:spacing w:line="276" w:lineRule="auto"/>
+        <w:rPr>
+          <w:u w:val="single"/>
+        </w:rPr>
+      </w:pPr>
+      <w:r>
+        <w:rPr>
+          <w:u w:val="single"/>
+        </w:rPr>
+        <w:t>Dwight Waldo</w:t>
+      </w:r>
+    </w:p>
+    <w:p>
+      <w:pPr>
+        <w:pStyle w:val="ListParagraph"/>
+        <w:spacing w:line="276" w:lineRule="auto"/>
+      </w:pPr>
+      <w:r>
+        <w:t xml:space="preserve">Clifford Dwight Waldo had an eclectic approach to public administration.  He characterized the classic approach to public administration as accepting of the politics-administration dichotomy, oriented toward generic management, dedicated to using scientific analysis to identify general principles of administration, focused on the centralization of executive authority, and committed to democracy.  </w:t>
+      </w:r>
+    </w:p>
+    <w:p>
+      <w:pPr>
+        <w:pStyle w:val="ListParagraph"/>
+        <w:spacing w:line="276" w:lineRule="auto"/>
+      </w:pPr>
+    </w:p>
+    <w:p>
+      <w:pPr>
+        <w:pStyle w:val="ListParagraph"/>
+        <w:spacing w:line="276" w:lineRule="auto"/>
+      </w:pPr>
+      <w:r>
+        <w:t>His view of the classic approach was mixed.  Waldo was critical of the politics-administration dichotomy and the organizational paradigm.  He was reserved about the potential for developing a science of administration because values cannot be treated scientifically and human free will undermines the principle of cause and effect.</w:t>
+      </w:r>
+      <w:r>
+        <w:t xml:space="preserve">  He also challenged the focus on efficiency, which he contends does not rise above value choices as many would suppose.</w:t>
+      </w:r>
+    </w:p>
+    <w:p>
+      <w:pPr>
+        <w:pStyle w:val="ListParagraph"/>
+        <w:spacing w:line="276" w:lineRule="auto"/>
+      </w:pPr>
+    </w:p>
+    <w:p>
+      <w:pPr>
+        <w:pStyle w:val="ListParagraph"/>
+        <w:spacing w:line="276" w:lineRule="auto"/>
+      </w:pPr>
+      <w:r>
+        <w:t>Waldo believed that contemporary public administration had simply absorbed, amended, and extended the classic approach to public administration.  He argued that contemporary public administration was comprised of four basic schools of thought, which were organization theory, comparative public administration, public policy orientation, and new public administration.</w:t>
+      </w:r>
+    </w:p>
+    <w:p>
+      <w:pPr>
+        <w:pStyle w:val="ListParagraph"/>
+        <w:spacing w:line="276" w:lineRule="auto"/>
+      </w:pPr>
+    </w:p>
+    <w:p>
+      <w:pPr>
+        <w:pStyle w:val="ListParagraph"/>
+        <w:spacing w:line="276" w:lineRule="auto"/>
+      </w:pPr>
+      <w:proofErr w:type="gramStart"/>
+      <w:r>
+        <w:t>According to</w:t>
+      </w:r>
+      <w:proofErr w:type="gramEnd"/>
+      <w:r>
+        <w:t xml:space="preserve"> Waldo, historical study should be a significant component of studies in public administration.</w:t>
+      </w:r>
+      <w:r>
+        <w:t xml:space="preserve">  He argued that the administrative state has become a political force.  In Waldo’s view, administration had become joined to bureaucracy, which has an inherent potential conflict with democracy even if it was not necessarily incompatible with democracy.  Politics and administration were not separable as prescribed by the politics-administration dichotomy.  Waldo contends that public administration is both a morality and ideology because it could not be divorced from values.  </w:t>
+      </w:r>
+      <w:r>
+        <w:t>As such, he questioned the usefulness of logical positivism and empiricism.  He believed that public administration needed to develop its own specialized scientific approach to investigate the central question of public administration studies, which he believed was how to reconcile the desire for democracy with the demands of authority.</w:t>
+      </w:r>
+    </w:p>
+    <w:p>
+      <w:pPr>
+        <w:spacing w:line="276" w:lineRule="auto"/>
+      </w:pPr>
+    </w:p>
+    <w:p>
+      <w:pPr>
+        <w:spacing w:line="276" w:lineRule="auto"/>
+      </w:pPr>
+      <w:r>
+        <w:t>Tutorial: Moving to Complexity</w:t>
+      </w:r>
+    </w:p>
+    <w:p>
+      <w:pPr>
+        <w:spacing w:line="276" w:lineRule="auto"/>
+      </w:pPr>
+    </w:p>
+    <w:p>
+      <w:pPr>
+        <w:pStyle w:val="ListParagraph"/>
+        <w:numPr>
+          <w:ilvl w:val="0"/>
+          <w:numId w:val="31"/>
+        </w:numPr>
+        <w:spacing w:line="276" w:lineRule="auto"/>
+      </w:pPr>
+      <w:r>
+        <w:t>Nonprofit organizations are particularly vulnerable to the “founder syndrome.”</w:t>
+      </w:r>
+      <w:r>
+        <w:t xml:space="preserve">  </w:t>
+      </w:r>
+      <w:r>
+        <w:t>The organism metaphor draws our attention to the fact that an organization must continually change and adjust as new environmental demands are placed on it</w:t>
+      </w:r>
+      <w:r>
+        <w:t xml:space="preserve">.  </w:t>
+      </w:r>
+      <w:r>
+        <w:t>Often this means evolving from a “movement” (the foundin</w:t>
+      </w:r>
+      <w:r>
+        <w:t xml:space="preserve">g vision) to an “organization” </w:t>
+      </w:r>
+      <w:r>
+        <w:t>with rules, regulations, and sops</w:t>
+      </w:r>
+      <w:r>
+        <w:t xml:space="preserve">.  </w:t>
+      </w:r>
+      <w:r>
+        <w:t>Have you ever had to confront a “founder” who needed to move out of the way for the next growth phase to take place?</w:t>
+      </w:r>
+      <w:r>
+        <w:t xml:space="preserve"> (Slide 8)</w:t>
+      </w:r>
+    </w:p>
+    <w:p>
+      <w:pPr>
+        <w:pStyle w:val="ListParagraph"/>
+        <w:spacing w:line="276" w:lineRule="auto"/>
+      </w:pPr>
+    </w:p>
+    <w:p>
+      <w:pPr>
+        <w:pStyle w:val="ListParagraph"/>
+        <w:spacing w:line="276" w:lineRule="auto"/>
+      </w:pPr>
+      <w:r>
+        <w:t>Response:</w:t>
+      </w:r>
+    </w:p>
+    <w:p>
+      <w:pPr>
+        <w:pStyle w:val="ListParagraph"/>
+        <w:spacing w:line="276" w:lineRule="auto"/>
+      </w:pPr>
+      <w:r>
+        <w:t>No, I’ve never had experience with a “founder” who needed to move out of the way for the next growth phase to take place.  I think this situation is more generally described as the organizational leader not recognizing their inability to adapt to either a change in environment or a change in the organization’s needs relative to the environment.  Bill Gates</w:t>
+      </w:r>
+      <w:r>
+        <w:t>’</w:t>
+      </w:r>
+      <w:r>
+        <w:t xml:space="preserve"> exit from direct management of Microsoft Corporation might be an example of </w:t>
+      </w:r>
+      <w:r>
+        <w:t xml:space="preserve">this.  </w:t>
+      </w:r>
+      <w:proofErr w:type="gramStart"/>
+      <w:r>
+        <w:t>S</w:t>
+      </w:r>
+      <w:r>
+        <w:t>o</w:t>
+      </w:r>
+      <w:proofErr w:type="gramEnd"/>
+      <w:r>
+        <w:t xml:space="preserve"> might Steve Ballmer’s subsequent exit from direct management of Microsoft Corporation.</w:t>
+      </w:r>
+    </w:p>
+    <w:p>
+      <w:pPr>
+        <w:pStyle w:val="ListParagraph"/>
+        <w:spacing w:line="276" w:lineRule="auto"/>
+      </w:pPr>
+    </w:p>
+    <w:p>
+      <w:pPr>
+        <w:pStyle w:val="ListParagraph"/>
+        <w:numPr>
+          <w:ilvl w:val="0"/>
+          <w:numId w:val="31"/>
+        </w:numPr>
+        <w:spacing w:line="276" w:lineRule="auto"/>
+      </w:pPr>
+      <w:r>
+        <w:t xml:space="preserve">Can you think of structures at SLU that seem to be more in response to </w:t>
+      </w:r>
+      <w:r>
+        <w:t>what is expected of a modern, “</w:t>
+      </w:r>
+      <w:r>
+        <w:t>with it” university, rather than to a clear functional demand from the environment?</w:t>
+      </w:r>
+      <w:r>
+        <w:t xml:space="preserve"> (Slide 15)</w:t>
+      </w:r>
+    </w:p>
+    <w:p>
+      <w:pPr>
+        <w:pStyle w:val="ListParagraph"/>
+        <w:spacing w:line="276" w:lineRule="auto"/>
+      </w:pPr>
+    </w:p>
+    <w:p>
+      <w:pPr>
+        <w:pStyle w:val="ListParagraph"/>
+        <w:spacing w:line="276" w:lineRule="auto"/>
+      </w:pPr>
+      <w:r>
+        <w:t>Response:</w:t>
+      </w:r>
+    </w:p>
+    <w:p>
+      <w:pPr>
+        <w:pStyle w:val="ListParagraph"/>
+        <w:spacing w:line="276" w:lineRule="auto"/>
+      </w:pPr>
+      <w:r>
+        <w:t>I can think of several structures at Saint Louis University that seem to be more of a response to what is expected of a modern university rather than demands from the environment.  These include the Tech Commons in Pius XII Memorial Library, collegiate athletic teams, and the COLLAB space in the Cortex Innovation Community.</w:t>
+      </w:r>
+      <w:r>
+        <w:br/>
+      </w:r>
+    </w:p>
+    <w:p>
+      <w:pPr>
+        <w:pStyle w:val="ListParagraph"/>
+        <w:numPr>
+          <w:ilvl w:val="0"/>
+          <w:numId w:val="31"/>
+        </w:numPr>
+        <w:spacing w:line="276" w:lineRule="auto"/>
+      </w:pPr>
+      <w:r>
+        <w:t>Record your initial impression of how each call was handled</w:t>
+      </w:r>
+      <w:r>
+        <w:t xml:space="preserve">. </w:t>
+      </w:r>
+      <w:r>
+        <w:t>Include things like did the call taker respond appropriately to the incident</w:t>
+      </w:r>
+      <w:r>
+        <w:t>, w</w:t>
+      </w:r>
+      <w:r>
+        <w:t>hat resource was being requested</w:t>
+      </w:r>
+      <w:r>
+        <w:t>, w</w:t>
+      </w:r>
+      <w:r>
+        <w:t>as the request appropriate</w:t>
+      </w:r>
+      <w:r>
+        <w:t xml:space="preserve">? </w:t>
+      </w:r>
+      <w:r>
+        <w:t xml:space="preserve">Is 9-1-1 </w:t>
+      </w:r>
+      <w:proofErr w:type="gramStart"/>
+      <w:r>
+        <w:t>really an</w:t>
+      </w:r>
+      <w:proofErr w:type="gramEnd"/>
+      <w:r>
+        <w:t xml:space="preserve"> emergency response system? </w:t>
+      </w:r>
+    </w:p>
+    <w:p>
+      <w:pPr>
+        <w:pStyle w:val="ListParagraph"/>
+        <w:spacing w:line="276" w:lineRule="auto"/>
+      </w:pPr>
+    </w:p>
+    <w:p>
+      <w:pPr>
+        <w:pStyle w:val="ListParagraph"/>
+        <w:spacing w:line="276" w:lineRule="auto"/>
+      </w:pPr>
+      <w:r>
+        <w:t>Response:</w:t>
+      </w:r>
+    </w:p>
+    <w:p>
+      <w:pPr>
+        <w:pStyle w:val="ListParagraph"/>
+        <w:spacing w:line="276" w:lineRule="auto"/>
+      </w:pPr>
+      <w:r>
+        <w:t xml:space="preserve">In the “A police officer been hit with a </w:t>
+      </w:r>
+      <w:proofErr w:type="spellStart"/>
+      <w:r>
+        <w:t>gun shot</w:t>
+      </w:r>
+      <w:proofErr w:type="spellEnd"/>
+      <w:r>
+        <w:t xml:space="preserve">” call, the </w:t>
+      </w:r>
+      <w:r>
+        <w:t>request seemed appropriate.  It seems that medical assistance is being requested but that was never explicitly stated. It’s unclear whether the call taker responded appropriately because we can</w:t>
+      </w:r>
+      <w:r>
+        <w:t>not</w:t>
+      </w:r>
+      <w:r>
+        <w:t xml:space="preserve"> see what she is doing during the call.  There may be an established protocol that must be followed for such calls.</w:t>
+      </w:r>
+      <w:r>
+        <w:t xml:space="preserve"> </w:t>
+      </w:r>
+      <w:r>
+        <w:t>However, the call taker’s tone seems to convey a certain degree of unconcern and even annoyance.</w:t>
+      </w:r>
+    </w:p>
+    <w:p>
+      <w:pPr>
+        <w:pStyle w:val="ListParagraph"/>
+        <w:spacing w:line="276" w:lineRule="auto"/>
+      </w:pPr>
+    </w:p>
+    <w:p>
+      <w:pPr>
+        <w:pStyle w:val="ListParagraph"/>
+        <w:spacing w:line="276" w:lineRule="auto"/>
+      </w:pPr>
+      <w:r>
+        <w:t>In the “Is Retha there?” call, the request was not appropriate for the intended purposes of the 911 system.  Information is being requested.  I believe the call taker responded appropriately by informing the caller who to contact.</w:t>
+      </w:r>
+    </w:p>
+    <w:p>
+      <w:pPr>
+        <w:pStyle w:val="ListParagraph"/>
+        <w:spacing w:line="276" w:lineRule="auto"/>
+      </w:pPr>
+    </w:p>
+    <w:p>
+      <w:pPr>
+        <w:pStyle w:val="ListParagraph"/>
+        <w:spacing w:line="276" w:lineRule="auto"/>
+      </w:pPr>
+      <w:r>
+        <w:t>In the “Take Care of This” call, the request did not seem appropriate for the intended purposes of the 911 system.  It’s not clear what resource the caller is requesting because she is hard to hear in the recording.  The caller seems delusional. It’s not clear if the call taker responded appropriately because we don’t know what she did after the call ended.</w:t>
+      </w:r>
+    </w:p>
+    <w:p>
+      <w:pPr>
+        <w:pStyle w:val="ListParagraph"/>
+        <w:spacing w:line="276" w:lineRule="auto"/>
+      </w:pPr>
+    </w:p>
+    <w:p>
+      <w:pPr>
+        <w:pStyle w:val="ListParagraph"/>
+        <w:spacing w:line="276" w:lineRule="auto"/>
+      </w:pPr>
+      <w:r>
+        <w:t>In the “They is clowning tough” call, the request may have been appropriate for the intended purposes of the 911 system.  It seems that the caller is requesting police assist</w:t>
+      </w:r>
+      <w:r>
+        <w:t xml:space="preserve">ance.  The call </w:t>
+      </w:r>
+      <w:r>
+        <w:lastRenderedPageBreak/>
+        <w:t>taker seemed to have responded appropriately although her tone conveyed a degree of unconcern.</w:t>
+      </w:r>
+    </w:p>
+    <w:p>
+      <w:pPr>
+        <w:pStyle w:val="ListParagraph"/>
+        <w:spacing w:line="276" w:lineRule="auto"/>
+      </w:pPr>
+    </w:p>
+    <w:p>
+      <w:pPr>
+        <w:pStyle w:val="ListParagraph"/>
+        <w:spacing w:line="276" w:lineRule="auto"/>
+      </w:pPr>
+      <w:r>
+        <w:t>The 9-1-1 system is used as more than just an emergency response system by the public.  But I don’t necessarily fault the public for this situation.  Without strict guidelines about what constitutes an emergency from a first responder perspective, people will apply their own definition, which will vary from person to person.  Moreover, there is no training provided to the public about when one should call for 9-1-1 system.</w:t>
+      </w:r>
+    </w:p>
+    <w:p>
+      <w:pPr>
+        <w:pStyle w:val="ListParagraph"/>
+        <w:spacing w:line="276" w:lineRule="auto"/>
+      </w:pPr>
+    </w:p>
+    <w:p>
+      <w:pPr>
+        <w:pStyle w:val="ListParagraph"/>
+        <w:spacing w:line="276" w:lineRule="auto"/>
+      </w:pPr>
+    </w:p>
+    <w:p>
+      <w:pPr>
+        <w:pStyle w:val="ListParagraph"/>
+        <w:numPr>
+          <w:ilvl w:val="0"/>
+          <w:numId w:val="31"/>
+        </w:numPr>
+        <w:spacing w:line="276" w:lineRule="auto"/>
+      </w:pPr>
+      <w:r>
+        <w:t xml:space="preserve">The Clark Kent Syndrome refers to the tendency for many of us to think we can only make significant change based on our ability to gain positional authority (i.e. wait till I get to the right phone both, and I’ll show people that I’m superman and will </w:t>
+      </w:r>
+      <w:proofErr w:type="gramStart"/>
+      <w:r>
+        <w:t>really change</w:t>
+      </w:r>
+      <w:proofErr w:type="gramEnd"/>
+      <w:r>
+        <w:t xml:space="preserve"> things then!)</w:t>
+      </w:r>
+      <w:r>
+        <w:t xml:space="preserve">.  </w:t>
+      </w:r>
+      <w:r>
+        <w:t xml:space="preserve">This raises the issue of leadership from any position – is it </w:t>
+      </w:r>
+      <w:proofErr w:type="gramStart"/>
+      <w:r>
+        <w:t>really possible</w:t>
+      </w:r>
+      <w:proofErr w:type="gramEnd"/>
+      <w:r>
+        <w:t xml:space="preserve"> to be a leader from a position with little formal authority. Yes, No, How?</w:t>
+      </w:r>
+    </w:p>
+    <w:p>
+      <w:pPr>
+        <w:pStyle w:val="ListParagraph"/>
+        <w:spacing w:line="276" w:lineRule="auto"/>
+      </w:pPr>
+    </w:p>
+    <w:p>
+      <w:pPr>
+        <w:pStyle w:val="ListParagraph"/>
+        <w:spacing w:line="276" w:lineRule="auto"/>
+      </w:pPr>
+      <w:r>
+        <w:t>Response:</w:t>
+      </w:r>
+    </w:p>
+    <w:p>
+      <w:pPr>
+        <w:pStyle w:val="ListParagraph"/>
+        <w:spacing w:line="276" w:lineRule="auto"/>
+      </w:pPr>
+      <w:r>
+        <w:t>This all depends on how you define a leader.  I reframe the question as whether it is possible to significantly influence the organization with little formal authority?  I believe the answer to this question is yes.  Do so becomes a matter of understanding where decision making authority resides in an organization</w:t>
+      </w:r>
+      <w:r>
+        <w:t xml:space="preserve">, </w:t>
+      </w:r>
+      <w:r>
+        <w:t>who controls the necessary resource</w:t>
+      </w:r>
+      <w:r>
+        <w:t>s to perform the desired action, and what motivates them.</w:t>
+      </w:r>
+    </w:p>
+    <w:p>
+      <w:pPr>
+        <w:pStyle w:val="ListParagraph"/>
+        <w:spacing w:line="276" w:lineRule="auto"/>
+      </w:pPr>
+    </w:p>
+    <w:p>
+      <w:pPr>
+        <w:pStyle w:val="ListParagraph"/>
+        <w:spacing w:line="276" w:lineRule="auto"/>
+      </w:pPr>
+      <w:r>
+        <w:t>QUESTION: Why is turning a metaphor into a myth problematic? (Slide 29)</w:t>
+      </w:r>
+    </w:p>
+    <w:p>
+      <w:pPr>
+        <w:pStyle w:val="ListParagraph"/>
+        <w:spacing w:line="276" w:lineRule="auto"/>
+      </w:pPr>
+    </w:p>
+    <w:p>
+      <w:pPr>
+        <w:pStyle w:val="ListParagraph"/>
+        <w:spacing w:line="276" w:lineRule="auto"/>
+      </w:pPr>
+      <w:r>
+        <w:t>QUESTION: How does satisficing prevent double loop learning?</w:t>
+      </w:r>
+    </w:p>
+    <w:p>
+      <w:pPr>
+        <w:pStyle w:val="ListParagraph"/>
+        <w:spacing w:line="276" w:lineRule="auto"/>
+      </w:pPr>
       <w:bookmarkStart w:id="9" w:name="_GoBack"/>
       <w:bookmarkEnd w:id="9"/>
-    </w:p>
-    <w:p>
-      <w:pPr>
-        <w:pStyle w:val="ListParagraph"/>
-        <w:spacing w:line="276" w:lineRule="auto"/>
-        <w:rPr>
-          <w:bCs/>
-        </w:rPr>
-      </w:pPr>
-      <w:r>
-        <w:rPr>
-          <w:bCs/>
-        </w:rPr>
-        <w:t>Response:</w:t>
-      </w:r>
-    </w:p>
-    <w:p>
-      <w:pPr>
-        <w:pStyle w:val="ListParagraph"/>
-        <w:spacing w:line="276" w:lineRule="auto"/>
-        <w:rPr>
-          <w:u w:val="single"/>
-        </w:rPr>
-      </w:pPr>
-      <w:r>
-        <w:rPr>
-          <w:u w:val="single"/>
-        </w:rPr>
-        <w:t>Herbert A. Simon</w:t>
-      </w:r>
-    </w:p>
-    <w:p>
-      <w:pPr>
-        <w:pStyle w:val="ListParagraph"/>
-        <w:spacing w:line="276" w:lineRule="auto"/>
-      </w:pPr>
-      <w:r>
-        <w:t>Herbert Simon sought to construct a science of administration using decision premises as the unit of analysis.  Decisions are not unitary events because parts of decisions may be made at different times and may involve more than one actor.  Decisions premises are the data input and program of instruction used to create the output called a decision.  Simon focused on identifying the sources of decision premises and the channels of communication and influence used to transmit decision premises in an organizational setting.</w:t>
-      </w:r>
-      <w:r>
-        <w:t xml:space="preserve">  He rejected the policy-administration dichotomy on both descriptive and normative grounds and replaced it with a fact-value dichotomy. Simon replaced Economic Man with Satisficing Man who practices bounded rationality. </w:t>
-      </w:r>
-    </w:p>
-    <w:p>
-      <w:pPr>
-        <w:pStyle w:val="ListParagraph"/>
-        <w:spacing w:line="276" w:lineRule="auto"/>
-      </w:pPr>
-    </w:p>
-    <w:p>
-      <w:pPr>
-        <w:pStyle w:val="ListParagraph"/>
-        <w:spacing w:line="276" w:lineRule="auto"/>
-        <w:rPr>
-          <w:u w:val="single"/>
-        </w:rPr>
-      </w:pPr>
-      <w:r>
-        <w:rPr>
-          <w:u w:val="single"/>
-        </w:rPr>
-        <w:t xml:space="preserve">Charles E. </w:t>
-      </w:r>
-      <w:proofErr w:type="spellStart"/>
-      <w:r>
-        <w:rPr>
-          <w:u w:val="single"/>
-        </w:rPr>
-        <w:t>Lindblom</w:t>
-      </w:r>
-      <w:proofErr w:type="spellEnd"/>
-    </w:p>
-    <w:p>
-      <w:pPr>
-        <w:pStyle w:val="ListParagraph"/>
-        <w:spacing w:line="276" w:lineRule="auto"/>
-      </w:pPr>
-      <w:r>
-        <w:t>[Enter text]</w:t>
-      </w:r>
-    </w:p>
-    <w:p>
-      <w:pPr>
-        <w:pStyle w:val="ListParagraph"/>
-        <w:spacing w:line="276" w:lineRule="auto"/>
-      </w:pPr>
-    </w:p>
-    <w:p>
-      <w:pPr>
-        <w:pStyle w:val="ListParagraph"/>
-        <w:spacing w:line="276" w:lineRule="auto"/>
-        <w:rPr>
-          <w:u w:val="single"/>
-        </w:rPr>
-      </w:pPr>
-      <w:r>
-        <w:rPr>
-          <w:u w:val="single"/>
-        </w:rPr>
-        <w:t>Dwight Waldo</w:t>
-      </w:r>
-    </w:p>
-    <w:p>
-      <w:pPr>
-        <w:pStyle w:val="ListParagraph"/>
-        <w:spacing w:line="276" w:lineRule="auto"/>
-      </w:pPr>
-      <w:r>
-        <w:t>[Enter text]</w:t>
-      </w:r>
-    </w:p>
-    <w:p>
-      <w:pPr>
-        <w:spacing w:line="276" w:lineRule="auto"/>
-      </w:pPr>
-    </w:p>
-    <w:p>
-      <w:pPr>
-        <w:spacing w:line="276" w:lineRule="auto"/>
-      </w:pPr>
-      <w:r>
-        <w:t>Tutorial: Moving to Complexity</w:t>
-      </w:r>
-    </w:p>
-    <w:p>
-      <w:pPr>
-        <w:spacing w:line="276" w:lineRule="auto"/>
-      </w:pPr>
-    </w:p>
-    <w:p>
-      <w:pPr>
-        <w:pStyle w:val="ListParagraph"/>
-        <w:numPr>
-          <w:ilvl w:val="0"/>
-          <w:numId w:val="31"/>
-        </w:numPr>
-        <w:spacing w:line="276" w:lineRule="auto"/>
-      </w:pPr>
-      <w:r>
-        <w:t>Nonprofit organizations are particularly vulnerable to the “founder syndrome.”</w:t>
-      </w:r>
-      <w:r>
-        <w:t xml:space="preserve">  </w:t>
-      </w:r>
-      <w:r>
-        <w:t>The organism metaphor draws our attention to the fact that an organization must continually change and adjust as new environmental demands are placed on it</w:t>
-      </w:r>
-      <w:r>
-        <w:t xml:space="preserve">.  </w:t>
-      </w:r>
-      <w:r>
-        <w:t>Often this means evolving from a “movement” (the foundin</w:t>
-      </w:r>
-      <w:r>
-        <w:t xml:space="preserve">g vision) to an “organization” </w:t>
-      </w:r>
-      <w:r>
-        <w:t>with rules, regulations, and sops</w:t>
-      </w:r>
-      <w:r>
-        <w:t xml:space="preserve">.  </w:t>
-      </w:r>
-      <w:r>
-        <w:t xml:space="preserve">Have </w:t>
-      </w:r>
-      <w:r>
-        <w:lastRenderedPageBreak/>
-        <w:t>you ever had to confront a “founder” who needed to move out of the way for the next growth phase to take place?</w:t>
-      </w:r>
-      <w:r>
-        <w:t xml:space="preserve"> (Slide 8)</w:t>
-      </w:r>
-    </w:p>
-    <w:p>
-      <w:pPr>
-        <w:pStyle w:val="ListParagraph"/>
-        <w:spacing w:line="276" w:lineRule="auto"/>
-      </w:pPr>
-    </w:p>
-    <w:p>
-      <w:pPr>
-        <w:pStyle w:val="ListParagraph"/>
-        <w:spacing w:line="276" w:lineRule="auto"/>
-      </w:pPr>
-      <w:r>
-        <w:t>Response:</w:t>
-      </w:r>
-    </w:p>
-    <w:p>
-      <w:pPr>
-        <w:pStyle w:val="ListParagraph"/>
-        <w:spacing w:line="276" w:lineRule="auto"/>
-      </w:pPr>
-      <w:r>
-        <w:t>No, I’ve never had experience with a “founder” who needed to move out of the way for the next growth phase to take place.  I think this situation is more generally described as the organizational leader not recognizing their inability to adapt to either a change in environment or a change in the organization’s needs relative to the environment.  Bill Gates</w:t>
-      </w:r>
-      <w:r>
-        <w:t>’</w:t>
-      </w:r>
-      <w:r>
-        <w:t xml:space="preserve"> exit from direct management of Microsoft Corporation might be an example of </w:t>
-      </w:r>
-      <w:r>
-        <w:t xml:space="preserve">this.  </w:t>
-      </w:r>
-      <w:proofErr w:type="gramStart"/>
-      <w:r>
-        <w:t>S</w:t>
-      </w:r>
-      <w:r>
-        <w:t>o</w:t>
-      </w:r>
-      <w:proofErr w:type="gramEnd"/>
-      <w:r>
-        <w:t xml:space="preserve"> might Steve Ballmer’s subsequent exit from direct management of Microsoft Corporation.</w:t>
-      </w:r>
-    </w:p>
-    <w:p>
-      <w:pPr>
-        <w:pStyle w:val="ListParagraph"/>
-        <w:spacing w:line="276" w:lineRule="auto"/>
-      </w:pPr>
-    </w:p>
-    <w:p>
-      <w:pPr>
-        <w:pStyle w:val="ListParagraph"/>
-        <w:numPr>
-          <w:ilvl w:val="0"/>
-          <w:numId w:val="31"/>
-        </w:numPr>
-        <w:spacing w:line="276" w:lineRule="auto"/>
-      </w:pPr>
-      <w:r>
-        <w:t xml:space="preserve">Can you think of structures at SLU that seem to be more in response to </w:t>
-      </w:r>
-      <w:r>
-        <w:t>what is expected of a modern, “</w:t>
-      </w:r>
-      <w:r>
-        <w:t>with it” university, rather than to a clear functional demand from the environment?</w:t>
-      </w:r>
-      <w:r>
-        <w:t xml:space="preserve"> (Slide 15)</w:t>
-      </w:r>
-    </w:p>
-    <w:p>
-      <w:pPr>
-        <w:pStyle w:val="ListParagraph"/>
-        <w:spacing w:line="276" w:lineRule="auto"/>
-      </w:pPr>
-    </w:p>
-    <w:p>
-      <w:pPr>
-        <w:pStyle w:val="ListParagraph"/>
-        <w:spacing w:line="276" w:lineRule="auto"/>
-      </w:pPr>
-      <w:r>
-        <w:t>Response:</w:t>
-      </w:r>
-    </w:p>
-    <w:p>
-      <w:pPr>
-        <w:pStyle w:val="ListParagraph"/>
-        <w:spacing w:line="276" w:lineRule="auto"/>
-      </w:pPr>
-      <w:r>
-        <w:t>I can think of several structures at Saint Louis University that seem to be more of a response to what is expected of a modern university rather than demands from the environment.  These include the Tech Commons in Pius XII Memorial Library, collegiate athletic teams, and the COLLAB space in the Cortex Innovation Community.</w:t>
-      </w:r>
-      <w:r>
-        <w:br/>
-      </w:r>
-    </w:p>
-    <w:p>
-      <w:pPr>
-        <w:pStyle w:val="ListParagraph"/>
-        <w:numPr>
-          <w:ilvl w:val="0"/>
-          <w:numId w:val="31"/>
-        </w:numPr>
-        <w:spacing w:line="276" w:lineRule="auto"/>
-      </w:pPr>
-      <w:r>
-        <w:t>Record your initial impression of how each call was handled</w:t>
-      </w:r>
-      <w:r>
-        <w:t xml:space="preserve">. </w:t>
-      </w:r>
-      <w:r>
-        <w:t>Include things like did the call taker respond appropriately to the incident</w:t>
-      </w:r>
-      <w:r>
-        <w:t>, w</w:t>
-      </w:r>
-      <w:r>
-        <w:t>hat resource was being requested</w:t>
-      </w:r>
-      <w:r>
-        <w:t>, w</w:t>
-      </w:r>
-      <w:r>
-        <w:t>as the request appropriate</w:t>
-      </w:r>
-      <w:r>
-        <w:t xml:space="preserve">? </w:t>
-      </w:r>
-      <w:r>
-        <w:t xml:space="preserve">Is 9-1-1 </w:t>
-      </w:r>
-      <w:proofErr w:type="gramStart"/>
-      <w:r>
-        <w:t>really an</w:t>
-      </w:r>
-      <w:proofErr w:type="gramEnd"/>
-      <w:r>
-        <w:t xml:space="preserve"> emergency response system? </w:t>
-      </w:r>
-    </w:p>
-    <w:p>
-      <w:pPr>
-        <w:pStyle w:val="ListParagraph"/>
-        <w:spacing w:line="276" w:lineRule="auto"/>
-      </w:pPr>
-    </w:p>
-    <w:p>
-      <w:pPr>
-        <w:pStyle w:val="ListParagraph"/>
-        <w:spacing w:line="276" w:lineRule="auto"/>
-      </w:pPr>
-      <w:r>
-        <w:t>Response:</w:t>
-      </w:r>
-    </w:p>
-    <w:p>
-      <w:pPr>
-        <w:pStyle w:val="ListParagraph"/>
-        <w:spacing w:line="276" w:lineRule="auto"/>
-      </w:pPr>
-      <w:r>
-        <w:t xml:space="preserve">In the “A police officer been hit with a </w:t>
-      </w:r>
-      <w:proofErr w:type="spellStart"/>
-      <w:r>
-        <w:t>gun shot</w:t>
-      </w:r>
-      <w:proofErr w:type="spellEnd"/>
-      <w:r>
-        <w:t xml:space="preserve">” call, the </w:t>
-      </w:r>
-      <w:r>
-        <w:t>request seemed appropriate.  It seems that medical assistance is being requested but that was never explicitly stated. It’s unclear whether the call taker responded appropriately because we can</w:t>
-      </w:r>
-      <w:r>
-        <w:t>not</w:t>
-      </w:r>
-      <w:r>
-        <w:t xml:space="preserve"> see what she is doing during the call.  There may be an established protocol that must be followed for such calls.</w:t>
-      </w:r>
-      <w:r>
-        <w:t xml:space="preserve"> </w:t>
-      </w:r>
-      <w:r>
-        <w:t>However, the call taker’s tone seems to convey a certain degree of unconcern and even annoyance.</w:t>
-      </w:r>
-    </w:p>
-    <w:p>
-      <w:pPr>
-        <w:pStyle w:val="ListParagraph"/>
-        <w:spacing w:line="276" w:lineRule="auto"/>
-      </w:pPr>
-    </w:p>
-    <w:p>
-      <w:pPr>
-        <w:pStyle w:val="ListParagraph"/>
-        <w:spacing w:line="276" w:lineRule="auto"/>
-      </w:pPr>
-      <w:r>
-        <w:t>In the “Is Retha there?” call, the request was not appropriate for the intended purposes of the 911 system.  Information is being requested.  I believe the call taker responded appropriately by informing the caller who to contact.</w:t>
-      </w:r>
-    </w:p>
-    <w:p>
-      <w:pPr>
-        <w:pStyle w:val="ListParagraph"/>
-        <w:spacing w:line="276" w:lineRule="auto"/>
-      </w:pPr>
-    </w:p>
-    <w:p>
-      <w:pPr>
-        <w:pStyle w:val="ListParagraph"/>
-        <w:spacing w:line="276" w:lineRule="auto"/>
-      </w:pPr>
-      <w:r>
-        <w:t>In the “Take Care of This” call, the request did not seem appropriate for the intended purposes of the 911 system.  It’s not clear what resource the caller is requesting because she is hard to hear in the recording.  The caller seems delusional. It’s not clear if the call taker responded appropriately because we don’t know what she did after the call ended.</w:t>
-      </w:r>
-    </w:p>
-    <w:p>
-      <w:pPr>
-        <w:pStyle w:val="ListParagraph"/>
-        <w:spacing w:line="276" w:lineRule="auto"/>
-      </w:pPr>
-    </w:p>
-    <w:p>
-      <w:pPr>
-        <w:pStyle w:val="ListParagraph"/>
-        <w:spacing w:line="276" w:lineRule="auto"/>
-      </w:pPr>
-      <w:r>
-        <w:lastRenderedPageBreak/>
-        <w:t>In the “They is clowning tough” call, the request may have been appropriate for the intended purposes of the 911 system.  It seems that the caller is requesting police assist</w:t>
-      </w:r>
-      <w:r>
-        <w:t>ance.  The call taker seemed to have responded appropriately although her tone conveyed a degree of unconcern.</w:t>
-      </w:r>
-    </w:p>
-    <w:p>
-      <w:pPr>
-        <w:pStyle w:val="ListParagraph"/>
-        <w:spacing w:line="276" w:lineRule="auto"/>
-      </w:pPr>
-    </w:p>
-    <w:p>
-      <w:pPr>
-        <w:pStyle w:val="ListParagraph"/>
-        <w:spacing w:line="276" w:lineRule="auto"/>
-      </w:pPr>
-      <w:r>
-        <w:t>The 9-1-1 system is used as more than just an emergency response system by the public.  But I don’t necessarily fault the public for this situation.  Without strict guidelines about what constitutes an emergency from a first responder perspective, people will apply their own definition, which will vary from person to person.  Moreover, there is no training provided to the public about when one should call for 9-1-1 system.</w:t>
-      </w:r>
-    </w:p>
-    <w:p>
-      <w:pPr>
-        <w:pStyle w:val="ListParagraph"/>
-        <w:spacing w:line="276" w:lineRule="auto"/>
-      </w:pPr>
-    </w:p>
-    <w:p>
-      <w:pPr>
-        <w:pStyle w:val="ListParagraph"/>
-        <w:spacing w:line="276" w:lineRule="auto"/>
-      </w:pPr>
-    </w:p>
-    <w:p>
-      <w:pPr>
-        <w:pStyle w:val="ListParagraph"/>
-        <w:numPr>
-          <w:ilvl w:val="0"/>
-          <w:numId w:val="31"/>
-        </w:numPr>
-        <w:spacing w:line="276" w:lineRule="auto"/>
-      </w:pPr>
-      <w:r>
-        <w:t xml:space="preserve">The Clark Kent Syndrome refers to the tendency for many of us to think we can only make significant change based on our ability to gain positional authority (i.e. wait till I get to the right phone both, and I’ll show people that I’m superman and will </w:t>
-      </w:r>
-      <w:proofErr w:type="gramStart"/>
-      <w:r>
-        <w:t>really change</w:t>
-      </w:r>
-      <w:proofErr w:type="gramEnd"/>
-      <w:r>
-        <w:t xml:space="preserve"> things then!)</w:t>
-      </w:r>
-      <w:r>
-        <w:t xml:space="preserve">.  </w:t>
-      </w:r>
-      <w:r>
-        <w:t xml:space="preserve">This raises the issue of leadership from any position – is it </w:t>
-      </w:r>
-      <w:proofErr w:type="gramStart"/>
-      <w:r>
-        <w:t>really possible</w:t>
-      </w:r>
-      <w:proofErr w:type="gramEnd"/>
-      <w:r>
-        <w:t xml:space="preserve"> to be a leader from a position with little formal authority. Yes, No, How?</w:t>
-      </w:r>
-    </w:p>
-    <w:p>
-      <w:pPr>
-        <w:pStyle w:val="ListParagraph"/>
-        <w:spacing w:line="276" w:lineRule="auto"/>
-      </w:pPr>
-    </w:p>
-    <w:p>
-      <w:pPr>
-        <w:pStyle w:val="ListParagraph"/>
-        <w:spacing w:line="276" w:lineRule="auto"/>
-      </w:pPr>
-      <w:r>
-        <w:t>Response:</w:t>
-      </w:r>
-    </w:p>
-    <w:p>
-      <w:pPr>
-        <w:pStyle w:val="ListParagraph"/>
-        <w:spacing w:line="276" w:lineRule="auto"/>
-      </w:pPr>
-      <w:r>
-        <w:t>This all depends on how you define a leader.  I reframe the question as whether it is possible to significantly influence the organization with little formal authority?  I believe the answer to this question is yes.  Do so becomes a matter of understanding where decision making authority resides in an organization</w:t>
-      </w:r>
-      <w:r>
-        <w:t xml:space="preserve">, </w:t>
-      </w:r>
-      <w:r>
-        <w:t>who controls the necessary resource</w:t>
-      </w:r>
-      <w:r>
-        <w:t>s to perform the desired action, and what motivates them.</w:t>
-      </w:r>
-    </w:p>
-    <w:p>
-      <w:pPr>
-        <w:pStyle w:val="ListParagraph"/>
-        <w:spacing w:line="276" w:lineRule="auto"/>
-      </w:pPr>
-    </w:p>
-    <w:p>
-      <w:pPr>
-        <w:pStyle w:val="ListParagraph"/>
-        <w:spacing w:line="276" w:lineRule="auto"/>
-      </w:pPr>
-      <w:r>
-        <w:t>QUESTION: Why is turning a metaphor into a myth problematic? (Slide 29)</w:t>
-      </w:r>
-    </w:p>
-    <w:p>
-      <w:pPr>
-        <w:pStyle w:val="ListParagraph"/>
-        <w:spacing w:line="276" w:lineRule="auto"/>
-      </w:pPr>
-    </w:p>
-    <w:p>
-      <w:pPr>
-        <w:pStyle w:val="ListParagraph"/>
-        <w:spacing w:line="276" w:lineRule="auto"/>
-      </w:pPr>
-      <w:r>
-        <w:t>QUESTION: How does satisficing prevent double loop learning?</w:t>
-      </w:r>
-    </w:p>
-    <w:p>
-      <w:pPr>
-        <w:pStyle w:val="ListParagraph"/>
-        <w:spacing w:line="276" w:lineRule="auto"/>
-      </w:pPr>
     </w:p>
     <w:sectPr>
       <w:pgSz w:w="12240" w:h="15840"/>
@@ -9384,7 +9527,7 @@
       <w:rPr>
         <w:noProof/>
       </w:rPr>
-      <w:t>35</w:t>
+      <w:t>36</w:t>
     </w:r>
     <w:r>
       <w:rPr>

</xml_diff>

<commit_message>
Notes from class on March 30, 2020
</commit_message>
<xml_diff>
--- a/Assignments/POLS6320_2020_Spring_Journal_Townes_v00.docx
+++ b/Assignments/POLS6320_2020_Spring_Journal_Townes_v00.docx
@@ -9168,7 +9168,13 @@
         <w:spacing w:line="276" w:lineRule="auto"/>
       </w:pPr>
       <w:r>
-        <w:t>I can think of several structures at Saint Louis University that seem to be more of a response to what is expected of a modern university rather than demands from the environment.  These include the Tech Commons in Pius XII Memorial Library, collegiate athletic teams, and the COLLAB space in the Cortex Innovation Community.</w:t>
+        <w:t xml:space="preserve">I can think of several structures at Saint Louis University that seem to be more of a response to what is expected of a modern university rather than demands from the environment.  These include the Tech Commons in Pius XII Memorial Library, </w:t>
+      </w:r>
+      <w:r>
+        <w:t>NCAA division I collegiate athletic program</w:t>
+      </w:r>
+      <w:r>
+        <w:t>s, and the COLLAB space in the Cortex Innovation Community.</w:t>
       </w:r>
       <w:r>
         <w:br/>
@@ -9444,13 +9450,505 @@
       </w:r>
     </w:p>
     <w:p>
-      <w:pPr>
-        <w:pStyle w:val="ListParagraph"/>
-        <w:spacing w:line="276" w:lineRule="auto"/>
-      </w:pPr>
+      <w:r>
+        <w:br w:type="page"/>
+      </w:r>
+    </w:p>
+    <w:p>
+      <w:pPr>
+        <w:rPr>
+          <w:b/>
+        </w:rPr>
+      </w:pPr>
+      <w:r>
+        <w:rPr>
+          <w:b/>
+        </w:rPr>
+        <w:lastRenderedPageBreak/>
+        <w:t>Notes from class on March 30, 2020</w:t>
+      </w:r>
+    </w:p>
+    <w:p/>
+    <w:p>
+      <w:r>
+        <w:t>Ethics</w:t>
+      </w:r>
+    </w:p>
+    <w:p>
+      <w:pPr>
+        <w:pStyle w:val="ListParagraph"/>
+        <w:numPr>
+          <w:ilvl w:val="0"/>
+          <w:numId w:val="32"/>
+        </w:numPr>
+      </w:pPr>
+      <w:r>
+        <w:t>Projected reality is more than just an appearance.</w:t>
+      </w:r>
+    </w:p>
+    <w:p>
+      <w:pPr>
+        <w:pStyle w:val="ListParagraph"/>
+        <w:numPr>
+          <w:ilvl w:val="0"/>
+          <w:numId w:val="32"/>
+        </w:numPr>
+      </w:pPr>
+      <w:r>
+        <w:t>Organization lays a map on reality.</w:t>
+      </w:r>
+    </w:p>
+    <w:p>
+      <w:pPr>
+        <w:pStyle w:val="ListParagraph"/>
+        <w:numPr>
+          <w:ilvl w:val="0"/>
+          <w:numId w:val="32"/>
+        </w:numPr>
+      </w:pPr>
+      <w:r>
+        <w:t>Good to wait and dialogue to see if reality catches up with appearance.</w:t>
+      </w:r>
+    </w:p>
+    <w:p>
+      <w:pPr>
+        <w:pStyle w:val="ListParagraph"/>
+        <w:numPr>
+          <w:ilvl w:val="0"/>
+          <w:numId w:val="32"/>
+        </w:numPr>
+      </w:pPr>
+      <w:r>
+        <w:t>Even though we construct reality there are objective facts that must be considered.</w:t>
+      </w:r>
+    </w:p>
+    <w:p>
+      <w:pPr>
+        <w:pStyle w:val="ListParagraph"/>
+        <w:numPr>
+          <w:ilvl w:val="1"/>
+          <w:numId w:val="32"/>
+        </w:numPr>
+      </w:pPr>
+      <w:r>
+        <w:t>Key question of organism metaphor is how to distinguish between constructed reality and objective facts.</w:t>
+      </w:r>
+    </w:p>
+    <w:p>
+      <w:pPr>
+        <w:pStyle w:val="ListParagraph"/>
+        <w:numPr>
+          <w:ilvl w:val="2"/>
+          <w:numId w:val="32"/>
+        </w:numPr>
+      </w:pPr>
+      <w:r>
+        <w:t>Objective</w:t>
+      </w:r>
+      <w:r>
+        <w:t xml:space="preserve"> demands</w:t>
+      </w:r>
+      <w:r>
+        <w:t xml:space="preserve"> versus s</w:t>
+      </w:r>
+      <w:r>
+        <w:t>ymbolic demands</w:t>
+      </w:r>
+    </w:p>
+    <w:p/>
+    <w:p>
+      <w:r>
+        <w:t>Organism metaphor of organizations</w:t>
+      </w:r>
+    </w:p>
+    <w:p>
+      <w:pPr>
+        <w:pStyle w:val="ListParagraph"/>
+        <w:numPr>
+          <w:ilvl w:val="0"/>
+          <w:numId w:val="33"/>
+        </w:numPr>
+      </w:pPr>
+      <w:r>
+        <w:t xml:space="preserve">Noel </w:t>
+      </w:r>
+      <w:proofErr w:type="spellStart"/>
+      <w:r>
+        <w:t>Tichy</w:t>
+      </w:r>
+      <w:proofErr w:type="spellEnd"/>
+    </w:p>
+    <w:p>
+      <w:pPr>
+        <w:pStyle w:val="ListParagraph"/>
+        <w:numPr>
+          <w:ilvl w:val="1"/>
+          <w:numId w:val="33"/>
+        </w:numPr>
+      </w:pPr>
+      <w:r>
+        <w:t>What do we do? (technical questions)</w:t>
+      </w:r>
+    </w:p>
+    <w:p>
+      <w:pPr>
+        <w:pStyle w:val="ListParagraph"/>
+        <w:numPr>
+          <w:ilvl w:val="1"/>
+          <w:numId w:val="33"/>
+        </w:numPr>
+      </w:pPr>
+      <w:r>
+        <w:t>Who has authority? (political question)</w:t>
+      </w:r>
+    </w:p>
+    <w:p>
+      <w:pPr>
+        <w:pStyle w:val="ListParagraph"/>
+        <w:numPr>
+          <w:ilvl w:val="1"/>
+          <w:numId w:val="33"/>
+        </w:numPr>
+      </w:pPr>
+      <w:r>
+        <w:t>What are we about? (ideological question)</w:t>
+      </w:r>
+    </w:p>
+    <w:p>
+      <w:pPr>
+        <w:pStyle w:val="ListParagraph"/>
+        <w:numPr>
+          <w:ilvl w:val="2"/>
+          <w:numId w:val="33"/>
+        </w:numPr>
+      </w:pPr>
+      <w:r>
+        <w:t>Bureaucracy clashes with original vision.</w:t>
+      </w:r>
+    </w:p>
+    <w:p>
+      <w:pPr>
+        <w:pStyle w:val="ListParagraph"/>
+        <w:numPr>
+          <w:ilvl w:val="0"/>
+          <w:numId w:val="33"/>
+        </w:numPr>
+      </w:pPr>
+      <w:r>
+        <w:t>Death spiral when all three cycles peak at once.</w:t>
+      </w:r>
+    </w:p>
+    <w:p>
+      <w:pPr>
+        <w:pStyle w:val="ListParagraph"/>
+        <w:numPr>
+          <w:ilvl w:val="0"/>
+          <w:numId w:val="33"/>
+        </w:numPr>
+      </w:pPr>
+      <w:r>
+        <w:t>Nonprofits tend to be vulnerable to “founder syndrome” because they are often under-resourced and lack the infrastructure to weather changes.</w:t>
+      </w:r>
+    </w:p>
+    <w:p>
+      <w:pPr>
+        <w:pStyle w:val="ListParagraph"/>
+        <w:numPr>
+          <w:ilvl w:val="0"/>
+          <w:numId w:val="33"/>
+        </w:numPr>
+      </w:pPr>
+      <w:r>
+        <w:t>“Permanently failing organization”</w:t>
+      </w:r>
+    </w:p>
+    <w:p>
+      <w:pPr>
+        <w:pStyle w:val="ListParagraph"/>
+        <w:numPr>
+          <w:ilvl w:val="1"/>
+          <w:numId w:val="33"/>
+        </w:numPr>
+      </w:pPr>
+      <w:r>
+        <w:t>Can’t demonstrate outcome success (i.e., response to environment)</w:t>
+      </w:r>
+    </w:p>
+    <w:p>
+      <w:pPr>
+        <w:pStyle w:val="ListParagraph"/>
+        <w:numPr>
+          <w:ilvl w:val="1"/>
+          <w:numId w:val="33"/>
+        </w:numPr>
+      </w:pPr>
+      <w:r>
+        <w:t>Can demonstrate symbolic success (i.e., conformity with myth; symbolic)</w:t>
+      </w:r>
+    </w:p>
+    <w:p>
+      <w:pPr>
+        <w:pStyle w:val="ListParagraph"/>
+        <w:numPr>
+          <w:ilvl w:val="0"/>
+          <w:numId w:val="33"/>
+        </w:numPr>
+      </w:pPr>
+      <w:r>
+        <w:t>Street level bureaucrats must ensure that limited resources are used appropriately in the environment.</w:t>
+      </w:r>
+    </w:p>
+    <w:p>
+      <w:pPr>
+        <w:pStyle w:val="ListParagraph"/>
+        <w:numPr>
+          <w:ilvl w:val="1"/>
+          <w:numId w:val="33"/>
+        </w:numPr>
+      </w:pPr>
+      <w:r>
+        <w:t>Gatekeeper</w:t>
+      </w:r>
+    </w:p>
+    <w:p>
+      <w:pPr>
+        <w:pStyle w:val="ListParagraph"/>
+        <w:numPr>
+          <w:ilvl w:val="1"/>
+          <w:numId w:val="33"/>
+        </w:numPr>
+      </w:pPr>
+      <w:r>
+        <w:t>Service provider</w:t>
+      </w:r>
+    </w:p>
+    <w:p>
+      <w:pPr>
+        <w:pStyle w:val="ListParagraph"/>
+        <w:numPr>
+          <w:ilvl w:val="0"/>
+          <w:numId w:val="33"/>
+        </w:numPr>
+      </w:pPr>
+      <w:r>
+        <w:t>The scarcity of resources influence policy implementation</w:t>
+      </w:r>
+    </w:p>
+    <w:p>
+      <w:pPr>
+        <w:pStyle w:val="ListParagraph"/>
+        <w:numPr>
+          <w:ilvl w:val="0"/>
+          <w:numId w:val="33"/>
+        </w:numPr>
+      </w:pPr>
+      <w:r>
+        <w:t>When the metaphor is treated as myth it can cause mismanagement.</w:t>
+      </w:r>
+    </w:p>
+    <w:p>
+      <w:pPr>
+        <w:pStyle w:val="ListParagraph"/>
+        <w:numPr>
+          <w:ilvl w:val="1"/>
+          <w:numId w:val="33"/>
+        </w:numPr>
+      </w:pPr>
+      <w:r>
+        <w:t>Managers treat constructs as reality.</w:t>
+      </w:r>
+    </w:p>
+    <w:p>
+      <w:pPr>
+        <w:pStyle w:val="ListParagraph"/>
+        <w:numPr>
+          <w:ilvl w:val="1"/>
+          <w:numId w:val="33"/>
+        </w:numPr>
+      </w:pPr>
+      <w:r>
+        <w:t>Managers don’t read the environment and don’t adjust accordingly.</w:t>
+      </w:r>
+    </w:p>
+    <w:p/>
+    <w:p>
+      <w:r>
+        <w:t>Systems theory</w:t>
+      </w:r>
+    </w:p>
+    <w:p>
+      <w:pPr>
+        <w:pStyle w:val="ListParagraph"/>
+        <w:numPr>
+          <w:ilvl w:val="0"/>
+          <w:numId w:val="34"/>
+        </w:numPr>
+      </w:pPr>
+      <w:r>
+        <w:t>Parts of the system</w:t>
+      </w:r>
+    </w:p>
+    <w:p>
+      <w:pPr>
+        <w:pStyle w:val="ListParagraph"/>
+        <w:numPr>
+          <w:ilvl w:val="1"/>
+          <w:numId w:val="34"/>
+        </w:numPr>
+      </w:pPr>
+      <w:r>
+        <w:t>Technical core does the job of the organization.</w:t>
+      </w:r>
+    </w:p>
+    <w:p>
+      <w:pPr>
+        <w:pStyle w:val="ListParagraph"/>
+        <w:numPr>
+          <w:ilvl w:val="1"/>
+          <w:numId w:val="34"/>
+        </w:numPr>
+      </w:pPr>
+      <w:r>
+        <w:t>Boundary spanners present the organization to the public (i.e., environment).</w:t>
+      </w:r>
+    </w:p>
+    <w:p>
+      <w:pPr>
+        <w:pStyle w:val="ListParagraph"/>
+        <w:numPr>
+          <w:ilvl w:val="2"/>
+          <w:numId w:val="34"/>
+        </w:numPr>
+      </w:pPr>
+      <w:r>
+        <w:t>Protect the technical core from environmental turbulence (i.e., negative imagery).</w:t>
+      </w:r>
+    </w:p>
+    <w:p>
+      <w:pPr>
+        <w:pStyle w:val="ListParagraph"/>
+        <w:numPr>
+          <w:ilvl w:val="0"/>
+          <w:numId w:val="34"/>
+        </w:numPr>
+      </w:pPr>
+      <w:r>
+        <w:t>Loose coupling between parts.</w:t>
+      </w:r>
+    </w:p>
+    <w:p>
+      <w:pPr>
+        <w:pStyle w:val="ListParagraph"/>
+        <w:numPr>
+          <w:ilvl w:val="1"/>
+          <w:numId w:val="34"/>
+        </w:numPr>
+      </w:pPr>
+      <w:r>
+        <w:t>Can help the organization survive.</w:t>
+      </w:r>
+    </w:p>
+    <w:p>
+      <w:pPr>
+        <w:pStyle w:val="ListParagraph"/>
+        <w:numPr>
+          <w:ilvl w:val="0"/>
+          <w:numId w:val="34"/>
+        </w:numPr>
+      </w:pPr>
+      <w:r>
+        <w:t>Tension between boundary spanning component and technical core.</w:t>
+      </w:r>
+    </w:p>
+    <w:p>
+      <w:pPr>
+        <w:pStyle w:val="ListParagraph"/>
+        <w:numPr>
+          <w:ilvl w:val="0"/>
+          <w:numId w:val="34"/>
+        </w:numPr>
+      </w:pPr>
+      <w:r>
+        <w:t>The Common Core Committee at SLU is an example of an adhocracy.</w:t>
+      </w:r>
+    </w:p>
+    <w:p/>
+    <w:p>
+      <w:r>
+        <w:t>Organizational Learning</w:t>
+      </w:r>
+    </w:p>
+    <w:p>
+      <w:pPr>
+        <w:pStyle w:val="ListParagraph"/>
+        <w:numPr>
+          <w:ilvl w:val="0"/>
+          <w:numId w:val="35"/>
+        </w:numPr>
+      </w:pPr>
+      <w:r>
+        <w:t>Bureaucratic structure is not conducive to double-loop learning.</w:t>
+      </w:r>
+    </w:p>
+    <w:p>
+      <w:pPr>
+        <w:pStyle w:val="ListParagraph"/>
+        <w:numPr>
+          <w:ilvl w:val="0"/>
+          <w:numId w:val="35"/>
+        </w:numPr>
+      </w:pPr>
+      <w:proofErr w:type="spellStart"/>
+      <w:r>
+        <w:t>Equifinality</w:t>
+      </w:r>
+      <w:proofErr w:type="spellEnd"/>
+      <w:r>
+        <w:t xml:space="preserve"> means there are multiple paths to the same outcome.</w:t>
+      </w:r>
+    </w:p>
+    <w:p>
+      <w:pPr>
+        <w:sectPr>
+          <w:pgSz w:w="12240" w:h="15840"/>
+          <w:pgMar w:top="1440" w:right="1440" w:bottom="1440" w:left="1440" w:header="720" w:footer="720" w:gutter="0"/>
+          <w:cols w:space="720"/>
+          <w:docGrid w:linePitch="360"/>
+        </w:sectPr>
+      </w:pPr>
+    </w:p>
+    <w:p>
+      <w:pPr>
+        <w:rPr>
+          <w:b/>
+        </w:rPr>
+      </w:pPr>
+      <w:r>
+        <w:rPr>
+          <w:b/>
+        </w:rPr>
+        <w:lastRenderedPageBreak/>
+        <w:t>Respo</w:t>
+      </w:r>
+      <w:r>
+        <w:rPr>
+          <w:b/>
+        </w:rPr>
+        <w:t>nses to reflective pauses set 06 for class on April 20</w:t>
+      </w:r>
+      <w:r>
+        <w:rPr>
+          <w:b/>
+        </w:rPr>
+        <w:t>, 2020</w:t>
+      </w:r>
+    </w:p>
+    <w:p/>
+    <w:p>
       <w:bookmarkStart w:id="9" w:name="_GoBack"/>
       <w:bookmarkEnd w:id="9"/>
     </w:p>
+    <w:p/>
     <w:sectPr>
       <w:pgSz w:w="12240" w:h="15840"/>
       <w:pgMar w:top="1440" w:right="1440" w:bottom="1440" w:left="1440" w:header="720" w:footer="720" w:gutter="0"/>
@@ -9527,7 +10025,7 @@
       <w:rPr>
         <w:noProof/>
       </w:rPr>
-      <w:t>36</w:t>
+      <w:t>37</w:t>
     </w:r>
     <w:r>
       <w:rPr>
@@ -9542,6 +10040,119 @@
 <file path=word/numbering.xml><?xml version="1.0" encoding="utf-8"?>
 <w:numbering xmlns:wpc="http://schemas.microsoft.com/office/word/2010/wordprocessingCanvas" xmlns:cx="http://schemas.microsoft.com/office/drawing/2014/chartex" xmlns:cx1="http://schemas.microsoft.com/office/drawing/2015/9/8/chartex" xmlns:cx2="http://schemas.microsoft.com/office/drawing/2015/10/21/chartex" xmlns:cx3="http://schemas.microsoft.com/office/drawing/2016/5/9/chartex" xmlns:cx4="http://schemas.microsoft.com/office/drawing/2016/5/10/chartex" xmlns:cx5="http://schemas.microsoft.com/office/drawing/2016/5/11/chartex" xmlns:mc="http://schemas.openxmlformats.org/markup-compatibility/2006" xmlns:o="urn:schemas-microsoft-com:office:office" xmlns:r="http://schemas.openxmlformats.org/officeDocument/2006/relationships" xmlns:m="http://schemas.openxmlformats.org/officeDocument/2006/math" xmlns:v="urn:schemas-microsoft-com:vml" xmlns:wp14="http://schemas.microsoft.com/office/word/2010/wordprocessingDrawing" xmlns:wp="http://schemas.openxmlformats.org/drawingml/2006/wordprocessingDrawing" xmlns:w10="urn:schemas-microsoft-com:office:word" xmlns:w="http://schemas.openxmlformats.org/wordprocessingml/2006/main" xmlns:w14="http://schemas.microsoft.com/office/word/2010/wordml" xmlns:w15="http://schemas.microsoft.com/office/word/2012/wordml" xmlns:w16se="http://schemas.microsoft.com/office/word/2015/wordml/symex" xmlns:wpg="http://schemas.microsoft.com/office/word/2010/wordprocessingGroup" xmlns:wpi="http://schemas.microsoft.com/office/word/2010/wordprocessingInk" xmlns:wne="http://schemas.microsoft.com/office/word/2006/wordml" xmlns:wps="http://schemas.microsoft.com/office/word/2010/wordprocessingShape" mc:Ignorable="w14 w15 w16se wp14">
   <w:abstractNum w:abstractNumId="0" w15:restartNumberingAfterBreak="0">
+    <w:nsid w:val="07D76CD7"/>
+    <w:multiLevelType w:val="hybridMultilevel"/>
+    <w:tmpl w:val="9890302A"/>
+    <w:lvl w:ilvl="0" w:tplc="04090001">
+      <w:start w:val="1"/>
+      <w:numFmt w:val="bullet"/>
+      <w:lvlText w:val=""/>
+      <w:lvlJc w:val="left"/>
+      <w:pPr>
+        <w:ind w:left="720" w:hanging="360"/>
+      </w:pPr>
+      <w:rPr>
+        <w:rFonts w:ascii="Symbol" w:hAnsi="Symbol" w:hint="default"/>
+      </w:rPr>
+    </w:lvl>
+    <w:lvl w:ilvl="1" w:tplc="04090003">
+      <w:start w:val="1"/>
+      <w:numFmt w:val="bullet"/>
+      <w:lvlText w:val="o"/>
+      <w:lvlJc w:val="left"/>
+      <w:pPr>
+        <w:ind w:left="1440" w:hanging="360"/>
+      </w:pPr>
+      <w:rPr>
+        <w:rFonts w:ascii="Courier New" w:hAnsi="Courier New" w:cs="Courier New" w:hint="default"/>
+      </w:rPr>
+    </w:lvl>
+    <w:lvl w:ilvl="2" w:tplc="04090005">
+      <w:start w:val="1"/>
+      <w:numFmt w:val="bullet"/>
+      <w:lvlText w:val=""/>
+      <w:lvlJc w:val="left"/>
+      <w:pPr>
+        <w:ind w:left="2160" w:hanging="360"/>
+      </w:pPr>
+      <w:rPr>
+        <w:rFonts w:ascii="Wingdings" w:hAnsi="Wingdings" w:hint="default"/>
+      </w:rPr>
+    </w:lvl>
+    <w:lvl w:ilvl="3" w:tplc="04090001" w:tentative="1">
+      <w:start w:val="1"/>
+      <w:numFmt w:val="bullet"/>
+      <w:lvlText w:val=""/>
+      <w:lvlJc w:val="left"/>
+      <w:pPr>
+        <w:ind w:left="2880" w:hanging="360"/>
+      </w:pPr>
+      <w:rPr>
+        <w:rFonts w:ascii="Symbol" w:hAnsi="Symbol" w:hint="default"/>
+      </w:rPr>
+    </w:lvl>
+    <w:lvl w:ilvl="4" w:tplc="04090003" w:tentative="1">
+      <w:start w:val="1"/>
+      <w:numFmt w:val="bullet"/>
+      <w:lvlText w:val="o"/>
+      <w:lvlJc w:val="left"/>
+      <w:pPr>
+        <w:ind w:left="3600" w:hanging="360"/>
+      </w:pPr>
+      <w:rPr>
+        <w:rFonts w:ascii="Courier New" w:hAnsi="Courier New" w:cs="Courier New" w:hint="default"/>
+      </w:rPr>
+    </w:lvl>
+    <w:lvl w:ilvl="5" w:tplc="04090005" w:tentative="1">
+      <w:start w:val="1"/>
+      <w:numFmt w:val="bullet"/>
+      <w:lvlText w:val=""/>
+      <w:lvlJc w:val="left"/>
+      <w:pPr>
+        <w:ind w:left="4320" w:hanging="360"/>
+      </w:pPr>
+      <w:rPr>
+        <w:rFonts w:ascii="Wingdings" w:hAnsi="Wingdings" w:hint="default"/>
+      </w:rPr>
+    </w:lvl>
+    <w:lvl w:ilvl="6" w:tplc="04090001" w:tentative="1">
+      <w:start w:val="1"/>
+      <w:numFmt w:val="bullet"/>
+      <w:lvlText w:val=""/>
+      <w:lvlJc w:val="left"/>
+      <w:pPr>
+        <w:ind w:left="5040" w:hanging="360"/>
+      </w:pPr>
+      <w:rPr>
+        <w:rFonts w:ascii="Symbol" w:hAnsi="Symbol" w:hint="default"/>
+      </w:rPr>
+    </w:lvl>
+    <w:lvl w:ilvl="7" w:tplc="04090003" w:tentative="1">
+      <w:start w:val="1"/>
+      <w:numFmt w:val="bullet"/>
+      <w:lvlText w:val="o"/>
+      <w:lvlJc w:val="left"/>
+      <w:pPr>
+        <w:ind w:left="5760" w:hanging="360"/>
+      </w:pPr>
+      <w:rPr>
+        <w:rFonts w:ascii="Courier New" w:hAnsi="Courier New" w:cs="Courier New" w:hint="default"/>
+      </w:rPr>
+    </w:lvl>
+    <w:lvl w:ilvl="8" w:tplc="04090005" w:tentative="1">
+      <w:start w:val="1"/>
+      <w:numFmt w:val="bullet"/>
+      <w:lvlText w:val=""/>
+      <w:lvlJc w:val="left"/>
+      <w:pPr>
+        <w:ind w:left="6480" w:hanging="360"/>
+      </w:pPr>
+      <w:rPr>
+        <w:rFonts w:ascii="Wingdings" w:hAnsi="Wingdings" w:hint="default"/>
+      </w:rPr>
+    </w:lvl>
+  </w:abstractNum>
+  <w:abstractNum w:abstractNumId="1" w15:restartNumberingAfterBreak="0">
     <w:nsid w:val="11D66223"/>
     <w:multiLevelType w:val="hybridMultilevel"/>
     <w:tmpl w:val="7EC85170"/>
@@ -9630,7 +10241,7 @@
       </w:pPr>
     </w:lvl>
   </w:abstractNum>
-  <w:abstractNum w:abstractNumId="1" w15:restartNumberingAfterBreak="0">
+  <w:abstractNum w:abstractNumId="2" w15:restartNumberingAfterBreak="0">
     <w:nsid w:val="13FA0031"/>
     <w:multiLevelType w:val="hybridMultilevel"/>
     <w:tmpl w:val="707EF334"/>
@@ -9743,7 +10354,7 @@
       </w:rPr>
     </w:lvl>
   </w:abstractNum>
-  <w:abstractNum w:abstractNumId="2" w15:restartNumberingAfterBreak="0">
+  <w:abstractNum w:abstractNumId="3" w15:restartNumberingAfterBreak="0">
     <w:nsid w:val="14315900"/>
     <w:multiLevelType w:val="multilevel"/>
     <w:tmpl w:val="0409001D"/>
@@ -9829,7 +10440,7 @@
       </w:pPr>
     </w:lvl>
   </w:abstractNum>
-  <w:abstractNum w:abstractNumId="3" w15:restartNumberingAfterBreak="0">
+  <w:abstractNum w:abstractNumId="4" w15:restartNumberingAfterBreak="0">
     <w:nsid w:val="171B11E5"/>
     <w:multiLevelType w:val="multilevel"/>
     <w:tmpl w:val="0409001D"/>
@@ -9915,7 +10526,7 @@
       </w:pPr>
     </w:lvl>
   </w:abstractNum>
-  <w:abstractNum w:abstractNumId="4" w15:restartNumberingAfterBreak="0">
+  <w:abstractNum w:abstractNumId="5" w15:restartNumberingAfterBreak="0">
     <w:nsid w:val="1D9C1FEC"/>
     <w:multiLevelType w:val="hybridMultilevel"/>
     <w:tmpl w:val="EABE346C"/>
@@ -10028,7 +10639,7 @@
       </w:rPr>
     </w:lvl>
   </w:abstractNum>
-  <w:abstractNum w:abstractNumId="5" w15:restartNumberingAfterBreak="0">
+  <w:abstractNum w:abstractNumId="6" w15:restartNumberingAfterBreak="0">
     <w:nsid w:val="1EB669C7"/>
     <w:multiLevelType w:val="hybridMultilevel"/>
     <w:tmpl w:val="D812D6A2"/>
@@ -10114,7 +10725,7 @@
       </w:pPr>
     </w:lvl>
   </w:abstractNum>
-  <w:abstractNum w:abstractNumId="6" w15:restartNumberingAfterBreak="0">
+  <w:abstractNum w:abstractNumId="7" w15:restartNumberingAfterBreak="0">
     <w:nsid w:val="1FFF3A1A"/>
     <w:multiLevelType w:val="hybridMultilevel"/>
     <w:tmpl w:val="C6483600"/>
@@ -10203,7 +10814,7 @@
       </w:pPr>
     </w:lvl>
   </w:abstractNum>
-  <w:abstractNum w:abstractNumId="7" w15:restartNumberingAfterBreak="0">
+  <w:abstractNum w:abstractNumId="8" w15:restartNumberingAfterBreak="0">
     <w:nsid w:val="271A4360"/>
     <w:multiLevelType w:val="hybridMultilevel"/>
     <w:tmpl w:val="0D98EEAE"/>
@@ -10316,7 +10927,7 @@
       </w:rPr>
     </w:lvl>
   </w:abstractNum>
-  <w:abstractNum w:abstractNumId="8" w15:restartNumberingAfterBreak="0">
+  <w:abstractNum w:abstractNumId="9" w15:restartNumberingAfterBreak="0">
     <w:nsid w:val="284B07D8"/>
     <w:multiLevelType w:val="hybridMultilevel"/>
     <w:tmpl w:val="39D4D970"/>
@@ -10429,7 +11040,7 @@
       </w:rPr>
     </w:lvl>
   </w:abstractNum>
-  <w:abstractNum w:abstractNumId="9" w15:restartNumberingAfterBreak="0">
+  <w:abstractNum w:abstractNumId="10" w15:restartNumberingAfterBreak="0">
     <w:nsid w:val="30736AED"/>
     <w:multiLevelType w:val="hybridMultilevel"/>
     <w:tmpl w:val="54E8D720"/>
@@ -10515,7 +11126,7 @@
       </w:pPr>
     </w:lvl>
   </w:abstractNum>
-  <w:abstractNum w:abstractNumId="10" w15:restartNumberingAfterBreak="0">
+  <w:abstractNum w:abstractNumId="11" w15:restartNumberingAfterBreak="0">
     <w:nsid w:val="30920F14"/>
     <w:multiLevelType w:val="hybridMultilevel"/>
     <w:tmpl w:val="488ED3DC"/>
@@ -10604,7 +11215,120 @@
       </w:pPr>
     </w:lvl>
   </w:abstractNum>
-  <w:abstractNum w:abstractNumId="11" w15:restartNumberingAfterBreak="0">
+  <w:abstractNum w:abstractNumId="12" w15:restartNumberingAfterBreak="0">
+    <w:nsid w:val="32290A2B"/>
+    <w:multiLevelType w:val="hybridMultilevel"/>
+    <w:tmpl w:val="A1024B08"/>
+    <w:lvl w:ilvl="0" w:tplc="04090001">
+      <w:start w:val="1"/>
+      <w:numFmt w:val="bullet"/>
+      <w:lvlText w:val=""/>
+      <w:lvlJc w:val="left"/>
+      <w:pPr>
+        <w:ind w:left="720" w:hanging="360"/>
+      </w:pPr>
+      <w:rPr>
+        <w:rFonts w:ascii="Symbol" w:hAnsi="Symbol" w:hint="default"/>
+      </w:rPr>
+    </w:lvl>
+    <w:lvl w:ilvl="1" w:tplc="04090003">
+      <w:start w:val="1"/>
+      <w:numFmt w:val="bullet"/>
+      <w:lvlText w:val="o"/>
+      <w:lvlJc w:val="left"/>
+      <w:pPr>
+        <w:ind w:left="1440" w:hanging="360"/>
+      </w:pPr>
+      <w:rPr>
+        <w:rFonts w:ascii="Courier New" w:hAnsi="Courier New" w:cs="Courier New" w:hint="default"/>
+      </w:rPr>
+    </w:lvl>
+    <w:lvl w:ilvl="2" w:tplc="04090005">
+      <w:start w:val="1"/>
+      <w:numFmt w:val="bullet"/>
+      <w:lvlText w:val=""/>
+      <w:lvlJc w:val="left"/>
+      <w:pPr>
+        <w:ind w:left="2160" w:hanging="360"/>
+      </w:pPr>
+      <w:rPr>
+        <w:rFonts w:ascii="Wingdings" w:hAnsi="Wingdings" w:hint="default"/>
+      </w:rPr>
+    </w:lvl>
+    <w:lvl w:ilvl="3" w:tplc="04090001" w:tentative="1">
+      <w:start w:val="1"/>
+      <w:numFmt w:val="bullet"/>
+      <w:lvlText w:val=""/>
+      <w:lvlJc w:val="left"/>
+      <w:pPr>
+        <w:ind w:left="2880" w:hanging="360"/>
+      </w:pPr>
+      <w:rPr>
+        <w:rFonts w:ascii="Symbol" w:hAnsi="Symbol" w:hint="default"/>
+      </w:rPr>
+    </w:lvl>
+    <w:lvl w:ilvl="4" w:tplc="04090003" w:tentative="1">
+      <w:start w:val="1"/>
+      <w:numFmt w:val="bullet"/>
+      <w:lvlText w:val="o"/>
+      <w:lvlJc w:val="left"/>
+      <w:pPr>
+        <w:ind w:left="3600" w:hanging="360"/>
+      </w:pPr>
+      <w:rPr>
+        <w:rFonts w:ascii="Courier New" w:hAnsi="Courier New" w:cs="Courier New" w:hint="default"/>
+      </w:rPr>
+    </w:lvl>
+    <w:lvl w:ilvl="5" w:tplc="04090005" w:tentative="1">
+      <w:start w:val="1"/>
+      <w:numFmt w:val="bullet"/>
+      <w:lvlText w:val=""/>
+      <w:lvlJc w:val="left"/>
+      <w:pPr>
+        <w:ind w:left="4320" w:hanging="360"/>
+      </w:pPr>
+      <w:rPr>
+        <w:rFonts w:ascii="Wingdings" w:hAnsi="Wingdings" w:hint="default"/>
+      </w:rPr>
+    </w:lvl>
+    <w:lvl w:ilvl="6" w:tplc="04090001" w:tentative="1">
+      <w:start w:val="1"/>
+      <w:numFmt w:val="bullet"/>
+      <w:lvlText w:val=""/>
+      <w:lvlJc w:val="left"/>
+      <w:pPr>
+        <w:ind w:left="5040" w:hanging="360"/>
+      </w:pPr>
+      <w:rPr>
+        <w:rFonts w:ascii="Symbol" w:hAnsi="Symbol" w:hint="default"/>
+      </w:rPr>
+    </w:lvl>
+    <w:lvl w:ilvl="7" w:tplc="04090003" w:tentative="1">
+      <w:start w:val="1"/>
+      <w:numFmt w:val="bullet"/>
+      <w:lvlText w:val="o"/>
+      <w:lvlJc w:val="left"/>
+      <w:pPr>
+        <w:ind w:left="5760" w:hanging="360"/>
+      </w:pPr>
+      <w:rPr>
+        <w:rFonts w:ascii="Courier New" w:hAnsi="Courier New" w:cs="Courier New" w:hint="default"/>
+      </w:rPr>
+    </w:lvl>
+    <w:lvl w:ilvl="8" w:tplc="04090005" w:tentative="1">
+      <w:start w:val="1"/>
+      <w:numFmt w:val="bullet"/>
+      <w:lvlText w:val=""/>
+      <w:lvlJc w:val="left"/>
+      <w:pPr>
+        <w:ind w:left="6480" w:hanging="360"/>
+      </w:pPr>
+      <w:rPr>
+        <w:rFonts w:ascii="Wingdings" w:hAnsi="Wingdings" w:hint="default"/>
+      </w:rPr>
+    </w:lvl>
+  </w:abstractNum>
+  <w:abstractNum w:abstractNumId="13" w15:restartNumberingAfterBreak="0">
     <w:nsid w:val="37481618"/>
     <w:multiLevelType w:val="hybridMultilevel"/>
     <w:tmpl w:val="88E075DC"/>
@@ -10744,7 +11468,7 @@
       </w:rPr>
     </w:lvl>
   </w:abstractNum>
-  <w:abstractNum w:abstractNumId="12" w15:restartNumberingAfterBreak="0">
+  <w:abstractNum w:abstractNumId="14" w15:restartNumberingAfterBreak="0">
     <w:nsid w:val="396810D7"/>
     <w:multiLevelType w:val="hybridMultilevel"/>
     <w:tmpl w:val="488ED3DC"/>
@@ -10833,7 +11557,7 @@
       </w:pPr>
     </w:lvl>
   </w:abstractNum>
-  <w:abstractNum w:abstractNumId="13" w15:restartNumberingAfterBreak="0">
+  <w:abstractNum w:abstractNumId="15" w15:restartNumberingAfterBreak="0">
     <w:nsid w:val="3B9D463F"/>
     <w:multiLevelType w:val="multilevel"/>
     <w:tmpl w:val="0409001D"/>
@@ -10919,7 +11643,7 @@
       </w:pPr>
     </w:lvl>
   </w:abstractNum>
-  <w:abstractNum w:abstractNumId="14" w15:restartNumberingAfterBreak="0">
+  <w:abstractNum w:abstractNumId="16" w15:restartNumberingAfterBreak="0">
     <w:nsid w:val="3D0F3134"/>
     <w:multiLevelType w:val="hybridMultilevel"/>
     <w:tmpl w:val="BD34E3C6"/>
@@ -11032,7 +11756,7 @@
       </w:rPr>
     </w:lvl>
   </w:abstractNum>
-  <w:abstractNum w:abstractNumId="15" w15:restartNumberingAfterBreak="0">
+  <w:abstractNum w:abstractNumId="17" w15:restartNumberingAfterBreak="0">
     <w:nsid w:val="3F1F3FD6"/>
     <w:multiLevelType w:val="hybridMultilevel"/>
     <w:tmpl w:val="02001B02"/>
@@ -11145,7 +11869,7 @@
       </w:rPr>
     </w:lvl>
   </w:abstractNum>
-  <w:abstractNum w:abstractNumId="16" w15:restartNumberingAfterBreak="0">
+  <w:abstractNum w:abstractNumId="18" w15:restartNumberingAfterBreak="0">
     <w:nsid w:val="400C59C9"/>
     <w:multiLevelType w:val="hybridMultilevel"/>
     <w:tmpl w:val="488ED3DC"/>
@@ -11234,7 +11958,7 @@
       </w:pPr>
     </w:lvl>
   </w:abstractNum>
-  <w:abstractNum w:abstractNumId="17" w15:restartNumberingAfterBreak="0">
+  <w:abstractNum w:abstractNumId="19" w15:restartNumberingAfterBreak="0">
     <w:nsid w:val="47CE67FE"/>
     <w:multiLevelType w:val="hybridMultilevel"/>
     <w:tmpl w:val="9AF42AC8"/>
@@ -11347,7 +12071,120 @@
       </w:rPr>
     </w:lvl>
   </w:abstractNum>
-  <w:abstractNum w:abstractNumId="18" w15:restartNumberingAfterBreak="0">
+  <w:abstractNum w:abstractNumId="20" w15:restartNumberingAfterBreak="0">
+    <w:nsid w:val="51AB65C4"/>
+    <w:multiLevelType w:val="hybridMultilevel"/>
+    <w:tmpl w:val="CD8858B6"/>
+    <w:lvl w:ilvl="0" w:tplc="04090001">
+      <w:start w:val="1"/>
+      <w:numFmt w:val="bullet"/>
+      <w:lvlText w:val=""/>
+      <w:lvlJc w:val="left"/>
+      <w:pPr>
+        <w:ind w:left="720" w:hanging="360"/>
+      </w:pPr>
+      <w:rPr>
+        <w:rFonts w:ascii="Symbol" w:hAnsi="Symbol" w:hint="default"/>
+      </w:rPr>
+    </w:lvl>
+    <w:lvl w:ilvl="1" w:tplc="04090003" w:tentative="1">
+      <w:start w:val="1"/>
+      <w:numFmt w:val="bullet"/>
+      <w:lvlText w:val="o"/>
+      <w:lvlJc w:val="left"/>
+      <w:pPr>
+        <w:ind w:left="1440" w:hanging="360"/>
+      </w:pPr>
+      <w:rPr>
+        <w:rFonts w:ascii="Courier New" w:hAnsi="Courier New" w:cs="Courier New" w:hint="default"/>
+      </w:rPr>
+    </w:lvl>
+    <w:lvl w:ilvl="2" w:tplc="04090005" w:tentative="1">
+      <w:start w:val="1"/>
+      <w:numFmt w:val="bullet"/>
+      <w:lvlText w:val=""/>
+      <w:lvlJc w:val="left"/>
+      <w:pPr>
+        <w:ind w:left="2160" w:hanging="360"/>
+      </w:pPr>
+      <w:rPr>
+        <w:rFonts w:ascii="Wingdings" w:hAnsi="Wingdings" w:hint="default"/>
+      </w:rPr>
+    </w:lvl>
+    <w:lvl w:ilvl="3" w:tplc="04090001" w:tentative="1">
+      <w:start w:val="1"/>
+      <w:numFmt w:val="bullet"/>
+      <w:lvlText w:val=""/>
+      <w:lvlJc w:val="left"/>
+      <w:pPr>
+        <w:ind w:left="2880" w:hanging="360"/>
+      </w:pPr>
+      <w:rPr>
+        <w:rFonts w:ascii="Symbol" w:hAnsi="Symbol" w:hint="default"/>
+      </w:rPr>
+    </w:lvl>
+    <w:lvl w:ilvl="4" w:tplc="04090003" w:tentative="1">
+      <w:start w:val="1"/>
+      <w:numFmt w:val="bullet"/>
+      <w:lvlText w:val="o"/>
+      <w:lvlJc w:val="left"/>
+      <w:pPr>
+        <w:ind w:left="3600" w:hanging="360"/>
+      </w:pPr>
+      <w:rPr>
+        <w:rFonts w:ascii="Courier New" w:hAnsi="Courier New" w:cs="Courier New" w:hint="default"/>
+      </w:rPr>
+    </w:lvl>
+    <w:lvl w:ilvl="5" w:tplc="04090005" w:tentative="1">
+      <w:start w:val="1"/>
+      <w:numFmt w:val="bullet"/>
+      <w:lvlText w:val=""/>
+      <w:lvlJc w:val="left"/>
+      <w:pPr>
+        <w:ind w:left="4320" w:hanging="360"/>
+      </w:pPr>
+      <w:rPr>
+        <w:rFonts w:ascii="Wingdings" w:hAnsi="Wingdings" w:hint="default"/>
+      </w:rPr>
+    </w:lvl>
+    <w:lvl w:ilvl="6" w:tplc="04090001" w:tentative="1">
+      <w:start w:val="1"/>
+      <w:numFmt w:val="bullet"/>
+      <w:lvlText w:val=""/>
+      <w:lvlJc w:val="left"/>
+      <w:pPr>
+        <w:ind w:left="5040" w:hanging="360"/>
+      </w:pPr>
+      <w:rPr>
+        <w:rFonts w:ascii="Symbol" w:hAnsi="Symbol" w:hint="default"/>
+      </w:rPr>
+    </w:lvl>
+    <w:lvl w:ilvl="7" w:tplc="04090003" w:tentative="1">
+      <w:start w:val="1"/>
+      <w:numFmt w:val="bullet"/>
+      <w:lvlText w:val="o"/>
+      <w:lvlJc w:val="left"/>
+      <w:pPr>
+        <w:ind w:left="5760" w:hanging="360"/>
+      </w:pPr>
+      <w:rPr>
+        <w:rFonts w:ascii="Courier New" w:hAnsi="Courier New" w:cs="Courier New" w:hint="default"/>
+      </w:rPr>
+    </w:lvl>
+    <w:lvl w:ilvl="8" w:tplc="04090005" w:tentative="1">
+      <w:start w:val="1"/>
+      <w:numFmt w:val="bullet"/>
+      <w:lvlText w:val=""/>
+      <w:lvlJc w:val="left"/>
+      <w:pPr>
+        <w:ind w:left="6480" w:hanging="360"/>
+      </w:pPr>
+      <w:rPr>
+        <w:rFonts w:ascii="Wingdings" w:hAnsi="Wingdings" w:hint="default"/>
+      </w:rPr>
+    </w:lvl>
+  </w:abstractNum>
+  <w:abstractNum w:abstractNumId="21" w15:restartNumberingAfterBreak="0">
     <w:nsid w:val="562058CE"/>
     <w:multiLevelType w:val="hybridMultilevel"/>
     <w:tmpl w:val="652A78E8"/>
@@ -11460,7 +12297,7 @@
       </w:rPr>
     </w:lvl>
   </w:abstractNum>
-  <w:abstractNum w:abstractNumId="19" w15:restartNumberingAfterBreak="0">
+  <w:abstractNum w:abstractNumId="22" w15:restartNumberingAfterBreak="0">
     <w:nsid w:val="58C82A7A"/>
     <w:multiLevelType w:val="hybridMultilevel"/>
     <w:tmpl w:val="184A5206"/>
@@ -11549,7 +12386,7 @@
       </w:pPr>
     </w:lvl>
   </w:abstractNum>
-  <w:abstractNum w:abstractNumId="20" w15:restartNumberingAfterBreak="0">
+  <w:abstractNum w:abstractNumId="23" w15:restartNumberingAfterBreak="0">
     <w:nsid w:val="5E714FD0"/>
     <w:multiLevelType w:val="hybridMultilevel"/>
     <w:tmpl w:val="6526B922"/>
@@ -11689,7 +12526,120 @@
       </w:rPr>
     </w:lvl>
   </w:abstractNum>
-  <w:abstractNum w:abstractNumId="21" w15:restartNumberingAfterBreak="0">
+  <w:abstractNum w:abstractNumId="24" w15:restartNumberingAfterBreak="0">
+    <w:nsid w:val="5ECF7DAD"/>
+    <w:multiLevelType w:val="hybridMultilevel"/>
+    <w:tmpl w:val="2D9E506C"/>
+    <w:lvl w:ilvl="0" w:tplc="04090001">
+      <w:start w:val="1"/>
+      <w:numFmt w:val="bullet"/>
+      <w:lvlText w:val=""/>
+      <w:lvlJc w:val="left"/>
+      <w:pPr>
+        <w:ind w:left="720" w:hanging="360"/>
+      </w:pPr>
+      <w:rPr>
+        <w:rFonts w:ascii="Symbol" w:hAnsi="Symbol" w:hint="default"/>
+      </w:rPr>
+    </w:lvl>
+    <w:lvl w:ilvl="1" w:tplc="04090003">
+      <w:start w:val="1"/>
+      <w:numFmt w:val="bullet"/>
+      <w:lvlText w:val="o"/>
+      <w:lvlJc w:val="left"/>
+      <w:pPr>
+        <w:ind w:left="1440" w:hanging="360"/>
+      </w:pPr>
+      <w:rPr>
+        <w:rFonts w:ascii="Courier New" w:hAnsi="Courier New" w:cs="Courier New" w:hint="default"/>
+      </w:rPr>
+    </w:lvl>
+    <w:lvl w:ilvl="2" w:tplc="04090005">
+      <w:start w:val="1"/>
+      <w:numFmt w:val="bullet"/>
+      <w:lvlText w:val=""/>
+      <w:lvlJc w:val="left"/>
+      <w:pPr>
+        <w:ind w:left="2160" w:hanging="360"/>
+      </w:pPr>
+      <w:rPr>
+        <w:rFonts w:ascii="Wingdings" w:hAnsi="Wingdings" w:hint="default"/>
+      </w:rPr>
+    </w:lvl>
+    <w:lvl w:ilvl="3" w:tplc="04090001" w:tentative="1">
+      <w:start w:val="1"/>
+      <w:numFmt w:val="bullet"/>
+      <w:lvlText w:val=""/>
+      <w:lvlJc w:val="left"/>
+      <w:pPr>
+        <w:ind w:left="2880" w:hanging="360"/>
+      </w:pPr>
+      <w:rPr>
+        <w:rFonts w:ascii="Symbol" w:hAnsi="Symbol" w:hint="default"/>
+      </w:rPr>
+    </w:lvl>
+    <w:lvl w:ilvl="4" w:tplc="04090003" w:tentative="1">
+      <w:start w:val="1"/>
+      <w:numFmt w:val="bullet"/>
+      <w:lvlText w:val="o"/>
+      <w:lvlJc w:val="left"/>
+      <w:pPr>
+        <w:ind w:left="3600" w:hanging="360"/>
+      </w:pPr>
+      <w:rPr>
+        <w:rFonts w:ascii="Courier New" w:hAnsi="Courier New" w:cs="Courier New" w:hint="default"/>
+      </w:rPr>
+    </w:lvl>
+    <w:lvl w:ilvl="5" w:tplc="04090005" w:tentative="1">
+      <w:start w:val="1"/>
+      <w:numFmt w:val="bullet"/>
+      <w:lvlText w:val=""/>
+      <w:lvlJc w:val="left"/>
+      <w:pPr>
+        <w:ind w:left="4320" w:hanging="360"/>
+      </w:pPr>
+      <w:rPr>
+        <w:rFonts w:ascii="Wingdings" w:hAnsi="Wingdings" w:hint="default"/>
+      </w:rPr>
+    </w:lvl>
+    <w:lvl w:ilvl="6" w:tplc="04090001" w:tentative="1">
+      <w:start w:val="1"/>
+      <w:numFmt w:val="bullet"/>
+      <w:lvlText w:val=""/>
+      <w:lvlJc w:val="left"/>
+      <w:pPr>
+        <w:ind w:left="5040" w:hanging="360"/>
+      </w:pPr>
+      <w:rPr>
+        <w:rFonts w:ascii="Symbol" w:hAnsi="Symbol" w:hint="default"/>
+      </w:rPr>
+    </w:lvl>
+    <w:lvl w:ilvl="7" w:tplc="04090003" w:tentative="1">
+      <w:start w:val="1"/>
+      <w:numFmt w:val="bullet"/>
+      <w:lvlText w:val="o"/>
+      <w:lvlJc w:val="left"/>
+      <w:pPr>
+        <w:ind w:left="5760" w:hanging="360"/>
+      </w:pPr>
+      <w:rPr>
+        <w:rFonts w:ascii="Courier New" w:hAnsi="Courier New" w:cs="Courier New" w:hint="default"/>
+      </w:rPr>
+    </w:lvl>
+    <w:lvl w:ilvl="8" w:tplc="04090005" w:tentative="1">
+      <w:start w:val="1"/>
+      <w:numFmt w:val="bullet"/>
+      <w:lvlText w:val=""/>
+      <w:lvlJc w:val="left"/>
+      <w:pPr>
+        <w:ind w:left="6480" w:hanging="360"/>
+      </w:pPr>
+      <w:rPr>
+        <w:rFonts w:ascii="Wingdings" w:hAnsi="Wingdings" w:hint="default"/>
+      </w:rPr>
+    </w:lvl>
+  </w:abstractNum>
+  <w:abstractNum w:abstractNumId="25" w15:restartNumberingAfterBreak="0">
     <w:nsid w:val="613500C2"/>
     <w:multiLevelType w:val="hybridMultilevel"/>
     <w:tmpl w:val="83BE9062"/>
@@ -11802,7 +12752,7 @@
       </w:rPr>
     </w:lvl>
   </w:abstractNum>
-  <w:abstractNum w:abstractNumId="22" w15:restartNumberingAfterBreak="0">
+  <w:abstractNum w:abstractNumId="26" w15:restartNumberingAfterBreak="0">
     <w:nsid w:val="619554B1"/>
     <w:multiLevelType w:val="hybridMultilevel"/>
     <w:tmpl w:val="BEDA5080"/>
@@ -11937,7 +12887,7 @@
       </w:rPr>
     </w:lvl>
   </w:abstractNum>
-  <w:abstractNum w:abstractNumId="23" w15:restartNumberingAfterBreak="0">
+  <w:abstractNum w:abstractNumId="27" w15:restartNumberingAfterBreak="0">
     <w:nsid w:val="651C1FD6"/>
     <w:multiLevelType w:val="multilevel"/>
     <w:tmpl w:val="0409001D"/>
@@ -12023,7 +12973,7 @@
       </w:pPr>
     </w:lvl>
   </w:abstractNum>
-  <w:abstractNum w:abstractNumId="24" w15:restartNumberingAfterBreak="0">
+  <w:abstractNum w:abstractNumId="28" w15:restartNumberingAfterBreak="0">
     <w:nsid w:val="68D512B0"/>
     <w:multiLevelType w:val="hybridMultilevel"/>
     <w:tmpl w:val="35DC889A"/>
@@ -12136,7 +13086,7 @@
       </w:rPr>
     </w:lvl>
   </w:abstractNum>
-  <w:abstractNum w:abstractNumId="25" w15:restartNumberingAfterBreak="0">
+  <w:abstractNum w:abstractNumId="29" w15:restartNumberingAfterBreak="0">
     <w:nsid w:val="690064AC"/>
     <w:multiLevelType w:val="multilevel"/>
     <w:tmpl w:val="0409001D"/>
@@ -12222,7 +13172,7 @@
       </w:pPr>
     </w:lvl>
   </w:abstractNum>
-  <w:abstractNum w:abstractNumId="26" w15:restartNumberingAfterBreak="0">
+  <w:abstractNum w:abstractNumId="30" w15:restartNumberingAfterBreak="0">
     <w:nsid w:val="6B450579"/>
     <w:multiLevelType w:val="hybridMultilevel"/>
     <w:tmpl w:val="278EFC2C"/>
@@ -12335,7 +13285,7 @@
       </w:rPr>
     </w:lvl>
   </w:abstractNum>
-  <w:abstractNum w:abstractNumId="27" w15:restartNumberingAfterBreak="0">
+  <w:abstractNum w:abstractNumId="31" w15:restartNumberingAfterBreak="0">
     <w:nsid w:val="6B7414FF"/>
     <w:multiLevelType w:val="multilevel"/>
     <w:tmpl w:val="0409001D"/>
@@ -12421,7 +13371,7 @@
       </w:pPr>
     </w:lvl>
   </w:abstractNum>
-  <w:abstractNum w:abstractNumId="28" w15:restartNumberingAfterBreak="0">
+  <w:abstractNum w:abstractNumId="32" w15:restartNumberingAfterBreak="0">
     <w:nsid w:val="799A6CAC"/>
     <w:multiLevelType w:val="hybridMultilevel"/>
     <w:tmpl w:val="F82443C6"/>
@@ -12534,7 +13484,7 @@
       </w:rPr>
     </w:lvl>
   </w:abstractNum>
-  <w:abstractNum w:abstractNumId="29" w15:restartNumberingAfterBreak="0">
+  <w:abstractNum w:abstractNumId="33" w15:restartNumberingAfterBreak="0">
     <w:nsid w:val="7D30751E"/>
     <w:multiLevelType w:val="hybridMultilevel"/>
     <w:tmpl w:val="822C3114"/>
@@ -12647,7 +13597,7 @@
       </w:rPr>
     </w:lvl>
   </w:abstractNum>
-  <w:abstractNum w:abstractNumId="30" w15:restartNumberingAfterBreak="0">
+  <w:abstractNum w:abstractNumId="34" w15:restartNumberingAfterBreak="0">
     <w:nsid w:val="7F6801C2"/>
     <w:multiLevelType w:val="hybridMultilevel"/>
     <w:tmpl w:val="581CC620"/>
@@ -12761,97 +13711,109 @@
     </w:lvl>
   </w:abstractNum>
   <w:num w:numId="1">
+    <w:abstractNumId w:val="30"/>
+  </w:num>
+  <w:num w:numId="2">
+    <w:abstractNumId w:val="9"/>
+  </w:num>
+  <w:num w:numId="3">
+    <w:abstractNumId w:val="14"/>
+  </w:num>
+  <w:num w:numId="4">
+    <w:abstractNumId w:val="1"/>
+  </w:num>
+  <w:num w:numId="5">
+    <w:abstractNumId w:val="22"/>
+  </w:num>
+  <w:num w:numId="6">
     <w:abstractNumId w:val="26"/>
   </w:num>
-  <w:num w:numId="2">
+  <w:num w:numId="7">
+    <w:abstractNumId w:val="29"/>
+  </w:num>
+  <w:num w:numId="8">
+    <w:abstractNumId w:val="31"/>
+  </w:num>
+  <w:num w:numId="9">
+    <w:abstractNumId w:val="7"/>
+  </w:num>
+  <w:num w:numId="10">
+    <w:abstractNumId w:val="4"/>
+  </w:num>
+  <w:num w:numId="11">
+    <w:abstractNumId w:val="3"/>
+  </w:num>
+  <w:num w:numId="12">
+    <w:abstractNumId w:val="27"/>
+  </w:num>
+  <w:num w:numId="13">
     <w:abstractNumId w:val="8"/>
   </w:num>
-  <w:num w:numId="3">
+  <w:num w:numId="14">
+    <w:abstractNumId w:val="28"/>
+  </w:num>
+  <w:num w:numId="15">
+    <w:abstractNumId w:val="34"/>
+  </w:num>
+  <w:num w:numId="16">
+    <w:abstractNumId w:val="32"/>
+  </w:num>
+  <w:num w:numId="17">
+    <w:abstractNumId w:val="33"/>
+  </w:num>
+  <w:num w:numId="18">
+    <w:abstractNumId w:val="2"/>
+  </w:num>
+  <w:num w:numId="19">
+    <w:abstractNumId w:val="16"/>
+  </w:num>
+  <w:num w:numId="20">
+    <w:abstractNumId w:val="5"/>
+  </w:num>
+  <w:num w:numId="21">
+    <w:abstractNumId w:val="17"/>
+  </w:num>
+  <w:num w:numId="22">
+    <w:abstractNumId w:val="21"/>
+  </w:num>
+  <w:num w:numId="23">
+    <w:abstractNumId w:val="25"/>
+  </w:num>
+  <w:num w:numId="24">
+    <w:abstractNumId w:val="6"/>
+  </w:num>
+  <w:num w:numId="25">
+    <w:abstractNumId w:val="19"/>
+  </w:num>
+  <w:num w:numId="26">
+    <w:abstractNumId w:val="10"/>
+  </w:num>
+  <w:num w:numId="27">
+    <w:abstractNumId w:val="18"/>
+  </w:num>
+  <w:num w:numId="28">
+    <w:abstractNumId w:val="23"/>
+  </w:num>
+  <w:num w:numId="29">
+    <w:abstractNumId w:val="13"/>
+  </w:num>
+  <w:num w:numId="30">
+    <w:abstractNumId w:val="15"/>
+  </w:num>
+  <w:num w:numId="31">
+    <w:abstractNumId w:val="11"/>
+  </w:num>
+  <w:num w:numId="32">
     <w:abstractNumId w:val="12"/>
   </w:num>
-  <w:num w:numId="4">
+  <w:num w:numId="33">
     <w:abstractNumId w:val="0"/>
   </w:num>
-  <w:num w:numId="5">
-    <w:abstractNumId w:val="19"/>
-  </w:num>
-  <w:num w:numId="6">
-    <w:abstractNumId w:val="22"/>
-  </w:num>
-  <w:num w:numId="7">
-    <w:abstractNumId w:val="25"/>
-  </w:num>
-  <w:num w:numId="8">
-    <w:abstractNumId w:val="27"/>
-  </w:num>
-  <w:num w:numId="9">
-    <w:abstractNumId w:val="6"/>
-  </w:num>
-  <w:num w:numId="10">
-    <w:abstractNumId w:val="3"/>
-  </w:num>
-  <w:num w:numId="11">
-    <w:abstractNumId w:val="2"/>
-  </w:num>
-  <w:num w:numId="12">
-    <w:abstractNumId w:val="23"/>
-  </w:num>
-  <w:num w:numId="13">
-    <w:abstractNumId w:val="7"/>
-  </w:num>
-  <w:num w:numId="14">
+  <w:num w:numId="34">
     <w:abstractNumId w:val="24"/>
   </w:num>
-  <w:num w:numId="15">
-    <w:abstractNumId w:val="30"/>
-  </w:num>
-  <w:num w:numId="16">
-    <w:abstractNumId w:val="28"/>
-  </w:num>
-  <w:num w:numId="17">
-    <w:abstractNumId w:val="29"/>
-  </w:num>
-  <w:num w:numId="18">
-    <w:abstractNumId w:val="1"/>
-  </w:num>
-  <w:num w:numId="19">
-    <w:abstractNumId w:val="14"/>
-  </w:num>
-  <w:num w:numId="20">
-    <w:abstractNumId w:val="4"/>
-  </w:num>
-  <w:num w:numId="21">
-    <w:abstractNumId w:val="15"/>
-  </w:num>
-  <w:num w:numId="22">
-    <w:abstractNumId w:val="18"/>
-  </w:num>
-  <w:num w:numId="23">
-    <w:abstractNumId w:val="21"/>
-  </w:num>
-  <w:num w:numId="24">
-    <w:abstractNumId w:val="5"/>
-  </w:num>
-  <w:num w:numId="25">
-    <w:abstractNumId w:val="17"/>
-  </w:num>
-  <w:num w:numId="26">
-    <w:abstractNumId w:val="9"/>
-  </w:num>
-  <w:num w:numId="27">
-    <w:abstractNumId w:val="16"/>
-  </w:num>
-  <w:num w:numId="28">
+  <w:num w:numId="35">
     <w:abstractNumId w:val="20"/>
-  </w:num>
-  <w:num w:numId="29">
-    <w:abstractNumId w:val="11"/>
-  </w:num>
-  <w:num w:numId="30">
-    <w:abstractNumId w:val="13"/>
-  </w:num>
-  <w:num w:numId="31">
-    <w:abstractNumId w:val="10"/>
   </w:num>
 </w:numbering>
 </file>
@@ -13253,7 +14215,6 @@
   <w:style w:type="character" w:default="1" w:styleId="DefaultParagraphFont">
     <w:name w:val="Default Paragraph Font"/>
     <w:uiPriority w:val="1"/>
-    <w:semiHidden/>
     <w:unhideWhenUsed/>
   </w:style>
   <w:style w:type="table" w:default="1" w:styleId="TableNormal">

</xml_diff>

<commit_message>
Responses to teflective pauses for class on April 20, 2020
</commit_message>
<xml_diff>
--- a/Assignments/POLS6320_2020_Spring_Journal_Townes_v00.docx
+++ b/Assignments/POLS6320_2020_Spring_Journal_Townes_v00.docx
@@ -8647,7 +8647,19 @@
         <w:rPr>
           <w:b/>
         </w:rPr>
-        <w:t>nses to reflective pauses set 05 for class on March 30</w:t>
+        <w:t>nses to reflective pauses set 0</w:t>
+      </w:r>
+      <w:r>
+        <w:rPr>
+          <w:b/>
+        </w:rPr>
+        <w:t>5</w:t>
+      </w:r>
+      <w:r>
+        <w:rPr>
+          <w:b/>
+        </w:rPr>
+        <w:t xml:space="preserve"> for class on March 30</w:t>
       </w:r>
       <w:r>
         <w:rPr>
@@ -9543,16 +9555,7 @@
         </w:numPr>
       </w:pPr>
       <w:r>
-        <w:t>Objective</w:t>
-      </w:r>
-      <w:r>
-        <w:t xml:space="preserve"> demands</w:t>
-      </w:r>
-      <w:r>
-        <w:t xml:space="preserve"> versus s</w:t>
-      </w:r>
-      <w:r>
-        <w:t>ymbolic demands</w:t>
+        <w:t>Objective demands versus symbolic demands</w:t>
       </w:r>
     </w:p>
     <w:p/>
@@ -9934,21 +9937,888 @@
         <w:rPr>
           <w:b/>
         </w:rPr>
-        <w:t>nses to reflective pauses set 06 for class on April 20</w:t>
+        <w:t>nses to reflective pauses set 0</w:t>
       </w:r>
       <w:r>
         <w:rPr>
           <w:b/>
         </w:rPr>
+        <w:t>6</w:t>
+      </w:r>
+      <w:r>
+        <w:rPr>
+          <w:b/>
+        </w:rPr>
+        <w:t xml:space="preserve"> for class on April 20</w:t>
+      </w:r>
+      <w:r>
+        <w:rPr>
+          <w:b/>
+        </w:rPr>
         <w:t>, 2020</w:t>
       </w:r>
     </w:p>
     <w:p/>
     <w:p>
+      <w:r>
+        <w:t>Tutorial 5a Organizations as Systems of Conflict</w:t>
+      </w:r>
+    </w:p>
+    <w:p/>
+    <w:p>
+      <w:pPr>
+        <w:pStyle w:val="ListParagraph"/>
+        <w:numPr>
+          <w:ilvl w:val="0"/>
+          <w:numId w:val="36"/>
+        </w:numPr>
+      </w:pPr>
+      <w:r>
+        <w:t>In your view, and given your experience, on what side to you come down</w:t>
+      </w:r>
+      <w:r>
+        <w:t xml:space="preserve"> (</w:t>
+      </w:r>
+      <w:r>
+        <w:t>Conflict is good</w:t>
+      </w:r>
+      <w:r>
+        <w:t xml:space="preserve"> versus </w:t>
+      </w:r>
+      <w:r>
+        <w:t>Conflict is bad</w:t>
+      </w:r>
+      <w:r>
+        <w:t xml:space="preserve">)?  </w:t>
+      </w:r>
+      <w:r>
+        <w:t>Can you provide examples of where conflict was handled creatively (good) or destructively (bad)</w:t>
+      </w:r>
+      <w:r>
+        <w:t xml:space="preserve">? </w:t>
+      </w:r>
+      <w:r>
+        <w:t>If an organization tries to stifle conflict does it result in whistle blowing?</w:t>
+      </w:r>
+      <w:r>
+        <w:t xml:space="preserve"> (slide 6)</w:t>
+      </w:r>
+      <w:r>
+        <w:br/>
+      </w:r>
+      <w:r>
+        <w:br/>
+      </w:r>
+      <w:r>
+        <w:t>Response:</w:t>
+      </w:r>
+    </w:p>
+    <w:p>
+      <w:pPr>
+        <w:pStyle w:val="ListParagraph"/>
+      </w:pPr>
+      <w:r>
+        <w:t xml:space="preserve">There’s an old joke that says the optimist sees the glass as half full, the pessimist sees the glass as half empty, and the engineer sees that you have twice as much glass as you need.  I no longer ascribe to the position that conflict is either good or bad by nature.  This seems to be positivistic in that it assumes that there is an absolute truth about the nature of conflict.  </w:t>
+      </w:r>
+      <w:r>
+        <w:t xml:space="preserve">It seems more pragmatic to simply say that conflict can be either good or bad depending on the conditions.  Effective organizational leadership can channel the conflict to produce results that are beneficial to the organization and its members.  The Obama administration seemed to handle conflict well or at least try to channel conflict into something beneficial.  The Trump administration seems to handle conflict poorly.  If an organization attempts to stifle conflict by suppressing certain positions and not allowing those who hold those positions the opportunity to make their case with the honest possibility of influencing the organizational decision, I believe it will significantly increase the chances of whistle blowing. </w:t>
+      </w:r>
+      <w:r>
+        <w:br/>
+      </w:r>
+    </w:p>
+    <w:p>
+      <w:pPr>
+        <w:pStyle w:val="ListParagraph"/>
+        <w:numPr>
+          <w:ilvl w:val="0"/>
+          <w:numId w:val="36"/>
+        </w:numPr>
+      </w:pPr>
+      <w:r>
+        <w:t>Fill in the grid for analyzing sources of conflict.</w:t>
+      </w:r>
+      <w:r>
+        <w:t xml:space="preserve"> (slide 9)</w:t>
+      </w:r>
+      <w:r>
+        <w:br/>
+      </w:r>
+    </w:p>
+    <w:p>
+      <w:pPr>
+        <w:pStyle w:val="ListParagraph"/>
+      </w:pPr>
+      <w:r>
+        <w:t>Intra-level conflict</w:t>
+      </w:r>
+    </w:p>
+    <w:p>
+      <w:pPr>
+        <w:pStyle w:val="ListParagraph"/>
+        <w:ind w:left="2160" w:hanging="720"/>
+      </w:pPr>
+      <w:r>
+        <w:t>Role:</w:t>
+      </w:r>
+      <w:r>
+        <w:t xml:space="preserve"> </w:t>
+      </w:r>
+      <w:r>
+        <w:tab/>
+        <w:t xml:space="preserve">As a </w:t>
+      </w:r>
+      <w:r>
+        <w:t>technology transfer professional</w:t>
+      </w:r>
+      <w:r>
+        <w:t xml:space="preserve"> </w:t>
+      </w:r>
+      <w:r>
+        <w:t>I’m expected to l</w:t>
+      </w:r>
+      <w:r>
+        <w:t>icens</w:t>
+      </w:r>
+      <w:r>
+        <w:t>e</w:t>
+      </w:r>
+      <w:r>
+        <w:t xml:space="preserve"> technologies to serve the public interest </w:t>
+      </w:r>
+      <w:r>
+        <w:t>and</w:t>
+      </w:r>
+      <w:r>
+        <w:t xml:space="preserve"> </w:t>
+      </w:r>
+      <w:r>
+        <w:t xml:space="preserve">obtain </w:t>
+      </w:r>
+      <w:r>
+        <w:t>the best license terms for the institution</w:t>
+      </w:r>
+      <w:r>
+        <w:t>.</w:t>
+      </w:r>
+    </w:p>
+    <w:p>
+      <w:pPr>
+        <w:pStyle w:val="ListParagraph"/>
+        <w:ind w:left="2160" w:hanging="720"/>
+      </w:pPr>
+      <w:r>
+        <w:t>Group:</w:t>
+      </w:r>
+      <w:r>
+        <w:t xml:space="preserve"> </w:t>
+      </w:r>
+      <w:r>
+        <w:tab/>
+      </w:r>
+    </w:p>
+    <w:p>
+      <w:pPr>
+        <w:pStyle w:val="ListParagraph"/>
+        <w:ind w:left="2160" w:hanging="720"/>
+      </w:pPr>
+      <w:r>
+        <w:t>Organization:</w:t>
+      </w:r>
+    </w:p>
+    <w:p>
+      <w:pPr>
+        <w:pStyle w:val="ListParagraph"/>
+        <w:ind w:left="2160" w:hanging="720"/>
+      </w:pPr>
+      <w:r>
+        <w:t>System:</w:t>
+      </w:r>
+    </w:p>
+    <w:p>
+      <w:pPr>
+        <w:pStyle w:val="ListParagraph"/>
+        <w:ind w:left="2160" w:hanging="720"/>
+      </w:pPr>
+      <w:r>
+        <w:t>Culture:</w:t>
+      </w:r>
+    </w:p>
+    <w:p>
+      <w:pPr>
+        <w:pStyle w:val="ListParagraph"/>
+      </w:pPr>
+    </w:p>
+    <w:p>
+      <w:pPr>
+        <w:pStyle w:val="ListParagraph"/>
+      </w:pPr>
+      <w:r>
+        <w:t>Inter-level conflict</w:t>
+      </w:r>
+    </w:p>
+    <w:p>
+      <w:pPr>
+        <w:pStyle w:val="ListParagraph"/>
+        <w:ind w:left="2160" w:hanging="720"/>
+      </w:pPr>
+      <w:r>
+        <w:t>Role:</w:t>
+      </w:r>
+      <w:r>
+        <w:t xml:space="preserve"> </w:t>
+      </w:r>
       <w:bookmarkStart w:id="9" w:name="_GoBack"/>
       <w:bookmarkEnd w:id="9"/>
+      <w:r>
+        <w:t>university employee versus graduate student</w:t>
+      </w:r>
+    </w:p>
+    <w:p>
+      <w:pPr>
+        <w:pStyle w:val="ListParagraph"/>
+        <w:ind w:left="2160" w:hanging="720"/>
+      </w:pPr>
+      <w:r>
+        <w:t>Group:</w:t>
+      </w:r>
+    </w:p>
+    <w:p>
+      <w:pPr>
+        <w:pStyle w:val="ListParagraph"/>
+        <w:ind w:left="2160" w:hanging="720"/>
+      </w:pPr>
+      <w:r>
+        <w:t>Organization:</w:t>
+      </w:r>
+    </w:p>
+    <w:p>
+      <w:pPr>
+        <w:pStyle w:val="ListParagraph"/>
+        <w:ind w:left="2160" w:hanging="720"/>
+      </w:pPr>
+      <w:r>
+        <w:t>System:</w:t>
+      </w:r>
+    </w:p>
+    <w:p>
+      <w:pPr>
+        <w:pStyle w:val="ListParagraph"/>
+        <w:ind w:left="2160" w:hanging="720"/>
+      </w:pPr>
+      <w:r>
+        <w:t>Culture:</w:t>
+      </w:r>
+    </w:p>
+    <w:p>
+      <w:pPr>
+        <w:pStyle w:val="ListParagraph"/>
+        <w:ind w:left="1440"/>
+      </w:pPr>
+    </w:p>
+    <w:p>
+      <w:pPr>
+        <w:pStyle w:val="ListParagraph"/>
+        <w:numPr>
+          <w:ilvl w:val="0"/>
+          <w:numId w:val="36"/>
+        </w:numPr>
+      </w:pPr>
+      <w:r>
+        <w:t>How</w:t>
+      </w:r>
+      <w:r>
+        <w:t xml:space="preserve"> do you interpret the statement</w:t>
+      </w:r>
+      <w:r>
+        <w:t xml:space="preserve"> “you live your life forward and understand it backward”</w:t>
+      </w:r>
+      <w:r>
+        <w:t xml:space="preserve">?  </w:t>
+      </w:r>
+      <w:r>
+        <w:t>Does this imply that the meaning of an event is never settled?</w:t>
+      </w:r>
+      <w:r>
+        <w:t xml:space="preserve">  </w:t>
+      </w:r>
+      <w:r>
+        <w:t>What are the organizational</w:t>
+      </w:r>
+      <w:r>
+        <w:t xml:space="preserve"> implications of this statement?</w:t>
+      </w:r>
+      <w:r>
+        <w:t xml:space="preserve"> (slide 18)</w:t>
+      </w:r>
+    </w:p>
+    <w:p>
+      <w:pPr>
+        <w:pStyle w:val="ListParagraph"/>
+      </w:pPr>
+    </w:p>
+    <w:p>
+      <w:pPr>
+        <w:pStyle w:val="ListParagraph"/>
+      </w:pPr>
+      <w:r>
+        <w:t>Response:</w:t>
+      </w:r>
+    </w:p>
+    <w:p>
+      <w:pPr>
+        <w:pStyle w:val="ListParagraph"/>
+      </w:pPr>
+      <w:r>
+        <w:t>To me, the statement “you live your life forward and understand it backward”</w:t>
+      </w:r>
+      <w:r>
+        <w:t xml:space="preserve"> suggests</w:t>
+      </w:r>
+      <w:r>
+        <w:t xml:space="preserve"> that we don’t assign meaning to events as we are experiencing them.  We must reflect on events and assign them meaning in the context of past events and future intentions.  This suggests that the </w:t>
+      </w:r>
+      <w:r>
+        <w:lastRenderedPageBreak/>
+        <w:t>meani</w:t>
+      </w:r>
+      <w:r>
+        <w:t>ng of an event is malleable.  The meaning we assign to an event</w:t>
+      </w:r>
+      <w:r>
+        <w:t xml:space="preserve"> may be stable for </w:t>
+      </w:r>
+      <w:r>
+        <w:t>long periods of time</w:t>
+      </w:r>
+      <w:r>
+        <w:t xml:space="preserve"> but it is not </w:t>
+      </w:r>
+      <w:r>
+        <w:t xml:space="preserve">necessarily </w:t>
+      </w:r>
+      <w:r>
+        <w:t>permanent.</w:t>
+      </w:r>
+      <w:r>
+        <w:t xml:space="preserve">  The implications are that organizational memory is malleable as well.  This may be necessary for an organization to </w:t>
+      </w:r>
+      <w:r>
+        <w:t>adapt to a changing environment and innovate.</w:t>
+      </w:r>
+    </w:p>
+    <w:p>
+      <w:pPr>
+        <w:pStyle w:val="ListParagraph"/>
+      </w:pPr>
+    </w:p>
+    <w:p>
+      <w:pPr>
+        <w:pStyle w:val="ListParagraph"/>
+        <w:numPr>
+          <w:ilvl w:val="0"/>
+          <w:numId w:val="36"/>
+        </w:numPr>
+      </w:pPr>
+      <w:r>
+        <w:t>Critique the technique discussed in the YouTube below</w:t>
+      </w:r>
+      <w:r>
+        <w:t>.  Is it workable, practical?</w:t>
+      </w:r>
+      <w:r>
+        <w:t xml:space="preserve"> </w:t>
+      </w:r>
+      <w:r>
+        <w:t xml:space="preserve"> H</w:t>
+      </w:r>
+      <w:r>
+        <w:t>ave you ever tried it?</w:t>
+      </w:r>
+      <w:r>
+        <w:t xml:space="preserve"> </w:t>
+      </w:r>
+      <w:hyperlink r:id="rId12" w:history="1">
+        <w:r>
+          <w:rPr>
+            <w:rStyle w:val="Hyperlink"/>
+          </w:rPr>
+          <w:t>https://www.youtube.com/watch?v=-c-SUdBoD6M</w:t>
+        </w:r>
+      </w:hyperlink>
+      <w:r>
+        <w:t xml:space="preserve"> (slides 24-25)</w:t>
+      </w:r>
+    </w:p>
+    <w:p>
+      <w:pPr>
+        <w:pStyle w:val="ListParagraph"/>
+      </w:pPr>
+    </w:p>
+    <w:p>
+      <w:pPr>
+        <w:pStyle w:val="ListParagraph"/>
+      </w:pPr>
+      <w:r>
+        <w:t>Response:</w:t>
+      </w:r>
+    </w:p>
+    <w:p>
+      <w:pPr>
+        <w:pStyle w:val="ListParagraph"/>
+      </w:pPr>
+      <w:r>
+        <w:t>I was previously exposed to this approach in a business negotiation course in my MBA program at Indiana University.  I’ve found the approach to be very workable and I’ve used it on more than one occasion during my professional career as I’ve negotiated option and license agreements for technology.  I’ve also found myself using it more during the normal course of both personal and professional activity.  I generally get good results.  However, it does require a heightened sense of self-awareness and the ability to be introspective.</w:t>
+      </w:r>
+    </w:p>
+    <w:p>
+      <w:pPr>
+        <w:pStyle w:val="ListParagraph"/>
+      </w:pPr>
+    </w:p>
+    <w:p>
+      <w:pPr>
+        <w:pStyle w:val="ListParagraph"/>
+        <w:numPr>
+          <w:ilvl w:val="0"/>
+          <w:numId w:val="36"/>
+        </w:numPr>
+      </w:pPr>
+      <w:r>
+        <w:t>What is going on here?</w:t>
+      </w:r>
+      <w:r>
+        <w:t xml:space="preserve"> </w:t>
+      </w:r>
+      <w:r>
+        <w:t>Analyze the actual words used in the conversation</w:t>
+      </w:r>
+      <w:r>
+        <w:t xml:space="preserve">. </w:t>
+      </w:r>
+      <w:r>
+        <w:t>What are the differences in the kinds of terms the police officer is mostly using and those that Art is using?</w:t>
+      </w:r>
+      <w:r>
+        <w:t xml:space="preserve"> (slide 27)</w:t>
+      </w:r>
+    </w:p>
+    <w:p>
+      <w:pPr>
+        <w:pStyle w:val="ListParagraph"/>
+      </w:pPr>
+    </w:p>
+    <w:p>
+      <w:pPr>
+        <w:pStyle w:val="ListParagraph"/>
+      </w:pPr>
+      <w:r>
+        <w:t>Response:</w:t>
+      </w:r>
+    </w:p>
+    <w:p>
+      <w:pPr>
+        <w:pStyle w:val="ListParagraph"/>
+      </w:pPr>
+      <w:r>
+        <w:t>At face value is appears to me that the police believe Art had no business in the neighborhood in which he was stopped and the police seem to be abusing their power.  The police are using dominating language, even threatening language, while Art seems confused.</w:t>
+      </w:r>
     </w:p>
     <w:p/>
+    <w:p>
+      <w:pPr>
+        <w:pStyle w:val="ListParagraph"/>
+        <w:numPr>
+          <w:ilvl w:val="0"/>
+          <w:numId w:val="36"/>
+        </w:numPr>
+      </w:pPr>
+      <w:r>
+        <w:t>We think of organizations as primarily an object external to ourselves</w:t>
+      </w:r>
+      <w:r>
+        <w:t xml:space="preserve">.  </w:t>
+      </w:r>
+      <w:r>
+        <w:t>But, what if organizations are more action and language rather than external structures</w:t>
+      </w:r>
+      <w:r>
+        <w:t xml:space="preserve"> (</w:t>
+      </w:r>
+      <w:r>
+        <w:t>i.e. we are continually creating organizational structures through language and actions</w:t>
+      </w:r>
+      <w:r>
+        <w:t xml:space="preserve">)?  </w:t>
+      </w:r>
+      <w:r>
+        <w:t>What are the implications for leadership, management and change?</w:t>
+      </w:r>
+    </w:p>
+    <w:p>
+      <w:pPr>
+        <w:pStyle w:val="ListParagraph"/>
+      </w:pPr>
+    </w:p>
+    <w:p>
+      <w:pPr>
+        <w:pStyle w:val="ListParagraph"/>
+      </w:pPr>
+      <w:r>
+        <w:t>Response:</w:t>
+      </w:r>
+    </w:p>
+    <w:p>
+      <w:pPr>
+        <w:pStyle w:val="ListParagraph"/>
+      </w:pPr>
+      <w:r>
+        <w:t xml:space="preserve">If we are continually creating organizational structures through language and action it suggests that we have more opportunities to change the organization than we might have thought and that every member of the organization </w:t>
+      </w:r>
+      <w:proofErr w:type="gramStart"/>
+      <w:r>
+        <w:t>has the ability to</w:t>
+      </w:r>
+      <w:proofErr w:type="gramEnd"/>
+      <w:r>
+        <w:t xml:space="preserve"> nudge the organization in a different direction.</w:t>
+      </w:r>
+    </w:p>
+    <w:p>
+      <w:pPr>
+        <w:pStyle w:val="ListParagraph"/>
+        <w:ind w:left="0"/>
+      </w:pPr>
+    </w:p>
+    <w:p>
+      <w:pPr>
+        <w:rPr>
+          <w:b/>
+        </w:rPr>
+      </w:pPr>
+    </w:p>
+    <w:p>
+      <w:pPr>
+        <w:pStyle w:val="ListParagraph"/>
+        <w:ind w:left="0"/>
+      </w:pPr>
+      <w:r>
+        <w:t>Tutorial 5b Postmodern Organizational Theory</w:t>
+      </w:r>
+    </w:p>
+    <w:p>
+      <w:pPr>
+        <w:pStyle w:val="ListParagraph"/>
+        <w:ind w:left="0"/>
+      </w:pPr>
+    </w:p>
+    <w:p>
+      <w:pPr>
+        <w:pStyle w:val="ListParagraph"/>
+        <w:numPr>
+          <w:ilvl w:val="0"/>
+          <w:numId w:val="37"/>
+        </w:numPr>
+      </w:pPr>
+      <w:r>
+        <w:t>So</w:t>
+      </w:r>
+      <w:r>
+        <w:t>,</w:t>
+      </w:r>
+      <w:r>
+        <w:t xml:space="preserve"> what are the implications of hyperreality and epiphenomenalism</w:t>
+      </w:r>
+      <w:r>
+        <w:t xml:space="preserve"> (1) </w:t>
+      </w:r>
+      <w:r>
+        <w:t>For our understanding of organizations?</w:t>
+      </w:r>
+      <w:r>
+        <w:t xml:space="preserve">  (2) For our understanding of </w:t>
+      </w:r>
+      <w:r>
+        <w:t>politics?</w:t>
+      </w:r>
+      <w:r>
+        <w:t xml:space="preserve">  (3) </w:t>
+      </w:r>
+      <w:r>
+        <w:t>For our understanding of governance?</w:t>
+      </w:r>
+      <w:r>
+        <w:t xml:space="preserve">  (4) </w:t>
+      </w:r>
+      <w:r>
+        <w:t xml:space="preserve">For our understanding of ourselves?  </w:t>
+      </w:r>
+      <w:r>
+        <w:t>(slide 9)</w:t>
+      </w:r>
+    </w:p>
+    <w:p>
+      <w:pPr>
+        <w:pStyle w:val="ListParagraph"/>
+      </w:pPr>
+    </w:p>
+    <w:p>
+      <w:pPr>
+        <w:pStyle w:val="ListParagraph"/>
+      </w:pPr>
+      <w:r>
+        <w:t>Response:</w:t>
+      </w:r>
+    </w:p>
+    <w:p>
+      <w:pPr>
+        <w:pStyle w:val="ListParagraph"/>
+      </w:pPr>
+      <w:r>
+        <w:t>Hyperreality and epiphenomenalism are changing our notion of what is an organization.  They turn politics into zero-sum propositions and exercises in propaganda and manipulation.  They move us away from practicing governance as policymaking based on shared meanings.  They narrow and restrict our understanding of self.</w:t>
+      </w:r>
+    </w:p>
+    <w:p/>
+    <w:p>
+      <w:pPr>
+        <w:pStyle w:val="ListParagraph"/>
+        <w:numPr>
+          <w:ilvl w:val="0"/>
+          <w:numId w:val="37"/>
+        </w:numPr>
+      </w:pPr>
+      <w:r>
+        <w:t>Analyze the sentence, “Saint</w:t>
+      </w:r>
+      <w:r>
+        <w:t xml:space="preserve"> Louis University required that I put this course online</w:t>
+      </w:r>
+      <w:r>
+        <w:t>.</w:t>
+      </w:r>
+      <w:r>
+        <w:t>”</w:t>
+      </w:r>
+      <w:r>
+        <w:t xml:space="preserve">  </w:t>
+      </w:r>
+      <w:r>
+        <w:t>What’s false about this statement?</w:t>
+      </w:r>
+      <w:r>
+        <w:t xml:space="preserve">  </w:t>
+      </w:r>
+      <w:r>
+        <w:t>What’s true about this statement?</w:t>
+      </w:r>
+      <w:r>
+        <w:t xml:space="preserve"> (Slide 11)</w:t>
+      </w:r>
+    </w:p>
+    <w:p>
+      <w:pPr>
+        <w:pStyle w:val="ListParagraph"/>
+      </w:pPr>
+    </w:p>
+    <w:p>
+      <w:pPr>
+        <w:pStyle w:val="ListParagraph"/>
+      </w:pPr>
+      <w:r>
+        <w:t>Response:</w:t>
+      </w:r>
+    </w:p>
+    <w:p>
+      <w:pPr>
+        <w:pStyle w:val="ListParagraph"/>
+      </w:pPr>
+      <w:r>
+        <w:t>It may be false that Saint Louis University specifically specified putting the course online.  It’s true that Saint Louis University required the professor to deliver the course in a way that didn’t require in person interaction and putting the course online was one option, perhaps the easiest option.</w:t>
+      </w:r>
+    </w:p>
+    <w:p/>
+    <w:p>
+      <w:pPr>
+        <w:pStyle w:val="ListParagraph"/>
+        <w:numPr>
+          <w:ilvl w:val="0"/>
+          <w:numId w:val="37"/>
+        </w:numPr>
+      </w:pPr>
+      <w:r>
+        <w:t>What are the implications of the statement “accountability is ultimately a verb, giving an account”</w:t>
+      </w:r>
+      <w:r>
+        <w:t xml:space="preserve">?  </w:t>
+      </w:r>
+      <w:r>
+        <w:t>Give an example of where giving an account (a written report, a verbal presentation) is not the same thing as accountability</w:t>
+      </w:r>
+      <w:r>
+        <w:t>.</w:t>
+      </w:r>
+      <w:r>
+        <w:t xml:space="preserve"> (slide 15)</w:t>
+      </w:r>
+    </w:p>
+    <w:p>
+      <w:pPr>
+        <w:pStyle w:val="ListParagraph"/>
+      </w:pPr>
+    </w:p>
+    <w:p>
+      <w:pPr>
+        <w:pStyle w:val="ListParagraph"/>
+      </w:pPr>
+      <w:r>
+        <w:t>Response:</w:t>
+      </w:r>
+    </w:p>
+    <w:p>
+      <w:pPr>
+        <w:pStyle w:val="ListParagraph"/>
+      </w:pPr>
+      <w:r>
+        <w:t>An example of where giving an account is not the same thing as accountability is the monthly report our group provides to our direct supervisor is the chain of command.  Another example is the annual State of the Union the President of the United States gives before Congress.</w:t>
+      </w:r>
+    </w:p>
+    <w:p/>
+    <w:p>
+      <w:pPr>
+        <w:pStyle w:val="ListParagraph"/>
+        <w:numPr>
+          <w:ilvl w:val="0"/>
+          <w:numId w:val="37"/>
+        </w:numPr>
+      </w:pPr>
+      <w:r>
+        <w:t>Credit card companies are required to give terms and conditions of their credit card membership – transparency</w:t>
+      </w:r>
+      <w:r>
+        <w:t xml:space="preserve">. </w:t>
+      </w:r>
+      <w:r>
+        <w:t>Has anyone actually read through all the terms and conditions – why or why not</w:t>
+      </w:r>
+      <w:r>
+        <w:t>?</w:t>
+      </w:r>
+      <w:r>
+        <w:t xml:space="preserve"> (slide 17)</w:t>
+      </w:r>
+    </w:p>
+    <w:p>
+      <w:pPr>
+        <w:pStyle w:val="ListParagraph"/>
+      </w:pPr>
+    </w:p>
+    <w:p>
+      <w:pPr>
+        <w:pStyle w:val="ListParagraph"/>
+      </w:pPr>
+      <w:r>
+        <w:t>Response:</w:t>
+      </w:r>
+    </w:p>
+    <w:p>
+      <w:pPr>
+        <w:pStyle w:val="ListParagraph"/>
+      </w:pPr>
+      <w:r>
+        <w:t>I have never read the terms and conditions of my credit card statements because it’s not relevant to my decision whether to obtain and use a card.  It’s an all or nothing proposition.  If I want the card, I’m required to accept the terms and conditions.  Given how our economy operates, I believe that I need the card so I’m forced to accept the</w:t>
+      </w:r>
+      <w:r>
+        <w:t xml:space="preserve"> terms and conditions whether I’m comfortable </w:t>
+      </w:r>
+      <w:r>
+        <w:t>with them or not.</w:t>
+      </w:r>
+    </w:p>
+    <w:p/>
+    <w:p>
+      <w:pPr>
+        <w:pStyle w:val="ListParagraph"/>
+        <w:numPr>
+          <w:ilvl w:val="0"/>
+          <w:numId w:val="37"/>
+        </w:numPr>
+      </w:pPr>
+      <w:r>
+        <w:t>Have you seen a move toward networking rather than structure in your work?  Both? Does one seem to dominate?</w:t>
+      </w:r>
+      <w:r>
+        <w:t xml:space="preserve"> (slide 21)</w:t>
+      </w:r>
+    </w:p>
+    <w:p>
+      <w:pPr>
+        <w:pStyle w:val="ListParagraph"/>
+      </w:pPr>
+    </w:p>
+    <w:p>
+      <w:pPr>
+        <w:pStyle w:val="ListParagraph"/>
+      </w:pPr>
+      <w:r>
+        <w:t xml:space="preserve">Response: </w:t>
+      </w:r>
+    </w:p>
+    <w:p>
+      <w:pPr>
+        <w:pStyle w:val="ListParagraph"/>
+      </w:pPr>
+      <w:r>
+        <w:t>No, I don’t believe I’ve seen a move toward networking in my work.  Structure still seems to dominate.</w:t>
+      </w:r>
+    </w:p>
+    <w:p/>
+    <w:p>
+      <w:pPr>
+        <w:pStyle w:val="ListParagraph"/>
+        <w:numPr>
+          <w:ilvl w:val="0"/>
+          <w:numId w:val="37"/>
+        </w:numPr>
+      </w:pPr>
+      <w:r>
+        <w:t>What talk dominates in</w:t>
+      </w:r>
+      <w:r>
+        <w:t xml:space="preserve"> your organizational experience?</w:t>
+      </w:r>
+      <w:r>
+        <w:t xml:space="preserve"> (slide 23)</w:t>
+      </w:r>
+    </w:p>
+    <w:p>
+      <w:pPr>
+        <w:pStyle w:val="ListParagraph"/>
+      </w:pPr>
+    </w:p>
+    <w:p>
+      <w:pPr>
+        <w:pStyle w:val="ListParagraph"/>
+      </w:pPr>
+      <w:r>
+        <w:t>Response:</w:t>
+      </w:r>
+    </w:p>
+    <w:p>
+      <w:pPr>
+        <w:pStyle w:val="ListParagraph"/>
+      </w:pPr>
+      <w:r>
+        <w:t xml:space="preserve">In my organizational experience, </w:t>
+      </w:r>
+      <w:proofErr w:type="spellStart"/>
+      <w:r>
+        <w:t>monologic</w:t>
+      </w:r>
+      <w:proofErr w:type="spellEnd"/>
+      <w:r>
+        <w:t xml:space="preserve"> communication (i.e., few-talk) still seems to dominate.  Communication is from the top down and there is no real dialogue.  Senior leadership rarely, if ever, engages in dialogue with those closest to a situation when making decisions.</w:t>
+      </w:r>
+    </w:p>
     <w:sectPr>
       <w:pgSz w:w="12240" w:h="15840"/>
       <w:pgMar w:top="1440" w:right="1440" w:bottom="1440" w:left="1440" w:header="720" w:footer="720" w:gutter="0"/>
@@ -10025,7 +10895,7 @@
       <w:rPr>
         <w:noProof/>
       </w:rPr>
-      <w:t>37</w:t>
+      <w:t>41</w:t>
     </w:r>
     <w:r>
       <w:rPr>
@@ -11129,7 +11999,7 @@
   <w:abstractNum w:abstractNumId="11" w15:restartNumberingAfterBreak="0">
     <w:nsid w:val="30920F14"/>
     <w:multiLevelType w:val="hybridMultilevel"/>
-    <w:tmpl w:val="488ED3DC"/>
+    <w:tmpl w:val="7F405AE0"/>
     <w:lvl w:ilvl="0" w:tplc="0409000F">
       <w:start w:val="1"/>
       <w:numFmt w:val="decimal"/>
@@ -12298,6 +13168,95 @@
     </w:lvl>
   </w:abstractNum>
   <w:abstractNum w:abstractNumId="22" w15:restartNumberingAfterBreak="0">
+    <w:nsid w:val="56D16A4F"/>
+    <w:multiLevelType w:val="hybridMultilevel"/>
+    <w:tmpl w:val="F79CA216"/>
+    <w:lvl w:ilvl="0" w:tplc="0409000F">
+      <w:start w:val="1"/>
+      <w:numFmt w:val="decimal"/>
+      <w:lvlText w:val="%1."/>
+      <w:lvlJc w:val="left"/>
+      <w:pPr>
+        <w:ind w:left="720" w:hanging="360"/>
+      </w:pPr>
+      <w:rPr>
+        <w:rFonts w:hint="default"/>
+      </w:rPr>
+    </w:lvl>
+    <w:lvl w:ilvl="1" w:tplc="04090019">
+      <w:start w:val="1"/>
+      <w:numFmt w:val="lowerLetter"/>
+      <w:lvlText w:val="%2."/>
+      <w:lvlJc w:val="left"/>
+      <w:pPr>
+        <w:ind w:left="1440" w:hanging="360"/>
+      </w:pPr>
+    </w:lvl>
+    <w:lvl w:ilvl="2" w:tplc="0409001B" w:tentative="1">
+      <w:start w:val="1"/>
+      <w:numFmt w:val="lowerRoman"/>
+      <w:lvlText w:val="%3."/>
+      <w:lvlJc w:val="right"/>
+      <w:pPr>
+        <w:ind w:left="2160" w:hanging="180"/>
+      </w:pPr>
+    </w:lvl>
+    <w:lvl w:ilvl="3" w:tplc="0409000F" w:tentative="1">
+      <w:start w:val="1"/>
+      <w:numFmt w:val="decimal"/>
+      <w:lvlText w:val="%4."/>
+      <w:lvlJc w:val="left"/>
+      <w:pPr>
+        <w:ind w:left="2880" w:hanging="360"/>
+      </w:pPr>
+    </w:lvl>
+    <w:lvl w:ilvl="4" w:tplc="04090019" w:tentative="1">
+      <w:start w:val="1"/>
+      <w:numFmt w:val="lowerLetter"/>
+      <w:lvlText w:val="%5."/>
+      <w:lvlJc w:val="left"/>
+      <w:pPr>
+        <w:ind w:left="3600" w:hanging="360"/>
+      </w:pPr>
+    </w:lvl>
+    <w:lvl w:ilvl="5" w:tplc="0409001B" w:tentative="1">
+      <w:start w:val="1"/>
+      <w:numFmt w:val="lowerRoman"/>
+      <w:lvlText w:val="%6."/>
+      <w:lvlJc w:val="right"/>
+      <w:pPr>
+        <w:ind w:left="4320" w:hanging="180"/>
+      </w:pPr>
+    </w:lvl>
+    <w:lvl w:ilvl="6" w:tplc="0409000F" w:tentative="1">
+      <w:start w:val="1"/>
+      <w:numFmt w:val="decimal"/>
+      <w:lvlText w:val="%7."/>
+      <w:lvlJc w:val="left"/>
+      <w:pPr>
+        <w:ind w:left="5040" w:hanging="360"/>
+      </w:pPr>
+    </w:lvl>
+    <w:lvl w:ilvl="7" w:tplc="04090019" w:tentative="1">
+      <w:start w:val="1"/>
+      <w:numFmt w:val="lowerLetter"/>
+      <w:lvlText w:val="%8."/>
+      <w:lvlJc w:val="left"/>
+      <w:pPr>
+        <w:ind w:left="5760" w:hanging="360"/>
+      </w:pPr>
+    </w:lvl>
+    <w:lvl w:ilvl="8" w:tplc="0409001B" w:tentative="1">
+      <w:start w:val="1"/>
+      <w:numFmt w:val="lowerRoman"/>
+      <w:lvlText w:val="%9."/>
+      <w:lvlJc w:val="right"/>
+      <w:pPr>
+        <w:ind w:left="6480" w:hanging="180"/>
+      </w:pPr>
+    </w:lvl>
+  </w:abstractNum>
+  <w:abstractNum w:abstractNumId="23" w15:restartNumberingAfterBreak="0">
     <w:nsid w:val="58C82A7A"/>
     <w:multiLevelType w:val="hybridMultilevel"/>
     <w:tmpl w:val="184A5206"/>
@@ -12386,7 +13345,7 @@
       </w:pPr>
     </w:lvl>
   </w:abstractNum>
-  <w:abstractNum w:abstractNumId="23" w15:restartNumberingAfterBreak="0">
+  <w:abstractNum w:abstractNumId="24" w15:restartNumberingAfterBreak="0">
     <w:nsid w:val="5E714FD0"/>
     <w:multiLevelType w:val="hybridMultilevel"/>
     <w:tmpl w:val="6526B922"/>
@@ -12526,7 +13485,7 @@
       </w:rPr>
     </w:lvl>
   </w:abstractNum>
-  <w:abstractNum w:abstractNumId="24" w15:restartNumberingAfterBreak="0">
+  <w:abstractNum w:abstractNumId="25" w15:restartNumberingAfterBreak="0">
     <w:nsid w:val="5ECF7DAD"/>
     <w:multiLevelType w:val="hybridMultilevel"/>
     <w:tmpl w:val="2D9E506C"/>
@@ -12639,7 +13598,7 @@
       </w:rPr>
     </w:lvl>
   </w:abstractNum>
-  <w:abstractNum w:abstractNumId="25" w15:restartNumberingAfterBreak="0">
+  <w:abstractNum w:abstractNumId="26" w15:restartNumberingAfterBreak="0">
     <w:nsid w:val="613500C2"/>
     <w:multiLevelType w:val="hybridMultilevel"/>
     <w:tmpl w:val="83BE9062"/>
@@ -12752,7 +13711,7 @@
       </w:rPr>
     </w:lvl>
   </w:abstractNum>
-  <w:abstractNum w:abstractNumId="26" w15:restartNumberingAfterBreak="0">
+  <w:abstractNum w:abstractNumId="27" w15:restartNumberingAfterBreak="0">
     <w:nsid w:val="619554B1"/>
     <w:multiLevelType w:val="hybridMultilevel"/>
     <w:tmpl w:val="BEDA5080"/>
@@ -12887,7 +13846,7 @@
       </w:rPr>
     </w:lvl>
   </w:abstractNum>
-  <w:abstractNum w:abstractNumId="27" w15:restartNumberingAfterBreak="0">
+  <w:abstractNum w:abstractNumId="28" w15:restartNumberingAfterBreak="0">
     <w:nsid w:val="651C1FD6"/>
     <w:multiLevelType w:val="multilevel"/>
     <w:tmpl w:val="0409001D"/>
@@ -12973,7 +13932,7 @@
       </w:pPr>
     </w:lvl>
   </w:abstractNum>
-  <w:abstractNum w:abstractNumId="28" w15:restartNumberingAfterBreak="0">
+  <w:abstractNum w:abstractNumId="29" w15:restartNumberingAfterBreak="0">
     <w:nsid w:val="68D512B0"/>
     <w:multiLevelType w:val="hybridMultilevel"/>
     <w:tmpl w:val="35DC889A"/>
@@ -13086,7 +14045,7 @@
       </w:rPr>
     </w:lvl>
   </w:abstractNum>
-  <w:abstractNum w:abstractNumId="29" w15:restartNumberingAfterBreak="0">
+  <w:abstractNum w:abstractNumId="30" w15:restartNumberingAfterBreak="0">
     <w:nsid w:val="690064AC"/>
     <w:multiLevelType w:val="multilevel"/>
     <w:tmpl w:val="0409001D"/>
@@ -13172,7 +14131,96 @@
       </w:pPr>
     </w:lvl>
   </w:abstractNum>
-  <w:abstractNum w:abstractNumId="30" w15:restartNumberingAfterBreak="0">
+  <w:abstractNum w:abstractNumId="31" w15:restartNumberingAfterBreak="0">
+    <w:nsid w:val="69F51E55"/>
+    <w:multiLevelType w:val="hybridMultilevel"/>
+    <w:tmpl w:val="2888489E"/>
+    <w:lvl w:ilvl="0" w:tplc="0409000F">
+      <w:start w:val="1"/>
+      <w:numFmt w:val="decimal"/>
+      <w:lvlText w:val="%1."/>
+      <w:lvlJc w:val="left"/>
+      <w:pPr>
+        <w:ind w:left="720" w:hanging="360"/>
+      </w:pPr>
+      <w:rPr>
+        <w:rFonts w:hint="default"/>
+      </w:rPr>
+    </w:lvl>
+    <w:lvl w:ilvl="1" w:tplc="04090019">
+      <w:start w:val="1"/>
+      <w:numFmt w:val="lowerLetter"/>
+      <w:lvlText w:val="%2."/>
+      <w:lvlJc w:val="left"/>
+      <w:pPr>
+        <w:ind w:left="1440" w:hanging="360"/>
+      </w:pPr>
+    </w:lvl>
+    <w:lvl w:ilvl="2" w:tplc="0409001B" w:tentative="1">
+      <w:start w:val="1"/>
+      <w:numFmt w:val="lowerRoman"/>
+      <w:lvlText w:val="%3."/>
+      <w:lvlJc w:val="right"/>
+      <w:pPr>
+        <w:ind w:left="2160" w:hanging="180"/>
+      </w:pPr>
+    </w:lvl>
+    <w:lvl w:ilvl="3" w:tplc="0409000F" w:tentative="1">
+      <w:start w:val="1"/>
+      <w:numFmt w:val="decimal"/>
+      <w:lvlText w:val="%4."/>
+      <w:lvlJc w:val="left"/>
+      <w:pPr>
+        <w:ind w:left="2880" w:hanging="360"/>
+      </w:pPr>
+    </w:lvl>
+    <w:lvl w:ilvl="4" w:tplc="04090019" w:tentative="1">
+      <w:start w:val="1"/>
+      <w:numFmt w:val="lowerLetter"/>
+      <w:lvlText w:val="%5."/>
+      <w:lvlJc w:val="left"/>
+      <w:pPr>
+        <w:ind w:left="3600" w:hanging="360"/>
+      </w:pPr>
+    </w:lvl>
+    <w:lvl w:ilvl="5" w:tplc="0409001B" w:tentative="1">
+      <w:start w:val="1"/>
+      <w:numFmt w:val="lowerRoman"/>
+      <w:lvlText w:val="%6."/>
+      <w:lvlJc w:val="right"/>
+      <w:pPr>
+        <w:ind w:left="4320" w:hanging="180"/>
+      </w:pPr>
+    </w:lvl>
+    <w:lvl w:ilvl="6" w:tplc="0409000F" w:tentative="1">
+      <w:start w:val="1"/>
+      <w:numFmt w:val="decimal"/>
+      <w:lvlText w:val="%7."/>
+      <w:lvlJc w:val="left"/>
+      <w:pPr>
+        <w:ind w:left="5040" w:hanging="360"/>
+      </w:pPr>
+    </w:lvl>
+    <w:lvl w:ilvl="7" w:tplc="04090019" w:tentative="1">
+      <w:start w:val="1"/>
+      <w:numFmt w:val="lowerLetter"/>
+      <w:lvlText w:val="%8."/>
+      <w:lvlJc w:val="left"/>
+      <w:pPr>
+        <w:ind w:left="5760" w:hanging="360"/>
+      </w:pPr>
+    </w:lvl>
+    <w:lvl w:ilvl="8" w:tplc="0409001B" w:tentative="1">
+      <w:start w:val="1"/>
+      <w:numFmt w:val="lowerRoman"/>
+      <w:lvlText w:val="%9."/>
+      <w:lvlJc w:val="right"/>
+      <w:pPr>
+        <w:ind w:left="6480" w:hanging="180"/>
+      </w:pPr>
+    </w:lvl>
+  </w:abstractNum>
+  <w:abstractNum w:abstractNumId="32" w15:restartNumberingAfterBreak="0">
     <w:nsid w:val="6B450579"/>
     <w:multiLevelType w:val="hybridMultilevel"/>
     <w:tmpl w:val="278EFC2C"/>
@@ -13285,7 +14333,7 @@
       </w:rPr>
     </w:lvl>
   </w:abstractNum>
-  <w:abstractNum w:abstractNumId="31" w15:restartNumberingAfterBreak="0">
+  <w:abstractNum w:abstractNumId="33" w15:restartNumberingAfterBreak="0">
     <w:nsid w:val="6B7414FF"/>
     <w:multiLevelType w:val="multilevel"/>
     <w:tmpl w:val="0409001D"/>
@@ -13371,7 +14419,7 @@
       </w:pPr>
     </w:lvl>
   </w:abstractNum>
-  <w:abstractNum w:abstractNumId="32" w15:restartNumberingAfterBreak="0">
+  <w:abstractNum w:abstractNumId="34" w15:restartNumberingAfterBreak="0">
     <w:nsid w:val="799A6CAC"/>
     <w:multiLevelType w:val="hybridMultilevel"/>
     <w:tmpl w:val="F82443C6"/>
@@ -13484,7 +14532,7 @@
       </w:rPr>
     </w:lvl>
   </w:abstractNum>
-  <w:abstractNum w:abstractNumId="33" w15:restartNumberingAfterBreak="0">
+  <w:abstractNum w:abstractNumId="35" w15:restartNumberingAfterBreak="0">
     <w:nsid w:val="7D30751E"/>
     <w:multiLevelType w:val="hybridMultilevel"/>
     <w:tmpl w:val="822C3114"/>
@@ -13597,7 +14645,7 @@
       </w:rPr>
     </w:lvl>
   </w:abstractNum>
-  <w:abstractNum w:abstractNumId="34" w15:restartNumberingAfterBreak="0">
+  <w:abstractNum w:abstractNumId="36" w15:restartNumberingAfterBreak="0">
     <w:nsid w:val="7F6801C2"/>
     <w:multiLevelType w:val="hybridMultilevel"/>
     <w:tmpl w:val="581CC620"/>
@@ -13711,7 +14759,7 @@
     </w:lvl>
   </w:abstractNum>
   <w:num w:numId="1">
-    <w:abstractNumId w:val="30"/>
+    <w:abstractNumId w:val="32"/>
   </w:num>
   <w:num w:numId="2">
     <w:abstractNumId w:val="9"/>
@@ -13723,16 +14771,16 @@
     <w:abstractNumId w:val="1"/>
   </w:num>
   <w:num w:numId="5">
-    <w:abstractNumId w:val="22"/>
+    <w:abstractNumId w:val="23"/>
   </w:num>
   <w:num w:numId="6">
-    <w:abstractNumId w:val="26"/>
+    <w:abstractNumId w:val="27"/>
   </w:num>
   <w:num w:numId="7">
-    <w:abstractNumId w:val="29"/>
+    <w:abstractNumId w:val="30"/>
   </w:num>
   <w:num w:numId="8">
-    <w:abstractNumId w:val="31"/>
+    <w:abstractNumId w:val="33"/>
   </w:num>
   <w:num w:numId="9">
     <w:abstractNumId w:val="7"/>
@@ -13744,22 +14792,22 @@
     <w:abstractNumId w:val="3"/>
   </w:num>
   <w:num w:numId="12">
-    <w:abstractNumId w:val="27"/>
+    <w:abstractNumId w:val="28"/>
   </w:num>
   <w:num w:numId="13">
     <w:abstractNumId w:val="8"/>
   </w:num>
   <w:num w:numId="14">
-    <w:abstractNumId w:val="28"/>
+    <w:abstractNumId w:val="29"/>
   </w:num>
   <w:num w:numId="15">
+    <w:abstractNumId w:val="36"/>
+  </w:num>
+  <w:num w:numId="16">
     <w:abstractNumId w:val="34"/>
   </w:num>
-  <w:num w:numId="16">
-    <w:abstractNumId w:val="32"/>
-  </w:num>
   <w:num w:numId="17">
-    <w:abstractNumId w:val="33"/>
+    <w:abstractNumId w:val="35"/>
   </w:num>
   <w:num w:numId="18">
     <w:abstractNumId w:val="2"/>
@@ -13777,7 +14825,7 @@
     <w:abstractNumId w:val="21"/>
   </w:num>
   <w:num w:numId="23">
-    <w:abstractNumId w:val="25"/>
+    <w:abstractNumId w:val="26"/>
   </w:num>
   <w:num w:numId="24">
     <w:abstractNumId w:val="6"/>
@@ -13792,7 +14840,7 @@
     <w:abstractNumId w:val="18"/>
   </w:num>
   <w:num w:numId="28">
-    <w:abstractNumId w:val="23"/>
+    <w:abstractNumId w:val="24"/>
   </w:num>
   <w:num w:numId="29">
     <w:abstractNumId w:val="13"/>
@@ -13810,10 +14858,16 @@
     <w:abstractNumId w:val="0"/>
   </w:num>
   <w:num w:numId="34">
-    <w:abstractNumId w:val="24"/>
+    <w:abstractNumId w:val="25"/>
   </w:num>
   <w:num w:numId="35">
     <w:abstractNumId w:val="20"/>
+  </w:num>
+  <w:num w:numId="36">
+    <w:abstractNumId w:val="31"/>
+  </w:num>
+  <w:num w:numId="37">
+    <w:abstractNumId w:val="22"/>
   </w:num>
 </w:numbering>
 </file>

</xml_diff>

<commit_message>
Notes from class on April 20, 2020
</commit_message>
<xml_diff>
--- a/Assignments/POLS6320_2020_Spring_Journal_Townes_v00.docx
+++ b/Assignments/POLS6320_2020_Spring_Journal_Townes_v00.docx
@@ -10075,31 +10075,25 @@
         <w:t xml:space="preserve"> </w:t>
       </w:r>
       <w:r>
-        <w:t>I’m expected to l</w:t>
-      </w:r>
-      <w:r>
-        <w:t>icens</w:t>
-      </w:r>
-      <w:r>
-        <w:t>e</w:t>
-      </w:r>
-      <w:r>
-        <w:t xml:space="preserve"> technologies to serve the public interest </w:t>
-      </w:r>
-      <w:r>
-        <w:t>and</w:t>
+        <w:t>I’m expected to license technologies to serve the public interest and obtain the best license terms for the institution.</w:t>
+      </w:r>
+    </w:p>
+    <w:p>
+      <w:pPr>
+        <w:pStyle w:val="ListParagraph"/>
+        <w:ind w:left="2160" w:hanging="720"/>
+      </w:pPr>
+      <w:r>
+        <w:t>Group:</w:t>
       </w:r>
       <w:r>
         <w:t xml:space="preserve"> </w:t>
       </w:r>
       <w:r>
-        <w:t xml:space="preserve">obtain </w:t>
-      </w:r>
-      <w:r>
-        <w:t>the best license terms for the institution</w:t>
-      </w:r>
-      <w:r>
-        <w:t>.</w:t>
+        <w:tab/>
+      </w:r>
+      <w:r>
+        <w:t>Gateway Venture Mentoring Service (broad community focus versus SLU community focus)</w:t>
       </w:r>
     </w:p>
     <w:p>
@@ -10108,13 +10102,89 @@
         <w:ind w:left="2160" w:hanging="720"/>
       </w:pPr>
       <w:r>
+        <w:t>Organization:</w:t>
+      </w:r>
+      <w:r>
+        <w:t xml:space="preserve">  </w:t>
+      </w:r>
+      <w:r>
+        <w:t>Merger between corporation</w:t>
+      </w:r>
+      <w:r>
+        <w:t>s (e.g., AOL and Time-Warner)</w:t>
+      </w:r>
+    </w:p>
+    <w:p>
+      <w:pPr>
+        <w:pStyle w:val="ListParagraph"/>
+        <w:ind w:left="2160" w:hanging="720"/>
+      </w:pPr>
+      <w:r>
+        <w:t>System:</w:t>
+      </w:r>
+      <w:r>
+        <w:t xml:space="preserve"> Penal system (punishment versus rehabilitation)</w:t>
+      </w:r>
+    </w:p>
+    <w:p>
+      <w:pPr>
+        <w:pStyle w:val="ListParagraph"/>
+        <w:ind w:left="2160" w:hanging="720"/>
+      </w:pPr>
+      <w:r>
+        <w:t>Culture:</w:t>
+      </w:r>
+      <w:r>
+        <w:t xml:space="preserve"> </w:t>
+      </w:r>
+      <w:r>
+        <w:t>Reich morali</w:t>
+      </w:r>
+      <w:r>
+        <w:t>ty tales (i.e., Liberal and Conservation interpretation of Mob at the Gates)</w:t>
+      </w:r>
+    </w:p>
+    <w:p>
+      <w:pPr>
+        <w:pStyle w:val="ListParagraph"/>
+      </w:pPr>
+    </w:p>
+    <w:p>
+      <w:pPr>
+        <w:pStyle w:val="ListParagraph"/>
+      </w:pPr>
+      <w:r>
+        <w:t>Inter-level conflict</w:t>
+      </w:r>
+    </w:p>
+    <w:p>
+      <w:pPr>
+        <w:pStyle w:val="ListParagraph"/>
+        <w:ind w:left="2160" w:hanging="720"/>
+      </w:pPr>
+      <w:r>
+        <w:t>Role:</w:t>
+      </w:r>
+      <w:r>
+        <w:t xml:space="preserve"> university employee versus graduate student</w:t>
+      </w:r>
+    </w:p>
+    <w:p>
+      <w:pPr>
+        <w:pStyle w:val="ListParagraph"/>
+        <w:ind w:left="2160" w:hanging="720"/>
+      </w:pPr>
+      <w:r>
         <w:t>Group:</w:t>
       </w:r>
       <w:r>
         <w:t xml:space="preserve"> </w:t>
       </w:r>
       <w:r>
-        <w:tab/>
+        <w:t>Inter-group</w:t>
+      </w:r>
+      <w:r>
+        <w:t xml:space="preserve"> (Police versus Black Lives Matter)</w:t>
       </w:r>
     </w:p>
     <w:p>
@@ -10125,6 +10195,24 @@
       <w:r>
         <w:t>Organization:</w:t>
       </w:r>
+      <w:r>
+        <w:t xml:space="preserve"> </w:t>
+      </w:r>
+      <w:r>
+        <w:t>Inter-organizational</w:t>
+      </w:r>
+      <w:r>
+        <w:t xml:space="preserve"> (Democrats </w:t>
+      </w:r>
+      <w:r>
+        <w:t xml:space="preserve">versus </w:t>
+      </w:r>
+      <w:r>
+        <w:t>Republicans</w:t>
+      </w:r>
+      <w:r>
+        <w:t>)</w:t>
+      </w:r>
     </w:p>
     <w:p>
       <w:pPr>
@@ -10134,6 +10222,15 @@
       <w:r>
         <w:t>System:</w:t>
       </w:r>
+      <w:r>
+        <w:t xml:space="preserve"> </w:t>
+      </w:r>
+      <w:r>
+        <w:t xml:space="preserve"> </w:t>
+      </w:r>
+      <w:r>
+        <w:t>Democracy versus Communism</w:t>
+      </w:r>
     </w:p>
     <w:p>
       <w:pPr>
@@ -10143,71 +10240,11 @@
       <w:r>
         <w:t>Culture:</w:t>
       </w:r>
-    </w:p>
-    <w:p>
-      <w:pPr>
-        <w:pStyle w:val="ListParagraph"/>
-      </w:pPr>
-    </w:p>
-    <w:p>
-      <w:pPr>
-        <w:pStyle w:val="ListParagraph"/>
-      </w:pPr>
-      <w:r>
-        <w:t>Inter-level conflict</w:t>
-      </w:r>
-    </w:p>
-    <w:p>
-      <w:pPr>
-        <w:pStyle w:val="ListParagraph"/>
-        <w:ind w:left="2160" w:hanging="720"/>
-      </w:pPr>
-      <w:r>
-        <w:t>Role:</w:t>
-      </w:r>
       <w:r>
         <w:t xml:space="preserve"> </w:t>
       </w:r>
-      <w:bookmarkStart w:id="9" w:name="_GoBack"/>
-      <w:bookmarkEnd w:id="9"/>
-      <w:r>
-        <w:t>university employee versus graduate student</w:t>
-      </w:r>
-    </w:p>
-    <w:p>
-      <w:pPr>
-        <w:pStyle w:val="ListParagraph"/>
-        <w:ind w:left="2160" w:hanging="720"/>
-      </w:pPr>
-      <w:r>
-        <w:t>Group:</w:t>
-      </w:r>
-    </w:p>
-    <w:p>
-      <w:pPr>
-        <w:pStyle w:val="ListParagraph"/>
-        <w:ind w:left="2160" w:hanging="720"/>
-      </w:pPr>
-      <w:r>
-        <w:t>Organization:</w:t>
-      </w:r>
-    </w:p>
-    <w:p>
-      <w:pPr>
-        <w:pStyle w:val="ListParagraph"/>
-        <w:ind w:left="2160" w:hanging="720"/>
-      </w:pPr>
-      <w:r>
-        <w:t>System:</w:t>
-      </w:r>
-    </w:p>
-    <w:p>
-      <w:pPr>
-        <w:pStyle w:val="ListParagraph"/>
-        <w:ind w:left="2160" w:hanging="720"/>
-      </w:pPr>
-      <w:r>
-        <w:t>Culture:</w:t>
+      <w:r>
+        <w:t>Individualism in the U.S. versus community in Japan</w:t>
       </w:r>
     </w:p>
     <w:p>
@@ -10258,10 +10295,16 @@
       </w:pPr>
     </w:p>
     <w:p>
-      <w:pPr>
-        <w:pStyle w:val="ListParagraph"/>
-      </w:pPr>
-      <w:r>
+      <w:r>
+        <w:br w:type="page"/>
+      </w:r>
+    </w:p>
+    <w:p>
+      <w:pPr>
+        <w:pStyle w:val="ListParagraph"/>
+      </w:pPr>
+      <w:r>
+        <w:lastRenderedPageBreak/>
         <w:t>Response:</w:t>
       </w:r>
     </w:p>
@@ -10276,11 +10319,7 @@
         <w:t xml:space="preserve"> suggests</w:t>
       </w:r>
       <w:r>
-        <w:t xml:space="preserve"> that we don’t assign meaning to events as we are experiencing them.  We must reflect on events and assign them meaning in the context of past events and future intentions.  This suggests that the </w:t>
-      </w:r>
-      <w:r>
-        <w:lastRenderedPageBreak/>
-        <w:t>meani</w:t>
+        <w:t xml:space="preserve"> that we don’t assign meaning to events as we are experiencing them.  We must reflect on events and assign them meaning in the context of past events and future intentions.  This suggests that the meani</w:t>
       </w:r>
       <w:r>
         <w:t>ng of an event is malleable.  The meaning we assign to an event</w:t>
@@ -10563,10 +10602,16 @@
       </w:pPr>
     </w:p>
     <w:p>
-      <w:pPr>
-        <w:pStyle w:val="ListParagraph"/>
-      </w:pPr>
-      <w:r>
+      <w:r>
+        <w:br w:type="page"/>
+      </w:r>
+    </w:p>
+    <w:p>
+      <w:pPr>
+        <w:pStyle w:val="ListParagraph"/>
+      </w:pPr>
+      <w:r>
+        <w:lastRenderedPageBreak/>
         <w:t>Response:</w:t>
       </w:r>
     </w:p>
@@ -10636,6 +10681,27 @@
         <w:t>It may be false that Saint Louis University specifically specified putting the course online.  It’s true that Saint Louis University required the professor to deliver the course in a way that didn’t require in person interaction and putting the course online was one option, perhaps the easiest option.</w:t>
       </w:r>
     </w:p>
+    <w:p>
+      <w:pPr>
+        <w:pStyle w:val="ListParagraph"/>
+      </w:pPr>
+    </w:p>
+    <w:p>
+      <w:pPr>
+        <w:pStyle w:val="ListParagraph"/>
+      </w:pPr>
+      <w:r>
+        <w:t xml:space="preserve">Per explanation from Dr. </w:t>
+      </w:r>
+      <w:proofErr w:type="spellStart"/>
+      <w:r>
+        <w:t>Gilsinan</w:t>
+      </w:r>
+      <w:proofErr w:type="spellEnd"/>
+      <w:r>
+        <w:t>, Saint Louis University doesn’t exist (it’s a reification) so it can’t make demands.  A president or dean (i.e., person) made the demand.</w:t>
+      </w:r>
+    </w:p>
     <w:p/>
     <w:p>
       <w:pPr>
@@ -10773,6 +10839,11 @@
     </w:p>
     <w:p/>
     <w:p>
+      <w:r>
+        <w:br w:type="page"/>
+      </w:r>
+    </w:p>
+    <w:p>
       <w:pPr>
         <w:pStyle w:val="ListParagraph"/>
         <w:numPr>
@@ -10781,6 +10852,7 @@
         </w:numPr>
       </w:pPr>
       <w:r>
+        <w:lastRenderedPageBreak/>
         <w:t>What talk dominates in</w:t>
       </w:r>
       <w:r>
@@ -10818,6 +10890,479 @@
       <w:r>
         <w:t xml:space="preserve"> communication (i.e., few-talk) still seems to dominate.  Communication is from the top down and there is no real dialogue.  Senior leadership rarely, if ever, engages in dialogue with those closest to a situation when making decisions.</w:t>
       </w:r>
+    </w:p>
+    <w:p/>
+    <w:p>
+      <w:r>
+        <w:br w:type="page"/>
+      </w:r>
+    </w:p>
+    <w:p>
+      <w:pPr>
+        <w:rPr>
+          <w:b/>
+        </w:rPr>
+      </w:pPr>
+      <w:r>
+        <w:rPr>
+          <w:b/>
+        </w:rPr>
+        <w:lastRenderedPageBreak/>
+        <w:t>Notes from class on April 20, 2020</w:t>
+      </w:r>
+    </w:p>
+    <w:p/>
+    <w:p>
+      <w:r>
+        <w:t>Conflict</w:t>
+      </w:r>
+    </w:p>
+    <w:p>
+      <w:pPr>
+        <w:pStyle w:val="ListParagraph"/>
+        <w:numPr>
+          <w:ilvl w:val="0"/>
+          <w:numId w:val="38"/>
+        </w:numPr>
+      </w:pPr>
+      <w:r>
+        <w:t>There are two kinds of conflict.</w:t>
+      </w:r>
+    </w:p>
+    <w:p>
+      <w:pPr>
+        <w:pStyle w:val="ListParagraph"/>
+        <w:numPr>
+          <w:ilvl w:val="1"/>
+          <w:numId w:val="38"/>
+        </w:numPr>
+      </w:pPr>
+      <w:r>
+        <w:t>Intra-level conflict</w:t>
+      </w:r>
+    </w:p>
+    <w:p>
+      <w:pPr>
+        <w:pStyle w:val="ListParagraph"/>
+        <w:numPr>
+          <w:ilvl w:val="1"/>
+          <w:numId w:val="38"/>
+        </w:numPr>
+      </w:pPr>
+      <w:r>
+        <w:t xml:space="preserve">Inter-level </w:t>
+      </w:r>
+      <w:proofErr w:type="spellStart"/>
+      <w:r>
+        <w:t>conflic</w:t>
+      </w:r>
+      <w:proofErr w:type="spellEnd"/>
+    </w:p>
+    <w:p>
+      <w:pPr>
+        <w:pStyle w:val="ListParagraph"/>
+        <w:numPr>
+          <w:ilvl w:val="0"/>
+          <w:numId w:val="38"/>
+        </w:numPr>
+      </w:pPr>
+      <w:r>
+        <w:t>Conflict manifests itself at various levels</w:t>
+      </w:r>
+    </w:p>
+    <w:p>
+      <w:pPr>
+        <w:pStyle w:val="ListParagraph"/>
+        <w:numPr>
+          <w:ilvl w:val="1"/>
+          <w:numId w:val="38"/>
+        </w:numPr>
+      </w:pPr>
+      <w:r>
+        <w:t>Individual</w:t>
+      </w:r>
+    </w:p>
+    <w:p>
+      <w:pPr>
+        <w:pStyle w:val="ListParagraph"/>
+        <w:numPr>
+          <w:ilvl w:val="1"/>
+          <w:numId w:val="38"/>
+        </w:numPr>
+      </w:pPr>
+      <w:r>
+        <w:t>Group</w:t>
+      </w:r>
+    </w:p>
+    <w:p>
+      <w:pPr>
+        <w:pStyle w:val="ListParagraph"/>
+        <w:numPr>
+          <w:ilvl w:val="1"/>
+          <w:numId w:val="38"/>
+        </w:numPr>
+      </w:pPr>
+      <w:r>
+        <w:t>Organization</w:t>
+      </w:r>
+    </w:p>
+    <w:p>
+      <w:pPr>
+        <w:pStyle w:val="ListParagraph"/>
+        <w:numPr>
+          <w:ilvl w:val="1"/>
+          <w:numId w:val="38"/>
+        </w:numPr>
+      </w:pPr>
+      <w:r>
+        <w:t>System</w:t>
+      </w:r>
+    </w:p>
+    <w:p>
+      <w:pPr>
+        <w:pStyle w:val="ListParagraph"/>
+        <w:numPr>
+          <w:ilvl w:val="1"/>
+          <w:numId w:val="38"/>
+        </w:numPr>
+      </w:pPr>
+      <w:r>
+        <w:t>Culture</w:t>
+      </w:r>
+    </w:p>
+    <w:p/>
+    <w:p>
+      <w:r>
+        <w:t>Meaning of Events</w:t>
+      </w:r>
+    </w:p>
+    <w:p>
+      <w:pPr>
+        <w:pStyle w:val="ListParagraph"/>
+        <w:numPr>
+          <w:ilvl w:val="0"/>
+          <w:numId w:val="39"/>
+        </w:numPr>
+      </w:pPr>
+      <w:r>
+        <w:t>Leader can’t assume meaning is concrete or that everyone assigns the same meaning to events.</w:t>
+      </w:r>
+    </w:p>
+    <w:p>
+      <w:pPr>
+        <w:pStyle w:val="ListParagraph"/>
+        <w:numPr>
+          <w:ilvl w:val="0"/>
+          <w:numId w:val="39"/>
+        </w:numPr>
+      </w:pPr>
+      <w:r>
+        <w:t>Leader must till and fertilize the meaning he wants the organization to adopt.</w:t>
+      </w:r>
+    </w:p>
+    <w:p/>
+    <w:p>
+      <w:r>
+        <w:t>How Language Sets the Agenda</w:t>
+      </w:r>
+    </w:p>
+    <w:p>
+      <w:pPr>
+        <w:pStyle w:val="ListParagraph"/>
+        <w:numPr>
+          <w:ilvl w:val="0"/>
+          <w:numId w:val="40"/>
+        </w:numPr>
+      </w:pPr>
+      <w:r>
+        <w:t>Conflict is often around what game is being played.</w:t>
+      </w:r>
+    </w:p>
+    <w:p>
+      <w:pPr>
+        <w:pStyle w:val="ListParagraph"/>
+        <w:numPr>
+          <w:ilvl w:val="0"/>
+          <w:numId w:val="40"/>
+        </w:numPr>
+      </w:pPr>
+      <w:r>
+        <w:t>Organizations are more a response to language and actions.</w:t>
+      </w:r>
+    </w:p>
+    <w:p>
+      <w:pPr>
+        <w:pStyle w:val="ListParagraph"/>
+        <w:numPr>
+          <w:ilvl w:val="0"/>
+          <w:numId w:val="40"/>
+        </w:numPr>
+      </w:pPr>
+      <w:r>
+        <w:t>Sensory metaphors have more staying power.</w:t>
+      </w:r>
+    </w:p>
+    <w:p/>
+    <w:p>
+      <w:r>
+        <w:t>The Loop Model of Democracy</w:t>
+      </w:r>
+    </w:p>
+    <w:p>
+      <w:pPr>
+        <w:pStyle w:val="ListParagraph"/>
+        <w:numPr>
+          <w:ilvl w:val="0"/>
+          <w:numId w:val="40"/>
+        </w:numPr>
+      </w:pPr>
+      <w:r>
+        <w:t>People often don’t know what they want.</w:t>
+      </w:r>
+    </w:p>
+    <w:p>
+      <w:pPr>
+        <w:pStyle w:val="ListParagraph"/>
+        <w:numPr>
+          <w:ilvl w:val="0"/>
+          <w:numId w:val="40"/>
+        </w:numPr>
+      </w:pPr>
+      <w:r>
+        <w:t>Politicians manipulate choices.</w:t>
+      </w:r>
+    </w:p>
+    <w:p/>
+    <w:p>
+      <w:r>
+        <w:t>Postmodernism Terms</w:t>
+      </w:r>
+    </w:p>
+    <w:p>
+      <w:pPr>
+        <w:pStyle w:val="ListParagraph"/>
+        <w:numPr>
+          <w:ilvl w:val="0"/>
+          <w:numId w:val="40"/>
+        </w:numPr>
+      </w:pPr>
+      <w:r>
+        <w:t>Simulacra is a symbol with no real-world referent.</w:t>
+      </w:r>
+    </w:p>
+    <w:p>
+      <w:pPr>
+        <w:pStyle w:val="ListParagraph"/>
+        <w:numPr>
+          <w:ilvl w:val="0"/>
+          <w:numId w:val="40"/>
+        </w:numPr>
+      </w:pPr>
+      <w:r>
+        <w:t>Reifying is assigning physicality to something that is conceptual.</w:t>
+      </w:r>
+    </w:p>
+    <w:p>
+      <w:pPr>
+        <w:pStyle w:val="ListParagraph"/>
+        <w:numPr>
+          <w:ilvl w:val="0"/>
+          <w:numId w:val="40"/>
+        </w:numPr>
+      </w:pPr>
+      <w:r>
+        <w:t>Hyperreality is the lack of a universal agreement about the facts of a situation.</w:t>
+      </w:r>
+    </w:p>
+    <w:p>
+      <w:pPr>
+        <w:pStyle w:val="ListParagraph"/>
+        <w:numPr>
+          <w:ilvl w:val="0"/>
+          <w:numId w:val="40"/>
+        </w:numPr>
+      </w:pPr>
+      <w:r>
+        <w:t>Epiphenomena is phenomena not tied to a real-world referent (i.e., conceptual phenomena).</w:t>
+      </w:r>
+    </w:p>
+    <w:p>
+      <w:pPr>
+        <w:pStyle w:val="ListParagraph"/>
+        <w:numPr>
+          <w:ilvl w:val="0"/>
+          <w:numId w:val="40"/>
+        </w:numPr>
+      </w:pPr>
+      <w:r>
+        <w:t>Motility is a person taking independent action (i.e., think independently).</w:t>
+      </w:r>
+    </w:p>
+    <w:p>
+      <w:pPr>
+        <w:pStyle w:val="ListParagraph"/>
+        <w:numPr>
+          <w:ilvl w:val="1"/>
+          <w:numId w:val="40"/>
+        </w:numPr>
+      </w:pPr>
+      <w:r>
+        <w:t>Physical activity can trigger mental activity.</w:t>
+      </w:r>
+    </w:p>
+    <w:p/>
+    <w:p>
+      <w:r>
+        <w:t>Barriers to Objective Accountability and Transparency</w:t>
+      </w:r>
+    </w:p>
+    <w:p>
+      <w:pPr>
+        <w:pStyle w:val="ListParagraph"/>
+        <w:numPr>
+          <w:ilvl w:val="0"/>
+          <w:numId w:val="41"/>
+        </w:numPr>
+      </w:pPr>
+      <w:r>
+        <w:t>Accountability is a performance.</w:t>
+      </w:r>
+    </w:p>
+    <w:p>
+      <w:pPr>
+        <w:pStyle w:val="ListParagraph"/>
+        <w:numPr>
+          <w:ilvl w:val="1"/>
+          <w:numId w:val="41"/>
+        </w:numPr>
+      </w:pPr>
+      <w:r>
+        <w:t>Numbers are malleable.</w:t>
+      </w:r>
+    </w:p>
+    <w:p>
+      <w:pPr>
+        <w:pStyle w:val="ListParagraph"/>
+        <w:numPr>
+          <w:ilvl w:val="1"/>
+          <w:numId w:val="41"/>
+        </w:numPr>
+      </w:pPr>
+      <w:r>
+        <w:t>Interpret data and information in the most favorable way.</w:t>
+      </w:r>
+    </w:p>
+    <w:p>
+      <w:pPr>
+        <w:pStyle w:val="ListParagraph"/>
+        <w:numPr>
+          <w:ilvl w:val="0"/>
+          <w:numId w:val="41"/>
+        </w:numPr>
+      </w:pPr>
+      <w:r>
+        <w:t>Context for data and its collection is necessary for interpreting data and creating information and knowledge.</w:t>
+      </w:r>
+    </w:p>
+    <w:p/>
+    <w:p>
+      <w:r>
+        <w:t>Alternatives to Orthodoxy</w:t>
+      </w:r>
+    </w:p>
+    <w:p>
+      <w:pPr>
+        <w:pStyle w:val="ListParagraph"/>
+        <w:numPr>
+          <w:ilvl w:val="0"/>
+          <w:numId w:val="42"/>
+        </w:numPr>
+      </w:pPr>
+      <w:r>
+        <w:t>Neoliberalism</w:t>
+      </w:r>
+    </w:p>
+    <w:p>
+      <w:pPr>
+        <w:pStyle w:val="ListParagraph"/>
+        <w:numPr>
+          <w:ilvl w:val="0"/>
+          <w:numId w:val="42"/>
+        </w:numPr>
+      </w:pPr>
+      <w:r>
+        <w:t>Constitutionalism</w:t>
+      </w:r>
+    </w:p>
+    <w:p>
+      <w:pPr>
+        <w:pStyle w:val="ListParagraph"/>
+        <w:numPr>
+          <w:ilvl w:val="0"/>
+          <w:numId w:val="42"/>
+        </w:numPr>
+      </w:pPr>
+      <w:r>
+        <w:t>Communitarianism</w:t>
+      </w:r>
+    </w:p>
+    <w:p/>
+    <w:p>
+      <w:r>
+        <w:br w:type="page"/>
+      </w:r>
+    </w:p>
+    <w:p>
+      <w:r>
+        <w:lastRenderedPageBreak/>
+        <w:t>Governance</w:t>
+      </w:r>
+    </w:p>
+    <w:p>
+      <w:pPr>
+        <w:pStyle w:val="ListParagraph"/>
+        <w:numPr>
+          <w:ilvl w:val="0"/>
+          <w:numId w:val="43"/>
+        </w:numPr>
+      </w:pPr>
+      <w:proofErr w:type="spellStart"/>
+      <w:r>
+        <w:t>Consociational</w:t>
+      </w:r>
+      <w:proofErr w:type="spellEnd"/>
+      <w:r>
+        <w:t xml:space="preserve"> is the elites coming together to decide actions for the group.</w:t>
+      </w:r>
+    </w:p>
+    <w:p>
+      <w:pPr>
+        <w:pStyle w:val="ListParagraph"/>
+        <w:numPr>
+          <w:ilvl w:val="0"/>
+          <w:numId w:val="43"/>
+        </w:numPr>
+      </w:pPr>
+      <w:proofErr w:type="spellStart"/>
+      <w:r>
+        <w:t>Majoritarianism</w:t>
+      </w:r>
+      <w:proofErr w:type="spellEnd"/>
+      <w:r>
+        <w:t xml:space="preserve"> is when </w:t>
+      </w:r>
+      <w:proofErr w:type="gramStart"/>
+      <w:r>
+        <w:t>a majority of</w:t>
+      </w:r>
+      <w:proofErr w:type="gramEnd"/>
+      <w:r>
+        <w:t xml:space="preserve"> the group determines the actions for the group.</w:t>
+      </w:r>
+    </w:p>
+    <w:p>
+      <w:bookmarkStart w:id="9" w:name="_GoBack"/>
+      <w:bookmarkEnd w:id="9"/>
     </w:p>
     <w:sectPr>
       <w:pgSz w:w="12240" w:h="15840"/>
@@ -10895,7 +11440,7 @@
       <w:rPr>
         <w:noProof/>
       </w:rPr>
-      <w:t>41</w:t>
+      <w:t>42</w:t>
     </w:r>
     <w:r>
       <w:rPr>
@@ -11023,6 +11568,119 @@
     </w:lvl>
   </w:abstractNum>
   <w:abstractNum w:abstractNumId="1" w15:restartNumberingAfterBreak="0">
+    <w:nsid w:val="0B6B44D3"/>
+    <w:multiLevelType w:val="hybridMultilevel"/>
+    <w:tmpl w:val="B80639A0"/>
+    <w:lvl w:ilvl="0" w:tplc="04090001">
+      <w:start w:val="1"/>
+      <w:numFmt w:val="bullet"/>
+      <w:lvlText w:val=""/>
+      <w:lvlJc w:val="left"/>
+      <w:pPr>
+        <w:ind w:left="720" w:hanging="360"/>
+      </w:pPr>
+      <w:rPr>
+        <w:rFonts w:ascii="Symbol" w:hAnsi="Symbol" w:hint="default"/>
+      </w:rPr>
+    </w:lvl>
+    <w:lvl w:ilvl="1" w:tplc="04090003">
+      <w:start w:val="1"/>
+      <w:numFmt w:val="bullet"/>
+      <w:lvlText w:val="o"/>
+      <w:lvlJc w:val="left"/>
+      <w:pPr>
+        <w:ind w:left="1440" w:hanging="360"/>
+      </w:pPr>
+      <w:rPr>
+        <w:rFonts w:ascii="Courier New" w:hAnsi="Courier New" w:cs="Courier New" w:hint="default"/>
+      </w:rPr>
+    </w:lvl>
+    <w:lvl w:ilvl="2" w:tplc="04090005" w:tentative="1">
+      <w:start w:val="1"/>
+      <w:numFmt w:val="bullet"/>
+      <w:lvlText w:val=""/>
+      <w:lvlJc w:val="left"/>
+      <w:pPr>
+        <w:ind w:left="2160" w:hanging="360"/>
+      </w:pPr>
+      <w:rPr>
+        <w:rFonts w:ascii="Wingdings" w:hAnsi="Wingdings" w:hint="default"/>
+      </w:rPr>
+    </w:lvl>
+    <w:lvl w:ilvl="3" w:tplc="04090001" w:tentative="1">
+      <w:start w:val="1"/>
+      <w:numFmt w:val="bullet"/>
+      <w:lvlText w:val=""/>
+      <w:lvlJc w:val="left"/>
+      <w:pPr>
+        <w:ind w:left="2880" w:hanging="360"/>
+      </w:pPr>
+      <w:rPr>
+        <w:rFonts w:ascii="Symbol" w:hAnsi="Symbol" w:hint="default"/>
+      </w:rPr>
+    </w:lvl>
+    <w:lvl w:ilvl="4" w:tplc="04090003" w:tentative="1">
+      <w:start w:val="1"/>
+      <w:numFmt w:val="bullet"/>
+      <w:lvlText w:val="o"/>
+      <w:lvlJc w:val="left"/>
+      <w:pPr>
+        <w:ind w:left="3600" w:hanging="360"/>
+      </w:pPr>
+      <w:rPr>
+        <w:rFonts w:ascii="Courier New" w:hAnsi="Courier New" w:cs="Courier New" w:hint="default"/>
+      </w:rPr>
+    </w:lvl>
+    <w:lvl w:ilvl="5" w:tplc="04090005" w:tentative="1">
+      <w:start w:val="1"/>
+      <w:numFmt w:val="bullet"/>
+      <w:lvlText w:val=""/>
+      <w:lvlJc w:val="left"/>
+      <w:pPr>
+        <w:ind w:left="4320" w:hanging="360"/>
+      </w:pPr>
+      <w:rPr>
+        <w:rFonts w:ascii="Wingdings" w:hAnsi="Wingdings" w:hint="default"/>
+      </w:rPr>
+    </w:lvl>
+    <w:lvl w:ilvl="6" w:tplc="04090001" w:tentative="1">
+      <w:start w:val="1"/>
+      <w:numFmt w:val="bullet"/>
+      <w:lvlText w:val=""/>
+      <w:lvlJc w:val="left"/>
+      <w:pPr>
+        <w:ind w:left="5040" w:hanging="360"/>
+      </w:pPr>
+      <w:rPr>
+        <w:rFonts w:ascii="Symbol" w:hAnsi="Symbol" w:hint="default"/>
+      </w:rPr>
+    </w:lvl>
+    <w:lvl w:ilvl="7" w:tplc="04090003" w:tentative="1">
+      <w:start w:val="1"/>
+      <w:numFmt w:val="bullet"/>
+      <w:lvlText w:val="o"/>
+      <w:lvlJc w:val="left"/>
+      <w:pPr>
+        <w:ind w:left="5760" w:hanging="360"/>
+      </w:pPr>
+      <w:rPr>
+        <w:rFonts w:ascii="Courier New" w:hAnsi="Courier New" w:cs="Courier New" w:hint="default"/>
+      </w:rPr>
+    </w:lvl>
+    <w:lvl w:ilvl="8" w:tplc="04090005" w:tentative="1">
+      <w:start w:val="1"/>
+      <w:numFmt w:val="bullet"/>
+      <w:lvlText w:val=""/>
+      <w:lvlJc w:val="left"/>
+      <w:pPr>
+        <w:ind w:left="6480" w:hanging="360"/>
+      </w:pPr>
+      <w:rPr>
+        <w:rFonts w:ascii="Wingdings" w:hAnsi="Wingdings" w:hint="default"/>
+      </w:rPr>
+    </w:lvl>
+  </w:abstractNum>
+  <w:abstractNum w:abstractNumId="2" w15:restartNumberingAfterBreak="0">
     <w:nsid w:val="11D66223"/>
     <w:multiLevelType w:val="hybridMultilevel"/>
     <w:tmpl w:val="7EC85170"/>
@@ -11111,7 +11769,7 @@
       </w:pPr>
     </w:lvl>
   </w:abstractNum>
-  <w:abstractNum w:abstractNumId="2" w15:restartNumberingAfterBreak="0">
+  <w:abstractNum w:abstractNumId="3" w15:restartNumberingAfterBreak="0">
     <w:nsid w:val="13FA0031"/>
     <w:multiLevelType w:val="hybridMultilevel"/>
     <w:tmpl w:val="707EF334"/>
@@ -11224,7 +11882,7 @@
       </w:rPr>
     </w:lvl>
   </w:abstractNum>
-  <w:abstractNum w:abstractNumId="3" w15:restartNumberingAfterBreak="0">
+  <w:abstractNum w:abstractNumId="4" w15:restartNumberingAfterBreak="0">
     <w:nsid w:val="14315900"/>
     <w:multiLevelType w:val="multilevel"/>
     <w:tmpl w:val="0409001D"/>
@@ -11310,7 +11968,7 @@
       </w:pPr>
     </w:lvl>
   </w:abstractNum>
-  <w:abstractNum w:abstractNumId="4" w15:restartNumberingAfterBreak="0">
+  <w:abstractNum w:abstractNumId="5" w15:restartNumberingAfterBreak="0">
     <w:nsid w:val="171B11E5"/>
     <w:multiLevelType w:val="multilevel"/>
     <w:tmpl w:val="0409001D"/>
@@ -11396,7 +12054,7 @@
       </w:pPr>
     </w:lvl>
   </w:abstractNum>
-  <w:abstractNum w:abstractNumId="5" w15:restartNumberingAfterBreak="0">
+  <w:abstractNum w:abstractNumId="6" w15:restartNumberingAfterBreak="0">
     <w:nsid w:val="1D9C1FEC"/>
     <w:multiLevelType w:val="hybridMultilevel"/>
     <w:tmpl w:val="EABE346C"/>
@@ -11509,7 +12167,7 @@
       </w:rPr>
     </w:lvl>
   </w:abstractNum>
-  <w:abstractNum w:abstractNumId="6" w15:restartNumberingAfterBreak="0">
+  <w:abstractNum w:abstractNumId="7" w15:restartNumberingAfterBreak="0">
     <w:nsid w:val="1EB669C7"/>
     <w:multiLevelType w:val="hybridMultilevel"/>
     <w:tmpl w:val="D812D6A2"/>
@@ -11595,7 +12253,7 @@
       </w:pPr>
     </w:lvl>
   </w:abstractNum>
-  <w:abstractNum w:abstractNumId="7" w15:restartNumberingAfterBreak="0">
+  <w:abstractNum w:abstractNumId="8" w15:restartNumberingAfterBreak="0">
     <w:nsid w:val="1FFF3A1A"/>
     <w:multiLevelType w:val="hybridMultilevel"/>
     <w:tmpl w:val="C6483600"/>
@@ -11684,7 +12342,233 @@
       </w:pPr>
     </w:lvl>
   </w:abstractNum>
-  <w:abstractNum w:abstractNumId="8" w15:restartNumberingAfterBreak="0">
+  <w:abstractNum w:abstractNumId="9" w15:restartNumberingAfterBreak="0">
+    <w:nsid w:val="23B20D95"/>
+    <w:multiLevelType w:val="hybridMultilevel"/>
+    <w:tmpl w:val="742418EA"/>
+    <w:lvl w:ilvl="0" w:tplc="04090001">
+      <w:start w:val="1"/>
+      <w:numFmt w:val="bullet"/>
+      <w:lvlText w:val=""/>
+      <w:lvlJc w:val="left"/>
+      <w:pPr>
+        <w:ind w:left="720" w:hanging="360"/>
+      </w:pPr>
+      <w:rPr>
+        <w:rFonts w:ascii="Symbol" w:hAnsi="Symbol" w:hint="default"/>
+      </w:rPr>
+    </w:lvl>
+    <w:lvl w:ilvl="1" w:tplc="04090003" w:tentative="1">
+      <w:start w:val="1"/>
+      <w:numFmt w:val="bullet"/>
+      <w:lvlText w:val="o"/>
+      <w:lvlJc w:val="left"/>
+      <w:pPr>
+        <w:ind w:left="1440" w:hanging="360"/>
+      </w:pPr>
+      <w:rPr>
+        <w:rFonts w:ascii="Courier New" w:hAnsi="Courier New" w:cs="Courier New" w:hint="default"/>
+      </w:rPr>
+    </w:lvl>
+    <w:lvl w:ilvl="2" w:tplc="04090005" w:tentative="1">
+      <w:start w:val="1"/>
+      <w:numFmt w:val="bullet"/>
+      <w:lvlText w:val=""/>
+      <w:lvlJc w:val="left"/>
+      <w:pPr>
+        <w:ind w:left="2160" w:hanging="360"/>
+      </w:pPr>
+      <w:rPr>
+        <w:rFonts w:ascii="Wingdings" w:hAnsi="Wingdings" w:hint="default"/>
+      </w:rPr>
+    </w:lvl>
+    <w:lvl w:ilvl="3" w:tplc="04090001" w:tentative="1">
+      <w:start w:val="1"/>
+      <w:numFmt w:val="bullet"/>
+      <w:lvlText w:val=""/>
+      <w:lvlJc w:val="left"/>
+      <w:pPr>
+        <w:ind w:left="2880" w:hanging="360"/>
+      </w:pPr>
+      <w:rPr>
+        <w:rFonts w:ascii="Symbol" w:hAnsi="Symbol" w:hint="default"/>
+      </w:rPr>
+    </w:lvl>
+    <w:lvl w:ilvl="4" w:tplc="04090003" w:tentative="1">
+      <w:start w:val="1"/>
+      <w:numFmt w:val="bullet"/>
+      <w:lvlText w:val="o"/>
+      <w:lvlJc w:val="left"/>
+      <w:pPr>
+        <w:ind w:left="3600" w:hanging="360"/>
+      </w:pPr>
+      <w:rPr>
+        <w:rFonts w:ascii="Courier New" w:hAnsi="Courier New" w:cs="Courier New" w:hint="default"/>
+      </w:rPr>
+    </w:lvl>
+    <w:lvl w:ilvl="5" w:tplc="04090005" w:tentative="1">
+      <w:start w:val="1"/>
+      <w:numFmt w:val="bullet"/>
+      <w:lvlText w:val=""/>
+      <w:lvlJc w:val="left"/>
+      <w:pPr>
+        <w:ind w:left="4320" w:hanging="360"/>
+      </w:pPr>
+      <w:rPr>
+        <w:rFonts w:ascii="Wingdings" w:hAnsi="Wingdings" w:hint="default"/>
+      </w:rPr>
+    </w:lvl>
+    <w:lvl w:ilvl="6" w:tplc="04090001" w:tentative="1">
+      <w:start w:val="1"/>
+      <w:numFmt w:val="bullet"/>
+      <w:lvlText w:val=""/>
+      <w:lvlJc w:val="left"/>
+      <w:pPr>
+        <w:ind w:left="5040" w:hanging="360"/>
+      </w:pPr>
+      <w:rPr>
+        <w:rFonts w:ascii="Symbol" w:hAnsi="Symbol" w:hint="default"/>
+      </w:rPr>
+    </w:lvl>
+    <w:lvl w:ilvl="7" w:tplc="04090003" w:tentative="1">
+      <w:start w:val="1"/>
+      <w:numFmt w:val="bullet"/>
+      <w:lvlText w:val="o"/>
+      <w:lvlJc w:val="left"/>
+      <w:pPr>
+        <w:ind w:left="5760" w:hanging="360"/>
+      </w:pPr>
+      <w:rPr>
+        <w:rFonts w:ascii="Courier New" w:hAnsi="Courier New" w:cs="Courier New" w:hint="default"/>
+      </w:rPr>
+    </w:lvl>
+    <w:lvl w:ilvl="8" w:tplc="04090005" w:tentative="1">
+      <w:start w:val="1"/>
+      <w:numFmt w:val="bullet"/>
+      <w:lvlText w:val=""/>
+      <w:lvlJc w:val="left"/>
+      <w:pPr>
+        <w:ind w:left="6480" w:hanging="360"/>
+      </w:pPr>
+      <w:rPr>
+        <w:rFonts w:ascii="Wingdings" w:hAnsi="Wingdings" w:hint="default"/>
+      </w:rPr>
+    </w:lvl>
+  </w:abstractNum>
+  <w:abstractNum w:abstractNumId="10" w15:restartNumberingAfterBreak="0">
+    <w:nsid w:val="26455379"/>
+    <w:multiLevelType w:val="hybridMultilevel"/>
+    <w:tmpl w:val="5316C4B0"/>
+    <w:lvl w:ilvl="0" w:tplc="04090001">
+      <w:start w:val="1"/>
+      <w:numFmt w:val="bullet"/>
+      <w:lvlText w:val=""/>
+      <w:lvlJc w:val="left"/>
+      <w:pPr>
+        <w:ind w:left="720" w:hanging="360"/>
+      </w:pPr>
+      <w:rPr>
+        <w:rFonts w:ascii="Symbol" w:hAnsi="Symbol" w:hint="default"/>
+      </w:rPr>
+    </w:lvl>
+    <w:lvl w:ilvl="1" w:tplc="04090003">
+      <w:start w:val="1"/>
+      <w:numFmt w:val="bullet"/>
+      <w:lvlText w:val="o"/>
+      <w:lvlJc w:val="left"/>
+      <w:pPr>
+        <w:ind w:left="1440" w:hanging="360"/>
+      </w:pPr>
+      <w:rPr>
+        <w:rFonts w:ascii="Courier New" w:hAnsi="Courier New" w:cs="Courier New" w:hint="default"/>
+      </w:rPr>
+    </w:lvl>
+    <w:lvl w:ilvl="2" w:tplc="04090005" w:tentative="1">
+      <w:start w:val="1"/>
+      <w:numFmt w:val="bullet"/>
+      <w:lvlText w:val=""/>
+      <w:lvlJc w:val="left"/>
+      <w:pPr>
+        <w:ind w:left="2160" w:hanging="360"/>
+      </w:pPr>
+      <w:rPr>
+        <w:rFonts w:ascii="Wingdings" w:hAnsi="Wingdings" w:hint="default"/>
+      </w:rPr>
+    </w:lvl>
+    <w:lvl w:ilvl="3" w:tplc="04090001" w:tentative="1">
+      <w:start w:val="1"/>
+      <w:numFmt w:val="bullet"/>
+      <w:lvlText w:val=""/>
+      <w:lvlJc w:val="left"/>
+      <w:pPr>
+        <w:ind w:left="2880" w:hanging="360"/>
+      </w:pPr>
+      <w:rPr>
+        <w:rFonts w:ascii="Symbol" w:hAnsi="Symbol" w:hint="default"/>
+      </w:rPr>
+    </w:lvl>
+    <w:lvl w:ilvl="4" w:tplc="04090003" w:tentative="1">
+      <w:start w:val="1"/>
+      <w:numFmt w:val="bullet"/>
+      <w:lvlText w:val="o"/>
+      <w:lvlJc w:val="left"/>
+      <w:pPr>
+        <w:ind w:left="3600" w:hanging="360"/>
+      </w:pPr>
+      <w:rPr>
+        <w:rFonts w:ascii="Courier New" w:hAnsi="Courier New" w:cs="Courier New" w:hint="default"/>
+      </w:rPr>
+    </w:lvl>
+    <w:lvl w:ilvl="5" w:tplc="04090005" w:tentative="1">
+      <w:start w:val="1"/>
+      <w:numFmt w:val="bullet"/>
+      <w:lvlText w:val=""/>
+      <w:lvlJc w:val="left"/>
+      <w:pPr>
+        <w:ind w:left="4320" w:hanging="360"/>
+      </w:pPr>
+      <w:rPr>
+        <w:rFonts w:ascii="Wingdings" w:hAnsi="Wingdings" w:hint="default"/>
+      </w:rPr>
+    </w:lvl>
+    <w:lvl w:ilvl="6" w:tplc="04090001" w:tentative="1">
+      <w:start w:val="1"/>
+      <w:numFmt w:val="bullet"/>
+      <w:lvlText w:val=""/>
+      <w:lvlJc w:val="left"/>
+      <w:pPr>
+        <w:ind w:left="5040" w:hanging="360"/>
+      </w:pPr>
+      <w:rPr>
+        <w:rFonts w:ascii="Symbol" w:hAnsi="Symbol" w:hint="default"/>
+      </w:rPr>
+    </w:lvl>
+    <w:lvl w:ilvl="7" w:tplc="04090003" w:tentative="1">
+      <w:start w:val="1"/>
+      <w:numFmt w:val="bullet"/>
+      <w:lvlText w:val="o"/>
+      <w:lvlJc w:val="left"/>
+      <w:pPr>
+        <w:ind w:left="5760" w:hanging="360"/>
+      </w:pPr>
+      <w:rPr>
+        <w:rFonts w:ascii="Courier New" w:hAnsi="Courier New" w:cs="Courier New" w:hint="default"/>
+      </w:rPr>
+    </w:lvl>
+    <w:lvl w:ilvl="8" w:tplc="04090005" w:tentative="1">
+      <w:start w:val="1"/>
+      <w:numFmt w:val="bullet"/>
+      <w:lvlText w:val=""/>
+      <w:lvlJc w:val="left"/>
+      <w:pPr>
+        <w:ind w:left="6480" w:hanging="360"/>
+      </w:pPr>
+      <w:rPr>
+        <w:rFonts w:ascii="Wingdings" w:hAnsi="Wingdings" w:hint="default"/>
+      </w:rPr>
+    </w:lvl>
+  </w:abstractNum>
+  <w:abstractNum w:abstractNumId="11" w15:restartNumberingAfterBreak="0">
     <w:nsid w:val="271A4360"/>
     <w:multiLevelType w:val="hybridMultilevel"/>
     <w:tmpl w:val="0D98EEAE"/>
@@ -11797,7 +12681,7 @@
       </w:rPr>
     </w:lvl>
   </w:abstractNum>
-  <w:abstractNum w:abstractNumId="9" w15:restartNumberingAfterBreak="0">
+  <w:abstractNum w:abstractNumId="12" w15:restartNumberingAfterBreak="0">
     <w:nsid w:val="284B07D8"/>
     <w:multiLevelType w:val="hybridMultilevel"/>
     <w:tmpl w:val="39D4D970"/>
@@ -11910,7 +12794,7 @@
       </w:rPr>
     </w:lvl>
   </w:abstractNum>
-  <w:abstractNum w:abstractNumId="10" w15:restartNumberingAfterBreak="0">
+  <w:abstractNum w:abstractNumId="13" w15:restartNumberingAfterBreak="0">
     <w:nsid w:val="30736AED"/>
     <w:multiLevelType w:val="hybridMultilevel"/>
     <w:tmpl w:val="54E8D720"/>
@@ -11996,7 +12880,7 @@
       </w:pPr>
     </w:lvl>
   </w:abstractNum>
-  <w:abstractNum w:abstractNumId="11" w15:restartNumberingAfterBreak="0">
+  <w:abstractNum w:abstractNumId="14" w15:restartNumberingAfterBreak="0">
     <w:nsid w:val="30920F14"/>
     <w:multiLevelType w:val="hybridMultilevel"/>
     <w:tmpl w:val="7F405AE0"/>
@@ -12085,7 +12969,7 @@
       </w:pPr>
     </w:lvl>
   </w:abstractNum>
-  <w:abstractNum w:abstractNumId="12" w15:restartNumberingAfterBreak="0">
+  <w:abstractNum w:abstractNumId="15" w15:restartNumberingAfterBreak="0">
     <w:nsid w:val="32290A2B"/>
     <w:multiLevelType w:val="hybridMultilevel"/>
     <w:tmpl w:val="A1024B08"/>
@@ -12198,7 +13082,7 @@
       </w:rPr>
     </w:lvl>
   </w:abstractNum>
-  <w:abstractNum w:abstractNumId="13" w15:restartNumberingAfterBreak="0">
+  <w:abstractNum w:abstractNumId="16" w15:restartNumberingAfterBreak="0">
     <w:nsid w:val="37481618"/>
     <w:multiLevelType w:val="hybridMultilevel"/>
     <w:tmpl w:val="88E075DC"/>
@@ -12338,7 +13222,7 @@
       </w:rPr>
     </w:lvl>
   </w:abstractNum>
-  <w:abstractNum w:abstractNumId="14" w15:restartNumberingAfterBreak="0">
+  <w:abstractNum w:abstractNumId="17" w15:restartNumberingAfterBreak="0">
     <w:nsid w:val="396810D7"/>
     <w:multiLevelType w:val="hybridMultilevel"/>
     <w:tmpl w:val="488ED3DC"/>
@@ -12427,7 +13311,7 @@
       </w:pPr>
     </w:lvl>
   </w:abstractNum>
-  <w:abstractNum w:abstractNumId="15" w15:restartNumberingAfterBreak="0">
+  <w:abstractNum w:abstractNumId="18" w15:restartNumberingAfterBreak="0">
     <w:nsid w:val="3B9D463F"/>
     <w:multiLevelType w:val="multilevel"/>
     <w:tmpl w:val="0409001D"/>
@@ -12513,7 +13397,120 @@
       </w:pPr>
     </w:lvl>
   </w:abstractNum>
-  <w:abstractNum w:abstractNumId="16" w15:restartNumberingAfterBreak="0">
+  <w:abstractNum w:abstractNumId="19" w15:restartNumberingAfterBreak="0">
+    <w:nsid w:val="3BB95BE5"/>
+    <w:multiLevelType w:val="hybridMultilevel"/>
+    <w:tmpl w:val="AF7EF666"/>
+    <w:lvl w:ilvl="0" w:tplc="04090001">
+      <w:start w:val="1"/>
+      <w:numFmt w:val="bullet"/>
+      <w:lvlText w:val=""/>
+      <w:lvlJc w:val="left"/>
+      <w:pPr>
+        <w:ind w:left="720" w:hanging="360"/>
+      </w:pPr>
+      <w:rPr>
+        <w:rFonts w:ascii="Symbol" w:hAnsi="Symbol" w:hint="default"/>
+      </w:rPr>
+    </w:lvl>
+    <w:lvl w:ilvl="1" w:tplc="04090003" w:tentative="1">
+      <w:start w:val="1"/>
+      <w:numFmt w:val="bullet"/>
+      <w:lvlText w:val="o"/>
+      <w:lvlJc w:val="left"/>
+      <w:pPr>
+        <w:ind w:left="1440" w:hanging="360"/>
+      </w:pPr>
+      <w:rPr>
+        <w:rFonts w:ascii="Courier New" w:hAnsi="Courier New" w:cs="Courier New" w:hint="default"/>
+      </w:rPr>
+    </w:lvl>
+    <w:lvl w:ilvl="2" w:tplc="04090005" w:tentative="1">
+      <w:start w:val="1"/>
+      <w:numFmt w:val="bullet"/>
+      <w:lvlText w:val=""/>
+      <w:lvlJc w:val="left"/>
+      <w:pPr>
+        <w:ind w:left="2160" w:hanging="360"/>
+      </w:pPr>
+      <w:rPr>
+        <w:rFonts w:ascii="Wingdings" w:hAnsi="Wingdings" w:hint="default"/>
+      </w:rPr>
+    </w:lvl>
+    <w:lvl w:ilvl="3" w:tplc="04090001" w:tentative="1">
+      <w:start w:val="1"/>
+      <w:numFmt w:val="bullet"/>
+      <w:lvlText w:val=""/>
+      <w:lvlJc w:val="left"/>
+      <w:pPr>
+        <w:ind w:left="2880" w:hanging="360"/>
+      </w:pPr>
+      <w:rPr>
+        <w:rFonts w:ascii="Symbol" w:hAnsi="Symbol" w:hint="default"/>
+      </w:rPr>
+    </w:lvl>
+    <w:lvl w:ilvl="4" w:tplc="04090003" w:tentative="1">
+      <w:start w:val="1"/>
+      <w:numFmt w:val="bullet"/>
+      <w:lvlText w:val="o"/>
+      <w:lvlJc w:val="left"/>
+      <w:pPr>
+        <w:ind w:left="3600" w:hanging="360"/>
+      </w:pPr>
+      <w:rPr>
+        <w:rFonts w:ascii="Courier New" w:hAnsi="Courier New" w:cs="Courier New" w:hint="default"/>
+      </w:rPr>
+    </w:lvl>
+    <w:lvl w:ilvl="5" w:tplc="04090005" w:tentative="1">
+      <w:start w:val="1"/>
+      <w:numFmt w:val="bullet"/>
+      <w:lvlText w:val=""/>
+      <w:lvlJc w:val="left"/>
+      <w:pPr>
+        <w:ind w:left="4320" w:hanging="360"/>
+      </w:pPr>
+      <w:rPr>
+        <w:rFonts w:ascii="Wingdings" w:hAnsi="Wingdings" w:hint="default"/>
+      </w:rPr>
+    </w:lvl>
+    <w:lvl w:ilvl="6" w:tplc="04090001" w:tentative="1">
+      <w:start w:val="1"/>
+      <w:numFmt w:val="bullet"/>
+      <w:lvlText w:val=""/>
+      <w:lvlJc w:val="left"/>
+      <w:pPr>
+        <w:ind w:left="5040" w:hanging="360"/>
+      </w:pPr>
+      <w:rPr>
+        <w:rFonts w:ascii="Symbol" w:hAnsi="Symbol" w:hint="default"/>
+      </w:rPr>
+    </w:lvl>
+    <w:lvl w:ilvl="7" w:tplc="04090003" w:tentative="1">
+      <w:start w:val="1"/>
+      <w:numFmt w:val="bullet"/>
+      <w:lvlText w:val="o"/>
+      <w:lvlJc w:val="left"/>
+      <w:pPr>
+        <w:ind w:left="5760" w:hanging="360"/>
+      </w:pPr>
+      <w:rPr>
+        <w:rFonts w:ascii="Courier New" w:hAnsi="Courier New" w:cs="Courier New" w:hint="default"/>
+      </w:rPr>
+    </w:lvl>
+    <w:lvl w:ilvl="8" w:tplc="04090005" w:tentative="1">
+      <w:start w:val="1"/>
+      <w:numFmt w:val="bullet"/>
+      <w:lvlText w:val=""/>
+      <w:lvlJc w:val="left"/>
+      <w:pPr>
+        <w:ind w:left="6480" w:hanging="360"/>
+      </w:pPr>
+      <w:rPr>
+        <w:rFonts w:ascii="Wingdings" w:hAnsi="Wingdings" w:hint="default"/>
+      </w:rPr>
+    </w:lvl>
+  </w:abstractNum>
+  <w:abstractNum w:abstractNumId="20" w15:restartNumberingAfterBreak="0">
     <w:nsid w:val="3D0F3134"/>
     <w:multiLevelType w:val="hybridMultilevel"/>
     <w:tmpl w:val="BD34E3C6"/>
@@ -12626,7 +13623,7 @@
       </w:rPr>
     </w:lvl>
   </w:abstractNum>
-  <w:abstractNum w:abstractNumId="17" w15:restartNumberingAfterBreak="0">
+  <w:abstractNum w:abstractNumId="21" w15:restartNumberingAfterBreak="0">
     <w:nsid w:val="3F1F3FD6"/>
     <w:multiLevelType w:val="hybridMultilevel"/>
     <w:tmpl w:val="02001B02"/>
@@ -12739,7 +13736,7 @@
       </w:rPr>
     </w:lvl>
   </w:abstractNum>
-  <w:abstractNum w:abstractNumId="18" w15:restartNumberingAfterBreak="0">
+  <w:abstractNum w:abstractNumId="22" w15:restartNumberingAfterBreak="0">
     <w:nsid w:val="400C59C9"/>
     <w:multiLevelType w:val="hybridMultilevel"/>
     <w:tmpl w:val="488ED3DC"/>
@@ -12828,7 +13825,7 @@
       </w:pPr>
     </w:lvl>
   </w:abstractNum>
-  <w:abstractNum w:abstractNumId="19" w15:restartNumberingAfterBreak="0">
+  <w:abstractNum w:abstractNumId="23" w15:restartNumberingAfterBreak="0">
     <w:nsid w:val="47CE67FE"/>
     <w:multiLevelType w:val="hybridMultilevel"/>
     <w:tmpl w:val="9AF42AC8"/>
@@ -12941,7 +13938,120 @@
       </w:rPr>
     </w:lvl>
   </w:abstractNum>
-  <w:abstractNum w:abstractNumId="20" w15:restartNumberingAfterBreak="0">
+  <w:abstractNum w:abstractNumId="24" w15:restartNumberingAfterBreak="0">
+    <w:nsid w:val="4912042B"/>
+    <w:multiLevelType w:val="hybridMultilevel"/>
+    <w:tmpl w:val="32B84CAA"/>
+    <w:lvl w:ilvl="0" w:tplc="04090001">
+      <w:start w:val="1"/>
+      <w:numFmt w:val="bullet"/>
+      <w:lvlText w:val=""/>
+      <w:lvlJc w:val="left"/>
+      <w:pPr>
+        <w:ind w:left="720" w:hanging="360"/>
+      </w:pPr>
+      <w:rPr>
+        <w:rFonts w:ascii="Symbol" w:hAnsi="Symbol" w:hint="default"/>
+      </w:rPr>
+    </w:lvl>
+    <w:lvl w:ilvl="1" w:tplc="04090003">
+      <w:start w:val="1"/>
+      <w:numFmt w:val="bullet"/>
+      <w:lvlText w:val="o"/>
+      <w:lvlJc w:val="left"/>
+      <w:pPr>
+        <w:ind w:left="1440" w:hanging="360"/>
+      </w:pPr>
+      <w:rPr>
+        <w:rFonts w:ascii="Courier New" w:hAnsi="Courier New" w:cs="Courier New" w:hint="default"/>
+      </w:rPr>
+    </w:lvl>
+    <w:lvl w:ilvl="2" w:tplc="04090005" w:tentative="1">
+      <w:start w:val="1"/>
+      <w:numFmt w:val="bullet"/>
+      <w:lvlText w:val=""/>
+      <w:lvlJc w:val="left"/>
+      <w:pPr>
+        <w:ind w:left="2160" w:hanging="360"/>
+      </w:pPr>
+      <w:rPr>
+        <w:rFonts w:ascii="Wingdings" w:hAnsi="Wingdings" w:hint="default"/>
+      </w:rPr>
+    </w:lvl>
+    <w:lvl w:ilvl="3" w:tplc="04090001" w:tentative="1">
+      <w:start w:val="1"/>
+      <w:numFmt w:val="bullet"/>
+      <w:lvlText w:val=""/>
+      <w:lvlJc w:val="left"/>
+      <w:pPr>
+        <w:ind w:left="2880" w:hanging="360"/>
+      </w:pPr>
+      <w:rPr>
+        <w:rFonts w:ascii="Symbol" w:hAnsi="Symbol" w:hint="default"/>
+      </w:rPr>
+    </w:lvl>
+    <w:lvl w:ilvl="4" w:tplc="04090003" w:tentative="1">
+      <w:start w:val="1"/>
+      <w:numFmt w:val="bullet"/>
+      <w:lvlText w:val="o"/>
+      <w:lvlJc w:val="left"/>
+      <w:pPr>
+        <w:ind w:left="3600" w:hanging="360"/>
+      </w:pPr>
+      <w:rPr>
+        <w:rFonts w:ascii="Courier New" w:hAnsi="Courier New" w:cs="Courier New" w:hint="default"/>
+      </w:rPr>
+    </w:lvl>
+    <w:lvl w:ilvl="5" w:tplc="04090005" w:tentative="1">
+      <w:start w:val="1"/>
+      <w:numFmt w:val="bullet"/>
+      <w:lvlText w:val=""/>
+      <w:lvlJc w:val="left"/>
+      <w:pPr>
+        <w:ind w:left="4320" w:hanging="360"/>
+      </w:pPr>
+      <w:rPr>
+        <w:rFonts w:ascii="Wingdings" w:hAnsi="Wingdings" w:hint="default"/>
+      </w:rPr>
+    </w:lvl>
+    <w:lvl w:ilvl="6" w:tplc="04090001" w:tentative="1">
+      <w:start w:val="1"/>
+      <w:numFmt w:val="bullet"/>
+      <w:lvlText w:val=""/>
+      <w:lvlJc w:val="left"/>
+      <w:pPr>
+        <w:ind w:left="5040" w:hanging="360"/>
+      </w:pPr>
+      <w:rPr>
+        <w:rFonts w:ascii="Symbol" w:hAnsi="Symbol" w:hint="default"/>
+      </w:rPr>
+    </w:lvl>
+    <w:lvl w:ilvl="7" w:tplc="04090003" w:tentative="1">
+      <w:start w:val="1"/>
+      <w:numFmt w:val="bullet"/>
+      <w:lvlText w:val="o"/>
+      <w:lvlJc w:val="left"/>
+      <w:pPr>
+        <w:ind w:left="5760" w:hanging="360"/>
+      </w:pPr>
+      <w:rPr>
+        <w:rFonts w:ascii="Courier New" w:hAnsi="Courier New" w:cs="Courier New" w:hint="default"/>
+      </w:rPr>
+    </w:lvl>
+    <w:lvl w:ilvl="8" w:tplc="04090005" w:tentative="1">
+      <w:start w:val="1"/>
+      <w:numFmt w:val="bullet"/>
+      <w:lvlText w:val=""/>
+      <w:lvlJc w:val="left"/>
+      <w:pPr>
+        <w:ind w:left="6480" w:hanging="360"/>
+      </w:pPr>
+      <w:rPr>
+        <w:rFonts w:ascii="Wingdings" w:hAnsi="Wingdings" w:hint="default"/>
+      </w:rPr>
+    </w:lvl>
+  </w:abstractNum>
+  <w:abstractNum w:abstractNumId="25" w15:restartNumberingAfterBreak="0">
     <w:nsid w:val="51AB65C4"/>
     <w:multiLevelType w:val="hybridMultilevel"/>
     <w:tmpl w:val="CD8858B6"/>
@@ -13054,7 +14164,7 @@
       </w:rPr>
     </w:lvl>
   </w:abstractNum>
-  <w:abstractNum w:abstractNumId="21" w15:restartNumberingAfterBreak="0">
+  <w:abstractNum w:abstractNumId="26" w15:restartNumberingAfterBreak="0">
     <w:nsid w:val="562058CE"/>
     <w:multiLevelType w:val="hybridMultilevel"/>
     <w:tmpl w:val="652A78E8"/>
@@ -13167,7 +14277,7 @@
       </w:rPr>
     </w:lvl>
   </w:abstractNum>
-  <w:abstractNum w:abstractNumId="22" w15:restartNumberingAfterBreak="0">
+  <w:abstractNum w:abstractNumId="27" w15:restartNumberingAfterBreak="0">
     <w:nsid w:val="56D16A4F"/>
     <w:multiLevelType w:val="hybridMultilevel"/>
     <w:tmpl w:val="F79CA216"/>
@@ -13256,7 +14366,7 @@
       </w:pPr>
     </w:lvl>
   </w:abstractNum>
-  <w:abstractNum w:abstractNumId="23" w15:restartNumberingAfterBreak="0">
+  <w:abstractNum w:abstractNumId="28" w15:restartNumberingAfterBreak="0">
     <w:nsid w:val="58C82A7A"/>
     <w:multiLevelType w:val="hybridMultilevel"/>
     <w:tmpl w:val="184A5206"/>
@@ -13345,7 +14455,7 @@
       </w:pPr>
     </w:lvl>
   </w:abstractNum>
-  <w:abstractNum w:abstractNumId="24" w15:restartNumberingAfterBreak="0">
+  <w:abstractNum w:abstractNumId="29" w15:restartNumberingAfterBreak="0">
     <w:nsid w:val="5E714FD0"/>
     <w:multiLevelType w:val="hybridMultilevel"/>
     <w:tmpl w:val="6526B922"/>
@@ -13485,7 +14595,7 @@
       </w:rPr>
     </w:lvl>
   </w:abstractNum>
-  <w:abstractNum w:abstractNumId="25" w15:restartNumberingAfterBreak="0">
+  <w:abstractNum w:abstractNumId="30" w15:restartNumberingAfterBreak="0">
     <w:nsid w:val="5ECF7DAD"/>
     <w:multiLevelType w:val="hybridMultilevel"/>
     <w:tmpl w:val="2D9E506C"/>
@@ -13598,7 +14708,7 @@
       </w:rPr>
     </w:lvl>
   </w:abstractNum>
-  <w:abstractNum w:abstractNumId="26" w15:restartNumberingAfterBreak="0">
+  <w:abstractNum w:abstractNumId="31" w15:restartNumberingAfterBreak="0">
     <w:nsid w:val="613500C2"/>
     <w:multiLevelType w:val="hybridMultilevel"/>
     <w:tmpl w:val="83BE9062"/>
@@ -13711,7 +14821,7 @@
       </w:rPr>
     </w:lvl>
   </w:abstractNum>
-  <w:abstractNum w:abstractNumId="27" w15:restartNumberingAfterBreak="0">
+  <w:abstractNum w:abstractNumId="32" w15:restartNumberingAfterBreak="0">
     <w:nsid w:val="619554B1"/>
     <w:multiLevelType w:val="hybridMultilevel"/>
     <w:tmpl w:val="BEDA5080"/>
@@ -13846,7 +14956,7 @@
       </w:rPr>
     </w:lvl>
   </w:abstractNum>
-  <w:abstractNum w:abstractNumId="28" w15:restartNumberingAfterBreak="0">
+  <w:abstractNum w:abstractNumId="33" w15:restartNumberingAfterBreak="0">
     <w:nsid w:val="651C1FD6"/>
     <w:multiLevelType w:val="multilevel"/>
     <w:tmpl w:val="0409001D"/>
@@ -13932,7 +15042,7 @@
       </w:pPr>
     </w:lvl>
   </w:abstractNum>
-  <w:abstractNum w:abstractNumId="29" w15:restartNumberingAfterBreak="0">
+  <w:abstractNum w:abstractNumId="34" w15:restartNumberingAfterBreak="0">
     <w:nsid w:val="68D512B0"/>
     <w:multiLevelType w:val="hybridMultilevel"/>
     <w:tmpl w:val="35DC889A"/>
@@ -14045,7 +15155,120 @@
       </w:rPr>
     </w:lvl>
   </w:abstractNum>
-  <w:abstractNum w:abstractNumId="30" w15:restartNumberingAfterBreak="0">
+  <w:abstractNum w:abstractNumId="35" w15:restartNumberingAfterBreak="0">
+    <w:nsid w:val="68F53D33"/>
+    <w:multiLevelType w:val="hybridMultilevel"/>
+    <w:tmpl w:val="26004852"/>
+    <w:lvl w:ilvl="0" w:tplc="04090001">
+      <w:start w:val="1"/>
+      <w:numFmt w:val="bullet"/>
+      <w:lvlText w:val=""/>
+      <w:lvlJc w:val="left"/>
+      <w:pPr>
+        <w:ind w:left="720" w:hanging="360"/>
+      </w:pPr>
+      <w:rPr>
+        <w:rFonts w:ascii="Symbol" w:hAnsi="Symbol" w:hint="default"/>
+      </w:rPr>
+    </w:lvl>
+    <w:lvl w:ilvl="1" w:tplc="04090003" w:tentative="1">
+      <w:start w:val="1"/>
+      <w:numFmt w:val="bullet"/>
+      <w:lvlText w:val="o"/>
+      <w:lvlJc w:val="left"/>
+      <w:pPr>
+        <w:ind w:left="1440" w:hanging="360"/>
+      </w:pPr>
+      <w:rPr>
+        <w:rFonts w:ascii="Courier New" w:hAnsi="Courier New" w:cs="Courier New" w:hint="default"/>
+      </w:rPr>
+    </w:lvl>
+    <w:lvl w:ilvl="2" w:tplc="04090005" w:tentative="1">
+      <w:start w:val="1"/>
+      <w:numFmt w:val="bullet"/>
+      <w:lvlText w:val=""/>
+      <w:lvlJc w:val="left"/>
+      <w:pPr>
+        <w:ind w:left="2160" w:hanging="360"/>
+      </w:pPr>
+      <w:rPr>
+        <w:rFonts w:ascii="Wingdings" w:hAnsi="Wingdings" w:hint="default"/>
+      </w:rPr>
+    </w:lvl>
+    <w:lvl w:ilvl="3" w:tplc="04090001" w:tentative="1">
+      <w:start w:val="1"/>
+      <w:numFmt w:val="bullet"/>
+      <w:lvlText w:val=""/>
+      <w:lvlJc w:val="left"/>
+      <w:pPr>
+        <w:ind w:left="2880" w:hanging="360"/>
+      </w:pPr>
+      <w:rPr>
+        <w:rFonts w:ascii="Symbol" w:hAnsi="Symbol" w:hint="default"/>
+      </w:rPr>
+    </w:lvl>
+    <w:lvl w:ilvl="4" w:tplc="04090003" w:tentative="1">
+      <w:start w:val="1"/>
+      <w:numFmt w:val="bullet"/>
+      <w:lvlText w:val="o"/>
+      <w:lvlJc w:val="left"/>
+      <w:pPr>
+        <w:ind w:left="3600" w:hanging="360"/>
+      </w:pPr>
+      <w:rPr>
+        <w:rFonts w:ascii="Courier New" w:hAnsi="Courier New" w:cs="Courier New" w:hint="default"/>
+      </w:rPr>
+    </w:lvl>
+    <w:lvl w:ilvl="5" w:tplc="04090005" w:tentative="1">
+      <w:start w:val="1"/>
+      <w:numFmt w:val="bullet"/>
+      <w:lvlText w:val=""/>
+      <w:lvlJc w:val="left"/>
+      <w:pPr>
+        <w:ind w:left="4320" w:hanging="360"/>
+      </w:pPr>
+      <w:rPr>
+        <w:rFonts w:ascii="Wingdings" w:hAnsi="Wingdings" w:hint="default"/>
+      </w:rPr>
+    </w:lvl>
+    <w:lvl w:ilvl="6" w:tplc="04090001" w:tentative="1">
+      <w:start w:val="1"/>
+      <w:numFmt w:val="bullet"/>
+      <w:lvlText w:val=""/>
+      <w:lvlJc w:val="left"/>
+      <w:pPr>
+        <w:ind w:left="5040" w:hanging="360"/>
+      </w:pPr>
+      <w:rPr>
+        <w:rFonts w:ascii="Symbol" w:hAnsi="Symbol" w:hint="default"/>
+      </w:rPr>
+    </w:lvl>
+    <w:lvl w:ilvl="7" w:tplc="04090003" w:tentative="1">
+      <w:start w:val="1"/>
+      <w:numFmt w:val="bullet"/>
+      <w:lvlText w:val="o"/>
+      <w:lvlJc w:val="left"/>
+      <w:pPr>
+        <w:ind w:left="5760" w:hanging="360"/>
+      </w:pPr>
+      <w:rPr>
+        <w:rFonts w:ascii="Courier New" w:hAnsi="Courier New" w:cs="Courier New" w:hint="default"/>
+      </w:rPr>
+    </w:lvl>
+    <w:lvl w:ilvl="8" w:tplc="04090005" w:tentative="1">
+      <w:start w:val="1"/>
+      <w:numFmt w:val="bullet"/>
+      <w:lvlText w:val=""/>
+      <w:lvlJc w:val="left"/>
+      <w:pPr>
+        <w:ind w:left="6480" w:hanging="360"/>
+      </w:pPr>
+      <w:rPr>
+        <w:rFonts w:ascii="Wingdings" w:hAnsi="Wingdings" w:hint="default"/>
+      </w:rPr>
+    </w:lvl>
+  </w:abstractNum>
+  <w:abstractNum w:abstractNumId="36" w15:restartNumberingAfterBreak="0">
     <w:nsid w:val="690064AC"/>
     <w:multiLevelType w:val="multilevel"/>
     <w:tmpl w:val="0409001D"/>
@@ -14131,7 +15354,7 @@
       </w:pPr>
     </w:lvl>
   </w:abstractNum>
-  <w:abstractNum w:abstractNumId="31" w15:restartNumberingAfterBreak="0">
+  <w:abstractNum w:abstractNumId="37" w15:restartNumberingAfterBreak="0">
     <w:nsid w:val="69F51E55"/>
     <w:multiLevelType w:val="hybridMultilevel"/>
     <w:tmpl w:val="2888489E"/>
@@ -14220,7 +15443,7 @@
       </w:pPr>
     </w:lvl>
   </w:abstractNum>
-  <w:abstractNum w:abstractNumId="32" w15:restartNumberingAfterBreak="0">
+  <w:abstractNum w:abstractNumId="38" w15:restartNumberingAfterBreak="0">
     <w:nsid w:val="6B450579"/>
     <w:multiLevelType w:val="hybridMultilevel"/>
     <w:tmpl w:val="278EFC2C"/>
@@ -14333,7 +15556,7 @@
       </w:rPr>
     </w:lvl>
   </w:abstractNum>
-  <w:abstractNum w:abstractNumId="33" w15:restartNumberingAfterBreak="0">
+  <w:abstractNum w:abstractNumId="39" w15:restartNumberingAfterBreak="0">
     <w:nsid w:val="6B7414FF"/>
     <w:multiLevelType w:val="multilevel"/>
     <w:tmpl w:val="0409001D"/>
@@ -14419,7 +15642,7 @@
       </w:pPr>
     </w:lvl>
   </w:abstractNum>
-  <w:abstractNum w:abstractNumId="34" w15:restartNumberingAfterBreak="0">
+  <w:abstractNum w:abstractNumId="40" w15:restartNumberingAfterBreak="0">
     <w:nsid w:val="799A6CAC"/>
     <w:multiLevelType w:val="hybridMultilevel"/>
     <w:tmpl w:val="F82443C6"/>
@@ -14532,7 +15755,7 @@
       </w:rPr>
     </w:lvl>
   </w:abstractNum>
-  <w:abstractNum w:abstractNumId="35" w15:restartNumberingAfterBreak="0">
+  <w:abstractNum w:abstractNumId="41" w15:restartNumberingAfterBreak="0">
     <w:nsid w:val="7D30751E"/>
     <w:multiLevelType w:val="hybridMultilevel"/>
     <w:tmpl w:val="822C3114"/>
@@ -14645,7 +15868,7 @@
       </w:rPr>
     </w:lvl>
   </w:abstractNum>
-  <w:abstractNum w:abstractNumId="36" w15:restartNumberingAfterBreak="0">
+  <w:abstractNum w:abstractNumId="42" w15:restartNumberingAfterBreak="0">
     <w:nsid w:val="7F6801C2"/>
     <w:multiLevelType w:val="hybridMultilevel"/>
     <w:tmpl w:val="581CC620"/>
@@ -14759,115 +15982,133 @@
     </w:lvl>
   </w:abstractNum>
   <w:num w:numId="1">
+    <w:abstractNumId w:val="38"/>
+  </w:num>
+  <w:num w:numId="2">
+    <w:abstractNumId w:val="12"/>
+  </w:num>
+  <w:num w:numId="3">
+    <w:abstractNumId w:val="17"/>
+  </w:num>
+  <w:num w:numId="4">
+    <w:abstractNumId w:val="2"/>
+  </w:num>
+  <w:num w:numId="5">
+    <w:abstractNumId w:val="28"/>
+  </w:num>
+  <w:num w:numId="6">
     <w:abstractNumId w:val="32"/>
   </w:num>
-  <w:num w:numId="2">
-    <w:abstractNumId w:val="9"/>
+  <w:num w:numId="7">
+    <w:abstractNumId w:val="36"/>
   </w:num>
-  <w:num w:numId="3">
+  <w:num w:numId="8">
+    <w:abstractNumId w:val="39"/>
+  </w:num>
+  <w:num w:numId="9">
+    <w:abstractNumId w:val="8"/>
+  </w:num>
+  <w:num w:numId="10">
+    <w:abstractNumId w:val="5"/>
+  </w:num>
+  <w:num w:numId="11">
+    <w:abstractNumId w:val="4"/>
+  </w:num>
+  <w:num w:numId="12">
+    <w:abstractNumId w:val="33"/>
+  </w:num>
+  <w:num w:numId="13">
+    <w:abstractNumId w:val="11"/>
+  </w:num>
+  <w:num w:numId="14">
+    <w:abstractNumId w:val="34"/>
+  </w:num>
+  <w:num w:numId="15">
+    <w:abstractNumId w:val="42"/>
+  </w:num>
+  <w:num w:numId="16">
+    <w:abstractNumId w:val="40"/>
+  </w:num>
+  <w:num w:numId="17">
+    <w:abstractNumId w:val="41"/>
+  </w:num>
+  <w:num w:numId="18">
+    <w:abstractNumId w:val="3"/>
+  </w:num>
+  <w:num w:numId="19">
+    <w:abstractNumId w:val="20"/>
+  </w:num>
+  <w:num w:numId="20">
+    <w:abstractNumId w:val="6"/>
+  </w:num>
+  <w:num w:numId="21">
+    <w:abstractNumId w:val="21"/>
+  </w:num>
+  <w:num w:numId="22">
+    <w:abstractNumId w:val="26"/>
+  </w:num>
+  <w:num w:numId="23">
+    <w:abstractNumId w:val="31"/>
+  </w:num>
+  <w:num w:numId="24">
+    <w:abstractNumId w:val="7"/>
+  </w:num>
+  <w:num w:numId="25">
+    <w:abstractNumId w:val="23"/>
+  </w:num>
+  <w:num w:numId="26">
+    <w:abstractNumId w:val="13"/>
+  </w:num>
+  <w:num w:numId="27">
+    <w:abstractNumId w:val="22"/>
+  </w:num>
+  <w:num w:numId="28">
+    <w:abstractNumId w:val="29"/>
+  </w:num>
+  <w:num w:numId="29">
+    <w:abstractNumId w:val="16"/>
+  </w:num>
+  <w:num w:numId="30">
+    <w:abstractNumId w:val="18"/>
+  </w:num>
+  <w:num w:numId="31">
     <w:abstractNumId w:val="14"/>
   </w:num>
-  <w:num w:numId="4">
-    <w:abstractNumId w:val="1"/>
-  </w:num>
-  <w:num w:numId="5">
-    <w:abstractNumId w:val="23"/>
-  </w:num>
-  <w:num w:numId="6">
-    <w:abstractNumId w:val="27"/>
-  </w:num>
-  <w:num w:numId="7">
-    <w:abstractNumId w:val="30"/>
-  </w:num>
-  <w:num w:numId="8">
-    <w:abstractNumId w:val="33"/>
-  </w:num>
-  <w:num w:numId="9">
-    <w:abstractNumId w:val="7"/>
-  </w:num>
-  <w:num w:numId="10">
-    <w:abstractNumId w:val="4"/>
-  </w:num>
-  <w:num w:numId="11">
-    <w:abstractNumId w:val="3"/>
-  </w:num>
-  <w:num w:numId="12">
-    <w:abstractNumId w:val="28"/>
-  </w:num>
-  <w:num w:numId="13">
-    <w:abstractNumId w:val="8"/>
-  </w:num>
-  <w:num w:numId="14">
-    <w:abstractNumId w:val="29"/>
-  </w:num>
-  <w:num w:numId="15">
-    <w:abstractNumId w:val="36"/>
-  </w:num>
-  <w:num w:numId="16">
-    <w:abstractNumId w:val="34"/>
-  </w:num>
-  <w:num w:numId="17">
-    <w:abstractNumId w:val="35"/>
-  </w:num>
-  <w:num w:numId="18">
-    <w:abstractNumId w:val="2"/>
-  </w:num>
-  <w:num w:numId="19">
-    <w:abstractNumId w:val="16"/>
-  </w:num>
-  <w:num w:numId="20">
-    <w:abstractNumId w:val="5"/>
-  </w:num>
-  <w:num w:numId="21">
-    <w:abstractNumId w:val="17"/>
-  </w:num>
-  <w:num w:numId="22">
-    <w:abstractNumId w:val="21"/>
-  </w:num>
-  <w:num w:numId="23">
-    <w:abstractNumId w:val="26"/>
-  </w:num>
-  <w:num w:numId="24">
-    <w:abstractNumId w:val="6"/>
-  </w:num>
-  <w:num w:numId="25">
-    <w:abstractNumId w:val="19"/>
-  </w:num>
-  <w:num w:numId="26">
-    <w:abstractNumId w:val="10"/>
-  </w:num>
-  <w:num w:numId="27">
-    <w:abstractNumId w:val="18"/>
-  </w:num>
-  <w:num w:numId="28">
-    <w:abstractNumId w:val="24"/>
-  </w:num>
-  <w:num w:numId="29">
-    <w:abstractNumId w:val="13"/>
-  </w:num>
-  <w:num w:numId="30">
+  <w:num w:numId="32">
     <w:abstractNumId w:val="15"/>
-  </w:num>
-  <w:num w:numId="31">
-    <w:abstractNumId w:val="11"/>
-  </w:num>
-  <w:num w:numId="32">
-    <w:abstractNumId w:val="12"/>
   </w:num>
   <w:num w:numId="33">
     <w:abstractNumId w:val="0"/>
   </w:num>
   <w:num w:numId="34">
+    <w:abstractNumId w:val="30"/>
+  </w:num>
+  <w:num w:numId="35">
     <w:abstractNumId w:val="25"/>
   </w:num>
-  <w:num w:numId="35">
-    <w:abstractNumId w:val="20"/>
-  </w:num>
   <w:num w:numId="36">
-    <w:abstractNumId w:val="31"/>
+    <w:abstractNumId w:val="37"/>
   </w:num>
   <w:num w:numId="37">
-    <w:abstractNumId w:val="22"/>
+    <w:abstractNumId w:val="27"/>
+  </w:num>
+  <w:num w:numId="38">
+    <w:abstractNumId w:val="1"/>
+  </w:num>
+  <w:num w:numId="39">
+    <w:abstractNumId w:val="19"/>
+  </w:num>
+  <w:num w:numId="40">
+    <w:abstractNumId w:val="10"/>
+  </w:num>
+  <w:num w:numId="41">
+    <w:abstractNumId w:val="24"/>
+  </w:num>
+  <w:num w:numId="42">
+    <w:abstractNumId w:val="35"/>
+  </w:num>
+  <w:num w:numId="43">
+    <w:abstractNumId w:val="9"/>
   </w:num>
 </w:numbering>
 </file>
@@ -15269,6 +16510,7 @@
   <w:style w:type="character" w:default="1" w:styleId="DefaultParagraphFont">
     <w:name w:val="Default Paragraph Font"/>
     <w:uiPriority w:val="1"/>
+    <w:semiHidden/>
     <w:unhideWhenUsed/>
   </w:style>
   <w:style w:type="table" w:default="1" w:styleId="TableNormal">

</xml_diff>